<commit_message>
modif backlog + sprint
</commit_message>
<xml_diff>
--- a/Rapport_Intermediaire_JEE_BURGBACHER_NETO_BLANCO.docx
+++ b/Rapport_Intermediaire_JEE_BURGBACHER_NETO_BLANCO.docx
@@ -1,6 +1,6 @@
 
 <file path=word/document.xml><?xml version="1.0" encoding="utf-8"?>
-<w:document xmlns:wpc="http://schemas.microsoft.com/office/word/2010/wordprocessingCanvas" xmlns:mo="http://schemas.microsoft.com/office/mac/office/2008/main" xmlns:mc="http://schemas.openxmlformats.org/markup-compatibility/2006" xmlns:mv="urn:schemas-microsoft-com:mac:vml" xmlns:o="urn:schemas-microsoft-com:office:office" xmlns:r="http://schemas.openxmlformats.org/officeDocument/2006/relationships" xmlns:m="http://schemas.openxmlformats.org/officeDocument/2006/math" xmlns:v="urn:schemas-microsoft-com:vml" xmlns:wp14="http://schemas.microsoft.com/office/word/2010/wordprocessingDrawing" xmlns:wp="http://schemas.openxmlformats.org/drawingml/2006/wordprocessingDrawing" xmlns:w10="urn:schemas-microsoft-com:office:word" xmlns:w="http://schemas.openxmlformats.org/wordprocessingml/2006/main" xmlns:w14="http://schemas.microsoft.com/office/word/2010/wordml" xmlns:w15="http://schemas.microsoft.com/office/word/2012/wordml" xmlns:wpg="http://schemas.microsoft.com/office/word/2010/wordprocessingGroup" xmlns:wpi="http://schemas.microsoft.com/office/word/2010/wordprocessingInk" xmlns:wne="http://schemas.microsoft.com/office/word/2006/wordml" xmlns:wps="http://schemas.microsoft.com/office/word/2010/wordprocessingShape" mc:Ignorable="w14 w15 wp14">
+<w:document xmlns:wpc="http://schemas.microsoft.com/office/word/2010/wordprocessingCanvas" xmlns:mc="http://schemas.openxmlformats.org/markup-compatibility/2006" xmlns:o="urn:schemas-microsoft-com:office:office" xmlns:r="http://schemas.openxmlformats.org/officeDocument/2006/relationships" xmlns:m="http://schemas.openxmlformats.org/officeDocument/2006/math" xmlns:v="urn:schemas-microsoft-com:vml" xmlns:wp14="http://schemas.microsoft.com/office/word/2010/wordprocessingDrawing" xmlns:wp="http://schemas.openxmlformats.org/drawingml/2006/wordprocessingDrawing" xmlns:w10="urn:schemas-microsoft-com:office:word" xmlns:w="http://schemas.openxmlformats.org/wordprocessingml/2006/main" xmlns:w14="http://schemas.microsoft.com/office/word/2010/wordml" xmlns:wpg="http://schemas.microsoft.com/office/word/2010/wordprocessingGroup" xmlns:wpi="http://schemas.microsoft.com/office/word/2010/wordprocessingInk" xmlns:wne="http://schemas.microsoft.com/office/word/2006/wordml" xmlns:wps="http://schemas.microsoft.com/office/word/2010/wordprocessingShape" mc:Ignorable="w14 wp14">
   <w:body>
     <w:p>
       <w:pPr>
@@ -314,9 +314,7 @@
             <w:rPr>
               <w:rFonts w:asciiTheme="minorHAnsi" w:eastAsiaTheme="minorEastAsia" w:hAnsiTheme="minorHAnsi" w:cstheme="minorBidi"/>
               <w:noProof/>
-              <w:sz w:val="24"/>
-              <w:szCs w:val="24"/>
-              <w:lang w:val="fr-FR" w:eastAsia="fr-FR"/>
+              <w:lang w:val="fr-CH"/>
             </w:rPr>
           </w:pPr>
           <w:r>
@@ -328,7 +326,7 @@
           <w:r>
             <w:fldChar w:fldCharType="separate"/>
           </w:r>
-          <w:hyperlink w:anchor="_Toc512439310" w:history="1">
+          <w:hyperlink w:anchor="_Toc512590506" w:history="1">
             <w:r>
               <w:rPr>
                 <w:rStyle w:val="Lienhypertexte"/>
@@ -355,7 +353,7 @@
                 <w:noProof/>
                 <w:webHidden/>
               </w:rPr>
-              <w:instrText xml:space="preserve"> PAGEREF _Toc512439310 \h </w:instrText>
+              <w:instrText xml:space="preserve"> PAGEREF _Toc512590506 \h </w:instrText>
             </w:r>
             <w:r>
               <w:rPr>
@@ -375,7 +373,7 @@
                 <w:noProof/>
                 <w:webHidden/>
               </w:rPr>
-              <w:t>3</w:t>
+              <w:t>4</w:t>
             </w:r>
             <w:r>
               <w:rPr>
@@ -392,12 +390,10 @@
             <w:rPr>
               <w:rFonts w:asciiTheme="minorHAnsi" w:eastAsiaTheme="minorEastAsia" w:hAnsiTheme="minorHAnsi" w:cstheme="minorBidi"/>
               <w:noProof/>
-              <w:sz w:val="24"/>
-              <w:szCs w:val="24"/>
-              <w:lang w:val="fr-FR" w:eastAsia="fr-FR"/>
+              <w:lang w:val="fr-CH"/>
             </w:rPr>
           </w:pPr>
-          <w:hyperlink w:anchor="_Toc512439311" w:history="1">
+          <w:hyperlink w:anchor="_Toc512590507" w:history="1">
             <w:r>
               <w:rPr>
                 <w:rStyle w:val="Lienhypertexte"/>
@@ -424,7 +420,7 @@
                 <w:noProof/>
                 <w:webHidden/>
               </w:rPr>
-              <w:instrText xml:space="preserve"> PAGEREF _Toc512439311 \h </w:instrText>
+              <w:instrText xml:space="preserve"> PAGEREF _Toc512590507 \h </w:instrText>
             </w:r>
             <w:r>
               <w:rPr>
@@ -444,7 +440,7 @@
                 <w:noProof/>
                 <w:webHidden/>
               </w:rPr>
-              <w:t>3</w:t>
+              <w:t>4</w:t>
             </w:r>
             <w:r>
               <w:rPr>
@@ -461,12 +457,10 @@
             <w:rPr>
               <w:rFonts w:asciiTheme="minorHAnsi" w:eastAsiaTheme="minorEastAsia" w:hAnsiTheme="minorHAnsi" w:cstheme="minorBidi"/>
               <w:noProof/>
-              <w:sz w:val="24"/>
-              <w:szCs w:val="24"/>
-              <w:lang w:val="fr-FR" w:eastAsia="fr-FR"/>
+              <w:lang w:val="fr-CH"/>
             </w:rPr>
           </w:pPr>
-          <w:hyperlink w:anchor="_Toc512439312" w:history="1">
+          <w:hyperlink w:anchor="_Toc512590508" w:history="1">
             <w:r>
               <w:rPr>
                 <w:rStyle w:val="Lienhypertexte"/>
@@ -493,7 +487,7 @@
                 <w:noProof/>
                 <w:webHidden/>
               </w:rPr>
-              <w:instrText xml:space="preserve"> PAGEREF _Toc512439312 \h </w:instrText>
+              <w:instrText xml:space="preserve"> PAGEREF _Toc512590508 \h </w:instrText>
             </w:r>
             <w:r>
               <w:rPr>
@@ -513,7 +507,7 @@
                 <w:noProof/>
                 <w:webHidden/>
               </w:rPr>
-              <w:t>4</w:t>
+              <w:t>5</w:t>
             </w:r>
             <w:r>
               <w:rPr>
@@ -530,12 +524,10 @@
             <w:rPr>
               <w:rFonts w:asciiTheme="minorHAnsi" w:eastAsiaTheme="minorEastAsia" w:hAnsiTheme="minorHAnsi" w:cstheme="minorBidi"/>
               <w:noProof/>
-              <w:sz w:val="24"/>
-              <w:szCs w:val="24"/>
-              <w:lang w:val="fr-FR" w:eastAsia="fr-FR"/>
+              <w:lang w:val="fr-CH"/>
             </w:rPr>
           </w:pPr>
-          <w:hyperlink w:anchor="_Toc512439313" w:history="1">
+          <w:hyperlink w:anchor="_Toc512590509" w:history="1">
             <w:r>
               <w:rPr>
                 <w:rStyle w:val="Lienhypertexte"/>
@@ -562,7 +554,7 @@
                 <w:noProof/>
                 <w:webHidden/>
               </w:rPr>
-              <w:instrText xml:space="preserve"> PAGEREF _Toc512439313 \h </w:instrText>
+              <w:instrText xml:space="preserve"> PAGEREF _Toc512590509 \h </w:instrText>
             </w:r>
             <w:r>
               <w:rPr>
@@ -582,7 +574,7 @@
                 <w:noProof/>
                 <w:webHidden/>
               </w:rPr>
-              <w:t>4</w:t>
+              <w:t>5</w:t>
             </w:r>
             <w:r>
               <w:rPr>
@@ -599,12 +591,10 @@
             <w:rPr>
               <w:rFonts w:asciiTheme="minorHAnsi" w:eastAsiaTheme="minorEastAsia" w:hAnsiTheme="minorHAnsi" w:cstheme="minorBidi"/>
               <w:noProof/>
-              <w:sz w:val="24"/>
-              <w:szCs w:val="24"/>
-              <w:lang w:val="fr-FR" w:eastAsia="fr-FR"/>
+              <w:lang w:val="fr-CH"/>
             </w:rPr>
           </w:pPr>
-          <w:hyperlink w:anchor="_Toc512439314" w:history="1">
+          <w:hyperlink w:anchor="_Toc512590510" w:history="1">
             <w:r>
               <w:rPr>
                 <w:rStyle w:val="Lienhypertexte"/>
@@ -631,7 +621,7 @@
                 <w:noProof/>
                 <w:webHidden/>
               </w:rPr>
-              <w:instrText xml:space="preserve"> PAGEREF _Toc512439314 \h </w:instrText>
+              <w:instrText xml:space="preserve"> PAGEREF _Toc512590510 \h </w:instrText>
             </w:r>
             <w:r>
               <w:rPr>
@@ -651,7 +641,7 @@
                 <w:noProof/>
                 <w:webHidden/>
               </w:rPr>
-              <w:t>5</w:t>
+              <w:t>6</w:t>
             </w:r>
             <w:r>
               <w:rPr>
@@ -668,12 +658,10 @@
             <w:rPr>
               <w:rFonts w:asciiTheme="minorHAnsi" w:eastAsiaTheme="minorEastAsia" w:hAnsiTheme="minorHAnsi" w:cstheme="minorBidi"/>
               <w:noProof/>
-              <w:sz w:val="24"/>
-              <w:szCs w:val="24"/>
-              <w:lang w:val="fr-FR" w:eastAsia="fr-FR"/>
+              <w:lang w:val="fr-CH"/>
             </w:rPr>
           </w:pPr>
-          <w:hyperlink w:anchor="_Toc512439315" w:history="1">
+          <w:hyperlink w:anchor="_Toc512590511" w:history="1">
             <w:r>
               <w:rPr>
                 <w:rStyle w:val="Lienhypertexte"/>
@@ -700,7 +688,7 @@
                 <w:noProof/>
                 <w:webHidden/>
               </w:rPr>
-              <w:instrText xml:space="preserve"> PAGEREF _Toc512439315 \h </w:instrText>
+              <w:instrText xml:space="preserve"> PAGEREF _Toc512590511 \h </w:instrText>
             </w:r>
             <w:r>
               <w:rPr>
@@ -720,7 +708,7 @@
                 <w:noProof/>
                 <w:webHidden/>
               </w:rPr>
-              <w:t>5</w:t>
+              <w:t>6</w:t>
             </w:r>
             <w:r>
               <w:rPr>
@@ -737,12 +725,10 @@
             <w:rPr>
               <w:rFonts w:asciiTheme="minorHAnsi" w:eastAsiaTheme="minorEastAsia" w:hAnsiTheme="minorHAnsi" w:cstheme="minorBidi"/>
               <w:noProof/>
-              <w:sz w:val="24"/>
-              <w:szCs w:val="24"/>
-              <w:lang w:val="fr-FR" w:eastAsia="fr-FR"/>
+              <w:lang w:val="fr-CH"/>
             </w:rPr>
           </w:pPr>
-          <w:hyperlink w:anchor="_Toc512439316" w:history="1">
+          <w:hyperlink w:anchor="_Toc512590512" w:history="1">
             <w:r>
               <w:rPr>
                 <w:rStyle w:val="Lienhypertexte"/>
@@ -769,7 +755,7 @@
                 <w:noProof/>
                 <w:webHidden/>
               </w:rPr>
-              <w:instrText xml:space="preserve"> PAGEREF _Toc512439316 \h </w:instrText>
+              <w:instrText xml:space="preserve"> PAGEREF _Toc512590512 \h </w:instrText>
             </w:r>
             <w:r>
               <w:rPr>
@@ -789,7 +775,7 @@
                 <w:noProof/>
                 <w:webHidden/>
               </w:rPr>
-              <w:t>5</w:t>
+              <w:t>6</w:t>
             </w:r>
             <w:r>
               <w:rPr>
@@ -806,12 +792,10 @@
             <w:rPr>
               <w:rFonts w:asciiTheme="minorHAnsi" w:eastAsiaTheme="minorEastAsia" w:hAnsiTheme="minorHAnsi" w:cstheme="minorBidi"/>
               <w:noProof/>
-              <w:sz w:val="24"/>
-              <w:szCs w:val="24"/>
-              <w:lang w:val="fr-FR" w:eastAsia="fr-FR"/>
+              <w:lang w:val="fr-CH"/>
             </w:rPr>
           </w:pPr>
-          <w:hyperlink w:anchor="_Toc512439317" w:history="1">
+          <w:hyperlink w:anchor="_Toc512590513" w:history="1">
             <w:r>
               <w:rPr>
                 <w:rStyle w:val="Lienhypertexte"/>
@@ -838,7 +822,7 @@
                 <w:noProof/>
                 <w:webHidden/>
               </w:rPr>
-              <w:instrText xml:space="preserve"> PAGEREF _Toc512439317 \h </w:instrText>
+              <w:instrText xml:space="preserve"> PAGEREF _Toc512590513 \h </w:instrText>
             </w:r>
             <w:r>
               <w:rPr>
@@ -858,7 +842,7 @@
                 <w:noProof/>
                 <w:webHidden/>
               </w:rPr>
-              <w:t>6</w:t>
+              <w:t>7</w:t>
             </w:r>
             <w:r>
               <w:rPr>
@@ -875,12 +859,10 @@
             <w:rPr>
               <w:rFonts w:asciiTheme="minorHAnsi" w:eastAsiaTheme="minorEastAsia" w:hAnsiTheme="minorHAnsi" w:cstheme="minorBidi"/>
               <w:noProof/>
-              <w:sz w:val="24"/>
-              <w:szCs w:val="24"/>
-              <w:lang w:val="fr-FR" w:eastAsia="fr-FR"/>
+              <w:lang w:val="fr-CH"/>
             </w:rPr>
           </w:pPr>
-          <w:hyperlink w:anchor="_Toc512439318" w:history="1">
+          <w:hyperlink w:anchor="_Toc512590514" w:history="1">
             <w:r>
               <w:rPr>
                 <w:rStyle w:val="Lienhypertexte"/>
@@ -907,7 +889,7 @@
                 <w:noProof/>
                 <w:webHidden/>
               </w:rPr>
-              <w:instrText xml:space="preserve"> PAGEREF _Toc512439318 \h </w:instrText>
+              <w:instrText xml:space="preserve"> PAGEREF _Toc512590514 \h </w:instrText>
             </w:r>
             <w:r>
               <w:rPr>
@@ -927,7 +909,7 @@
                 <w:noProof/>
                 <w:webHidden/>
               </w:rPr>
-              <w:t>7</w:t>
+              <w:t>8</w:t>
             </w:r>
             <w:r>
               <w:rPr>
@@ -944,12 +926,10 @@
             <w:rPr>
               <w:rFonts w:asciiTheme="minorHAnsi" w:eastAsiaTheme="minorEastAsia" w:hAnsiTheme="minorHAnsi" w:cstheme="minorBidi"/>
               <w:noProof/>
-              <w:sz w:val="24"/>
-              <w:szCs w:val="24"/>
-              <w:lang w:val="fr-FR" w:eastAsia="fr-FR"/>
+              <w:lang w:val="fr-CH"/>
             </w:rPr>
           </w:pPr>
-          <w:hyperlink w:anchor="_Toc512439319" w:history="1">
+          <w:hyperlink w:anchor="_Toc512590515" w:history="1">
             <w:r>
               <w:rPr>
                 <w:rStyle w:val="Lienhypertexte"/>
@@ -976,7 +956,7 @@
                 <w:noProof/>
                 <w:webHidden/>
               </w:rPr>
-              <w:instrText xml:space="preserve"> PAGEREF _Toc512439319 \h </w:instrText>
+              <w:instrText xml:space="preserve"> PAGEREF _Toc512590515 \h </w:instrText>
             </w:r>
             <w:r>
               <w:rPr>
@@ -996,7 +976,7 @@
                 <w:noProof/>
                 <w:webHidden/>
               </w:rPr>
-              <w:t>7</w:t>
+              <w:t>8</w:t>
             </w:r>
             <w:r>
               <w:rPr>
@@ -1013,12 +993,10 @@
             <w:rPr>
               <w:rFonts w:asciiTheme="minorHAnsi" w:eastAsiaTheme="minorEastAsia" w:hAnsiTheme="minorHAnsi" w:cstheme="minorBidi"/>
               <w:noProof/>
-              <w:sz w:val="24"/>
-              <w:szCs w:val="24"/>
-              <w:lang w:val="fr-FR" w:eastAsia="fr-FR"/>
+              <w:lang w:val="fr-CH"/>
             </w:rPr>
           </w:pPr>
-          <w:hyperlink w:anchor="_Toc512439320" w:history="1">
+          <w:hyperlink w:anchor="_Toc512590516" w:history="1">
             <w:r>
               <w:rPr>
                 <w:rStyle w:val="Lienhypertexte"/>
@@ -1045,7 +1023,7 @@
                 <w:noProof/>
                 <w:webHidden/>
               </w:rPr>
-              <w:instrText xml:space="preserve"> PAGEREF _Toc512439320 \h </w:instrText>
+              <w:instrText xml:space="preserve"> PAGEREF _Toc512590516 \h </w:instrText>
             </w:r>
             <w:r>
               <w:rPr>
@@ -1065,7 +1043,7 @@
                 <w:noProof/>
                 <w:webHidden/>
               </w:rPr>
-              <w:t>8</w:t>
+              <w:t>9</w:t>
             </w:r>
             <w:r>
               <w:rPr>
@@ -1082,12 +1060,10 @@
             <w:rPr>
               <w:rFonts w:asciiTheme="minorHAnsi" w:eastAsiaTheme="minorEastAsia" w:hAnsiTheme="minorHAnsi" w:cstheme="minorBidi"/>
               <w:noProof/>
-              <w:sz w:val="24"/>
-              <w:szCs w:val="24"/>
-              <w:lang w:val="fr-FR" w:eastAsia="fr-FR"/>
+              <w:lang w:val="fr-CH"/>
             </w:rPr>
           </w:pPr>
-          <w:hyperlink w:anchor="_Toc512439321" w:history="1">
+          <w:hyperlink w:anchor="_Toc512590517" w:history="1">
             <w:r>
               <w:rPr>
                 <w:rStyle w:val="Lienhypertexte"/>
@@ -1114,7 +1090,7 @@
                 <w:noProof/>
                 <w:webHidden/>
               </w:rPr>
-              <w:instrText xml:space="preserve"> PAGEREF _Toc512439321 \h </w:instrText>
+              <w:instrText xml:space="preserve"> PAGEREF _Toc512590517 \h </w:instrText>
             </w:r>
             <w:r>
               <w:rPr>
@@ -1134,7 +1110,7 @@
                 <w:noProof/>
                 <w:webHidden/>
               </w:rPr>
-              <w:t>8</w:t>
+              <w:t>9</w:t>
             </w:r>
             <w:r>
               <w:rPr>
@@ -1151,12 +1127,10 @@
             <w:rPr>
               <w:rFonts w:asciiTheme="minorHAnsi" w:eastAsiaTheme="minorEastAsia" w:hAnsiTheme="minorHAnsi" w:cstheme="minorBidi"/>
               <w:noProof/>
-              <w:sz w:val="24"/>
-              <w:szCs w:val="24"/>
-              <w:lang w:val="fr-FR" w:eastAsia="fr-FR"/>
+              <w:lang w:val="fr-CH"/>
             </w:rPr>
           </w:pPr>
-          <w:hyperlink w:anchor="_Toc512439322" w:history="1">
+          <w:hyperlink w:anchor="_Toc512590518" w:history="1">
             <w:r>
               <w:rPr>
                 <w:rStyle w:val="Lienhypertexte"/>
@@ -1183,7 +1157,7 @@
                 <w:noProof/>
                 <w:webHidden/>
               </w:rPr>
-              <w:instrText xml:space="preserve"> PAGEREF _Toc512439322 \h </w:instrText>
+              <w:instrText xml:space="preserve"> PAGEREF _Toc512590518 \h </w:instrText>
             </w:r>
             <w:r>
               <w:rPr>
@@ -1203,7 +1177,7 @@
                 <w:noProof/>
                 <w:webHidden/>
               </w:rPr>
-              <w:t>9</w:t>
+              <w:t>10</w:t>
             </w:r>
             <w:r>
               <w:rPr>
@@ -1220,12 +1194,10 @@
             <w:rPr>
               <w:rFonts w:asciiTheme="minorHAnsi" w:eastAsiaTheme="minorEastAsia" w:hAnsiTheme="minorHAnsi" w:cstheme="minorBidi"/>
               <w:noProof/>
-              <w:sz w:val="24"/>
-              <w:szCs w:val="24"/>
-              <w:lang w:val="fr-FR" w:eastAsia="fr-FR"/>
+              <w:lang w:val="fr-CH"/>
             </w:rPr>
           </w:pPr>
-          <w:hyperlink w:anchor="_Toc512439323" w:history="1">
+          <w:hyperlink w:anchor="_Toc512590519" w:history="1">
             <w:r>
               <w:rPr>
                 <w:rStyle w:val="Lienhypertexte"/>
@@ -1252,7 +1224,7 @@
                 <w:noProof/>
                 <w:webHidden/>
               </w:rPr>
-              <w:instrText xml:space="preserve"> PAGEREF _Toc512439323 \h </w:instrText>
+              <w:instrText xml:space="preserve"> PAGEREF _Toc512590519 \h </w:instrText>
             </w:r>
             <w:r>
               <w:rPr>
@@ -1272,7 +1244,7 @@
                 <w:noProof/>
                 <w:webHidden/>
               </w:rPr>
-              <w:t>9</w:t>
+              <w:t>10</w:t>
             </w:r>
             <w:r>
               <w:rPr>
@@ -1289,12 +1261,10 @@
             <w:rPr>
               <w:rFonts w:asciiTheme="minorHAnsi" w:eastAsiaTheme="minorEastAsia" w:hAnsiTheme="minorHAnsi" w:cstheme="minorBidi"/>
               <w:noProof/>
-              <w:sz w:val="24"/>
-              <w:szCs w:val="24"/>
-              <w:lang w:val="fr-FR" w:eastAsia="fr-FR"/>
+              <w:lang w:val="fr-CH"/>
             </w:rPr>
           </w:pPr>
-          <w:hyperlink w:anchor="_Toc512439324" w:history="1">
+          <w:hyperlink w:anchor="_Toc512590520" w:history="1">
             <w:r>
               <w:rPr>
                 <w:rStyle w:val="Lienhypertexte"/>
@@ -1321,7 +1291,7 @@
                 <w:noProof/>
                 <w:webHidden/>
               </w:rPr>
-              <w:instrText xml:space="preserve"> PAGEREF _Toc512439324 \h </w:instrText>
+              <w:instrText xml:space="preserve"> PAGEREF _Toc512590520 \h </w:instrText>
             </w:r>
             <w:r>
               <w:rPr>
@@ -1341,7 +1311,7 @@
                 <w:noProof/>
                 <w:webHidden/>
               </w:rPr>
-              <w:t>10</w:t>
+              <w:t>11</w:t>
             </w:r>
             <w:r>
               <w:rPr>
@@ -1358,12 +1328,10 @@
             <w:rPr>
               <w:rFonts w:asciiTheme="minorHAnsi" w:eastAsiaTheme="minorEastAsia" w:hAnsiTheme="minorHAnsi" w:cstheme="minorBidi"/>
               <w:noProof/>
-              <w:sz w:val="24"/>
-              <w:szCs w:val="24"/>
-              <w:lang w:val="fr-FR" w:eastAsia="fr-FR"/>
+              <w:lang w:val="fr-CH"/>
             </w:rPr>
           </w:pPr>
-          <w:hyperlink w:anchor="_Toc512439325" w:history="1">
+          <w:hyperlink w:anchor="_Toc512590521" w:history="1">
             <w:r>
               <w:rPr>
                 <w:rStyle w:val="Lienhypertexte"/>
@@ -1390,7 +1358,7 @@
                 <w:noProof/>
                 <w:webHidden/>
               </w:rPr>
-              <w:instrText xml:space="preserve"> PAGEREF _Toc512439325 \h </w:instrText>
+              <w:instrText xml:space="preserve"> PAGEREF _Toc512590521 \h </w:instrText>
             </w:r>
             <w:r>
               <w:rPr>
@@ -1410,7 +1378,7 @@
                 <w:noProof/>
                 <w:webHidden/>
               </w:rPr>
-              <w:t>11</w:t>
+              <w:t>12</w:t>
             </w:r>
             <w:r>
               <w:rPr>
@@ -1427,18 +1395,16 @@
             <w:rPr>
               <w:rFonts w:asciiTheme="minorHAnsi" w:eastAsiaTheme="minorEastAsia" w:hAnsiTheme="minorHAnsi" w:cstheme="minorBidi"/>
               <w:noProof/>
-              <w:sz w:val="24"/>
-              <w:szCs w:val="24"/>
-              <w:lang w:val="fr-FR" w:eastAsia="fr-FR"/>
+              <w:lang w:val="fr-CH"/>
             </w:rPr>
           </w:pPr>
-          <w:hyperlink w:anchor="_Toc512439326" w:history="1">
+          <w:hyperlink w:anchor="_Toc512590522" w:history="1">
             <w:r>
               <w:rPr>
                 <w:rStyle w:val="Lienhypertexte"/>
                 <w:noProof/>
               </w:rPr>
-              <w:t>Sprint n°1</w:t>
+              <w:t>Backlog :</w:t>
             </w:r>
             <w:r>
               <w:rPr>
@@ -1459,7 +1425,7 @@
                 <w:noProof/>
                 <w:webHidden/>
               </w:rPr>
-              <w:instrText xml:space="preserve"> PAGEREF _Toc512439326 \h </w:instrText>
+              <w:instrText xml:space="preserve"> PAGEREF _Toc512590522 \h </w:instrText>
             </w:r>
             <w:r>
               <w:rPr>
@@ -1479,7 +1445,564 @@
                 <w:noProof/>
                 <w:webHidden/>
               </w:rPr>
-              <w:t>13</w:t>
+              <w:t>14</w:t>
+            </w:r>
+            <w:r>
+              <w:rPr>
+                <w:noProof/>
+                <w:webHidden/>
+              </w:rPr>
+              <w:fldChar w:fldCharType="end"/>
+            </w:r>
+          </w:hyperlink>
+        </w:p>
+        <w:p>
+          <w:pPr>
+            <w:pStyle w:val="TM2"/>
+            <w:rPr>
+              <w:rFonts w:asciiTheme="minorHAnsi" w:eastAsiaTheme="minorEastAsia" w:hAnsiTheme="minorHAnsi" w:cstheme="minorBidi"/>
+              <w:noProof/>
+              <w:lang w:val="fr-CH"/>
+            </w:rPr>
+          </w:pPr>
+          <w:hyperlink w:anchor="_Toc512590523" w:history="1">
+            <w:r>
+              <w:rPr>
+                <w:rStyle w:val="Lienhypertexte"/>
+                <w:noProof/>
+              </w:rPr>
+              <w:t>Sprints :</w:t>
+            </w:r>
+            <w:r>
+              <w:rPr>
+                <w:noProof/>
+                <w:webHidden/>
+              </w:rPr>
+              <w:tab/>
+            </w:r>
+            <w:r>
+              <w:rPr>
+                <w:noProof/>
+                <w:webHidden/>
+              </w:rPr>
+              <w:fldChar w:fldCharType="begin"/>
+            </w:r>
+            <w:r>
+              <w:rPr>
+                <w:noProof/>
+                <w:webHidden/>
+              </w:rPr>
+              <w:instrText xml:space="preserve"> PAGEREF _Toc512590523 \h </w:instrText>
+            </w:r>
+            <w:r>
+              <w:rPr>
+                <w:noProof/>
+                <w:webHidden/>
+              </w:rPr>
+            </w:r>
+            <w:r>
+              <w:rPr>
+                <w:noProof/>
+                <w:webHidden/>
+              </w:rPr>
+              <w:fldChar w:fldCharType="separate"/>
+            </w:r>
+            <w:r>
+              <w:rPr>
+                <w:noProof/>
+                <w:webHidden/>
+              </w:rPr>
+              <w:t>15</w:t>
+            </w:r>
+            <w:r>
+              <w:rPr>
+                <w:noProof/>
+                <w:webHidden/>
+              </w:rPr>
+              <w:fldChar w:fldCharType="end"/>
+            </w:r>
+          </w:hyperlink>
+        </w:p>
+        <w:p>
+          <w:pPr>
+            <w:pStyle w:val="TM3"/>
+            <w:tabs>
+              <w:tab w:val="right" w:leader="dot" w:pos="9019"/>
+            </w:tabs>
+            <w:rPr>
+              <w:rFonts w:asciiTheme="minorHAnsi" w:eastAsiaTheme="minorEastAsia" w:hAnsiTheme="minorHAnsi" w:cstheme="minorBidi"/>
+              <w:noProof/>
+              <w:lang w:val="fr-CH"/>
+            </w:rPr>
+          </w:pPr>
+          <w:hyperlink w:anchor="_Toc512590524" w:history="1">
+            <w:r>
+              <w:rPr>
+                <w:rStyle w:val="Lienhypertexte"/>
+                <w:noProof/>
+              </w:rPr>
+              <w:t>Sprint N°1</w:t>
+            </w:r>
+            <w:r>
+              <w:rPr>
+                <w:noProof/>
+                <w:webHidden/>
+              </w:rPr>
+              <w:tab/>
+            </w:r>
+            <w:r>
+              <w:rPr>
+                <w:noProof/>
+                <w:webHidden/>
+              </w:rPr>
+              <w:fldChar w:fldCharType="begin"/>
+            </w:r>
+            <w:r>
+              <w:rPr>
+                <w:noProof/>
+                <w:webHidden/>
+              </w:rPr>
+              <w:instrText xml:space="preserve"> PAGEREF _Toc512590524 \h </w:instrText>
+            </w:r>
+            <w:r>
+              <w:rPr>
+                <w:noProof/>
+                <w:webHidden/>
+              </w:rPr>
+            </w:r>
+            <w:r>
+              <w:rPr>
+                <w:noProof/>
+                <w:webHidden/>
+              </w:rPr>
+              <w:fldChar w:fldCharType="separate"/>
+            </w:r>
+            <w:r>
+              <w:rPr>
+                <w:noProof/>
+                <w:webHidden/>
+              </w:rPr>
+              <w:t>15</w:t>
+            </w:r>
+            <w:r>
+              <w:rPr>
+                <w:noProof/>
+                <w:webHidden/>
+              </w:rPr>
+              <w:fldChar w:fldCharType="end"/>
+            </w:r>
+          </w:hyperlink>
+        </w:p>
+        <w:p>
+          <w:pPr>
+            <w:pStyle w:val="TM3"/>
+            <w:tabs>
+              <w:tab w:val="right" w:leader="dot" w:pos="9019"/>
+            </w:tabs>
+            <w:rPr>
+              <w:rFonts w:asciiTheme="minorHAnsi" w:eastAsiaTheme="minorEastAsia" w:hAnsiTheme="minorHAnsi" w:cstheme="minorBidi"/>
+              <w:noProof/>
+              <w:lang w:val="fr-CH"/>
+            </w:rPr>
+          </w:pPr>
+          <w:hyperlink w:anchor="_Toc512590525" w:history="1">
+            <w:r>
+              <w:rPr>
+                <w:rStyle w:val="Lienhypertexte"/>
+                <w:noProof/>
+              </w:rPr>
+              <w:t>Sprint N°2</w:t>
+            </w:r>
+            <w:r>
+              <w:rPr>
+                <w:noProof/>
+                <w:webHidden/>
+              </w:rPr>
+              <w:tab/>
+            </w:r>
+            <w:r>
+              <w:rPr>
+                <w:noProof/>
+                <w:webHidden/>
+              </w:rPr>
+              <w:fldChar w:fldCharType="begin"/>
+            </w:r>
+            <w:r>
+              <w:rPr>
+                <w:noProof/>
+                <w:webHidden/>
+              </w:rPr>
+              <w:instrText xml:space="preserve"> PAGEREF _Toc512590525 \h </w:instrText>
+            </w:r>
+            <w:r>
+              <w:rPr>
+                <w:noProof/>
+                <w:webHidden/>
+              </w:rPr>
+            </w:r>
+            <w:r>
+              <w:rPr>
+                <w:noProof/>
+                <w:webHidden/>
+              </w:rPr>
+              <w:fldChar w:fldCharType="separate"/>
+            </w:r>
+            <w:r>
+              <w:rPr>
+                <w:noProof/>
+                <w:webHidden/>
+              </w:rPr>
+              <w:t>16</w:t>
+            </w:r>
+            <w:r>
+              <w:rPr>
+                <w:noProof/>
+                <w:webHidden/>
+              </w:rPr>
+              <w:fldChar w:fldCharType="end"/>
+            </w:r>
+          </w:hyperlink>
+        </w:p>
+        <w:p>
+          <w:pPr>
+            <w:pStyle w:val="TM3"/>
+            <w:tabs>
+              <w:tab w:val="right" w:leader="dot" w:pos="9019"/>
+            </w:tabs>
+            <w:rPr>
+              <w:rFonts w:asciiTheme="minorHAnsi" w:eastAsiaTheme="minorEastAsia" w:hAnsiTheme="minorHAnsi" w:cstheme="minorBidi"/>
+              <w:noProof/>
+              <w:lang w:val="fr-CH"/>
+            </w:rPr>
+          </w:pPr>
+          <w:hyperlink w:anchor="_Toc512590526" w:history="1">
+            <w:r>
+              <w:rPr>
+                <w:rStyle w:val="Lienhypertexte"/>
+                <w:noProof/>
+              </w:rPr>
+              <w:t>Sprint N°3</w:t>
+            </w:r>
+            <w:r>
+              <w:rPr>
+                <w:noProof/>
+                <w:webHidden/>
+              </w:rPr>
+              <w:tab/>
+            </w:r>
+            <w:r>
+              <w:rPr>
+                <w:noProof/>
+                <w:webHidden/>
+              </w:rPr>
+              <w:fldChar w:fldCharType="begin"/>
+            </w:r>
+            <w:r>
+              <w:rPr>
+                <w:noProof/>
+                <w:webHidden/>
+              </w:rPr>
+              <w:instrText xml:space="preserve"> PAGEREF _Toc512590526 \h </w:instrText>
+            </w:r>
+            <w:r>
+              <w:rPr>
+                <w:noProof/>
+                <w:webHidden/>
+              </w:rPr>
+            </w:r>
+            <w:r>
+              <w:rPr>
+                <w:noProof/>
+                <w:webHidden/>
+              </w:rPr>
+              <w:fldChar w:fldCharType="separate"/>
+            </w:r>
+            <w:r>
+              <w:rPr>
+                <w:noProof/>
+                <w:webHidden/>
+              </w:rPr>
+              <w:t>16</w:t>
+            </w:r>
+            <w:r>
+              <w:rPr>
+                <w:noProof/>
+                <w:webHidden/>
+              </w:rPr>
+              <w:fldChar w:fldCharType="end"/>
+            </w:r>
+          </w:hyperlink>
+        </w:p>
+        <w:p>
+          <w:pPr>
+            <w:pStyle w:val="TM3"/>
+            <w:tabs>
+              <w:tab w:val="right" w:leader="dot" w:pos="9019"/>
+            </w:tabs>
+            <w:rPr>
+              <w:rFonts w:asciiTheme="minorHAnsi" w:eastAsiaTheme="minorEastAsia" w:hAnsiTheme="minorHAnsi" w:cstheme="minorBidi"/>
+              <w:noProof/>
+              <w:lang w:val="fr-CH"/>
+            </w:rPr>
+          </w:pPr>
+          <w:hyperlink w:anchor="_Toc512590527" w:history="1">
+            <w:r>
+              <w:rPr>
+                <w:rStyle w:val="Lienhypertexte"/>
+                <w:noProof/>
+              </w:rPr>
+              <w:t>Sprint N°4</w:t>
+            </w:r>
+            <w:r>
+              <w:rPr>
+                <w:noProof/>
+                <w:webHidden/>
+              </w:rPr>
+              <w:tab/>
+            </w:r>
+            <w:r>
+              <w:rPr>
+                <w:noProof/>
+                <w:webHidden/>
+              </w:rPr>
+              <w:fldChar w:fldCharType="begin"/>
+            </w:r>
+            <w:r>
+              <w:rPr>
+                <w:noProof/>
+                <w:webHidden/>
+              </w:rPr>
+              <w:instrText xml:space="preserve"> PAGEREF _Toc512590527 \h </w:instrText>
+            </w:r>
+            <w:r>
+              <w:rPr>
+                <w:noProof/>
+                <w:webHidden/>
+              </w:rPr>
+            </w:r>
+            <w:r>
+              <w:rPr>
+                <w:noProof/>
+                <w:webHidden/>
+              </w:rPr>
+              <w:fldChar w:fldCharType="separate"/>
+            </w:r>
+            <w:r>
+              <w:rPr>
+                <w:noProof/>
+                <w:webHidden/>
+              </w:rPr>
+              <w:t>17</w:t>
+            </w:r>
+            <w:r>
+              <w:rPr>
+                <w:noProof/>
+                <w:webHidden/>
+              </w:rPr>
+              <w:fldChar w:fldCharType="end"/>
+            </w:r>
+          </w:hyperlink>
+        </w:p>
+        <w:p>
+          <w:pPr>
+            <w:pStyle w:val="TM3"/>
+            <w:tabs>
+              <w:tab w:val="right" w:leader="dot" w:pos="9019"/>
+            </w:tabs>
+            <w:rPr>
+              <w:rFonts w:asciiTheme="minorHAnsi" w:eastAsiaTheme="minorEastAsia" w:hAnsiTheme="minorHAnsi" w:cstheme="minorBidi"/>
+              <w:noProof/>
+              <w:lang w:val="fr-CH"/>
+            </w:rPr>
+          </w:pPr>
+          <w:hyperlink w:anchor="_Toc512590528" w:history="1">
+            <w:r>
+              <w:rPr>
+                <w:rStyle w:val="Lienhypertexte"/>
+                <w:noProof/>
+              </w:rPr>
+              <w:t>Sprint N°5</w:t>
+            </w:r>
+            <w:r>
+              <w:rPr>
+                <w:noProof/>
+                <w:webHidden/>
+              </w:rPr>
+              <w:tab/>
+            </w:r>
+            <w:r>
+              <w:rPr>
+                <w:noProof/>
+                <w:webHidden/>
+              </w:rPr>
+              <w:fldChar w:fldCharType="begin"/>
+            </w:r>
+            <w:r>
+              <w:rPr>
+                <w:noProof/>
+                <w:webHidden/>
+              </w:rPr>
+              <w:instrText xml:space="preserve"> PAGEREF _Toc512590528 \h </w:instrText>
+            </w:r>
+            <w:r>
+              <w:rPr>
+                <w:noProof/>
+                <w:webHidden/>
+              </w:rPr>
+            </w:r>
+            <w:r>
+              <w:rPr>
+                <w:noProof/>
+                <w:webHidden/>
+              </w:rPr>
+              <w:fldChar w:fldCharType="separate"/>
+            </w:r>
+            <w:r>
+              <w:rPr>
+                <w:noProof/>
+                <w:webHidden/>
+              </w:rPr>
+              <w:t>17</w:t>
+            </w:r>
+            <w:r>
+              <w:rPr>
+                <w:noProof/>
+                <w:webHidden/>
+              </w:rPr>
+              <w:fldChar w:fldCharType="end"/>
+            </w:r>
+          </w:hyperlink>
+        </w:p>
+        <w:p>
+          <w:pPr>
+            <w:pStyle w:val="TM3"/>
+            <w:tabs>
+              <w:tab w:val="right" w:leader="dot" w:pos="9019"/>
+            </w:tabs>
+            <w:rPr>
+              <w:rFonts w:asciiTheme="minorHAnsi" w:eastAsiaTheme="minorEastAsia" w:hAnsiTheme="minorHAnsi" w:cstheme="minorBidi"/>
+              <w:noProof/>
+              <w:lang w:val="fr-CH"/>
+            </w:rPr>
+          </w:pPr>
+          <w:hyperlink w:anchor="_Toc512590529" w:history="1">
+            <w:r>
+              <w:rPr>
+                <w:rStyle w:val="Lienhypertexte"/>
+                <w:noProof/>
+              </w:rPr>
+              <w:t>Sprint N°6</w:t>
+            </w:r>
+            <w:r>
+              <w:rPr>
+                <w:noProof/>
+                <w:webHidden/>
+              </w:rPr>
+              <w:tab/>
+            </w:r>
+            <w:r>
+              <w:rPr>
+                <w:noProof/>
+                <w:webHidden/>
+              </w:rPr>
+              <w:fldChar w:fldCharType="begin"/>
+            </w:r>
+            <w:r>
+              <w:rPr>
+                <w:noProof/>
+                <w:webHidden/>
+              </w:rPr>
+              <w:instrText xml:space="preserve"> PAGEREF _Toc512590529 \h </w:instrText>
+            </w:r>
+            <w:r>
+              <w:rPr>
+                <w:noProof/>
+                <w:webHidden/>
+              </w:rPr>
+            </w:r>
+            <w:r>
+              <w:rPr>
+                <w:noProof/>
+                <w:webHidden/>
+              </w:rPr>
+              <w:fldChar w:fldCharType="separate"/>
+            </w:r>
+            <w:r>
+              <w:rPr>
+                <w:noProof/>
+                <w:webHidden/>
+              </w:rPr>
+              <w:t>18</w:t>
+            </w:r>
+            <w:r>
+              <w:rPr>
+                <w:noProof/>
+                <w:webHidden/>
+              </w:rPr>
+              <w:fldChar w:fldCharType="end"/>
+            </w:r>
+          </w:hyperlink>
+        </w:p>
+        <w:p>
+          <w:pPr>
+            <w:pStyle w:val="TM3"/>
+            <w:tabs>
+              <w:tab w:val="right" w:leader="dot" w:pos="9019"/>
+            </w:tabs>
+            <w:rPr>
+              <w:rFonts w:asciiTheme="minorHAnsi" w:eastAsiaTheme="minorEastAsia" w:hAnsiTheme="minorHAnsi" w:cstheme="minorBidi"/>
+              <w:noProof/>
+              <w:lang w:val="fr-CH"/>
+            </w:rPr>
+          </w:pPr>
+          <w:hyperlink w:anchor="_Toc512590530" w:history="1">
+            <w:r>
+              <w:rPr>
+                <w:rStyle w:val="Lienhypertexte"/>
+                <w:noProof/>
+              </w:rPr>
+              <w:t>Sprint N°7</w:t>
+            </w:r>
+            <w:r>
+              <w:rPr>
+                <w:noProof/>
+                <w:webHidden/>
+              </w:rPr>
+              <w:tab/>
+            </w:r>
+            <w:r>
+              <w:rPr>
+                <w:noProof/>
+                <w:webHidden/>
+              </w:rPr>
+              <w:fldChar w:fldCharType="begin"/>
+            </w:r>
+            <w:r>
+              <w:rPr>
+                <w:noProof/>
+                <w:webHidden/>
+              </w:rPr>
+              <w:instrText xml:space="preserve"> PAGEREF _Toc512590530 \h </w:instrText>
+            </w:r>
+            <w:r>
+              <w:rPr>
+                <w:noProof/>
+                <w:webHidden/>
+              </w:rPr>
+            </w:r>
+            <w:r>
+              <w:rPr>
+                <w:noProof/>
+                <w:webHidden/>
+              </w:rPr>
+              <w:fldChar w:fldCharType="separate"/>
+            </w:r>
+            <w:r>
+              <w:rPr>
+                <w:noProof/>
+                <w:webHidden/>
+              </w:rPr>
+              <w:t>18</w:t>
             </w:r>
             <w:r>
               <w:rPr>
@@ -1526,7 +2049,7 @@
       <w:pPr>
         <w:pStyle w:val="Titre2"/>
       </w:pPr>
-      <w:bookmarkStart w:id="0" w:name="_Toc512439310"/>
+      <w:bookmarkStart w:id="0" w:name="_Toc512590506"/>
       <w:r>
         <w:lastRenderedPageBreak/>
         <w:t>Description Générale:</w:t>
@@ -1623,7 +2146,7 @@
       <w:pPr>
         <w:pStyle w:val="Titre2"/>
       </w:pPr>
-      <w:bookmarkStart w:id="1" w:name="_Toc512439311"/>
+      <w:bookmarkStart w:id="1" w:name="_Toc512590507"/>
       <w:r>
         <w:t>Déroulement d’une partie:</w:t>
       </w:r>
@@ -1678,7 +2201,23 @@
           <w:sz w:val="24"/>
           <w:szCs w:val="24"/>
         </w:rPr>
-        <w:t xml:space="preserve">) est créé. Ce joueur peut y inviter d’autres joueurs, jusqu’à être un total de 4 joueurs au maximum. Dès qu’au moins 2 joueurs sont présent dans le salon, ils peuvent indiquer qu’ils sont prêt à jouer. Si tous les joueurs du salon sont prêts, la partie débute après un décompte de 5 secondes. Le salon d’attente disparaît pour laisser la place à la </w:t>
+        <w:t xml:space="preserve">) est créé. Ce joueur peut y inviter d’autres joueurs, jusqu’à être un total de 4 joueurs au maximum. Dès qu’au moins 2 joueurs sont </w:t>
+      </w:r>
+      <w:proofErr w:type="gramStart"/>
+      <w:r>
+        <w:rPr>
+          <w:sz w:val="24"/>
+          <w:szCs w:val="24"/>
+        </w:rPr>
+        <w:t>présent</w:t>
+      </w:r>
+      <w:proofErr w:type="gramEnd"/>
+      <w:r>
+        <w:rPr>
+          <w:sz w:val="24"/>
+          <w:szCs w:val="24"/>
+        </w:rPr>
+        <w:t xml:space="preserve"> dans le salon, ils peuvent indiquer qu’ils sont prêt à jouer. Si tous les joueurs du salon sont prêts, la partie débute après un décompte de 5 secondes. Le salon d’attente disparaît pour laisser la place à la </w:t>
       </w:r>
       <w:proofErr w:type="spellStart"/>
       <w:r>
@@ -1794,7 +2333,23 @@
         <w:jc w:val="both"/>
       </w:pPr>
       <w:r>
-        <w:t>Une manche se termine lorsqu’il ne reste plus qu’un serpent en vie. Les joueurs reçoivent alors des points en fonction du moment de leur mort: 1er mort (0 point), 2ème mort (1 point), 3ème mort (3 points), dernier survivant (5 points). Cet attribution de points reste sujet à modification en fonction des tests futurs. Une égalité peut avoir lieu en cas de choc frontal des deux dernier joueur en vie, pour autant que les deux serpents sont de même longueur. Autrement, le serpent le plus grand l’emporte.</w:t>
+        <w:t xml:space="preserve">Une manche se termine lorsqu’il ne reste plus qu’un serpent en vie. Les joueurs reçoivent alors des points en fonction du moment de leur mort: 1er mort (0 point), 2ème mort (1 point), 3ème mort (3 points), dernier survivant (5 points). </w:t>
+      </w:r>
+      <w:proofErr w:type="gramStart"/>
+      <w:r>
+        <w:t>Cet</w:t>
+      </w:r>
+      <w:proofErr w:type="gramEnd"/>
+      <w:r>
+        <w:t xml:space="preserve"> attribution de points reste sujet à modification en fonction des tests futurs. Une égalité peut avoir lieu en cas de choc frontal des deux </w:t>
+      </w:r>
+      <w:proofErr w:type="gramStart"/>
+      <w:r>
+        <w:t>dernier joueur</w:t>
+      </w:r>
+      <w:proofErr w:type="gramEnd"/>
+      <w:r>
+        <w:t xml:space="preserve"> en vie, pour autant que les deux serpents sont de même longueur. Autrement, le serpent le plus grand l’emporte.</w:t>
       </w:r>
     </w:p>
     <w:p>
@@ -1844,9 +2399,14 @@
       <w:pPr>
         <w:pStyle w:val="Titre2"/>
       </w:pPr>
-      <w:bookmarkStart w:id="2" w:name="_Toc512439312"/>
-      <w:r>
-        <w:t>Contrôles:</w:t>
+      <w:bookmarkStart w:id="2" w:name="_Toc512590508"/>
+      <w:proofErr w:type="gramStart"/>
+      <w:r>
+        <w:t>Contrôles</w:t>
+      </w:r>
+      <w:proofErr w:type="gramEnd"/>
+      <w:r>
+        <w:t>:</w:t>
       </w:r>
       <w:bookmarkEnd w:id="2"/>
       <w:r>
@@ -1885,7 +2445,7 @@
       <w:pPr>
         <w:pStyle w:val="Titre2"/>
       </w:pPr>
-      <w:bookmarkStart w:id="3" w:name="_Toc512439313"/>
+      <w:bookmarkStart w:id="3" w:name="_Toc512590509"/>
       <w:r>
         <w:t>Détails Supplémentaires:</w:t>
       </w:r>
@@ -1985,7 +2545,15 @@
         <w:jc w:val="both"/>
       </w:pPr>
       <w:r>
-        <w:t>Une manière de casser le jeu serait de tourner en rond en ne laissant aucun espace entre la tête et la queue du serpent. Ainsi, aucun obstacles ou adversaires ne pourra se mettre en travers. Pour pallier à ce problème, tous les serpents, dans un intervalle de temps aléatoire, laisseront derrière eux une petite crotte. Cette crotte est considérée comme un obstacle. Aucun joueur ne pourra donc tourner en rond sans se faire prendre à son propre jeu.</w:t>
+        <w:t xml:space="preserve">Une manière de casser le jeu serait de tourner en rond en ne laissant aucun espace entre la tête et la queue du serpent. Ainsi, </w:t>
+      </w:r>
+      <w:proofErr w:type="gramStart"/>
+      <w:r>
+        <w:t>aucun obstacles</w:t>
+      </w:r>
+      <w:proofErr w:type="gramEnd"/>
+      <w:r>
+        <w:t xml:space="preserve"> ou adversaires ne pourra se mettre en travers. Pour pallier à ce problème, tous les serpents, dans un intervalle de temps aléatoire, laisseront derrière eux une petite crotte. Cette crotte est considérée comme un obstacle. Aucun joueur ne pourra donc tourner en rond sans se faire prendre à son propre jeu.</w:t>
       </w:r>
     </w:p>
     <w:p>
@@ -2018,7 +2586,7 @@
       <w:pPr>
         <w:pStyle w:val="Titre2"/>
       </w:pPr>
-      <w:bookmarkStart w:id="4" w:name="_Toc512439314"/>
+      <w:bookmarkStart w:id="4" w:name="_Toc512590510"/>
       <w:r>
         <w:lastRenderedPageBreak/>
         <w:t xml:space="preserve">Création de </w:t>
@@ -2155,7 +2723,15 @@
       </w:r>
       <w:proofErr w:type="spellEnd"/>
       <w:r>
-        <w:t xml:space="preserve"> en fonction des notes que les joueurs leur ont attribué. Ainsi, une </w:t>
+        <w:t xml:space="preserve"> en fonction des notes que les joueurs leur ont </w:t>
+      </w:r>
+      <w:proofErr w:type="gramStart"/>
+      <w:r>
+        <w:t>attribué</w:t>
+      </w:r>
+      <w:proofErr w:type="gramEnd"/>
+      <w:r>
+        <w:t xml:space="preserve">. Ainsi, une </w:t>
       </w:r>
       <w:proofErr w:type="spellStart"/>
       <w:r>
@@ -2230,7 +2806,7 @@
       <w:pPr>
         <w:pStyle w:val="Titre2"/>
       </w:pPr>
-      <w:bookmarkStart w:id="5" w:name="_Toc512439315"/>
+      <w:bookmarkStart w:id="5" w:name="_Toc512590511"/>
       <w:r>
         <w:t>Limites / Contraintes:</w:t>
       </w:r>
@@ -2279,7 +2855,7 @@
       <w:pPr>
         <w:pStyle w:val="Titre2"/>
       </w:pPr>
-      <w:bookmarkStart w:id="6" w:name="_Toc512439316"/>
+      <w:bookmarkStart w:id="6" w:name="_Toc512590512"/>
       <w:r>
         <w:t>Possibles futures implémentations (si le temps le permet):</w:t>
       </w:r>
@@ -2447,7 +3023,7 @@
       <w:pPr>
         <w:pStyle w:val="Titre2"/>
       </w:pPr>
-      <w:bookmarkStart w:id="7" w:name="_Toc512439317"/>
+      <w:bookmarkStart w:id="7" w:name="_Toc512590513"/>
       <w:r>
         <w:lastRenderedPageBreak/>
         <w:t>Principales interfaces utilisateurs:</w:t>
@@ -2477,7 +3053,7 @@
       <w:r>
         <w:rPr>
           <w:noProof/>
-          <w:lang w:val="fr-FR" w:eastAsia="fr-FR"/>
+          <w:lang w:val="fr-CH"/>
         </w:rPr>
         <w:drawing>
           <wp:inline distT="114300" distB="114300" distL="114300" distR="114300" wp14:anchorId="7C58B854" wp14:editId="72A4656D">
@@ -2493,7 +3069,7 @@
                     <pic:cNvPicPr preferRelativeResize="0"/>
                   </pic:nvPicPr>
                   <pic:blipFill>
-                    <a:blip r:embed="rId8"/>
+                    <a:blip r:embed="rId9"/>
                     <a:srcRect/>
                     <a:stretch>
                       <a:fillRect/>
@@ -2554,7 +3130,7 @@
       <w:r>
         <w:rPr>
           <w:noProof/>
-          <w:lang w:val="fr-FR" w:eastAsia="fr-FR"/>
+          <w:lang w:val="fr-CH"/>
         </w:rPr>
         <w:drawing>
           <wp:inline distT="114300" distB="114300" distL="114300" distR="114300" wp14:anchorId="27D3EAA1" wp14:editId="07DCE8DA">
@@ -2570,7 +3146,7 @@
                     <pic:cNvPicPr preferRelativeResize="0"/>
                   </pic:nvPicPr>
                   <pic:blipFill>
-                    <a:blip r:embed="rId9"/>
+                    <a:blip r:embed="rId10"/>
                     <a:srcRect/>
                     <a:stretch>
                       <a:fillRect/>
@@ -2633,7 +3209,7 @@
       <w:pPr>
         <w:pStyle w:val="Titre2"/>
       </w:pPr>
-      <w:bookmarkStart w:id="8" w:name="_Toc512439318"/>
+      <w:bookmarkStart w:id="8" w:name="_Toc512590514"/>
       <w:r>
         <w:lastRenderedPageBreak/>
         <w:t>Diagramme de cas d’utilisation général:</w:t>
@@ -2663,7 +3239,7 @@
           <w:noProof/>
           <w:sz w:val="24"/>
           <w:szCs w:val="24"/>
-          <w:lang w:val="fr-FR" w:eastAsia="fr-FR"/>
+          <w:lang w:val="fr-CH"/>
         </w:rPr>
         <w:drawing>
           <wp:inline distT="114300" distB="114300" distL="114300" distR="114300" wp14:anchorId="40DD95D0" wp14:editId="0FC92342">
@@ -2679,7 +3255,7 @@
                     <pic:cNvPicPr preferRelativeResize="0"/>
                   </pic:nvPicPr>
                   <pic:blipFill>
-                    <a:blip r:embed="rId10"/>
+                    <a:blip r:embed="rId11"/>
                     <a:srcRect/>
                     <a:stretch>
                       <a:fillRect/>
@@ -2721,7 +3297,7 @@
       <w:pPr>
         <w:pStyle w:val="Titre2"/>
       </w:pPr>
-      <w:bookmarkStart w:id="9" w:name="_Toc512439319"/>
+      <w:bookmarkStart w:id="9" w:name="_Toc512590515"/>
       <w:r>
         <w:t>Cas d’utilisation :</w:t>
       </w:r>
@@ -2866,7 +3442,23 @@
           <w:sz w:val="24"/>
           <w:szCs w:val="24"/>
         </w:rPr>
-        <w:t xml:space="preserve"> : Le joueur est dirigé vers un écran de scores et les scores sont sauvegardé dans une liste.</w:t>
+        <w:t xml:space="preserve"> : Le joueur est dirigé vers un écran de scores et les scores sont </w:t>
+      </w:r>
+      <w:proofErr w:type="gramStart"/>
+      <w:r>
+        <w:rPr>
+          <w:sz w:val="24"/>
+          <w:szCs w:val="24"/>
+        </w:rPr>
+        <w:t>sauvegardé</w:t>
+      </w:r>
+      <w:proofErr w:type="gramEnd"/>
+      <w:r>
+        <w:rPr>
+          <w:sz w:val="24"/>
+          <w:szCs w:val="24"/>
+        </w:rPr>
+        <w:t xml:space="preserve"> dans une liste.</w:t>
       </w:r>
     </w:p>
     <w:p>
@@ -3080,7 +3672,39 @@
           <w:sz w:val="24"/>
           <w:szCs w:val="24"/>
         </w:rPr>
-        <w:t xml:space="preserve"> de jeu personnalisée. Pour ce faire, il peut placer des murs, ainsi que les positions initiales des participants(il y aura des contraintes, on ne peut pas commencer n’importe où. Un périmètre de position possible sera affiché ). Il doit au préalable s’authentifier auprès du </w:t>
+        <w:t xml:space="preserve"> de jeu personnalisée. Pour ce faire, il peut placer des murs, ainsi que les positions initiales des </w:t>
+      </w:r>
+      <w:proofErr w:type="gramStart"/>
+      <w:r>
+        <w:rPr>
+          <w:sz w:val="24"/>
+          <w:szCs w:val="24"/>
+        </w:rPr>
+        <w:t>participants(</w:t>
+      </w:r>
+      <w:proofErr w:type="gramEnd"/>
+      <w:r>
+        <w:rPr>
+          <w:sz w:val="24"/>
+          <w:szCs w:val="24"/>
+        </w:rPr>
+        <w:t xml:space="preserve">il y aura des contraintes, on ne peut pas commencer n’importe où. Un périmètre de position possible sera </w:t>
+      </w:r>
+      <w:proofErr w:type="gramStart"/>
+      <w:r>
+        <w:rPr>
+          <w:sz w:val="24"/>
+          <w:szCs w:val="24"/>
+        </w:rPr>
+        <w:t>affiché )</w:t>
+      </w:r>
+      <w:proofErr w:type="gramEnd"/>
+      <w:r>
+        <w:rPr>
+          <w:sz w:val="24"/>
+          <w:szCs w:val="24"/>
+        </w:rPr>
+        <w:t xml:space="preserve">. Il doit au préalable s’authentifier auprès du </w:t>
       </w:r>
       <w:proofErr w:type="spellStart"/>
       <w:r>
@@ -3112,7 +3736,23 @@
           <w:sz w:val="24"/>
           <w:szCs w:val="24"/>
         </w:rPr>
-        <w:t xml:space="preserve">, qui sera ajouté à une liste possible de </w:t>
+        <w:t xml:space="preserve">, qui </w:t>
+      </w:r>
+      <w:proofErr w:type="gramStart"/>
+      <w:r>
+        <w:rPr>
+          <w:sz w:val="24"/>
+          <w:szCs w:val="24"/>
+        </w:rPr>
+        <w:t>sera</w:t>
+      </w:r>
+      <w:proofErr w:type="gramEnd"/>
+      <w:r>
+        <w:rPr>
+          <w:sz w:val="24"/>
+          <w:szCs w:val="24"/>
+        </w:rPr>
+        <w:t xml:space="preserve"> ajouté à une liste possible de </w:t>
       </w:r>
       <w:proofErr w:type="spellStart"/>
       <w:r>
@@ -3170,14 +3810,31 @@
           <w:sz w:val="24"/>
           <w:szCs w:val="24"/>
         </w:rPr>
-        <w:t xml:space="preserve"> :  </w:t>
-      </w:r>
-      <w:r>
-        <w:rPr>
-          <w:sz w:val="24"/>
-          <w:szCs w:val="24"/>
-        </w:rPr>
-        <w:t xml:space="preserve">Si la </w:t>
+        <w:t xml:space="preserve"> </w:t>
+      </w:r>
+      <w:proofErr w:type="gramStart"/>
+      <w:r>
+        <w:rPr>
+          <w:b/>
+          <w:sz w:val="24"/>
+          <w:szCs w:val="24"/>
+        </w:rPr>
+        <w:t xml:space="preserve">:  </w:t>
+      </w:r>
+      <w:r>
+        <w:rPr>
+          <w:sz w:val="24"/>
+          <w:szCs w:val="24"/>
+        </w:rPr>
+        <w:t>Si</w:t>
+      </w:r>
+      <w:proofErr w:type="gramEnd"/>
+      <w:r>
+        <w:rPr>
+          <w:sz w:val="24"/>
+          <w:szCs w:val="24"/>
+        </w:rPr>
+        <w:t xml:space="preserve"> la </w:t>
       </w:r>
       <w:proofErr w:type="spellStart"/>
       <w:r>
@@ -3240,7 +3897,23 @@
           <w:sz w:val="24"/>
           <w:szCs w:val="24"/>
         </w:rPr>
-        <w:t xml:space="preserve"> : le créateur peut “dessiner” les différents mur de la </w:t>
+        <w:t xml:space="preserve"> : le créateur peut “dessiner” </w:t>
+      </w:r>
+      <w:proofErr w:type="gramStart"/>
+      <w:r>
+        <w:rPr>
+          <w:sz w:val="24"/>
+          <w:szCs w:val="24"/>
+        </w:rPr>
+        <w:t>les différents mur</w:t>
+      </w:r>
+      <w:proofErr w:type="gramEnd"/>
+      <w:r>
+        <w:rPr>
+          <w:sz w:val="24"/>
+          <w:szCs w:val="24"/>
+        </w:rPr>
+        <w:t xml:space="preserve"> de la </w:t>
       </w:r>
       <w:proofErr w:type="spellStart"/>
       <w:r>
@@ -3459,7 +4132,7 @@
       <w:pPr>
         <w:pStyle w:val="Titre2"/>
       </w:pPr>
-      <w:bookmarkStart w:id="10" w:name="_Toc512439320"/>
+      <w:bookmarkStart w:id="10" w:name="_Toc512590516"/>
       <w:r>
         <w:t>Rôles (utilisateurs)</w:t>
       </w:r>
@@ -3667,7 +4340,7 @@
       <w:pPr>
         <w:pStyle w:val="Titre2"/>
       </w:pPr>
-      <w:bookmarkStart w:id="11" w:name="_Toc512439321"/>
+      <w:bookmarkStart w:id="11" w:name="_Toc512590517"/>
       <w:r>
         <w:t>Rôles (de l’équipe) :</w:t>
       </w:r>
@@ -3776,8 +4449,17 @@
           <w:sz w:val="24"/>
           <w:szCs w:val="24"/>
         </w:rPr>
-        <w:t>Lionel Burgbacher</w:t>
-      </w:r>
+        <w:t xml:space="preserve">Lionel </w:t>
+      </w:r>
+      <w:proofErr w:type="spellStart"/>
+      <w:r>
+        <w:rPr>
+          <w:sz w:val="24"/>
+          <w:szCs w:val="24"/>
+        </w:rPr>
+        <w:t>Burgbacher</w:t>
+      </w:r>
+      <w:proofErr w:type="spellEnd"/>
       <w:r>
         <w:rPr>
           <w:sz w:val="24"/>
@@ -3815,7 +4497,7 @@
       <w:pPr>
         <w:pStyle w:val="Titre2"/>
       </w:pPr>
-      <w:bookmarkStart w:id="12" w:name="_Toc512439322"/>
+      <w:bookmarkStart w:id="12" w:name="_Toc512590518"/>
       <w:r>
         <w:lastRenderedPageBreak/>
         <w:t>Ébauche modèle du domaine</w:t>
@@ -3838,12 +4520,21 @@
           <w:szCs w:val="26"/>
         </w:rPr>
       </w:pPr>
+      <w:proofErr w:type="gramStart"/>
       <w:r>
         <w:rPr>
           <w:sz w:val="26"/>
           <w:szCs w:val="26"/>
         </w:rPr>
-        <w:t>modèle pour le serveur</w:t>
+        <w:t>modèle</w:t>
+      </w:r>
+      <w:proofErr w:type="gramEnd"/>
+      <w:r>
+        <w:rPr>
+          <w:sz w:val="26"/>
+          <w:szCs w:val="26"/>
+        </w:rPr>
+        <w:t xml:space="preserve"> pour le serveur</w:t>
       </w:r>
     </w:p>
     <w:p>
@@ -3953,12 +4644,21 @@
           <w:szCs w:val="24"/>
         </w:rPr>
       </w:pPr>
-      <w:r>
-        <w:rPr>
-          <w:sz w:val="24"/>
-          <w:szCs w:val="24"/>
-        </w:rPr>
-        <w:t xml:space="preserve">modèle pour le client </w:t>
+      <w:proofErr w:type="gramStart"/>
+      <w:r>
+        <w:rPr>
+          <w:sz w:val="24"/>
+          <w:szCs w:val="24"/>
+        </w:rPr>
+        <w:t>modèle</w:t>
+      </w:r>
+      <w:proofErr w:type="gramEnd"/>
+      <w:r>
+        <w:rPr>
+          <w:sz w:val="24"/>
+          <w:szCs w:val="24"/>
+        </w:rPr>
+        <w:t xml:space="preserve"> pour le client </w:t>
       </w:r>
     </w:p>
     <w:p>
@@ -4085,7 +4785,7 @@
       <w:pPr>
         <w:pStyle w:val="Titre2"/>
       </w:pPr>
-      <w:bookmarkStart w:id="13" w:name="_Toc512439323"/>
+      <w:bookmarkStart w:id="13" w:name="_Toc512590519"/>
       <w:r>
         <w:t>Modèle conceptuel de données :</w:t>
       </w:r>
@@ -4140,7 +4840,23 @@
           <w:sz w:val="24"/>
           <w:szCs w:val="24"/>
         </w:rPr>
-        <w:t xml:space="preserve">qu’ils ont créé, leur score et certaines informations personnelles ( pseudo, </w:t>
+        <w:t xml:space="preserve">qu’ils ont créé, leur score et certaines informations personnelles </w:t>
+      </w:r>
+      <w:proofErr w:type="gramStart"/>
+      <w:r>
+        <w:rPr>
+          <w:sz w:val="24"/>
+          <w:szCs w:val="24"/>
+        </w:rPr>
+        <w:t>( pseudo</w:t>
+      </w:r>
+      <w:proofErr w:type="gramEnd"/>
+      <w:r>
+        <w:rPr>
+          <w:sz w:val="24"/>
+          <w:szCs w:val="24"/>
+        </w:rPr>
+        <w:t xml:space="preserve">, </w:t>
       </w:r>
       <w:proofErr w:type="spellStart"/>
       <w:r>
@@ -4156,23 +4872,7 @@
           <w:sz w:val="24"/>
           <w:szCs w:val="24"/>
         </w:rPr>
-        <w:t xml:space="preserve">, </w:t>
-      </w:r>
-      <w:proofErr w:type="spellStart"/>
-      <w:r>
-        <w:rPr>
-          <w:sz w:val="24"/>
-          <w:szCs w:val="24"/>
-        </w:rPr>
-        <w:t>etc</w:t>
-      </w:r>
-      <w:proofErr w:type="spellEnd"/>
-      <w:r>
-        <w:rPr>
-          <w:sz w:val="24"/>
-          <w:szCs w:val="24"/>
-        </w:rPr>
-        <w:t>…). Il y aura aussi un booléen qui indiquera si la personne est administrateur ou simple joueur.</w:t>
+        <w:t>, etc…). Il y aura aussi un booléen qui indiquera si la personne est administrateur ou simple joueur.</w:t>
       </w:r>
     </w:p>
     <w:p>
@@ -4188,7 +4888,7 @@
           <w:noProof/>
           <w:sz w:val="24"/>
           <w:szCs w:val="24"/>
-          <w:lang w:val="fr-FR" w:eastAsia="fr-FR"/>
+          <w:lang w:val="fr-CH"/>
         </w:rPr>
         <w:drawing>
           <wp:inline distT="114300" distB="114300" distL="114300" distR="114300" wp14:anchorId="325A5486" wp14:editId="4E695F56">
@@ -4204,7 +4904,7 @@
                     <pic:cNvPicPr preferRelativeResize="0"/>
                   </pic:nvPicPr>
                   <pic:blipFill>
-                    <a:blip r:embed="rId11"/>
+                    <a:blip r:embed="rId12"/>
                     <a:srcRect/>
                     <a:stretch>
                       <a:fillRect/>
@@ -4269,7 +4969,55 @@
           <w:sz w:val="24"/>
           <w:szCs w:val="24"/>
         </w:rPr>
-        <w:t xml:space="preserve">Pour ce projet nous avons décidé de le réaliser en Java. Les clients ainsi que le serveur seront tous les deux codés en Java. Nous utiliserons le protocole UDP car il a été étudié en classe et qu’il est approprié au application en temps réel. L’implémentation de clients et de serveurs en Java ont tous deux été étudié en classe (RES). Nous utiliserons  les mécanismes de synchronisation étudiés en cours de GEN pour synchroniser les différents serpent des joueurs. Pour la partie graphique nous utiliserons Java FX. Après quelques recherches nous avons trouvé un outil très utile(Java FX </w:t>
+        <w:t xml:space="preserve">Pour ce projet nous avons décidé de le réaliser en Java. Les clients ainsi que le serveur seront tous les deux codés en Java. Nous utiliserons le protocole UDP car il a été étudié en classe et qu’il est approprié </w:t>
+      </w:r>
+      <w:proofErr w:type="gramStart"/>
+      <w:r>
+        <w:rPr>
+          <w:sz w:val="24"/>
+          <w:szCs w:val="24"/>
+        </w:rPr>
+        <w:t>au application</w:t>
+      </w:r>
+      <w:proofErr w:type="gramEnd"/>
+      <w:r>
+        <w:rPr>
+          <w:sz w:val="24"/>
+          <w:szCs w:val="24"/>
+        </w:rPr>
+        <w:t xml:space="preserve"> en temps réel. L’implémentation de clients et de serveurs en Java ont tous deux été étudié en classe (RES). Nous utiliserons  les mécanismes de synchronisation étudiés en cours de GEN pour synchroniser </w:t>
+      </w:r>
+      <w:proofErr w:type="gramStart"/>
+      <w:r>
+        <w:rPr>
+          <w:sz w:val="24"/>
+          <w:szCs w:val="24"/>
+        </w:rPr>
+        <w:t>les différents serpent</w:t>
+      </w:r>
+      <w:proofErr w:type="gramEnd"/>
+      <w:r>
+        <w:rPr>
+          <w:sz w:val="24"/>
+          <w:szCs w:val="24"/>
+        </w:rPr>
+        <w:t xml:space="preserve"> des joueurs. Pour la partie graphique nous utiliserons Java FX. Après quelques recherches nous avons trouvé un outil très </w:t>
+      </w:r>
+      <w:proofErr w:type="gramStart"/>
+      <w:r>
+        <w:rPr>
+          <w:sz w:val="24"/>
+          <w:szCs w:val="24"/>
+        </w:rPr>
+        <w:t>utile(</w:t>
+      </w:r>
+      <w:proofErr w:type="gramEnd"/>
+      <w:r>
+        <w:rPr>
+          <w:sz w:val="24"/>
+          <w:szCs w:val="24"/>
+        </w:rPr>
+        <w:t xml:space="preserve">Java FX </w:t>
       </w:r>
       <w:proofErr w:type="spellStart"/>
       <w:r>
@@ -4326,7 +5074,23 @@
           <w:sz w:val="24"/>
           <w:szCs w:val="24"/>
         </w:rPr>
-        <w:t xml:space="preserve">Pour ce qui est de la base de données, nous avons, là aussi, décidé de se tourner vers une technologie déjà acquise. Nous utiliserons MySQL car nous le connaissons plutôt bien et nous jugeons inutile de se tourner vers des technologie “ultra-rapide” tel que </w:t>
+        <w:t xml:space="preserve">Pour ce qui est de la base de données, nous avons, là aussi, décidé de se tourner vers une technologie déjà acquise. Nous utiliserons MySQL car nous le connaissons plutôt bien et nous jugeons inutile de se tourner vers des </w:t>
+      </w:r>
+      <w:proofErr w:type="gramStart"/>
+      <w:r>
+        <w:rPr>
+          <w:sz w:val="24"/>
+          <w:szCs w:val="24"/>
+        </w:rPr>
+        <w:t>technologie “ultra-rapide</w:t>
+      </w:r>
+      <w:proofErr w:type="gramEnd"/>
+      <w:r>
+        <w:rPr>
+          <w:sz w:val="24"/>
+          <w:szCs w:val="24"/>
+        </w:rPr>
+        <w:t xml:space="preserve">” tel que </w:t>
       </w:r>
       <w:proofErr w:type="spellStart"/>
       <w:r>
@@ -4361,7 +5125,7 @@
       <w:pPr>
         <w:pStyle w:val="Titre2"/>
       </w:pPr>
-      <w:bookmarkStart w:id="14" w:name="_Toc512439324"/>
+      <w:bookmarkStart w:id="14" w:name="_Toc512590520"/>
       <w:r>
         <w:t>Responsabilités client/serveur</w:t>
       </w:r>
@@ -4965,7 +5729,7 @@
       <w:pPr>
         <w:pStyle w:val="Titre2"/>
       </w:pPr>
-      <w:bookmarkStart w:id="15" w:name="_Toc512439325"/>
+      <w:bookmarkStart w:id="15" w:name="_Toc512590521"/>
       <w:r>
         <w:t>Protocoles</w:t>
       </w:r>
@@ -5100,7 +5864,23 @@
           <w:sz w:val="24"/>
           <w:szCs w:val="24"/>
         </w:rPr>
-        <w:t xml:space="preserve">Si le serveur calcule une mort d’un des serpents, le client du joueur concerné continuera à recevoir les mise à jour des éléments de la part du serveur, malgré le fait que son serpent soit mort. Cela permet de suivre la fin de la manche en tant que spectateur. </w:t>
+        <w:t xml:space="preserve">Si le serveur calcule une mort d’un des serpents, le client du joueur concerné continuera à recevoir </w:t>
+      </w:r>
+      <w:proofErr w:type="gramStart"/>
+      <w:r>
+        <w:rPr>
+          <w:sz w:val="24"/>
+          <w:szCs w:val="24"/>
+        </w:rPr>
+        <w:t>les mise</w:t>
+      </w:r>
+      <w:proofErr w:type="gramEnd"/>
+      <w:r>
+        <w:rPr>
+          <w:sz w:val="24"/>
+          <w:szCs w:val="24"/>
+        </w:rPr>
+        <w:t xml:space="preserve"> à jour des éléments de la part du serveur, malgré le fait que son serpent soit mort. Cela permet de suivre la fin de la manche en tant que spectateur. </w:t>
       </w:r>
     </w:p>
     <w:p>
@@ -5142,7 +5922,7 @@
           <w:noProof/>
           <w:sz w:val="24"/>
           <w:szCs w:val="24"/>
-          <w:lang w:val="fr-FR" w:eastAsia="fr-FR"/>
+          <w:lang w:val="fr-CH"/>
         </w:rPr>
         <w:drawing>
           <wp:inline distT="114300" distB="114300" distL="114300" distR="114300" wp14:anchorId="3B7B4B19" wp14:editId="03FCC44B">
@@ -5158,7 +5938,7 @@
                     <pic:cNvPicPr preferRelativeResize="0"/>
                   </pic:nvPicPr>
                   <pic:blipFill>
-                    <a:blip r:embed="rId12"/>
+                    <a:blip r:embed="rId13"/>
                     <a:srcRect/>
                     <a:stretch>
                       <a:fillRect/>
@@ -5227,46 +6007,42 @@
     </w:p>
     <w:p>
       <w:pPr>
-        <w:jc w:val="center"/>
-        <w:rPr>
-          <w:sz w:val="24"/>
-          <w:szCs w:val="24"/>
-        </w:rPr>
-      </w:pPr>
-    </w:p>
-    <w:p>
-      <w:pPr>
         <w:pStyle w:val="Titre2"/>
       </w:pPr>
-      <w:bookmarkStart w:id="16" w:name="_Toc512439326"/>
+      <w:bookmarkStart w:id="16" w:name="JR_PAGE_ANCHOR_0_1"/>
+      <w:bookmarkStart w:id="17" w:name="JR_PAGE_ANCHOR_0_2"/>
+      <w:bookmarkStart w:id="18" w:name="JR_PAGE_ANCHOR_0_3"/>
+      <w:bookmarkStart w:id="19" w:name="_Toc512590522"/>
+      <w:bookmarkEnd w:id="16"/>
+      <w:bookmarkEnd w:id="17"/>
+      <w:bookmarkEnd w:id="18"/>
+      <w:proofErr w:type="spellStart"/>
       <w:r>
         <w:lastRenderedPageBreak/>
-        <w:t>Sprint n°1</w:t>
-      </w:r>
-      <w:bookmarkEnd w:id="16"/>
-    </w:p>
-    <w:p/>
-    <w:p>
-      <w:pPr>
-        <w:jc w:val="center"/>
-        <w:rPr>
-          <w:sz w:val="24"/>
-          <w:szCs w:val="24"/>
-        </w:rPr>
-      </w:pPr>
-      <w:bookmarkStart w:id="17" w:name="_GoBack"/>
+        <w:t>Backlog</w:t>
+      </w:r>
+      <w:proofErr w:type="spellEnd"/>
+      <w:r>
+        <w:t> </w:t>
+      </w:r>
       <w:r>
         <w:rPr>
           <w:noProof/>
-          <w:sz w:val="24"/>
-          <w:szCs w:val="24"/>
-          <w:lang w:val="fr-FR" w:eastAsia="fr-FR"/>
+          <w:lang w:val="fr-CH"/>
         </w:rPr>
         <w:drawing>
-          <wp:inline distT="0" distB="0" distL="0" distR="0" wp14:anchorId="7942F939" wp14:editId="7005992F">
-            <wp:extent cx="5732780" cy="2523490"/>
-            <wp:effectExtent l="0" t="0" r="7620" b="0"/>
-            <wp:docPr id="2" name="Image 2" descr="../../../../../../../Downloads/2018-04-25%2017.05.27.jpg"/>
+          <wp:anchor distT="0" distB="0" distL="114300" distR="114300" simplePos="0" relativeHeight="251658240" behindDoc="0" locked="0" layoutInCell="1" allowOverlap="1" wp14:anchorId="0C48FA68" wp14:editId="783C5683">
+            <wp:simplePos x="0" y="0"/>
+            <wp:positionH relativeFrom="column">
+              <wp:posOffset>-609600</wp:posOffset>
+            </wp:positionH>
+            <wp:positionV relativeFrom="paragraph">
+              <wp:posOffset>492760</wp:posOffset>
+            </wp:positionV>
+            <wp:extent cx="6976745" cy="3451860"/>
+            <wp:effectExtent l="0" t="0" r="0" b="0"/>
+            <wp:wrapSquare wrapText="bothSides"/>
+            <wp:docPr id="2" name="Image 2"/>
             <wp:cNvGraphicFramePr>
               <a:graphicFrameLocks xmlns:a="http://schemas.openxmlformats.org/drawingml/2006/main" noChangeAspect="1"/>
             </wp:cNvGraphicFramePr>
@@ -5274,13 +6050,13 @@
               <a:graphicData uri="http://schemas.openxmlformats.org/drawingml/2006/picture">
                 <pic:pic xmlns:pic="http://schemas.openxmlformats.org/drawingml/2006/picture">
                   <pic:nvPicPr>
-                    <pic:cNvPr id="0" name="Picture 3" descr="../../../../../../../Downloads/2018-04-25%2017.05.27.jpg"/>
+                    <pic:cNvPr id="0" name="Picture 3"/>
                     <pic:cNvPicPr>
                       <a:picLocks noChangeAspect="1" noChangeArrowheads="1"/>
                     </pic:cNvPicPr>
                   </pic:nvPicPr>
                   <pic:blipFill>
-                    <a:blip r:embed="rId13">
+                    <a:blip r:embed="rId14">
                       <a:extLst>
                         <a:ext uri="{28A0092B-C50C-407E-A947-70E740481C1C}">
                           <a14:useLocalDpi xmlns:a14="http://schemas.microsoft.com/office/drawing/2010/main" val="0"/>
@@ -5295,7 +6071,7 @@
                   <pic:spPr bwMode="auto">
                     <a:xfrm>
                       <a:off x="0" y="0"/>
-                      <a:ext cx="5732780" cy="2523490"/>
+                      <a:ext cx="6976745" cy="3451860"/>
                     </a:xfrm>
                     <a:prstGeom prst="rect">
                       <a:avLst/>
@@ -5308,14 +6084,1007 @@
                 </pic:pic>
               </a:graphicData>
             </a:graphic>
+            <wp14:sizeRelH relativeFrom="page">
+              <wp14:pctWidth>0</wp14:pctWidth>
+            </wp14:sizeRelH>
+            <wp14:sizeRelV relativeFrom="page">
+              <wp14:pctHeight>0</wp14:pctHeight>
+            </wp14:sizeRelV>
+          </wp:anchor>
+        </w:drawing>
+      </w:r>
+      <w:r>
+        <w:rPr>
+          <w:noProof/>
+          <w:lang w:val="fr-CH"/>
+        </w:rPr>
+        <w:drawing>
+          <wp:anchor distT="0" distB="0" distL="114300" distR="114300" simplePos="0" relativeHeight="251659264" behindDoc="0" locked="0" layoutInCell="1" allowOverlap="1" wp14:anchorId="6F5EFCA9" wp14:editId="171442C6">
+            <wp:simplePos x="0" y="0"/>
+            <wp:positionH relativeFrom="column">
+              <wp:posOffset>-617220</wp:posOffset>
+            </wp:positionH>
+            <wp:positionV relativeFrom="paragraph">
+              <wp:posOffset>3794760</wp:posOffset>
+            </wp:positionV>
+            <wp:extent cx="6981190" cy="4038600"/>
+            <wp:effectExtent l="0" t="0" r="0" b="0"/>
+            <wp:wrapSquare wrapText="bothSides"/>
+            <wp:docPr id="15" name="Image 15"/>
+            <wp:cNvGraphicFramePr>
+              <a:graphicFrameLocks xmlns:a="http://schemas.openxmlformats.org/drawingml/2006/main" noChangeAspect="1"/>
+            </wp:cNvGraphicFramePr>
+            <a:graphic xmlns:a="http://schemas.openxmlformats.org/drawingml/2006/main">
+              <a:graphicData uri="http://schemas.openxmlformats.org/drawingml/2006/picture">
+                <pic:pic xmlns:pic="http://schemas.openxmlformats.org/drawingml/2006/picture">
+                  <pic:nvPicPr>
+                    <pic:cNvPr id="0" name="Picture 4"/>
+                    <pic:cNvPicPr>
+                      <a:picLocks noChangeAspect="1" noChangeArrowheads="1"/>
+                    </pic:cNvPicPr>
+                  </pic:nvPicPr>
+                  <pic:blipFill>
+                    <a:blip r:embed="rId15">
+                      <a:extLst>
+                        <a:ext uri="{28A0092B-C50C-407E-A947-70E740481C1C}">
+                          <a14:useLocalDpi xmlns:a14="http://schemas.microsoft.com/office/drawing/2010/main" val="0"/>
+                        </a:ext>
+                      </a:extLst>
+                    </a:blip>
+                    <a:srcRect/>
+                    <a:stretch>
+                      <a:fillRect/>
+                    </a:stretch>
+                  </pic:blipFill>
+                  <pic:spPr bwMode="auto">
+                    <a:xfrm>
+                      <a:off x="0" y="0"/>
+                      <a:ext cx="6981190" cy="4038600"/>
+                    </a:xfrm>
+                    <a:prstGeom prst="rect">
+                      <a:avLst/>
+                    </a:prstGeom>
+                    <a:noFill/>
+                    <a:ln>
+                      <a:noFill/>
+                    </a:ln>
+                  </pic:spPr>
+                </pic:pic>
+              </a:graphicData>
+            </a:graphic>
+            <wp14:sizeRelH relativeFrom="page">
+              <wp14:pctWidth>0</wp14:pctWidth>
+            </wp14:sizeRelH>
+            <wp14:sizeRelV relativeFrom="page">
+              <wp14:pctHeight>0</wp14:pctHeight>
+            </wp14:sizeRelV>
+          </wp:anchor>
+        </w:drawing>
+      </w:r>
+      <w:r>
+        <w:t>:</w:t>
+      </w:r>
+      <w:bookmarkEnd w:id="19"/>
+    </w:p>
+    <w:p>
+      <w:pPr>
+        <w:spacing w:after="200"/>
+        <w:rPr>
+          <w:rFonts w:asciiTheme="majorHAnsi" w:eastAsiaTheme="majorEastAsia" w:hAnsiTheme="majorHAnsi" w:cstheme="majorBidi"/>
+          <w:b/>
+          <w:bCs/>
+          <w:sz w:val="28"/>
+          <w:szCs w:val="26"/>
+        </w:rPr>
+      </w:pPr>
+      <w:r>
+        <w:rPr>
+          <w:rFonts w:asciiTheme="majorHAnsi" w:eastAsiaTheme="majorEastAsia" w:hAnsiTheme="majorHAnsi" w:cstheme="majorBidi"/>
+          <w:b/>
+          <w:bCs/>
+          <w:sz w:val="28"/>
+          <w:szCs w:val="26"/>
+        </w:rPr>
+        <w:br w:type="page"/>
+      </w:r>
+    </w:p>
+    <w:p>
+      <w:pPr>
+        <w:spacing w:after="200"/>
+        <w:rPr>
+          <w:rFonts w:asciiTheme="majorHAnsi" w:eastAsiaTheme="majorEastAsia" w:hAnsiTheme="majorHAnsi" w:cstheme="majorBidi"/>
+          <w:b/>
+          <w:bCs/>
+          <w:sz w:val="28"/>
+          <w:szCs w:val="26"/>
+        </w:rPr>
+      </w:pPr>
+      <w:r>
+        <w:rPr>
+          <w:rFonts w:asciiTheme="majorHAnsi" w:eastAsiaTheme="majorEastAsia" w:hAnsiTheme="majorHAnsi" w:cstheme="majorBidi"/>
+          <w:b/>
+          <w:bCs/>
+          <w:noProof/>
+          <w:sz w:val="28"/>
+          <w:szCs w:val="26"/>
+          <w:lang w:val="fr-CH"/>
+        </w:rPr>
+        <w:lastRenderedPageBreak/>
+        <w:drawing>
+          <wp:anchor distT="0" distB="0" distL="114300" distR="114300" simplePos="0" relativeHeight="251660288" behindDoc="0" locked="0" layoutInCell="1" allowOverlap="1" wp14:anchorId="0CF0B2A1" wp14:editId="013A3CE8">
+            <wp:simplePos x="0" y="0"/>
+            <wp:positionH relativeFrom="margin">
+              <wp:posOffset>-769620</wp:posOffset>
+            </wp:positionH>
+            <wp:positionV relativeFrom="paragraph">
+              <wp:posOffset>0</wp:posOffset>
+            </wp:positionV>
+            <wp:extent cx="7281545" cy="3611880"/>
+            <wp:effectExtent l="0" t="0" r="0" b="7620"/>
+            <wp:wrapSquare wrapText="bothSides"/>
+            <wp:docPr id="16" name="Image 16"/>
+            <wp:cNvGraphicFramePr>
+              <a:graphicFrameLocks xmlns:a="http://schemas.openxmlformats.org/drawingml/2006/main" noChangeAspect="1"/>
+            </wp:cNvGraphicFramePr>
+            <a:graphic xmlns:a="http://schemas.openxmlformats.org/drawingml/2006/main">
+              <a:graphicData uri="http://schemas.openxmlformats.org/drawingml/2006/picture">
+                <pic:pic xmlns:pic="http://schemas.openxmlformats.org/drawingml/2006/picture">
+                  <pic:nvPicPr>
+                    <pic:cNvPr id="0" name="Picture 5"/>
+                    <pic:cNvPicPr>
+                      <a:picLocks noChangeAspect="1" noChangeArrowheads="1"/>
+                    </pic:cNvPicPr>
+                  </pic:nvPicPr>
+                  <pic:blipFill>
+                    <a:blip r:embed="rId16">
+                      <a:extLst>
+                        <a:ext uri="{28A0092B-C50C-407E-A947-70E740481C1C}">
+                          <a14:useLocalDpi xmlns:a14="http://schemas.microsoft.com/office/drawing/2010/main" val="0"/>
+                        </a:ext>
+                      </a:extLst>
+                    </a:blip>
+                    <a:srcRect/>
+                    <a:stretch>
+                      <a:fillRect/>
+                    </a:stretch>
+                  </pic:blipFill>
+                  <pic:spPr bwMode="auto">
+                    <a:xfrm>
+                      <a:off x="0" y="0"/>
+                      <a:ext cx="7281545" cy="3611880"/>
+                    </a:xfrm>
+                    <a:prstGeom prst="rect">
+                      <a:avLst/>
+                    </a:prstGeom>
+                    <a:noFill/>
+                    <a:ln>
+                      <a:noFill/>
+                    </a:ln>
+                  </pic:spPr>
+                </pic:pic>
+              </a:graphicData>
+            </a:graphic>
+            <wp14:sizeRelH relativeFrom="page">
+              <wp14:pctWidth>0</wp14:pctWidth>
+            </wp14:sizeRelH>
+            <wp14:sizeRelV relativeFrom="page">
+              <wp14:pctHeight>0</wp14:pctHeight>
+            </wp14:sizeRelV>
+          </wp:anchor>
+        </w:drawing>
+      </w:r>
+    </w:p>
+    <w:p>
+      <w:pPr>
+        <w:pStyle w:val="Titre2"/>
+      </w:pPr>
+      <w:bookmarkStart w:id="20" w:name="_Toc512590523"/>
+      <w:r>
+        <w:t>Sprint</w:t>
+      </w:r>
+      <w:r>
+        <w:t>s :</w:t>
+      </w:r>
+      <w:bookmarkEnd w:id="20"/>
+    </w:p>
+    <w:p>
+      <w:pPr>
+        <w:pStyle w:val="Titre3"/>
+        <w:tabs>
+          <w:tab w:val="left" w:pos="1782"/>
+        </w:tabs>
+      </w:pPr>
+      <w:bookmarkStart w:id="21" w:name="_Toc512590524"/>
+      <w:r>
+        <w:t>Sprint N</w:t>
+      </w:r>
+      <w:r>
+        <w:t>°1</w:t>
+      </w:r>
+      <w:bookmarkEnd w:id="21"/>
+      <w:r>
+        <w:tab/>
+      </w:r>
+    </w:p>
+    <w:p/>
+    <w:p>
+      <w:r>
+        <w:rPr>
+          <w:noProof/>
+          <w:lang w:val="fr-CH"/>
+        </w:rPr>
+        <w:drawing>
+          <wp:inline distT="0" distB="0" distL="0" distR="0" wp14:anchorId="17D91122" wp14:editId="7D72F23B">
+            <wp:extent cx="3600450" cy="3143250"/>
+            <wp:effectExtent l="0" t="0" r="0" b="0"/>
+            <wp:docPr id="8" name="Image 8"/>
+            <wp:cNvGraphicFramePr>
+              <a:graphicFrameLocks xmlns:a="http://schemas.openxmlformats.org/drawingml/2006/main" noChangeAspect="1"/>
+            </wp:cNvGraphicFramePr>
+            <a:graphic xmlns:a="http://schemas.openxmlformats.org/drawingml/2006/main">
+              <a:graphicData uri="http://schemas.openxmlformats.org/drawingml/2006/picture">
+                <pic:pic xmlns:pic="http://schemas.openxmlformats.org/drawingml/2006/picture">
+                  <pic:nvPicPr>
+                    <pic:cNvPr id="0" name=""/>
+                    <pic:cNvPicPr/>
+                  </pic:nvPicPr>
+                  <pic:blipFill>
+                    <a:blip r:embed="rId17"/>
+                    <a:stretch>
+                      <a:fillRect/>
+                    </a:stretch>
+                  </pic:blipFill>
+                  <pic:spPr>
+                    <a:xfrm>
+                      <a:off x="0" y="0"/>
+                      <a:ext cx="3600450" cy="3143250"/>
+                    </a:xfrm>
+                    <a:prstGeom prst="rect">
+                      <a:avLst/>
+                    </a:prstGeom>
+                  </pic:spPr>
+                </pic:pic>
+              </a:graphicData>
+            </a:graphic>
           </wp:inline>
         </w:drawing>
       </w:r>
-      <w:bookmarkEnd w:id="17"/>
+    </w:p>
+    <w:p>
+      <w:r>
+        <w:t xml:space="preserve">1 : déplacer un carré sur une </w:t>
+      </w:r>
+      <w:proofErr w:type="spellStart"/>
+      <w:r>
+        <w:t>map</w:t>
+      </w:r>
+      <w:proofErr w:type="spellEnd"/>
+    </w:p>
+    <w:p>
+      <w:r>
+        <w:t>2 : Créer une base de données</w:t>
+      </w:r>
+    </w:p>
+    <w:p>
+      <w:r>
+        <w:t xml:space="preserve">3 : Créer le serveur </w:t>
+      </w:r>
+      <w:r>
+        <w:t>(de</w:t>
+      </w:r>
+      <w:r>
+        <w:t xml:space="preserve"> synchronisation des serpent</w:t>
+      </w:r>
+      <w:r>
+        <w:t>s</w:t>
+      </w:r>
+      <w:r>
+        <w:t>)</w:t>
+      </w:r>
+    </w:p>
+    <w:p/>
+    <w:p>
+      <w:r>
+        <w:lastRenderedPageBreak/>
+        <w:t>Ce sprint est important car il nous permettra de montrer quelque chose au client  pour qu’il puisse y voir une avancé et nous permettra aussi de mettre en place une base à notre projet</w:t>
+      </w:r>
+    </w:p>
+    <w:p>
+      <w:pPr>
+        <w:pStyle w:val="Titre3"/>
+      </w:pPr>
+      <w:bookmarkStart w:id="22" w:name="_Toc512590525"/>
+      <w:r>
+        <w:t>Sprint N</w:t>
+      </w:r>
+      <w:r>
+        <w:t>°2</w:t>
+      </w:r>
+      <w:bookmarkEnd w:id="22"/>
+    </w:p>
+    <w:p/>
+    <w:p>
+      <w:r>
+        <w:rPr>
+          <w:noProof/>
+          <w:lang w:val="fr-CH"/>
+        </w:rPr>
+        <w:drawing>
+          <wp:inline distT="0" distB="0" distL="0" distR="0" wp14:anchorId="2B7BC5E6" wp14:editId="3E9E35D2">
+            <wp:extent cx="2868519" cy="2535566"/>
+            <wp:effectExtent l="0" t="0" r="8255" b="0"/>
+            <wp:docPr id="9" name="Image 9"/>
+            <wp:cNvGraphicFramePr>
+              <a:graphicFrameLocks xmlns:a="http://schemas.openxmlformats.org/drawingml/2006/main" noChangeAspect="1"/>
+            </wp:cNvGraphicFramePr>
+            <a:graphic xmlns:a="http://schemas.openxmlformats.org/drawingml/2006/main">
+              <a:graphicData uri="http://schemas.openxmlformats.org/drawingml/2006/picture">
+                <pic:pic xmlns:pic="http://schemas.openxmlformats.org/drawingml/2006/picture">
+                  <pic:nvPicPr>
+                    <pic:cNvPr id="0" name=""/>
+                    <pic:cNvPicPr/>
+                  </pic:nvPicPr>
+                  <pic:blipFill>
+                    <a:blip r:embed="rId18">
+                      <a:extLst>
+                        <a:ext uri="{28A0092B-C50C-407E-A947-70E740481C1C}">
+                          <a14:useLocalDpi xmlns:a14="http://schemas.microsoft.com/office/drawing/2010/main" val="0"/>
+                        </a:ext>
+                      </a:extLst>
+                    </a:blip>
+                    <a:stretch>
+                      <a:fillRect/>
+                    </a:stretch>
+                  </pic:blipFill>
+                  <pic:spPr>
+                    <a:xfrm>
+                      <a:off x="0" y="0"/>
+                      <a:ext cx="2868519" cy="2535566"/>
+                    </a:xfrm>
+                    <a:prstGeom prst="rect">
+                      <a:avLst/>
+                    </a:prstGeom>
+                  </pic:spPr>
+                </pic:pic>
+              </a:graphicData>
+            </a:graphic>
+          </wp:inline>
+        </w:drawing>
+      </w:r>
+    </w:p>
+    <w:p>
+      <w:r>
+        <w:t xml:space="preserve">1 : Déplacement d’un serpent sur une </w:t>
+      </w:r>
+      <w:proofErr w:type="spellStart"/>
+      <w:r>
+        <w:t>map</w:t>
+      </w:r>
+      <w:proofErr w:type="spellEnd"/>
+    </w:p>
+    <w:p>
+      <w:r>
+        <w:t xml:space="preserve">2 : Authentification </w:t>
+      </w:r>
+    </w:p>
+    <w:p>
+      <w:r>
+        <w:t>3 : Connexion au jeu</w:t>
+      </w:r>
+    </w:p>
+    <w:p>
+      <w:r>
+        <w:t xml:space="preserve">Ce sprint là nous permettra de présenté une avancée significative de notre projet au client. En effet, si le client peut déjà voir qu’un serpent peut se déplacer, il sera confiant pour la suite. Parallèlement les deux </w:t>
+      </w:r>
+      <w:r>
+        <w:t>autres histoires</w:t>
+      </w:r>
+      <w:r>
+        <w:t xml:space="preserve"> nous permettent d’avancer dans la réalisation du projet.</w:t>
+      </w:r>
+    </w:p>
+    <w:p>
+      <w:pPr>
+        <w:pStyle w:val="Titre3"/>
+      </w:pPr>
+      <w:bookmarkStart w:id="23" w:name="_Toc512590526"/>
+      <w:r>
+        <w:t>Sprint N</w:t>
+      </w:r>
+      <w:r>
+        <w:t>°3</w:t>
+      </w:r>
+      <w:bookmarkEnd w:id="23"/>
+    </w:p>
+    <w:p/>
+    <w:p>
+      <w:r>
+        <w:rPr>
+          <w:noProof/>
+          <w:lang w:val="fr-CH"/>
+        </w:rPr>
+        <w:drawing>
+          <wp:inline distT="0" distB="0" distL="0" distR="0" wp14:anchorId="44FC8EB8" wp14:editId="27FC08D4">
+            <wp:extent cx="3562350" cy="1879600"/>
+            <wp:effectExtent l="0" t="0" r="0" b="6350"/>
+            <wp:docPr id="10" name="Image 10"/>
+            <wp:cNvGraphicFramePr>
+              <a:graphicFrameLocks xmlns:a="http://schemas.openxmlformats.org/drawingml/2006/main" noChangeAspect="1"/>
+            </wp:cNvGraphicFramePr>
+            <a:graphic xmlns:a="http://schemas.openxmlformats.org/drawingml/2006/main">
+              <a:graphicData uri="http://schemas.openxmlformats.org/drawingml/2006/picture">
+                <pic:pic xmlns:pic="http://schemas.openxmlformats.org/drawingml/2006/picture">
+                  <pic:nvPicPr>
+                    <pic:cNvPr id="0" name=""/>
+                    <pic:cNvPicPr/>
+                  </pic:nvPicPr>
+                  <pic:blipFill>
+                    <a:blip r:embed="rId19"/>
+                    <a:stretch>
+                      <a:fillRect/>
+                    </a:stretch>
+                  </pic:blipFill>
+                  <pic:spPr>
+                    <a:xfrm>
+                      <a:off x="0" y="0"/>
+                      <a:ext cx="3562350" cy="1879600"/>
+                    </a:xfrm>
+                    <a:prstGeom prst="rect">
+                      <a:avLst/>
+                    </a:prstGeom>
+                  </pic:spPr>
+                </pic:pic>
+              </a:graphicData>
+            </a:graphic>
+          </wp:inline>
+        </w:drawing>
+      </w:r>
+    </w:p>
+    <w:p>
+      <w:r>
+        <w:t xml:space="preserve">1 : Déplacement d’un serpent à travers les bordures d’une </w:t>
+      </w:r>
+      <w:proofErr w:type="spellStart"/>
+      <w:r>
+        <w:t>map</w:t>
+      </w:r>
+      <w:proofErr w:type="spellEnd"/>
+    </w:p>
+    <w:p>
+      <w:r>
+        <w:t>2 : Connexion des clients au serveur</w:t>
+      </w:r>
+    </w:p>
+    <w:p/>
+    <w:p>
+      <w:r>
+        <w:t>Sans doute un des sprints qui va nous prendre le plus de temps et un des plus i</w:t>
+      </w:r>
+      <w:r>
+        <w:t>mportant. Il comprend le calcul des déplacements pour pouvoir traverser les murs ainsi que la partie la plus dur du développement, la synchronisation des serpents avec le serveur.</w:t>
+      </w:r>
+    </w:p>
+    <w:p/>
+    <w:p>
+      <w:pPr>
+        <w:pStyle w:val="Titre3"/>
+      </w:pPr>
+      <w:bookmarkStart w:id="24" w:name="_Toc512590527"/>
+      <w:r>
+        <w:lastRenderedPageBreak/>
+        <w:t>Sprint N</w:t>
+      </w:r>
+      <w:r>
+        <w:t>°4</w:t>
+      </w:r>
+      <w:bookmarkEnd w:id="24"/>
+    </w:p>
+    <w:p/>
+    <w:p>
+      <w:r>
+        <w:rPr>
+          <w:noProof/>
+          <w:lang w:val="fr-CH"/>
+        </w:rPr>
+        <w:drawing>
+          <wp:inline distT="0" distB="0" distL="0" distR="0" wp14:anchorId="2B36E169" wp14:editId="737249FD">
+            <wp:extent cx="3530600" cy="1746250"/>
+            <wp:effectExtent l="0" t="0" r="0" b="6350"/>
+            <wp:docPr id="11" name="Image 11"/>
+            <wp:cNvGraphicFramePr>
+              <a:graphicFrameLocks xmlns:a="http://schemas.openxmlformats.org/drawingml/2006/main" noChangeAspect="1"/>
+            </wp:cNvGraphicFramePr>
+            <a:graphic xmlns:a="http://schemas.openxmlformats.org/drawingml/2006/main">
+              <a:graphicData uri="http://schemas.openxmlformats.org/drawingml/2006/picture">
+                <pic:pic xmlns:pic="http://schemas.openxmlformats.org/drawingml/2006/picture">
+                  <pic:nvPicPr>
+                    <pic:cNvPr id="0" name=""/>
+                    <pic:cNvPicPr/>
+                  </pic:nvPicPr>
+                  <pic:blipFill>
+                    <a:blip r:embed="rId20"/>
+                    <a:stretch>
+                      <a:fillRect/>
+                    </a:stretch>
+                  </pic:blipFill>
+                  <pic:spPr>
+                    <a:xfrm>
+                      <a:off x="0" y="0"/>
+                      <a:ext cx="3530600" cy="1746250"/>
+                    </a:xfrm>
+                    <a:prstGeom prst="rect">
+                      <a:avLst/>
+                    </a:prstGeom>
+                  </pic:spPr>
+                </pic:pic>
+              </a:graphicData>
+            </a:graphic>
+          </wp:inline>
+        </w:drawing>
+      </w:r>
+    </w:p>
+    <w:p>
+      <w:r>
+        <w:t>1 : Calculs des positions</w:t>
+      </w:r>
+    </w:p>
+    <w:p>
+      <w:r>
+        <w:t>2 : Mort d’un serpent</w:t>
+      </w:r>
+    </w:p>
+    <w:p/>
+    <w:p>
+      <w:r>
+        <w:t>Dans la continuité du sprint n°3, ce sprint nous permettra d’avancer dans notre jeu et de pouvoir montrer un jeu déjà « fonctionnel » à notre client.</w:t>
+      </w:r>
+      <w:r>
+        <w:t xml:space="preserve"> En effet, le client pourra déjà jouer (bouger son serpent, rentrer dans un autre serpent et mourir).</w:t>
+      </w:r>
+    </w:p>
+    <w:p/>
+    <w:p/>
+    <w:p>
+      <w:pPr>
+        <w:pStyle w:val="Titre3"/>
+      </w:pPr>
+      <w:bookmarkStart w:id="25" w:name="_Toc512590528"/>
+      <w:r>
+        <w:t>Sprint N°5</w:t>
+      </w:r>
+      <w:bookmarkEnd w:id="25"/>
+    </w:p>
+    <w:p>
+      <w:r>
+        <w:rPr>
+          <w:noProof/>
+          <w:lang w:val="fr-CH"/>
+        </w:rPr>
+        <w:drawing>
+          <wp:inline distT="0" distB="0" distL="0" distR="0" wp14:anchorId="3271EA4C" wp14:editId="5736351B">
+            <wp:extent cx="3524250" cy="1987550"/>
+            <wp:effectExtent l="0" t="0" r="0" b="0"/>
+            <wp:docPr id="12" name="Image 12"/>
+            <wp:cNvGraphicFramePr>
+              <a:graphicFrameLocks xmlns:a="http://schemas.openxmlformats.org/drawingml/2006/main" noChangeAspect="1"/>
+            </wp:cNvGraphicFramePr>
+            <a:graphic xmlns:a="http://schemas.openxmlformats.org/drawingml/2006/main">
+              <a:graphicData uri="http://schemas.openxmlformats.org/drawingml/2006/picture">
+                <pic:pic xmlns:pic="http://schemas.openxmlformats.org/drawingml/2006/picture">
+                  <pic:nvPicPr>
+                    <pic:cNvPr id="0" name=""/>
+                    <pic:cNvPicPr/>
+                  </pic:nvPicPr>
+                  <pic:blipFill>
+                    <a:blip r:embed="rId21"/>
+                    <a:stretch>
+                      <a:fillRect/>
+                    </a:stretch>
+                  </pic:blipFill>
+                  <pic:spPr>
+                    <a:xfrm>
+                      <a:off x="0" y="0"/>
+                      <a:ext cx="3524250" cy="1987550"/>
+                    </a:xfrm>
+                    <a:prstGeom prst="rect">
+                      <a:avLst/>
+                    </a:prstGeom>
+                  </pic:spPr>
+                </pic:pic>
+              </a:graphicData>
+            </a:graphic>
+          </wp:inline>
+        </w:drawing>
+      </w:r>
+    </w:p>
+    <w:p>
+      <w:r>
+        <w:t>1 : Ajout d’</w:t>
+      </w:r>
+      <w:r>
+        <w:t>une pomme /</w:t>
+      </w:r>
+      <w:r>
+        <w:t xml:space="preserve"> manger une pomme</w:t>
+      </w:r>
+    </w:p>
+    <w:p>
+      <w:r>
+        <w:t>2 : Salon d’attente (lobby)</w:t>
+      </w:r>
+    </w:p>
+    <w:p/>
+    <w:p>
+      <w:r>
+        <w:t>Ce sprint impliquera la modification de la taille du serpent et donc une grande partie graphique qui nécessitera pas mal de jours/hommes. Ensuite la deuxième partie n’aura pas une très grande valeur pour le client mais demandera aussi pas mal de moyen et de synchronisation.</w:t>
+      </w:r>
+    </w:p>
+    <w:p/>
+    <w:p>
+      <w:pPr>
+        <w:spacing w:after="200"/>
+        <w:rPr>
+          <w:rFonts w:asciiTheme="majorHAnsi" w:eastAsiaTheme="majorEastAsia" w:hAnsiTheme="majorHAnsi" w:cstheme="majorBidi"/>
+          <w:b/>
+          <w:bCs/>
+          <w:sz w:val="24"/>
+        </w:rPr>
+      </w:pPr>
+      <w:r>
+        <w:br w:type="page"/>
+      </w:r>
+    </w:p>
+    <w:p>
+      <w:pPr>
+        <w:pStyle w:val="Titre3"/>
+      </w:pPr>
+      <w:bookmarkStart w:id="26" w:name="_Toc512590529"/>
+      <w:r>
+        <w:lastRenderedPageBreak/>
+        <w:t>Sprint N</w:t>
+      </w:r>
+      <w:r>
+        <w:t>°6</w:t>
+      </w:r>
+      <w:bookmarkEnd w:id="26"/>
+    </w:p>
+    <w:p/>
+    <w:p>
+      <w:r>
+        <w:rPr>
+          <w:noProof/>
+          <w:lang w:val="fr-CH"/>
+        </w:rPr>
+        <w:drawing>
+          <wp:inline distT="0" distB="0" distL="0" distR="0" wp14:anchorId="3D43ED39" wp14:editId="71F06A96">
+            <wp:extent cx="2813050" cy="3352800"/>
+            <wp:effectExtent l="0" t="0" r="6350" b="0"/>
+            <wp:docPr id="13" name="Image 13"/>
+            <wp:cNvGraphicFramePr>
+              <a:graphicFrameLocks xmlns:a="http://schemas.openxmlformats.org/drawingml/2006/main" noChangeAspect="1"/>
+            </wp:cNvGraphicFramePr>
+            <a:graphic xmlns:a="http://schemas.openxmlformats.org/drawingml/2006/main">
+              <a:graphicData uri="http://schemas.openxmlformats.org/drawingml/2006/picture">
+                <pic:pic xmlns:pic="http://schemas.openxmlformats.org/drawingml/2006/picture">
+                  <pic:nvPicPr>
+                    <pic:cNvPr id="0" name=""/>
+                    <pic:cNvPicPr/>
+                  </pic:nvPicPr>
+                  <pic:blipFill>
+                    <a:blip r:embed="rId22"/>
+                    <a:stretch>
+                      <a:fillRect/>
+                    </a:stretch>
+                  </pic:blipFill>
+                  <pic:spPr>
+                    <a:xfrm>
+                      <a:off x="0" y="0"/>
+                      <a:ext cx="2813050" cy="3352800"/>
+                    </a:xfrm>
+                    <a:prstGeom prst="rect">
+                      <a:avLst/>
+                    </a:prstGeom>
+                  </pic:spPr>
+                </pic:pic>
+              </a:graphicData>
+            </a:graphic>
+          </wp:inline>
+        </w:drawing>
+      </w:r>
+    </w:p>
+    <w:p>
+      <w:r>
+        <w:t>1 : Ajout de bonus et malus / manger bonus et malus</w:t>
+      </w:r>
+    </w:p>
+    <w:p>
+      <w:r>
+        <w:t>2 : Fin de la partie</w:t>
+      </w:r>
+    </w:p>
+    <w:p>
+      <w:r>
+        <w:t>3 : Créer une partie</w:t>
+      </w:r>
+    </w:p>
+    <w:p>
+      <w:r>
+        <w:t>4 : Inviter des joueurs</w:t>
+      </w:r>
+    </w:p>
+    <w:p>
+      <w:r>
+        <w:t>5 : Lancer une partie</w:t>
+      </w:r>
+    </w:p>
+    <w:p/>
+    <w:p>
+      <w:r>
+        <w:t>Ce sprint est le plus gros en terme d’investissement de temps et contient tous ce qu’il nous reste à faire pour que le jeu soit complétement opérationnel. Il coïncide avec une période où nous auront plus de temps d’où notre choix de le placer avant le dernier sprint.</w:t>
+      </w:r>
+    </w:p>
+    <w:p/>
+    <w:p>
+      <w:pPr>
+        <w:pStyle w:val="Titre3"/>
+      </w:pPr>
+      <w:bookmarkStart w:id="27" w:name="_Toc512590530"/>
+      <w:r>
+        <w:t>Sprint N°7</w:t>
+      </w:r>
+      <w:bookmarkEnd w:id="27"/>
+      <w:r>
+        <w:t xml:space="preserve">  </w:t>
+      </w:r>
+    </w:p>
+    <w:p/>
+    <w:p>
+      <w:r>
+        <w:rPr>
+          <w:noProof/>
+          <w:lang w:val="fr-CH"/>
+        </w:rPr>
+        <w:drawing>
+          <wp:inline distT="0" distB="0" distL="0" distR="0" wp14:anchorId="790B9567" wp14:editId="4C6F933F">
+            <wp:extent cx="2851150" cy="1663700"/>
+            <wp:effectExtent l="0" t="0" r="6350" b="0"/>
+            <wp:docPr id="14" name="Image 14"/>
+            <wp:cNvGraphicFramePr>
+              <a:graphicFrameLocks xmlns:a="http://schemas.openxmlformats.org/drawingml/2006/main" noChangeAspect="1"/>
+            </wp:cNvGraphicFramePr>
+            <a:graphic xmlns:a="http://schemas.openxmlformats.org/drawingml/2006/main">
+              <a:graphicData uri="http://schemas.openxmlformats.org/drawingml/2006/picture">
+                <pic:pic xmlns:pic="http://schemas.openxmlformats.org/drawingml/2006/picture">
+                  <pic:nvPicPr>
+                    <pic:cNvPr id="0" name=""/>
+                    <pic:cNvPicPr/>
+                  </pic:nvPicPr>
+                  <pic:blipFill>
+                    <a:blip r:embed="rId23"/>
+                    <a:stretch>
+                      <a:fillRect/>
+                    </a:stretch>
+                  </pic:blipFill>
+                  <pic:spPr>
+                    <a:xfrm>
+                      <a:off x="0" y="0"/>
+                      <a:ext cx="2851150" cy="1663700"/>
+                    </a:xfrm>
+                    <a:prstGeom prst="rect">
+                      <a:avLst/>
+                    </a:prstGeom>
+                  </pic:spPr>
+                </pic:pic>
+              </a:graphicData>
+            </a:graphic>
+          </wp:inline>
+        </w:drawing>
+      </w:r>
+    </w:p>
+    <w:p>
+      <w:r>
+        <w:t>1 : Documentation</w:t>
+      </w:r>
+    </w:p>
+    <w:p>
+      <w:r>
+        <w:t>2 : Présentation</w:t>
+      </w:r>
+    </w:p>
+    <w:p/>
+    <w:p>
+      <w:r>
+        <w:lastRenderedPageBreak/>
+        <w:t xml:space="preserve">Le sprint final, le jeu devrait être complétement à ce moment-là. Nous ne devrions plus qu’à avoir à finir la documentation et nous préparer à présenter notre projet. Peut-être nous restera-t-il quelques choses à fignoler mais le gros du travail devrait être finit à ce </w:t>
+      </w:r>
+      <w:r>
+        <w:t>moment-là</w:t>
+      </w:r>
+      <w:r>
+        <w:t>.</w:t>
+      </w:r>
+    </w:p>
+    <w:p/>
+    <w:p/>
+    <w:p/>
+    <w:tbl>
+      <w:tblPr>
+        <w:tblStyle w:val="Grilledutableau"/>
+        <w:tblW w:w="0" w:type="auto"/>
+        <w:tblLook w:val="04A0" w:firstRow="1" w:lastRow="0" w:firstColumn="1" w:lastColumn="0" w:noHBand="0" w:noVBand="1"/>
+      </w:tblPr>
+      <w:tblGrid>
+        <w:gridCol w:w="1242"/>
+        <w:gridCol w:w="1418"/>
+        <w:gridCol w:w="6509"/>
+      </w:tblGrid>
+      <w:tr>
+        <w:tc>
+          <w:tcPr>
+            <w:tcW w:w="1242" w:type="dxa"/>
+          </w:tcPr>
+          <w:p>
+            <w:r>
+              <w:t>Version</w:t>
+            </w:r>
+          </w:p>
+        </w:tc>
+        <w:tc>
+          <w:tcPr>
+            <w:tcW w:w="1418" w:type="dxa"/>
+          </w:tcPr>
+          <w:p>
+            <w:r>
+              <w:t>Date</w:t>
+            </w:r>
+          </w:p>
+        </w:tc>
+        <w:tc>
+          <w:tcPr>
+            <w:tcW w:w="6509" w:type="dxa"/>
+          </w:tcPr>
+          <w:p>
+            <w:r>
+              <w:t>Ce qui a été fait</w:t>
+            </w:r>
+          </w:p>
+        </w:tc>
+      </w:tr>
+      <w:tr>
+        <w:tc>
+          <w:tcPr>
+            <w:tcW w:w="1242" w:type="dxa"/>
+          </w:tcPr>
+          <w:p>
+            <w:r>
+              <w:t>1</w:t>
+            </w:r>
+          </w:p>
+        </w:tc>
+        <w:tc>
+          <w:tcPr>
+            <w:tcW w:w="1418" w:type="dxa"/>
+          </w:tcPr>
+          <w:p>
+            <w:r>
+              <w:t>25.04.2018</w:t>
+            </w:r>
+          </w:p>
+        </w:tc>
+        <w:tc>
+          <w:tcPr>
+            <w:tcW w:w="6509" w:type="dxa"/>
+          </w:tcPr>
+          <w:p>
+            <w:r>
+              <w:t>Le rapport intermédiaire a été rendu</w:t>
+            </w:r>
+          </w:p>
+        </w:tc>
+      </w:tr>
+      <w:tr>
+        <w:tc>
+          <w:tcPr>
+            <w:tcW w:w="1242" w:type="dxa"/>
+          </w:tcPr>
+          <w:p>
+            <w:r>
+              <w:t>2</w:t>
+            </w:r>
+          </w:p>
+        </w:tc>
+        <w:tc>
+          <w:tcPr>
+            <w:tcW w:w="1418" w:type="dxa"/>
+          </w:tcPr>
+          <w:p>
+            <w:r>
+              <w:t>27.04.2018</w:t>
+            </w:r>
+          </w:p>
+        </w:tc>
+        <w:tc>
+          <w:tcPr>
+            <w:tcW w:w="6509" w:type="dxa"/>
+          </w:tcPr>
+          <w:p>
+            <w:r>
+              <w:t xml:space="preserve">Le rapport intermédiaire a été modifié selon des demandes du </w:t>
+            </w:r>
+            <w:bookmarkStart w:id="28" w:name="_GoBack"/>
+            <w:bookmarkEnd w:id="28"/>
+            <w:r>
+              <w:t>professeur (</w:t>
+            </w:r>
+            <w:r>
+              <w:t xml:space="preserve">ajout de </w:t>
+            </w:r>
+            <w:proofErr w:type="spellStart"/>
+            <w:r>
+              <w:t>backlog</w:t>
+            </w:r>
+            <w:proofErr w:type="spellEnd"/>
+            <w:r>
+              <w:t xml:space="preserve"> et de sprint).</w:t>
+            </w:r>
+          </w:p>
+        </w:tc>
+      </w:tr>
+      <w:tr>
+        <w:tc>
+          <w:tcPr>
+            <w:tcW w:w="1242" w:type="dxa"/>
+          </w:tcPr>
+          <w:p/>
+        </w:tc>
+        <w:tc>
+          <w:tcPr>
+            <w:tcW w:w="1418" w:type="dxa"/>
+          </w:tcPr>
+          <w:p/>
+        </w:tc>
+        <w:tc>
+          <w:tcPr>
+            <w:tcW w:w="6509" w:type="dxa"/>
+          </w:tcPr>
+          <w:p/>
+        </w:tc>
+      </w:tr>
+      <w:tr>
+        <w:tc>
+          <w:tcPr>
+            <w:tcW w:w="1242" w:type="dxa"/>
+          </w:tcPr>
+          <w:p/>
+        </w:tc>
+        <w:tc>
+          <w:tcPr>
+            <w:tcW w:w="1418" w:type="dxa"/>
+          </w:tcPr>
+          <w:p/>
+        </w:tc>
+        <w:tc>
+          <w:tcPr>
+            <w:tcW w:w="6509" w:type="dxa"/>
+          </w:tcPr>
+          <w:p/>
+        </w:tc>
+      </w:tr>
+    </w:tbl>
+    <w:p/>
+    <w:p/>
+    <w:p>
+      <w:pPr>
+        <w:jc w:val="center"/>
+        <w:rPr>
+          <w:sz w:val="24"/>
+          <w:szCs w:val="24"/>
+        </w:rPr>
+      </w:pPr>
     </w:p>
     <w:sectPr>
-      <w:headerReference w:type="default" r:id="rId14"/>
-      <w:footerReference w:type="default" r:id="rId15"/>
+      <w:headerReference w:type="default" r:id="rId24"/>
+      <w:footerReference w:type="default" r:id="rId25"/>
       <w:pgSz w:w="11909" w:h="16834"/>
       <w:pgMar w:top="1440" w:right="1440" w:bottom="1440" w:left="1440" w:header="0" w:footer="720" w:gutter="0"/>
       <w:pgNumType w:start="1"/>
@@ -5326,7 +7095,7 @@
 </file>
 
 <file path=word/endnotes.xml><?xml version="1.0" encoding="utf-8"?>
-<w:endnotes xmlns:wpc="http://schemas.microsoft.com/office/word/2010/wordprocessingCanvas" xmlns:mo="http://schemas.microsoft.com/office/mac/office/2008/main" xmlns:mc="http://schemas.openxmlformats.org/markup-compatibility/2006" xmlns:mv="urn:schemas-microsoft-com:mac:vml" xmlns:o="urn:schemas-microsoft-com:office:office" xmlns:r="http://schemas.openxmlformats.org/officeDocument/2006/relationships" xmlns:m="http://schemas.openxmlformats.org/officeDocument/2006/math" xmlns:v="urn:schemas-microsoft-com:vml" xmlns:wp14="http://schemas.microsoft.com/office/word/2010/wordprocessingDrawing" xmlns:wp="http://schemas.openxmlformats.org/drawingml/2006/wordprocessingDrawing" xmlns:w10="urn:schemas-microsoft-com:office:word" xmlns:w="http://schemas.openxmlformats.org/wordprocessingml/2006/main" xmlns:w14="http://schemas.microsoft.com/office/word/2010/wordml" xmlns:w15="http://schemas.microsoft.com/office/word/2012/wordml" xmlns:wpg="http://schemas.microsoft.com/office/word/2010/wordprocessingGroup" xmlns:wpi="http://schemas.microsoft.com/office/word/2010/wordprocessingInk" xmlns:wne="http://schemas.microsoft.com/office/word/2006/wordml" xmlns:wps="http://schemas.microsoft.com/office/word/2010/wordprocessingShape" mc:Ignorable="w14 w15 wp14">
+<w:endnotes xmlns:wpc="http://schemas.microsoft.com/office/word/2010/wordprocessingCanvas" xmlns:mc="http://schemas.openxmlformats.org/markup-compatibility/2006" xmlns:o="urn:schemas-microsoft-com:office:office" xmlns:r="http://schemas.openxmlformats.org/officeDocument/2006/relationships" xmlns:m="http://schemas.openxmlformats.org/officeDocument/2006/math" xmlns:v="urn:schemas-microsoft-com:vml" xmlns:wp14="http://schemas.microsoft.com/office/word/2010/wordprocessingDrawing" xmlns:wp="http://schemas.openxmlformats.org/drawingml/2006/wordprocessingDrawing" xmlns:w10="urn:schemas-microsoft-com:office:word" xmlns:w="http://schemas.openxmlformats.org/wordprocessingml/2006/main" xmlns:w14="http://schemas.microsoft.com/office/word/2010/wordml" xmlns:wpg="http://schemas.microsoft.com/office/word/2010/wordprocessingGroup" xmlns:wpi="http://schemas.microsoft.com/office/word/2010/wordprocessingInk" xmlns:wne="http://schemas.microsoft.com/office/word/2006/wordml" xmlns:wps="http://schemas.microsoft.com/office/word/2010/wordprocessingShape" mc:Ignorable="w14 wp14">
   <w:endnote w:type="separator" w:id="-1">
     <w:p>
       <w:pPr>
@@ -5351,7 +7120,7 @@
 </file>
 
 <file path=word/footer1.xml><?xml version="1.0" encoding="utf-8"?>
-<w:ftr xmlns:wpc="http://schemas.microsoft.com/office/word/2010/wordprocessingCanvas" xmlns:mo="http://schemas.microsoft.com/office/mac/office/2008/main" xmlns:mc="http://schemas.openxmlformats.org/markup-compatibility/2006" xmlns:mv="urn:schemas-microsoft-com:mac:vml" xmlns:o="urn:schemas-microsoft-com:office:office" xmlns:r="http://schemas.openxmlformats.org/officeDocument/2006/relationships" xmlns:m="http://schemas.openxmlformats.org/officeDocument/2006/math" xmlns:v="urn:schemas-microsoft-com:vml" xmlns:wp14="http://schemas.microsoft.com/office/word/2010/wordprocessingDrawing" xmlns:wp="http://schemas.openxmlformats.org/drawingml/2006/wordprocessingDrawing" xmlns:w10="urn:schemas-microsoft-com:office:word" xmlns:w="http://schemas.openxmlformats.org/wordprocessingml/2006/main" xmlns:w14="http://schemas.microsoft.com/office/word/2010/wordml" xmlns:w15="http://schemas.microsoft.com/office/word/2012/wordml" xmlns:wpg="http://schemas.microsoft.com/office/word/2010/wordprocessingGroup" xmlns:wpi="http://schemas.microsoft.com/office/word/2010/wordprocessingInk" xmlns:wne="http://schemas.microsoft.com/office/word/2006/wordml" xmlns:wps="http://schemas.microsoft.com/office/word/2010/wordprocessingShape" mc:Ignorable="w14 w15 wp14">
+<w:ftr xmlns:wpc="http://schemas.microsoft.com/office/word/2010/wordprocessingCanvas" xmlns:mc="http://schemas.openxmlformats.org/markup-compatibility/2006" xmlns:o="urn:schemas-microsoft-com:office:office" xmlns:r="http://schemas.openxmlformats.org/officeDocument/2006/relationships" xmlns:m="http://schemas.openxmlformats.org/officeDocument/2006/math" xmlns:v="urn:schemas-microsoft-com:vml" xmlns:wp14="http://schemas.microsoft.com/office/word/2010/wordprocessingDrawing" xmlns:wp="http://schemas.openxmlformats.org/drawingml/2006/wordprocessingDrawing" xmlns:w10="urn:schemas-microsoft-com:office:word" xmlns:w="http://schemas.openxmlformats.org/wordprocessingml/2006/main" xmlns:w14="http://schemas.microsoft.com/office/word/2010/wordml" xmlns:wpg="http://schemas.microsoft.com/office/word/2010/wordprocessingGroup" xmlns:wpi="http://schemas.microsoft.com/office/word/2010/wordprocessingInk" xmlns:wne="http://schemas.microsoft.com/office/word/2006/wordml" xmlns:wps="http://schemas.microsoft.com/office/word/2010/wordprocessingShape" mc:Ignorable="w14 wp14">
   <w:p>
     <w:r>
       <w:pict w14:anchorId="2B777E0C">
@@ -5374,7 +7143,39 @@
         <w:sz w:val="16"/>
         <w:szCs w:val="16"/>
       </w:rPr>
-      <w:t xml:space="preserve">Auteurs: G. Blanco, L. Burgbacher, M. Jee, P. Neto </w:t>
+      <w:t xml:space="preserve">Auteurs: G. Blanco, L. </w:t>
+    </w:r>
+    <w:proofErr w:type="spellStart"/>
+    <w:r>
+      <w:rPr>
+        <w:sz w:val="16"/>
+        <w:szCs w:val="16"/>
+      </w:rPr>
+      <w:t>Burgbacher</w:t>
+    </w:r>
+    <w:proofErr w:type="spellEnd"/>
+    <w:r>
+      <w:rPr>
+        <w:sz w:val="16"/>
+        <w:szCs w:val="16"/>
+      </w:rPr>
+      <w:t xml:space="preserve">, M. </w:t>
+    </w:r>
+    <w:proofErr w:type="spellStart"/>
+    <w:r>
+      <w:rPr>
+        <w:sz w:val="16"/>
+        <w:szCs w:val="16"/>
+      </w:rPr>
+      <w:t>Jee</w:t>
+    </w:r>
+    <w:proofErr w:type="spellEnd"/>
+    <w:r>
+      <w:rPr>
+        <w:sz w:val="16"/>
+        <w:szCs w:val="16"/>
+      </w:rPr>
+      <w:t xml:space="preserve">, P. Neto </w:t>
     </w:r>
     <w:r>
       <w:rPr>
@@ -5411,7 +7212,7 @@
         <w:sz w:val="16"/>
         <w:szCs w:val="16"/>
       </w:rPr>
-      <w:t>13</w:t>
+      <w:t>19</w:t>
     </w:r>
     <w:r>
       <w:rPr>
@@ -5454,7 +7255,7 @@
         <w:sz w:val="16"/>
         <w:szCs w:val="16"/>
       </w:rPr>
-      <w:t>13</w:t>
+      <w:t>19</w:t>
     </w:r>
     <w:r>
       <w:rPr>
@@ -5491,7 +7292,7 @@
 </file>
 
 <file path=word/footnotes.xml><?xml version="1.0" encoding="utf-8"?>
-<w:footnotes xmlns:wpc="http://schemas.microsoft.com/office/word/2010/wordprocessingCanvas" xmlns:mo="http://schemas.microsoft.com/office/mac/office/2008/main" xmlns:mc="http://schemas.openxmlformats.org/markup-compatibility/2006" xmlns:mv="urn:schemas-microsoft-com:mac:vml" xmlns:o="urn:schemas-microsoft-com:office:office" xmlns:r="http://schemas.openxmlformats.org/officeDocument/2006/relationships" xmlns:m="http://schemas.openxmlformats.org/officeDocument/2006/math" xmlns:v="urn:schemas-microsoft-com:vml" xmlns:wp14="http://schemas.microsoft.com/office/word/2010/wordprocessingDrawing" xmlns:wp="http://schemas.openxmlformats.org/drawingml/2006/wordprocessingDrawing" xmlns:w10="urn:schemas-microsoft-com:office:word" xmlns:w="http://schemas.openxmlformats.org/wordprocessingml/2006/main" xmlns:w14="http://schemas.microsoft.com/office/word/2010/wordml" xmlns:w15="http://schemas.microsoft.com/office/word/2012/wordml" xmlns:wpg="http://schemas.microsoft.com/office/word/2010/wordprocessingGroup" xmlns:wpi="http://schemas.microsoft.com/office/word/2010/wordprocessingInk" xmlns:wne="http://schemas.microsoft.com/office/word/2006/wordml" xmlns:wps="http://schemas.microsoft.com/office/word/2010/wordprocessingShape" mc:Ignorable="w14 w15 wp14">
+<w:footnotes xmlns:wpc="http://schemas.microsoft.com/office/word/2010/wordprocessingCanvas" xmlns:mc="http://schemas.openxmlformats.org/markup-compatibility/2006" xmlns:o="urn:schemas-microsoft-com:office:office" xmlns:r="http://schemas.openxmlformats.org/officeDocument/2006/relationships" xmlns:m="http://schemas.openxmlformats.org/officeDocument/2006/math" xmlns:v="urn:schemas-microsoft-com:vml" xmlns:wp14="http://schemas.microsoft.com/office/word/2010/wordprocessingDrawing" xmlns:wp="http://schemas.openxmlformats.org/drawingml/2006/wordprocessingDrawing" xmlns:w10="urn:schemas-microsoft-com:office:word" xmlns:w="http://schemas.openxmlformats.org/wordprocessingml/2006/main" xmlns:w14="http://schemas.microsoft.com/office/word/2010/wordml" xmlns:wpg="http://schemas.microsoft.com/office/word/2010/wordprocessingGroup" xmlns:wpi="http://schemas.microsoft.com/office/word/2010/wordprocessingInk" xmlns:wne="http://schemas.microsoft.com/office/word/2006/wordml" xmlns:wps="http://schemas.microsoft.com/office/word/2010/wordprocessingShape" mc:Ignorable="w14 wp14">
   <w:footnote w:type="separator" w:id="-1">
     <w:p>
       <w:pPr>
@@ -5516,7 +7317,7 @@
 </file>
 
 <file path=word/header1.xml><?xml version="1.0" encoding="utf-8"?>
-<w:hdr xmlns:wpc="http://schemas.microsoft.com/office/word/2010/wordprocessingCanvas" xmlns:mo="http://schemas.microsoft.com/office/mac/office/2008/main" xmlns:mc="http://schemas.openxmlformats.org/markup-compatibility/2006" xmlns:mv="urn:schemas-microsoft-com:mac:vml" xmlns:o="urn:schemas-microsoft-com:office:office" xmlns:r="http://schemas.openxmlformats.org/officeDocument/2006/relationships" xmlns:m="http://schemas.openxmlformats.org/officeDocument/2006/math" xmlns:v="urn:schemas-microsoft-com:vml" xmlns:wp14="http://schemas.microsoft.com/office/word/2010/wordprocessingDrawing" xmlns:wp="http://schemas.openxmlformats.org/drawingml/2006/wordprocessingDrawing" xmlns:w10="urn:schemas-microsoft-com:office:word" xmlns:w="http://schemas.openxmlformats.org/wordprocessingml/2006/main" xmlns:w14="http://schemas.microsoft.com/office/word/2010/wordml" xmlns:w15="http://schemas.microsoft.com/office/word/2012/wordml" xmlns:wpg="http://schemas.microsoft.com/office/word/2010/wordprocessingGroup" xmlns:wpi="http://schemas.microsoft.com/office/word/2010/wordprocessingInk" xmlns:wne="http://schemas.microsoft.com/office/word/2006/wordml" xmlns:wps="http://schemas.microsoft.com/office/word/2010/wordprocessingShape" mc:Ignorable="w14 w15 wp14">
+<w:hdr xmlns:wpc="http://schemas.microsoft.com/office/word/2010/wordprocessingCanvas" xmlns:mc="http://schemas.openxmlformats.org/markup-compatibility/2006" xmlns:o="urn:schemas-microsoft-com:office:office" xmlns:r="http://schemas.openxmlformats.org/officeDocument/2006/relationships" xmlns:m="http://schemas.openxmlformats.org/officeDocument/2006/math" xmlns:v="urn:schemas-microsoft-com:vml" xmlns:wp14="http://schemas.microsoft.com/office/word/2010/wordprocessingDrawing" xmlns:wp="http://schemas.openxmlformats.org/drawingml/2006/wordprocessingDrawing" xmlns:w10="urn:schemas-microsoft-com:office:word" xmlns:w="http://schemas.openxmlformats.org/wordprocessingml/2006/main" xmlns:w14="http://schemas.microsoft.com/office/word/2010/wordml" xmlns:wpg="http://schemas.microsoft.com/office/word/2010/wordprocessingGroup" xmlns:wpi="http://schemas.microsoft.com/office/word/2010/wordprocessingInk" xmlns:wne="http://schemas.microsoft.com/office/word/2006/wordml" xmlns:wps="http://schemas.microsoft.com/office/word/2010/wordprocessingShape" mc:Ignorable="w14 wp14">
   <w:p>
     <w:pPr>
       <w:tabs>
@@ -5537,7 +7338,7 @@
     <w:r>
       <w:rPr>
         <w:noProof/>
-        <w:lang w:val="fr-FR" w:eastAsia="fr-FR"/>
+        <w:lang w:val="fr-CH"/>
       </w:rPr>
       <w:drawing>
         <wp:anchor distT="114300" distB="114300" distL="114300" distR="114300" simplePos="0" relativeHeight="251659264" behindDoc="0" locked="0" layoutInCell="1" hidden="0" allowOverlap="1" wp14:anchorId="03685708" wp14:editId="54DF6EB9">
@@ -5662,7 +7463,7 @@
 </file>
 
 <file path=word/numbering.xml><?xml version="1.0" encoding="utf-8"?>
-<w:numbering xmlns:wpc="http://schemas.microsoft.com/office/word/2010/wordprocessingCanvas" xmlns:mo="http://schemas.microsoft.com/office/mac/office/2008/main" xmlns:mc="http://schemas.openxmlformats.org/markup-compatibility/2006" xmlns:mv="urn:schemas-microsoft-com:mac:vml" xmlns:o="urn:schemas-microsoft-com:office:office" xmlns:r="http://schemas.openxmlformats.org/officeDocument/2006/relationships" xmlns:m="http://schemas.openxmlformats.org/officeDocument/2006/math" xmlns:v="urn:schemas-microsoft-com:vml" xmlns:wp14="http://schemas.microsoft.com/office/word/2010/wordprocessingDrawing" xmlns:wp="http://schemas.openxmlformats.org/drawingml/2006/wordprocessingDrawing" xmlns:w10="urn:schemas-microsoft-com:office:word" xmlns:w="http://schemas.openxmlformats.org/wordprocessingml/2006/main" xmlns:w14="http://schemas.microsoft.com/office/word/2010/wordml" xmlns:w15="http://schemas.microsoft.com/office/word/2012/wordml" xmlns:wpg="http://schemas.microsoft.com/office/word/2010/wordprocessingGroup" xmlns:wpi="http://schemas.microsoft.com/office/word/2010/wordprocessingInk" xmlns:wne="http://schemas.microsoft.com/office/word/2006/wordml" xmlns:wps="http://schemas.microsoft.com/office/word/2010/wordprocessingShape" mc:Ignorable="w14 w15 wp14">
+<w:numbering xmlns:wpc="http://schemas.microsoft.com/office/word/2010/wordprocessingCanvas" xmlns:mc="http://schemas.openxmlformats.org/markup-compatibility/2006" xmlns:o="urn:schemas-microsoft-com:office:office" xmlns:r="http://schemas.openxmlformats.org/officeDocument/2006/relationships" xmlns:m="http://schemas.openxmlformats.org/officeDocument/2006/math" xmlns:v="urn:schemas-microsoft-com:vml" xmlns:wp14="http://schemas.microsoft.com/office/word/2010/wordprocessingDrawing" xmlns:wp="http://schemas.openxmlformats.org/drawingml/2006/wordprocessingDrawing" xmlns:w10="urn:schemas-microsoft-com:office:word" xmlns:w="http://schemas.openxmlformats.org/wordprocessingml/2006/main" xmlns:w14="http://schemas.microsoft.com/office/word/2010/wordml" xmlns:wpg="http://schemas.microsoft.com/office/word/2010/wordprocessingGroup" xmlns:wpi="http://schemas.microsoft.com/office/word/2010/wordprocessingInk" xmlns:wne="http://schemas.microsoft.com/office/word/2006/wordml" xmlns:wps="http://schemas.microsoft.com/office/word/2010/wordprocessingShape" mc:Ignorable="w14 wp14">
   <w:abstractNum w:abstractNumId="0">
     <w:nsid w:val="261827B4"/>
     <w:multiLevelType w:val="multilevel"/>
@@ -6363,7 +8164,7 @@
 </file>
 
 <file path=word/styles.xml><?xml version="1.0" encoding="utf-8"?>
-<w:styles xmlns:mc="http://schemas.openxmlformats.org/markup-compatibility/2006" xmlns:r="http://schemas.openxmlformats.org/officeDocument/2006/relationships" xmlns:w="http://schemas.openxmlformats.org/wordprocessingml/2006/main" xmlns:w14="http://schemas.microsoft.com/office/word/2010/wordml" xmlns:w15="http://schemas.microsoft.com/office/word/2012/wordml" mc:Ignorable="w14 w15">
+<w:styles xmlns:mc="http://schemas.openxmlformats.org/markup-compatibility/2006" xmlns:r="http://schemas.openxmlformats.org/officeDocument/2006/relationships" xmlns:w="http://schemas.openxmlformats.org/wordprocessingml/2006/main" xmlns:w14="http://schemas.microsoft.com/office/word/2010/wordml" mc:Ignorable="w14">
   <w:docDefaults>
     <w:rPrDefault>
       <w:rPr>
@@ -6379,389 +8180,144 @@
       </w:pPr>
     </w:pPrDefault>
   </w:docDefaults>
-  <w:latentStyles w:defLockedState="0" w:defUIPriority="99" w:defSemiHidden="0" w:defUnhideWhenUsed="0" w:defQFormat="0" w:count="382">
-    <w:lsdException w:name="Normal" w:uiPriority="0" w:qFormat="1"/>
-    <w:lsdException w:name="heading 1" w:uiPriority="9" w:qFormat="1"/>
-    <w:lsdException w:name="heading 2" w:semiHidden="1" w:uiPriority="9" w:unhideWhenUsed="1" w:qFormat="1"/>
-    <w:lsdException w:name="heading 3" w:semiHidden="1" w:uiPriority="9" w:unhideWhenUsed="1" w:qFormat="1"/>
-    <w:lsdException w:name="heading 4" w:semiHidden="1" w:uiPriority="9" w:unhideWhenUsed="1" w:qFormat="1"/>
-    <w:lsdException w:name="heading 5" w:semiHidden="1" w:uiPriority="9" w:unhideWhenUsed="1" w:qFormat="1"/>
-    <w:lsdException w:name="heading 6" w:semiHidden="1" w:uiPriority="9" w:unhideWhenUsed="1" w:qFormat="1"/>
-    <w:lsdException w:name="heading 7" w:semiHidden="1" w:uiPriority="9" w:unhideWhenUsed="1" w:qFormat="1"/>
-    <w:lsdException w:name="heading 8" w:semiHidden="1" w:uiPriority="9" w:unhideWhenUsed="1" w:qFormat="1"/>
-    <w:lsdException w:name="heading 9" w:semiHidden="1" w:uiPriority="9" w:unhideWhenUsed="1" w:qFormat="1"/>
-    <w:lsdException w:name="index 1" w:semiHidden="1" w:unhideWhenUsed="1"/>
-    <w:lsdException w:name="index 2" w:semiHidden="1" w:unhideWhenUsed="1"/>
-    <w:lsdException w:name="index 3" w:semiHidden="1" w:unhideWhenUsed="1"/>
-    <w:lsdException w:name="index 4" w:semiHidden="1" w:unhideWhenUsed="1"/>
-    <w:lsdException w:name="index 5" w:semiHidden="1" w:unhideWhenUsed="1"/>
-    <w:lsdException w:name="index 6" w:semiHidden="1" w:unhideWhenUsed="1"/>
-    <w:lsdException w:name="index 7" w:semiHidden="1" w:unhideWhenUsed="1"/>
-    <w:lsdException w:name="index 8" w:semiHidden="1" w:unhideWhenUsed="1"/>
-    <w:lsdException w:name="index 9" w:semiHidden="1" w:unhideWhenUsed="1"/>
-    <w:lsdException w:name="toc 1" w:semiHidden="1" w:uiPriority="39" w:unhideWhenUsed="1"/>
-    <w:lsdException w:name="toc 2" w:semiHidden="1" w:uiPriority="39" w:unhideWhenUsed="1"/>
-    <w:lsdException w:name="toc 3" w:semiHidden="1" w:uiPriority="39" w:unhideWhenUsed="1"/>
-    <w:lsdException w:name="toc 4" w:semiHidden="1" w:uiPriority="39" w:unhideWhenUsed="1"/>
-    <w:lsdException w:name="toc 5" w:semiHidden="1" w:uiPriority="39" w:unhideWhenUsed="1"/>
-    <w:lsdException w:name="toc 6" w:semiHidden="1" w:uiPriority="39" w:unhideWhenUsed="1"/>
-    <w:lsdException w:name="toc 7" w:semiHidden="1" w:uiPriority="39" w:unhideWhenUsed="1"/>
-    <w:lsdException w:name="toc 8" w:semiHidden="1" w:uiPriority="39" w:unhideWhenUsed="1"/>
-    <w:lsdException w:name="toc 9" w:semiHidden="1" w:uiPriority="39" w:unhideWhenUsed="1"/>
-    <w:lsdException w:name="Normal Indent" w:semiHidden="1" w:unhideWhenUsed="1"/>
-    <w:lsdException w:name="footnote text" w:semiHidden="1" w:unhideWhenUsed="1"/>
-    <w:lsdException w:name="annotation text" w:semiHidden="1" w:unhideWhenUsed="1"/>
-    <w:lsdException w:name="header" w:semiHidden="1" w:unhideWhenUsed="1"/>
-    <w:lsdException w:name="footer" w:semiHidden="1" w:unhideWhenUsed="1"/>
-    <w:lsdException w:name="index heading" w:semiHidden="1" w:unhideWhenUsed="1"/>
-    <w:lsdException w:name="caption" w:semiHidden="1" w:uiPriority="35" w:unhideWhenUsed="1" w:qFormat="1"/>
-    <w:lsdException w:name="table of figures" w:semiHidden="1" w:unhideWhenUsed="1"/>
-    <w:lsdException w:name="envelope address" w:semiHidden="1" w:unhideWhenUsed="1"/>
-    <w:lsdException w:name="envelope return" w:semiHidden="1" w:unhideWhenUsed="1"/>
-    <w:lsdException w:name="footnote reference" w:semiHidden="1" w:unhideWhenUsed="1"/>
-    <w:lsdException w:name="annotation reference" w:semiHidden="1" w:unhideWhenUsed="1"/>
-    <w:lsdException w:name="line number" w:semiHidden="1" w:unhideWhenUsed="1"/>
-    <w:lsdException w:name="page number" w:semiHidden="1" w:unhideWhenUsed="1"/>
-    <w:lsdException w:name="endnote reference" w:semiHidden="1" w:unhideWhenUsed="1"/>
-    <w:lsdException w:name="endnote text" w:semiHidden="1" w:unhideWhenUsed="1"/>
-    <w:lsdException w:name="table of authorities" w:semiHidden="1" w:unhideWhenUsed="1"/>
-    <w:lsdException w:name="macro" w:semiHidden="1" w:unhideWhenUsed="1"/>
-    <w:lsdException w:name="toa heading" w:semiHidden="1" w:unhideWhenUsed="1"/>
-    <w:lsdException w:name="List" w:semiHidden="1" w:unhideWhenUsed="1"/>
-    <w:lsdException w:name="List Bullet" w:semiHidden="1" w:unhideWhenUsed="1"/>
-    <w:lsdException w:name="List Number" w:semiHidden="1" w:unhideWhenUsed="1"/>
-    <w:lsdException w:name="List 2" w:semiHidden="1" w:unhideWhenUsed="1"/>
-    <w:lsdException w:name="List 3" w:semiHidden="1" w:unhideWhenUsed="1"/>
-    <w:lsdException w:name="List 4" w:semiHidden="1" w:unhideWhenUsed="1"/>
-    <w:lsdException w:name="List 5" w:semiHidden="1" w:unhideWhenUsed="1"/>
-    <w:lsdException w:name="List Bullet 2" w:semiHidden="1" w:unhideWhenUsed="1"/>
-    <w:lsdException w:name="List Bullet 3" w:semiHidden="1" w:unhideWhenUsed="1"/>
-    <w:lsdException w:name="List Bullet 4" w:semiHidden="1" w:unhideWhenUsed="1"/>
-    <w:lsdException w:name="List Bullet 5" w:semiHidden="1" w:unhideWhenUsed="1"/>
-    <w:lsdException w:name="List Number 2" w:semiHidden="1" w:unhideWhenUsed="1"/>
-    <w:lsdException w:name="List Number 3" w:semiHidden="1" w:unhideWhenUsed="1"/>
-    <w:lsdException w:name="List Number 4" w:semiHidden="1" w:unhideWhenUsed="1"/>
-    <w:lsdException w:name="List Number 5" w:semiHidden="1" w:unhideWhenUsed="1"/>
-    <w:lsdException w:name="Title" w:uiPriority="10" w:qFormat="1"/>
-    <w:lsdException w:name="Closing" w:semiHidden="1" w:unhideWhenUsed="1"/>
-    <w:lsdException w:name="Signature" w:semiHidden="1" w:unhideWhenUsed="1"/>
-    <w:lsdException w:name="Default Paragraph Font" w:semiHidden="1" w:uiPriority="1" w:unhideWhenUsed="1"/>
-    <w:lsdException w:name="Body Text" w:semiHidden="1" w:unhideWhenUsed="1"/>
-    <w:lsdException w:name="Body Text Indent" w:semiHidden="1" w:unhideWhenUsed="1"/>
-    <w:lsdException w:name="List Continue" w:semiHidden="1" w:unhideWhenUsed="1"/>
-    <w:lsdException w:name="List Continue 2" w:semiHidden="1" w:unhideWhenUsed="1"/>
-    <w:lsdException w:name="List Continue 3" w:semiHidden="1" w:unhideWhenUsed="1"/>
-    <w:lsdException w:name="List Continue 4" w:semiHidden="1" w:unhideWhenUsed="1"/>
-    <w:lsdException w:name="List Continue 5" w:semiHidden="1" w:unhideWhenUsed="1"/>
-    <w:lsdException w:name="Message Header" w:semiHidden="1" w:unhideWhenUsed="1"/>
-    <w:lsdException w:name="Subtitle" w:uiPriority="11" w:qFormat="1"/>
-    <w:lsdException w:name="Salutation" w:semiHidden="1" w:unhideWhenUsed="1"/>
-    <w:lsdException w:name="Date" w:semiHidden="1" w:unhideWhenUsed="1"/>
-    <w:lsdException w:name="Body Text First Indent" w:semiHidden="1" w:unhideWhenUsed="1"/>
-    <w:lsdException w:name="Body Text First Indent 2" w:semiHidden="1" w:unhideWhenUsed="1"/>
-    <w:lsdException w:name="Note Heading" w:semiHidden="1" w:unhideWhenUsed="1"/>
-    <w:lsdException w:name="Body Text 2" w:semiHidden="1" w:unhideWhenUsed="1"/>
-    <w:lsdException w:name="Body Text 3" w:semiHidden="1" w:unhideWhenUsed="1"/>
-    <w:lsdException w:name="Body Text Indent 2" w:semiHidden="1" w:unhideWhenUsed="1"/>
-    <w:lsdException w:name="Body Text Indent 3" w:semiHidden="1" w:unhideWhenUsed="1"/>
-    <w:lsdException w:name="Block Text" w:semiHidden="1" w:unhideWhenUsed="1"/>
-    <w:lsdException w:name="Hyperlink" w:semiHidden="1" w:unhideWhenUsed="1"/>
-    <w:lsdException w:name="FollowedHyperlink" w:semiHidden="1" w:unhideWhenUsed="1"/>
-    <w:lsdException w:name="Strong" w:uiPriority="22" w:qFormat="1"/>
-    <w:lsdException w:name="Emphasis" w:uiPriority="20" w:qFormat="1"/>
-    <w:lsdException w:name="Document Map" w:semiHidden="1" w:unhideWhenUsed="1"/>
-    <w:lsdException w:name="Plain Text" w:semiHidden="1" w:unhideWhenUsed="1"/>
-    <w:lsdException w:name="E-mail Signature" w:semiHidden="1" w:unhideWhenUsed="1"/>
-    <w:lsdException w:name="HTML Top of Form" w:semiHidden="1" w:unhideWhenUsed="1"/>
-    <w:lsdException w:name="HTML Bottom of Form" w:semiHidden="1" w:unhideWhenUsed="1"/>
-    <w:lsdException w:name="Normal (Web)" w:semiHidden="1" w:unhideWhenUsed="1"/>
-    <w:lsdException w:name="HTML Acronym" w:semiHidden="1" w:unhideWhenUsed="1"/>
-    <w:lsdException w:name="HTML Address" w:semiHidden="1" w:unhideWhenUsed="1"/>
-    <w:lsdException w:name="HTML Cite" w:semiHidden="1" w:unhideWhenUsed="1"/>
-    <w:lsdException w:name="HTML Code" w:semiHidden="1" w:unhideWhenUsed="1"/>
-    <w:lsdException w:name="HTML Definition" w:semiHidden="1" w:unhideWhenUsed="1"/>
-    <w:lsdException w:name="HTML Keyboard" w:semiHidden="1" w:unhideWhenUsed="1"/>
-    <w:lsdException w:name="HTML Preformatted" w:semiHidden="1" w:unhideWhenUsed="1"/>
-    <w:lsdException w:name="HTML Sample" w:semiHidden="1" w:unhideWhenUsed="1"/>
-    <w:lsdException w:name="HTML Typewriter" w:semiHidden="1" w:unhideWhenUsed="1"/>
-    <w:lsdException w:name="HTML Variable" w:semiHidden="1" w:unhideWhenUsed="1"/>
-    <w:lsdException w:name="Normal Table" w:semiHidden="1" w:unhideWhenUsed="1"/>
-    <w:lsdException w:name="annotation subject" w:semiHidden="1" w:unhideWhenUsed="1"/>
-    <w:lsdException w:name="No List" w:semiHidden="1" w:unhideWhenUsed="1"/>
-    <w:lsdException w:name="Outline List 1" w:semiHidden="1" w:unhideWhenUsed="1"/>
-    <w:lsdException w:name="Outline List 2" w:semiHidden="1" w:unhideWhenUsed="1"/>
-    <w:lsdException w:name="Outline List 3" w:semiHidden="1" w:unhideWhenUsed="1"/>
-    <w:lsdException w:name="Table Simple 1" w:semiHidden="1" w:unhideWhenUsed="1"/>
-    <w:lsdException w:name="Table Simple 2" w:semiHidden="1" w:unhideWhenUsed="1"/>
-    <w:lsdException w:name="Table Simple 3" w:semiHidden="1" w:unhideWhenUsed="1"/>
-    <w:lsdException w:name="Table Classic 1" w:semiHidden="1" w:unhideWhenUsed="1"/>
-    <w:lsdException w:name="Table Classic 2" w:semiHidden="1" w:unhideWhenUsed="1"/>
-    <w:lsdException w:name="Table Classic 3" w:semiHidden="1" w:unhideWhenUsed="1"/>
-    <w:lsdException w:name="Table Classic 4" w:semiHidden="1" w:unhideWhenUsed="1"/>
-    <w:lsdException w:name="Table Colorful 1" w:semiHidden="1" w:unhideWhenUsed="1"/>
-    <w:lsdException w:name="Table Colorful 2" w:semiHidden="1" w:unhideWhenUsed="1"/>
-    <w:lsdException w:name="Table Colorful 3" w:semiHidden="1" w:unhideWhenUsed="1"/>
-    <w:lsdException w:name="Table Columns 1" w:semiHidden="1" w:unhideWhenUsed="1"/>
-    <w:lsdException w:name="Table Columns 2" w:semiHidden="1" w:unhideWhenUsed="1"/>
-    <w:lsdException w:name="Table Columns 3" w:semiHidden="1" w:unhideWhenUsed="1"/>
-    <w:lsdException w:name="Table Columns 4" w:semiHidden="1" w:unhideWhenUsed="1"/>
-    <w:lsdException w:name="Table Columns 5" w:semiHidden="1" w:unhideWhenUsed="1"/>
-    <w:lsdException w:name="Table Grid 1" w:semiHidden="1" w:unhideWhenUsed="1"/>
-    <w:lsdException w:name="Table Grid 2" w:semiHidden="1" w:unhideWhenUsed="1"/>
-    <w:lsdException w:name="Table Grid 3" w:semiHidden="1" w:unhideWhenUsed="1"/>
-    <w:lsdException w:name="Table Grid 4" w:semiHidden="1" w:unhideWhenUsed="1"/>
-    <w:lsdException w:name="Table Grid 5" w:semiHidden="1" w:unhideWhenUsed="1"/>
-    <w:lsdException w:name="Table Grid 6" w:semiHidden="1" w:unhideWhenUsed="1"/>
-    <w:lsdException w:name="Table Grid 7" w:semiHidden="1" w:unhideWhenUsed="1"/>
-    <w:lsdException w:name="Table Grid 8" w:semiHidden="1" w:unhideWhenUsed="1"/>
-    <w:lsdException w:name="Table List 1" w:semiHidden="1" w:unhideWhenUsed="1"/>
-    <w:lsdException w:name="Table List 2" w:semiHidden="1" w:unhideWhenUsed="1"/>
-    <w:lsdException w:name="Table List 3" w:semiHidden="1" w:unhideWhenUsed="1"/>
-    <w:lsdException w:name="Table List 4" w:semiHidden="1" w:unhideWhenUsed="1"/>
-    <w:lsdException w:name="Table List 5" w:semiHidden="1" w:unhideWhenUsed="1"/>
-    <w:lsdException w:name="Table List 6" w:semiHidden="1" w:unhideWhenUsed="1"/>
-    <w:lsdException w:name="Table List 7" w:semiHidden="1" w:unhideWhenUsed="1"/>
-    <w:lsdException w:name="Table List 8" w:semiHidden="1" w:unhideWhenUsed="1"/>
-    <w:lsdException w:name="Table 3D effects 1" w:semiHidden="1" w:unhideWhenUsed="1"/>
-    <w:lsdException w:name="Table 3D effects 2" w:semiHidden="1" w:unhideWhenUsed="1"/>
-    <w:lsdException w:name="Table 3D effects 3" w:semiHidden="1" w:unhideWhenUsed="1"/>
-    <w:lsdException w:name="Table Contemporary" w:semiHidden="1" w:unhideWhenUsed="1"/>
-    <w:lsdException w:name="Table Elegant" w:semiHidden="1" w:unhideWhenUsed="1"/>
-    <w:lsdException w:name="Table Professional" w:semiHidden="1" w:unhideWhenUsed="1"/>
-    <w:lsdException w:name="Table Subtle 1" w:semiHidden="1" w:unhideWhenUsed="1"/>
-    <w:lsdException w:name="Table Subtle 2" w:semiHidden="1" w:unhideWhenUsed="1"/>
-    <w:lsdException w:name="Table Web 1" w:semiHidden="1" w:unhideWhenUsed="1"/>
-    <w:lsdException w:name="Table Web 2" w:semiHidden="1" w:unhideWhenUsed="1"/>
-    <w:lsdException w:name="Table Web 3" w:semiHidden="1" w:unhideWhenUsed="1"/>
-    <w:lsdException w:name="Balloon Text" w:semiHidden="1" w:unhideWhenUsed="1"/>
-    <w:lsdException w:name="Table Grid" w:uiPriority="59"/>
-    <w:lsdException w:name="Table Theme" w:semiHidden="1" w:unhideWhenUsed="1"/>
-    <w:lsdException w:name="Note Level 1" w:semiHidden="1" w:unhideWhenUsed="1"/>
-    <w:lsdException w:name="Note Level 2" w:semiHidden="1" w:unhideWhenUsed="1"/>
-    <w:lsdException w:name="Note Level 3" w:semiHidden="1" w:unhideWhenUsed="1"/>
-    <w:lsdException w:name="Note Level 4" w:semiHidden="1" w:unhideWhenUsed="1"/>
-    <w:lsdException w:name="Note Level 5" w:semiHidden="1" w:unhideWhenUsed="1"/>
-    <w:lsdException w:name="Note Level 6" w:semiHidden="1" w:unhideWhenUsed="1"/>
-    <w:lsdException w:name="Note Level 7" w:semiHidden="1" w:unhideWhenUsed="1"/>
-    <w:lsdException w:name="Note Level 8" w:semiHidden="1" w:unhideWhenUsed="1"/>
-    <w:lsdException w:name="Note Level 9" w:semiHidden="1" w:unhideWhenUsed="1"/>
-    <w:lsdException w:name="Placeholder Text" w:semiHidden="1"/>
-    <w:lsdException w:name="No Spacing" w:uiPriority="1" w:qFormat="1"/>
-    <w:lsdException w:name="Light Shading" w:uiPriority="60"/>
-    <w:lsdException w:name="Light List" w:uiPriority="61"/>
-    <w:lsdException w:name="Light Grid" w:uiPriority="62"/>
-    <w:lsdException w:name="Medium Shading 1" w:uiPriority="63"/>
-    <w:lsdException w:name="Medium Shading 2" w:uiPriority="64"/>
-    <w:lsdException w:name="Medium List 1" w:uiPriority="65"/>
-    <w:lsdException w:name="Medium List 2" w:uiPriority="66"/>
-    <w:lsdException w:name="Medium Grid 1" w:uiPriority="67"/>
-    <w:lsdException w:name="Medium Grid 2" w:uiPriority="68"/>
-    <w:lsdException w:name="Medium Grid 3" w:uiPriority="69"/>
-    <w:lsdException w:name="Dark List" w:uiPriority="70"/>
-    <w:lsdException w:name="Colorful Shading" w:uiPriority="71"/>
-    <w:lsdException w:name="Colorful List" w:uiPriority="72"/>
-    <w:lsdException w:name="Colorful Grid" w:uiPriority="73"/>
-    <w:lsdException w:name="Light Shading Accent 1" w:uiPriority="60"/>
-    <w:lsdException w:name="Light List Accent 1" w:uiPriority="61"/>
-    <w:lsdException w:name="Light Grid Accent 1" w:uiPriority="62"/>
-    <w:lsdException w:name="Medium Shading 1 Accent 1" w:uiPriority="63"/>
-    <w:lsdException w:name="Medium Shading 2 Accent 1" w:uiPriority="64"/>
-    <w:lsdException w:name="Medium List 1 Accent 1" w:uiPriority="65"/>
-    <w:lsdException w:name="Revision" w:semiHidden="1"/>
-    <w:lsdException w:name="List Paragraph" w:uiPriority="34" w:qFormat="1"/>
-    <w:lsdException w:name="Quote" w:uiPriority="29" w:qFormat="1"/>
-    <w:lsdException w:name="Intense Quote" w:uiPriority="30" w:qFormat="1"/>
-    <w:lsdException w:name="Medium List 2 Accent 1" w:uiPriority="66"/>
-    <w:lsdException w:name="Medium Grid 1 Accent 1" w:uiPriority="67"/>
-    <w:lsdException w:name="Medium Grid 2 Accent 1" w:uiPriority="68"/>
-    <w:lsdException w:name="Medium Grid 3 Accent 1" w:uiPriority="69"/>
-    <w:lsdException w:name="Dark List Accent 1" w:uiPriority="70"/>
-    <w:lsdException w:name="Colorful Shading Accent 1" w:uiPriority="71"/>
-    <w:lsdException w:name="Colorful List Accent 1" w:uiPriority="72"/>
-    <w:lsdException w:name="Colorful Grid Accent 1" w:uiPriority="73"/>
-    <w:lsdException w:name="Light Shading Accent 2" w:uiPriority="60"/>
-    <w:lsdException w:name="Light List Accent 2" w:uiPriority="61"/>
-    <w:lsdException w:name="Light Grid Accent 2" w:uiPriority="62"/>
-    <w:lsdException w:name="Medium Shading 1 Accent 2" w:uiPriority="63"/>
-    <w:lsdException w:name="Medium Shading 2 Accent 2" w:uiPriority="64"/>
-    <w:lsdException w:name="Medium List 1 Accent 2" w:uiPriority="65"/>
-    <w:lsdException w:name="Medium List 2 Accent 2" w:uiPriority="66"/>
-    <w:lsdException w:name="Medium Grid 1 Accent 2" w:uiPriority="67"/>
-    <w:lsdException w:name="Medium Grid 2 Accent 2" w:uiPriority="68"/>
-    <w:lsdException w:name="Medium Grid 3 Accent 2" w:uiPriority="69"/>
-    <w:lsdException w:name="Dark List Accent 2" w:uiPriority="70"/>
-    <w:lsdException w:name="Colorful Shading Accent 2" w:uiPriority="71"/>
-    <w:lsdException w:name="Colorful List Accent 2" w:uiPriority="72"/>
-    <w:lsdException w:name="Colorful Grid Accent 2" w:uiPriority="73"/>
-    <w:lsdException w:name="Light Shading Accent 3" w:uiPriority="60"/>
-    <w:lsdException w:name="Light List Accent 3" w:uiPriority="61"/>
-    <w:lsdException w:name="Light Grid Accent 3" w:uiPriority="62"/>
-    <w:lsdException w:name="Medium Shading 1 Accent 3" w:uiPriority="63"/>
-    <w:lsdException w:name="Medium Shading 2 Accent 3" w:uiPriority="64"/>
-    <w:lsdException w:name="Medium List 1 Accent 3" w:uiPriority="65"/>
-    <w:lsdException w:name="Medium List 2 Accent 3" w:uiPriority="66"/>
-    <w:lsdException w:name="Medium Grid 1 Accent 3" w:uiPriority="67"/>
-    <w:lsdException w:name="Medium Grid 2 Accent 3" w:uiPriority="68"/>
-    <w:lsdException w:name="Medium Grid 3 Accent 3" w:uiPriority="69"/>
-    <w:lsdException w:name="Dark List Accent 3" w:uiPriority="70"/>
-    <w:lsdException w:name="Colorful Shading Accent 3" w:uiPriority="71"/>
-    <w:lsdException w:name="Colorful List Accent 3" w:uiPriority="72"/>
-    <w:lsdException w:name="Colorful Grid Accent 3" w:uiPriority="73"/>
-    <w:lsdException w:name="Light Shading Accent 4" w:uiPriority="60"/>
-    <w:lsdException w:name="Light List Accent 4" w:uiPriority="61"/>
-    <w:lsdException w:name="Light Grid Accent 4" w:uiPriority="62"/>
-    <w:lsdException w:name="Medium Shading 1 Accent 4" w:uiPriority="63"/>
-    <w:lsdException w:name="Medium Shading 2 Accent 4" w:uiPriority="64"/>
-    <w:lsdException w:name="Medium List 1 Accent 4" w:uiPriority="65"/>
-    <w:lsdException w:name="Medium List 2 Accent 4" w:uiPriority="66"/>
-    <w:lsdException w:name="Medium Grid 1 Accent 4" w:uiPriority="67"/>
-    <w:lsdException w:name="Medium Grid 2 Accent 4" w:uiPriority="68"/>
-    <w:lsdException w:name="Medium Grid 3 Accent 4" w:uiPriority="69"/>
-    <w:lsdException w:name="Dark List Accent 4" w:uiPriority="70"/>
-    <w:lsdException w:name="Colorful Shading Accent 4" w:uiPriority="71"/>
-    <w:lsdException w:name="Colorful List Accent 4" w:uiPriority="72"/>
-    <w:lsdException w:name="Colorful Grid Accent 4" w:uiPriority="73"/>
-    <w:lsdException w:name="Light Shading Accent 5" w:uiPriority="60"/>
-    <w:lsdException w:name="Light List Accent 5" w:uiPriority="61"/>
-    <w:lsdException w:name="Light Grid Accent 5" w:uiPriority="62"/>
-    <w:lsdException w:name="Medium Shading 1 Accent 5" w:uiPriority="63"/>
-    <w:lsdException w:name="Medium Shading 2 Accent 5" w:uiPriority="64"/>
-    <w:lsdException w:name="Medium List 1 Accent 5" w:uiPriority="65"/>
-    <w:lsdException w:name="Medium List 2 Accent 5" w:uiPriority="66"/>
-    <w:lsdException w:name="Medium Grid 1 Accent 5" w:uiPriority="67"/>
-    <w:lsdException w:name="Medium Grid 2 Accent 5" w:uiPriority="68"/>
-    <w:lsdException w:name="Medium Grid 3 Accent 5" w:uiPriority="69"/>
-    <w:lsdException w:name="Dark List Accent 5" w:uiPriority="70"/>
-    <w:lsdException w:name="Colorful Shading Accent 5" w:uiPriority="71"/>
-    <w:lsdException w:name="Colorful List Accent 5" w:uiPriority="72"/>
-    <w:lsdException w:name="Colorful Grid Accent 5" w:uiPriority="73"/>
-    <w:lsdException w:name="Light Shading Accent 6" w:uiPriority="60"/>
-    <w:lsdException w:name="Light List Accent 6" w:uiPriority="61"/>
-    <w:lsdException w:name="Light Grid Accent 6" w:uiPriority="62"/>
-    <w:lsdException w:name="Medium Shading 1 Accent 6" w:uiPriority="63"/>
-    <w:lsdException w:name="Medium Shading 2 Accent 6" w:uiPriority="64"/>
-    <w:lsdException w:name="Medium List 1 Accent 6" w:uiPriority="65"/>
-    <w:lsdException w:name="Medium List 2 Accent 6" w:uiPriority="66"/>
-    <w:lsdException w:name="Medium Grid 1 Accent 6" w:uiPriority="67"/>
-    <w:lsdException w:name="Medium Grid 2 Accent 6" w:uiPriority="68"/>
-    <w:lsdException w:name="Medium Grid 3 Accent 6" w:uiPriority="69"/>
-    <w:lsdException w:name="Dark List Accent 6" w:uiPriority="70"/>
-    <w:lsdException w:name="Colorful Shading Accent 6" w:uiPriority="71"/>
-    <w:lsdException w:name="Colorful List Accent 6" w:uiPriority="72"/>
-    <w:lsdException w:name="Colorful Grid Accent 6" w:uiPriority="73"/>
-    <w:lsdException w:name="Subtle Emphasis" w:uiPriority="19" w:qFormat="1"/>
-    <w:lsdException w:name="Intense Emphasis" w:uiPriority="21" w:qFormat="1"/>
-    <w:lsdException w:name="Subtle Reference" w:uiPriority="31" w:qFormat="1"/>
-    <w:lsdException w:name="Intense Reference" w:uiPriority="32" w:qFormat="1"/>
-    <w:lsdException w:name="Book Title" w:uiPriority="33" w:qFormat="1"/>
-    <w:lsdException w:name="Bibliography" w:semiHidden="1" w:uiPriority="37" w:unhideWhenUsed="1"/>
-    <w:lsdException w:name="TOC Heading" w:semiHidden="1" w:uiPriority="39" w:unhideWhenUsed="1" w:qFormat="1"/>
-    <w:lsdException w:name="Plain Table 1" w:uiPriority="41"/>
-    <w:lsdException w:name="Plain Table 2" w:uiPriority="42"/>
-    <w:lsdException w:name="Plain Table 3" w:uiPriority="43"/>
-    <w:lsdException w:name="Plain Table 4" w:uiPriority="44"/>
-    <w:lsdException w:name="Plain Table 5" w:uiPriority="45"/>
-    <w:lsdException w:name="Grid Table Light" w:uiPriority="40"/>
-    <w:lsdException w:name="Grid Table 1 Light" w:uiPriority="46"/>
-    <w:lsdException w:name="Grid Table 2" w:uiPriority="47"/>
-    <w:lsdException w:name="Grid Table 3" w:uiPriority="48"/>
-    <w:lsdException w:name="Grid Table 4" w:uiPriority="49"/>
-    <w:lsdException w:name="Grid Table 5 Dark" w:uiPriority="50"/>
-    <w:lsdException w:name="Grid Table 6 Colorful" w:uiPriority="51"/>
-    <w:lsdException w:name="Grid Table 7 Colorful" w:uiPriority="52"/>
-    <w:lsdException w:name="Grid Table 1 Light Accent 1" w:uiPriority="46"/>
-    <w:lsdException w:name="Grid Table 2 Accent 1" w:uiPriority="47"/>
-    <w:lsdException w:name="Grid Table 3 Accent 1" w:uiPriority="48"/>
-    <w:lsdException w:name="Grid Table 4 Accent 1" w:uiPriority="49"/>
-    <w:lsdException w:name="Grid Table 5 Dark Accent 1" w:uiPriority="50"/>
-    <w:lsdException w:name="Grid Table 6 Colorful Accent 1" w:uiPriority="51"/>
-    <w:lsdException w:name="Grid Table 7 Colorful Accent 1" w:uiPriority="52"/>
-    <w:lsdException w:name="Grid Table 1 Light Accent 2" w:uiPriority="46"/>
-    <w:lsdException w:name="Grid Table 2 Accent 2" w:uiPriority="47"/>
-    <w:lsdException w:name="Grid Table 3 Accent 2" w:uiPriority="48"/>
-    <w:lsdException w:name="Grid Table 4 Accent 2" w:uiPriority="49"/>
-    <w:lsdException w:name="Grid Table 5 Dark Accent 2" w:uiPriority="50"/>
-    <w:lsdException w:name="Grid Table 6 Colorful Accent 2" w:uiPriority="51"/>
-    <w:lsdException w:name="Grid Table 7 Colorful Accent 2" w:uiPriority="52"/>
-    <w:lsdException w:name="Grid Table 1 Light Accent 3" w:uiPriority="46"/>
-    <w:lsdException w:name="Grid Table 2 Accent 3" w:uiPriority="47"/>
-    <w:lsdException w:name="Grid Table 3 Accent 3" w:uiPriority="48"/>
-    <w:lsdException w:name="Grid Table 4 Accent 3" w:uiPriority="49"/>
-    <w:lsdException w:name="Grid Table 5 Dark Accent 3" w:uiPriority="50"/>
-    <w:lsdException w:name="Grid Table 6 Colorful Accent 3" w:uiPriority="51"/>
-    <w:lsdException w:name="Grid Table 7 Colorful Accent 3" w:uiPriority="52"/>
-    <w:lsdException w:name="Grid Table 1 Light Accent 4" w:uiPriority="46"/>
-    <w:lsdException w:name="Grid Table 2 Accent 4" w:uiPriority="47"/>
-    <w:lsdException w:name="Grid Table 3 Accent 4" w:uiPriority="48"/>
-    <w:lsdException w:name="Grid Table 4 Accent 4" w:uiPriority="49"/>
-    <w:lsdException w:name="Grid Table 5 Dark Accent 4" w:uiPriority="50"/>
-    <w:lsdException w:name="Grid Table 6 Colorful Accent 4" w:uiPriority="51"/>
-    <w:lsdException w:name="Grid Table 7 Colorful Accent 4" w:uiPriority="52"/>
-    <w:lsdException w:name="Grid Table 1 Light Accent 5" w:uiPriority="46"/>
-    <w:lsdException w:name="Grid Table 2 Accent 5" w:uiPriority="47"/>
-    <w:lsdException w:name="Grid Table 3 Accent 5" w:uiPriority="48"/>
-    <w:lsdException w:name="Grid Table 4 Accent 5" w:uiPriority="49"/>
-    <w:lsdException w:name="Grid Table 5 Dark Accent 5" w:uiPriority="50"/>
-    <w:lsdException w:name="Grid Table 6 Colorful Accent 5" w:uiPriority="51"/>
-    <w:lsdException w:name="Grid Table 7 Colorful Accent 5" w:uiPriority="52"/>
-    <w:lsdException w:name="Grid Table 1 Light Accent 6" w:uiPriority="46"/>
-    <w:lsdException w:name="Grid Table 2 Accent 6" w:uiPriority="47"/>
-    <w:lsdException w:name="Grid Table 3 Accent 6" w:uiPriority="48"/>
-    <w:lsdException w:name="Grid Table 4 Accent 6" w:uiPriority="49"/>
-    <w:lsdException w:name="Grid Table 5 Dark Accent 6" w:uiPriority="50"/>
-    <w:lsdException w:name="Grid Table 6 Colorful Accent 6" w:uiPriority="51"/>
-    <w:lsdException w:name="Grid Table 7 Colorful Accent 6" w:uiPriority="52"/>
-    <w:lsdException w:name="List Table 1 Light" w:uiPriority="46"/>
-    <w:lsdException w:name="List Table 2" w:uiPriority="47"/>
-    <w:lsdException w:name="List Table 3" w:uiPriority="48"/>
-    <w:lsdException w:name="List Table 4" w:uiPriority="49"/>
-    <w:lsdException w:name="List Table 5 Dark" w:uiPriority="50"/>
-    <w:lsdException w:name="List Table 6 Colorful" w:uiPriority="51"/>
-    <w:lsdException w:name="List Table 7 Colorful" w:uiPriority="52"/>
-    <w:lsdException w:name="List Table 1 Light Accent 1" w:uiPriority="46"/>
-    <w:lsdException w:name="List Table 2 Accent 1" w:uiPriority="47"/>
-    <w:lsdException w:name="List Table 3 Accent 1" w:uiPriority="48"/>
-    <w:lsdException w:name="List Table 4 Accent 1" w:uiPriority="49"/>
-    <w:lsdException w:name="List Table 5 Dark Accent 1" w:uiPriority="50"/>
-    <w:lsdException w:name="List Table 6 Colorful Accent 1" w:uiPriority="51"/>
-    <w:lsdException w:name="List Table 7 Colorful Accent 1" w:uiPriority="52"/>
-    <w:lsdException w:name="List Table 1 Light Accent 2" w:uiPriority="46"/>
-    <w:lsdException w:name="List Table 2 Accent 2" w:uiPriority="47"/>
-    <w:lsdException w:name="List Table 3 Accent 2" w:uiPriority="48"/>
-    <w:lsdException w:name="List Table 4 Accent 2" w:uiPriority="49"/>
-    <w:lsdException w:name="List Table 5 Dark Accent 2" w:uiPriority="50"/>
-    <w:lsdException w:name="List Table 6 Colorful Accent 2" w:uiPriority="51"/>
-    <w:lsdException w:name="List Table 7 Colorful Accent 2" w:uiPriority="52"/>
-    <w:lsdException w:name="List Table 1 Light Accent 3" w:uiPriority="46"/>
-    <w:lsdException w:name="List Table 2 Accent 3" w:uiPriority="47"/>
-    <w:lsdException w:name="List Table 3 Accent 3" w:uiPriority="48"/>
-    <w:lsdException w:name="List Table 4 Accent 3" w:uiPriority="49"/>
-    <w:lsdException w:name="List Table 5 Dark Accent 3" w:uiPriority="50"/>
-    <w:lsdException w:name="List Table 6 Colorful Accent 3" w:uiPriority="51"/>
-    <w:lsdException w:name="List Table 7 Colorful Accent 3" w:uiPriority="52"/>
-    <w:lsdException w:name="List Table 1 Light Accent 4" w:uiPriority="46"/>
-    <w:lsdException w:name="List Table 2 Accent 4" w:uiPriority="47"/>
-    <w:lsdException w:name="List Table 3 Accent 4" w:uiPriority="48"/>
-    <w:lsdException w:name="List Table 4 Accent 4" w:uiPriority="49"/>
-    <w:lsdException w:name="List Table 5 Dark Accent 4" w:uiPriority="50"/>
-    <w:lsdException w:name="List Table 6 Colorful Accent 4" w:uiPriority="51"/>
-    <w:lsdException w:name="List Table 7 Colorful Accent 4" w:uiPriority="52"/>
-    <w:lsdException w:name="List Table 1 Light Accent 5" w:uiPriority="46"/>
-    <w:lsdException w:name="List Table 2 Accent 5" w:uiPriority="47"/>
-    <w:lsdException w:name="List Table 3 Accent 5" w:uiPriority="48"/>
-    <w:lsdException w:name="List Table 4 Accent 5" w:uiPriority="49"/>
-    <w:lsdException w:name="List Table 5 Dark Accent 5" w:uiPriority="50"/>
-    <w:lsdException w:name="List Table 6 Colorful Accent 5" w:uiPriority="51"/>
-    <w:lsdException w:name="List Table 7 Colorful Accent 5" w:uiPriority="52"/>
-    <w:lsdException w:name="List Table 1 Light Accent 6" w:uiPriority="46"/>
-    <w:lsdException w:name="List Table 2 Accent 6" w:uiPriority="47"/>
-    <w:lsdException w:name="List Table 3 Accent 6" w:uiPriority="48"/>
-    <w:lsdException w:name="List Table 4 Accent 6" w:uiPriority="49"/>
-    <w:lsdException w:name="List Table 5 Dark Accent 6" w:uiPriority="50"/>
-    <w:lsdException w:name="List Table 6 Colorful Accent 6" w:uiPriority="51"/>
-    <w:lsdException w:name="List Table 7 Colorful Accent 6" w:uiPriority="52"/>
-    <w:lsdException w:name="Mention" w:semiHidden="1" w:unhideWhenUsed="1"/>
-    <w:lsdException w:name="Smart Hyperlink" w:semiHidden="1" w:unhideWhenUsed="1"/>
+  <w:latentStyles w:defLockedState="0" w:defUIPriority="99" w:defSemiHidden="1" w:defUnhideWhenUsed="1" w:defQFormat="0" w:count="267">
+    <w:lsdException w:name="Normal" w:semiHidden="0" w:uiPriority="0" w:unhideWhenUsed="0" w:qFormat="1"/>
+    <w:lsdException w:name="heading 1" w:semiHidden="0" w:uiPriority="9" w:unhideWhenUsed="0" w:qFormat="1"/>
+    <w:lsdException w:name="heading 2" w:uiPriority="9" w:qFormat="1"/>
+    <w:lsdException w:name="heading 3" w:uiPriority="9" w:qFormat="1"/>
+    <w:lsdException w:name="heading 4" w:uiPriority="9" w:qFormat="1"/>
+    <w:lsdException w:name="heading 5" w:uiPriority="9" w:qFormat="1"/>
+    <w:lsdException w:name="heading 6" w:uiPriority="9" w:qFormat="1"/>
+    <w:lsdException w:name="heading 7" w:uiPriority="9" w:qFormat="1"/>
+    <w:lsdException w:name="heading 8" w:uiPriority="9" w:qFormat="1"/>
+    <w:lsdException w:name="heading 9" w:uiPriority="9" w:qFormat="1"/>
+    <w:lsdException w:name="toc 1" w:uiPriority="39"/>
+    <w:lsdException w:name="toc 2" w:uiPriority="39"/>
+    <w:lsdException w:name="toc 3" w:uiPriority="39"/>
+    <w:lsdException w:name="toc 4" w:uiPriority="39"/>
+    <w:lsdException w:name="toc 5" w:uiPriority="39"/>
+    <w:lsdException w:name="toc 6" w:uiPriority="39"/>
+    <w:lsdException w:name="toc 7" w:uiPriority="39"/>
+    <w:lsdException w:name="toc 8" w:uiPriority="39"/>
+    <w:lsdException w:name="toc 9" w:uiPriority="39"/>
+    <w:lsdException w:name="caption" w:uiPriority="35" w:qFormat="1"/>
+    <w:lsdException w:name="Title" w:semiHidden="0" w:uiPriority="10" w:unhideWhenUsed="0" w:qFormat="1"/>
+    <w:lsdException w:name="Default Paragraph Font" w:uiPriority="1"/>
+    <w:lsdException w:name="Subtitle" w:semiHidden="0" w:uiPriority="11" w:unhideWhenUsed="0" w:qFormat="1"/>
+    <w:lsdException w:name="Strong" w:semiHidden="0" w:uiPriority="22" w:unhideWhenUsed="0" w:qFormat="1"/>
+    <w:lsdException w:name="Emphasis" w:semiHidden="0" w:uiPriority="20" w:unhideWhenUsed="0" w:qFormat="1"/>
+    <w:lsdException w:name="Table Grid" w:semiHidden="0" w:uiPriority="59" w:unhideWhenUsed="0"/>
+    <w:lsdException w:name="Placeholder Text" w:unhideWhenUsed="0"/>
+    <w:lsdException w:name="No Spacing" w:semiHidden="0" w:uiPriority="1" w:unhideWhenUsed="0" w:qFormat="1"/>
+    <w:lsdException w:name="Light Shading" w:semiHidden="0" w:uiPriority="60" w:unhideWhenUsed="0"/>
+    <w:lsdException w:name="Light List" w:semiHidden="0" w:uiPriority="61" w:unhideWhenUsed="0"/>
+    <w:lsdException w:name="Light Grid" w:semiHidden="0" w:uiPriority="62" w:unhideWhenUsed="0"/>
+    <w:lsdException w:name="Medium Shading 1" w:semiHidden="0" w:uiPriority="63" w:unhideWhenUsed="0"/>
+    <w:lsdException w:name="Medium Shading 2" w:semiHidden="0" w:uiPriority="64" w:unhideWhenUsed="0"/>
+    <w:lsdException w:name="Medium List 1" w:semiHidden="0" w:uiPriority="65" w:unhideWhenUsed="0"/>
+    <w:lsdException w:name="Medium List 2" w:semiHidden="0" w:uiPriority="66" w:unhideWhenUsed="0"/>
+    <w:lsdException w:name="Medium Grid 1" w:semiHidden="0" w:uiPriority="67" w:unhideWhenUsed="0"/>
+    <w:lsdException w:name="Medium Grid 2" w:semiHidden="0" w:uiPriority="68" w:unhideWhenUsed="0"/>
+    <w:lsdException w:name="Medium Grid 3" w:semiHidden="0" w:uiPriority="69" w:unhideWhenUsed="0"/>
+    <w:lsdException w:name="Dark List" w:semiHidden="0" w:uiPriority="70" w:unhideWhenUsed="0"/>
+    <w:lsdException w:name="Colorful Shading" w:semiHidden="0" w:uiPriority="71" w:unhideWhenUsed="0"/>
+    <w:lsdException w:name="Colorful List" w:semiHidden="0" w:uiPriority="72" w:unhideWhenUsed="0"/>
+    <w:lsdException w:name="Colorful Grid" w:semiHidden="0" w:uiPriority="73" w:unhideWhenUsed="0"/>
+    <w:lsdException w:name="Light Shading Accent 1" w:semiHidden="0" w:uiPriority="60" w:unhideWhenUsed="0"/>
+    <w:lsdException w:name="Light List Accent 1" w:semiHidden="0" w:uiPriority="61" w:unhideWhenUsed="0"/>
+    <w:lsdException w:name="Light Grid Accent 1" w:semiHidden="0" w:uiPriority="62" w:unhideWhenUsed="0"/>
+    <w:lsdException w:name="Medium Shading 1 Accent 1" w:semiHidden="0" w:uiPriority="63" w:unhideWhenUsed="0"/>
+    <w:lsdException w:name="Medium Shading 2 Accent 1" w:semiHidden="0" w:uiPriority="64" w:unhideWhenUsed="0"/>
+    <w:lsdException w:name="Medium List 1 Accent 1" w:semiHidden="0" w:uiPriority="65" w:unhideWhenUsed="0"/>
+    <w:lsdException w:name="Revision" w:unhideWhenUsed="0"/>
+    <w:lsdException w:name="List Paragraph" w:semiHidden="0" w:uiPriority="34" w:unhideWhenUsed="0" w:qFormat="1"/>
+    <w:lsdException w:name="Quote" w:semiHidden="0" w:uiPriority="29" w:unhideWhenUsed="0" w:qFormat="1"/>
+    <w:lsdException w:name="Intense Quote" w:semiHidden="0" w:uiPriority="30" w:unhideWhenUsed="0" w:qFormat="1"/>
+    <w:lsdException w:name="Medium List 2 Accent 1" w:semiHidden="0" w:uiPriority="66" w:unhideWhenUsed="0"/>
+    <w:lsdException w:name="Medium Grid 1 Accent 1" w:semiHidden="0" w:uiPriority="67" w:unhideWhenUsed="0"/>
+    <w:lsdException w:name="Medium Grid 2 Accent 1" w:semiHidden="0" w:uiPriority="68" w:unhideWhenUsed="0"/>
+    <w:lsdException w:name="Medium Grid 3 Accent 1" w:semiHidden="0" w:uiPriority="69" w:unhideWhenUsed="0"/>
+    <w:lsdException w:name="Dark List Accent 1" w:semiHidden="0" w:uiPriority="70" w:unhideWhenUsed="0"/>
+    <w:lsdException w:name="Colorful Shading Accent 1" w:semiHidden="0" w:uiPriority="71" w:unhideWhenUsed="0"/>
+    <w:lsdException w:name="Colorful List Accent 1" w:semiHidden="0" w:uiPriority="72" w:unhideWhenUsed="0"/>
+    <w:lsdException w:name="Colorful Grid Accent 1" w:semiHidden="0" w:uiPriority="73" w:unhideWhenUsed="0"/>
+    <w:lsdException w:name="Light Shading Accent 2" w:semiHidden="0" w:uiPriority="60" w:unhideWhenUsed="0"/>
+    <w:lsdException w:name="Light List Accent 2" w:semiHidden="0" w:uiPriority="61" w:unhideWhenUsed="0"/>
+    <w:lsdException w:name="Light Grid Accent 2" w:semiHidden="0" w:uiPriority="62" w:unhideWhenUsed="0"/>
+    <w:lsdException w:name="Medium Shading 1 Accent 2" w:semiHidden="0" w:uiPriority="63" w:unhideWhenUsed="0"/>
+    <w:lsdException w:name="Medium Shading 2 Accent 2" w:semiHidden="0" w:uiPriority="64" w:unhideWhenUsed="0"/>
+    <w:lsdException w:name="Medium List 1 Accent 2" w:semiHidden="0" w:uiPriority="65" w:unhideWhenUsed="0"/>
+    <w:lsdException w:name="Medium List 2 Accent 2" w:semiHidden="0" w:uiPriority="66" w:unhideWhenUsed="0"/>
+    <w:lsdException w:name="Medium Grid 1 Accent 2" w:semiHidden="0" w:uiPriority="67" w:unhideWhenUsed="0"/>
+    <w:lsdException w:name="Medium Grid 2 Accent 2" w:semiHidden="0" w:uiPriority="68" w:unhideWhenUsed="0"/>
+    <w:lsdException w:name="Medium Grid 3 Accent 2" w:semiHidden="0" w:uiPriority="69" w:unhideWhenUsed="0"/>
+    <w:lsdException w:name="Dark List Accent 2" w:semiHidden="0" w:uiPriority="70" w:unhideWhenUsed="0"/>
+    <w:lsdException w:name="Colorful Shading Accent 2" w:semiHidden="0" w:uiPriority="71" w:unhideWhenUsed="0"/>
+    <w:lsdException w:name="Colorful List Accent 2" w:semiHidden="0" w:uiPriority="72" w:unhideWhenUsed="0"/>
+    <w:lsdException w:name="Colorful Grid Accent 2" w:semiHidden="0" w:uiPriority="73" w:unhideWhenUsed="0"/>
+    <w:lsdException w:name="Light Shading Accent 3" w:semiHidden="0" w:uiPriority="60" w:unhideWhenUsed="0"/>
+    <w:lsdException w:name="Light List Accent 3" w:semiHidden="0" w:uiPriority="61" w:unhideWhenUsed="0"/>
+    <w:lsdException w:name="Light Grid Accent 3" w:semiHidden="0" w:uiPriority="62" w:unhideWhenUsed="0"/>
+    <w:lsdException w:name="Medium Shading 1 Accent 3" w:semiHidden="0" w:uiPriority="63" w:unhideWhenUsed="0"/>
+    <w:lsdException w:name="Medium Shading 2 Accent 3" w:semiHidden="0" w:uiPriority="64" w:unhideWhenUsed="0"/>
+    <w:lsdException w:name="Medium List 1 Accent 3" w:semiHidden="0" w:uiPriority="65" w:unhideWhenUsed="0"/>
+    <w:lsdException w:name="Medium List 2 Accent 3" w:semiHidden="0" w:uiPriority="66" w:unhideWhenUsed="0"/>
+    <w:lsdException w:name="Medium Grid 1 Accent 3" w:semiHidden="0" w:uiPriority="67" w:unhideWhenUsed="0"/>
+    <w:lsdException w:name="Medium Grid 2 Accent 3" w:semiHidden="0" w:uiPriority="68" w:unhideWhenUsed="0"/>
+    <w:lsdException w:name="Medium Grid 3 Accent 3" w:semiHidden="0" w:uiPriority="69" w:unhideWhenUsed="0"/>
+    <w:lsdException w:name="Dark List Accent 3" w:semiHidden="0" w:uiPriority="70" w:unhideWhenUsed="0"/>
+    <w:lsdException w:name="Colorful Shading Accent 3" w:semiHidden="0" w:uiPriority="71" w:unhideWhenUsed="0"/>
+    <w:lsdException w:name="Colorful List Accent 3" w:semiHidden="0" w:uiPriority="72" w:unhideWhenUsed="0"/>
+    <w:lsdException w:name="Colorful Grid Accent 3" w:semiHidden="0" w:uiPriority="73" w:unhideWhenUsed="0"/>
+    <w:lsdException w:name="Light Shading Accent 4" w:semiHidden="0" w:uiPriority="60" w:unhideWhenUsed="0"/>
+    <w:lsdException w:name="Light List Accent 4" w:semiHidden="0" w:uiPriority="61" w:unhideWhenUsed="0"/>
+    <w:lsdException w:name="Light Grid Accent 4" w:semiHidden="0" w:uiPriority="62" w:unhideWhenUsed="0"/>
+    <w:lsdException w:name="Medium Shading 1 Accent 4" w:semiHidden="0" w:uiPriority="63" w:unhideWhenUsed="0"/>
+    <w:lsdException w:name="Medium Shading 2 Accent 4" w:semiHidden="0" w:uiPriority="64" w:unhideWhenUsed="0"/>
+    <w:lsdException w:name="Medium List 1 Accent 4" w:semiHidden="0" w:uiPriority="65" w:unhideWhenUsed="0"/>
+    <w:lsdException w:name="Medium List 2 Accent 4" w:semiHidden="0" w:uiPriority="66" w:unhideWhenUsed="0"/>
+    <w:lsdException w:name="Medium Grid 1 Accent 4" w:semiHidden="0" w:uiPriority="67" w:unhideWhenUsed="0"/>
+    <w:lsdException w:name="Medium Grid 2 Accent 4" w:semiHidden="0" w:uiPriority="68" w:unhideWhenUsed="0"/>
+    <w:lsdException w:name="Medium Grid 3 Accent 4" w:semiHidden="0" w:uiPriority="69" w:unhideWhenUsed="0"/>
+    <w:lsdException w:name="Dark List Accent 4" w:semiHidden="0" w:uiPriority="70" w:unhideWhenUsed="0"/>
+    <w:lsdException w:name="Colorful Shading Accent 4" w:semiHidden="0" w:uiPriority="71" w:unhideWhenUsed="0"/>
+    <w:lsdException w:name="Colorful List Accent 4" w:semiHidden="0" w:uiPriority="72" w:unhideWhenUsed="0"/>
+    <w:lsdException w:name="Colorful Grid Accent 4" w:semiHidden="0" w:uiPriority="73" w:unhideWhenUsed="0"/>
+    <w:lsdException w:name="Light Shading Accent 5" w:semiHidden="0" w:uiPriority="60" w:unhideWhenUsed="0"/>
+    <w:lsdException w:name="Light List Accent 5" w:semiHidden="0" w:uiPriority="61" w:unhideWhenUsed="0"/>
+    <w:lsdException w:name="Light Grid Accent 5" w:semiHidden="0" w:uiPriority="62" w:unhideWhenUsed="0"/>
+    <w:lsdException w:name="Medium Shading 1 Accent 5" w:semiHidden="0" w:uiPriority="63" w:unhideWhenUsed="0"/>
+    <w:lsdException w:name="Medium Shading 2 Accent 5" w:semiHidden="0" w:uiPriority="64" w:unhideWhenUsed="0"/>
+    <w:lsdException w:name="Medium List 1 Accent 5" w:semiHidden="0" w:uiPriority="65" w:unhideWhenUsed="0"/>
+    <w:lsdException w:name="Medium List 2 Accent 5" w:semiHidden="0" w:uiPriority="66" w:unhideWhenUsed="0"/>
+    <w:lsdException w:name="Medium Grid 1 Accent 5" w:semiHidden="0" w:uiPriority="67" w:unhideWhenUsed="0"/>
+    <w:lsdException w:name="Medium Grid 2 Accent 5" w:semiHidden="0" w:uiPriority="68" w:unhideWhenUsed="0"/>
+    <w:lsdException w:name="Medium Grid 3 Accent 5" w:semiHidden="0" w:uiPriority="69" w:unhideWhenUsed="0"/>
+    <w:lsdException w:name="Dark List Accent 5" w:semiHidden="0" w:uiPriority="70" w:unhideWhenUsed="0"/>
+    <w:lsdException w:name="Colorful Shading Accent 5" w:semiHidden="0" w:uiPriority="71" w:unhideWhenUsed="0"/>
+    <w:lsdException w:name="Colorful List Accent 5" w:semiHidden="0" w:uiPriority="72" w:unhideWhenUsed="0"/>
+    <w:lsdException w:name="Colorful Grid Accent 5" w:semiHidden="0" w:uiPriority="73" w:unhideWhenUsed="0"/>
+    <w:lsdException w:name="Light Shading Accent 6" w:semiHidden="0" w:uiPriority="60" w:unhideWhenUsed="0"/>
+    <w:lsdException w:name="Light List Accent 6" w:semiHidden="0" w:uiPriority="61" w:unhideWhenUsed="0"/>
+    <w:lsdException w:name="Light Grid Accent 6" w:semiHidden="0" w:uiPriority="62" w:unhideWhenUsed="0"/>
+    <w:lsdException w:name="Medium Shading 1 Accent 6" w:semiHidden="0" w:uiPriority="63" w:unhideWhenUsed="0"/>
+    <w:lsdException w:name="Medium Shading 2 Accent 6" w:semiHidden="0" w:uiPriority="64" w:unhideWhenUsed="0"/>
+    <w:lsdException w:name="Medium List 1 Accent 6" w:semiHidden="0" w:uiPriority="65" w:unhideWhenUsed="0"/>
+    <w:lsdException w:name="Medium List 2 Accent 6" w:semiHidden="0" w:uiPriority="66" w:unhideWhenUsed="0"/>
+    <w:lsdException w:name="Medium Grid 1 Accent 6" w:semiHidden="0" w:uiPriority="67" w:unhideWhenUsed="0"/>
+    <w:lsdException w:name="Medium Grid 2 Accent 6" w:semiHidden="0" w:uiPriority="68" w:unhideWhenUsed="0"/>
+    <w:lsdException w:name="Medium Grid 3 Accent 6" w:semiHidden="0" w:uiPriority="69" w:unhideWhenUsed="0"/>
+    <w:lsdException w:name="Dark List Accent 6" w:semiHidden="0" w:uiPriority="70" w:unhideWhenUsed="0"/>
+    <w:lsdException w:name="Colorful Shading Accent 6" w:semiHidden="0" w:uiPriority="71" w:unhideWhenUsed="0"/>
+    <w:lsdException w:name="Colorful List Accent 6" w:semiHidden="0" w:uiPriority="72" w:unhideWhenUsed="0"/>
+    <w:lsdException w:name="Colorful Grid Accent 6" w:semiHidden="0" w:uiPriority="73" w:unhideWhenUsed="0"/>
+    <w:lsdException w:name="Subtle Emphasis" w:semiHidden="0" w:uiPriority="19" w:unhideWhenUsed="0" w:qFormat="1"/>
+    <w:lsdException w:name="Intense Emphasis" w:semiHidden="0" w:uiPriority="21" w:unhideWhenUsed="0" w:qFormat="1"/>
+    <w:lsdException w:name="Subtle Reference" w:semiHidden="0" w:uiPriority="31" w:unhideWhenUsed="0" w:qFormat="1"/>
+    <w:lsdException w:name="Intense Reference" w:semiHidden="0" w:uiPriority="32" w:unhideWhenUsed="0" w:qFormat="1"/>
+    <w:lsdException w:name="Book Title" w:semiHidden="0" w:uiPriority="33" w:unhideWhenUsed="0" w:qFormat="1"/>
+    <w:lsdException w:name="Bibliography" w:uiPriority="37"/>
+    <w:lsdException w:name="TOC Heading" w:uiPriority="39" w:qFormat="1"/>
   </w:latentStyles>
   <w:style w:type="paragraph" w:default="1" w:styleId="Normal">
     <w:name w:val="Normal"/>
@@ -7074,6 +8630,568 @@
       <w:lang w:val="fr" w:eastAsia="fr-CH"/>
     </w:rPr>
   </w:style>
+  <w:style w:type="paragraph" w:styleId="TM3">
+    <w:name w:val="toc 3"/>
+    <w:basedOn w:val="Normal"/>
+    <w:next w:val="Normal"/>
+    <w:autoRedefine/>
+    <w:uiPriority w:val="39"/>
+    <w:unhideWhenUsed/>
+    <w:rsid w:val="00CB0AF9"/>
+    <w:pPr>
+      <w:spacing w:after="100"/>
+      <w:ind w:left="440"/>
+    </w:pPr>
+  </w:style>
+  <w:style w:type="paragraph" w:customStyle="1" w:styleId="EMPTYCELLSTYLE">
+    <w:name w:val="EMPTY_CELL_STYLE"/>
+    <w:qFormat/>
+    <w:rsid w:val="002E6935"/>
+    <w:pPr>
+      <w:spacing w:after="0" w:line="240" w:lineRule="auto"/>
+    </w:pPr>
+    <w:rPr>
+      <w:rFonts w:ascii="Times New Roman" w:eastAsia="Times New Roman" w:hAnsi="Times New Roman" w:cs="Times New Roman"/>
+      <w:sz w:val="1"/>
+      <w:szCs w:val="20"/>
+      <w:lang w:eastAsia="fr-CH"/>
+    </w:rPr>
+  </w:style>
+  <w:style w:type="table" w:styleId="Grilledutableau">
+    <w:name w:val="Table Grid"/>
+    <w:basedOn w:val="TableauNormal"/>
+    <w:uiPriority w:val="59"/>
+    <w:rsid w:val="00712381"/>
+    <w:pPr>
+      <w:spacing w:after="0" w:line="240" w:lineRule="auto"/>
+    </w:pPr>
+    <w:tblPr>
+      <w:tblBorders>
+        <w:top w:val="single" w:sz="4" w:space="0" w:color="auto"/>
+        <w:left w:val="single" w:sz="4" w:space="0" w:color="auto"/>
+        <w:bottom w:val="single" w:sz="4" w:space="0" w:color="auto"/>
+        <w:right w:val="single" w:sz="4" w:space="0" w:color="auto"/>
+        <w:insideH w:val="single" w:sz="4" w:space="0" w:color="auto"/>
+        <w:insideV w:val="single" w:sz="4" w:space="0" w:color="auto"/>
+      </w:tblBorders>
+    </w:tblPr>
+  </w:style>
+</w:styles>
+</file>
+
+<file path=word/stylesWithEffects.xml><?xml version="1.0" encoding="utf-8"?>
+<w:styles xmlns:wpc="http://schemas.microsoft.com/office/word/2010/wordprocessingCanvas" xmlns:mc="http://schemas.openxmlformats.org/markup-compatibility/2006" xmlns:o="urn:schemas-microsoft-com:office:office" xmlns:r="http://schemas.openxmlformats.org/officeDocument/2006/relationships" xmlns:m="http://schemas.openxmlformats.org/officeDocument/2006/math" xmlns:v="urn:schemas-microsoft-com:vml" xmlns:wp14="http://schemas.microsoft.com/office/word/2010/wordprocessingDrawing" xmlns:wp="http://schemas.openxmlformats.org/drawingml/2006/wordprocessingDrawing" xmlns:w10="urn:schemas-microsoft-com:office:word" xmlns:w="http://schemas.openxmlformats.org/wordprocessingml/2006/main" xmlns:w14="http://schemas.microsoft.com/office/word/2010/wordml" xmlns:wpg="http://schemas.microsoft.com/office/word/2010/wordprocessingGroup" xmlns:wpi="http://schemas.microsoft.com/office/word/2010/wordprocessingInk" xmlns:wne="http://schemas.microsoft.com/office/word/2006/wordml" xmlns:wps="http://schemas.microsoft.com/office/word/2010/wordprocessingShape" mc:Ignorable="w14 wp14">
+  <w:docDefaults>
+    <w:rPrDefault>
+      <w:rPr>
+        <w:rFonts w:asciiTheme="minorHAnsi" w:eastAsiaTheme="minorHAnsi" w:hAnsiTheme="minorHAnsi" w:cstheme="minorBidi"/>
+        <w:sz w:val="22"/>
+        <w:szCs w:val="22"/>
+        <w:lang w:val="fr-CH" w:eastAsia="en-US" w:bidi="ar-SA"/>
+      </w:rPr>
+    </w:rPrDefault>
+    <w:pPrDefault>
+      <w:pPr>
+        <w:spacing w:after="200" w:line="276" w:lineRule="auto"/>
+      </w:pPr>
+    </w:pPrDefault>
+  </w:docDefaults>
+  <w:latentStyles w:defLockedState="0" w:defUIPriority="99" w:defSemiHidden="1" w:defUnhideWhenUsed="1" w:defQFormat="0" w:count="267">
+    <w:lsdException w:name="Normal" w:semiHidden="0" w:uiPriority="0" w:unhideWhenUsed="0" w:qFormat="1"/>
+    <w:lsdException w:name="heading 1" w:semiHidden="0" w:uiPriority="9" w:unhideWhenUsed="0" w:qFormat="1"/>
+    <w:lsdException w:name="heading 2" w:uiPriority="9" w:qFormat="1"/>
+    <w:lsdException w:name="heading 3" w:uiPriority="9" w:qFormat="1"/>
+    <w:lsdException w:name="heading 4" w:uiPriority="9" w:qFormat="1"/>
+    <w:lsdException w:name="heading 5" w:uiPriority="9" w:qFormat="1"/>
+    <w:lsdException w:name="heading 6" w:uiPriority="9" w:qFormat="1"/>
+    <w:lsdException w:name="heading 7" w:uiPriority="9" w:qFormat="1"/>
+    <w:lsdException w:name="heading 8" w:uiPriority="9" w:qFormat="1"/>
+    <w:lsdException w:name="heading 9" w:uiPriority="9" w:qFormat="1"/>
+    <w:lsdException w:name="toc 1" w:uiPriority="39"/>
+    <w:lsdException w:name="toc 2" w:uiPriority="39"/>
+    <w:lsdException w:name="toc 3" w:uiPriority="39"/>
+    <w:lsdException w:name="toc 4" w:uiPriority="39"/>
+    <w:lsdException w:name="toc 5" w:uiPriority="39"/>
+    <w:lsdException w:name="toc 6" w:uiPriority="39"/>
+    <w:lsdException w:name="toc 7" w:uiPriority="39"/>
+    <w:lsdException w:name="toc 8" w:uiPriority="39"/>
+    <w:lsdException w:name="toc 9" w:uiPriority="39"/>
+    <w:lsdException w:name="caption" w:uiPriority="35" w:qFormat="1"/>
+    <w:lsdException w:name="Title" w:semiHidden="0" w:uiPriority="10" w:unhideWhenUsed="0" w:qFormat="1"/>
+    <w:lsdException w:name="Default Paragraph Font" w:uiPriority="1"/>
+    <w:lsdException w:name="Subtitle" w:semiHidden="0" w:uiPriority="11" w:unhideWhenUsed="0" w:qFormat="1"/>
+    <w:lsdException w:name="Strong" w:semiHidden="0" w:uiPriority="22" w:unhideWhenUsed="0" w:qFormat="1"/>
+    <w:lsdException w:name="Emphasis" w:semiHidden="0" w:uiPriority="20" w:unhideWhenUsed="0" w:qFormat="1"/>
+    <w:lsdException w:name="Table Grid" w:semiHidden="0" w:uiPriority="59" w:unhideWhenUsed="0"/>
+    <w:lsdException w:name="Placeholder Text" w:unhideWhenUsed="0"/>
+    <w:lsdException w:name="No Spacing" w:semiHidden="0" w:uiPriority="1" w:unhideWhenUsed="0" w:qFormat="1"/>
+    <w:lsdException w:name="Light Shading" w:semiHidden="0" w:uiPriority="60" w:unhideWhenUsed="0"/>
+    <w:lsdException w:name="Light List" w:semiHidden="0" w:uiPriority="61" w:unhideWhenUsed="0"/>
+    <w:lsdException w:name="Light Grid" w:semiHidden="0" w:uiPriority="62" w:unhideWhenUsed="0"/>
+    <w:lsdException w:name="Medium Shading 1" w:semiHidden="0" w:uiPriority="63" w:unhideWhenUsed="0"/>
+    <w:lsdException w:name="Medium Shading 2" w:semiHidden="0" w:uiPriority="64" w:unhideWhenUsed="0"/>
+    <w:lsdException w:name="Medium List 1" w:semiHidden="0" w:uiPriority="65" w:unhideWhenUsed="0"/>
+    <w:lsdException w:name="Medium List 2" w:semiHidden="0" w:uiPriority="66" w:unhideWhenUsed="0"/>
+    <w:lsdException w:name="Medium Grid 1" w:semiHidden="0" w:uiPriority="67" w:unhideWhenUsed="0"/>
+    <w:lsdException w:name="Medium Grid 2" w:semiHidden="0" w:uiPriority="68" w:unhideWhenUsed="0"/>
+    <w:lsdException w:name="Medium Grid 3" w:semiHidden="0" w:uiPriority="69" w:unhideWhenUsed="0"/>
+    <w:lsdException w:name="Dark List" w:semiHidden="0" w:uiPriority="70" w:unhideWhenUsed="0"/>
+    <w:lsdException w:name="Colorful Shading" w:semiHidden="0" w:uiPriority="71" w:unhideWhenUsed="0"/>
+    <w:lsdException w:name="Colorful List" w:semiHidden="0" w:uiPriority="72" w:unhideWhenUsed="0"/>
+    <w:lsdException w:name="Colorful Grid" w:semiHidden="0" w:uiPriority="73" w:unhideWhenUsed="0"/>
+    <w:lsdException w:name="Light Shading Accent 1" w:semiHidden="0" w:uiPriority="60" w:unhideWhenUsed="0"/>
+    <w:lsdException w:name="Light List Accent 1" w:semiHidden="0" w:uiPriority="61" w:unhideWhenUsed="0"/>
+    <w:lsdException w:name="Light Grid Accent 1" w:semiHidden="0" w:uiPriority="62" w:unhideWhenUsed="0"/>
+    <w:lsdException w:name="Medium Shading 1 Accent 1" w:semiHidden="0" w:uiPriority="63" w:unhideWhenUsed="0"/>
+    <w:lsdException w:name="Medium Shading 2 Accent 1" w:semiHidden="0" w:uiPriority="64" w:unhideWhenUsed="0"/>
+    <w:lsdException w:name="Medium List 1 Accent 1" w:semiHidden="0" w:uiPriority="65" w:unhideWhenUsed="0"/>
+    <w:lsdException w:name="Revision" w:unhideWhenUsed="0"/>
+    <w:lsdException w:name="List Paragraph" w:semiHidden="0" w:uiPriority="34" w:unhideWhenUsed="0" w:qFormat="1"/>
+    <w:lsdException w:name="Quote" w:semiHidden="0" w:uiPriority="29" w:unhideWhenUsed="0" w:qFormat="1"/>
+    <w:lsdException w:name="Intense Quote" w:semiHidden="0" w:uiPriority="30" w:unhideWhenUsed="0" w:qFormat="1"/>
+    <w:lsdException w:name="Medium List 2 Accent 1" w:semiHidden="0" w:uiPriority="66" w:unhideWhenUsed="0"/>
+    <w:lsdException w:name="Medium Grid 1 Accent 1" w:semiHidden="0" w:uiPriority="67" w:unhideWhenUsed="0"/>
+    <w:lsdException w:name="Medium Grid 2 Accent 1" w:semiHidden="0" w:uiPriority="68" w:unhideWhenUsed="0"/>
+    <w:lsdException w:name="Medium Grid 3 Accent 1" w:semiHidden="0" w:uiPriority="69" w:unhideWhenUsed="0"/>
+    <w:lsdException w:name="Dark List Accent 1" w:semiHidden="0" w:uiPriority="70" w:unhideWhenUsed="0"/>
+    <w:lsdException w:name="Colorful Shading Accent 1" w:semiHidden="0" w:uiPriority="71" w:unhideWhenUsed="0"/>
+    <w:lsdException w:name="Colorful List Accent 1" w:semiHidden="0" w:uiPriority="72" w:unhideWhenUsed="0"/>
+    <w:lsdException w:name="Colorful Grid Accent 1" w:semiHidden="0" w:uiPriority="73" w:unhideWhenUsed="0"/>
+    <w:lsdException w:name="Light Shading Accent 2" w:semiHidden="0" w:uiPriority="60" w:unhideWhenUsed="0"/>
+    <w:lsdException w:name="Light List Accent 2" w:semiHidden="0" w:uiPriority="61" w:unhideWhenUsed="0"/>
+    <w:lsdException w:name="Light Grid Accent 2" w:semiHidden="0" w:uiPriority="62" w:unhideWhenUsed="0"/>
+    <w:lsdException w:name="Medium Shading 1 Accent 2" w:semiHidden="0" w:uiPriority="63" w:unhideWhenUsed="0"/>
+    <w:lsdException w:name="Medium Shading 2 Accent 2" w:semiHidden="0" w:uiPriority="64" w:unhideWhenUsed="0"/>
+    <w:lsdException w:name="Medium List 1 Accent 2" w:semiHidden="0" w:uiPriority="65" w:unhideWhenUsed="0"/>
+    <w:lsdException w:name="Medium List 2 Accent 2" w:semiHidden="0" w:uiPriority="66" w:unhideWhenUsed="0"/>
+    <w:lsdException w:name="Medium Grid 1 Accent 2" w:semiHidden="0" w:uiPriority="67" w:unhideWhenUsed="0"/>
+    <w:lsdException w:name="Medium Grid 2 Accent 2" w:semiHidden="0" w:uiPriority="68" w:unhideWhenUsed="0"/>
+    <w:lsdException w:name="Medium Grid 3 Accent 2" w:semiHidden="0" w:uiPriority="69" w:unhideWhenUsed="0"/>
+    <w:lsdException w:name="Dark List Accent 2" w:semiHidden="0" w:uiPriority="70" w:unhideWhenUsed="0"/>
+    <w:lsdException w:name="Colorful Shading Accent 2" w:semiHidden="0" w:uiPriority="71" w:unhideWhenUsed="0"/>
+    <w:lsdException w:name="Colorful List Accent 2" w:semiHidden="0" w:uiPriority="72" w:unhideWhenUsed="0"/>
+    <w:lsdException w:name="Colorful Grid Accent 2" w:semiHidden="0" w:uiPriority="73" w:unhideWhenUsed="0"/>
+    <w:lsdException w:name="Light Shading Accent 3" w:semiHidden="0" w:uiPriority="60" w:unhideWhenUsed="0"/>
+    <w:lsdException w:name="Light List Accent 3" w:semiHidden="0" w:uiPriority="61" w:unhideWhenUsed="0"/>
+    <w:lsdException w:name="Light Grid Accent 3" w:semiHidden="0" w:uiPriority="62" w:unhideWhenUsed="0"/>
+    <w:lsdException w:name="Medium Shading 1 Accent 3" w:semiHidden="0" w:uiPriority="63" w:unhideWhenUsed="0"/>
+    <w:lsdException w:name="Medium Shading 2 Accent 3" w:semiHidden="0" w:uiPriority="64" w:unhideWhenUsed="0"/>
+    <w:lsdException w:name="Medium List 1 Accent 3" w:semiHidden="0" w:uiPriority="65" w:unhideWhenUsed="0"/>
+    <w:lsdException w:name="Medium List 2 Accent 3" w:semiHidden="0" w:uiPriority="66" w:unhideWhenUsed="0"/>
+    <w:lsdException w:name="Medium Grid 1 Accent 3" w:semiHidden="0" w:uiPriority="67" w:unhideWhenUsed="0"/>
+    <w:lsdException w:name="Medium Grid 2 Accent 3" w:semiHidden="0" w:uiPriority="68" w:unhideWhenUsed="0"/>
+    <w:lsdException w:name="Medium Grid 3 Accent 3" w:semiHidden="0" w:uiPriority="69" w:unhideWhenUsed="0"/>
+    <w:lsdException w:name="Dark List Accent 3" w:semiHidden="0" w:uiPriority="70" w:unhideWhenUsed="0"/>
+    <w:lsdException w:name="Colorful Shading Accent 3" w:semiHidden="0" w:uiPriority="71" w:unhideWhenUsed="0"/>
+    <w:lsdException w:name="Colorful List Accent 3" w:semiHidden="0" w:uiPriority="72" w:unhideWhenUsed="0"/>
+    <w:lsdException w:name="Colorful Grid Accent 3" w:semiHidden="0" w:uiPriority="73" w:unhideWhenUsed="0"/>
+    <w:lsdException w:name="Light Shading Accent 4" w:semiHidden="0" w:uiPriority="60" w:unhideWhenUsed="0"/>
+    <w:lsdException w:name="Light List Accent 4" w:semiHidden="0" w:uiPriority="61" w:unhideWhenUsed="0"/>
+    <w:lsdException w:name="Light Grid Accent 4" w:semiHidden="0" w:uiPriority="62" w:unhideWhenUsed="0"/>
+    <w:lsdException w:name="Medium Shading 1 Accent 4" w:semiHidden="0" w:uiPriority="63" w:unhideWhenUsed="0"/>
+    <w:lsdException w:name="Medium Shading 2 Accent 4" w:semiHidden="0" w:uiPriority="64" w:unhideWhenUsed="0"/>
+    <w:lsdException w:name="Medium List 1 Accent 4" w:semiHidden="0" w:uiPriority="65" w:unhideWhenUsed="0"/>
+    <w:lsdException w:name="Medium List 2 Accent 4" w:semiHidden="0" w:uiPriority="66" w:unhideWhenUsed="0"/>
+    <w:lsdException w:name="Medium Grid 1 Accent 4" w:semiHidden="0" w:uiPriority="67" w:unhideWhenUsed="0"/>
+    <w:lsdException w:name="Medium Grid 2 Accent 4" w:semiHidden="0" w:uiPriority="68" w:unhideWhenUsed="0"/>
+    <w:lsdException w:name="Medium Grid 3 Accent 4" w:semiHidden="0" w:uiPriority="69" w:unhideWhenUsed="0"/>
+    <w:lsdException w:name="Dark List Accent 4" w:semiHidden="0" w:uiPriority="70" w:unhideWhenUsed="0"/>
+    <w:lsdException w:name="Colorful Shading Accent 4" w:semiHidden="0" w:uiPriority="71" w:unhideWhenUsed="0"/>
+    <w:lsdException w:name="Colorful List Accent 4" w:semiHidden="0" w:uiPriority="72" w:unhideWhenUsed="0"/>
+    <w:lsdException w:name="Colorful Grid Accent 4" w:semiHidden="0" w:uiPriority="73" w:unhideWhenUsed="0"/>
+    <w:lsdException w:name="Light Shading Accent 5" w:semiHidden="0" w:uiPriority="60" w:unhideWhenUsed="0"/>
+    <w:lsdException w:name="Light List Accent 5" w:semiHidden="0" w:uiPriority="61" w:unhideWhenUsed="0"/>
+    <w:lsdException w:name="Light Grid Accent 5" w:semiHidden="0" w:uiPriority="62" w:unhideWhenUsed="0"/>
+    <w:lsdException w:name="Medium Shading 1 Accent 5" w:semiHidden="0" w:uiPriority="63" w:unhideWhenUsed="0"/>
+    <w:lsdException w:name="Medium Shading 2 Accent 5" w:semiHidden="0" w:uiPriority="64" w:unhideWhenUsed="0"/>
+    <w:lsdException w:name="Medium List 1 Accent 5" w:semiHidden="0" w:uiPriority="65" w:unhideWhenUsed="0"/>
+    <w:lsdException w:name="Medium List 2 Accent 5" w:semiHidden="0" w:uiPriority="66" w:unhideWhenUsed="0"/>
+    <w:lsdException w:name="Medium Grid 1 Accent 5" w:semiHidden="0" w:uiPriority="67" w:unhideWhenUsed="0"/>
+    <w:lsdException w:name="Medium Grid 2 Accent 5" w:semiHidden="0" w:uiPriority="68" w:unhideWhenUsed="0"/>
+    <w:lsdException w:name="Medium Grid 3 Accent 5" w:semiHidden="0" w:uiPriority="69" w:unhideWhenUsed="0"/>
+    <w:lsdException w:name="Dark List Accent 5" w:semiHidden="0" w:uiPriority="70" w:unhideWhenUsed="0"/>
+    <w:lsdException w:name="Colorful Shading Accent 5" w:semiHidden="0" w:uiPriority="71" w:unhideWhenUsed="0"/>
+    <w:lsdException w:name="Colorful List Accent 5" w:semiHidden="0" w:uiPriority="72" w:unhideWhenUsed="0"/>
+    <w:lsdException w:name="Colorful Grid Accent 5" w:semiHidden="0" w:uiPriority="73" w:unhideWhenUsed="0"/>
+    <w:lsdException w:name="Light Shading Accent 6" w:semiHidden="0" w:uiPriority="60" w:unhideWhenUsed="0"/>
+    <w:lsdException w:name="Light List Accent 6" w:semiHidden="0" w:uiPriority="61" w:unhideWhenUsed="0"/>
+    <w:lsdException w:name="Light Grid Accent 6" w:semiHidden="0" w:uiPriority="62" w:unhideWhenUsed="0"/>
+    <w:lsdException w:name="Medium Shading 1 Accent 6" w:semiHidden="0" w:uiPriority="63" w:unhideWhenUsed="0"/>
+    <w:lsdException w:name="Medium Shading 2 Accent 6" w:semiHidden="0" w:uiPriority="64" w:unhideWhenUsed="0"/>
+    <w:lsdException w:name="Medium List 1 Accent 6" w:semiHidden="0" w:uiPriority="65" w:unhideWhenUsed="0"/>
+    <w:lsdException w:name="Medium List 2 Accent 6" w:semiHidden="0" w:uiPriority="66" w:unhideWhenUsed="0"/>
+    <w:lsdException w:name="Medium Grid 1 Accent 6" w:semiHidden="0" w:uiPriority="67" w:unhideWhenUsed="0"/>
+    <w:lsdException w:name="Medium Grid 2 Accent 6" w:semiHidden="0" w:uiPriority="68" w:unhideWhenUsed="0"/>
+    <w:lsdException w:name="Medium Grid 3 Accent 6" w:semiHidden="0" w:uiPriority="69" w:unhideWhenUsed="0"/>
+    <w:lsdException w:name="Dark List Accent 6" w:semiHidden="0" w:uiPriority="70" w:unhideWhenUsed="0"/>
+    <w:lsdException w:name="Colorful Shading Accent 6" w:semiHidden="0" w:uiPriority="71" w:unhideWhenUsed="0"/>
+    <w:lsdException w:name="Colorful List Accent 6" w:semiHidden="0" w:uiPriority="72" w:unhideWhenUsed="0"/>
+    <w:lsdException w:name="Colorful Grid Accent 6" w:semiHidden="0" w:uiPriority="73" w:unhideWhenUsed="0"/>
+    <w:lsdException w:name="Subtle Emphasis" w:semiHidden="0" w:uiPriority="19" w:unhideWhenUsed="0" w:qFormat="1"/>
+    <w:lsdException w:name="Intense Emphasis" w:semiHidden="0" w:uiPriority="21" w:unhideWhenUsed="0" w:qFormat="1"/>
+    <w:lsdException w:name="Subtle Reference" w:semiHidden="0" w:uiPriority="31" w:unhideWhenUsed="0" w:qFormat="1"/>
+    <w:lsdException w:name="Intense Reference" w:semiHidden="0" w:uiPriority="32" w:unhideWhenUsed="0" w:qFormat="1"/>
+    <w:lsdException w:name="Book Title" w:semiHidden="0" w:uiPriority="33" w:unhideWhenUsed="0" w:qFormat="1"/>
+    <w:lsdException w:name="Bibliography" w:uiPriority="37"/>
+    <w:lsdException w:name="TOC Heading" w:uiPriority="39" w:qFormat="1"/>
+  </w:latentStyles>
+  <w:style w:type="paragraph" w:default="1" w:styleId="Normal">
+    <w:name w:val="Normal"/>
+    <w:rsid w:val="00733C1F"/>
+    <w:pPr>
+      <w:spacing w:after="0"/>
+    </w:pPr>
+    <w:rPr>
+      <w:rFonts w:ascii="Arial" w:eastAsia="Arial" w:hAnsi="Arial" w:cs="Arial"/>
+      <w:lang w:val="fr" w:eastAsia="fr-CH"/>
+    </w:rPr>
+  </w:style>
+  <w:style w:type="paragraph" w:styleId="Titre1">
+    <w:name w:val="heading 1"/>
+    <w:basedOn w:val="Normal"/>
+    <w:next w:val="Normal"/>
+    <w:link w:val="Titre1Car"/>
+    <w:uiPriority w:val="9"/>
+    <w:qFormat/>
+    <w:rsid w:val="00733C1F"/>
+    <w:pPr>
+      <w:keepNext/>
+      <w:keepLines/>
+      <w:spacing w:before="480"/>
+      <w:jc w:val="center"/>
+      <w:outlineLvl w:val="0"/>
+    </w:pPr>
+    <w:rPr>
+      <w:rFonts w:asciiTheme="majorHAnsi" w:eastAsiaTheme="majorEastAsia" w:hAnsiTheme="majorHAnsi" w:cstheme="majorBidi"/>
+      <w:b/>
+      <w:bCs/>
+      <w:sz w:val="36"/>
+      <w:szCs w:val="28"/>
+    </w:rPr>
+  </w:style>
+  <w:style w:type="paragraph" w:styleId="Titre2">
+    <w:name w:val="heading 2"/>
+    <w:basedOn w:val="Normal"/>
+    <w:next w:val="Normal"/>
+    <w:link w:val="Titre2Car"/>
+    <w:uiPriority w:val="9"/>
+    <w:unhideWhenUsed/>
+    <w:qFormat/>
+    <w:rsid w:val="00733C1F"/>
+    <w:pPr>
+      <w:keepNext/>
+      <w:keepLines/>
+      <w:spacing w:before="200"/>
+      <w:outlineLvl w:val="1"/>
+    </w:pPr>
+    <w:rPr>
+      <w:rFonts w:asciiTheme="majorHAnsi" w:eastAsiaTheme="majorEastAsia" w:hAnsiTheme="majorHAnsi" w:cstheme="majorBidi"/>
+      <w:b/>
+      <w:bCs/>
+      <w:sz w:val="28"/>
+      <w:szCs w:val="26"/>
+    </w:rPr>
+  </w:style>
+  <w:style w:type="paragraph" w:styleId="Titre3">
+    <w:name w:val="heading 3"/>
+    <w:basedOn w:val="Normal"/>
+    <w:next w:val="Normal"/>
+    <w:link w:val="Titre3Car"/>
+    <w:uiPriority w:val="9"/>
+    <w:unhideWhenUsed/>
+    <w:qFormat/>
+    <w:rsid w:val="00733C1F"/>
+    <w:pPr>
+      <w:keepNext/>
+      <w:keepLines/>
+      <w:spacing w:before="200"/>
+      <w:outlineLvl w:val="2"/>
+    </w:pPr>
+    <w:rPr>
+      <w:rFonts w:asciiTheme="majorHAnsi" w:eastAsiaTheme="majorEastAsia" w:hAnsiTheme="majorHAnsi" w:cstheme="majorBidi"/>
+      <w:b/>
+      <w:bCs/>
+      <w:sz w:val="24"/>
+    </w:rPr>
+  </w:style>
+  <w:style w:type="character" w:default="1" w:styleId="Policepardfaut">
+    <w:name w:val="Default Paragraph Font"/>
+    <w:uiPriority w:val="1"/>
+    <w:semiHidden/>
+    <w:unhideWhenUsed/>
+  </w:style>
+  <w:style w:type="table" w:default="1" w:styleId="TableauNormal">
+    <w:name w:val="Normal Table"/>
+    <w:uiPriority w:val="99"/>
+    <w:semiHidden/>
+    <w:unhideWhenUsed/>
+    <w:tblPr>
+      <w:tblInd w:w="0" w:type="dxa"/>
+      <w:tblCellMar>
+        <w:top w:w="0" w:type="dxa"/>
+        <w:left w:w="108" w:type="dxa"/>
+        <w:bottom w:w="0" w:type="dxa"/>
+        <w:right w:w="108" w:type="dxa"/>
+      </w:tblCellMar>
+    </w:tblPr>
+  </w:style>
+  <w:style w:type="numbering" w:default="1" w:styleId="Aucuneliste">
+    <w:name w:val="No List"/>
+    <w:uiPriority w:val="99"/>
+    <w:semiHidden/>
+    <w:unhideWhenUsed/>
+  </w:style>
+  <w:style w:type="paragraph" w:styleId="Textedebulles">
+    <w:name w:val="Balloon Text"/>
+    <w:basedOn w:val="Normal"/>
+    <w:link w:val="TextedebullesCar"/>
+    <w:uiPriority w:val="99"/>
+    <w:semiHidden/>
+    <w:unhideWhenUsed/>
+    <w:rsid w:val="00733C1F"/>
+    <w:pPr>
+      <w:spacing w:line="240" w:lineRule="auto"/>
+    </w:pPr>
+    <w:rPr>
+      <w:rFonts w:ascii="Tahoma" w:hAnsi="Tahoma" w:cs="Tahoma"/>
+      <w:sz w:val="16"/>
+      <w:szCs w:val="16"/>
+    </w:rPr>
+  </w:style>
+  <w:style w:type="character" w:customStyle="1" w:styleId="TextedebullesCar">
+    <w:name w:val="Texte de bulles Car"/>
+    <w:basedOn w:val="Policepardfaut"/>
+    <w:link w:val="Textedebulles"/>
+    <w:uiPriority w:val="99"/>
+    <w:semiHidden/>
+    <w:rsid w:val="00733C1F"/>
+    <w:rPr>
+      <w:rFonts w:ascii="Tahoma" w:eastAsia="Arial" w:hAnsi="Tahoma" w:cs="Tahoma"/>
+      <w:sz w:val="16"/>
+      <w:szCs w:val="16"/>
+      <w:lang w:val="fr" w:eastAsia="fr-CH"/>
+    </w:rPr>
+  </w:style>
+  <w:style w:type="character" w:customStyle="1" w:styleId="Titre1Car">
+    <w:name w:val="Titre 1 Car"/>
+    <w:basedOn w:val="Policepardfaut"/>
+    <w:link w:val="Titre1"/>
+    <w:uiPriority w:val="9"/>
+    <w:rsid w:val="00733C1F"/>
+    <w:rPr>
+      <w:rFonts w:asciiTheme="majorHAnsi" w:eastAsiaTheme="majorEastAsia" w:hAnsiTheme="majorHAnsi" w:cstheme="majorBidi"/>
+      <w:b/>
+      <w:bCs/>
+      <w:sz w:val="36"/>
+      <w:szCs w:val="28"/>
+      <w:lang w:val="fr" w:eastAsia="fr-CH"/>
+    </w:rPr>
+  </w:style>
+  <w:style w:type="character" w:customStyle="1" w:styleId="Titre2Car">
+    <w:name w:val="Titre 2 Car"/>
+    <w:basedOn w:val="Policepardfaut"/>
+    <w:link w:val="Titre2"/>
+    <w:uiPriority w:val="9"/>
+    <w:rsid w:val="00733C1F"/>
+    <w:rPr>
+      <w:rFonts w:asciiTheme="majorHAnsi" w:eastAsiaTheme="majorEastAsia" w:hAnsiTheme="majorHAnsi" w:cstheme="majorBidi"/>
+      <w:b/>
+      <w:bCs/>
+      <w:sz w:val="28"/>
+      <w:szCs w:val="26"/>
+      <w:lang w:val="fr" w:eastAsia="fr-CH"/>
+    </w:rPr>
+  </w:style>
+  <w:style w:type="character" w:customStyle="1" w:styleId="Titre3Car">
+    <w:name w:val="Titre 3 Car"/>
+    <w:basedOn w:val="Policepardfaut"/>
+    <w:link w:val="Titre3"/>
+    <w:uiPriority w:val="9"/>
+    <w:rsid w:val="00733C1F"/>
+    <w:rPr>
+      <w:rFonts w:asciiTheme="majorHAnsi" w:eastAsiaTheme="majorEastAsia" w:hAnsiTheme="majorHAnsi" w:cstheme="majorBidi"/>
+      <w:b/>
+      <w:bCs/>
+      <w:sz w:val="24"/>
+      <w:lang w:val="fr" w:eastAsia="fr-CH"/>
+    </w:rPr>
+  </w:style>
+  <w:style w:type="paragraph" w:styleId="En-ttedetabledesmatires">
+    <w:name w:val="TOC Heading"/>
+    <w:basedOn w:val="Titre1"/>
+    <w:next w:val="Normal"/>
+    <w:uiPriority w:val="39"/>
+    <w:unhideWhenUsed/>
+    <w:qFormat/>
+    <w:rsid w:val="00733C1F"/>
+    <w:pPr>
+      <w:jc w:val="left"/>
+      <w:outlineLvl w:val="9"/>
+    </w:pPr>
+    <w:rPr>
+      <w:color w:val="365F91" w:themeColor="accent1" w:themeShade="BF"/>
+      <w:sz w:val="28"/>
+      <w:lang w:val="fr-CH"/>
+    </w:rPr>
+  </w:style>
+  <w:style w:type="paragraph" w:styleId="TM1">
+    <w:name w:val="toc 1"/>
+    <w:basedOn w:val="Normal"/>
+    <w:next w:val="Normal"/>
+    <w:autoRedefine/>
+    <w:uiPriority w:val="39"/>
+    <w:unhideWhenUsed/>
+    <w:rsid w:val="00733C1F"/>
+    <w:pPr>
+      <w:spacing w:after="100"/>
+    </w:pPr>
+  </w:style>
+  <w:style w:type="paragraph" w:styleId="TM2">
+    <w:name w:val="toc 2"/>
+    <w:basedOn w:val="Normal"/>
+    <w:next w:val="Normal"/>
+    <w:autoRedefine/>
+    <w:uiPriority w:val="39"/>
+    <w:unhideWhenUsed/>
+    <w:rsid w:val="007D727D"/>
+    <w:pPr>
+      <w:tabs>
+        <w:tab w:val="right" w:leader="dot" w:pos="9019"/>
+      </w:tabs>
+      <w:spacing w:after="100" w:line="432" w:lineRule="auto"/>
+      <w:ind w:left="221"/>
+    </w:pPr>
+  </w:style>
+  <w:style w:type="character" w:styleId="Lienhypertexte">
+    <w:name w:val="Hyperlink"/>
+    <w:basedOn w:val="Policepardfaut"/>
+    <w:uiPriority w:val="99"/>
+    <w:unhideWhenUsed/>
+    <w:rsid w:val="00733C1F"/>
+    <w:rPr>
+      <w:color w:val="0000FF" w:themeColor="hyperlink"/>
+      <w:u w:val="single"/>
+    </w:rPr>
+  </w:style>
+  <w:style w:type="paragraph" w:styleId="En-tte">
+    <w:name w:val="header"/>
+    <w:basedOn w:val="Normal"/>
+    <w:link w:val="En-tteCar"/>
+    <w:uiPriority w:val="99"/>
+    <w:unhideWhenUsed/>
+    <w:rsid w:val="00733C1F"/>
+    <w:pPr>
+      <w:tabs>
+        <w:tab w:val="center" w:pos="4536"/>
+        <w:tab w:val="right" w:pos="9072"/>
+      </w:tabs>
+      <w:spacing w:line="240" w:lineRule="auto"/>
+    </w:pPr>
+  </w:style>
+  <w:style w:type="character" w:customStyle="1" w:styleId="En-tteCar">
+    <w:name w:val="En-tête Car"/>
+    <w:basedOn w:val="Policepardfaut"/>
+    <w:link w:val="En-tte"/>
+    <w:uiPriority w:val="99"/>
+    <w:rsid w:val="00733C1F"/>
+    <w:rPr>
+      <w:rFonts w:ascii="Arial" w:eastAsia="Arial" w:hAnsi="Arial" w:cs="Arial"/>
+      <w:lang w:val="fr" w:eastAsia="fr-CH"/>
+    </w:rPr>
+  </w:style>
+  <w:style w:type="paragraph" w:styleId="Pieddepage">
+    <w:name w:val="footer"/>
+    <w:basedOn w:val="Normal"/>
+    <w:link w:val="PieddepageCar"/>
+    <w:uiPriority w:val="99"/>
+    <w:unhideWhenUsed/>
+    <w:rsid w:val="00733C1F"/>
+    <w:pPr>
+      <w:tabs>
+        <w:tab w:val="center" w:pos="4536"/>
+        <w:tab w:val="right" w:pos="9072"/>
+      </w:tabs>
+      <w:spacing w:line="240" w:lineRule="auto"/>
+    </w:pPr>
+  </w:style>
+  <w:style w:type="character" w:customStyle="1" w:styleId="PieddepageCar">
+    <w:name w:val="Pied de page Car"/>
+    <w:basedOn w:val="Policepardfaut"/>
+    <w:link w:val="Pieddepage"/>
+    <w:uiPriority w:val="99"/>
+    <w:rsid w:val="00733C1F"/>
+    <w:rPr>
+      <w:rFonts w:ascii="Arial" w:eastAsia="Arial" w:hAnsi="Arial" w:cs="Arial"/>
+      <w:lang w:val="fr" w:eastAsia="fr-CH"/>
+    </w:rPr>
+  </w:style>
+  <w:style w:type="character" w:styleId="Numrodepage">
+    <w:name w:val="page number"/>
+    <w:basedOn w:val="Policepardfaut"/>
+    <w:uiPriority w:val="99"/>
+    <w:semiHidden/>
+    <w:unhideWhenUsed/>
+    <w:rsid w:val="00D47A42"/>
+  </w:style>
+  <w:style w:type="paragraph" w:styleId="Sansinterligne">
+    <w:name w:val="No Spacing"/>
+    <w:uiPriority w:val="1"/>
+    <w:qFormat/>
+    <w:rsid w:val="00F52244"/>
+    <w:pPr>
+      <w:spacing w:after="0" w:line="240" w:lineRule="auto"/>
+    </w:pPr>
+    <w:rPr>
+      <w:rFonts w:ascii="Arial" w:eastAsia="Arial" w:hAnsi="Arial" w:cs="Arial"/>
+      <w:lang w:val="fr" w:eastAsia="fr-CH"/>
+    </w:rPr>
+  </w:style>
+  <w:style w:type="paragraph" w:styleId="TM3">
+    <w:name w:val="toc 3"/>
+    <w:basedOn w:val="Normal"/>
+    <w:next w:val="Normal"/>
+    <w:autoRedefine/>
+    <w:uiPriority w:val="39"/>
+    <w:unhideWhenUsed/>
+    <w:rsid w:val="00CB0AF9"/>
+    <w:pPr>
+      <w:spacing w:after="100"/>
+      <w:ind w:left="440"/>
+    </w:pPr>
+  </w:style>
+  <w:style w:type="paragraph" w:customStyle="1" w:styleId="EMPTYCELLSTYLE">
+    <w:name w:val="EMPTY_CELL_STYLE"/>
+    <w:qFormat/>
+    <w:rsid w:val="002E6935"/>
+    <w:pPr>
+      <w:spacing w:after="0" w:line="240" w:lineRule="auto"/>
+    </w:pPr>
+    <w:rPr>
+      <w:rFonts w:ascii="Times New Roman" w:eastAsia="Times New Roman" w:hAnsi="Times New Roman" w:cs="Times New Roman"/>
+      <w:sz w:val="1"/>
+      <w:szCs w:val="20"/>
+      <w:lang w:eastAsia="fr-CH"/>
+    </w:rPr>
+  </w:style>
+  <w:style w:type="table" w:styleId="Grilledutableau">
+    <w:name w:val="Table Grid"/>
+    <w:basedOn w:val="TableauNormal"/>
+    <w:uiPriority w:val="59"/>
+    <w:rsid w:val="00712381"/>
+    <w:pPr>
+      <w:spacing w:after="0" w:line="240" w:lineRule="auto"/>
+    </w:pPr>
+    <w:tblPr>
+      <w:tblBorders>
+        <w:top w:val="single" w:sz="4" w:space="0" w:color="auto"/>
+        <w:left w:val="single" w:sz="4" w:space="0" w:color="auto"/>
+        <w:bottom w:val="single" w:sz="4" w:space="0" w:color="auto"/>
+        <w:right w:val="single" w:sz="4" w:space="0" w:color="auto"/>
+        <w:insideH w:val="single" w:sz="4" w:space="0" w:color="auto"/>
+        <w:insideV w:val="single" w:sz="4" w:space="0" w:color="auto"/>
+      </w:tblBorders>
+    </w:tblPr>
+  </w:style>
 </w:styles>
 </file>
 
@@ -7367,7 +9485,7 @@
 </file>
 
 <file path=customXml/itemProps1.xml><?xml version="1.0" encoding="utf-8"?>
-<ds:datastoreItem xmlns:ds="http://schemas.openxmlformats.org/officeDocument/2006/customXml" ds:itemID="{8B8DFB2E-0A19-E146-9F8C-1241A8F356FB}">
+<ds:datastoreItem xmlns:ds="http://schemas.openxmlformats.org/officeDocument/2006/customXml" ds:itemID="{F77F6997-4E4B-4CAF-BD44-EC1FCBE6A670}">
   <ds:schemaRefs>
     <ds:schemaRef ds:uri="http://schemas.openxmlformats.org/officeDocument/2006/bibliography"/>
   </ds:schemaRefs>

</xml_diff>

<commit_message>
modif dans icescrum => indication dans rapport
</commit_message>
<xml_diff>
--- a/Rapport_Intermediaire_JEE_BURGBACHER_NETO_BLANCO.docx
+++ b/Rapport_Intermediaire_JEE_BURGBACHER_NETO_BLANCO.docx
@@ -2090,79 +2090,170 @@
       <w:r>
         <w:t xml:space="preserve">Chacun des joueurs incarne un serpent et a pour but d’être le dernier survivant. Le monde dans lequel les serpents se déplacent s’appelle une </w:t>
       </w:r>
-      <w:proofErr w:type="spellStart"/>
       <w:r>
         <w:rPr>
           <w:i/>
         </w:rPr>
         <w:t>map</w:t>
       </w:r>
-      <w:proofErr w:type="spellEnd"/>
       <w:r>
         <w:t xml:space="preserve">. Les </w:t>
       </w:r>
-      <w:proofErr w:type="spellStart"/>
       <w:r>
         <w:rPr>
           <w:i/>
         </w:rPr>
         <w:t>maps</w:t>
       </w:r>
-      <w:proofErr w:type="spellEnd"/>
-      <w:r>
-        <w:t xml:space="preserve"> ne possèdent pas de bordures. Un serpent dépassant les limites de la </w:t>
-      </w:r>
-      <w:proofErr w:type="spellStart"/>
-      <w:r>
+      <w:r>
+        <w:t xml:space="preserve"> ne possèdent pas de bordures. Un serpent dépassant les limites de la map, réapparaîtra de l’autre côté et pourra continuer son chemin. Les maps peuvent toutefois posséder un ou plusieurs obstacles: des murs.</w:t>
+      </w:r>
+    </w:p>
+    <w:p>
+      <w:pPr>
+        <w:jc w:val="both"/>
+      </w:pPr>
+      <w:r>
+        <w:t>Un serpent meurt s’il touche un obstacle, un autre serpent, ou sa propre queue. En cas de choc frontal avec un autre serpent, le plus long des deux survivra. Si les deux serpents sont de longueur identique, il y a égalité.</w:t>
+      </w:r>
+    </w:p>
+    <w:p>
+      <w:pPr>
+        <w:jc w:val="both"/>
+      </w:pPr>
+    </w:p>
+    <w:p>
+      <w:pPr>
+        <w:pStyle w:val="Titre2"/>
+      </w:pPr>
+      <w:bookmarkStart w:id="1" w:name="_Toc512590507"/>
+      <w:r>
+        <w:t>Déroulement d’une partie:</w:t>
+      </w:r>
+      <w:bookmarkEnd w:id="1"/>
+    </w:p>
+    <w:p>
+      <w:pPr>
+        <w:jc w:val="both"/>
+      </w:pPr>
+    </w:p>
+    <w:p>
+      <w:pPr>
+        <w:jc w:val="both"/>
+        <w:rPr>
+          <w:sz w:val="24"/>
+          <w:szCs w:val="24"/>
+          <w:u w:val="single"/>
+        </w:rPr>
+      </w:pPr>
+      <w:r>
+        <w:rPr>
+          <w:u w:val="single"/>
+        </w:rPr>
+        <w:t xml:space="preserve">Création d’une partie: </w:t>
+      </w:r>
+    </w:p>
+    <w:p>
+      <w:pPr>
+        <w:jc w:val="both"/>
+        <w:rPr>
+          <w:sz w:val="24"/>
+          <w:szCs w:val="24"/>
+        </w:rPr>
+      </w:pPr>
+      <w:r>
+        <w:rPr>
+          <w:sz w:val="24"/>
+          <w:szCs w:val="24"/>
+        </w:rPr>
+        <w:t>Lorsqu’un joueur décide de créer une partie, un salon d’attente (</w:t>
+      </w:r>
+      <w:r>
+        <w:rPr>
+          <w:i/>
+          <w:sz w:val="24"/>
+          <w:szCs w:val="24"/>
+        </w:rPr>
+        <w:t>lobby</w:t>
+      </w:r>
+      <w:r>
+        <w:rPr>
+          <w:sz w:val="24"/>
+          <w:szCs w:val="24"/>
+        </w:rPr>
+        <w:t>) est créé. Ce joueur peut y inviter d’autres joueurs, jusqu’à être un total de 4 joueurs au maximum. Dès qu’au moins 2 joueurs sont présent dans le salon, ils peuvent indiquer qu’ils sont prêt à jouer. Si tous les joueurs du salon sont prêts, la partie débute après un décompte de 5 secondes. Le salon d’attente disparaît pour laisser la place à la map avec tous les serpents.</w:t>
+      </w:r>
+    </w:p>
+    <w:p>
+      <w:pPr>
+        <w:jc w:val="both"/>
+      </w:pPr>
+    </w:p>
+    <w:p>
+      <w:pPr>
+        <w:jc w:val="both"/>
+        <w:rPr>
+          <w:u w:val="single"/>
+        </w:rPr>
+      </w:pPr>
+      <w:r>
+        <w:rPr>
+          <w:u w:val="single"/>
+        </w:rPr>
+        <w:t>Déroulement de la partie:</w:t>
+      </w:r>
+    </w:p>
+    <w:p>
+      <w:pPr>
+        <w:jc w:val="both"/>
+      </w:pPr>
+      <w:r>
+        <w:t>Une partie se déroule en plusieurs manches.</w:t>
+      </w:r>
+    </w:p>
+    <w:p>
+      <w:pPr>
+        <w:jc w:val="both"/>
+      </w:pPr>
+      <w:r>
+        <w:t xml:space="preserve">Au début de chaque manche, tous les joueurs possèdent un serpent de taille minimale. Chaque serpent débutera la partie sur des coins différents de la </w:t>
+      </w:r>
+      <w:r>
+        <w:rPr>
+          <w:i/>
+        </w:rPr>
         <w:t>map</w:t>
       </w:r>
-      <w:proofErr w:type="spellEnd"/>
-      <w:r>
-        <w:t xml:space="preserve">, réapparaîtra de l’autre côté et pourra continuer son chemin. Les </w:t>
-      </w:r>
-      <w:proofErr w:type="spellStart"/>
-      <w:r>
-        <w:t>maps</w:t>
-      </w:r>
-      <w:proofErr w:type="spellEnd"/>
-      <w:r>
-        <w:t xml:space="preserve"> peuvent toutefois posséder un ou plusieurs obstacles: des murs.</w:t>
-      </w:r>
-    </w:p>
-    <w:p>
-      <w:pPr>
-        <w:jc w:val="both"/>
-      </w:pPr>
-      <w:r>
-        <w:t>Un serpent meurt s’il touche un obstacle, un autre serpent, ou sa propre queue. En cas de choc frontal avec un autre serpent, le plus long des deux survivra. Si les deux serpents sont de longueur identique, il y a égalité.</w:t>
-      </w:r>
-    </w:p>
-    <w:p>
-      <w:pPr>
-        <w:jc w:val="both"/>
-      </w:pPr>
-    </w:p>
-    <w:p>
-      <w:pPr>
-        <w:pStyle w:val="Titre2"/>
-      </w:pPr>
-      <w:bookmarkStart w:id="1" w:name="_Toc512590507"/>
-      <w:r>
-        <w:t>Déroulement d’une partie:</w:t>
-      </w:r>
-      <w:bookmarkEnd w:id="1"/>
-    </w:p>
-    <w:p>
-      <w:pPr>
-        <w:jc w:val="both"/>
-      </w:pPr>
-    </w:p>
-    <w:p>
-      <w:pPr>
-        <w:jc w:val="both"/>
-        <w:rPr>
-          <w:sz w:val="24"/>
-          <w:szCs w:val="24"/>
+      <w:r>
+        <w:t xml:space="preserve">. Afin de piéger plus facilement les autres serpents, le joueur peut manger des pommes qui apparaissent de manière aléatoire sur la surface de la </w:t>
+      </w:r>
+      <w:r>
+        <w:rPr>
+          <w:i/>
+        </w:rPr>
+        <w:t>map</w:t>
+      </w:r>
+      <w:r>
+        <w:t>, et ainsi faire grandir le serpent. En effet, avec un serpent de grande taille, il sera plus facile d’encercler ses adversaires.</w:t>
+      </w:r>
+    </w:p>
+    <w:p>
+      <w:pPr>
+        <w:jc w:val="both"/>
+      </w:pPr>
+      <w:r>
+        <w:t xml:space="preserve">Pour rendre le jeu plus dynamique, des bonus ou malus, tels que modification de vitesse, modification de taille ou encore invincibilité, apparaissent également aléatoirement au travers de la map et doivent être mangés par les serpents de la même manière que les pommes. </w:t>
+      </w:r>
+    </w:p>
+    <w:p>
+      <w:pPr>
+        <w:jc w:val="both"/>
+      </w:pPr>
+    </w:p>
+    <w:p>
+      <w:pPr>
+        <w:jc w:val="both"/>
+        <w:rPr>
           <w:u w:val="single"/>
         </w:rPr>
       </w:pPr>
@@ -2170,161 +2261,6 @@
         <w:rPr>
           <w:u w:val="single"/>
         </w:rPr>
-        <w:t xml:space="preserve">Création d’une partie: </w:t>
-      </w:r>
-    </w:p>
-    <w:p>
-      <w:pPr>
-        <w:jc w:val="both"/>
-        <w:rPr>
-          <w:sz w:val="24"/>
-          <w:szCs w:val="24"/>
-        </w:rPr>
-      </w:pPr>
-      <w:r>
-        <w:rPr>
-          <w:sz w:val="24"/>
-          <w:szCs w:val="24"/>
-        </w:rPr>
-        <w:t>Lorsqu’un joueur décide de créer une partie, un salon d’attente (</w:t>
-      </w:r>
-      <w:r>
-        <w:rPr>
-          <w:i/>
-          <w:sz w:val="24"/>
-          <w:szCs w:val="24"/>
-        </w:rPr>
-        <w:t>lobby</w:t>
-      </w:r>
-      <w:r>
-        <w:rPr>
-          <w:sz w:val="24"/>
-          <w:szCs w:val="24"/>
-        </w:rPr>
-        <w:t xml:space="preserve">) est créé. Ce joueur peut y inviter d’autres joueurs, jusqu’à être un total de 4 joueurs au maximum. Dès qu’au moins 2 joueurs sont </w:t>
-      </w:r>
-      <w:proofErr w:type="gramStart"/>
-      <w:r>
-        <w:rPr>
-          <w:sz w:val="24"/>
-          <w:szCs w:val="24"/>
-        </w:rPr>
-        <w:t>présent</w:t>
-      </w:r>
-      <w:proofErr w:type="gramEnd"/>
-      <w:r>
-        <w:rPr>
-          <w:sz w:val="24"/>
-          <w:szCs w:val="24"/>
-        </w:rPr>
-        <w:t xml:space="preserve"> dans le salon, ils peuvent indiquer qu’ils sont prêt à jouer. Si tous les joueurs du salon sont prêts, la partie débute après un décompte de 5 secondes. Le salon d’attente disparaît pour laisser la place à la </w:t>
-      </w:r>
-      <w:proofErr w:type="spellStart"/>
-      <w:r>
-        <w:rPr>
-          <w:sz w:val="24"/>
-          <w:szCs w:val="24"/>
-        </w:rPr>
-        <w:t>map</w:t>
-      </w:r>
-      <w:proofErr w:type="spellEnd"/>
-      <w:r>
-        <w:rPr>
-          <w:sz w:val="24"/>
-          <w:szCs w:val="24"/>
-        </w:rPr>
-        <w:t xml:space="preserve"> avec tous les serpents.</w:t>
-      </w:r>
-    </w:p>
-    <w:p>
-      <w:pPr>
-        <w:jc w:val="both"/>
-      </w:pPr>
-    </w:p>
-    <w:p>
-      <w:pPr>
-        <w:jc w:val="both"/>
-        <w:rPr>
-          <w:u w:val="single"/>
-        </w:rPr>
-      </w:pPr>
-      <w:r>
-        <w:rPr>
-          <w:u w:val="single"/>
-        </w:rPr>
-        <w:t>Déroulement de la partie:</w:t>
-      </w:r>
-    </w:p>
-    <w:p>
-      <w:pPr>
-        <w:jc w:val="both"/>
-      </w:pPr>
-      <w:r>
-        <w:t>Une partie se déroule en plusieurs manches.</w:t>
-      </w:r>
-    </w:p>
-    <w:p>
-      <w:pPr>
-        <w:jc w:val="both"/>
-      </w:pPr>
-      <w:r>
-        <w:t xml:space="preserve">Au début de chaque manche, tous les joueurs possèdent un serpent de taille minimale. Chaque serpent débutera la partie sur des coins différents de la </w:t>
-      </w:r>
-      <w:proofErr w:type="spellStart"/>
-      <w:r>
-        <w:rPr>
-          <w:i/>
-        </w:rPr>
-        <w:t>map</w:t>
-      </w:r>
-      <w:proofErr w:type="spellEnd"/>
-      <w:r>
-        <w:t xml:space="preserve">. Afin de piéger plus facilement les autres serpents, le joueur peut manger des pommes qui apparaissent de manière aléatoire sur la surface de la </w:t>
-      </w:r>
-      <w:proofErr w:type="spellStart"/>
-      <w:r>
-        <w:rPr>
-          <w:i/>
-        </w:rPr>
-        <w:t>map</w:t>
-      </w:r>
-      <w:proofErr w:type="spellEnd"/>
-      <w:r>
-        <w:t>, et ainsi faire grandir le serpent. En effet, avec un serpent de grande taille, il sera plus facile d’encercler ses adversaires.</w:t>
-      </w:r>
-    </w:p>
-    <w:p>
-      <w:pPr>
-        <w:jc w:val="both"/>
-      </w:pPr>
-      <w:r>
-        <w:t xml:space="preserve">Pour rendre le jeu plus dynamique, des bonus ou malus, tels que modification de vitesse, modification de taille ou encore invincibilité, apparaissent également aléatoirement au travers de la </w:t>
-      </w:r>
-      <w:proofErr w:type="spellStart"/>
-      <w:r>
-        <w:t>map</w:t>
-      </w:r>
-      <w:proofErr w:type="spellEnd"/>
-      <w:r>
-        <w:t xml:space="preserve"> et doivent être mangés par les serpents de la même manière que les pommes. </w:t>
-      </w:r>
-    </w:p>
-    <w:p>
-      <w:pPr>
-        <w:jc w:val="both"/>
-      </w:pPr>
-    </w:p>
-    <w:p>
-      <w:pPr>
-        <w:jc w:val="both"/>
-        <w:rPr>
-          <w:u w:val="single"/>
-        </w:rPr>
-      </w:pPr>
-      <w:r>
-        <w:rPr>
-          <w:u w:val="single"/>
-        </w:rPr>
         <w:t>Fin de la manche:</w:t>
       </w:r>
     </w:p>
@@ -2333,23 +2269,7 @@
         <w:jc w:val="both"/>
       </w:pPr>
       <w:r>
-        <w:t xml:space="preserve">Une manche se termine lorsqu’il ne reste plus qu’un serpent en vie. Les joueurs reçoivent alors des points en fonction du moment de leur mort: 1er mort (0 point), 2ème mort (1 point), 3ème mort (3 points), dernier survivant (5 points). </w:t>
-      </w:r>
-      <w:proofErr w:type="gramStart"/>
-      <w:r>
-        <w:t>Cet</w:t>
-      </w:r>
-      <w:proofErr w:type="gramEnd"/>
-      <w:r>
-        <w:t xml:space="preserve"> attribution de points reste sujet à modification en fonction des tests futurs. Une égalité peut avoir lieu en cas de choc frontal des deux </w:t>
-      </w:r>
-      <w:proofErr w:type="gramStart"/>
-      <w:r>
-        <w:t>dernier joueur</w:t>
-      </w:r>
-      <w:proofErr w:type="gramEnd"/>
-      <w:r>
-        <w:t xml:space="preserve"> en vie, pour autant que les deux serpents sont de même longueur. Autrement, le serpent le plus grand l’emporte.</w:t>
+        <w:t>Une manche se termine lorsqu’il ne reste plus qu’un serpent en vie. Les joueurs reçoivent alors des points en fonction du moment de leur mort: 1er mort (0 point), 2ème mort (1 point), 3ème mort (3 points), dernier survivant (5 points). Cet attribution de points reste sujet à modification en fonction des tests futurs. Une égalité peut avoir lieu en cas de choc frontal des deux dernier joueur en vie, pour autant que les deux serpents sont de même longueur. Autrement, le serpent le plus grand l’emporte.</w:t>
       </w:r>
     </w:p>
     <w:p>
@@ -2400,13 +2320,8 @@
         <w:pStyle w:val="Titre2"/>
       </w:pPr>
       <w:bookmarkStart w:id="2" w:name="_Toc512590508"/>
-      <w:proofErr w:type="gramStart"/>
-      <w:r>
-        <w:t>Contrôles</w:t>
-      </w:r>
-      <w:proofErr w:type="gramEnd"/>
-      <w:r>
-        <w:t>:</w:t>
+      <w:r>
+        <w:t>Contrôles:</w:t>
       </w:r>
       <w:bookmarkEnd w:id="2"/>
       <w:r>
@@ -2498,293 +2413,203 @@
         <w:jc w:val="both"/>
       </w:pPr>
       <w:r>
-        <w:t xml:space="preserve">La création d’un compte et une authentification seront nécessaires afin de jouer (ou de créer une nouvelle </w:t>
-      </w:r>
-      <w:proofErr w:type="spellStart"/>
-      <w:r>
+        <w:t xml:space="preserve">La création d’un compte et une authentification seront nécessaires afin de jouer (ou de créer une nouvelle map). Ces comptes servent à différencier chaque joueur et à garder une trace de leurs classements et victoires. Une page avec un classement général sera disponible dans le futur. </w:t>
+      </w:r>
+    </w:p>
+    <w:p>
+      <w:pPr>
+        <w:jc w:val="both"/>
+      </w:pPr>
+    </w:p>
+    <w:p>
+      <w:pPr>
+        <w:jc w:val="both"/>
+      </w:pPr>
+      <w:r>
+        <w:t>Les consommables (pommes, bonus, malus) seront ingérés par les serpents au niveau de leur tête.</w:t>
+      </w:r>
+    </w:p>
+    <w:p>
+      <w:pPr>
+        <w:jc w:val="both"/>
+      </w:pPr>
+    </w:p>
+    <w:p>
+      <w:pPr>
+        <w:jc w:val="both"/>
+      </w:pPr>
+      <w:r>
+        <w:t>Les conséquences exactes de tous les bonus et malus différents ne sont pas encore définies. À noter que ces consommables ne peuvent pas être générés sur un serpent ou sur un obstacle. Ils seront toujours générés dans un espace vide.</w:t>
+      </w:r>
+    </w:p>
+    <w:p>
+      <w:pPr>
+        <w:jc w:val="both"/>
+      </w:pPr>
+    </w:p>
+    <w:p>
+      <w:pPr>
+        <w:jc w:val="both"/>
+      </w:pPr>
+      <w:r>
+        <w:t>Une manière de casser le jeu serait de tourner en rond en ne laissant aucun espace entre la tête et la queue du serpent. Ainsi, aucun obstacles ou adversaires ne pourra se mettre en travers. Pour pallier à ce problème, tous les serpents, dans un intervalle de temps aléatoire, laisseront derrière eux une petite crotte. Cette crotte est considérée comme un obstacle. Aucun joueur ne pourra donc tourner en rond sans se faire prendre à son propre jeu.</w:t>
+      </w:r>
+    </w:p>
+    <w:p>
+      <w:pPr>
+        <w:jc w:val="both"/>
+      </w:pPr>
+    </w:p>
+    <w:p>
+      <w:pPr>
+        <w:jc w:val="both"/>
+      </w:pPr>
+      <w:r>
+        <w:t>Dans le but de rendre les parties plus dynamiques, chaque pomme mangée rapportera 1 point au joueur.</w:t>
+      </w:r>
+    </w:p>
+    <w:p>
+      <w:pPr>
+        <w:jc w:val="both"/>
+      </w:pPr>
+    </w:p>
+    <w:p>
+      <w:pPr>
+        <w:jc w:val="both"/>
+      </w:pPr>
+      <w:r>
+        <w:t>Les administrateurs devront aussi se connecter avant de pouvoir effectuer une action.</w:t>
+      </w:r>
+    </w:p>
+    <w:p>
+      <w:pPr>
+        <w:pStyle w:val="Titre2"/>
+      </w:pPr>
+      <w:bookmarkStart w:id="4" w:name="_Toc512590510"/>
+      <w:r>
+        <w:lastRenderedPageBreak/>
+        <w:t>Création de maps (à voir):</w:t>
+      </w:r>
+      <w:bookmarkEnd w:id="4"/>
+    </w:p>
+    <w:p>
+      <w:pPr>
+        <w:jc w:val="both"/>
+        <w:rPr>
+          <w:b/>
+          <w:sz w:val="24"/>
+          <w:szCs w:val="24"/>
+        </w:rPr>
+      </w:pPr>
+    </w:p>
+    <w:p>
+      <w:pPr>
+        <w:jc w:val="both"/>
+      </w:pPr>
+      <w:r>
+        <w:t xml:space="preserve">Le client offre la possibilité à n’importe quel joueur de créer sa propre </w:t>
+      </w:r>
+      <w:r>
+        <w:rPr>
+          <w:i/>
+        </w:rPr>
+        <w:t xml:space="preserve">map </w:t>
+      </w:r>
+      <w:r>
+        <w:t xml:space="preserve">grâce à l’outil de création et de la mettre en ligne, disponible aux autres joueurs. </w:t>
+      </w:r>
+    </w:p>
+    <w:p>
+      <w:pPr>
+        <w:jc w:val="both"/>
+      </w:pPr>
+      <w:r>
+        <w:t xml:space="preserve">L’outil de création permet uniquement de créer et d’ajouter ses propres obstacles sur une </w:t>
+      </w:r>
+      <w:r>
+        <w:rPr>
+          <w:i/>
+        </w:rPr>
         <w:t>map</w:t>
       </w:r>
-      <w:proofErr w:type="spellEnd"/>
-      <w:r>
-        <w:t xml:space="preserve">). Ces comptes servent à différencier chaque joueur et à garder une trace de leurs classements et victoires. Une page avec un classement général sera disponible dans le futur. </w:t>
-      </w:r>
-    </w:p>
-    <w:p>
-      <w:pPr>
-        <w:jc w:val="both"/>
-      </w:pPr>
-    </w:p>
-    <w:p>
-      <w:pPr>
-        <w:jc w:val="both"/>
-      </w:pPr>
-      <w:r>
-        <w:t>Les consommables (pommes, bonus, malus) seront ingérés par les serpents au niveau de leur tête.</w:t>
-      </w:r>
-    </w:p>
-    <w:p>
-      <w:pPr>
-        <w:jc w:val="both"/>
-      </w:pPr>
-    </w:p>
-    <w:p>
-      <w:pPr>
-        <w:jc w:val="both"/>
-      </w:pPr>
-      <w:r>
-        <w:t>Les conséquences exactes de tous les bonus et malus différents ne sont pas encore définies. À noter que ces consommables ne peuvent pas être générés sur un serpent ou sur un obstacle. Ils seront toujours générés dans un espace vide.</w:t>
-      </w:r>
-    </w:p>
-    <w:p>
-      <w:pPr>
-        <w:jc w:val="both"/>
-      </w:pPr>
-    </w:p>
-    <w:p>
-      <w:pPr>
-        <w:jc w:val="both"/>
-      </w:pPr>
-      <w:r>
-        <w:t xml:space="preserve">Une manière de casser le jeu serait de tourner en rond en ne laissant aucun espace entre la tête et la queue du serpent. Ainsi, </w:t>
-      </w:r>
-      <w:proofErr w:type="gramStart"/>
-      <w:r>
-        <w:t>aucun obstacles</w:t>
-      </w:r>
-      <w:proofErr w:type="gramEnd"/>
-      <w:r>
-        <w:t xml:space="preserve"> ou adversaires ne pourra se mettre en travers. Pour pallier à ce problème, tous les serpents, dans un intervalle de temps aléatoire, laisseront derrière eux une petite crotte. Cette crotte est considérée comme un obstacle. Aucun joueur ne pourra donc tourner en rond sans se faire prendre à son propre jeu.</w:t>
-      </w:r>
-    </w:p>
-    <w:p>
-      <w:pPr>
-        <w:jc w:val="both"/>
-      </w:pPr>
-    </w:p>
-    <w:p>
-      <w:pPr>
-        <w:jc w:val="both"/>
-      </w:pPr>
-      <w:r>
-        <w:t>Dans le but de rendre les parties plus dynamiques, chaque pomme mangée rapportera 1 point au joueur.</w:t>
-      </w:r>
-    </w:p>
-    <w:p>
-      <w:pPr>
-        <w:jc w:val="both"/>
-      </w:pPr>
-    </w:p>
-    <w:p>
-      <w:pPr>
-        <w:jc w:val="both"/>
-      </w:pPr>
-      <w:r>
-        <w:t>Les administrateurs devront aussi se connecter avant de pouvoir effectuer une action.</w:t>
-      </w:r>
-    </w:p>
-    <w:p>
-      <w:pPr>
-        <w:pStyle w:val="Titre2"/>
-      </w:pPr>
-      <w:bookmarkStart w:id="4" w:name="_Toc512590510"/>
-      <w:r>
-        <w:lastRenderedPageBreak/>
-        <w:t xml:space="preserve">Création de </w:t>
-      </w:r>
-      <w:proofErr w:type="spellStart"/>
-      <w:r>
+      <w:r>
+        <w:t xml:space="preserve"> vide. Il se présente sous la forme d’une grille remplissable d’obstacles cases par cases. Pour que chaque partie puisse débuter sans problèmes, l’ajout d'obstacles dans les zones (quelques cases) proches des coins de la </w:t>
+      </w:r>
+      <w:r>
+        <w:rPr>
+          <w:i/>
+        </w:rPr>
+        <w:t xml:space="preserve">map </w:t>
+      </w:r>
+      <w:r>
+        <w:t>est interdit.</w:t>
+      </w:r>
+    </w:p>
+    <w:p>
+      <w:pPr>
+        <w:jc w:val="both"/>
+      </w:pPr>
+    </w:p>
+    <w:p>
+      <w:pPr>
+        <w:jc w:val="both"/>
+      </w:pPr>
+      <w:r>
+        <w:t xml:space="preserve">Au moment de l’enregistrement de la </w:t>
+      </w:r>
+      <w:r>
+        <w:rPr>
+          <w:i/>
+        </w:rPr>
+        <w:t>map</w:t>
+      </w:r>
+      <w:r>
+        <w:t xml:space="preserve"> créée, elle est directement mise sur le serveur et est disponible dans la liste de toutes les </w:t>
+      </w:r>
+      <w:r>
+        <w:rPr>
+          <w:i/>
+        </w:rPr>
         <w:t>maps</w:t>
       </w:r>
-      <w:proofErr w:type="spellEnd"/>
-      <w:r>
-        <w:t xml:space="preserve"> (à voir):</w:t>
-      </w:r>
-      <w:bookmarkEnd w:id="4"/>
-    </w:p>
-    <w:p>
-      <w:pPr>
-        <w:jc w:val="both"/>
-        <w:rPr>
-          <w:b/>
-          <w:sz w:val="24"/>
-          <w:szCs w:val="24"/>
-        </w:rPr>
-      </w:pPr>
-    </w:p>
-    <w:p>
-      <w:pPr>
-        <w:jc w:val="both"/>
-      </w:pPr>
-      <w:r>
-        <w:t xml:space="preserve">Le client offre la possibilité à n’importe quel joueur de créer sa propre </w:t>
-      </w:r>
-      <w:proofErr w:type="spellStart"/>
+      <w:r>
+        <w:t xml:space="preserve"> créées par tous les joueurs. Cette liste classe les </w:t>
+      </w:r>
       <w:r>
         <w:rPr>
           <w:i/>
         </w:rPr>
+        <w:t>maps</w:t>
+      </w:r>
+      <w:r>
+        <w:t xml:space="preserve"> en fonction des notes que les joueurs leur ont attribué. Ainsi, une </w:t>
+      </w:r>
+      <w:r>
+        <w:rPr>
+          <w:i/>
+        </w:rPr>
         <w:t>map</w:t>
       </w:r>
-      <w:proofErr w:type="spellEnd"/>
+      <w:r>
+        <w:t xml:space="preserve"> de mauvaise qualité apparaîtra à la fin de la liste et sera, par conséquent, moins visible et moins choisie que les </w:t>
+      </w:r>
       <w:r>
         <w:rPr>
           <w:i/>
         </w:rPr>
-        <w:t xml:space="preserve"> </w:t>
-      </w:r>
-      <w:r>
-        <w:t xml:space="preserve">grâce à l’outil de création et de la mettre en ligne, disponible aux autres joueurs. </w:t>
-      </w:r>
-    </w:p>
-    <w:p>
-      <w:pPr>
-        <w:jc w:val="both"/>
-      </w:pPr>
-      <w:r>
-        <w:t xml:space="preserve">L’outil de création permet uniquement de créer et d’ajouter ses propres obstacles sur une </w:t>
-      </w:r>
-      <w:proofErr w:type="spellStart"/>
+        <w:t xml:space="preserve">maps </w:t>
+      </w:r>
+      <w:r>
+        <w:t xml:space="preserve">de bonne qualité. Les joueurs auront la possibilité d’assigner une note à la </w:t>
+      </w:r>
       <w:r>
         <w:rPr>
           <w:i/>
         </w:rPr>
-        <w:t>map</w:t>
-      </w:r>
-      <w:proofErr w:type="spellEnd"/>
-      <w:r>
-        <w:t xml:space="preserve"> vide. Il se présente sous la forme d’une grille </w:t>
-      </w:r>
-      <w:proofErr w:type="spellStart"/>
-      <w:r>
-        <w:t>remplissable</w:t>
-      </w:r>
-      <w:proofErr w:type="spellEnd"/>
-      <w:r>
-        <w:t xml:space="preserve"> d’obstacles cases par cases. Pour que chaque partie puisse débuter sans problèmes, l’ajout d'obstacles dans les zones (quelques cases) proches des coins de la </w:t>
-      </w:r>
-      <w:proofErr w:type="spellStart"/>
-      <w:r>
-        <w:rPr>
-          <w:i/>
-        </w:rPr>
-        <w:t>map</w:t>
-      </w:r>
-      <w:proofErr w:type="spellEnd"/>
-      <w:r>
-        <w:rPr>
-          <w:i/>
-        </w:rPr>
-        <w:t xml:space="preserve"> </w:t>
-      </w:r>
-      <w:r>
-        <w:t>est interdit.</w:t>
-      </w:r>
-    </w:p>
-    <w:p>
-      <w:pPr>
-        <w:jc w:val="both"/>
-      </w:pPr>
-    </w:p>
-    <w:p>
-      <w:pPr>
-        <w:jc w:val="both"/>
-      </w:pPr>
-      <w:r>
-        <w:t xml:space="preserve">Au moment de l’enregistrement de la </w:t>
-      </w:r>
-      <w:proofErr w:type="spellStart"/>
-      <w:r>
-        <w:rPr>
-          <w:i/>
-        </w:rPr>
-        <w:t>map</w:t>
-      </w:r>
-      <w:proofErr w:type="spellEnd"/>
-      <w:r>
-        <w:t xml:space="preserve"> créée, elle est directement mise sur le serveur et est disponible dans la liste de toutes les </w:t>
-      </w:r>
-      <w:proofErr w:type="spellStart"/>
-      <w:r>
-        <w:rPr>
-          <w:i/>
-        </w:rPr>
-        <w:t>maps</w:t>
-      </w:r>
-      <w:proofErr w:type="spellEnd"/>
-      <w:r>
-        <w:t xml:space="preserve"> créées par tous les joueurs. Cette liste classe les </w:t>
-      </w:r>
-      <w:proofErr w:type="spellStart"/>
-      <w:r>
-        <w:rPr>
-          <w:i/>
-        </w:rPr>
-        <w:t>maps</w:t>
-      </w:r>
-      <w:proofErr w:type="spellEnd"/>
-      <w:r>
-        <w:t xml:space="preserve"> en fonction des notes que les joueurs leur ont </w:t>
-      </w:r>
-      <w:proofErr w:type="gramStart"/>
-      <w:r>
-        <w:t>attribué</w:t>
-      </w:r>
-      <w:proofErr w:type="gramEnd"/>
-      <w:r>
-        <w:t xml:space="preserve">. Ainsi, une </w:t>
-      </w:r>
-      <w:proofErr w:type="spellStart"/>
-      <w:r>
-        <w:rPr>
-          <w:i/>
-        </w:rPr>
-        <w:t>map</w:t>
-      </w:r>
-      <w:proofErr w:type="spellEnd"/>
-      <w:r>
-        <w:t xml:space="preserve"> de mauvaise qualité apparaîtra à la fin de la liste et sera, par conséquent, moins visible et moins choisie que les </w:t>
-      </w:r>
-      <w:proofErr w:type="spellStart"/>
-      <w:r>
-        <w:rPr>
-          <w:i/>
-        </w:rPr>
-        <w:t>maps</w:t>
-      </w:r>
-      <w:proofErr w:type="spellEnd"/>
-      <w:r>
-        <w:rPr>
-          <w:i/>
-        </w:rPr>
-        <w:t xml:space="preserve"> </w:t>
-      </w:r>
-      <w:r>
-        <w:t xml:space="preserve">de bonne qualité. Les joueurs auront la possibilité d’assigner une note à la </w:t>
-      </w:r>
-      <w:proofErr w:type="spellStart"/>
-      <w:r>
-        <w:rPr>
-          <w:i/>
-        </w:rPr>
-        <w:t>map</w:t>
-      </w:r>
-      <w:proofErr w:type="spellEnd"/>
-      <w:r>
-        <w:rPr>
-          <w:i/>
-        </w:rPr>
-        <w:t>,</w:t>
-      </w:r>
-      <w:r>
-        <w:t xml:space="preserve"> allant de 1 à 5, </w:t>
-      </w:r>
-      <w:proofErr w:type="spellStart"/>
-      <w:r>
-        <w:t>a</w:t>
-      </w:r>
-      <w:proofErr w:type="spellEnd"/>
-      <w:r>
-        <w:t xml:space="preserve"> la fin de leur partie sur celle-ci.</w:t>
+        <w:t>map,</w:t>
+      </w:r>
+      <w:r>
+        <w:t xml:space="preserve"> allant de 1 à 5, a la fin de leur partie sur celle-ci.</w:t>
       </w:r>
     </w:p>
     <w:p>
@@ -2936,23 +2761,13 @@
         </w:rPr>
         <w:t xml:space="preserve">L’outil de création de </w:t>
       </w:r>
-      <w:proofErr w:type="spellStart"/>
       <w:r>
         <w:rPr>
           <w:i/>
           <w:sz w:val="24"/>
           <w:szCs w:val="24"/>
         </w:rPr>
-        <w:t>map</w:t>
-      </w:r>
-      <w:proofErr w:type="spellEnd"/>
-      <w:r>
-        <w:rPr>
-          <w:i/>
-          <w:sz w:val="24"/>
-          <w:szCs w:val="24"/>
-        </w:rPr>
-        <w:t xml:space="preserve"> </w:t>
+        <w:t xml:space="preserve">map </w:t>
       </w:r>
       <w:r>
         <w:rPr>
@@ -3184,25 +2999,7 @@
           <w:sz w:val="16"/>
           <w:szCs w:val="16"/>
         </w:rPr>
-        <w:t xml:space="preserve">Outil de création de </w:t>
-      </w:r>
-      <w:proofErr w:type="spellStart"/>
-      <w:r>
-        <w:rPr>
-          <w:i/>
-          <w:sz w:val="16"/>
-          <w:szCs w:val="16"/>
-        </w:rPr>
-        <w:t>maps</w:t>
-      </w:r>
-      <w:proofErr w:type="spellEnd"/>
-      <w:r>
-        <w:rPr>
-          <w:i/>
-          <w:sz w:val="16"/>
-          <w:szCs w:val="16"/>
-        </w:rPr>
-        <w:t>, fig. 2</w:t>
+        <w:t>Outil de création de maps, fig. 2</w:t>
       </w:r>
     </w:p>
     <w:p>
@@ -3442,23 +3239,7 @@
           <w:sz w:val="24"/>
           <w:szCs w:val="24"/>
         </w:rPr>
-        <w:t xml:space="preserve"> : Le joueur est dirigé vers un écran de scores et les scores sont </w:t>
-      </w:r>
-      <w:proofErr w:type="gramStart"/>
-      <w:r>
-        <w:rPr>
-          <w:sz w:val="24"/>
-          <w:szCs w:val="24"/>
-        </w:rPr>
-        <w:t>sauvegardé</w:t>
-      </w:r>
-      <w:proofErr w:type="gramEnd"/>
-      <w:r>
-        <w:rPr>
-          <w:sz w:val="24"/>
-          <w:szCs w:val="24"/>
-        </w:rPr>
-        <w:t xml:space="preserve"> dans une liste.</w:t>
+        <w:t xml:space="preserve"> : Le joueur est dirigé vers un écran de scores et les scores sont sauvegardé dans une liste.</w:t>
       </w:r>
     </w:p>
     <w:p>
@@ -3551,39 +3332,7 @@
           <w:sz w:val="24"/>
           <w:szCs w:val="24"/>
         </w:rPr>
-        <w:t xml:space="preserve">Le joueur peut créer une partie, pour cela il choisit une </w:t>
-      </w:r>
-      <w:proofErr w:type="spellStart"/>
-      <w:r>
-        <w:rPr>
-          <w:sz w:val="24"/>
-          <w:szCs w:val="24"/>
-        </w:rPr>
-        <w:t>map</w:t>
-      </w:r>
-      <w:proofErr w:type="spellEnd"/>
-      <w:r>
-        <w:rPr>
-          <w:sz w:val="24"/>
-          <w:szCs w:val="24"/>
-        </w:rPr>
-        <w:t xml:space="preserve"> et propose sa partie </w:t>
-      </w:r>
-      <w:proofErr w:type="spellStart"/>
-      <w:r>
-        <w:rPr>
-          <w:sz w:val="24"/>
-          <w:szCs w:val="24"/>
-        </w:rPr>
-        <w:t>à</w:t>
-      </w:r>
-      <w:proofErr w:type="spellEnd"/>
-      <w:r>
-        <w:rPr>
-          <w:sz w:val="24"/>
-          <w:szCs w:val="24"/>
-        </w:rPr>
-        <w:t xml:space="preserve"> d’autre joueur.</w:t>
+        <w:t>Le joueur peut créer une partie, pour cela il choisit une map et propose sa partie à d’autre joueur.</w:t>
       </w:r>
     </w:p>
     <w:p>
@@ -3639,136 +3388,45 @@
           <w:sz w:val="24"/>
           <w:szCs w:val="24"/>
         </w:rPr>
-        <w:t xml:space="preserve">Créer une </w:t>
-      </w:r>
-      <w:proofErr w:type="spellStart"/>
+        <w:t>Créer une Map</w:t>
+      </w:r>
+      <w:r>
+        <w:rPr>
+          <w:sz w:val="24"/>
+          <w:szCs w:val="24"/>
+        </w:rPr>
+        <w:t xml:space="preserve"> : s’il le désire, un joueur peut créer une map de jeu personnalisée. Pour ce faire, il peut placer des murs, ainsi que les positions initiales des participants(il y aura des contraintes, on ne peut pas commencer n’importe où. Un périmètre de position possible sera affiché ). Il doit au préalable s’authentifier auprès du système.Il pourra enregistrer ses maps, qui sera ajouté à une liste possible de map “jouable”.</w:t>
+      </w:r>
+    </w:p>
+    <w:p>
+      <w:pPr>
+        <w:jc w:val="both"/>
+        <w:rPr>
+          <w:sz w:val="24"/>
+          <w:szCs w:val="24"/>
+        </w:rPr>
+      </w:pPr>
+      <w:r>
+        <w:rPr>
+          <w:sz w:val="24"/>
+          <w:szCs w:val="24"/>
+        </w:rPr>
+        <w:t xml:space="preserve">- </w:t>
+      </w:r>
       <w:r>
         <w:rPr>
           <w:b/>
           <w:sz w:val="24"/>
           <w:szCs w:val="24"/>
         </w:rPr>
-        <w:t>Map</w:t>
-      </w:r>
-      <w:proofErr w:type="spellEnd"/>
-      <w:r>
-        <w:rPr>
-          <w:sz w:val="24"/>
-          <w:szCs w:val="24"/>
-        </w:rPr>
-        <w:t xml:space="preserve"> : s’il le désire, un joueur peut créer une </w:t>
-      </w:r>
-      <w:proofErr w:type="spellStart"/>
-      <w:r>
-        <w:rPr>
-          <w:sz w:val="24"/>
-          <w:szCs w:val="24"/>
-        </w:rPr>
-        <w:t>map</w:t>
-      </w:r>
-      <w:proofErr w:type="spellEnd"/>
-      <w:r>
-        <w:rPr>
-          <w:sz w:val="24"/>
-          <w:szCs w:val="24"/>
-        </w:rPr>
-        <w:t xml:space="preserve"> de jeu personnalisée. Pour ce faire, il peut placer des murs, ainsi que les positions initiales des </w:t>
-      </w:r>
-      <w:proofErr w:type="gramStart"/>
-      <w:r>
-        <w:rPr>
-          <w:sz w:val="24"/>
-          <w:szCs w:val="24"/>
-        </w:rPr>
-        <w:t>participants(</w:t>
-      </w:r>
-      <w:proofErr w:type="gramEnd"/>
-      <w:r>
-        <w:rPr>
-          <w:sz w:val="24"/>
-          <w:szCs w:val="24"/>
-        </w:rPr>
-        <w:t xml:space="preserve">il y aura des contraintes, on ne peut pas commencer n’importe où. Un périmètre de position possible sera </w:t>
-      </w:r>
-      <w:proofErr w:type="gramStart"/>
-      <w:r>
-        <w:rPr>
-          <w:sz w:val="24"/>
-          <w:szCs w:val="24"/>
-        </w:rPr>
-        <w:t>affiché )</w:t>
-      </w:r>
-      <w:proofErr w:type="gramEnd"/>
-      <w:r>
-        <w:rPr>
-          <w:sz w:val="24"/>
-          <w:szCs w:val="24"/>
-        </w:rPr>
-        <w:t xml:space="preserve">. Il doit au préalable s’authentifier auprès du </w:t>
-      </w:r>
-      <w:proofErr w:type="spellStart"/>
-      <w:r>
-        <w:rPr>
-          <w:sz w:val="24"/>
-          <w:szCs w:val="24"/>
-        </w:rPr>
-        <w:t>système.Il</w:t>
-      </w:r>
-      <w:proofErr w:type="spellEnd"/>
-      <w:r>
-        <w:rPr>
-          <w:sz w:val="24"/>
-          <w:szCs w:val="24"/>
-        </w:rPr>
-        <w:t xml:space="preserve"> pourra enregistrer ses </w:t>
-      </w:r>
-      <w:proofErr w:type="spellStart"/>
-      <w:r>
-        <w:rPr>
-          <w:sz w:val="24"/>
-          <w:szCs w:val="24"/>
-        </w:rPr>
-        <w:t>maps</w:t>
-      </w:r>
-      <w:proofErr w:type="spellEnd"/>
-      <w:r>
-        <w:rPr>
-          <w:sz w:val="24"/>
-          <w:szCs w:val="24"/>
-        </w:rPr>
-        <w:t xml:space="preserve">, qui </w:t>
-      </w:r>
-      <w:proofErr w:type="gramStart"/>
-      <w:r>
-        <w:rPr>
-          <w:sz w:val="24"/>
-          <w:szCs w:val="24"/>
-        </w:rPr>
-        <w:t>sera</w:t>
-      </w:r>
-      <w:proofErr w:type="gramEnd"/>
-      <w:r>
-        <w:rPr>
-          <w:sz w:val="24"/>
-          <w:szCs w:val="24"/>
-        </w:rPr>
-        <w:t xml:space="preserve"> ajouté à une liste possible de </w:t>
-      </w:r>
-      <w:proofErr w:type="spellStart"/>
-      <w:r>
-        <w:rPr>
-          <w:sz w:val="24"/>
-          <w:szCs w:val="24"/>
-        </w:rPr>
-        <w:t>map</w:t>
-      </w:r>
-      <w:proofErr w:type="spellEnd"/>
-      <w:r>
-        <w:rPr>
-          <w:sz w:val="24"/>
-          <w:szCs w:val="24"/>
-        </w:rPr>
-        <w:t xml:space="preserve"> “jouable”.</w:t>
+        <w:t xml:space="preserve">Modifier une map :  </w:t>
+      </w:r>
+      <w:r>
+        <w:rPr>
+          <w:sz w:val="24"/>
+          <w:szCs w:val="24"/>
+        </w:rPr>
+        <w:t>Si la map lui appartient un joueur peut modifier la map.</w:t>
       </w:r>
     </w:p>
     <w:p>
@@ -3792,90 +3450,86 @@
           <w:sz w:val="24"/>
           <w:szCs w:val="24"/>
         </w:rPr>
-        <w:t xml:space="preserve">Modifier une </w:t>
-      </w:r>
-      <w:proofErr w:type="spellStart"/>
+        <w:t>Ajouter un mur</w:t>
+      </w:r>
+      <w:r>
+        <w:rPr>
+          <w:sz w:val="24"/>
+          <w:szCs w:val="24"/>
+        </w:rPr>
+        <w:t xml:space="preserve"> : le créateur peut “dessiner” les différents mur de la map.</w:t>
+      </w:r>
+    </w:p>
+    <w:p>
+      <w:pPr>
+        <w:jc w:val="both"/>
+        <w:rPr>
+          <w:sz w:val="24"/>
+          <w:szCs w:val="24"/>
+        </w:rPr>
+      </w:pPr>
+      <w:r>
+        <w:rPr>
+          <w:sz w:val="24"/>
+          <w:szCs w:val="24"/>
+        </w:rPr>
+        <w:t xml:space="preserve">- </w:t>
+      </w:r>
       <w:r>
         <w:rPr>
           <w:b/>
           <w:sz w:val="24"/>
           <w:szCs w:val="24"/>
         </w:rPr>
-        <w:t>map</w:t>
-      </w:r>
-      <w:proofErr w:type="spellEnd"/>
+        <w:t>Placer Positions initiales</w:t>
+      </w:r>
+      <w:r>
+        <w:rPr>
+          <w:sz w:val="24"/>
+          <w:szCs w:val="24"/>
+        </w:rPr>
+        <w:t xml:space="preserve"> : le créateur peut déterminer les positions initiales de chaque concurrent. </w:t>
+      </w:r>
+    </w:p>
+    <w:p>
+      <w:pPr>
+        <w:jc w:val="both"/>
+        <w:rPr>
+          <w:sz w:val="24"/>
+          <w:szCs w:val="24"/>
+        </w:rPr>
+      </w:pPr>
+      <w:r>
+        <w:rPr>
+          <w:sz w:val="24"/>
+          <w:szCs w:val="24"/>
+        </w:rPr>
+        <w:t xml:space="preserve">- </w:t>
+      </w:r>
       <w:r>
         <w:rPr>
           <w:b/>
           <w:sz w:val="24"/>
           <w:szCs w:val="24"/>
         </w:rPr>
-        <w:t xml:space="preserve"> </w:t>
-      </w:r>
-      <w:proofErr w:type="gramStart"/>
-      <w:r>
+        <w:t xml:space="preserve">Vérifier les maps : </w:t>
+      </w:r>
+      <w:r>
+        <w:rPr>
+          <w:sz w:val="24"/>
+          <w:szCs w:val="24"/>
+        </w:rPr>
+        <w:t>L’administrateur vérifie parmis la liste des maps, s’il y a des maps inadéquates et les supprimes le cas échéant.</w:t>
+      </w:r>
+    </w:p>
+    <w:p>
+      <w:pPr>
+        <w:jc w:val="both"/>
         <w:rPr>
           <w:b/>
           <w:sz w:val="24"/>
           <w:szCs w:val="24"/>
         </w:rPr>
-        <w:t xml:space="preserve">:  </w:t>
-      </w:r>
-      <w:r>
-        <w:rPr>
-          <w:sz w:val="24"/>
-          <w:szCs w:val="24"/>
-        </w:rPr>
-        <w:t>Si</w:t>
-      </w:r>
-      <w:proofErr w:type="gramEnd"/>
-      <w:r>
-        <w:rPr>
-          <w:sz w:val="24"/>
-          <w:szCs w:val="24"/>
-        </w:rPr>
-        <w:t xml:space="preserve"> la </w:t>
-      </w:r>
-      <w:proofErr w:type="spellStart"/>
-      <w:r>
-        <w:rPr>
-          <w:sz w:val="24"/>
-          <w:szCs w:val="24"/>
-        </w:rPr>
-        <w:t>map</w:t>
-      </w:r>
-      <w:proofErr w:type="spellEnd"/>
-      <w:r>
-        <w:rPr>
-          <w:sz w:val="24"/>
-          <w:szCs w:val="24"/>
-        </w:rPr>
-        <w:t xml:space="preserve"> lui appartient un joueur peut modifier la </w:t>
-      </w:r>
-      <w:proofErr w:type="spellStart"/>
-      <w:r>
-        <w:rPr>
-          <w:sz w:val="24"/>
-          <w:szCs w:val="24"/>
-        </w:rPr>
-        <w:t>map</w:t>
-      </w:r>
-      <w:proofErr w:type="spellEnd"/>
-      <w:r>
-        <w:rPr>
-          <w:sz w:val="24"/>
-          <w:szCs w:val="24"/>
-        </w:rPr>
-        <w:t>.</w:t>
-      </w:r>
-    </w:p>
-    <w:p>
-      <w:pPr>
-        <w:jc w:val="both"/>
-        <w:rPr>
-          <w:sz w:val="24"/>
-          <w:szCs w:val="24"/>
-        </w:rPr>
       </w:pPr>
       <w:r>
         <w:rPr>
@@ -3890,198 +3544,6 @@
           <w:sz w:val="24"/>
           <w:szCs w:val="24"/>
         </w:rPr>
-        <w:t>Ajouter un mur</w:t>
-      </w:r>
-      <w:r>
-        <w:rPr>
-          <w:sz w:val="24"/>
-          <w:szCs w:val="24"/>
-        </w:rPr>
-        <w:t xml:space="preserve"> : le créateur peut “dessiner” </w:t>
-      </w:r>
-      <w:proofErr w:type="gramStart"/>
-      <w:r>
-        <w:rPr>
-          <w:sz w:val="24"/>
-          <w:szCs w:val="24"/>
-        </w:rPr>
-        <w:t>les différents mur</w:t>
-      </w:r>
-      <w:proofErr w:type="gramEnd"/>
-      <w:r>
-        <w:rPr>
-          <w:sz w:val="24"/>
-          <w:szCs w:val="24"/>
-        </w:rPr>
-        <w:t xml:space="preserve"> de la </w:t>
-      </w:r>
-      <w:proofErr w:type="spellStart"/>
-      <w:r>
-        <w:rPr>
-          <w:sz w:val="24"/>
-          <w:szCs w:val="24"/>
-        </w:rPr>
-        <w:t>map</w:t>
-      </w:r>
-      <w:proofErr w:type="spellEnd"/>
-      <w:r>
-        <w:rPr>
-          <w:sz w:val="24"/>
-          <w:szCs w:val="24"/>
-        </w:rPr>
-        <w:t>.</w:t>
-      </w:r>
-    </w:p>
-    <w:p>
-      <w:pPr>
-        <w:jc w:val="both"/>
-        <w:rPr>
-          <w:sz w:val="24"/>
-          <w:szCs w:val="24"/>
-        </w:rPr>
-      </w:pPr>
-      <w:r>
-        <w:rPr>
-          <w:sz w:val="24"/>
-          <w:szCs w:val="24"/>
-        </w:rPr>
-        <w:t xml:space="preserve">- </w:t>
-      </w:r>
-      <w:r>
-        <w:rPr>
-          <w:b/>
-          <w:sz w:val="24"/>
-          <w:szCs w:val="24"/>
-        </w:rPr>
-        <w:t>Placer Positions initiales</w:t>
-      </w:r>
-      <w:r>
-        <w:rPr>
-          <w:sz w:val="24"/>
-          <w:szCs w:val="24"/>
-        </w:rPr>
-        <w:t xml:space="preserve"> : le créateur peut déterminer les positions initiales de chaque concurrent. </w:t>
-      </w:r>
-    </w:p>
-    <w:p>
-      <w:pPr>
-        <w:jc w:val="both"/>
-        <w:rPr>
-          <w:sz w:val="24"/>
-          <w:szCs w:val="24"/>
-        </w:rPr>
-      </w:pPr>
-      <w:r>
-        <w:rPr>
-          <w:sz w:val="24"/>
-          <w:szCs w:val="24"/>
-        </w:rPr>
-        <w:t xml:space="preserve">- </w:t>
-      </w:r>
-      <w:r>
-        <w:rPr>
-          <w:b/>
-          <w:sz w:val="24"/>
-          <w:szCs w:val="24"/>
-        </w:rPr>
-        <w:t xml:space="preserve">Vérifier les </w:t>
-      </w:r>
-      <w:proofErr w:type="spellStart"/>
-      <w:r>
-        <w:rPr>
-          <w:b/>
-          <w:sz w:val="24"/>
-          <w:szCs w:val="24"/>
-        </w:rPr>
-        <w:t>maps</w:t>
-      </w:r>
-      <w:proofErr w:type="spellEnd"/>
-      <w:r>
-        <w:rPr>
-          <w:b/>
-          <w:sz w:val="24"/>
-          <w:szCs w:val="24"/>
-        </w:rPr>
-        <w:t xml:space="preserve"> : </w:t>
-      </w:r>
-      <w:r>
-        <w:rPr>
-          <w:sz w:val="24"/>
-          <w:szCs w:val="24"/>
-        </w:rPr>
-        <w:t xml:space="preserve">L’administrateur vérifie </w:t>
-      </w:r>
-      <w:proofErr w:type="spellStart"/>
-      <w:r>
-        <w:rPr>
-          <w:sz w:val="24"/>
-          <w:szCs w:val="24"/>
-        </w:rPr>
-        <w:t>parmis</w:t>
-      </w:r>
-      <w:proofErr w:type="spellEnd"/>
-      <w:r>
-        <w:rPr>
-          <w:sz w:val="24"/>
-          <w:szCs w:val="24"/>
-        </w:rPr>
-        <w:t xml:space="preserve"> la liste des </w:t>
-      </w:r>
-      <w:proofErr w:type="spellStart"/>
-      <w:r>
-        <w:rPr>
-          <w:sz w:val="24"/>
-          <w:szCs w:val="24"/>
-        </w:rPr>
-        <w:t>maps</w:t>
-      </w:r>
-      <w:proofErr w:type="spellEnd"/>
-      <w:r>
-        <w:rPr>
-          <w:sz w:val="24"/>
-          <w:szCs w:val="24"/>
-        </w:rPr>
-        <w:t xml:space="preserve">, s’il y a des </w:t>
-      </w:r>
-      <w:proofErr w:type="spellStart"/>
-      <w:r>
-        <w:rPr>
-          <w:sz w:val="24"/>
-          <w:szCs w:val="24"/>
-        </w:rPr>
-        <w:t>maps</w:t>
-      </w:r>
-      <w:proofErr w:type="spellEnd"/>
-      <w:r>
-        <w:rPr>
-          <w:sz w:val="24"/>
-          <w:szCs w:val="24"/>
-        </w:rPr>
-        <w:t xml:space="preserve"> inadéquates et les supprimes le cas échéant.</w:t>
-      </w:r>
-    </w:p>
-    <w:p>
-      <w:pPr>
-        <w:jc w:val="both"/>
-        <w:rPr>
-          <w:b/>
-          <w:sz w:val="24"/>
-          <w:szCs w:val="24"/>
-        </w:rPr>
-      </w:pPr>
-      <w:r>
-        <w:rPr>
-          <w:sz w:val="24"/>
-          <w:szCs w:val="24"/>
-        </w:rPr>
-        <w:t xml:space="preserve">- </w:t>
-      </w:r>
-      <w:r>
-        <w:rPr>
-          <w:b/>
-          <w:sz w:val="24"/>
-          <w:szCs w:val="24"/>
-        </w:rPr>
         <w:t xml:space="preserve">Vérifier les scores : </w:t>
       </w:r>
       <w:r>
@@ -4089,23 +3551,7 @@
           <w:sz w:val="24"/>
           <w:szCs w:val="24"/>
         </w:rPr>
-        <w:t xml:space="preserve">L’administrateur vérifie </w:t>
-      </w:r>
-      <w:proofErr w:type="spellStart"/>
-      <w:r>
-        <w:rPr>
-          <w:sz w:val="24"/>
-          <w:szCs w:val="24"/>
-        </w:rPr>
-        <w:t>parmis</w:t>
-      </w:r>
-      <w:proofErr w:type="spellEnd"/>
-      <w:r>
-        <w:rPr>
-          <w:sz w:val="24"/>
-          <w:szCs w:val="24"/>
-        </w:rPr>
-        <w:t xml:space="preserve"> la liste des scores, si des scores semblent invraisemblable et les supprimes le cas échéant.</w:t>
+        <w:t>L’administrateur vérifie parmis la liste des scores, si des scores semblent invraisemblable et les supprimes le cas échéant.</w:t>
       </w:r>
     </w:p>
     <w:p>
@@ -4181,23 +3627,7 @@
           <w:sz w:val="24"/>
           <w:szCs w:val="24"/>
         </w:rPr>
-        <w:t xml:space="preserve">Joueur : Il pourra jouer une partie ou créer une </w:t>
-      </w:r>
-      <w:proofErr w:type="spellStart"/>
-      <w:r>
-        <w:rPr>
-          <w:sz w:val="24"/>
-          <w:szCs w:val="24"/>
-        </w:rPr>
-        <w:t>map</w:t>
-      </w:r>
-      <w:proofErr w:type="spellEnd"/>
-      <w:r>
-        <w:rPr>
-          <w:sz w:val="24"/>
-          <w:szCs w:val="24"/>
-        </w:rPr>
-        <w:t xml:space="preserve"> mais pas les deux en même temps.</w:t>
+        <w:t>Joueur : Il pourra jouer une partie ou créer une map mais pas les deux en même temps.</w:t>
       </w:r>
     </w:p>
     <w:p>
@@ -4214,39 +3644,7 @@
           <w:sz w:val="24"/>
           <w:szCs w:val="24"/>
         </w:rPr>
-        <w:t xml:space="preserve">Créateur de </w:t>
-      </w:r>
-      <w:proofErr w:type="spellStart"/>
-      <w:r>
-        <w:rPr>
-          <w:sz w:val="24"/>
-          <w:szCs w:val="24"/>
-        </w:rPr>
-        <w:t>maps</w:t>
-      </w:r>
-      <w:proofErr w:type="spellEnd"/>
-      <w:r>
-        <w:rPr>
-          <w:sz w:val="24"/>
-          <w:szCs w:val="24"/>
-        </w:rPr>
-        <w:t xml:space="preserve">: est un joueur (en train de créer une </w:t>
-      </w:r>
-      <w:proofErr w:type="spellStart"/>
-      <w:r>
-        <w:rPr>
-          <w:sz w:val="24"/>
-          <w:szCs w:val="24"/>
-        </w:rPr>
-        <w:t>map</w:t>
-      </w:r>
-      <w:proofErr w:type="spellEnd"/>
-      <w:r>
-        <w:rPr>
-          <w:sz w:val="24"/>
-          <w:szCs w:val="24"/>
-        </w:rPr>
-        <w:t>)</w:t>
+        <w:t>Créateur de maps: est un joueur (en train de créer une map)</w:t>
       </w:r>
     </w:p>
     <w:p>
@@ -4281,23 +3679,7 @@
           <w:sz w:val="24"/>
           <w:szCs w:val="24"/>
         </w:rPr>
-        <w:t xml:space="preserve">Administrateur : Il aura pour rôle de vérifier les </w:t>
-      </w:r>
-      <w:proofErr w:type="spellStart"/>
-      <w:r>
-        <w:rPr>
-          <w:sz w:val="24"/>
-          <w:szCs w:val="24"/>
-        </w:rPr>
-        <w:t>maps</w:t>
-      </w:r>
-      <w:proofErr w:type="spellEnd"/>
-      <w:r>
-        <w:rPr>
-          <w:sz w:val="24"/>
-          <w:szCs w:val="24"/>
-        </w:rPr>
-        <w:t xml:space="preserve"> (pas de dessins inapproprié). Et vérifier le tableau des scores (éviter qu’il y ait des scores trafiqués).</w:t>
+        <w:t>Administrateur : Il aura pour rôle de vérifier les maps (pas de dessins inapproprié). Et vérifier le tableau des scores (éviter qu’il y ait des scores trafiqués).</w:t>
       </w:r>
     </w:p>
     <w:p>
@@ -4364,62 +3746,28 @@
           <w:szCs w:val="24"/>
         </w:rPr>
       </w:pPr>
-      <w:proofErr w:type="spellStart"/>
-      <w:r>
-        <w:rPr>
-          <w:sz w:val="24"/>
-          <w:szCs w:val="24"/>
-        </w:rPr>
-        <w:t>Scrum</w:t>
-      </w:r>
-      <w:proofErr w:type="spellEnd"/>
-      <w:r>
-        <w:rPr>
-          <w:sz w:val="24"/>
-          <w:szCs w:val="24"/>
-        </w:rPr>
-        <w:t xml:space="preserve"> Master : Mathieu </w:t>
-      </w:r>
-      <w:proofErr w:type="spellStart"/>
-      <w:r>
-        <w:rPr>
-          <w:sz w:val="24"/>
-          <w:szCs w:val="24"/>
-        </w:rPr>
-        <w:t>Jee</w:t>
-      </w:r>
-      <w:proofErr w:type="spellEnd"/>
-    </w:p>
-    <w:p>
-      <w:pPr>
-        <w:jc w:val="both"/>
-        <w:rPr>
-          <w:sz w:val="24"/>
-          <w:szCs w:val="24"/>
-        </w:rPr>
-      </w:pPr>
-      <w:r>
-        <w:rPr>
-          <w:sz w:val="24"/>
-          <w:szCs w:val="24"/>
-        </w:rPr>
-        <w:t xml:space="preserve">Product </w:t>
-      </w:r>
-      <w:proofErr w:type="spellStart"/>
-      <w:r>
-        <w:rPr>
-          <w:sz w:val="24"/>
-          <w:szCs w:val="24"/>
-        </w:rPr>
-        <w:t>Owner</w:t>
-      </w:r>
-      <w:proofErr w:type="spellEnd"/>
-      <w:r>
-        <w:rPr>
-          <w:sz w:val="24"/>
-          <w:szCs w:val="24"/>
-        </w:rPr>
-        <w:t xml:space="preserve"> : </w:t>
+      <w:r>
+        <w:rPr>
+          <w:sz w:val="24"/>
+          <w:szCs w:val="24"/>
+        </w:rPr>
+        <w:t>Scrum Master : Mathieu Jee</w:t>
+      </w:r>
+    </w:p>
+    <w:p>
+      <w:pPr>
+        <w:jc w:val="both"/>
+        <w:rPr>
+          <w:sz w:val="24"/>
+          <w:szCs w:val="24"/>
+        </w:rPr>
+      </w:pPr>
+      <w:r>
+        <w:rPr>
+          <w:sz w:val="24"/>
+          <w:szCs w:val="24"/>
+        </w:rPr>
+        <w:t xml:space="preserve">Product Owner : </w:t>
       </w:r>
       <w:r>
         <w:rPr>
@@ -4449,17 +3797,8 @@
           <w:sz w:val="24"/>
           <w:szCs w:val="24"/>
         </w:rPr>
-        <w:t xml:space="preserve">Lionel </w:t>
-      </w:r>
-      <w:proofErr w:type="spellStart"/>
-      <w:r>
-        <w:rPr>
-          <w:sz w:val="24"/>
-          <w:szCs w:val="24"/>
-        </w:rPr>
-        <w:t>Burgbacher</w:t>
-      </w:r>
-      <w:proofErr w:type="spellEnd"/>
+        <w:t>Lionel Burgbacher</w:t>
+      </w:r>
       <w:r>
         <w:rPr>
           <w:sz w:val="24"/>
@@ -4520,21 +3859,12 @@
           <w:szCs w:val="26"/>
         </w:rPr>
       </w:pPr>
-      <w:proofErr w:type="gramStart"/>
       <w:r>
         <w:rPr>
           <w:sz w:val="26"/>
           <w:szCs w:val="26"/>
         </w:rPr>
-        <w:t>modèle</w:t>
-      </w:r>
-      <w:proofErr w:type="gramEnd"/>
-      <w:r>
-        <w:rPr>
-          <w:sz w:val="26"/>
-          <w:szCs w:val="26"/>
-        </w:rPr>
-        <w:t xml:space="preserve"> pour le serveur</w:t>
+        <w:t>modèle pour le serveur</w:t>
       </w:r>
     </w:p>
     <w:p>
@@ -4589,7 +3919,6 @@
           <w:szCs w:val="24"/>
         </w:rPr>
       </w:pPr>
-      <w:proofErr w:type="spellStart"/>
       <w:r>
         <w:rPr>
           <w:sz w:val="24"/>
@@ -4597,7 +3926,6 @@
         </w:rPr>
         <w:t>map</w:t>
       </w:r>
-      <w:proofErr w:type="spellEnd"/>
     </w:p>
     <w:p>
       <w:pPr>
@@ -4644,21 +3972,12 @@
           <w:szCs w:val="24"/>
         </w:rPr>
       </w:pPr>
-      <w:proofErr w:type="gramStart"/>
-      <w:r>
-        <w:rPr>
-          <w:sz w:val="24"/>
-          <w:szCs w:val="24"/>
-        </w:rPr>
-        <w:t>modèle</w:t>
-      </w:r>
-      <w:proofErr w:type="gramEnd"/>
-      <w:r>
-        <w:rPr>
-          <w:sz w:val="24"/>
-          <w:szCs w:val="24"/>
-        </w:rPr>
-        <w:t xml:space="preserve"> pour le client </w:t>
+      <w:r>
+        <w:rPr>
+          <w:sz w:val="24"/>
+          <w:szCs w:val="24"/>
+        </w:rPr>
+        <w:t xml:space="preserve">modèle pour le client </w:t>
       </w:r>
     </w:p>
     <w:p>
@@ -4718,17 +4037,8 @@
           <w:sz w:val="24"/>
           <w:szCs w:val="24"/>
         </w:rPr>
-        <w:t xml:space="preserve">éditeur de </w:t>
-      </w:r>
-      <w:proofErr w:type="spellStart"/>
-      <w:r>
-        <w:rPr>
-          <w:sz w:val="24"/>
-          <w:szCs w:val="24"/>
-        </w:rPr>
-        <w:t>map</w:t>
-      </w:r>
-      <w:proofErr w:type="spellEnd"/>
+        <w:t>éditeur de map</w:t>
+      </w:r>
     </w:p>
     <w:p>
       <w:pPr>
@@ -4817,62 +4127,20 @@
         </w:rPr>
         <w:t xml:space="preserve">Le but de notre base de données est de pouvoir permettre aux utilisateurs de se créer un compte qui gardera en mémoire les différentes </w:t>
       </w:r>
-      <w:proofErr w:type="spellStart"/>
       <w:r>
         <w:rPr>
           <w:i/>
           <w:sz w:val="24"/>
           <w:szCs w:val="24"/>
         </w:rPr>
-        <w:t>maps</w:t>
-      </w:r>
-      <w:proofErr w:type="spellEnd"/>
-      <w:r>
-        <w:rPr>
-          <w:i/>
-          <w:sz w:val="24"/>
-          <w:szCs w:val="24"/>
-        </w:rPr>
-        <w:t xml:space="preserve"> </w:t>
-      </w:r>
-      <w:r>
-        <w:rPr>
-          <w:sz w:val="24"/>
-          <w:szCs w:val="24"/>
-        </w:rPr>
-        <w:t xml:space="preserve">qu’ils ont créé, leur score et certaines informations personnelles </w:t>
-      </w:r>
-      <w:proofErr w:type="gramStart"/>
-      <w:r>
-        <w:rPr>
-          <w:sz w:val="24"/>
-          <w:szCs w:val="24"/>
-        </w:rPr>
-        <w:t>( pseudo</w:t>
-      </w:r>
-      <w:proofErr w:type="gramEnd"/>
-      <w:r>
-        <w:rPr>
-          <w:sz w:val="24"/>
-          <w:szCs w:val="24"/>
-        </w:rPr>
-        <w:t xml:space="preserve">, </w:t>
-      </w:r>
-      <w:proofErr w:type="spellStart"/>
-      <w:r>
-        <w:rPr>
-          <w:sz w:val="24"/>
-          <w:szCs w:val="24"/>
-        </w:rPr>
-        <w:t>mdp</w:t>
-      </w:r>
-      <w:proofErr w:type="spellEnd"/>
-      <w:r>
-        <w:rPr>
-          <w:sz w:val="24"/>
-          <w:szCs w:val="24"/>
-        </w:rPr>
-        <w:t>, etc…). Il y aura aussi un booléen qui indiquera si la personne est administrateur ou simple joueur.</w:t>
+        <w:t xml:space="preserve">maps </w:t>
+      </w:r>
+      <w:r>
+        <w:rPr>
+          <w:sz w:val="24"/>
+          <w:szCs w:val="24"/>
+        </w:rPr>
+        <w:t>qu’ils ont créé, leur score et certaines informations personnelles ( pseudo, mdp, etc…). Il y aura aussi un booléen qui indiquera si la personne est administrateur ou simple joueur.</w:t>
       </w:r>
     </w:p>
     <w:p>
@@ -4969,33 +4237,43 @@
           <w:sz w:val="24"/>
           <w:szCs w:val="24"/>
         </w:rPr>
-        <w:t xml:space="preserve">Pour ce projet nous avons décidé de le réaliser en Java. Les clients ainsi que le serveur seront tous les deux codés en Java. Nous utiliserons le protocole UDP car il a été étudié en classe et qu’il est approprié </w:t>
-      </w:r>
-      <w:proofErr w:type="gramStart"/>
-      <w:r>
-        <w:rPr>
-          <w:sz w:val="24"/>
-          <w:szCs w:val="24"/>
-        </w:rPr>
-        <w:t>au application</w:t>
-      </w:r>
-      <w:proofErr w:type="gramEnd"/>
-      <w:r>
-        <w:rPr>
-          <w:sz w:val="24"/>
-          <w:szCs w:val="24"/>
-        </w:rPr>
-        <w:t xml:space="preserve"> en temps réel. L’implémentation de clients et de serveurs en Java ont tous deux été étudié en classe (RES). Nous utiliserons  les mécanismes de synchronisation étudiés en cours de GEN pour synchroniser </w:t>
-      </w:r>
-      <w:proofErr w:type="gramStart"/>
-      <w:r>
-        <w:rPr>
-          <w:sz w:val="24"/>
-          <w:szCs w:val="24"/>
-        </w:rPr>
-        <w:t>les différents serpent</w:t>
-      </w:r>
-      <w:proofErr w:type="gramEnd"/>
+        <w:t>Pour ce projet nous avons décidé de le réaliser en Java. Les clients ainsi que le serveur seront tous les deux codés en Java. Nous utiliserons le protocole UDP car il a été étudié en classe et qu’il est approprié au</w:t>
+      </w:r>
+      <w:r>
+        <w:rPr>
+          <w:sz w:val="24"/>
+          <w:szCs w:val="24"/>
+        </w:rPr>
+        <w:t>x</w:t>
+      </w:r>
+      <w:r>
+        <w:rPr>
+          <w:sz w:val="24"/>
+          <w:szCs w:val="24"/>
+        </w:rPr>
+        <w:t xml:space="preserve"> application</w:t>
+      </w:r>
+      <w:r>
+        <w:rPr>
+          <w:sz w:val="24"/>
+          <w:szCs w:val="24"/>
+        </w:rPr>
+        <w:t>s</w:t>
+      </w:r>
+      <w:r>
+        <w:rPr>
+          <w:sz w:val="24"/>
+          <w:szCs w:val="24"/>
+        </w:rPr>
+        <w:t xml:space="preserve"> en temps réel. L’implémentation de clients et de serveurs en Java ont tous deux été étudié en classe (RES). Nous utiliserons  les mécanismes de synchronisation étudiés en cours de GEN pour synchroniser les différents serpent</w:t>
+      </w:r>
+      <w:r>
+        <w:rPr>
+          <w:sz w:val="24"/>
+          <w:szCs w:val="24"/>
+        </w:rPr>
+        <w:t>s</w:t>
+      </w:r>
       <w:r>
         <w:rPr>
           <w:sz w:val="24"/>
@@ -5003,110 +4281,58 @@
         </w:rPr>
         <w:t xml:space="preserve"> des joueurs. Pour la partie graphique nous utiliserons Java FX. Après quelques recherches nous avons trouvé un outil très </w:t>
       </w:r>
-      <w:proofErr w:type="gramStart"/>
-      <w:r>
-        <w:rPr>
-          <w:sz w:val="24"/>
-          <w:szCs w:val="24"/>
-        </w:rPr>
-        <w:t>utile(</w:t>
-      </w:r>
-      <w:proofErr w:type="gramEnd"/>
-      <w:r>
-        <w:rPr>
-          <w:sz w:val="24"/>
-          <w:szCs w:val="24"/>
-        </w:rPr>
-        <w:t xml:space="preserve">Java FX </w:t>
-      </w:r>
-      <w:proofErr w:type="spellStart"/>
-      <w:r>
-        <w:rPr>
-          <w:sz w:val="24"/>
-          <w:szCs w:val="24"/>
-        </w:rPr>
-        <w:t>Scene</w:t>
-      </w:r>
-      <w:proofErr w:type="spellEnd"/>
-      <w:r>
-        <w:rPr>
-          <w:sz w:val="24"/>
-          <w:szCs w:val="24"/>
-        </w:rPr>
-        <w:t xml:space="preserve"> </w:t>
-      </w:r>
-      <w:proofErr w:type="spellStart"/>
-      <w:r>
-        <w:rPr>
-          <w:sz w:val="24"/>
-          <w:szCs w:val="24"/>
-        </w:rPr>
-        <w:t>Builder</w:t>
-      </w:r>
-      <w:proofErr w:type="spellEnd"/>
-      <w:r>
-        <w:rPr>
-          <w:sz w:val="24"/>
-          <w:szCs w:val="24"/>
-        </w:rPr>
-        <w:t>) qui facilite grandement la partie graphique. Comme tous les outils que nous allons utiliser pour la réalisation de notre projet ont déjà été étudié, nous considérons qu’il ne devrait pas avoir de problème quant à sa réalisation.</w:t>
-      </w:r>
-    </w:p>
-    <w:p>
-      <w:pPr>
-        <w:jc w:val="both"/>
-        <w:rPr>
-          <w:sz w:val="24"/>
-          <w:szCs w:val="24"/>
-        </w:rPr>
-      </w:pPr>
-    </w:p>
-    <w:p>
-      <w:pPr>
-        <w:jc w:val="both"/>
-        <w:rPr>
-          <w:sz w:val="24"/>
-          <w:szCs w:val="24"/>
-        </w:rPr>
-      </w:pPr>
-      <w:r>
-        <w:rPr>
-          <w:sz w:val="24"/>
-          <w:szCs w:val="24"/>
-        </w:rPr>
-        <w:t xml:space="preserve">Pour ce qui est de la base de données, nous avons, là aussi, décidé de se tourner vers une technologie déjà acquise. Nous utiliserons MySQL car nous le connaissons plutôt bien et nous jugeons inutile de se tourner vers des </w:t>
-      </w:r>
-      <w:proofErr w:type="gramStart"/>
-      <w:r>
-        <w:rPr>
-          <w:sz w:val="24"/>
-          <w:szCs w:val="24"/>
-        </w:rPr>
-        <w:t>technologie “ultra-rapide</w:t>
-      </w:r>
-      <w:proofErr w:type="gramEnd"/>
-      <w:r>
-        <w:rPr>
-          <w:sz w:val="24"/>
-          <w:szCs w:val="24"/>
-        </w:rPr>
-        <w:t xml:space="preserve">” tel que </w:t>
-      </w:r>
-      <w:proofErr w:type="spellStart"/>
-      <w:r>
-        <w:rPr>
-          <w:sz w:val="24"/>
-          <w:szCs w:val="24"/>
-        </w:rPr>
-        <w:t>mongoDB</w:t>
-      </w:r>
-      <w:proofErr w:type="spellEnd"/>
-      <w:r>
-        <w:rPr>
-          <w:sz w:val="24"/>
-          <w:szCs w:val="24"/>
-        </w:rPr>
-        <w:t xml:space="preserve"> car ce projet n’est pas destiné à être utilisé par des millions d’utilisateur et l’accès à la DB sera nécessaire uniquement pour l’authentification des utilisateurs et l’affichage des classements généraux.</w:t>
+      <w:r>
+        <w:rPr>
+          <w:sz w:val="24"/>
+          <w:szCs w:val="24"/>
+        </w:rPr>
+        <w:t>utile (</w:t>
+      </w:r>
+      <w:r>
+        <w:rPr>
+          <w:sz w:val="24"/>
+          <w:szCs w:val="24"/>
+        </w:rPr>
+        <w:t>Java FX Scene Builder) qui facilite grandement la partie graphique. Comme tous les outils que nous allons utiliser pour la réalisation de notre projet ont déjà été étudié, nous considérons qu’il ne devrait pas avoir de problème quant à sa réalisation.</w:t>
+      </w:r>
+    </w:p>
+    <w:p>
+      <w:pPr>
+        <w:jc w:val="both"/>
+        <w:rPr>
+          <w:sz w:val="24"/>
+          <w:szCs w:val="24"/>
+        </w:rPr>
+      </w:pPr>
+    </w:p>
+    <w:p>
+      <w:pPr>
+        <w:jc w:val="both"/>
+        <w:rPr>
+          <w:sz w:val="24"/>
+          <w:szCs w:val="24"/>
+        </w:rPr>
+      </w:pPr>
+      <w:r>
+        <w:rPr>
+          <w:sz w:val="24"/>
+          <w:szCs w:val="24"/>
+        </w:rPr>
+        <w:t>Pour ce qui est de la base de données, nous avons, là aussi, décidé de se tourner vers une technologie déjà acquise. Nous utiliserons MySQL car nous le connaissons plutôt bien et nous jugeons inutile de se tourner vers des technologie</w:t>
+      </w:r>
+      <w:r>
+        <w:rPr>
+          <w:sz w:val="24"/>
+          <w:szCs w:val="24"/>
+        </w:rPr>
+        <w:t>s</w:t>
+      </w:r>
+      <w:r>
+        <w:rPr>
+          <w:sz w:val="24"/>
+          <w:szCs w:val="24"/>
+        </w:rPr>
+        <w:t xml:space="preserve"> “ultra-rapide” tel que mongoDB car ce projet n’est pas destiné à être utilisé par des millions d’utilisateur et l’accès à la DB sera nécessaire uniquement pour l’authentification des utilisateurs et l’affichage des classements généraux.</w:t>
       </w:r>
     </w:p>
     <w:p>
@@ -5215,7 +4441,6 @@
         </w:rPr>
         <w:t xml:space="preserve">Dessine la </w:t>
       </w:r>
-      <w:proofErr w:type="spellStart"/>
       <w:r>
         <w:rPr>
           <w:i/>
@@ -5224,7 +4449,6 @@
         </w:rPr>
         <w:t>map</w:t>
       </w:r>
-      <w:proofErr w:type="spellEnd"/>
     </w:p>
     <w:p>
       <w:pPr>
@@ -5267,23 +4491,13 @@
         </w:rPr>
         <w:t xml:space="preserve">Met à jour la </w:t>
       </w:r>
-      <w:proofErr w:type="spellStart"/>
       <w:r>
         <w:rPr>
           <w:i/>
           <w:sz w:val="24"/>
           <w:szCs w:val="24"/>
         </w:rPr>
-        <w:t>map</w:t>
-      </w:r>
-      <w:proofErr w:type="spellEnd"/>
-      <w:r>
-        <w:rPr>
-          <w:i/>
-          <w:sz w:val="24"/>
-          <w:szCs w:val="24"/>
-        </w:rPr>
-        <w:t xml:space="preserve"> </w:t>
+        <w:t xml:space="preserve">map </w:t>
       </w:r>
       <w:r>
         <w:rPr>
@@ -5332,23 +4546,7 @@
           <w:sz w:val="24"/>
           <w:szCs w:val="24"/>
         </w:rPr>
-        <w:t xml:space="preserve">(Création de </w:t>
-      </w:r>
-      <w:proofErr w:type="spellStart"/>
-      <w:r>
-        <w:rPr>
-          <w:sz w:val="24"/>
-          <w:szCs w:val="24"/>
-        </w:rPr>
-        <w:t>map</w:t>
-      </w:r>
-      <w:proofErr w:type="spellEnd"/>
-      <w:r>
-        <w:rPr>
-          <w:sz w:val="24"/>
-          <w:szCs w:val="24"/>
-        </w:rPr>
-        <w:t xml:space="preserve"> grâce à l’outil)</w:t>
+        <w:t>(Création de map grâce à l’outil)</w:t>
       </w:r>
     </w:p>
     <w:p>
@@ -5599,21 +4797,12 @@
           <w:szCs w:val="24"/>
         </w:rPr>
       </w:pPr>
-      <w:proofErr w:type="spellStart"/>
-      <w:r>
-        <w:rPr>
-          <w:sz w:val="24"/>
-          <w:szCs w:val="24"/>
-        </w:rPr>
-        <w:t>maps</w:t>
-      </w:r>
-      <w:proofErr w:type="spellEnd"/>
-      <w:r>
-        <w:rPr>
-          <w:sz w:val="24"/>
-          <w:szCs w:val="24"/>
-        </w:rPr>
-        <w:t xml:space="preserve"> stockées en DB</w:t>
+      <w:r>
+        <w:rPr>
+          <w:sz w:val="24"/>
+          <w:szCs w:val="24"/>
+        </w:rPr>
+        <w:t>maps stockées en DB</w:t>
       </w:r>
     </w:p>
     <w:p>
@@ -5655,23 +4844,7 @@
           <w:sz w:val="24"/>
           <w:szCs w:val="24"/>
         </w:rPr>
-        <w:t xml:space="preserve">Ces </w:t>
-      </w:r>
-      <w:proofErr w:type="spellStart"/>
-      <w:r>
-        <w:rPr>
-          <w:sz w:val="24"/>
-          <w:szCs w:val="24"/>
-        </w:rPr>
-        <w:t>credentials</w:t>
-      </w:r>
-      <w:proofErr w:type="spellEnd"/>
-      <w:r>
-        <w:rPr>
-          <w:sz w:val="24"/>
-          <w:szCs w:val="24"/>
-        </w:rPr>
-        <w:t xml:space="preserve"> sont stockés en DB </w:t>
+        <w:t xml:space="preserve">Ces credentials sont stockés en DB </w:t>
       </w:r>
     </w:p>
     <w:p>
@@ -5775,7 +4948,6 @@
         </w:rPr>
         <w:t xml:space="preserve">À chaque </w:t>
       </w:r>
-      <w:proofErr w:type="spellStart"/>
       <w:r>
         <w:rPr>
           <w:i/>
@@ -5784,7 +4956,6 @@
         </w:rPr>
         <w:t>tick</w:t>
       </w:r>
-      <w:proofErr w:type="spellEnd"/>
       <w:r>
         <w:rPr>
           <w:sz w:val="24"/>
@@ -5808,7 +4979,6 @@
         </w:rPr>
         <w:t xml:space="preserve">Le serveur s’assure de la pertinence du déplacement avant de le valider. Une fois les déplacements de tous les joueurs considérés comme valides, le serveur notifie tous les clients des nouvelles positions de l’ensemble des serpents de la partie. Les clients de tous les joueurs peuvent donc mettre à jour les différentes positions des serpents. En cas d’un déplacement interdit de la part d’un joueur (problème de communication, triche, modification du code source, etc.), le serveur ignore la nouvelle position fournie par le client concerné et fait comme si le joueur n’avait appuyé sur aucune touche (le serpent continue tout droit). Cet échange entre le client et le serveur aura lieu à chaque </w:t>
       </w:r>
-      <w:proofErr w:type="spellStart"/>
       <w:r>
         <w:rPr>
           <w:i/>
@@ -5817,7 +4987,6 @@
         </w:rPr>
         <w:t>tick</w:t>
       </w:r>
-      <w:proofErr w:type="spellEnd"/>
       <w:r>
         <w:rPr>
           <w:sz w:val="24"/>
@@ -5864,23 +5033,7 @@
           <w:sz w:val="24"/>
           <w:szCs w:val="24"/>
         </w:rPr>
-        <w:t xml:space="preserve">Si le serveur calcule une mort d’un des serpents, le client du joueur concerné continuera à recevoir </w:t>
-      </w:r>
-      <w:proofErr w:type="gramStart"/>
-      <w:r>
-        <w:rPr>
-          <w:sz w:val="24"/>
-          <w:szCs w:val="24"/>
-        </w:rPr>
-        <w:t>les mise</w:t>
-      </w:r>
-      <w:proofErr w:type="gramEnd"/>
-      <w:r>
-        <w:rPr>
-          <w:sz w:val="24"/>
-          <w:szCs w:val="24"/>
-        </w:rPr>
-        <w:t xml:space="preserve"> à jour des éléments de la part du serveur, malgré le fait que son serpent soit mort. Cela permet de suivre la fin de la manche en tant que spectateur. </w:t>
+        <w:t xml:space="preserve">Si le serveur calcule une mort d’un des serpents, le client du joueur concerné continuera à recevoir les mise à jour des éléments de la part du serveur, malgré le fait que son serpent soit mort. Cela permet de suivre la fin de la manche en tant que spectateur. </w:t>
       </w:r>
     </w:p>
     <w:p>
@@ -6016,12 +5169,10 @@
       <w:bookmarkEnd w:id="16"/>
       <w:bookmarkEnd w:id="17"/>
       <w:bookmarkEnd w:id="18"/>
-      <w:proofErr w:type="spellStart"/>
       <w:r>
         <w:lastRenderedPageBreak/>
         <w:t>Backlog</w:t>
       </w:r>
-      <w:proofErr w:type="spellEnd"/>
       <w:r>
         <w:t> </w:t>
       </w:r>
@@ -6352,13 +5503,8 @@
     </w:p>
     <w:p>
       <w:r>
-        <w:t xml:space="preserve">1 : déplacer un carré sur une </w:t>
-      </w:r>
-      <w:proofErr w:type="spellStart"/>
-      <w:r>
-        <w:t>map</w:t>
-      </w:r>
-      <w:proofErr w:type="spellEnd"/>
+        <w:t>1 : déplacer un carré sur une map</w:t>
+      </w:r>
     </w:p>
     <w:p>
       <w:r>
@@ -6454,13 +5600,8 @@
     </w:p>
     <w:p>
       <w:r>
-        <w:t xml:space="preserve">1 : Déplacement d’un serpent sur une </w:t>
-      </w:r>
-      <w:proofErr w:type="spellStart"/>
-      <w:r>
-        <w:t>map</w:t>
-      </w:r>
-      <w:proofErr w:type="spellEnd"/>
+        <w:t>1 : Déplacement d’un serpent sur une map</w:t>
+      </w:r>
     </w:p>
     <w:p>
       <w:r>
@@ -6542,13 +5683,8 @@
     </w:p>
     <w:p>
       <w:r>
-        <w:t xml:space="preserve">1 : Déplacement d’un serpent à travers les bordures d’une </w:t>
-      </w:r>
-      <w:proofErr w:type="spellStart"/>
-      <w:r>
-        <w:t>map</w:t>
-      </w:r>
-      <w:proofErr w:type="spellEnd"/>
+        <w:t>1 : Déplacement d’un serpent à travers les bordures d’une map</w:t>
+      </w:r>
     </w:p>
     <w:p>
       <w:r>
@@ -7011,21 +6147,11 @@
             <w:r>
               <w:t xml:space="preserve">Le rapport intermédiaire a été modifié selon des demandes du </w:t>
             </w:r>
-            <w:bookmarkStart w:id="28" w:name="_GoBack"/>
-            <w:bookmarkEnd w:id="28"/>
             <w:r>
               <w:t>professeur (</w:t>
             </w:r>
             <w:r>
-              <w:t xml:space="preserve">ajout de </w:t>
-            </w:r>
-            <w:proofErr w:type="spellStart"/>
-            <w:r>
-              <w:t>backlog</w:t>
-            </w:r>
-            <w:proofErr w:type="spellEnd"/>
-            <w:r>
-              <w:t xml:space="preserve"> et de sprint).</w:t>
+              <w:t>ajout de backlog et de sprint).</w:t>
             </w:r>
           </w:p>
         </w:tc>
@@ -7035,19 +6161,33 @@
           <w:tcPr>
             <w:tcW w:w="1242" w:type="dxa"/>
           </w:tcPr>
-          <w:p/>
+          <w:p>
+            <w:r>
+              <w:t>3</w:t>
+            </w:r>
+          </w:p>
         </w:tc>
         <w:tc>
           <w:tcPr>
             <w:tcW w:w="1418" w:type="dxa"/>
           </w:tcPr>
-          <w:p/>
+          <w:p>
+            <w:r>
+              <w:t>01.05.2018</w:t>
+            </w:r>
+          </w:p>
         </w:tc>
         <w:tc>
           <w:tcPr>
             <w:tcW w:w="6509" w:type="dxa"/>
           </w:tcPr>
-          <w:p/>
+          <w:p>
+            <w:r>
+              <w:t>Modification de icescrum comme demandé par email.</w:t>
+            </w:r>
+            <w:bookmarkStart w:id="28" w:name="_GoBack"/>
+            <w:bookmarkEnd w:id="28"/>
+          </w:p>
         </w:tc>
       </w:tr>
       <w:tr>
@@ -7143,39 +6283,7 @@
         <w:sz w:val="16"/>
         <w:szCs w:val="16"/>
       </w:rPr>
-      <w:t xml:space="preserve">Auteurs: G. Blanco, L. </w:t>
-    </w:r>
-    <w:proofErr w:type="spellStart"/>
-    <w:r>
-      <w:rPr>
-        <w:sz w:val="16"/>
-        <w:szCs w:val="16"/>
-      </w:rPr>
-      <w:t>Burgbacher</w:t>
-    </w:r>
-    <w:proofErr w:type="spellEnd"/>
-    <w:r>
-      <w:rPr>
-        <w:sz w:val="16"/>
-        <w:szCs w:val="16"/>
-      </w:rPr>
-      <w:t xml:space="preserve">, M. </w:t>
-    </w:r>
-    <w:proofErr w:type="spellStart"/>
-    <w:r>
-      <w:rPr>
-        <w:sz w:val="16"/>
-        <w:szCs w:val="16"/>
-      </w:rPr>
-      <w:t>Jee</w:t>
-    </w:r>
-    <w:proofErr w:type="spellEnd"/>
-    <w:r>
-      <w:rPr>
-        <w:sz w:val="16"/>
-        <w:szCs w:val="16"/>
-      </w:rPr>
-      <w:t xml:space="preserve">, P. Neto </w:t>
+      <w:t xml:space="preserve">Auteurs: G. Blanco, L. Burgbacher, M. Jee, P. Neto </w:t>
     </w:r>
     <w:r>
       <w:rPr>
@@ -9485,7 +8593,7 @@
 </file>
 
 <file path=customXml/itemProps1.xml><?xml version="1.0" encoding="utf-8"?>
-<ds:datastoreItem xmlns:ds="http://schemas.openxmlformats.org/officeDocument/2006/customXml" ds:itemID="{F77F6997-4E4B-4CAF-BD44-EC1FCBE6A670}">
+<ds:datastoreItem xmlns:ds="http://schemas.openxmlformats.org/officeDocument/2006/customXml" ds:itemID="{82AC8DA0-47D5-4422-B591-B84F2A03075C}">
   <ds:schemaRefs>
     <ds:schemaRef ds:uri="http://schemas.openxmlformats.org/officeDocument/2006/bibliography"/>
   </ds:schemaRefs>

</xml_diff>

<commit_message>
modif rapport (ajout du bilan)
</commit_message>
<xml_diff>
--- a/Rapport_Intermediaire_JEE_BURGBACHER_NETO_BLANCO.docx
+++ b/Rapport_Intermediaire_JEE_BURGBACHER_NETO_BLANCO.docx
@@ -2090,23 +2090,43 @@
       <w:r>
         <w:t xml:space="preserve">Chacun des joueurs incarne un serpent et a pour but d’être le dernier survivant. Le monde dans lequel les serpents se déplacent s’appelle une </w:t>
       </w:r>
+      <w:proofErr w:type="spellStart"/>
       <w:r>
         <w:rPr>
           <w:i/>
         </w:rPr>
         <w:t>map</w:t>
       </w:r>
+      <w:proofErr w:type="spellEnd"/>
       <w:r>
         <w:t xml:space="preserve">. Les </w:t>
       </w:r>
+      <w:proofErr w:type="spellStart"/>
       <w:r>
         <w:rPr>
           <w:i/>
         </w:rPr>
         <w:t>maps</w:t>
       </w:r>
-      <w:r>
-        <w:t xml:space="preserve"> ne possèdent pas de bordures. Un serpent dépassant les limites de la map, réapparaîtra de l’autre côté et pourra continuer son chemin. Les maps peuvent toutefois posséder un ou plusieurs obstacles: des murs.</w:t>
+      <w:proofErr w:type="spellEnd"/>
+      <w:r>
+        <w:t xml:space="preserve"> ne possèdent pas de bordures. Un serpent dépassant les limites de la </w:t>
+      </w:r>
+      <w:proofErr w:type="spellStart"/>
+      <w:r>
+        <w:t>map</w:t>
+      </w:r>
+      <w:proofErr w:type="spellEnd"/>
+      <w:r>
+        <w:t xml:space="preserve">, réapparaîtra de l’autre côté et pourra continuer son chemin. Les </w:t>
+      </w:r>
+      <w:proofErr w:type="spellStart"/>
+      <w:r>
+        <w:t>maps</w:t>
+      </w:r>
+      <w:proofErr w:type="spellEnd"/>
+      <w:r>
+        <w:t xml:space="preserve"> peuvent toutefois posséder un ou plusieurs obstacles: des murs.</w:t>
       </w:r>
     </w:p>
     <w:p>
@@ -2181,7 +2201,39 @@
           <w:sz w:val="24"/>
           <w:szCs w:val="24"/>
         </w:rPr>
-        <w:t>) est créé. Ce joueur peut y inviter d’autres joueurs, jusqu’à être un total de 4 joueurs au maximum. Dès qu’au moins 2 joueurs sont présent dans le salon, ils peuvent indiquer qu’ils sont prêt à jouer. Si tous les joueurs du salon sont prêts, la partie débute après un décompte de 5 secondes. Le salon d’attente disparaît pour laisser la place à la map avec tous les serpents.</w:t>
+        <w:t xml:space="preserve">) est créé. Ce joueur peut y inviter d’autres joueurs, jusqu’à être un total de 4 joueurs au maximum. Dès qu’au moins 2 joueurs sont </w:t>
+      </w:r>
+      <w:proofErr w:type="gramStart"/>
+      <w:r>
+        <w:rPr>
+          <w:sz w:val="24"/>
+          <w:szCs w:val="24"/>
+        </w:rPr>
+        <w:t>présent</w:t>
+      </w:r>
+      <w:proofErr w:type="gramEnd"/>
+      <w:r>
+        <w:rPr>
+          <w:sz w:val="24"/>
+          <w:szCs w:val="24"/>
+        </w:rPr>
+        <w:t xml:space="preserve"> dans le salon, ils peuvent indiquer qu’ils sont prêt à jouer. Si tous les joueurs du salon sont prêts, la partie débute après un décompte de 5 secondes. Le salon d’attente disparaît pour laisser la place à la </w:t>
+      </w:r>
+      <w:proofErr w:type="spellStart"/>
+      <w:r>
+        <w:rPr>
+          <w:sz w:val="24"/>
+          <w:szCs w:val="24"/>
+        </w:rPr>
+        <w:t>map</w:t>
+      </w:r>
+      <w:proofErr w:type="spellEnd"/>
+      <w:r>
+        <w:rPr>
+          <w:sz w:val="24"/>
+          <w:szCs w:val="24"/>
+        </w:rPr>
+        <w:t xml:space="preserve"> avec tous les serpents.</w:t>
       </w:r>
     </w:p>
     <w:p>
@@ -2218,21 +2270,25 @@
       <w:r>
         <w:t xml:space="preserve">Au début de chaque manche, tous les joueurs possèdent un serpent de taille minimale. Chaque serpent débutera la partie sur des coins différents de la </w:t>
       </w:r>
+      <w:proofErr w:type="spellStart"/>
       <w:r>
         <w:rPr>
           <w:i/>
         </w:rPr>
         <w:t>map</w:t>
       </w:r>
+      <w:proofErr w:type="spellEnd"/>
       <w:r>
         <w:t xml:space="preserve">. Afin de piéger plus facilement les autres serpents, le joueur peut manger des pommes qui apparaissent de manière aléatoire sur la surface de la </w:t>
       </w:r>
+      <w:proofErr w:type="spellStart"/>
       <w:r>
         <w:rPr>
           <w:i/>
         </w:rPr>
         <w:t>map</w:t>
       </w:r>
+      <w:proofErr w:type="spellEnd"/>
       <w:r>
         <w:t>, et ainsi faire grandir le serpent. En effet, avec un serpent de grande taille, il sera plus facile d’encercler ses adversaires.</w:t>
       </w:r>
@@ -2242,7 +2298,15 @@
         <w:jc w:val="both"/>
       </w:pPr>
       <w:r>
-        <w:t xml:space="preserve">Pour rendre le jeu plus dynamique, des bonus ou malus, tels que modification de vitesse, modification de taille ou encore invincibilité, apparaissent également aléatoirement au travers de la map et doivent être mangés par les serpents de la même manière que les pommes. </w:t>
+        <w:t xml:space="preserve">Pour rendre le jeu plus dynamique, des bonus ou malus, tels que modification de vitesse, modification de taille ou encore invincibilité, apparaissent également aléatoirement au travers de la </w:t>
+      </w:r>
+      <w:proofErr w:type="spellStart"/>
+      <w:r>
+        <w:t>map</w:t>
+      </w:r>
+      <w:proofErr w:type="spellEnd"/>
+      <w:r>
+        <w:t xml:space="preserve"> et doivent être mangés par les serpents de la même manière que les pommes. </w:t>
       </w:r>
     </w:p>
     <w:p>
@@ -2269,7 +2333,23 @@
         <w:jc w:val="both"/>
       </w:pPr>
       <w:r>
-        <w:t>Une manche se termine lorsqu’il ne reste plus qu’un serpent en vie. Les joueurs reçoivent alors des points en fonction du moment de leur mort: 1er mort (0 point), 2ème mort (1 point), 3ème mort (3 points), dernier survivant (5 points). Cet attribution de points reste sujet à modification en fonction des tests futurs. Une égalité peut avoir lieu en cas de choc frontal des deux dernier joueur en vie, pour autant que les deux serpents sont de même longueur. Autrement, le serpent le plus grand l’emporte.</w:t>
+        <w:t xml:space="preserve">Une manche se termine lorsqu’il ne reste plus qu’un serpent en vie. Les joueurs reçoivent alors des points en fonction du moment de leur mort: 1er mort (0 point), 2ème mort (1 point), 3ème mort (3 points), dernier survivant (5 points). </w:t>
+      </w:r>
+      <w:proofErr w:type="gramStart"/>
+      <w:r>
+        <w:t>Cet</w:t>
+      </w:r>
+      <w:proofErr w:type="gramEnd"/>
+      <w:r>
+        <w:t xml:space="preserve"> attribution de points reste sujet à modification en fonction des tests futurs. Une égalité peut avoir lieu en cas de choc frontal des deux </w:t>
+      </w:r>
+      <w:proofErr w:type="gramStart"/>
+      <w:r>
+        <w:t>dernier joueur</w:t>
+      </w:r>
+      <w:proofErr w:type="gramEnd"/>
+      <w:r>
+        <w:t xml:space="preserve"> en vie, pour autant que les deux serpents sont de même longueur. Autrement, le serpent le plus grand l’emporte.</w:t>
       </w:r>
     </w:p>
     <w:p>
@@ -2288,7 +2368,6 @@
         <w:rPr>
           <w:u w:val="single"/>
         </w:rPr>
-        <w:lastRenderedPageBreak/>
         <w:t>Fin de la partie:</w:t>
       </w:r>
     </w:p>
@@ -2320,8 +2399,13 @@
         <w:pStyle w:val="Titre2"/>
       </w:pPr>
       <w:bookmarkStart w:id="2" w:name="_Toc512590508"/>
-      <w:r>
-        <w:t>Contrôles:</w:t>
+      <w:proofErr w:type="gramStart"/>
+      <w:r>
+        <w:t>Contrôles</w:t>
+      </w:r>
+      <w:proofErr w:type="gramEnd"/>
+      <w:r>
+        <w:t>:</w:t>
       </w:r>
       <w:bookmarkEnd w:id="2"/>
       <w:r>
@@ -2413,7 +2497,15 @@
         <w:jc w:val="both"/>
       </w:pPr>
       <w:r>
-        <w:t xml:space="preserve">La création d’un compte et une authentification seront nécessaires afin de jouer (ou de créer une nouvelle map). Ces comptes servent à différencier chaque joueur et à garder une trace de leurs classements et victoires. Une page avec un classement général sera disponible dans le futur. </w:t>
+        <w:t xml:space="preserve">La création d’un compte et une authentification seront nécessaires afin de jouer (ou de créer une nouvelle </w:t>
+      </w:r>
+      <w:proofErr w:type="spellStart"/>
+      <w:r>
+        <w:t>map</w:t>
+      </w:r>
+      <w:proofErr w:type="spellEnd"/>
+      <w:r>
+        <w:t xml:space="preserve">). Ces comptes servent à différencier chaque joueur et à garder une trace de leurs classements et victoires. Une page avec un classement général sera disponible dans le futur. </w:t>
       </w:r>
     </w:p>
     <w:p>
@@ -2452,7 +2544,15 @@
         <w:jc w:val="both"/>
       </w:pPr>
       <w:r>
-        <w:t>Une manière de casser le jeu serait de tourner en rond en ne laissant aucun espace entre la tête et la queue du serpent. Ainsi, aucun obstacles ou adversaires ne pourra se mettre en travers. Pour pallier à ce problème, tous les serpents, dans un intervalle de temps aléatoire, laisseront derrière eux une petite crotte. Cette crotte est considérée comme un obstacle. Aucun joueur ne pourra donc tourner en rond sans se faire prendre à son propre jeu.</w:t>
+        <w:t xml:space="preserve">Une manière de casser le jeu serait de tourner en rond en ne laissant aucun espace entre la tête et la queue du serpent. Ainsi, </w:t>
+      </w:r>
+      <w:proofErr w:type="gramStart"/>
+      <w:r>
+        <w:t>aucun obstacles</w:t>
+      </w:r>
+      <w:proofErr w:type="gramEnd"/>
+      <w:r>
+        <w:t xml:space="preserve"> ou adversaires ne pourra se mettre en travers. Pour pallier à ce problème, tous les serpents, dans un intervalle de temps aléatoire, laisseront derrière eux une petite crotte. Cette crotte est considérée comme un obstacle. Aucun joueur ne pourra donc tourner en rond sans se faire prendre à son propre jeu.</w:t>
       </w:r>
     </w:p>
     <w:p>
@@ -2487,8 +2587,15 @@
       </w:pPr>
       <w:bookmarkStart w:id="4" w:name="_Toc512590510"/>
       <w:r>
-        <w:lastRenderedPageBreak/>
-        <w:t>Création de maps (à voir):</w:t>
+        <w:t xml:space="preserve">Création de </w:t>
+      </w:r>
+      <w:proofErr w:type="spellStart"/>
+      <w:r>
+        <w:t>maps</w:t>
+      </w:r>
+      <w:proofErr w:type="spellEnd"/>
+      <w:r>
+        <w:t xml:space="preserve"> (à voir):</w:t>
       </w:r>
       <w:bookmarkEnd w:id="4"/>
     </w:p>
@@ -2509,11 +2616,19 @@
       <w:r>
         <w:t xml:space="preserve">Le client offre la possibilité à n’importe quel joueur de créer sa propre </w:t>
       </w:r>
+      <w:proofErr w:type="spellStart"/>
       <w:r>
         <w:rPr>
           <w:i/>
         </w:rPr>
-        <w:t xml:space="preserve">map </w:t>
+        <w:t>map</w:t>
+      </w:r>
+      <w:proofErr w:type="spellEnd"/>
+      <w:r>
+        <w:rPr>
+          <w:i/>
+        </w:rPr>
+        <w:t xml:space="preserve"> </w:t>
       </w:r>
       <w:r>
         <w:t xml:space="preserve">grâce à l’outil de création et de la mettre en ligne, disponible aux autres joueurs. </w:t>
@@ -2526,20 +2641,38 @@
       <w:r>
         <w:t xml:space="preserve">L’outil de création permet uniquement de créer et d’ajouter ses propres obstacles sur une </w:t>
       </w:r>
+      <w:proofErr w:type="spellStart"/>
       <w:r>
         <w:rPr>
           <w:i/>
         </w:rPr>
         <w:t>map</w:t>
       </w:r>
-      <w:r>
-        <w:t xml:space="preserve"> vide. Il se présente sous la forme d’une grille remplissable d’obstacles cases par cases. Pour que chaque partie puisse débuter sans problèmes, l’ajout d'obstacles dans les zones (quelques cases) proches des coins de la </w:t>
-      </w:r>
+      <w:proofErr w:type="spellEnd"/>
+      <w:r>
+        <w:t xml:space="preserve"> vide. Il se présente sous la forme d’une grille </w:t>
+      </w:r>
+      <w:proofErr w:type="spellStart"/>
+      <w:r>
+        <w:t>remplissable</w:t>
+      </w:r>
+      <w:proofErr w:type="spellEnd"/>
+      <w:r>
+        <w:t xml:space="preserve"> d’obstacles cases par cases. Pour que chaque partie puisse débuter sans problèmes, l’ajout d'obstacles dans les zones (quelques cases) proches des coins de la </w:t>
+      </w:r>
+      <w:proofErr w:type="spellStart"/>
       <w:r>
         <w:rPr>
           <w:i/>
         </w:rPr>
-        <w:t xml:space="preserve">map </w:t>
+        <w:t>map</w:t>
+      </w:r>
+      <w:proofErr w:type="spellEnd"/>
+      <w:r>
+        <w:rPr>
+          <w:i/>
+        </w:rPr>
+        <w:t xml:space="preserve"> </w:t>
       </w:r>
       <w:r>
         <w:t>est interdit.</w:t>
@@ -2557,59 +2690,99 @@
       <w:r>
         <w:t xml:space="preserve">Au moment de l’enregistrement de la </w:t>
       </w:r>
+      <w:proofErr w:type="spellStart"/>
       <w:r>
         <w:rPr>
           <w:i/>
         </w:rPr>
         <w:t>map</w:t>
       </w:r>
+      <w:proofErr w:type="spellEnd"/>
       <w:r>
         <w:t xml:space="preserve"> créée, elle est directement mise sur le serveur et est disponible dans la liste de toutes les </w:t>
       </w:r>
+      <w:proofErr w:type="spellStart"/>
       <w:r>
         <w:rPr>
           <w:i/>
         </w:rPr>
         <w:t>maps</w:t>
       </w:r>
+      <w:proofErr w:type="spellEnd"/>
       <w:r>
         <w:t xml:space="preserve"> créées par tous les joueurs. Cette liste classe les </w:t>
       </w:r>
+      <w:proofErr w:type="spellStart"/>
       <w:r>
         <w:rPr>
           <w:i/>
         </w:rPr>
         <w:t>maps</w:t>
       </w:r>
-      <w:r>
-        <w:t xml:space="preserve"> en fonction des notes que les joueurs leur ont attribué. Ainsi, une </w:t>
-      </w:r>
+      <w:proofErr w:type="spellEnd"/>
+      <w:r>
+        <w:t xml:space="preserve"> en fonction des notes que les joueurs leur ont </w:t>
+      </w:r>
+      <w:proofErr w:type="gramStart"/>
+      <w:r>
+        <w:t>attribué</w:t>
+      </w:r>
+      <w:proofErr w:type="gramEnd"/>
+      <w:r>
+        <w:t xml:space="preserve">. Ainsi, une </w:t>
+      </w:r>
+      <w:proofErr w:type="spellStart"/>
       <w:r>
         <w:rPr>
           <w:i/>
         </w:rPr>
         <w:t>map</w:t>
       </w:r>
+      <w:proofErr w:type="spellEnd"/>
       <w:r>
         <w:t xml:space="preserve"> de mauvaise qualité apparaîtra à la fin de la liste et sera, par conséquent, moins visible et moins choisie que les </w:t>
       </w:r>
+      <w:proofErr w:type="spellStart"/>
       <w:r>
         <w:rPr>
           <w:i/>
         </w:rPr>
-        <w:t xml:space="preserve">maps </w:t>
+        <w:t>maps</w:t>
+      </w:r>
+      <w:proofErr w:type="spellEnd"/>
+      <w:r>
+        <w:rPr>
+          <w:i/>
+        </w:rPr>
+        <w:t xml:space="preserve"> </w:t>
       </w:r>
       <w:r>
         <w:t xml:space="preserve">de bonne qualité. Les joueurs auront la possibilité d’assigner une note à la </w:t>
       </w:r>
+      <w:proofErr w:type="spellStart"/>
       <w:r>
         <w:rPr>
           <w:i/>
         </w:rPr>
-        <w:t>map,</w:t>
-      </w:r>
-      <w:r>
-        <w:t xml:space="preserve"> allant de 1 à 5, a la fin de leur partie sur celle-ci.</w:t>
+        <w:t>map</w:t>
+      </w:r>
+      <w:proofErr w:type="spellEnd"/>
+      <w:r>
+        <w:rPr>
+          <w:i/>
+        </w:rPr>
+        <w:t>,</w:t>
+      </w:r>
+      <w:r>
+        <w:t xml:space="preserve"> allant de 1 à 5, </w:t>
+      </w:r>
+      <w:proofErr w:type="spellStart"/>
+      <w:r>
+        <w:t>a</w:t>
+      </w:r>
+      <w:proofErr w:type="spellEnd"/>
+      <w:r>
+        <w:t xml:space="preserve"> la fin de leur partie sur celle-ci.</w:t>
       </w:r>
     </w:p>
     <w:p>
@@ -2761,13 +2934,23 @@
         </w:rPr>
         <w:t xml:space="preserve">L’outil de création de </w:t>
       </w:r>
+      <w:proofErr w:type="spellStart"/>
       <w:r>
         <w:rPr>
           <w:i/>
           <w:sz w:val="24"/>
           <w:szCs w:val="24"/>
         </w:rPr>
-        <w:t xml:space="preserve">map </w:t>
+        <w:t>map</w:t>
+      </w:r>
+      <w:proofErr w:type="spellEnd"/>
+      <w:r>
+        <w:rPr>
+          <w:i/>
+          <w:sz w:val="24"/>
+          <w:szCs w:val="24"/>
+        </w:rPr>
+        <w:t xml:space="preserve"> </w:t>
       </w:r>
       <w:r>
         <w:rPr>
@@ -2840,7 +3023,6 @@
       </w:pPr>
       <w:bookmarkStart w:id="7" w:name="_Toc512590513"/>
       <w:r>
-        <w:lastRenderedPageBreak/>
         <w:t>Principales interfaces utilisateurs:</w:t>
       </w:r>
       <w:bookmarkEnd w:id="7"/>
@@ -2947,6 +3129,7 @@
           <w:noProof/>
           <w:lang w:val="fr-CH"/>
         </w:rPr>
+        <w:lastRenderedPageBreak/>
         <w:drawing>
           <wp:inline distT="114300" distB="114300" distL="114300" distR="114300" wp14:anchorId="27D3EAA1" wp14:editId="07DCE8DA">
             <wp:extent cx="5310188" cy="3660677"/>
@@ -2999,7 +3182,25 @@
           <w:sz w:val="16"/>
           <w:szCs w:val="16"/>
         </w:rPr>
-        <w:t>Outil de création de maps, fig. 2</w:t>
+        <w:t xml:space="preserve">Outil de création de </w:t>
+      </w:r>
+      <w:proofErr w:type="spellStart"/>
+      <w:r>
+        <w:rPr>
+          <w:i/>
+          <w:sz w:val="16"/>
+          <w:szCs w:val="16"/>
+        </w:rPr>
+        <w:t>maps</w:t>
+      </w:r>
+      <w:proofErr w:type="spellEnd"/>
+      <w:r>
+        <w:rPr>
+          <w:i/>
+          <w:sz w:val="16"/>
+          <w:szCs w:val="16"/>
+        </w:rPr>
+        <w:t>, fig. 2</w:t>
       </w:r>
     </w:p>
     <w:p>
@@ -3008,7 +3209,6 @@
       </w:pPr>
       <w:bookmarkStart w:id="8" w:name="_Toc512590514"/>
       <w:r>
-        <w:lastRenderedPageBreak/>
         <w:t>Diagramme de cas d’utilisation général:</w:t>
       </w:r>
       <w:bookmarkEnd w:id="8"/>
@@ -3239,7 +3439,23 @@
           <w:sz w:val="24"/>
           <w:szCs w:val="24"/>
         </w:rPr>
-        <w:t xml:space="preserve"> : Le joueur est dirigé vers un écran de scores et les scores sont sauvegardé dans une liste.</w:t>
+        <w:t xml:space="preserve"> : Le joueur est dirigé vers un écran de scores et les scores sont </w:t>
+      </w:r>
+      <w:proofErr w:type="gramStart"/>
+      <w:r>
+        <w:rPr>
+          <w:sz w:val="24"/>
+          <w:szCs w:val="24"/>
+        </w:rPr>
+        <w:t>sauvegardé</w:t>
+      </w:r>
+      <w:proofErr w:type="gramEnd"/>
+      <w:r>
+        <w:rPr>
+          <w:sz w:val="24"/>
+          <w:szCs w:val="24"/>
+        </w:rPr>
+        <w:t xml:space="preserve"> dans une liste.</w:t>
       </w:r>
     </w:p>
     <w:p>
@@ -3332,7 +3548,39 @@
           <w:sz w:val="24"/>
           <w:szCs w:val="24"/>
         </w:rPr>
-        <w:t>Le joueur peut créer une partie, pour cela il choisit une map et propose sa partie à d’autre joueur.</w:t>
+        <w:t xml:space="preserve">Le joueur peut créer une partie, pour cela il choisit une </w:t>
+      </w:r>
+      <w:proofErr w:type="spellStart"/>
+      <w:r>
+        <w:rPr>
+          <w:sz w:val="24"/>
+          <w:szCs w:val="24"/>
+        </w:rPr>
+        <w:t>map</w:t>
+      </w:r>
+      <w:proofErr w:type="spellEnd"/>
+      <w:r>
+        <w:rPr>
+          <w:sz w:val="24"/>
+          <w:szCs w:val="24"/>
+        </w:rPr>
+        <w:t xml:space="preserve"> et propose sa partie </w:t>
+      </w:r>
+      <w:proofErr w:type="spellStart"/>
+      <w:r>
+        <w:rPr>
+          <w:sz w:val="24"/>
+          <w:szCs w:val="24"/>
+        </w:rPr>
+        <w:t>à</w:t>
+      </w:r>
+      <w:proofErr w:type="spellEnd"/>
+      <w:r>
+        <w:rPr>
+          <w:sz w:val="24"/>
+          <w:szCs w:val="24"/>
+        </w:rPr>
+        <w:t xml:space="preserve"> d’autre joueur.</w:t>
       </w:r>
     </w:p>
     <w:p>
@@ -3379,7 +3627,6 @@
           <w:sz w:val="24"/>
           <w:szCs w:val="24"/>
         </w:rPr>
-        <w:lastRenderedPageBreak/>
         <w:t xml:space="preserve">- </w:t>
       </w:r>
       <w:r>
@@ -3388,14 +3635,136 @@
           <w:sz w:val="24"/>
           <w:szCs w:val="24"/>
         </w:rPr>
-        <w:t>Créer une Map</w:t>
-      </w:r>
-      <w:r>
-        <w:rPr>
-          <w:sz w:val="24"/>
-          <w:szCs w:val="24"/>
-        </w:rPr>
-        <w:t xml:space="preserve"> : s’il le désire, un joueur peut créer une map de jeu personnalisée. Pour ce faire, il peut placer des murs, ainsi que les positions initiales des participants(il y aura des contraintes, on ne peut pas commencer n’importe où. Un périmètre de position possible sera affiché ). Il doit au préalable s’authentifier auprès du système.Il pourra enregistrer ses maps, qui sera ajouté à une liste possible de map “jouable”.</w:t>
+        <w:t xml:space="preserve">Créer une </w:t>
+      </w:r>
+      <w:proofErr w:type="spellStart"/>
+      <w:r>
+        <w:rPr>
+          <w:b/>
+          <w:sz w:val="24"/>
+          <w:szCs w:val="24"/>
+        </w:rPr>
+        <w:t>Map</w:t>
+      </w:r>
+      <w:proofErr w:type="spellEnd"/>
+      <w:r>
+        <w:rPr>
+          <w:sz w:val="24"/>
+          <w:szCs w:val="24"/>
+        </w:rPr>
+        <w:t xml:space="preserve"> : s’il le désire, un joueur peut créer une </w:t>
+      </w:r>
+      <w:proofErr w:type="spellStart"/>
+      <w:r>
+        <w:rPr>
+          <w:sz w:val="24"/>
+          <w:szCs w:val="24"/>
+        </w:rPr>
+        <w:t>map</w:t>
+      </w:r>
+      <w:proofErr w:type="spellEnd"/>
+      <w:r>
+        <w:rPr>
+          <w:sz w:val="24"/>
+          <w:szCs w:val="24"/>
+        </w:rPr>
+        <w:t xml:space="preserve"> de jeu personnalisée. Pour ce faire, il peut placer des murs, ainsi que les positions initiales des </w:t>
+      </w:r>
+      <w:proofErr w:type="gramStart"/>
+      <w:r>
+        <w:rPr>
+          <w:sz w:val="24"/>
+          <w:szCs w:val="24"/>
+        </w:rPr>
+        <w:t>participants(</w:t>
+      </w:r>
+      <w:proofErr w:type="gramEnd"/>
+      <w:r>
+        <w:rPr>
+          <w:sz w:val="24"/>
+          <w:szCs w:val="24"/>
+        </w:rPr>
+        <w:t xml:space="preserve">il y aura des contraintes, on ne peut pas commencer n’importe où. Un périmètre de position possible sera </w:t>
+      </w:r>
+      <w:proofErr w:type="gramStart"/>
+      <w:r>
+        <w:rPr>
+          <w:sz w:val="24"/>
+          <w:szCs w:val="24"/>
+        </w:rPr>
+        <w:t>affiché )</w:t>
+      </w:r>
+      <w:proofErr w:type="gramEnd"/>
+      <w:r>
+        <w:rPr>
+          <w:sz w:val="24"/>
+          <w:szCs w:val="24"/>
+        </w:rPr>
+        <w:t xml:space="preserve">. Il doit au préalable s’authentifier auprès du </w:t>
+      </w:r>
+      <w:proofErr w:type="spellStart"/>
+      <w:r>
+        <w:rPr>
+          <w:sz w:val="24"/>
+          <w:szCs w:val="24"/>
+        </w:rPr>
+        <w:t>système.Il</w:t>
+      </w:r>
+      <w:proofErr w:type="spellEnd"/>
+      <w:r>
+        <w:rPr>
+          <w:sz w:val="24"/>
+          <w:szCs w:val="24"/>
+        </w:rPr>
+        <w:t xml:space="preserve"> pourra enregistrer ses </w:t>
+      </w:r>
+      <w:proofErr w:type="spellStart"/>
+      <w:r>
+        <w:rPr>
+          <w:sz w:val="24"/>
+          <w:szCs w:val="24"/>
+        </w:rPr>
+        <w:t>maps</w:t>
+      </w:r>
+      <w:proofErr w:type="spellEnd"/>
+      <w:r>
+        <w:rPr>
+          <w:sz w:val="24"/>
+          <w:szCs w:val="24"/>
+        </w:rPr>
+        <w:t xml:space="preserve">, qui </w:t>
+      </w:r>
+      <w:proofErr w:type="gramStart"/>
+      <w:r>
+        <w:rPr>
+          <w:sz w:val="24"/>
+          <w:szCs w:val="24"/>
+        </w:rPr>
+        <w:t>sera</w:t>
+      </w:r>
+      <w:proofErr w:type="gramEnd"/>
+      <w:r>
+        <w:rPr>
+          <w:sz w:val="24"/>
+          <w:szCs w:val="24"/>
+        </w:rPr>
+        <w:t xml:space="preserve"> ajouté à une liste possible de </w:t>
+      </w:r>
+      <w:proofErr w:type="spellStart"/>
+      <w:r>
+        <w:rPr>
+          <w:sz w:val="24"/>
+          <w:szCs w:val="24"/>
+        </w:rPr>
+        <w:t>map</w:t>
+      </w:r>
+      <w:proofErr w:type="spellEnd"/>
+      <w:r>
+        <w:rPr>
+          <w:sz w:val="24"/>
+          <w:szCs w:val="24"/>
+        </w:rPr>
+        <w:t xml:space="preserve"> “jouable”.</w:t>
       </w:r>
     </w:p>
     <w:p>
@@ -3419,14 +3788,81 @@
           <w:sz w:val="24"/>
           <w:szCs w:val="24"/>
         </w:rPr>
-        <w:t xml:space="preserve">Modifier une map :  </w:t>
-      </w:r>
-      <w:r>
-        <w:rPr>
-          <w:sz w:val="24"/>
-          <w:szCs w:val="24"/>
-        </w:rPr>
-        <w:t>Si la map lui appartient un joueur peut modifier la map.</w:t>
+        <w:t xml:space="preserve">Modifier une </w:t>
+      </w:r>
+      <w:proofErr w:type="spellStart"/>
+      <w:r>
+        <w:rPr>
+          <w:b/>
+          <w:sz w:val="24"/>
+          <w:szCs w:val="24"/>
+        </w:rPr>
+        <w:t>map</w:t>
+      </w:r>
+      <w:proofErr w:type="spellEnd"/>
+      <w:r>
+        <w:rPr>
+          <w:b/>
+          <w:sz w:val="24"/>
+          <w:szCs w:val="24"/>
+        </w:rPr>
+        <w:t xml:space="preserve"> </w:t>
+      </w:r>
+      <w:proofErr w:type="gramStart"/>
+      <w:r>
+        <w:rPr>
+          <w:b/>
+          <w:sz w:val="24"/>
+          <w:szCs w:val="24"/>
+        </w:rPr>
+        <w:t xml:space="preserve">:  </w:t>
+      </w:r>
+      <w:r>
+        <w:rPr>
+          <w:sz w:val="24"/>
+          <w:szCs w:val="24"/>
+        </w:rPr>
+        <w:t>Si</w:t>
+      </w:r>
+      <w:proofErr w:type="gramEnd"/>
+      <w:r>
+        <w:rPr>
+          <w:sz w:val="24"/>
+          <w:szCs w:val="24"/>
+        </w:rPr>
+        <w:t xml:space="preserve"> la </w:t>
+      </w:r>
+      <w:proofErr w:type="spellStart"/>
+      <w:r>
+        <w:rPr>
+          <w:sz w:val="24"/>
+          <w:szCs w:val="24"/>
+        </w:rPr>
+        <w:t>map</w:t>
+      </w:r>
+      <w:proofErr w:type="spellEnd"/>
+      <w:r>
+        <w:rPr>
+          <w:sz w:val="24"/>
+          <w:szCs w:val="24"/>
+        </w:rPr>
+        <w:t xml:space="preserve"> lui appartient un joueur peut modifier la </w:t>
+      </w:r>
+      <w:proofErr w:type="spellStart"/>
+      <w:r>
+        <w:rPr>
+          <w:sz w:val="24"/>
+          <w:szCs w:val="24"/>
+        </w:rPr>
+        <w:t>map</w:t>
+      </w:r>
+      <w:proofErr w:type="spellEnd"/>
+      <w:r>
+        <w:rPr>
+          <w:sz w:val="24"/>
+          <w:szCs w:val="24"/>
+        </w:rPr>
+        <w:t>.</w:t>
       </w:r>
     </w:p>
     <w:p>
@@ -3457,7 +3893,39 @@
           <w:sz w:val="24"/>
           <w:szCs w:val="24"/>
         </w:rPr>
-        <w:t xml:space="preserve"> : le créateur peut “dessiner” les différents mur de la map.</w:t>
+        <w:t xml:space="preserve"> : le créateur peut “dessiner” </w:t>
+      </w:r>
+      <w:proofErr w:type="gramStart"/>
+      <w:r>
+        <w:rPr>
+          <w:sz w:val="24"/>
+          <w:szCs w:val="24"/>
+        </w:rPr>
+        <w:t>les différents mur</w:t>
+      </w:r>
+      <w:proofErr w:type="gramEnd"/>
+      <w:r>
+        <w:rPr>
+          <w:sz w:val="24"/>
+          <w:szCs w:val="24"/>
+        </w:rPr>
+        <w:t xml:space="preserve"> de la </w:t>
+      </w:r>
+      <w:proofErr w:type="spellStart"/>
+      <w:r>
+        <w:rPr>
+          <w:sz w:val="24"/>
+          <w:szCs w:val="24"/>
+        </w:rPr>
+        <w:t>map</w:t>
+      </w:r>
+      <w:proofErr w:type="spellEnd"/>
+      <w:r>
+        <w:rPr>
+          <w:sz w:val="24"/>
+          <w:szCs w:val="24"/>
+        </w:rPr>
+        <w:t>.</w:t>
       </w:r>
     </w:p>
     <w:p>
@@ -3512,24 +3980,90 @@
           <w:sz w:val="24"/>
           <w:szCs w:val="24"/>
         </w:rPr>
-        <w:t xml:space="preserve">Vérifier les maps : </w:t>
-      </w:r>
-      <w:r>
-        <w:rPr>
-          <w:sz w:val="24"/>
-          <w:szCs w:val="24"/>
-        </w:rPr>
-        <w:t>L’administrateur vérifie parmis la liste des maps, s’il y a des maps inadéquates et les supprimes le cas échéant.</w:t>
-      </w:r>
-    </w:p>
-    <w:p>
-      <w:pPr>
-        <w:jc w:val="both"/>
+        <w:t xml:space="preserve">Vérifier les </w:t>
+      </w:r>
+      <w:proofErr w:type="spellStart"/>
+      <w:r>
         <w:rPr>
           <w:b/>
           <w:sz w:val="24"/>
           <w:szCs w:val="24"/>
         </w:rPr>
+        <w:t>maps</w:t>
+      </w:r>
+      <w:proofErr w:type="spellEnd"/>
+      <w:r>
+        <w:rPr>
+          <w:b/>
+          <w:sz w:val="24"/>
+          <w:szCs w:val="24"/>
+        </w:rPr>
+        <w:t xml:space="preserve"> : </w:t>
+      </w:r>
+      <w:r>
+        <w:rPr>
+          <w:sz w:val="24"/>
+          <w:szCs w:val="24"/>
+        </w:rPr>
+        <w:t xml:space="preserve">L’administrateur vérifie </w:t>
+      </w:r>
+      <w:proofErr w:type="spellStart"/>
+      <w:r>
+        <w:rPr>
+          <w:sz w:val="24"/>
+          <w:szCs w:val="24"/>
+        </w:rPr>
+        <w:t>parmis</w:t>
+      </w:r>
+      <w:proofErr w:type="spellEnd"/>
+      <w:r>
+        <w:rPr>
+          <w:sz w:val="24"/>
+          <w:szCs w:val="24"/>
+        </w:rPr>
+        <w:t xml:space="preserve"> la liste des </w:t>
+      </w:r>
+      <w:proofErr w:type="spellStart"/>
+      <w:r>
+        <w:rPr>
+          <w:sz w:val="24"/>
+          <w:szCs w:val="24"/>
+        </w:rPr>
+        <w:t>maps</w:t>
+      </w:r>
+      <w:proofErr w:type="spellEnd"/>
+      <w:r>
+        <w:rPr>
+          <w:sz w:val="24"/>
+          <w:szCs w:val="24"/>
+        </w:rPr>
+        <w:t xml:space="preserve">, s’il y a des </w:t>
+      </w:r>
+      <w:proofErr w:type="spellStart"/>
+      <w:r>
+        <w:rPr>
+          <w:sz w:val="24"/>
+          <w:szCs w:val="24"/>
+        </w:rPr>
+        <w:t>maps</w:t>
+      </w:r>
+      <w:proofErr w:type="spellEnd"/>
+      <w:r>
+        <w:rPr>
+          <w:sz w:val="24"/>
+          <w:szCs w:val="24"/>
+        </w:rPr>
+        <w:t xml:space="preserve"> inadéquates et les supprimes le cas échéant.</w:t>
+      </w:r>
+    </w:p>
+    <w:p>
+      <w:pPr>
+        <w:jc w:val="both"/>
+        <w:rPr>
+          <w:b/>
+          <w:sz w:val="24"/>
+          <w:szCs w:val="24"/>
+        </w:rPr>
       </w:pPr>
       <w:r>
         <w:rPr>
@@ -3551,7 +4085,23 @@
           <w:sz w:val="24"/>
           <w:szCs w:val="24"/>
         </w:rPr>
-        <w:t>L’administrateur vérifie parmis la liste des scores, si des scores semblent invraisemblable et les supprimes le cas échéant.</w:t>
+        <w:t xml:space="preserve">L’administrateur vérifie </w:t>
+      </w:r>
+      <w:proofErr w:type="spellStart"/>
+      <w:r>
+        <w:rPr>
+          <w:sz w:val="24"/>
+          <w:szCs w:val="24"/>
+        </w:rPr>
+        <w:t>parmis</w:t>
+      </w:r>
+      <w:proofErr w:type="spellEnd"/>
+      <w:r>
+        <w:rPr>
+          <w:sz w:val="24"/>
+          <w:szCs w:val="24"/>
+        </w:rPr>
+        <w:t xml:space="preserve"> la liste des scores, si des scores semblent invraisemblable et les supprimes le cas échéant.</w:t>
       </w:r>
     </w:p>
     <w:p>
@@ -3627,7 +4177,24 @@
           <w:sz w:val="24"/>
           <w:szCs w:val="24"/>
         </w:rPr>
-        <w:t>Joueur : Il pourra jouer une partie ou créer une map mais pas les deux en même temps.</w:t>
+        <w:lastRenderedPageBreak/>
+        <w:t xml:space="preserve">Joueur : Il pourra jouer une partie ou créer une </w:t>
+      </w:r>
+      <w:proofErr w:type="spellStart"/>
+      <w:r>
+        <w:rPr>
+          <w:sz w:val="24"/>
+          <w:szCs w:val="24"/>
+        </w:rPr>
+        <w:t>map</w:t>
+      </w:r>
+      <w:proofErr w:type="spellEnd"/>
+      <w:r>
+        <w:rPr>
+          <w:sz w:val="24"/>
+          <w:szCs w:val="24"/>
+        </w:rPr>
+        <w:t xml:space="preserve"> mais pas les deux en même temps.</w:t>
       </w:r>
     </w:p>
     <w:p>
@@ -3644,7 +4211,39 @@
           <w:sz w:val="24"/>
           <w:szCs w:val="24"/>
         </w:rPr>
-        <w:t>Créateur de maps: est un joueur (en train de créer une map)</w:t>
+        <w:t xml:space="preserve">Créateur de </w:t>
+      </w:r>
+      <w:proofErr w:type="spellStart"/>
+      <w:r>
+        <w:rPr>
+          <w:sz w:val="24"/>
+          <w:szCs w:val="24"/>
+        </w:rPr>
+        <w:t>maps</w:t>
+      </w:r>
+      <w:proofErr w:type="spellEnd"/>
+      <w:r>
+        <w:rPr>
+          <w:sz w:val="24"/>
+          <w:szCs w:val="24"/>
+        </w:rPr>
+        <w:t xml:space="preserve">: est un joueur (en train de créer une </w:t>
+      </w:r>
+      <w:proofErr w:type="spellStart"/>
+      <w:r>
+        <w:rPr>
+          <w:sz w:val="24"/>
+          <w:szCs w:val="24"/>
+        </w:rPr>
+        <w:t>map</w:t>
+      </w:r>
+      <w:proofErr w:type="spellEnd"/>
+      <w:r>
+        <w:rPr>
+          <w:sz w:val="24"/>
+          <w:szCs w:val="24"/>
+        </w:rPr>
+        <w:t>)</w:t>
       </w:r>
     </w:p>
     <w:p>
@@ -3679,7 +4278,23 @@
           <w:sz w:val="24"/>
           <w:szCs w:val="24"/>
         </w:rPr>
-        <w:t>Administrateur : Il aura pour rôle de vérifier les maps (pas de dessins inapproprié). Et vérifier le tableau des scores (éviter qu’il y ait des scores trafiqués).</w:t>
+        <w:t xml:space="preserve">Administrateur : Il aura pour rôle de vérifier les </w:t>
+      </w:r>
+      <w:proofErr w:type="spellStart"/>
+      <w:r>
+        <w:rPr>
+          <w:sz w:val="24"/>
+          <w:szCs w:val="24"/>
+        </w:rPr>
+        <w:t>maps</w:t>
+      </w:r>
+      <w:proofErr w:type="spellEnd"/>
+      <w:r>
+        <w:rPr>
+          <w:sz w:val="24"/>
+          <w:szCs w:val="24"/>
+        </w:rPr>
+        <w:t xml:space="preserve"> (pas de dessins inapproprié). Et vérifier le tableau des scores (éviter qu’il y ait des scores trafiqués).</w:t>
       </w:r>
     </w:p>
     <w:p>
@@ -3746,28 +4361,62 @@
           <w:szCs w:val="24"/>
         </w:rPr>
       </w:pPr>
-      <w:r>
-        <w:rPr>
-          <w:sz w:val="24"/>
-          <w:szCs w:val="24"/>
-        </w:rPr>
-        <w:t>Scrum Master : Mathieu Jee</w:t>
-      </w:r>
-    </w:p>
-    <w:p>
-      <w:pPr>
-        <w:jc w:val="both"/>
-        <w:rPr>
-          <w:sz w:val="24"/>
-          <w:szCs w:val="24"/>
-        </w:rPr>
-      </w:pPr>
-      <w:r>
-        <w:rPr>
-          <w:sz w:val="24"/>
-          <w:szCs w:val="24"/>
-        </w:rPr>
-        <w:t xml:space="preserve">Product Owner : </w:t>
+      <w:proofErr w:type="spellStart"/>
+      <w:r>
+        <w:rPr>
+          <w:sz w:val="24"/>
+          <w:szCs w:val="24"/>
+        </w:rPr>
+        <w:t>Scrum</w:t>
+      </w:r>
+      <w:proofErr w:type="spellEnd"/>
+      <w:r>
+        <w:rPr>
+          <w:sz w:val="24"/>
+          <w:szCs w:val="24"/>
+        </w:rPr>
+        <w:t xml:space="preserve"> Master : Mathieu </w:t>
+      </w:r>
+      <w:proofErr w:type="spellStart"/>
+      <w:r>
+        <w:rPr>
+          <w:sz w:val="24"/>
+          <w:szCs w:val="24"/>
+        </w:rPr>
+        <w:t>Jee</w:t>
+      </w:r>
+      <w:proofErr w:type="spellEnd"/>
+    </w:p>
+    <w:p>
+      <w:pPr>
+        <w:jc w:val="both"/>
+        <w:rPr>
+          <w:sz w:val="24"/>
+          <w:szCs w:val="24"/>
+        </w:rPr>
+      </w:pPr>
+      <w:r>
+        <w:rPr>
+          <w:sz w:val="24"/>
+          <w:szCs w:val="24"/>
+        </w:rPr>
+        <w:t xml:space="preserve">Product </w:t>
+      </w:r>
+      <w:proofErr w:type="spellStart"/>
+      <w:r>
+        <w:rPr>
+          <w:sz w:val="24"/>
+          <w:szCs w:val="24"/>
+        </w:rPr>
+        <w:t>Owner</w:t>
+      </w:r>
+      <w:proofErr w:type="spellEnd"/>
+      <w:r>
+        <w:rPr>
+          <w:sz w:val="24"/>
+          <w:szCs w:val="24"/>
+        </w:rPr>
+        <w:t xml:space="preserve"> : </w:t>
       </w:r>
       <w:r>
         <w:rPr>
@@ -3797,8 +4446,17 @@
           <w:sz w:val="24"/>
           <w:szCs w:val="24"/>
         </w:rPr>
-        <w:t>Lionel Burgbacher</w:t>
-      </w:r>
+        <w:t xml:space="preserve">Lionel </w:t>
+      </w:r>
+      <w:proofErr w:type="spellStart"/>
+      <w:r>
+        <w:rPr>
+          <w:sz w:val="24"/>
+          <w:szCs w:val="24"/>
+        </w:rPr>
+        <w:t>Burgbacher</w:t>
+      </w:r>
+      <w:proofErr w:type="spellEnd"/>
       <w:r>
         <w:rPr>
           <w:sz w:val="24"/>
@@ -3859,12 +4517,21 @@
           <w:szCs w:val="26"/>
         </w:rPr>
       </w:pPr>
+      <w:proofErr w:type="gramStart"/>
       <w:r>
         <w:rPr>
           <w:sz w:val="26"/>
           <w:szCs w:val="26"/>
         </w:rPr>
-        <w:t>modèle pour le serveur</w:t>
+        <w:t>modèle</w:t>
+      </w:r>
+      <w:proofErr w:type="gramEnd"/>
+      <w:r>
+        <w:rPr>
+          <w:sz w:val="26"/>
+          <w:szCs w:val="26"/>
+        </w:rPr>
+        <w:t xml:space="preserve"> pour le serveur</w:t>
       </w:r>
     </w:p>
     <w:p>
@@ -3919,6 +4586,7 @@
           <w:szCs w:val="24"/>
         </w:rPr>
       </w:pPr>
+      <w:proofErr w:type="spellStart"/>
       <w:r>
         <w:rPr>
           <w:sz w:val="24"/>
@@ -3926,6 +4594,7 @@
         </w:rPr>
         <w:t>map</w:t>
       </w:r>
+      <w:proofErr w:type="spellEnd"/>
     </w:p>
     <w:p>
       <w:pPr>
@@ -3972,12 +4641,21 @@
           <w:szCs w:val="24"/>
         </w:rPr>
       </w:pPr>
-      <w:r>
-        <w:rPr>
-          <w:sz w:val="24"/>
-          <w:szCs w:val="24"/>
-        </w:rPr>
-        <w:t xml:space="preserve">modèle pour le client </w:t>
+      <w:proofErr w:type="gramStart"/>
+      <w:r>
+        <w:rPr>
+          <w:sz w:val="24"/>
+          <w:szCs w:val="24"/>
+        </w:rPr>
+        <w:t>modèle</w:t>
+      </w:r>
+      <w:proofErr w:type="gramEnd"/>
+      <w:r>
+        <w:rPr>
+          <w:sz w:val="24"/>
+          <w:szCs w:val="24"/>
+        </w:rPr>
+        <w:t xml:space="preserve"> pour le client </w:t>
       </w:r>
     </w:p>
     <w:p>
@@ -4037,8 +4715,17 @@
           <w:sz w:val="24"/>
           <w:szCs w:val="24"/>
         </w:rPr>
-        <w:t>éditeur de map</w:t>
-      </w:r>
+        <w:t xml:space="preserve">éditeur de </w:t>
+      </w:r>
+      <w:proofErr w:type="spellStart"/>
+      <w:r>
+        <w:rPr>
+          <w:sz w:val="24"/>
+          <w:szCs w:val="24"/>
+        </w:rPr>
+        <w:t>map</w:t>
+      </w:r>
+      <w:proofErr w:type="spellEnd"/>
     </w:p>
     <w:p>
       <w:pPr>
@@ -4127,20 +4814,62 @@
         </w:rPr>
         <w:t xml:space="preserve">Le but de notre base de données est de pouvoir permettre aux utilisateurs de se créer un compte qui gardera en mémoire les différentes </w:t>
       </w:r>
+      <w:proofErr w:type="spellStart"/>
       <w:r>
         <w:rPr>
           <w:i/>
           <w:sz w:val="24"/>
           <w:szCs w:val="24"/>
         </w:rPr>
-        <w:t xml:space="preserve">maps </w:t>
-      </w:r>
-      <w:r>
-        <w:rPr>
-          <w:sz w:val="24"/>
-          <w:szCs w:val="24"/>
-        </w:rPr>
-        <w:t>qu’ils ont créé, leur score et certaines informations personnelles ( pseudo, mdp, etc…). Il y aura aussi un booléen qui indiquera si la personne est administrateur ou simple joueur.</w:t>
+        <w:t>maps</w:t>
+      </w:r>
+      <w:proofErr w:type="spellEnd"/>
+      <w:r>
+        <w:rPr>
+          <w:i/>
+          <w:sz w:val="24"/>
+          <w:szCs w:val="24"/>
+        </w:rPr>
+        <w:t xml:space="preserve"> </w:t>
+      </w:r>
+      <w:r>
+        <w:rPr>
+          <w:sz w:val="24"/>
+          <w:szCs w:val="24"/>
+        </w:rPr>
+        <w:t xml:space="preserve">qu’ils ont créé, leur score et certaines informations personnelles </w:t>
+      </w:r>
+      <w:proofErr w:type="gramStart"/>
+      <w:r>
+        <w:rPr>
+          <w:sz w:val="24"/>
+          <w:szCs w:val="24"/>
+        </w:rPr>
+        <w:t>( pseudo</w:t>
+      </w:r>
+      <w:proofErr w:type="gramEnd"/>
+      <w:r>
+        <w:rPr>
+          <w:sz w:val="24"/>
+          <w:szCs w:val="24"/>
+        </w:rPr>
+        <w:t xml:space="preserve">, </w:t>
+      </w:r>
+      <w:proofErr w:type="spellStart"/>
+      <w:r>
+        <w:rPr>
+          <w:sz w:val="24"/>
+          <w:szCs w:val="24"/>
+        </w:rPr>
+        <w:t>mdp</w:t>
+      </w:r>
+      <w:proofErr w:type="spellEnd"/>
+      <w:r>
+        <w:rPr>
+          <w:sz w:val="24"/>
+          <w:szCs w:val="24"/>
+        </w:rPr>
+        <w:t>, etc…). Il y aura aussi un booléen qui indiquera si la personne est administrateur ou simple joueur.</w:t>
       </w:r>
     </w:p>
     <w:p>
@@ -4293,7 +5022,39 @@
           <w:sz w:val="24"/>
           <w:szCs w:val="24"/>
         </w:rPr>
-        <w:t>Java FX Scene Builder) qui facilite grandement la partie graphique. Comme tous les outils que nous allons utiliser pour la réalisation de notre projet ont déjà été étudié, nous considérons qu’il ne devrait pas avoir de problème quant à sa réalisation.</w:t>
+        <w:t xml:space="preserve">Java FX </w:t>
+      </w:r>
+      <w:proofErr w:type="spellStart"/>
+      <w:r>
+        <w:rPr>
+          <w:sz w:val="24"/>
+          <w:szCs w:val="24"/>
+        </w:rPr>
+        <w:t>Scene</w:t>
+      </w:r>
+      <w:proofErr w:type="spellEnd"/>
+      <w:r>
+        <w:rPr>
+          <w:sz w:val="24"/>
+          <w:szCs w:val="24"/>
+        </w:rPr>
+        <w:t xml:space="preserve"> </w:t>
+      </w:r>
+      <w:proofErr w:type="spellStart"/>
+      <w:r>
+        <w:rPr>
+          <w:sz w:val="24"/>
+          <w:szCs w:val="24"/>
+        </w:rPr>
+        <w:t>Builder</w:t>
+      </w:r>
+      <w:proofErr w:type="spellEnd"/>
+      <w:r>
+        <w:rPr>
+          <w:sz w:val="24"/>
+          <w:szCs w:val="24"/>
+        </w:rPr>
+        <w:t>) qui facilite grandement la partie graphique. Comme tous les outils que nous allons utiliser pour la réalisation de notre projet ont déjà été étudié, nous considérons qu’il ne devrait pas avoir de problème quant à sa réalisation.</w:t>
       </w:r>
     </w:p>
     <w:p>
@@ -4332,7 +5093,23 @@
           <w:sz w:val="24"/>
           <w:szCs w:val="24"/>
         </w:rPr>
-        <w:t xml:space="preserve"> “ultra-rapide” tel que mongoDB car ce projet n’est pas destiné à être utilisé par des millions d’utilisateur et l’accès à la DB sera nécessaire uniquement pour l’authentification des utilisateurs et l’affichage des classements généraux.</w:t>
+        <w:t xml:space="preserve"> “ultra-rapide” tel que </w:t>
+      </w:r>
+      <w:proofErr w:type="spellStart"/>
+      <w:r>
+        <w:rPr>
+          <w:sz w:val="24"/>
+          <w:szCs w:val="24"/>
+        </w:rPr>
+        <w:t>mongoDB</w:t>
+      </w:r>
+      <w:proofErr w:type="spellEnd"/>
+      <w:r>
+        <w:rPr>
+          <w:sz w:val="24"/>
+          <w:szCs w:val="24"/>
+        </w:rPr>
+        <w:t xml:space="preserve"> car ce projet n’est pas destiné à être utilisé par des millions d’utilisateur et l’accès à la DB sera nécessaire uniquement pour l’authentification des utilisateurs et l’affichage des classements généraux.</w:t>
       </w:r>
     </w:p>
     <w:p>
@@ -4441,6 +5218,7 @@
         </w:rPr>
         <w:t xml:space="preserve">Dessine la </w:t>
       </w:r>
+      <w:proofErr w:type="spellStart"/>
       <w:r>
         <w:rPr>
           <w:i/>
@@ -4449,6 +5227,7 @@
         </w:rPr>
         <w:t>map</w:t>
       </w:r>
+      <w:proofErr w:type="spellEnd"/>
     </w:p>
     <w:p>
       <w:pPr>
@@ -4491,13 +5270,23 @@
         </w:rPr>
         <w:t xml:space="preserve">Met à jour la </w:t>
       </w:r>
+      <w:proofErr w:type="spellStart"/>
       <w:r>
         <w:rPr>
           <w:i/>
           <w:sz w:val="24"/>
           <w:szCs w:val="24"/>
         </w:rPr>
-        <w:t xml:space="preserve">map </w:t>
+        <w:t>map</w:t>
+      </w:r>
+      <w:proofErr w:type="spellEnd"/>
+      <w:r>
+        <w:rPr>
+          <w:i/>
+          <w:sz w:val="24"/>
+          <w:szCs w:val="24"/>
+        </w:rPr>
+        <w:t xml:space="preserve"> </w:t>
       </w:r>
       <w:r>
         <w:rPr>
@@ -4546,7 +5335,23 @@
           <w:sz w:val="24"/>
           <w:szCs w:val="24"/>
         </w:rPr>
-        <w:t>(Création de map grâce à l’outil)</w:t>
+        <w:t xml:space="preserve">(Création de </w:t>
+      </w:r>
+      <w:proofErr w:type="spellStart"/>
+      <w:r>
+        <w:rPr>
+          <w:sz w:val="24"/>
+          <w:szCs w:val="24"/>
+        </w:rPr>
+        <w:t>map</w:t>
+      </w:r>
+      <w:proofErr w:type="spellEnd"/>
+      <w:r>
+        <w:rPr>
+          <w:sz w:val="24"/>
+          <w:szCs w:val="24"/>
+        </w:rPr>
+        <w:t xml:space="preserve"> grâce à l’outil)</w:t>
       </w:r>
     </w:p>
     <w:p>
@@ -4797,12 +5602,21 @@
           <w:szCs w:val="24"/>
         </w:rPr>
       </w:pPr>
-      <w:r>
-        <w:rPr>
-          <w:sz w:val="24"/>
-          <w:szCs w:val="24"/>
-        </w:rPr>
-        <w:t>maps stockées en DB</w:t>
+      <w:proofErr w:type="spellStart"/>
+      <w:r>
+        <w:rPr>
+          <w:sz w:val="24"/>
+          <w:szCs w:val="24"/>
+        </w:rPr>
+        <w:t>maps</w:t>
+      </w:r>
+      <w:proofErr w:type="spellEnd"/>
+      <w:r>
+        <w:rPr>
+          <w:sz w:val="24"/>
+          <w:szCs w:val="24"/>
+        </w:rPr>
+        <w:t xml:space="preserve"> stockées en DB</w:t>
       </w:r>
     </w:p>
     <w:p>
@@ -4844,7 +5658,23 @@
           <w:sz w:val="24"/>
           <w:szCs w:val="24"/>
         </w:rPr>
-        <w:t xml:space="preserve">Ces credentials sont stockés en DB </w:t>
+        <w:t xml:space="preserve">Ces </w:t>
+      </w:r>
+      <w:proofErr w:type="spellStart"/>
+      <w:r>
+        <w:rPr>
+          <w:sz w:val="24"/>
+          <w:szCs w:val="24"/>
+        </w:rPr>
+        <w:t>credentials</w:t>
+      </w:r>
+      <w:proofErr w:type="spellEnd"/>
+      <w:r>
+        <w:rPr>
+          <w:sz w:val="24"/>
+          <w:szCs w:val="24"/>
+        </w:rPr>
+        <w:t xml:space="preserve"> sont stockés en DB </w:t>
       </w:r>
     </w:p>
     <w:p>
@@ -4948,6 +5778,7 @@
         </w:rPr>
         <w:t xml:space="preserve">À chaque </w:t>
       </w:r>
+      <w:proofErr w:type="spellStart"/>
       <w:r>
         <w:rPr>
           <w:i/>
@@ -4956,6 +5787,7 @@
         </w:rPr>
         <w:t>tick</w:t>
       </w:r>
+      <w:proofErr w:type="spellEnd"/>
       <w:r>
         <w:rPr>
           <w:sz w:val="24"/>
@@ -4979,6 +5811,7 @@
         </w:rPr>
         <w:t xml:space="preserve">Le serveur s’assure de la pertinence du déplacement avant de le valider. Une fois les déplacements de tous les joueurs considérés comme valides, le serveur notifie tous les clients des nouvelles positions de l’ensemble des serpents de la partie. Les clients de tous les joueurs peuvent donc mettre à jour les différentes positions des serpents. En cas d’un déplacement interdit de la part d’un joueur (problème de communication, triche, modification du code source, etc.), le serveur ignore la nouvelle position fournie par le client concerné et fait comme si le joueur n’avait appuyé sur aucune touche (le serpent continue tout droit). Cet échange entre le client et le serveur aura lieu à chaque </w:t>
       </w:r>
+      <w:proofErr w:type="spellStart"/>
       <w:r>
         <w:rPr>
           <w:i/>
@@ -4987,6 +5820,7 @@
         </w:rPr>
         <w:t>tick</w:t>
       </w:r>
+      <w:proofErr w:type="spellEnd"/>
       <w:r>
         <w:rPr>
           <w:sz w:val="24"/>
@@ -5033,7 +5867,23 @@
           <w:sz w:val="24"/>
           <w:szCs w:val="24"/>
         </w:rPr>
-        <w:t xml:space="preserve">Si le serveur calcule une mort d’un des serpents, le client du joueur concerné continuera à recevoir les mise à jour des éléments de la part du serveur, malgré le fait que son serpent soit mort. Cela permet de suivre la fin de la manche en tant que spectateur. </w:t>
+        <w:t xml:space="preserve">Si le serveur calcule une mort d’un des serpents, le client du joueur concerné continuera à recevoir </w:t>
+      </w:r>
+      <w:proofErr w:type="gramStart"/>
+      <w:r>
+        <w:rPr>
+          <w:sz w:val="24"/>
+          <w:szCs w:val="24"/>
+        </w:rPr>
+        <w:t>les mise</w:t>
+      </w:r>
+      <w:proofErr w:type="gramEnd"/>
+      <w:r>
+        <w:rPr>
+          <w:sz w:val="24"/>
+          <w:szCs w:val="24"/>
+        </w:rPr>
+        <w:t xml:space="preserve"> à jour des éléments de la part du serveur, malgré le fait que son serpent soit mort. Cela permet de suivre la fin de la manche en tant que spectateur. </w:t>
       </w:r>
     </w:p>
     <w:p>
@@ -5169,10 +6019,12 @@
       <w:bookmarkEnd w:id="16"/>
       <w:bookmarkEnd w:id="17"/>
       <w:bookmarkEnd w:id="18"/>
+      <w:proofErr w:type="spellStart"/>
       <w:r>
         <w:lastRenderedPageBreak/>
         <w:t>Backlog</w:t>
       </w:r>
+      <w:proofErr w:type="spellEnd"/>
       <w:r>
         <w:t> </w:t>
       </w:r>
@@ -5503,8 +6355,13 @@
     </w:p>
     <w:p>
       <w:r>
-        <w:t>1 : déplacer un carré sur une map</w:t>
-      </w:r>
+        <w:t xml:space="preserve">1 : déplacer un carré sur une </w:t>
+      </w:r>
+      <w:proofErr w:type="spellStart"/>
+      <w:r>
+        <w:t>map</w:t>
+      </w:r>
+      <w:proofErr w:type="spellEnd"/>
     </w:p>
     <w:p>
       <w:r>
@@ -5531,7 +6388,6 @@
     <w:p/>
     <w:p>
       <w:r>
-        <w:lastRenderedPageBreak/>
         <w:t>Ce sprint est important car il nous permettra de montrer quelque chose au client  pour qu’il puisse y voir une avancé et nous permettra aussi de mettre en place une base à notre projet</w:t>
       </w:r>
     </w:p>
@@ -5600,8 +6456,13 @@
     </w:p>
     <w:p>
       <w:r>
-        <w:t>1 : Déplacement d’un serpent sur une map</w:t>
-      </w:r>
+        <w:t xml:space="preserve">1 : Déplacement d’un serpent sur une </w:t>
+      </w:r>
+      <w:proofErr w:type="spellStart"/>
+      <w:r>
+        <w:t>map</w:t>
+      </w:r>
+      <w:proofErr w:type="spellEnd"/>
     </w:p>
     <w:p>
       <w:r>
@@ -5683,8 +6544,13 @@
     </w:p>
     <w:p>
       <w:r>
-        <w:t>1 : Déplacement d’un serpent à travers les bordures d’une map</w:t>
-      </w:r>
+        <w:t xml:space="preserve">1 : Déplacement d’un serpent à travers les bordures d’une </w:t>
+      </w:r>
+      <w:proofErr w:type="spellStart"/>
+      <w:r>
+        <w:t>map</w:t>
+      </w:r>
+      <w:proofErr w:type="spellEnd"/>
     </w:p>
     <w:p>
       <w:r>
@@ -5707,7 +6573,6 @@
       </w:pPr>
       <w:bookmarkStart w:id="24" w:name="_Toc512590527"/>
       <w:r>
-        <w:lastRenderedPageBreak/>
         <w:t>Sprint N</w:t>
       </w:r>
       <w:r>
@@ -6151,7 +7016,15 @@
               <w:t>professeur (</w:t>
             </w:r>
             <w:r>
-              <w:t>ajout de backlog et de sprint).</w:t>
+              <w:t xml:space="preserve">ajout de </w:t>
+            </w:r>
+            <w:proofErr w:type="spellStart"/>
+            <w:r>
+              <w:t>backlog</w:t>
+            </w:r>
+            <w:proofErr w:type="spellEnd"/>
+            <w:r>
+              <w:t xml:space="preserve"> et de sprint).</w:t>
             </w:r>
           </w:p>
         </w:tc>
@@ -6183,10 +7056,19 @@
           </w:tcPr>
           <w:p>
             <w:r>
-              <w:t>Modification de icescrum comme demandé par email.</w:t>
-            </w:r>
-            <w:bookmarkStart w:id="28" w:name="_GoBack"/>
-            <w:bookmarkEnd w:id="28"/>
+              <w:t xml:space="preserve">Modification </w:t>
+            </w:r>
+            <w:r>
+              <w:t>d’</w:t>
+            </w:r>
+            <w:proofErr w:type="spellStart"/>
+            <w:r>
+              <w:t>icescrum</w:t>
+            </w:r>
+            <w:proofErr w:type="spellEnd"/>
+            <w:r>
+              <w:t xml:space="preserve"> comme demandé par email.</w:t>
+            </w:r>
           </w:p>
         </w:tc>
       </w:tr>
@@ -6211,6 +7093,587 @@
         </w:tc>
       </w:tr>
     </w:tbl>
+    <w:p/>
+    <w:p>
+      <w:pPr>
+        <w:pStyle w:val="Titre2"/>
+      </w:pPr>
+      <w:r>
+        <w:t>Bilan itération:</w:t>
+      </w:r>
+    </w:p>
+    <w:p/>
+    <w:p>
+      <w:pPr>
+        <w:pStyle w:val="Titre3"/>
+      </w:pPr>
+      <w:r>
+        <w:t>Bilan Sprint N°1</w:t>
+      </w:r>
+    </w:p>
+    <w:p>
+      <w:pPr>
+        <w:pStyle w:val="Titre4"/>
+        <w:numPr>
+          <w:ilvl w:val="0"/>
+          <w:numId w:val="8"/>
+        </w:numPr>
+      </w:pPr>
+      <w:r>
+        <w:t>Bilan sur la terminaison des histoires :</w:t>
+      </w:r>
+    </w:p>
+    <w:p>
+      <w:pPr>
+        <w:ind w:left="708"/>
+      </w:pPr>
+      <w:r>
+        <w:t xml:space="preserve">Les histoires N° 25 &amp; 27 ont été terminées à 100%. L’histoire numéro 26 a été terminée à </w:t>
+      </w:r>
+      <w:r>
+        <w:t>8</w:t>
+      </w:r>
+      <w:r>
+        <w:t>0%. En effet, nous avons décidé en cours de route de modifier les protocoles utilisés. Par conséquent nous avons bien un serveur multi-</w:t>
+      </w:r>
+      <w:proofErr w:type="spellStart"/>
+      <w:r>
+        <w:t>threader</w:t>
+      </w:r>
+      <w:proofErr w:type="spellEnd"/>
+      <w:r>
+        <w:t xml:space="preserve"> mais « seulement » pour le protocole TCP. Nous allons donc reporter la mise en place du protocole UDP sur le prochain sprint.</w:t>
+      </w:r>
+    </w:p>
+    <w:p>
+      <w:pPr>
+        <w:pStyle w:val="Titre4"/>
+        <w:numPr>
+          <w:ilvl w:val="0"/>
+          <w:numId w:val="8"/>
+        </w:numPr>
+      </w:pPr>
+      <w:r>
+        <w:t>Vélocité du sprint</w:t>
+      </w:r>
+    </w:p>
+    <w:p>
+      <w:pPr>
+        <w:ind w:left="708"/>
+      </w:pPr>
+      <w:r>
+        <w:t>La vélocité est de 17(au lieu de 18) car nous n’avons pas tout à fait finis l’histoire N°26.</w:t>
+      </w:r>
+    </w:p>
+    <w:p>
+      <w:pPr>
+        <w:pStyle w:val="Titre4"/>
+        <w:numPr>
+          <w:ilvl w:val="0"/>
+          <w:numId w:val="8"/>
+        </w:numPr>
+      </w:pPr>
+      <w:proofErr w:type="spellStart"/>
+      <w:r>
+        <w:t>Replanification</w:t>
+      </w:r>
+      <w:proofErr w:type="spellEnd"/>
+    </w:p>
+    <w:p>
+      <w:pPr>
+        <w:pStyle w:val="Paragraphedeliste"/>
+      </w:pPr>
+      <w:r>
+        <w:t>Comme cité au point numéro 1 nous avons décidé de reporté</w:t>
+      </w:r>
+      <w:r>
+        <w:t xml:space="preserve"> la finition de l’histoire 26 (création de serveur) au sprint numéro 2.</w:t>
+      </w:r>
+      <w:r>
+        <w:t xml:space="preserve"> Pour le </w:t>
+      </w:r>
+      <w:proofErr w:type="spellStart"/>
+      <w:r>
+        <w:t>screen</w:t>
+      </w:r>
+      <w:proofErr w:type="spellEnd"/>
+      <w:r>
+        <w:t xml:space="preserve"> se référer à la partie planning sprint 2 plus bas dans ce rapport.</w:t>
+      </w:r>
+    </w:p>
+    <w:p>
+      <w:pPr>
+        <w:pStyle w:val="Titre4"/>
+        <w:numPr>
+          <w:ilvl w:val="0"/>
+          <w:numId w:val="8"/>
+        </w:numPr>
+      </w:pPr>
+      <w:r>
+        <w:t>Modification</w:t>
+      </w:r>
+      <w:r>
+        <w:t>s</w:t>
+      </w:r>
+      <w:r>
+        <w:t xml:space="preserve"> apporté</w:t>
+      </w:r>
+      <w:r>
+        <w:t>es</w:t>
+      </w:r>
+    </w:p>
+    <w:p>
+      <w:pPr>
+        <w:pStyle w:val="Paragraphedeliste"/>
+      </w:pPr>
+      <w:r>
+        <w:t>Nous avons décidé de changer nos différents rôles de cette manière :</w:t>
+      </w:r>
+    </w:p>
+    <w:p>
+      <w:pPr>
+        <w:pStyle w:val="Paragraphedeliste"/>
+        <w:numPr>
+          <w:ilvl w:val="1"/>
+          <w:numId w:val="2"/>
+        </w:numPr>
+      </w:pPr>
+      <w:proofErr w:type="spellStart"/>
+      <w:r>
+        <w:t>Scrum</w:t>
+      </w:r>
+      <w:proofErr w:type="spellEnd"/>
+      <w:r>
+        <w:t xml:space="preserve"> Master : Guillaume Blanco</w:t>
+      </w:r>
+    </w:p>
+    <w:p>
+      <w:pPr>
+        <w:pStyle w:val="Paragraphedeliste"/>
+        <w:numPr>
+          <w:ilvl w:val="1"/>
+          <w:numId w:val="2"/>
+        </w:numPr>
+      </w:pPr>
+      <w:r>
+        <w:t xml:space="preserve">Product </w:t>
+      </w:r>
+      <w:proofErr w:type="spellStart"/>
+      <w:r>
+        <w:t>Owner</w:t>
+      </w:r>
+      <w:proofErr w:type="spellEnd"/>
+      <w:r>
+        <w:t xml:space="preserve"> : Mathieu </w:t>
+      </w:r>
+      <w:proofErr w:type="spellStart"/>
+      <w:r>
+        <w:t>Jee</w:t>
+      </w:r>
+      <w:proofErr w:type="spellEnd"/>
+    </w:p>
+    <w:p>
+      <w:pPr>
+        <w:pStyle w:val="Paragraphedeliste"/>
+        <w:numPr>
+          <w:ilvl w:val="1"/>
+          <w:numId w:val="2"/>
+        </w:numPr>
+      </w:pPr>
+      <w:r>
+        <w:t xml:space="preserve">Développeur &amp; tester : Lionel </w:t>
+      </w:r>
+      <w:proofErr w:type="spellStart"/>
+      <w:r>
+        <w:t>Burgbacher</w:t>
+      </w:r>
+      <w:proofErr w:type="spellEnd"/>
+      <w:r>
+        <w:t xml:space="preserve"> &amp; Patrick Neto</w:t>
+      </w:r>
+    </w:p>
+    <w:p>
+      <w:pPr>
+        <w:ind w:left="708"/>
+      </w:pPr>
+      <w:r>
+        <w:t xml:space="preserve">Nous avons décidé de changer de librairie graphique, nous utiliserons désormais </w:t>
+      </w:r>
+      <w:proofErr w:type="spellStart"/>
+      <w:r>
+        <w:t>libGDX</w:t>
+      </w:r>
+      <w:proofErr w:type="spellEnd"/>
+      <w:r>
+        <w:t>.</w:t>
+      </w:r>
+    </w:p>
+    <w:p>
+      <w:pPr>
+        <w:ind w:left="708"/>
+      </w:pPr>
+      <w:r>
+        <w:t xml:space="preserve">Comme nous avons décidé que </w:t>
+      </w:r>
+      <w:r>
+        <w:t xml:space="preserve">la création de </w:t>
+      </w:r>
+      <w:proofErr w:type="spellStart"/>
+      <w:r>
+        <w:t>map</w:t>
+      </w:r>
+      <w:proofErr w:type="spellEnd"/>
+      <w:r>
+        <w:t xml:space="preserve"> serait faite</w:t>
+      </w:r>
+      <w:r>
+        <w:t xml:space="preserve"> en fonction du temps. Nous n’avons pas créé de table </w:t>
+      </w:r>
+      <w:proofErr w:type="spellStart"/>
+      <w:r>
+        <w:t>map</w:t>
+      </w:r>
+      <w:proofErr w:type="spellEnd"/>
+      <w:r>
+        <w:t xml:space="preserve"> et par conséquent notre base de données ne correspond pas tout à fait au MCD de base.</w:t>
+      </w:r>
+    </w:p>
+    <w:p>
+      <w:pPr>
+        <w:ind w:left="708"/>
+      </w:pPr>
+      <w:r>
+        <w:t>Nous avons décidé, par soucis de praticité que les serpents seront déplacé au moyen des 4 touches</w:t>
+      </w:r>
+      <w:r>
+        <w:t> : A, S, W, D au lieu des deux flèches directionnelles.</w:t>
+      </w:r>
+    </w:p>
+    <w:p>
+      <w:pPr>
+        <w:ind w:left="708"/>
+      </w:pPr>
+      <w:r>
+        <w:lastRenderedPageBreak/>
+        <w:t>Nous avons décidé que nous utiliserions les protocoles TCP &amp; UDP en lieu et place d’UDP seulement.</w:t>
+      </w:r>
+    </w:p>
+    <w:p>
+      <w:pPr>
+        <w:pStyle w:val="Titre4"/>
+        <w:numPr>
+          <w:ilvl w:val="0"/>
+          <w:numId w:val="8"/>
+        </w:numPr>
+      </w:pPr>
+      <w:r>
+        <w:t>Commentaire général</w:t>
+      </w:r>
+    </w:p>
+    <w:p>
+      <w:pPr>
+        <w:pStyle w:val="Paragraphedeliste"/>
+      </w:pPr>
+      <w:r>
+        <w:t>Le premier sprint c’est plutôt bien passé, plusieurs chose en changé mais nous feront gagné du temps par la suite. Il n’a pas de grand retard ou de problème à signaler</w:t>
+      </w:r>
+      <w:r>
+        <w:t>.</w:t>
+      </w:r>
+    </w:p>
+    <w:p>
+      <w:pPr>
+        <w:pStyle w:val="Paragraphedeliste"/>
+      </w:pPr>
+    </w:p>
+    <w:p>
+      <w:pPr>
+        <w:pStyle w:val="Titre4"/>
+        <w:numPr>
+          <w:ilvl w:val="0"/>
+          <w:numId w:val="8"/>
+        </w:numPr>
+      </w:pPr>
+      <w:r>
+        <w:t>Autocritique</w:t>
+      </w:r>
+    </w:p>
+    <w:p>
+      <w:pPr>
+        <w:pStyle w:val="Paragraphedeliste"/>
+      </w:pPr>
+      <w:r>
+        <w:t xml:space="preserve">Nous sommes plutôt satisfait de notre travail et avons même avancé un peu plus que prévu pour l’histoire déplacement du carré, en effet notre carré peut traverser les murs et par conséquent notre serpent le pourra aussi. Si nous devions émettre une critique, c’est que nous n’avons pas pu travailler de </w:t>
+      </w:r>
+      <w:r>
+        <w:t>manière homogène</w:t>
+      </w:r>
+      <w:r>
+        <w:t xml:space="preserve"> toute la semaine (de mercredi à mercredi) mais avons fait nos différentes histoires depuis lundi.</w:t>
+      </w:r>
+    </w:p>
+    <w:p/>
+    <w:p>
+      <w:pPr>
+        <w:pStyle w:val="Titre3"/>
+      </w:pPr>
+      <w:r>
+        <w:t>Bilan Personnels</w:t>
+      </w:r>
+    </w:p>
+    <w:p/>
+    <w:p>
+      <w:r>
+        <w:t>Mathieu</w:t>
+      </w:r>
+    </w:p>
+    <w:p>
+      <w:pPr>
+        <w:pStyle w:val="Titre4"/>
+        <w:numPr>
+          <w:ilvl w:val="0"/>
+          <w:numId w:val="11"/>
+        </w:numPr>
+      </w:pPr>
+      <w:r>
+        <w:t>Temps prévu vs temps réalisé</w:t>
+      </w:r>
+    </w:p>
+    <w:p>
+      <w:pPr>
+        <w:ind w:left="708"/>
+      </w:pPr>
+      <w:r>
+        <w:t xml:space="preserve">5 heures au lieu de 13 qui </w:t>
+      </w:r>
+      <w:r>
+        <w:t>étaient</w:t>
+      </w:r>
+      <w:r>
+        <w:t xml:space="preserve"> attribué à </w:t>
+      </w:r>
+      <w:bookmarkStart w:id="28" w:name="_GoBack"/>
+      <w:bookmarkEnd w:id="28"/>
+      <w:r>
+        <w:t>ma tâche</w:t>
+      </w:r>
+      <w:r>
+        <w:t>.</w:t>
+      </w:r>
+    </w:p>
+    <w:p>
+      <w:pPr>
+        <w:pStyle w:val="Titre4"/>
+        <w:numPr>
+          <w:ilvl w:val="0"/>
+          <w:numId w:val="11"/>
+        </w:numPr>
+      </w:pPr>
+      <w:r>
+        <w:t>Commentaire personnel</w:t>
+      </w:r>
+    </w:p>
+    <w:p>
+      <w:pPr>
+        <w:ind w:left="708"/>
+      </w:pPr>
+      <w:r>
+        <w:t xml:space="preserve">Je trouve que nous avons bien fait de changer les rôles car je me sens plus à l’aise comme Product </w:t>
+      </w:r>
+      <w:proofErr w:type="spellStart"/>
+      <w:r>
+        <w:t>Owner</w:t>
+      </w:r>
+      <w:proofErr w:type="spellEnd"/>
+      <w:r>
+        <w:t xml:space="preserve"> que comme </w:t>
+      </w:r>
+      <w:proofErr w:type="spellStart"/>
+      <w:r>
+        <w:t>scrum</w:t>
+      </w:r>
+      <w:proofErr w:type="spellEnd"/>
+      <w:r>
+        <w:t xml:space="preserve"> master </w:t>
+      </w:r>
+    </w:p>
+    <w:p>
+      <w:r>
+        <w:t>Patrick</w:t>
+      </w:r>
+    </w:p>
+    <w:p>
+      <w:pPr>
+        <w:pStyle w:val="Titre4"/>
+        <w:numPr>
+          <w:ilvl w:val="0"/>
+          <w:numId w:val="12"/>
+        </w:numPr>
+      </w:pPr>
+      <w:r>
+        <w:t>Temps prévu vs temps réalisé</w:t>
+      </w:r>
+    </w:p>
+    <w:p>
+      <w:pPr>
+        <w:ind w:left="708"/>
+      </w:pPr>
+      <w:r>
+        <w:t>2 heures au lieu de 3 heures</w:t>
+      </w:r>
+    </w:p>
+    <w:p>
+      <w:pPr>
+        <w:pStyle w:val="Titre4"/>
+        <w:numPr>
+          <w:ilvl w:val="0"/>
+          <w:numId w:val="12"/>
+        </w:numPr>
+      </w:pPr>
+      <w:r>
+        <w:t>Commentaire personnel</w:t>
+      </w:r>
+    </w:p>
+    <w:p>
+      <w:pPr>
+        <w:ind w:left="708"/>
+      </w:pPr>
+      <w:r>
+        <w:t>J’ai l’impression que nous allons dans la bonne voie.</w:t>
+      </w:r>
+    </w:p>
+    <w:p/>
+    <w:p>
+      <w:r>
+        <w:t>Lionel</w:t>
+      </w:r>
+    </w:p>
+    <w:p>
+      <w:pPr>
+        <w:pStyle w:val="Titre4"/>
+        <w:numPr>
+          <w:ilvl w:val="0"/>
+          <w:numId w:val="13"/>
+        </w:numPr>
+      </w:pPr>
+      <w:r>
+        <w:t>Temps prévu vs temps réalisé</w:t>
+      </w:r>
+    </w:p>
+    <w:p>
+      <w:pPr>
+        <w:ind w:left="708"/>
+      </w:pPr>
+      <w:r>
+        <w:t>3 heures comme le temps prévu (mais la  tâches qui m’a été attribué à changer entre temps).</w:t>
+      </w:r>
+    </w:p>
+    <w:p>
+      <w:pPr>
+        <w:pStyle w:val="Titre4"/>
+        <w:numPr>
+          <w:ilvl w:val="0"/>
+          <w:numId w:val="13"/>
+        </w:numPr>
+      </w:pPr>
+      <w:r>
+        <w:t>Commentaire personnel</w:t>
+      </w:r>
+    </w:p>
+    <w:p>
+      <w:pPr>
+        <w:ind w:left="708"/>
+      </w:pPr>
+      <w:r>
+        <w:t>Pour le moment tout va bien</w:t>
+      </w:r>
+      <w:r>
+        <w:t>.</w:t>
+      </w:r>
+    </w:p>
+    <w:p>
+      <w:pPr>
+        <w:ind w:left="708"/>
+      </w:pPr>
+    </w:p>
+    <w:p/>
+    <w:p>
+      <w:r>
+        <w:t>Guillaume</w:t>
+      </w:r>
+    </w:p>
+    <w:p>
+      <w:pPr>
+        <w:pStyle w:val="Titre4"/>
+        <w:numPr>
+          <w:ilvl w:val="0"/>
+          <w:numId w:val="14"/>
+        </w:numPr>
+      </w:pPr>
+      <w:r>
+        <w:lastRenderedPageBreak/>
+        <w:t>Temps prévu vs temps réalisé</w:t>
+      </w:r>
+    </w:p>
+    <w:p>
+      <w:pPr>
+        <w:ind w:left="708"/>
+      </w:pPr>
+      <w:r>
+        <w:t xml:space="preserve">3 heures au lieu de 4 </w:t>
+      </w:r>
+      <w:r>
+        <w:t>(ces</w:t>
+      </w:r>
+      <w:r>
+        <w:t xml:space="preserve"> heures ont plutôt été attribué à de la rédaction et de la modification d’</w:t>
+      </w:r>
+      <w:proofErr w:type="spellStart"/>
+      <w:r>
+        <w:t>icescrum</w:t>
+      </w:r>
+      <w:proofErr w:type="spellEnd"/>
+      <w:r>
+        <w:t>)</w:t>
+      </w:r>
+    </w:p>
+    <w:p>
+      <w:pPr>
+        <w:pStyle w:val="Titre4"/>
+        <w:numPr>
+          <w:ilvl w:val="0"/>
+          <w:numId w:val="14"/>
+        </w:numPr>
+      </w:pPr>
+      <w:r>
+        <w:t>Commentaire personnel</w:t>
+      </w:r>
+    </w:p>
+    <w:p>
+      <w:pPr>
+        <w:ind w:left="708"/>
+      </w:pPr>
+      <w:r>
+        <w:t xml:space="preserve">Je suis plutôt satisfait du </w:t>
+      </w:r>
+      <w:r>
+        <w:t>travail que nous avons effectué.</w:t>
+      </w:r>
+    </w:p>
+    <w:p/>
+    <w:p/>
+    <w:p/>
+    <w:p/>
+    <w:p/>
+    <w:p>
+      <w:pPr>
+        <w:pStyle w:val="Titre3"/>
+      </w:pPr>
+      <w:r>
+        <w:t>Planning sprint N°2</w:t>
+      </w:r>
+    </w:p>
+    <w:p/>
     <w:p/>
     <w:p/>
     <w:p>
@@ -6283,7 +7746,39 @@
         <w:sz w:val="16"/>
         <w:szCs w:val="16"/>
       </w:rPr>
-      <w:t xml:space="preserve">Auteurs: G. Blanco, L. Burgbacher, M. Jee, P. Neto </w:t>
+      <w:t xml:space="preserve">Auteurs: G. Blanco, L. </w:t>
+    </w:r>
+    <w:proofErr w:type="spellStart"/>
+    <w:r>
+      <w:rPr>
+        <w:sz w:val="16"/>
+        <w:szCs w:val="16"/>
+      </w:rPr>
+      <w:t>Burgbacher</w:t>
+    </w:r>
+    <w:proofErr w:type="spellEnd"/>
+    <w:r>
+      <w:rPr>
+        <w:sz w:val="16"/>
+        <w:szCs w:val="16"/>
+      </w:rPr>
+      <w:t xml:space="preserve">, M. </w:t>
+    </w:r>
+    <w:proofErr w:type="spellStart"/>
+    <w:r>
+      <w:rPr>
+        <w:sz w:val="16"/>
+        <w:szCs w:val="16"/>
+      </w:rPr>
+      <w:t>Jee</w:t>
+    </w:r>
+    <w:proofErr w:type="spellEnd"/>
+    <w:r>
+      <w:rPr>
+        <w:sz w:val="16"/>
+        <w:szCs w:val="16"/>
+      </w:rPr>
+      <w:t xml:space="preserve">, P. Neto </w:t>
     </w:r>
     <w:r>
       <w:rPr>
@@ -6320,7 +7815,7 @@
         <w:sz w:val="16"/>
         <w:szCs w:val="16"/>
       </w:rPr>
-      <w:t>19</w:t>
+      <w:t>20</w:t>
     </w:r>
     <w:r>
       <w:rPr>
@@ -6363,7 +7858,7 @@
         <w:sz w:val="16"/>
         <w:szCs w:val="16"/>
       </w:rPr>
-      <w:t>19</w:t>
+      <w:t>22</w:t>
     </w:r>
     <w:r>
       <w:rPr>
@@ -6573,6 +8068,451 @@
 <file path=word/numbering.xml><?xml version="1.0" encoding="utf-8"?>
 <w:numbering xmlns:wpc="http://schemas.microsoft.com/office/word/2010/wordprocessingCanvas" xmlns:mc="http://schemas.openxmlformats.org/markup-compatibility/2006" xmlns:o="urn:schemas-microsoft-com:office:office" xmlns:r="http://schemas.openxmlformats.org/officeDocument/2006/relationships" xmlns:m="http://schemas.openxmlformats.org/officeDocument/2006/math" xmlns:v="urn:schemas-microsoft-com:vml" xmlns:wp14="http://schemas.microsoft.com/office/word/2010/wordprocessingDrawing" xmlns:wp="http://schemas.openxmlformats.org/drawingml/2006/wordprocessingDrawing" xmlns:w10="urn:schemas-microsoft-com:office:word" xmlns:w="http://schemas.openxmlformats.org/wordprocessingml/2006/main" xmlns:w14="http://schemas.microsoft.com/office/word/2010/wordml" xmlns:wpg="http://schemas.microsoft.com/office/word/2010/wordprocessingGroup" xmlns:wpi="http://schemas.microsoft.com/office/word/2010/wordprocessingInk" xmlns:wne="http://schemas.microsoft.com/office/word/2006/wordml" xmlns:wps="http://schemas.microsoft.com/office/word/2010/wordprocessingShape" mc:Ignorable="w14 wp14">
   <w:abstractNum w:abstractNumId="0">
+    <w:nsid w:val="02687071"/>
+    <w:multiLevelType w:val="hybridMultilevel"/>
+    <w:tmpl w:val="62A85FFE"/>
+    <w:lvl w:ilvl="0" w:tplc="100C000F">
+      <w:start w:val="1"/>
+      <w:numFmt w:val="decimal"/>
+      <w:lvlText w:val="%1."/>
+      <w:lvlJc w:val="left"/>
+      <w:pPr>
+        <w:ind w:left="720" w:hanging="360"/>
+      </w:pPr>
+      <w:rPr>
+        <w:rFonts w:hint="default"/>
+      </w:rPr>
+    </w:lvl>
+    <w:lvl w:ilvl="1" w:tplc="100C0019" w:tentative="1">
+      <w:start w:val="1"/>
+      <w:numFmt w:val="lowerLetter"/>
+      <w:lvlText w:val="%2."/>
+      <w:lvlJc w:val="left"/>
+      <w:pPr>
+        <w:ind w:left="1440" w:hanging="360"/>
+      </w:pPr>
+    </w:lvl>
+    <w:lvl w:ilvl="2" w:tplc="100C001B" w:tentative="1">
+      <w:start w:val="1"/>
+      <w:numFmt w:val="lowerRoman"/>
+      <w:lvlText w:val="%3."/>
+      <w:lvlJc w:val="right"/>
+      <w:pPr>
+        <w:ind w:left="2160" w:hanging="180"/>
+      </w:pPr>
+    </w:lvl>
+    <w:lvl w:ilvl="3" w:tplc="100C000F" w:tentative="1">
+      <w:start w:val="1"/>
+      <w:numFmt w:val="decimal"/>
+      <w:lvlText w:val="%4."/>
+      <w:lvlJc w:val="left"/>
+      <w:pPr>
+        <w:ind w:left="2880" w:hanging="360"/>
+      </w:pPr>
+    </w:lvl>
+    <w:lvl w:ilvl="4" w:tplc="100C0019" w:tentative="1">
+      <w:start w:val="1"/>
+      <w:numFmt w:val="lowerLetter"/>
+      <w:lvlText w:val="%5."/>
+      <w:lvlJc w:val="left"/>
+      <w:pPr>
+        <w:ind w:left="3600" w:hanging="360"/>
+      </w:pPr>
+    </w:lvl>
+    <w:lvl w:ilvl="5" w:tplc="100C001B" w:tentative="1">
+      <w:start w:val="1"/>
+      <w:numFmt w:val="lowerRoman"/>
+      <w:lvlText w:val="%6."/>
+      <w:lvlJc w:val="right"/>
+      <w:pPr>
+        <w:ind w:left="4320" w:hanging="180"/>
+      </w:pPr>
+    </w:lvl>
+    <w:lvl w:ilvl="6" w:tplc="100C000F" w:tentative="1">
+      <w:start w:val="1"/>
+      <w:numFmt w:val="decimal"/>
+      <w:lvlText w:val="%7."/>
+      <w:lvlJc w:val="left"/>
+      <w:pPr>
+        <w:ind w:left="5040" w:hanging="360"/>
+      </w:pPr>
+    </w:lvl>
+    <w:lvl w:ilvl="7" w:tplc="100C0019" w:tentative="1">
+      <w:start w:val="1"/>
+      <w:numFmt w:val="lowerLetter"/>
+      <w:lvlText w:val="%8."/>
+      <w:lvlJc w:val="left"/>
+      <w:pPr>
+        <w:ind w:left="5760" w:hanging="360"/>
+      </w:pPr>
+    </w:lvl>
+    <w:lvl w:ilvl="8" w:tplc="100C001B" w:tentative="1">
+      <w:start w:val="1"/>
+      <w:numFmt w:val="lowerRoman"/>
+      <w:lvlText w:val="%9."/>
+      <w:lvlJc w:val="right"/>
+      <w:pPr>
+        <w:ind w:left="6480" w:hanging="180"/>
+      </w:pPr>
+    </w:lvl>
+  </w:abstractNum>
+  <w:abstractNum w:abstractNumId="1">
+    <w:nsid w:val="06983555"/>
+    <w:multiLevelType w:val="hybridMultilevel"/>
+    <w:tmpl w:val="62A85FFE"/>
+    <w:lvl w:ilvl="0" w:tplc="100C000F">
+      <w:start w:val="1"/>
+      <w:numFmt w:val="decimal"/>
+      <w:lvlText w:val="%1."/>
+      <w:lvlJc w:val="left"/>
+      <w:pPr>
+        <w:ind w:left="720" w:hanging="360"/>
+      </w:pPr>
+      <w:rPr>
+        <w:rFonts w:hint="default"/>
+      </w:rPr>
+    </w:lvl>
+    <w:lvl w:ilvl="1" w:tplc="100C0019" w:tentative="1">
+      <w:start w:val="1"/>
+      <w:numFmt w:val="lowerLetter"/>
+      <w:lvlText w:val="%2."/>
+      <w:lvlJc w:val="left"/>
+      <w:pPr>
+        <w:ind w:left="1440" w:hanging="360"/>
+      </w:pPr>
+    </w:lvl>
+    <w:lvl w:ilvl="2" w:tplc="100C001B" w:tentative="1">
+      <w:start w:val="1"/>
+      <w:numFmt w:val="lowerRoman"/>
+      <w:lvlText w:val="%3."/>
+      <w:lvlJc w:val="right"/>
+      <w:pPr>
+        <w:ind w:left="2160" w:hanging="180"/>
+      </w:pPr>
+    </w:lvl>
+    <w:lvl w:ilvl="3" w:tplc="100C000F" w:tentative="1">
+      <w:start w:val="1"/>
+      <w:numFmt w:val="decimal"/>
+      <w:lvlText w:val="%4."/>
+      <w:lvlJc w:val="left"/>
+      <w:pPr>
+        <w:ind w:left="2880" w:hanging="360"/>
+      </w:pPr>
+    </w:lvl>
+    <w:lvl w:ilvl="4" w:tplc="100C0019" w:tentative="1">
+      <w:start w:val="1"/>
+      <w:numFmt w:val="lowerLetter"/>
+      <w:lvlText w:val="%5."/>
+      <w:lvlJc w:val="left"/>
+      <w:pPr>
+        <w:ind w:left="3600" w:hanging="360"/>
+      </w:pPr>
+    </w:lvl>
+    <w:lvl w:ilvl="5" w:tplc="100C001B" w:tentative="1">
+      <w:start w:val="1"/>
+      <w:numFmt w:val="lowerRoman"/>
+      <w:lvlText w:val="%6."/>
+      <w:lvlJc w:val="right"/>
+      <w:pPr>
+        <w:ind w:left="4320" w:hanging="180"/>
+      </w:pPr>
+    </w:lvl>
+    <w:lvl w:ilvl="6" w:tplc="100C000F" w:tentative="1">
+      <w:start w:val="1"/>
+      <w:numFmt w:val="decimal"/>
+      <w:lvlText w:val="%7."/>
+      <w:lvlJc w:val="left"/>
+      <w:pPr>
+        <w:ind w:left="5040" w:hanging="360"/>
+      </w:pPr>
+    </w:lvl>
+    <w:lvl w:ilvl="7" w:tplc="100C0019" w:tentative="1">
+      <w:start w:val="1"/>
+      <w:numFmt w:val="lowerLetter"/>
+      <w:lvlText w:val="%8."/>
+      <w:lvlJc w:val="left"/>
+      <w:pPr>
+        <w:ind w:left="5760" w:hanging="360"/>
+      </w:pPr>
+    </w:lvl>
+    <w:lvl w:ilvl="8" w:tplc="100C001B" w:tentative="1">
+      <w:start w:val="1"/>
+      <w:numFmt w:val="lowerRoman"/>
+      <w:lvlText w:val="%9."/>
+      <w:lvlJc w:val="right"/>
+      <w:pPr>
+        <w:ind w:left="6480" w:hanging="180"/>
+      </w:pPr>
+    </w:lvl>
+  </w:abstractNum>
+  <w:abstractNum w:abstractNumId="2">
+    <w:nsid w:val="14EC5DEE"/>
+    <w:multiLevelType w:val="hybridMultilevel"/>
+    <w:tmpl w:val="62A85FFE"/>
+    <w:lvl w:ilvl="0" w:tplc="100C000F">
+      <w:start w:val="1"/>
+      <w:numFmt w:val="decimal"/>
+      <w:lvlText w:val="%1."/>
+      <w:lvlJc w:val="left"/>
+      <w:pPr>
+        <w:ind w:left="720" w:hanging="360"/>
+      </w:pPr>
+      <w:rPr>
+        <w:rFonts w:hint="default"/>
+      </w:rPr>
+    </w:lvl>
+    <w:lvl w:ilvl="1" w:tplc="100C0019" w:tentative="1">
+      <w:start w:val="1"/>
+      <w:numFmt w:val="lowerLetter"/>
+      <w:lvlText w:val="%2."/>
+      <w:lvlJc w:val="left"/>
+      <w:pPr>
+        <w:ind w:left="1440" w:hanging="360"/>
+      </w:pPr>
+    </w:lvl>
+    <w:lvl w:ilvl="2" w:tplc="100C001B" w:tentative="1">
+      <w:start w:val="1"/>
+      <w:numFmt w:val="lowerRoman"/>
+      <w:lvlText w:val="%3."/>
+      <w:lvlJc w:val="right"/>
+      <w:pPr>
+        <w:ind w:left="2160" w:hanging="180"/>
+      </w:pPr>
+    </w:lvl>
+    <w:lvl w:ilvl="3" w:tplc="100C000F" w:tentative="1">
+      <w:start w:val="1"/>
+      <w:numFmt w:val="decimal"/>
+      <w:lvlText w:val="%4."/>
+      <w:lvlJc w:val="left"/>
+      <w:pPr>
+        <w:ind w:left="2880" w:hanging="360"/>
+      </w:pPr>
+    </w:lvl>
+    <w:lvl w:ilvl="4" w:tplc="100C0019" w:tentative="1">
+      <w:start w:val="1"/>
+      <w:numFmt w:val="lowerLetter"/>
+      <w:lvlText w:val="%5."/>
+      <w:lvlJc w:val="left"/>
+      <w:pPr>
+        <w:ind w:left="3600" w:hanging="360"/>
+      </w:pPr>
+    </w:lvl>
+    <w:lvl w:ilvl="5" w:tplc="100C001B" w:tentative="1">
+      <w:start w:val="1"/>
+      <w:numFmt w:val="lowerRoman"/>
+      <w:lvlText w:val="%6."/>
+      <w:lvlJc w:val="right"/>
+      <w:pPr>
+        <w:ind w:left="4320" w:hanging="180"/>
+      </w:pPr>
+    </w:lvl>
+    <w:lvl w:ilvl="6" w:tplc="100C000F" w:tentative="1">
+      <w:start w:val="1"/>
+      <w:numFmt w:val="decimal"/>
+      <w:lvlText w:val="%7."/>
+      <w:lvlJc w:val="left"/>
+      <w:pPr>
+        <w:ind w:left="5040" w:hanging="360"/>
+      </w:pPr>
+    </w:lvl>
+    <w:lvl w:ilvl="7" w:tplc="100C0019" w:tentative="1">
+      <w:start w:val="1"/>
+      <w:numFmt w:val="lowerLetter"/>
+      <w:lvlText w:val="%8."/>
+      <w:lvlJc w:val="left"/>
+      <w:pPr>
+        <w:ind w:left="5760" w:hanging="360"/>
+      </w:pPr>
+    </w:lvl>
+    <w:lvl w:ilvl="8" w:tplc="100C001B" w:tentative="1">
+      <w:start w:val="1"/>
+      <w:numFmt w:val="lowerRoman"/>
+      <w:lvlText w:val="%9."/>
+      <w:lvlJc w:val="right"/>
+      <w:pPr>
+        <w:ind w:left="6480" w:hanging="180"/>
+      </w:pPr>
+    </w:lvl>
+  </w:abstractNum>
+  <w:abstractNum w:abstractNumId="3">
+    <w:nsid w:val="1EE6236A"/>
+    <w:multiLevelType w:val="hybridMultilevel"/>
+    <w:tmpl w:val="62A85FFE"/>
+    <w:lvl w:ilvl="0" w:tplc="100C000F">
+      <w:start w:val="1"/>
+      <w:numFmt w:val="decimal"/>
+      <w:lvlText w:val="%1."/>
+      <w:lvlJc w:val="left"/>
+      <w:pPr>
+        <w:ind w:left="720" w:hanging="360"/>
+      </w:pPr>
+      <w:rPr>
+        <w:rFonts w:hint="default"/>
+      </w:rPr>
+    </w:lvl>
+    <w:lvl w:ilvl="1" w:tplc="100C0019" w:tentative="1">
+      <w:start w:val="1"/>
+      <w:numFmt w:val="lowerLetter"/>
+      <w:lvlText w:val="%2."/>
+      <w:lvlJc w:val="left"/>
+      <w:pPr>
+        <w:ind w:left="1440" w:hanging="360"/>
+      </w:pPr>
+    </w:lvl>
+    <w:lvl w:ilvl="2" w:tplc="100C001B" w:tentative="1">
+      <w:start w:val="1"/>
+      <w:numFmt w:val="lowerRoman"/>
+      <w:lvlText w:val="%3."/>
+      <w:lvlJc w:val="right"/>
+      <w:pPr>
+        <w:ind w:left="2160" w:hanging="180"/>
+      </w:pPr>
+    </w:lvl>
+    <w:lvl w:ilvl="3" w:tplc="100C000F" w:tentative="1">
+      <w:start w:val="1"/>
+      <w:numFmt w:val="decimal"/>
+      <w:lvlText w:val="%4."/>
+      <w:lvlJc w:val="left"/>
+      <w:pPr>
+        <w:ind w:left="2880" w:hanging="360"/>
+      </w:pPr>
+    </w:lvl>
+    <w:lvl w:ilvl="4" w:tplc="100C0019" w:tentative="1">
+      <w:start w:val="1"/>
+      <w:numFmt w:val="lowerLetter"/>
+      <w:lvlText w:val="%5."/>
+      <w:lvlJc w:val="left"/>
+      <w:pPr>
+        <w:ind w:left="3600" w:hanging="360"/>
+      </w:pPr>
+    </w:lvl>
+    <w:lvl w:ilvl="5" w:tplc="100C001B" w:tentative="1">
+      <w:start w:val="1"/>
+      <w:numFmt w:val="lowerRoman"/>
+      <w:lvlText w:val="%6."/>
+      <w:lvlJc w:val="right"/>
+      <w:pPr>
+        <w:ind w:left="4320" w:hanging="180"/>
+      </w:pPr>
+    </w:lvl>
+    <w:lvl w:ilvl="6" w:tplc="100C000F" w:tentative="1">
+      <w:start w:val="1"/>
+      <w:numFmt w:val="decimal"/>
+      <w:lvlText w:val="%7."/>
+      <w:lvlJc w:val="left"/>
+      <w:pPr>
+        <w:ind w:left="5040" w:hanging="360"/>
+      </w:pPr>
+    </w:lvl>
+    <w:lvl w:ilvl="7" w:tplc="100C0019" w:tentative="1">
+      <w:start w:val="1"/>
+      <w:numFmt w:val="lowerLetter"/>
+      <w:lvlText w:val="%8."/>
+      <w:lvlJc w:val="left"/>
+      <w:pPr>
+        <w:ind w:left="5760" w:hanging="360"/>
+      </w:pPr>
+    </w:lvl>
+    <w:lvl w:ilvl="8" w:tplc="100C001B" w:tentative="1">
+      <w:start w:val="1"/>
+      <w:numFmt w:val="lowerRoman"/>
+      <w:lvlText w:val="%9."/>
+      <w:lvlJc w:val="right"/>
+      <w:pPr>
+        <w:ind w:left="6480" w:hanging="180"/>
+      </w:pPr>
+    </w:lvl>
+  </w:abstractNum>
+  <w:abstractNum w:abstractNumId="4">
+    <w:nsid w:val="25DE64E9"/>
+    <w:multiLevelType w:val="hybridMultilevel"/>
+    <w:tmpl w:val="CB90DA9A"/>
+    <w:lvl w:ilvl="0" w:tplc="100C000F">
+      <w:start w:val="1"/>
+      <w:numFmt w:val="decimal"/>
+      <w:lvlText w:val="%1."/>
+      <w:lvlJc w:val="left"/>
+      <w:pPr>
+        <w:ind w:left="720" w:hanging="360"/>
+      </w:pPr>
+      <w:rPr>
+        <w:rFonts w:hint="default"/>
+      </w:rPr>
+    </w:lvl>
+    <w:lvl w:ilvl="1" w:tplc="100C0019" w:tentative="1">
+      <w:start w:val="1"/>
+      <w:numFmt w:val="lowerLetter"/>
+      <w:lvlText w:val="%2."/>
+      <w:lvlJc w:val="left"/>
+      <w:pPr>
+        <w:ind w:left="1440" w:hanging="360"/>
+      </w:pPr>
+    </w:lvl>
+    <w:lvl w:ilvl="2" w:tplc="100C001B" w:tentative="1">
+      <w:start w:val="1"/>
+      <w:numFmt w:val="lowerRoman"/>
+      <w:lvlText w:val="%3."/>
+      <w:lvlJc w:val="right"/>
+      <w:pPr>
+        <w:ind w:left="2160" w:hanging="180"/>
+      </w:pPr>
+    </w:lvl>
+    <w:lvl w:ilvl="3" w:tplc="100C000F" w:tentative="1">
+      <w:start w:val="1"/>
+      <w:numFmt w:val="decimal"/>
+      <w:lvlText w:val="%4."/>
+      <w:lvlJc w:val="left"/>
+      <w:pPr>
+        <w:ind w:left="2880" w:hanging="360"/>
+      </w:pPr>
+    </w:lvl>
+    <w:lvl w:ilvl="4" w:tplc="100C0019" w:tentative="1">
+      <w:start w:val="1"/>
+      <w:numFmt w:val="lowerLetter"/>
+      <w:lvlText w:val="%5."/>
+      <w:lvlJc w:val="left"/>
+      <w:pPr>
+        <w:ind w:left="3600" w:hanging="360"/>
+      </w:pPr>
+    </w:lvl>
+    <w:lvl w:ilvl="5" w:tplc="100C001B" w:tentative="1">
+      <w:start w:val="1"/>
+      <w:numFmt w:val="lowerRoman"/>
+      <w:lvlText w:val="%6."/>
+      <w:lvlJc w:val="right"/>
+      <w:pPr>
+        <w:ind w:left="4320" w:hanging="180"/>
+      </w:pPr>
+    </w:lvl>
+    <w:lvl w:ilvl="6" w:tplc="100C000F" w:tentative="1">
+      <w:start w:val="1"/>
+      <w:numFmt w:val="decimal"/>
+      <w:lvlText w:val="%7."/>
+      <w:lvlJc w:val="left"/>
+      <w:pPr>
+        <w:ind w:left="5040" w:hanging="360"/>
+      </w:pPr>
+    </w:lvl>
+    <w:lvl w:ilvl="7" w:tplc="100C0019" w:tentative="1">
+      <w:start w:val="1"/>
+      <w:numFmt w:val="lowerLetter"/>
+      <w:lvlText w:val="%8."/>
+      <w:lvlJc w:val="left"/>
+      <w:pPr>
+        <w:ind w:left="5760" w:hanging="360"/>
+      </w:pPr>
+    </w:lvl>
+    <w:lvl w:ilvl="8" w:tplc="100C001B" w:tentative="1">
+      <w:start w:val="1"/>
+      <w:numFmt w:val="lowerRoman"/>
+      <w:lvlText w:val="%9."/>
+      <w:lvlJc w:val="right"/>
+      <w:pPr>
+        <w:ind w:left="6480" w:hanging="180"/>
+      </w:pPr>
+    </w:lvl>
+  </w:abstractNum>
+  <w:abstractNum w:abstractNumId="5">
     <w:nsid w:val="261827B4"/>
     <w:multiLevelType w:val="multilevel"/>
     <w:tmpl w:val="C2B63ED4"/>
@@ -6685,7 +8625,7 @@
       </w:rPr>
     </w:lvl>
   </w:abstractNum>
-  <w:abstractNum w:abstractNumId="1">
+  <w:abstractNum w:abstractNumId="6">
     <w:nsid w:val="2C1C7CB6"/>
     <w:multiLevelType w:val="multilevel"/>
     <w:tmpl w:val="712E9150"/>
@@ -6798,7 +8738,7 @@
       </w:rPr>
     </w:lvl>
   </w:abstractNum>
-  <w:abstractNum w:abstractNumId="2">
+  <w:abstractNum w:abstractNumId="7">
     <w:nsid w:val="3BF31931"/>
     <w:multiLevelType w:val="multilevel"/>
     <w:tmpl w:val="2D1A8678"/>
@@ -6911,7 +8851,96 @@
       </w:rPr>
     </w:lvl>
   </w:abstractNum>
-  <w:abstractNum w:abstractNumId="3">
+  <w:abstractNum w:abstractNumId="8">
+    <w:nsid w:val="4BCC1BDF"/>
+    <w:multiLevelType w:val="hybridMultilevel"/>
+    <w:tmpl w:val="832CA1E4"/>
+    <w:lvl w:ilvl="0" w:tplc="100C000F">
+      <w:start w:val="1"/>
+      <w:numFmt w:val="decimal"/>
+      <w:lvlText w:val="%1."/>
+      <w:lvlJc w:val="left"/>
+      <w:pPr>
+        <w:ind w:left="720" w:hanging="360"/>
+      </w:pPr>
+      <w:rPr>
+        <w:rFonts w:hint="default"/>
+      </w:rPr>
+    </w:lvl>
+    <w:lvl w:ilvl="1" w:tplc="100C0019" w:tentative="1">
+      <w:start w:val="1"/>
+      <w:numFmt w:val="lowerLetter"/>
+      <w:lvlText w:val="%2."/>
+      <w:lvlJc w:val="left"/>
+      <w:pPr>
+        <w:ind w:left="1440" w:hanging="360"/>
+      </w:pPr>
+    </w:lvl>
+    <w:lvl w:ilvl="2" w:tplc="100C001B" w:tentative="1">
+      <w:start w:val="1"/>
+      <w:numFmt w:val="lowerRoman"/>
+      <w:lvlText w:val="%3."/>
+      <w:lvlJc w:val="right"/>
+      <w:pPr>
+        <w:ind w:left="2160" w:hanging="180"/>
+      </w:pPr>
+    </w:lvl>
+    <w:lvl w:ilvl="3" w:tplc="100C000F" w:tentative="1">
+      <w:start w:val="1"/>
+      <w:numFmt w:val="decimal"/>
+      <w:lvlText w:val="%4."/>
+      <w:lvlJc w:val="left"/>
+      <w:pPr>
+        <w:ind w:left="2880" w:hanging="360"/>
+      </w:pPr>
+    </w:lvl>
+    <w:lvl w:ilvl="4" w:tplc="100C0019" w:tentative="1">
+      <w:start w:val="1"/>
+      <w:numFmt w:val="lowerLetter"/>
+      <w:lvlText w:val="%5."/>
+      <w:lvlJc w:val="left"/>
+      <w:pPr>
+        <w:ind w:left="3600" w:hanging="360"/>
+      </w:pPr>
+    </w:lvl>
+    <w:lvl w:ilvl="5" w:tplc="100C001B" w:tentative="1">
+      <w:start w:val="1"/>
+      <w:numFmt w:val="lowerRoman"/>
+      <w:lvlText w:val="%6."/>
+      <w:lvlJc w:val="right"/>
+      <w:pPr>
+        <w:ind w:left="4320" w:hanging="180"/>
+      </w:pPr>
+    </w:lvl>
+    <w:lvl w:ilvl="6" w:tplc="100C000F" w:tentative="1">
+      <w:start w:val="1"/>
+      <w:numFmt w:val="decimal"/>
+      <w:lvlText w:val="%7."/>
+      <w:lvlJc w:val="left"/>
+      <w:pPr>
+        <w:ind w:left="5040" w:hanging="360"/>
+      </w:pPr>
+    </w:lvl>
+    <w:lvl w:ilvl="7" w:tplc="100C0019" w:tentative="1">
+      <w:start w:val="1"/>
+      <w:numFmt w:val="lowerLetter"/>
+      <w:lvlText w:val="%8."/>
+      <w:lvlJc w:val="left"/>
+      <w:pPr>
+        <w:ind w:left="5760" w:hanging="360"/>
+      </w:pPr>
+    </w:lvl>
+    <w:lvl w:ilvl="8" w:tplc="100C001B" w:tentative="1">
+      <w:start w:val="1"/>
+      <w:numFmt w:val="lowerRoman"/>
+      <w:lvlText w:val="%9."/>
+      <w:lvlJc w:val="right"/>
+      <w:pPr>
+        <w:ind w:left="6480" w:hanging="180"/>
+      </w:pPr>
+    </w:lvl>
+  </w:abstractNum>
+  <w:abstractNum w:abstractNumId="9">
     <w:nsid w:val="4CE6611E"/>
     <w:multiLevelType w:val="multilevel"/>
     <w:tmpl w:val="13CCC07A"/>
@@ -7024,7 +9053,7 @@
       </w:rPr>
     </w:lvl>
   </w:abstractNum>
-  <w:abstractNum w:abstractNumId="4">
+  <w:abstractNum w:abstractNumId="10">
     <w:nsid w:val="543D6C84"/>
     <w:multiLevelType w:val="multilevel"/>
     <w:tmpl w:val="B6123F38"/>
@@ -7137,7 +9166,7 @@
       </w:rPr>
     </w:lvl>
   </w:abstractNum>
-  <w:abstractNum w:abstractNumId="5">
+  <w:abstractNum w:abstractNumId="11">
     <w:nsid w:val="568A3436"/>
     <w:multiLevelType w:val="multilevel"/>
     <w:tmpl w:val="6422F576"/>
@@ -7250,23 +9279,225 @@
       </w:rPr>
     </w:lvl>
   </w:abstractNum>
+  <w:abstractNum w:abstractNumId="12">
+    <w:nsid w:val="650B182C"/>
+    <w:multiLevelType w:val="hybridMultilevel"/>
+    <w:tmpl w:val="B3E263F0"/>
+    <w:lvl w:ilvl="0" w:tplc="100C000F">
+      <w:start w:val="1"/>
+      <w:numFmt w:val="decimal"/>
+      <w:lvlText w:val="%1."/>
+      <w:lvlJc w:val="left"/>
+      <w:pPr>
+        <w:ind w:left="720" w:hanging="360"/>
+      </w:pPr>
+      <w:rPr>
+        <w:rFonts w:hint="default"/>
+      </w:rPr>
+    </w:lvl>
+    <w:lvl w:ilvl="1" w:tplc="100C0019" w:tentative="1">
+      <w:start w:val="1"/>
+      <w:numFmt w:val="lowerLetter"/>
+      <w:lvlText w:val="%2."/>
+      <w:lvlJc w:val="left"/>
+      <w:pPr>
+        <w:ind w:left="1440" w:hanging="360"/>
+      </w:pPr>
+    </w:lvl>
+    <w:lvl w:ilvl="2" w:tplc="100C001B" w:tentative="1">
+      <w:start w:val="1"/>
+      <w:numFmt w:val="lowerRoman"/>
+      <w:lvlText w:val="%3."/>
+      <w:lvlJc w:val="right"/>
+      <w:pPr>
+        <w:ind w:left="2160" w:hanging="180"/>
+      </w:pPr>
+    </w:lvl>
+    <w:lvl w:ilvl="3" w:tplc="100C000F" w:tentative="1">
+      <w:start w:val="1"/>
+      <w:numFmt w:val="decimal"/>
+      <w:lvlText w:val="%4."/>
+      <w:lvlJc w:val="left"/>
+      <w:pPr>
+        <w:ind w:left="2880" w:hanging="360"/>
+      </w:pPr>
+    </w:lvl>
+    <w:lvl w:ilvl="4" w:tplc="100C0019" w:tentative="1">
+      <w:start w:val="1"/>
+      <w:numFmt w:val="lowerLetter"/>
+      <w:lvlText w:val="%5."/>
+      <w:lvlJc w:val="left"/>
+      <w:pPr>
+        <w:ind w:left="3600" w:hanging="360"/>
+      </w:pPr>
+    </w:lvl>
+    <w:lvl w:ilvl="5" w:tplc="100C001B" w:tentative="1">
+      <w:start w:val="1"/>
+      <w:numFmt w:val="lowerRoman"/>
+      <w:lvlText w:val="%6."/>
+      <w:lvlJc w:val="right"/>
+      <w:pPr>
+        <w:ind w:left="4320" w:hanging="180"/>
+      </w:pPr>
+    </w:lvl>
+    <w:lvl w:ilvl="6" w:tplc="100C000F" w:tentative="1">
+      <w:start w:val="1"/>
+      <w:numFmt w:val="decimal"/>
+      <w:lvlText w:val="%7."/>
+      <w:lvlJc w:val="left"/>
+      <w:pPr>
+        <w:ind w:left="5040" w:hanging="360"/>
+      </w:pPr>
+    </w:lvl>
+    <w:lvl w:ilvl="7" w:tplc="100C0019" w:tentative="1">
+      <w:start w:val="1"/>
+      <w:numFmt w:val="lowerLetter"/>
+      <w:lvlText w:val="%8."/>
+      <w:lvlJc w:val="left"/>
+      <w:pPr>
+        <w:ind w:left="5760" w:hanging="360"/>
+      </w:pPr>
+    </w:lvl>
+    <w:lvl w:ilvl="8" w:tplc="100C001B" w:tentative="1">
+      <w:start w:val="1"/>
+      <w:numFmt w:val="lowerRoman"/>
+      <w:lvlText w:val="%9."/>
+      <w:lvlJc w:val="right"/>
+      <w:pPr>
+        <w:ind w:left="6480" w:hanging="180"/>
+      </w:pPr>
+    </w:lvl>
+  </w:abstractNum>
+  <w:abstractNum w:abstractNumId="13">
+    <w:nsid w:val="71C42A2B"/>
+    <w:multiLevelType w:val="hybridMultilevel"/>
+    <w:tmpl w:val="CF92D16C"/>
+    <w:lvl w:ilvl="0" w:tplc="100C000F">
+      <w:start w:val="1"/>
+      <w:numFmt w:val="decimal"/>
+      <w:lvlText w:val="%1."/>
+      <w:lvlJc w:val="left"/>
+      <w:pPr>
+        <w:ind w:left="720" w:hanging="360"/>
+      </w:pPr>
+      <w:rPr>
+        <w:rFonts w:hint="default"/>
+      </w:rPr>
+    </w:lvl>
+    <w:lvl w:ilvl="1" w:tplc="100C0019" w:tentative="1">
+      <w:start w:val="1"/>
+      <w:numFmt w:val="lowerLetter"/>
+      <w:lvlText w:val="%2."/>
+      <w:lvlJc w:val="left"/>
+      <w:pPr>
+        <w:ind w:left="1440" w:hanging="360"/>
+      </w:pPr>
+    </w:lvl>
+    <w:lvl w:ilvl="2" w:tplc="100C001B" w:tentative="1">
+      <w:start w:val="1"/>
+      <w:numFmt w:val="lowerRoman"/>
+      <w:lvlText w:val="%3."/>
+      <w:lvlJc w:val="right"/>
+      <w:pPr>
+        <w:ind w:left="2160" w:hanging="180"/>
+      </w:pPr>
+    </w:lvl>
+    <w:lvl w:ilvl="3" w:tplc="100C000F" w:tentative="1">
+      <w:start w:val="1"/>
+      <w:numFmt w:val="decimal"/>
+      <w:lvlText w:val="%4."/>
+      <w:lvlJc w:val="left"/>
+      <w:pPr>
+        <w:ind w:left="2880" w:hanging="360"/>
+      </w:pPr>
+    </w:lvl>
+    <w:lvl w:ilvl="4" w:tplc="100C0019" w:tentative="1">
+      <w:start w:val="1"/>
+      <w:numFmt w:val="lowerLetter"/>
+      <w:lvlText w:val="%5."/>
+      <w:lvlJc w:val="left"/>
+      <w:pPr>
+        <w:ind w:left="3600" w:hanging="360"/>
+      </w:pPr>
+    </w:lvl>
+    <w:lvl w:ilvl="5" w:tplc="100C001B" w:tentative="1">
+      <w:start w:val="1"/>
+      <w:numFmt w:val="lowerRoman"/>
+      <w:lvlText w:val="%6."/>
+      <w:lvlJc w:val="right"/>
+      <w:pPr>
+        <w:ind w:left="4320" w:hanging="180"/>
+      </w:pPr>
+    </w:lvl>
+    <w:lvl w:ilvl="6" w:tplc="100C000F" w:tentative="1">
+      <w:start w:val="1"/>
+      <w:numFmt w:val="decimal"/>
+      <w:lvlText w:val="%7."/>
+      <w:lvlJc w:val="left"/>
+      <w:pPr>
+        <w:ind w:left="5040" w:hanging="360"/>
+      </w:pPr>
+    </w:lvl>
+    <w:lvl w:ilvl="7" w:tplc="100C0019" w:tentative="1">
+      <w:start w:val="1"/>
+      <w:numFmt w:val="lowerLetter"/>
+      <w:lvlText w:val="%8."/>
+      <w:lvlJc w:val="left"/>
+      <w:pPr>
+        <w:ind w:left="5760" w:hanging="360"/>
+      </w:pPr>
+    </w:lvl>
+    <w:lvl w:ilvl="8" w:tplc="100C001B" w:tentative="1">
+      <w:start w:val="1"/>
+      <w:numFmt w:val="lowerRoman"/>
+      <w:lvlText w:val="%9."/>
+      <w:lvlJc w:val="right"/>
+      <w:pPr>
+        <w:ind w:left="6480" w:hanging="180"/>
+      </w:pPr>
+    </w:lvl>
+  </w:abstractNum>
   <w:num w:numId="1">
+    <w:abstractNumId w:val="7"/>
+  </w:num>
+  <w:num w:numId="2">
+    <w:abstractNumId w:val="5"/>
+  </w:num>
+  <w:num w:numId="3">
+    <w:abstractNumId w:val="10"/>
+  </w:num>
+  <w:num w:numId="4">
+    <w:abstractNumId w:val="9"/>
+  </w:num>
+  <w:num w:numId="5">
+    <w:abstractNumId w:val="11"/>
+  </w:num>
+  <w:num w:numId="6">
+    <w:abstractNumId w:val="6"/>
+  </w:num>
+  <w:num w:numId="7">
+    <w:abstractNumId w:val="8"/>
+  </w:num>
+  <w:num w:numId="8">
+    <w:abstractNumId w:val="12"/>
+  </w:num>
+  <w:num w:numId="9">
+    <w:abstractNumId w:val="13"/>
+  </w:num>
+  <w:num w:numId="10">
+    <w:abstractNumId w:val="4"/>
+  </w:num>
+  <w:num w:numId="11">
     <w:abstractNumId w:val="2"/>
   </w:num>
-  <w:num w:numId="2">
+  <w:num w:numId="12">
+    <w:abstractNumId w:val="1"/>
+  </w:num>
+  <w:num w:numId="13">
     <w:abstractNumId w:val="0"/>
   </w:num>
-  <w:num w:numId="3">
-    <w:abstractNumId w:val="4"/>
-  </w:num>
-  <w:num w:numId="4">
+  <w:num w:numId="14">
     <w:abstractNumId w:val="3"/>
-  </w:num>
-  <w:num w:numId="5">
-    <w:abstractNumId w:val="5"/>
-  </w:num>
-  <w:num w:numId="6">
-    <w:abstractNumId w:val="1"/>
   </w:num>
 </w:numbering>
 </file>
@@ -7469,7 +9700,7 @@
     <w:uiPriority w:val="9"/>
     <w:unhideWhenUsed/>
     <w:qFormat/>
-    <w:rsid w:val="00733C1F"/>
+    <w:rsid w:val="003958EE"/>
     <w:pPr>
       <w:keepNext/>
       <w:keepLines/>
@@ -7480,7 +9711,7 @@
       <w:rFonts w:asciiTheme="majorHAnsi" w:eastAsiaTheme="majorEastAsia" w:hAnsiTheme="majorHAnsi" w:cstheme="majorBidi"/>
       <w:b/>
       <w:bCs/>
-      <w:sz w:val="28"/>
+      <w:sz w:val="32"/>
       <w:szCs w:val="26"/>
     </w:rPr>
   </w:style>
@@ -7492,7 +9723,7 @@
     <w:uiPriority w:val="9"/>
     <w:unhideWhenUsed/>
     <w:qFormat/>
-    <w:rsid w:val="00733C1F"/>
+    <w:rsid w:val="003958EE"/>
     <w:pPr>
       <w:keepNext/>
       <w:keepLines/>
@@ -7503,6 +9734,28 @@
       <w:rFonts w:asciiTheme="majorHAnsi" w:eastAsiaTheme="majorEastAsia" w:hAnsiTheme="majorHAnsi" w:cstheme="majorBidi"/>
       <w:b/>
       <w:bCs/>
+      <w:sz w:val="28"/>
+    </w:rPr>
+  </w:style>
+  <w:style w:type="paragraph" w:styleId="Titre4">
+    <w:name w:val="heading 4"/>
+    <w:basedOn w:val="Normal"/>
+    <w:next w:val="Normal"/>
+    <w:link w:val="Titre4Car"/>
+    <w:uiPriority w:val="9"/>
+    <w:unhideWhenUsed/>
+    <w:qFormat/>
+    <w:rsid w:val="000E651F"/>
+    <w:pPr>
+      <w:keepNext/>
+      <w:keepLines/>
+      <w:spacing w:before="200"/>
+      <w:outlineLvl w:val="3"/>
+    </w:pPr>
+    <w:rPr>
+      <w:rFonts w:asciiTheme="majorHAnsi" w:eastAsiaTheme="majorEastAsia" w:hAnsiTheme="majorHAnsi" w:cstheme="majorBidi"/>
+      <w:bCs/>
+      <w:iCs/>
       <w:sz w:val="24"/>
     </w:rPr>
   </w:style>
@@ -7584,12 +9837,12 @@
     <w:basedOn w:val="Policepardfaut"/>
     <w:link w:val="Titre2"/>
     <w:uiPriority w:val="9"/>
-    <w:rsid w:val="00733C1F"/>
+    <w:rsid w:val="003958EE"/>
     <w:rPr>
       <w:rFonts w:asciiTheme="majorHAnsi" w:eastAsiaTheme="majorEastAsia" w:hAnsiTheme="majorHAnsi" w:cstheme="majorBidi"/>
       <w:b/>
       <w:bCs/>
-      <w:sz w:val="28"/>
+      <w:sz w:val="32"/>
       <w:szCs w:val="26"/>
       <w:lang w:val="fr" w:eastAsia="fr-CH"/>
     </w:rPr>
@@ -7599,12 +9852,12 @@
     <w:basedOn w:val="Policepardfaut"/>
     <w:link w:val="Titre3"/>
     <w:uiPriority w:val="9"/>
-    <w:rsid w:val="00733C1F"/>
+    <w:rsid w:val="003958EE"/>
     <w:rPr>
       <w:rFonts w:asciiTheme="majorHAnsi" w:eastAsiaTheme="majorEastAsia" w:hAnsiTheme="majorHAnsi" w:cstheme="majorBidi"/>
       <w:b/>
       <w:bCs/>
-      <w:sz w:val="24"/>
+      <w:sz w:val="28"/>
       <w:lang w:val="fr" w:eastAsia="fr-CH"/>
     </w:rPr>
   </w:style>
@@ -7783,6 +10036,31 @@
         <w:insideV w:val="single" w:sz="4" w:space="0" w:color="auto"/>
       </w:tblBorders>
     </w:tblPr>
+  </w:style>
+  <w:style w:type="character" w:customStyle="1" w:styleId="Titre4Car">
+    <w:name w:val="Titre 4 Car"/>
+    <w:basedOn w:val="Policepardfaut"/>
+    <w:link w:val="Titre4"/>
+    <w:uiPriority w:val="9"/>
+    <w:rsid w:val="000E651F"/>
+    <w:rPr>
+      <w:rFonts w:asciiTheme="majorHAnsi" w:eastAsiaTheme="majorEastAsia" w:hAnsiTheme="majorHAnsi" w:cstheme="majorBidi"/>
+      <w:bCs/>
+      <w:iCs/>
+      <w:sz w:val="24"/>
+      <w:lang w:val="fr" w:eastAsia="fr-CH"/>
+    </w:rPr>
+  </w:style>
+  <w:style w:type="paragraph" w:styleId="Paragraphedeliste">
+    <w:name w:val="List Paragraph"/>
+    <w:basedOn w:val="Normal"/>
+    <w:uiPriority w:val="34"/>
+    <w:qFormat/>
+    <w:rsid w:val="00735AD2"/>
+    <w:pPr>
+      <w:ind w:left="720"/>
+      <w:contextualSpacing/>
+    </w:pPr>
   </w:style>
 </w:styles>
 </file>
@@ -7985,7 +10263,7 @@
     <w:uiPriority w:val="9"/>
     <w:unhideWhenUsed/>
     <w:qFormat/>
-    <w:rsid w:val="00733C1F"/>
+    <w:rsid w:val="003958EE"/>
     <w:pPr>
       <w:keepNext/>
       <w:keepLines/>
@@ -7996,7 +10274,7 @@
       <w:rFonts w:asciiTheme="majorHAnsi" w:eastAsiaTheme="majorEastAsia" w:hAnsiTheme="majorHAnsi" w:cstheme="majorBidi"/>
       <w:b/>
       <w:bCs/>
-      <w:sz w:val="28"/>
+      <w:sz w:val="32"/>
       <w:szCs w:val="26"/>
     </w:rPr>
   </w:style>
@@ -8008,7 +10286,7 @@
     <w:uiPriority w:val="9"/>
     <w:unhideWhenUsed/>
     <w:qFormat/>
-    <w:rsid w:val="00733C1F"/>
+    <w:rsid w:val="003958EE"/>
     <w:pPr>
       <w:keepNext/>
       <w:keepLines/>
@@ -8019,6 +10297,28 @@
       <w:rFonts w:asciiTheme="majorHAnsi" w:eastAsiaTheme="majorEastAsia" w:hAnsiTheme="majorHAnsi" w:cstheme="majorBidi"/>
       <w:b/>
       <w:bCs/>
+      <w:sz w:val="28"/>
+    </w:rPr>
+  </w:style>
+  <w:style w:type="paragraph" w:styleId="Titre4">
+    <w:name w:val="heading 4"/>
+    <w:basedOn w:val="Normal"/>
+    <w:next w:val="Normal"/>
+    <w:link w:val="Titre4Car"/>
+    <w:uiPriority w:val="9"/>
+    <w:unhideWhenUsed/>
+    <w:qFormat/>
+    <w:rsid w:val="000E651F"/>
+    <w:pPr>
+      <w:keepNext/>
+      <w:keepLines/>
+      <w:spacing w:before="200"/>
+      <w:outlineLvl w:val="3"/>
+    </w:pPr>
+    <w:rPr>
+      <w:rFonts w:asciiTheme="majorHAnsi" w:eastAsiaTheme="majorEastAsia" w:hAnsiTheme="majorHAnsi" w:cstheme="majorBidi"/>
+      <w:bCs/>
+      <w:iCs/>
       <w:sz w:val="24"/>
     </w:rPr>
   </w:style>
@@ -8100,12 +10400,12 @@
     <w:basedOn w:val="Policepardfaut"/>
     <w:link w:val="Titre2"/>
     <w:uiPriority w:val="9"/>
-    <w:rsid w:val="00733C1F"/>
+    <w:rsid w:val="003958EE"/>
     <w:rPr>
       <w:rFonts w:asciiTheme="majorHAnsi" w:eastAsiaTheme="majorEastAsia" w:hAnsiTheme="majorHAnsi" w:cstheme="majorBidi"/>
       <w:b/>
       <w:bCs/>
-      <w:sz w:val="28"/>
+      <w:sz w:val="32"/>
       <w:szCs w:val="26"/>
       <w:lang w:val="fr" w:eastAsia="fr-CH"/>
     </w:rPr>
@@ -8115,12 +10415,12 @@
     <w:basedOn w:val="Policepardfaut"/>
     <w:link w:val="Titre3"/>
     <w:uiPriority w:val="9"/>
-    <w:rsid w:val="00733C1F"/>
+    <w:rsid w:val="003958EE"/>
     <w:rPr>
       <w:rFonts w:asciiTheme="majorHAnsi" w:eastAsiaTheme="majorEastAsia" w:hAnsiTheme="majorHAnsi" w:cstheme="majorBidi"/>
       <w:b/>
       <w:bCs/>
-      <w:sz w:val="24"/>
+      <w:sz w:val="28"/>
       <w:lang w:val="fr" w:eastAsia="fr-CH"/>
     </w:rPr>
   </w:style>
@@ -8299,6 +10599,31 @@
         <w:insideV w:val="single" w:sz="4" w:space="0" w:color="auto"/>
       </w:tblBorders>
     </w:tblPr>
+  </w:style>
+  <w:style w:type="character" w:customStyle="1" w:styleId="Titre4Car">
+    <w:name w:val="Titre 4 Car"/>
+    <w:basedOn w:val="Policepardfaut"/>
+    <w:link w:val="Titre4"/>
+    <w:uiPriority w:val="9"/>
+    <w:rsid w:val="000E651F"/>
+    <w:rPr>
+      <w:rFonts w:asciiTheme="majorHAnsi" w:eastAsiaTheme="majorEastAsia" w:hAnsiTheme="majorHAnsi" w:cstheme="majorBidi"/>
+      <w:bCs/>
+      <w:iCs/>
+      <w:sz w:val="24"/>
+      <w:lang w:val="fr" w:eastAsia="fr-CH"/>
+    </w:rPr>
+  </w:style>
+  <w:style w:type="paragraph" w:styleId="Paragraphedeliste">
+    <w:name w:val="List Paragraph"/>
+    <w:basedOn w:val="Normal"/>
+    <w:uiPriority w:val="34"/>
+    <w:qFormat/>
+    <w:rsid w:val="00735AD2"/>
+    <w:pPr>
+      <w:ind w:left="720"/>
+      <w:contextualSpacing/>
+    </w:pPr>
   </w:style>
 </w:styles>
 </file>
@@ -8593,7 +10918,7 @@
 </file>
 
 <file path=customXml/itemProps1.xml><?xml version="1.0" encoding="utf-8"?>
-<ds:datastoreItem xmlns:ds="http://schemas.openxmlformats.org/officeDocument/2006/customXml" ds:itemID="{82AC8DA0-47D5-4422-B591-B84F2A03075C}">
+<ds:datastoreItem xmlns:ds="http://schemas.openxmlformats.org/officeDocument/2006/customXml" ds:itemID="{CFA69F85-1935-4D82-9E76-64617A570274}">
   <ds:schemaRefs>
     <ds:schemaRef ds:uri="http://schemas.openxmlformats.org/officeDocument/2006/bibliography"/>
   </ds:schemaRefs>

</xml_diff>

<commit_message>
Changement commentaire Lionel et correction orthographe
</commit_message>
<xml_diff>
--- a/Rapport_Intermediaire_JEE_BURGBACHER_NETO_BLANCO.docx
+++ b/Rapport_Intermediaire_JEE_BURGBACHER_NETO_BLANCO.docx
@@ -2090,23 +2090,43 @@
       <w:r>
         <w:t xml:space="preserve">Chacun des joueurs incarne un serpent et a pour but d’être le dernier survivant. Le monde dans lequel les serpents se déplacent s’appelle une </w:t>
       </w:r>
+      <w:proofErr w:type="spellStart"/>
       <w:r>
         <w:rPr>
           <w:i/>
         </w:rPr>
         <w:t>map</w:t>
       </w:r>
+      <w:proofErr w:type="spellEnd"/>
       <w:r>
         <w:t xml:space="preserve">. Les </w:t>
       </w:r>
+      <w:proofErr w:type="spellStart"/>
       <w:r>
         <w:rPr>
           <w:i/>
         </w:rPr>
         <w:t>maps</w:t>
       </w:r>
-      <w:r>
-        <w:t xml:space="preserve"> ne possèdent pas de bordures. Un serpent dépassant les limites de la map, réapparaîtra de l’autre côté et pourra continuer son chemin. Les maps peuvent toutefois posséder un ou plusieurs obstacles: des murs.</w:t>
+      <w:proofErr w:type="spellEnd"/>
+      <w:r>
+        <w:t xml:space="preserve"> ne possèdent pas de bordures. Un serpent dépassant les limites de la </w:t>
+      </w:r>
+      <w:proofErr w:type="spellStart"/>
+      <w:r>
+        <w:t>map</w:t>
+      </w:r>
+      <w:proofErr w:type="spellEnd"/>
+      <w:r>
+        <w:t xml:space="preserve">, réapparaîtra de l’autre côté et pourra continuer son chemin. Les </w:t>
+      </w:r>
+      <w:proofErr w:type="spellStart"/>
+      <w:r>
+        <w:t>maps</w:t>
+      </w:r>
+      <w:proofErr w:type="spellEnd"/>
+      <w:r>
+        <w:t xml:space="preserve"> peuvent toutefois posséder un ou plusieurs obstacles: des murs.</w:t>
       </w:r>
     </w:p>
     <w:p>
@@ -2181,7 +2201,23 @@
           <w:sz w:val="24"/>
           <w:szCs w:val="24"/>
         </w:rPr>
-        <w:t>) est créé. Ce joueur peut y inviter d’autres joueurs, jusqu’à être un total de 4 joueurs au maximum. Dès qu’au moins 2 joueurs sont présent dans le salon, ils peuvent indiquer qu’ils sont prêt à jouer. Si tous les joueurs du salon sont prêts, la partie débute après un décompte de 5 secondes. Le salon d’attente disparaît pour laisser la place à la map avec tous les serpents.</w:t>
+        <w:t xml:space="preserve">) est créé. Ce joueur peut y inviter d’autres joueurs, jusqu’à être un total de 4 joueurs au maximum. Dès qu’au moins 2 joueurs sont présent dans le salon, ils peuvent indiquer qu’ils sont prêt à jouer. Si tous les joueurs du salon sont prêts, la partie débute après un décompte de 5 secondes. Le salon d’attente disparaît pour laisser la place à la </w:t>
+      </w:r>
+      <w:proofErr w:type="spellStart"/>
+      <w:r>
+        <w:rPr>
+          <w:sz w:val="24"/>
+          <w:szCs w:val="24"/>
+        </w:rPr>
+        <w:t>map</w:t>
+      </w:r>
+      <w:proofErr w:type="spellEnd"/>
+      <w:r>
+        <w:rPr>
+          <w:sz w:val="24"/>
+          <w:szCs w:val="24"/>
+        </w:rPr>
+        <w:t xml:space="preserve"> avec tous les serpents.</w:t>
       </w:r>
     </w:p>
     <w:p>
@@ -2218,21 +2254,25 @@
       <w:r>
         <w:t xml:space="preserve">Au début de chaque manche, tous les joueurs possèdent un serpent de taille minimale. Chaque serpent débutera la partie sur des coins différents de la </w:t>
       </w:r>
+      <w:proofErr w:type="spellStart"/>
       <w:r>
         <w:rPr>
           <w:i/>
         </w:rPr>
         <w:t>map</w:t>
       </w:r>
+      <w:proofErr w:type="spellEnd"/>
       <w:r>
         <w:t xml:space="preserve">. Afin de piéger plus facilement les autres serpents, le joueur peut manger des pommes qui apparaissent de manière aléatoire sur la surface de la </w:t>
       </w:r>
+      <w:proofErr w:type="spellStart"/>
       <w:r>
         <w:rPr>
           <w:i/>
         </w:rPr>
         <w:t>map</w:t>
       </w:r>
+      <w:proofErr w:type="spellEnd"/>
       <w:r>
         <w:t>, et ainsi faire grandir le serpent. En effet, avec un serpent de grande taille, il sera plus facile d’encercler ses adversaires.</w:t>
       </w:r>
@@ -2242,7 +2282,15 @@
         <w:jc w:val="both"/>
       </w:pPr>
       <w:r>
-        <w:t xml:space="preserve">Pour rendre le jeu plus dynamique, des bonus ou malus, tels que modification de vitesse, modification de taille ou encore invincibilité, apparaissent également aléatoirement au travers de la map et doivent être mangés par les serpents de la même manière que les pommes. </w:t>
+        <w:t xml:space="preserve">Pour rendre le jeu plus dynamique, des bonus ou malus, tels que modification de vitesse, modification de taille ou encore invincibilité, apparaissent également aléatoirement au travers de la </w:t>
+      </w:r>
+      <w:proofErr w:type="spellStart"/>
+      <w:r>
+        <w:t>map</w:t>
+      </w:r>
+      <w:proofErr w:type="spellEnd"/>
+      <w:r>
+        <w:t xml:space="preserve"> et doivent être mangés par les serpents de la même manière que les pommes. </w:t>
       </w:r>
     </w:p>
     <w:p>
@@ -2412,7 +2460,15 @@
         <w:jc w:val="both"/>
       </w:pPr>
       <w:r>
-        <w:t xml:space="preserve">La création d’un compte et une authentification seront nécessaires afin de jouer (ou de créer une nouvelle map). Ces comptes servent à différencier chaque joueur et à garder une trace de leurs classements et victoires. Une page avec un classement général sera disponible dans le futur. </w:t>
+        <w:t xml:space="preserve">La création d’un compte et une authentification seront nécessaires afin de jouer (ou de créer une nouvelle </w:t>
+      </w:r>
+      <w:proofErr w:type="spellStart"/>
+      <w:r>
+        <w:t>map</w:t>
+      </w:r>
+      <w:proofErr w:type="spellEnd"/>
+      <w:r>
+        <w:t xml:space="preserve">). Ces comptes servent à différencier chaque joueur et à garder une trace de leurs classements et victoires. Une page avec un classement général sera disponible dans le futur. </w:t>
       </w:r>
     </w:p>
     <w:p>
@@ -2486,7 +2542,15 @@
       </w:pPr>
       <w:bookmarkStart w:id="4" w:name="_Toc512590510"/>
       <w:r>
-        <w:t>Création de maps (à voir):</w:t>
+        <w:t xml:space="preserve">Création de </w:t>
+      </w:r>
+      <w:proofErr w:type="spellStart"/>
+      <w:r>
+        <w:t>maps</w:t>
+      </w:r>
+      <w:proofErr w:type="spellEnd"/>
+      <w:r>
+        <w:t xml:space="preserve"> (à voir):</w:t>
       </w:r>
       <w:bookmarkEnd w:id="4"/>
     </w:p>
@@ -2507,11 +2571,19 @@
       <w:r>
         <w:t xml:space="preserve">Le client offre la possibilité à n’importe quel joueur de créer sa propre </w:t>
       </w:r>
+      <w:proofErr w:type="spellStart"/>
       <w:r>
         <w:rPr>
           <w:i/>
         </w:rPr>
-        <w:t xml:space="preserve">map </w:t>
+        <w:t>map</w:t>
+      </w:r>
+      <w:proofErr w:type="spellEnd"/>
+      <w:r>
+        <w:rPr>
+          <w:i/>
+        </w:rPr>
+        <w:t xml:space="preserve"> </w:t>
       </w:r>
       <w:r>
         <w:t xml:space="preserve">grâce à l’outil de création et de la mettre en ligne, disponible aux autres joueurs. </w:t>
@@ -2524,20 +2596,38 @@
       <w:r>
         <w:t xml:space="preserve">L’outil de création permet uniquement de créer et d’ajouter ses propres obstacles sur une </w:t>
       </w:r>
+      <w:proofErr w:type="spellStart"/>
       <w:r>
         <w:rPr>
           <w:i/>
         </w:rPr>
         <w:t>map</w:t>
       </w:r>
-      <w:r>
-        <w:t xml:space="preserve"> vide. Il se présente sous la forme d’une grille remplissable d’obstacles cases par cases. Pour que chaque partie puisse débuter sans problèmes, l’ajout d'obstacles dans les zones (quelques cases) proches des coins de la </w:t>
-      </w:r>
+      <w:proofErr w:type="spellEnd"/>
+      <w:r>
+        <w:t xml:space="preserve"> vide. Il se présente sous la forme d’une grille </w:t>
+      </w:r>
+      <w:proofErr w:type="spellStart"/>
+      <w:r>
+        <w:t>remplissable</w:t>
+      </w:r>
+      <w:proofErr w:type="spellEnd"/>
+      <w:r>
+        <w:t xml:space="preserve"> d’obstacles cases par cases. Pour que chaque partie puisse débuter sans problèmes, l’ajout d'obstacles dans les zones (quelques cases) proches des coins de la </w:t>
+      </w:r>
+      <w:proofErr w:type="spellStart"/>
       <w:r>
         <w:rPr>
           <w:i/>
         </w:rPr>
-        <w:t xml:space="preserve">map </w:t>
+        <w:t>map</w:t>
+      </w:r>
+      <w:proofErr w:type="spellEnd"/>
+      <w:r>
+        <w:rPr>
+          <w:i/>
+        </w:rPr>
+        <w:t xml:space="preserve"> </w:t>
       </w:r>
       <w:r>
         <w:t>est interdit.</w:t>
@@ -2555,59 +2645,91 @@
       <w:r>
         <w:t xml:space="preserve">Au moment de l’enregistrement de la </w:t>
       </w:r>
+      <w:proofErr w:type="spellStart"/>
       <w:r>
         <w:rPr>
           <w:i/>
         </w:rPr>
         <w:t>map</w:t>
       </w:r>
+      <w:proofErr w:type="spellEnd"/>
       <w:r>
         <w:t xml:space="preserve"> créée, elle est directement mise sur le serveur et est disponible dans la liste de toutes les </w:t>
       </w:r>
+      <w:proofErr w:type="spellStart"/>
       <w:r>
         <w:rPr>
           <w:i/>
         </w:rPr>
         <w:t>maps</w:t>
       </w:r>
+      <w:proofErr w:type="spellEnd"/>
       <w:r>
         <w:t xml:space="preserve"> créées par tous les joueurs. Cette liste classe les </w:t>
       </w:r>
+      <w:proofErr w:type="spellStart"/>
       <w:r>
         <w:rPr>
           <w:i/>
         </w:rPr>
         <w:t>maps</w:t>
       </w:r>
+      <w:proofErr w:type="spellEnd"/>
       <w:r>
         <w:t xml:space="preserve"> en fonction des notes que les joueurs leur ont attribué. Ainsi, une </w:t>
       </w:r>
+      <w:proofErr w:type="spellStart"/>
       <w:r>
         <w:rPr>
           <w:i/>
         </w:rPr>
         <w:t>map</w:t>
       </w:r>
+      <w:proofErr w:type="spellEnd"/>
       <w:r>
         <w:t xml:space="preserve"> de mauvaise qualité apparaîtra à la fin de la liste et sera, par conséquent, moins visible et moins choisie que les </w:t>
       </w:r>
+      <w:proofErr w:type="spellStart"/>
       <w:r>
         <w:rPr>
           <w:i/>
         </w:rPr>
-        <w:t xml:space="preserve">maps </w:t>
+        <w:t>maps</w:t>
+      </w:r>
+      <w:proofErr w:type="spellEnd"/>
+      <w:r>
+        <w:rPr>
+          <w:i/>
+        </w:rPr>
+        <w:t xml:space="preserve"> </w:t>
       </w:r>
       <w:r>
         <w:t xml:space="preserve">de bonne qualité. Les joueurs auront la possibilité d’assigner une note à la </w:t>
       </w:r>
+      <w:proofErr w:type="spellStart"/>
       <w:r>
         <w:rPr>
           <w:i/>
         </w:rPr>
-        <w:t>map,</w:t>
-      </w:r>
-      <w:r>
-        <w:t xml:space="preserve"> allant de 1 à 5, a la fin de leur partie sur celle-ci.</w:t>
+        <w:t>map</w:t>
+      </w:r>
+      <w:proofErr w:type="spellEnd"/>
+      <w:r>
+        <w:rPr>
+          <w:i/>
+        </w:rPr>
+        <w:t>,</w:t>
+      </w:r>
+      <w:r>
+        <w:t xml:space="preserve"> allant de 1 à 5, </w:t>
+      </w:r>
+      <w:proofErr w:type="spellStart"/>
+      <w:r>
+        <w:t>a</w:t>
+      </w:r>
+      <w:proofErr w:type="spellEnd"/>
+      <w:r>
+        <w:t xml:space="preserve"> la fin de leur partie sur celle-ci.</w:t>
       </w:r>
     </w:p>
     <w:p>
@@ -2759,13 +2881,23 @@
         </w:rPr>
         <w:t xml:space="preserve">L’outil de création de </w:t>
       </w:r>
+      <w:proofErr w:type="spellStart"/>
       <w:r>
         <w:rPr>
           <w:i/>
           <w:sz w:val="24"/>
           <w:szCs w:val="24"/>
         </w:rPr>
-        <w:t xml:space="preserve">map </w:t>
+        <w:t>map</w:t>
+      </w:r>
+      <w:proofErr w:type="spellEnd"/>
+      <w:r>
+        <w:rPr>
+          <w:i/>
+          <w:sz w:val="24"/>
+          <w:szCs w:val="24"/>
+        </w:rPr>
+        <w:t xml:space="preserve"> </w:t>
       </w:r>
       <w:r>
         <w:rPr>
@@ -2997,7 +3129,25 @@
           <w:sz w:val="16"/>
           <w:szCs w:val="16"/>
         </w:rPr>
-        <w:t>Outil de création de maps, fig. 2</w:t>
+        <w:t xml:space="preserve">Outil de création de </w:t>
+      </w:r>
+      <w:proofErr w:type="spellStart"/>
+      <w:r>
+        <w:rPr>
+          <w:i/>
+          <w:sz w:val="16"/>
+          <w:szCs w:val="16"/>
+        </w:rPr>
+        <w:t>maps</w:t>
+      </w:r>
+      <w:proofErr w:type="spellEnd"/>
+      <w:r>
+        <w:rPr>
+          <w:i/>
+          <w:sz w:val="16"/>
+          <w:szCs w:val="16"/>
+        </w:rPr>
+        <w:t>, fig. 2</w:t>
       </w:r>
     </w:p>
     <w:p>
@@ -3329,7 +3479,39 @@
           <w:sz w:val="24"/>
           <w:szCs w:val="24"/>
         </w:rPr>
-        <w:t>Le joueur peut créer une partie, pour cela il choisit une map et propose sa partie à d’autre joueur.</w:t>
+        <w:t xml:space="preserve">Le joueur peut créer une partie, pour cela il choisit une </w:t>
+      </w:r>
+      <w:proofErr w:type="spellStart"/>
+      <w:r>
+        <w:rPr>
+          <w:sz w:val="24"/>
+          <w:szCs w:val="24"/>
+        </w:rPr>
+        <w:t>map</w:t>
+      </w:r>
+      <w:proofErr w:type="spellEnd"/>
+      <w:r>
+        <w:rPr>
+          <w:sz w:val="24"/>
+          <w:szCs w:val="24"/>
+        </w:rPr>
+        <w:t xml:space="preserve"> et propose sa partie </w:t>
+      </w:r>
+      <w:proofErr w:type="spellStart"/>
+      <w:r>
+        <w:rPr>
+          <w:sz w:val="24"/>
+          <w:szCs w:val="24"/>
+        </w:rPr>
+        <w:t>à</w:t>
+      </w:r>
+      <w:proofErr w:type="spellEnd"/>
+      <w:r>
+        <w:rPr>
+          <w:sz w:val="24"/>
+          <w:szCs w:val="24"/>
+        </w:rPr>
+        <w:t xml:space="preserve"> d’autre joueur.</w:t>
       </w:r>
     </w:p>
     <w:p>
@@ -3384,14 +3566,88 @@
           <w:sz w:val="24"/>
           <w:szCs w:val="24"/>
         </w:rPr>
-        <w:t>Créer une Map</w:t>
-      </w:r>
-      <w:r>
-        <w:rPr>
-          <w:sz w:val="24"/>
-          <w:szCs w:val="24"/>
-        </w:rPr>
-        <w:t xml:space="preserve"> : s’il le désire, un joueur peut créer une map de jeu personnalisée. Pour ce faire, il peut placer des murs, ainsi que les positions initiales des participants(il y aura des contraintes, on ne peut pas commencer n’importe où. Un périmètre de position possible sera affiché ). Il doit au préalable s’authentifier auprès du système.Il pourra enregistrer ses maps, qui sera ajouté à une liste possible de map “jouable”.</w:t>
+        <w:t xml:space="preserve">Créer une </w:t>
+      </w:r>
+      <w:proofErr w:type="spellStart"/>
+      <w:r>
+        <w:rPr>
+          <w:b/>
+          <w:sz w:val="24"/>
+          <w:szCs w:val="24"/>
+        </w:rPr>
+        <w:t>Map</w:t>
+      </w:r>
+      <w:proofErr w:type="spellEnd"/>
+      <w:r>
+        <w:rPr>
+          <w:sz w:val="24"/>
+          <w:szCs w:val="24"/>
+        </w:rPr>
+        <w:t xml:space="preserve"> : s’il le désire, un joueur peut créer une </w:t>
+      </w:r>
+      <w:proofErr w:type="spellStart"/>
+      <w:r>
+        <w:rPr>
+          <w:sz w:val="24"/>
+          <w:szCs w:val="24"/>
+        </w:rPr>
+        <w:t>map</w:t>
+      </w:r>
+      <w:proofErr w:type="spellEnd"/>
+      <w:r>
+        <w:rPr>
+          <w:sz w:val="24"/>
+          <w:szCs w:val="24"/>
+        </w:rPr>
+        <w:t xml:space="preserve"> de jeu personnalisée. Pour ce faire, il peut placer des murs, ainsi que les positions initiales des participants(il y aura des contraintes, on ne peut pas commencer n’importe où. Un périmètre de position possible sera affiché ). Il doit au préalable s’authentifier auprès du </w:t>
+      </w:r>
+      <w:proofErr w:type="spellStart"/>
+      <w:r>
+        <w:rPr>
+          <w:sz w:val="24"/>
+          <w:szCs w:val="24"/>
+        </w:rPr>
+        <w:t>système.Il</w:t>
+      </w:r>
+      <w:proofErr w:type="spellEnd"/>
+      <w:r>
+        <w:rPr>
+          <w:sz w:val="24"/>
+          <w:szCs w:val="24"/>
+        </w:rPr>
+        <w:t xml:space="preserve"> pourra enregistrer ses </w:t>
+      </w:r>
+      <w:proofErr w:type="spellStart"/>
+      <w:r>
+        <w:rPr>
+          <w:sz w:val="24"/>
+          <w:szCs w:val="24"/>
+        </w:rPr>
+        <w:t>maps</w:t>
+      </w:r>
+      <w:proofErr w:type="spellEnd"/>
+      <w:r>
+        <w:rPr>
+          <w:sz w:val="24"/>
+          <w:szCs w:val="24"/>
+        </w:rPr>
+        <w:t xml:space="preserve">, qui sera ajouté à une liste possible de </w:t>
+      </w:r>
+      <w:proofErr w:type="spellStart"/>
+      <w:r>
+        <w:rPr>
+          <w:sz w:val="24"/>
+          <w:szCs w:val="24"/>
+        </w:rPr>
+        <w:t>map</w:t>
+      </w:r>
+      <w:proofErr w:type="spellEnd"/>
+      <w:r>
+        <w:rPr>
+          <w:sz w:val="24"/>
+          <w:szCs w:val="24"/>
+        </w:rPr>
+        <w:t xml:space="preserve"> “jouable”.</w:t>
       </w:r>
     </w:p>
     <w:p>
@@ -3415,14 +3671,64 @@
           <w:sz w:val="24"/>
           <w:szCs w:val="24"/>
         </w:rPr>
-        <w:t xml:space="preserve">Modifier une map :  </w:t>
-      </w:r>
-      <w:r>
-        <w:rPr>
-          <w:sz w:val="24"/>
-          <w:szCs w:val="24"/>
-        </w:rPr>
-        <w:t>Si la map lui appartient un joueur peut modifier la map.</w:t>
+        <w:t xml:space="preserve">Modifier une </w:t>
+      </w:r>
+      <w:proofErr w:type="spellStart"/>
+      <w:r>
+        <w:rPr>
+          <w:b/>
+          <w:sz w:val="24"/>
+          <w:szCs w:val="24"/>
+        </w:rPr>
+        <w:t>map</w:t>
+      </w:r>
+      <w:proofErr w:type="spellEnd"/>
+      <w:r>
+        <w:rPr>
+          <w:b/>
+          <w:sz w:val="24"/>
+          <w:szCs w:val="24"/>
+        </w:rPr>
+        <w:t xml:space="preserve"> :  </w:t>
+      </w:r>
+      <w:r>
+        <w:rPr>
+          <w:sz w:val="24"/>
+          <w:szCs w:val="24"/>
+        </w:rPr>
+        <w:t xml:space="preserve">Si la </w:t>
+      </w:r>
+      <w:proofErr w:type="spellStart"/>
+      <w:r>
+        <w:rPr>
+          <w:sz w:val="24"/>
+          <w:szCs w:val="24"/>
+        </w:rPr>
+        <w:t>map</w:t>
+      </w:r>
+      <w:proofErr w:type="spellEnd"/>
+      <w:r>
+        <w:rPr>
+          <w:sz w:val="24"/>
+          <w:szCs w:val="24"/>
+        </w:rPr>
+        <w:t xml:space="preserve"> lui appartient un joueur peut modifier la </w:t>
+      </w:r>
+      <w:proofErr w:type="spellStart"/>
+      <w:r>
+        <w:rPr>
+          <w:sz w:val="24"/>
+          <w:szCs w:val="24"/>
+        </w:rPr>
+        <w:t>map</w:t>
+      </w:r>
+      <w:proofErr w:type="spellEnd"/>
+      <w:r>
+        <w:rPr>
+          <w:sz w:val="24"/>
+          <w:szCs w:val="24"/>
+        </w:rPr>
+        <w:t>.</w:t>
       </w:r>
     </w:p>
     <w:p>
@@ -3453,7 +3759,23 @@
           <w:sz w:val="24"/>
           <w:szCs w:val="24"/>
         </w:rPr>
-        <w:t xml:space="preserve"> : le créateur peut “dessiner” les différents mur de la map.</w:t>
+        <w:t xml:space="preserve"> : le créateur peut “dessiner” les différents mur de la </w:t>
+      </w:r>
+      <w:proofErr w:type="spellStart"/>
+      <w:r>
+        <w:rPr>
+          <w:sz w:val="24"/>
+          <w:szCs w:val="24"/>
+        </w:rPr>
+        <w:t>map</w:t>
+      </w:r>
+      <w:proofErr w:type="spellEnd"/>
+      <w:r>
+        <w:rPr>
+          <w:sz w:val="24"/>
+          <w:szCs w:val="24"/>
+        </w:rPr>
+        <w:t>.</w:t>
       </w:r>
     </w:p>
     <w:p>
@@ -3508,24 +3830,90 @@
           <w:sz w:val="24"/>
           <w:szCs w:val="24"/>
         </w:rPr>
-        <w:t xml:space="preserve">Vérifier les maps : </w:t>
-      </w:r>
-      <w:r>
-        <w:rPr>
-          <w:sz w:val="24"/>
-          <w:szCs w:val="24"/>
-        </w:rPr>
-        <w:t>L’administrateur vérifie parmis la liste des maps, s’il y a des maps inadéquates et les supprimes le cas échéant.</w:t>
-      </w:r>
-    </w:p>
-    <w:p>
-      <w:pPr>
-        <w:jc w:val="both"/>
+        <w:t xml:space="preserve">Vérifier les </w:t>
+      </w:r>
+      <w:proofErr w:type="spellStart"/>
+      <w:r>
         <w:rPr>
           <w:b/>
           <w:sz w:val="24"/>
           <w:szCs w:val="24"/>
         </w:rPr>
+        <w:t>maps</w:t>
+      </w:r>
+      <w:proofErr w:type="spellEnd"/>
+      <w:r>
+        <w:rPr>
+          <w:b/>
+          <w:sz w:val="24"/>
+          <w:szCs w:val="24"/>
+        </w:rPr>
+        <w:t xml:space="preserve"> : </w:t>
+      </w:r>
+      <w:r>
+        <w:rPr>
+          <w:sz w:val="24"/>
+          <w:szCs w:val="24"/>
+        </w:rPr>
+        <w:t xml:space="preserve">L’administrateur vérifie </w:t>
+      </w:r>
+      <w:proofErr w:type="spellStart"/>
+      <w:r>
+        <w:rPr>
+          <w:sz w:val="24"/>
+          <w:szCs w:val="24"/>
+        </w:rPr>
+        <w:t>parmis</w:t>
+      </w:r>
+      <w:proofErr w:type="spellEnd"/>
+      <w:r>
+        <w:rPr>
+          <w:sz w:val="24"/>
+          <w:szCs w:val="24"/>
+        </w:rPr>
+        <w:t xml:space="preserve"> la liste des </w:t>
+      </w:r>
+      <w:proofErr w:type="spellStart"/>
+      <w:r>
+        <w:rPr>
+          <w:sz w:val="24"/>
+          <w:szCs w:val="24"/>
+        </w:rPr>
+        <w:t>maps</w:t>
+      </w:r>
+      <w:proofErr w:type="spellEnd"/>
+      <w:r>
+        <w:rPr>
+          <w:sz w:val="24"/>
+          <w:szCs w:val="24"/>
+        </w:rPr>
+        <w:t xml:space="preserve">, s’il y a des </w:t>
+      </w:r>
+      <w:proofErr w:type="spellStart"/>
+      <w:r>
+        <w:rPr>
+          <w:sz w:val="24"/>
+          <w:szCs w:val="24"/>
+        </w:rPr>
+        <w:t>maps</w:t>
+      </w:r>
+      <w:proofErr w:type="spellEnd"/>
+      <w:r>
+        <w:rPr>
+          <w:sz w:val="24"/>
+          <w:szCs w:val="24"/>
+        </w:rPr>
+        <w:t xml:space="preserve"> inadéquates et les supprimes le cas échéant.</w:t>
+      </w:r>
+    </w:p>
+    <w:p>
+      <w:pPr>
+        <w:jc w:val="both"/>
+        <w:rPr>
+          <w:b/>
+          <w:sz w:val="24"/>
+          <w:szCs w:val="24"/>
+        </w:rPr>
       </w:pPr>
       <w:r>
         <w:rPr>
@@ -3547,7 +3935,23 @@
           <w:sz w:val="24"/>
           <w:szCs w:val="24"/>
         </w:rPr>
-        <w:t>L’administrateur vérifie parmis la liste des scores, si des scores semblent invraisemblable et les supprimes le cas échéant.</w:t>
+        <w:t xml:space="preserve">L’administrateur vérifie </w:t>
+      </w:r>
+      <w:proofErr w:type="spellStart"/>
+      <w:r>
+        <w:rPr>
+          <w:sz w:val="24"/>
+          <w:szCs w:val="24"/>
+        </w:rPr>
+        <w:t>parmis</w:t>
+      </w:r>
+      <w:proofErr w:type="spellEnd"/>
+      <w:r>
+        <w:rPr>
+          <w:sz w:val="24"/>
+          <w:szCs w:val="24"/>
+        </w:rPr>
+        <w:t xml:space="preserve"> la liste des scores, si des scores semblent invraisemblable et les supprimes le cas échéant.</w:t>
       </w:r>
     </w:p>
     <w:p>
@@ -3624,7 +4028,23 @@
           <w:szCs w:val="24"/>
         </w:rPr>
         <w:lastRenderedPageBreak/>
-        <w:t>Joueur : Il pourra jouer une partie ou créer une map mais pas les deux en même temps.</w:t>
+        <w:t xml:space="preserve">Joueur : Il pourra jouer une partie ou créer une </w:t>
+      </w:r>
+      <w:proofErr w:type="spellStart"/>
+      <w:r>
+        <w:rPr>
+          <w:sz w:val="24"/>
+          <w:szCs w:val="24"/>
+        </w:rPr>
+        <w:t>map</w:t>
+      </w:r>
+      <w:proofErr w:type="spellEnd"/>
+      <w:r>
+        <w:rPr>
+          <w:sz w:val="24"/>
+          <w:szCs w:val="24"/>
+        </w:rPr>
+        <w:t xml:space="preserve"> mais pas les deux en même temps.</w:t>
       </w:r>
     </w:p>
     <w:p>
@@ -3641,7 +4061,39 @@
           <w:sz w:val="24"/>
           <w:szCs w:val="24"/>
         </w:rPr>
-        <w:t>Créateur de maps: est un joueur (en train de créer une map)</w:t>
+        <w:t xml:space="preserve">Créateur de </w:t>
+      </w:r>
+      <w:proofErr w:type="spellStart"/>
+      <w:r>
+        <w:rPr>
+          <w:sz w:val="24"/>
+          <w:szCs w:val="24"/>
+        </w:rPr>
+        <w:t>maps</w:t>
+      </w:r>
+      <w:proofErr w:type="spellEnd"/>
+      <w:r>
+        <w:rPr>
+          <w:sz w:val="24"/>
+          <w:szCs w:val="24"/>
+        </w:rPr>
+        <w:t xml:space="preserve">: est un joueur (en train de créer une </w:t>
+      </w:r>
+      <w:proofErr w:type="spellStart"/>
+      <w:r>
+        <w:rPr>
+          <w:sz w:val="24"/>
+          <w:szCs w:val="24"/>
+        </w:rPr>
+        <w:t>map</w:t>
+      </w:r>
+      <w:proofErr w:type="spellEnd"/>
+      <w:r>
+        <w:rPr>
+          <w:sz w:val="24"/>
+          <w:szCs w:val="24"/>
+        </w:rPr>
+        <w:t>)</w:t>
       </w:r>
     </w:p>
     <w:p>
@@ -3676,7 +4128,23 @@
           <w:sz w:val="24"/>
           <w:szCs w:val="24"/>
         </w:rPr>
-        <w:t>Administrateur : Il aura pour rôle de vérifier les maps (pas de dessins inapproprié). Et vérifier le tableau des scores (éviter qu’il y ait des scores trafiqués).</w:t>
+        <w:t xml:space="preserve">Administrateur : Il aura pour rôle de vérifier les </w:t>
+      </w:r>
+      <w:proofErr w:type="spellStart"/>
+      <w:r>
+        <w:rPr>
+          <w:sz w:val="24"/>
+          <w:szCs w:val="24"/>
+        </w:rPr>
+        <w:t>maps</w:t>
+      </w:r>
+      <w:proofErr w:type="spellEnd"/>
+      <w:r>
+        <w:rPr>
+          <w:sz w:val="24"/>
+          <w:szCs w:val="24"/>
+        </w:rPr>
+        <w:t xml:space="preserve"> (pas de dessins inapproprié). Et vérifier le tableau des scores (éviter qu’il y ait des scores trafiqués).</w:t>
       </w:r>
     </w:p>
     <w:p>
@@ -3743,28 +4211,62 @@
           <w:szCs w:val="24"/>
         </w:rPr>
       </w:pPr>
-      <w:r>
-        <w:rPr>
-          <w:sz w:val="24"/>
-          <w:szCs w:val="24"/>
-        </w:rPr>
-        <w:t>Scrum Master : Mathieu Jee</w:t>
-      </w:r>
-    </w:p>
-    <w:p>
-      <w:pPr>
-        <w:jc w:val="both"/>
-        <w:rPr>
-          <w:sz w:val="24"/>
-          <w:szCs w:val="24"/>
-        </w:rPr>
-      </w:pPr>
-      <w:r>
-        <w:rPr>
-          <w:sz w:val="24"/>
-          <w:szCs w:val="24"/>
-        </w:rPr>
-        <w:t xml:space="preserve">Product Owner : </w:t>
+      <w:proofErr w:type="spellStart"/>
+      <w:r>
+        <w:rPr>
+          <w:sz w:val="24"/>
+          <w:szCs w:val="24"/>
+        </w:rPr>
+        <w:t>Scrum</w:t>
+      </w:r>
+      <w:proofErr w:type="spellEnd"/>
+      <w:r>
+        <w:rPr>
+          <w:sz w:val="24"/>
+          <w:szCs w:val="24"/>
+        </w:rPr>
+        <w:t xml:space="preserve"> Master : Mathieu </w:t>
+      </w:r>
+      <w:proofErr w:type="spellStart"/>
+      <w:r>
+        <w:rPr>
+          <w:sz w:val="24"/>
+          <w:szCs w:val="24"/>
+        </w:rPr>
+        <w:t>Jee</w:t>
+      </w:r>
+      <w:proofErr w:type="spellEnd"/>
+    </w:p>
+    <w:p>
+      <w:pPr>
+        <w:jc w:val="both"/>
+        <w:rPr>
+          <w:sz w:val="24"/>
+          <w:szCs w:val="24"/>
+        </w:rPr>
+      </w:pPr>
+      <w:r>
+        <w:rPr>
+          <w:sz w:val="24"/>
+          <w:szCs w:val="24"/>
+        </w:rPr>
+        <w:t xml:space="preserve">Product </w:t>
+      </w:r>
+      <w:proofErr w:type="spellStart"/>
+      <w:r>
+        <w:rPr>
+          <w:sz w:val="24"/>
+          <w:szCs w:val="24"/>
+        </w:rPr>
+        <w:t>Owner</w:t>
+      </w:r>
+      <w:proofErr w:type="spellEnd"/>
+      <w:r>
+        <w:rPr>
+          <w:sz w:val="24"/>
+          <w:szCs w:val="24"/>
+        </w:rPr>
+        <w:t xml:space="preserve"> : </w:t>
       </w:r>
       <w:r>
         <w:rPr>
@@ -3916,6 +4418,7 @@
           <w:szCs w:val="24"/>
         </w:rPr>
       </w:pPr>
+      <w:proofErr w:type="spellStart"/>
       <w:r>
         <w:rPr>
           <w:sz w:val="24"/>
@@ -3923,6 +4426,7 @@
         </w:rPr>
         <w:t>map</w:t>
       </w:r>
+      <w:proofErr w:type="spellEnd"/>
     </w:p>
     <w:p>
       <w:pPr>
@@ -4034,8 +4538,17 @@
           <w:sz w:val="24"/>
           <w:szCs w:val="24"/>
         </w:rPr>
-        <w:t>éditeur de map</w:t>
-      </w:r>
+        <w:t xml:space="preserve">éditeur de </w:t>
+      </w:r>
+      <w:proofErr w:type="spellStart"/>
+      <w:r>
+        <w:rPr>
+          <w:sz w:val="24"/>
+          <w:szCs w:val="24"/>
+        </w:rPr>
+        <w:t>map</w:t>
+      </w:r>
+      <w:proofErr w:type="spellEnd"/>
     </w:p>
     <w:p>
       <w:pPr>
@@ -4124,20 +4637,62 @@
         </w:rPr>
         <w:t xml:space="preserve">Le but de notre base de données est de pouvoir permettre aux utilisateurs de se créer un compte qui gardera en mémoire les différentes </w:t>
       </w:r>
+      <w:proofErr w:type="spellStart"/>
       <w:r>
         <w:rPr>
           <w:i/>
           <w:sz w:val="24"/>
           <w:szCs w:val="24"/>
         </w:rPr>
-        <w:t xml:space="preserve">maps </w:t>
-      </w:r>
-      <w:r>
-        <w:rPr>
-          <w:sz w:val="24"/>
-          <w:szCs w:val="24"/>
-        </w:rPr>
-        <w:t>qu’ils ont créé, leur score et certaines informations personnelles ( pseudo, mdp, etc…). Il y aura aussi un booléen qui indiquera si la personne est administrateur ou simple joueur.</w:t>
+        <w:t>maps</w:t>
+      </w:r>
+      <w:proofErr w:type="spellEnd"/>
+      <w:r>
+        <w:rPr>
+          <w:i/>
+          <w:sz w:val="24"/>
+          <w:szCs w:val="24"/>
+        </w:rPr>
+        <w:t xml:space="preserve"> </w:t>
+      </w:r>
+      <w:r>
+        <w:rPr>
+          <w:sz w:val="24"/>
+          <w:szCs w:val="24"/>
+        </w:rPr>
+        <w:t xml:space="preserve">qu’ils ont créé, leur score et certaines informations personnelles ( pseudo, </w:t>
+      </w:r>
+      <w:proofErr w:type="spellStart"/>
+      <w:r>
+        <w:rPr>
+          <w:sz w:val="24"/>
+          <w:szCs w:val="24"/>
+        </w:rPr>
+        <w:t>mdp</w:t>
+      </w:r>
+      <w:proofErr w:type="spellEnd"/>
+      <w:r>
+        <w:rPr>
+          <w:sz w:val="24"/>
+          <w:szCs w:val="24"/>
+        </w:rPr>
+        <w:t xml:space="preserve">, </w:t>
+      </w:r>
+      <w:proofErr w:type="spellStart"/>
+      <w:r>
+        <w:rPr>
+          <w:sz w:val="24"/>
+          <w:szCs w:val="24"/>
+        </w:rPr>
+        <w:t>etc</w:t>
+      </w:r>
+      <w:proofErr w:type="spellEnd"/>
+      <w:r>
+        <w:rPr>
+          <w:sz w:val="24"/>
+          <w:szCs w:val="24"/>
+        </w:rPr>
+        <w:t>…). Il y aura aussi un booléen qui indiquera si la personne est administrateur ou simple joueur.</w:t>
       </w:r>
     </w:p>
     <w:p>
@@ -4309,7 +4864,39 @@
           <w:sz w:val="24"/>
           <w:szCs w:val="24"/>
         </w:rPr>
-        <w:t>Java FX Scene Builder) qui facilite grandement la partie graphique. Comme tous les outils que nous allons utiliser pour la réalisation de notre projet ont déjà été étudié, nous considérons qu’il ne devrait pas avoir de problème quant à sa réalisation.</w:t>
+        <w:t xml:space="preserve">Java FX </w:t>
+      </w:r>
+      <w:proofErr w:type="spellStart"/>
+      <w:r>
+        <w:rPr>
+          <w:sz w:val="24"/>
+          <w:szCs w:val="24"/>
+        </w:rPr>
+        <w:t>Scene</w:t>
+      </w:r>
+      <w:proofErr w:type="spellEnd"/>
+      <w:r>
+        <w:rPr>
+          <w:sz w:val="24"/>
+          <w:szCs w:val="24"/>
+        </w:rPr>
+        <w:t xml:space="preserve"> </w:t>
+      </w:r>
+      <w:proofErr w:type="spellStart"/>
+      <w:r>
+        <w:rPr>
+          <w:sz w:val="24"/>
+          <w:szCs w:val="24"/>
+        </w:rPr>
+        <w:t>Builder</w:t>
+      </w:r>
+      <w:proofErr w:type="spellEnd"/>
+      <w:r>
+        <w:rPr>
+          <w:sz w:val="24"/>
+          <w:szCs w:val="24"/>
+        </w:rPr>
+        <w:t>) qui facilite grandement la partie graphique. Comme tous les outils que nous allons utiliser pour la réalisation de notre projet ont déjà été étudié, nous considérons qu’il ne devrait pas avoir de problème quant à sa réalisation.</w:t>
       </w:r>
     </w:p>
     <w:p>
@@ -4348,7 +4935,23 @@
           <w:sz w:val="24"/>
           <w:szCs w:val="24"/>
         </w:rPr>
-        <w:t xml:space="preserve"> “ultra-rapide” tel que mongoDB car ce projet n’est pas destiné à être utilisé par des millions d’utilisateur et l’accès à la DB sera nécessaire uniquement pour l’authentification des utilisateurs et l’affichage des classements généraux.</w:t>
+        <w:t xml:space="preserve"> “ultra-rapide” tel que </w:t>
+      </w:r>
+      <w:proofErr w:type="spellStart"/>
+      <w:r>
+        <w:rPr>
+          <w:sz w:val="24"/>
+          <w:szCs w:val="24"/>
+        </w:rPr>
+        <w:t>mongoDB</w:t>
+      </w:r>
+      <w:proofErr w:type="spellEnd"/>
+      <w:r>
+        <w:rPr>
+          <w:sz w:val="24"/>
+          <w:szCs w:val="24"/>
+        </w:rPr>
+        <w:t xml:space="preserve"> car ce projet n’est pas destiné à être utilisé par des millions d’utilisateur et l’accès à la DB sera nécessaire uniquement pour l’authentification des utilisateurs et l’affichage des classements généraux.</w:t>
       </w:r>
     </w:p>
     <w:p>
@@ -4457,6 +5060,7 @@
         </w:rPr>
         <w:t xml:space="preserve">Dessine la </w:t>
       </w:r>
+      <w:proofErr w:type="spellStart"/>
       <w:r>
         <w:rPr>
           <w:i/>
@@ -4465,6 +5069,7 @@
         </w:rPr>
         <w:t>map</w:t>
       </w:r>
+      <w:proofErr w:type="spellEnd"/>
     </w:p>
     <w:p>
       <w:pPr>
@@ -4507,13 +5112,23 @@
         </w:rPr>
         <w:t xml:space="preserve">Met à jour la </w:t>
       </w:r>
+      <w:proofErr w:type="spellStart"/>
       <w:r>
         <w:rPr>
           <w:i/>
           <w:sz w:val="24"/>
           <w:szCs w:val="24"/>
         </w:rPr>
-        <w:t xml:space="preserve">map </w:t>
+        <w:t>map</w:t>
+      </w:r>
+      <w:proofErr w:type="spellEnd"/>
+      <w:r>
+        <w:rPr>
+          <w:i/>
+          <w:sz w:val="24"/>
+          <w:szCs w:val="24"/>
+        </w:rPr>
+        <w:t xml:space="preserve"> </w:t>
       </w:r>
       <w:r>
         <w:rPr>
@@ -4562,7 +5177,23 @@
           <w:sz w:val="24"/>
           <w:szCs w:val="24"/>
         </w:rPr>
-        <w:t>(Création de map grâce à l’outil)</w:t>
+        <w:t xml:space="preserve">(Création de </w:t>
+      </w:r>
+      <w:proofErr w:type="spellStart"/>
+      <w:r>
+        <w:rPr>
+          <w:sz w:val="24"/>
+          <w:szCs w:val="24"/>
+        </w:rPr>
+        <w:t>map</w:t>
+      </w:r>
+      <w:proofErr w:type="spellEnd"/>
+      <w:r>
+        <w:rPr>
+          <w:sz w:val="24"/>
+          <w:szCs w:val="24"/>
+        </w:rPr>
+        <w:t xml:space="preserve"> grâce à l’outil)</w:t>
       </w:r>
     </w:p>
     <w:p>
@@ -4813,12 +5444,21 @@
           <w:szCs w:val="24"/>
         </w:rPr>
       </w:pPr>
-      <w:r>
-        <w:rPr>
-          <w:sz w:val="24"/>
-          <w:szCs w:val="24"/>
-        </w:rPr>
-        <w:t>maps stockées en DB</w:t>
+      <w:proofErr w:type="spellStart"/>
+      <w:r>
+        <w:rPr>
+          <w:sz w:val="24"/>
+          <w:szCs w:val="24"/>
+        </w:rPr>
+        <w:t>maps</w:t>
+      </w:r>
+      <w:proofErr w:type="spellEnd"/>
+      <w:r>
+        <w:rPr>
+          <w:sz w:val="24"/>
+          <w:szCs w:val="24"/>
+        </w:rPr>
+        <w:t xml:space="preserve"> stockées en DB</w:t>
       </w:r>
     </w:p>
     <w:p>
@@ -4860,7 +5500,23 @@
           <w:sz w:val="24"/>
           <w:szCs w:val="24"/>
         </w:rPr>
-        <w:t xml:space="preserve">Ces credentials sont stockés en DB </w:t>
+        <w:t xml:space="preserve">Ces </w:t>
+      </w:r>
+      <w:proofErr w:type="spellStart"/>
+      <w:r>
+        <w:rPr>
+          <w:sz w:val="24"/>
+          <w:szCs w:val="24"/>
+        </w:rPr>
+        <w:t>credentials</w:t>
+      </w:r>
+      <w:proofErr w:type="spellEnd"/>
+      <w:r>
+        <w:rPr>
+          <w:sz w:val="24"/>
+          <w:szCs w:val="24"/>
+        </w:rPr>
+        <w:t xml:space="preserve"> sont stockés en DB </w:t>
       </w:r>
     </w:p>
     <w:p>
@@ -4964,6 +5620,7 @@
         </w:rPr>
         <w:t xml:space="preserve">À chaque </w:t>
       </w:r>
+      <w:proofErr w:type="spellStart"/>
       <w:r>
         <w:rPr>
           <w:i/>
@@ -4972,6 +5629,7 @@
         </w:rPr>
         <w:t>tick</w:t>
       </w:r>
+      <w:proofErr w:type="spellEnd"/>
       <w:r>
         <w:rPr>
           <w:sz w:val="24"/>
@@ -4995,6 +5653,7 @@
         </w:rPr>
         <w:t xml:space="preserve">Le serveur s’assure de la pertinence du déplacement avant de le valider. Une fois les déplacements de tous les joueurs considérés comme valides, le serveur notifie tous les clients des nouvelles positions de l’ensemble des serpents de la partie. Les clients de tous les joueurs peuvent donc mettre à jour les différentes positions des serpents. En cas d’un déplacement interdit de la part d’un joueur (problème de communication, triche, modification du code source, etc.), le serveur ignore la nouvelle position fournie par le client concerné et fait comme si le joueur n’avait appuyé sur aucune touche (le serpent continue tout droit). Cet échange entre le client et le serveur aura lieu à chaque </w:t>
       </w:r>
+      <w:proofErr w:type="spellStart"/>
       <w:r>
         <w:rPr>
           <w:i/>
@@ -5003,6 +5662,7 @@
         </w:rPr>
         <w:t>tick</w:t>
       </w:r>
+      <w:proofErr w:type="spellEnd"/>
       <w:r>
         <w:rPr>
           <w:sz w:val="24"/>
@@ -5185,10 +5845,12 @@
       <w:bookmarkEnd w:id="16"/>
       <w:bookmarkEnd w:id="17"/>
       <w:bookmarkEnd w:id="18"/>
+      <w:proofErr w:type="spellStart"/>
       <w:r>
         <w:lastRenderedPageBreak/>
         <w:t>Backlog</w:t>
       </w:r>
+      <w:proofErr w:type="spellEnd"/>
       <w:r>
         <w:t> </w:t>
       </w:r>
@@ -5519,8 +6181,13 @@
     </w:p>
     <w:p>
       <w:r>
-        <w:t>1 : déplacer un carré sur une map</w:t>
-      </w:r>
+        <w:t xml:space="preserve">1 : déplacer un carré sur une </w:t>
+      </w:r>
+      <w:proofErr w:type="spellStart"/>
+      <w:r>
+        <w:t>map</w:t>
+      </w:r>
+      <w:proofErr w:type="spellEnd"/>
     </w:p>
     <w:p>
       <w:r>
@@ -5615,8 +6282,13 @@
     </w:p>
     <w:p>
       <w:r>
-        <w:t>1 : Déplacement d’un serpent sur une map</w:t>
-      </w:r>
+        <w:t xml:space="preserve">1 : Déplacement d’un serpent sur une </w:t>
+      </w:r>
+      <w:proofErr w:type="spellStart"/>
+      <w:r>
+        <w:t>map</w:t>
+      </w:r>
+      <w:proofErr w:type="spellEnd"/>
     </w:p>
     <w:p>
       <w:r>
@@ -5698,8 +6370,13 @@
     </w:p>
     <w:p>
       <w:r>
-        <w:t>1 : Déplacement d’un serpent à travers les bordures d’une map</w:t>
-      </w:r>
+        <w:t xml:space="preserve">1 : Déplacement d’un serpent à travers les bordures d’une </w:t>
+      </w:r>
+      <w:proofErr w:type="spellStart"/>
+      <w:r>
+        <w:t>map</w:t>
+      </w:r>
+      <w:proofErr w:type="spellEnd"/>
     </w:p>
     <w:p>
       <w:r>
@@ -6165,7 +6842,15 @@
               <w:t>professeur (</w:t>
             </w:r>
             <w:r>
-              <w:t>ajout de backlog et de sprint).</w:t>
+              <w:t xml:space="preserve">ajout de </w:t>
+            </w:r>
+            <w:proofErr w:type="spellStart"/>
+            <w:r>
+              <w:t>backlog</w:t>
+            </w:r>
+            <w:proofErr w:type="spellEnd"/>
+            <w:r>
+              <w:t xml:space="preserve"> et de sprint).</w:t>
             </w:r>
           </w:p>
         </w:tc>
@@ -6200,8 +6885,13 @@
               <w:t xml:space="preserve">Modification </w:t>
             </w:r>
             <w:r>
-              <w:t>d’icescrum</w:t>
-            </w:r>
+              <w:t>d’</w:t>
+            </w:r>
+            <w:proofErr w:type="spellStart"/>
+            <w:r>
+              <w:t>icescrum</w:t>
+            </w:r>
+            <w:proofErr w:type="spellEnd"/>
             <w:r>
               <w:t xml:space="preserve"> comme demandé par email.</w:t>
             </w:r>
@@ -6270,7 +6960,15 @@
         <w:t>8</w:t>
       </w:r>
       <w:r>
-        <w:t>0%. En effet, nous avons décidé en cours de route de modifier les protocoles utilisés. Par conséquent nous avons bien un serveur multi-threader mais « seulement » pour le protocole TCP. Nous allons donc reporter la mise en place du protocole UDP sur le prochain sprint.</w:t>
+        <w:t>0%. En effet, nous avons décidé en cours de route de modifier les protocoles utilisés. Par conséquent nous avons bien un serveur multi-</w:t>
+      </w:r>
+      <w:proofErr w:type="spellStart"/>
+      <w:r>
+        <w:t>threader</w:t>
+      </w:r>
+      <w:proofErr w:type="spellEnd"/>
+      <w:r>
+        <w:t xml:space="preserve"> mais « seulement » pour le protocole TCP. Nous allons donc reporter la mise en place du protocole UDP sur le prochain sprint.</w:t>
       </w:r>
     </w:p>
     <w:p>
@@ -6290,7 +6988,13 @@
         <w:ind w:left="708"/>
       </w:pPr>
       <w:r>
-        <w:t>La vélocité est de 17(au lieu de 18) car nous n’avons pas tout à fait finis l’histoire N°26.</w:t>
+        <w:t>La vélocité est de 17(au lieu de 18) car no</w:t>
+      </w:r>
+      <w:r>
+        <w:t>us n’avons pas tout à fait fini</w:t>
+      </w:r>
+      <w:r>
+        <w:t xml:space="preserve"> l’histoire N°26.</w:t>
       </w:r>
     </w:p>
     <w:p>
@@ -6301,9 +7005,11 @@
           <w:numId w:val="8"/>
         </w:numPr>
       </w:pPr>
+      <w:proofErr w:type="spellStart"/>
       <w:r>
         <w:t>Replanification</w:t>
       </w:r>
+      <w:proofErr w:type="spellEnd"/>
     </w:p>
     <w:p>
       <w:pPr>
@@ -6313,15 +7019,27 @@
         <w:t>Comme cité au point numér</w:t>
       </w:r>
       <w:r>
-        <w:t>o 1 nous avons décidé de reporter</w:t>
-      </w:r>
-      <w:bookmarkStart w:id="28" w:name="_GoBack"/>
-      <w:bookmarkEnd w:id="28"/>
+        <w:t>o 1</w:t>
+      </w:r>
+      <w:r>
+        <w:t>,</w:t>
+      </w:r>
+      <w:r>
+        <w:t xml:space="preserve"> nous avons décidé de reporter</w:t>
+      </w:r>
       <w:r>
         <w:t xml:space="preserve"> la finition de l’histoire 26 (création de serveur) au sprint numéro 2.</w:t>
       </w:r>
       <w:r>
-        <w:t xml:space="preserve"> Pour le screen, vous pouvez vous référer à la partie sprint N°2 plus haut dans le rapport </w:t>
+        <w:t xml:space="preserve"> Pour le </w:t>
+      </w:r>
+      <w:proofErr w:type="spellStart"/>
+      <w:r>
+        <w:t>screen</w:t>
+      </w:r>
+      <w:proofErr w:type="spellEnd"/>
+      <w:r>
+        <w:t xml:space="preserve">, vous pouvez vous référer à la partie sprint N°2 plus haut dans le rapport </w:t>
       </w:r>
       <w:r>
         <w:t>(il</w:t>
@@ -6333,7 +7051,15 @@
         <w:t>).</w:t>
       </w:r>
       <w:r>
-        <w:t>Vous pouvez aussi vous référer à IceScrum.</w:t>
+        <w:t xml:space="preserve">Vous pouvez aussi vous référer à </w:t>
+      </w:r>
+      <w:proofErr w:type="spellStart"/>
+      <w:r>
+        <w:t>IceScrum</w:t>
+      </w:r>
+      <w:proofErr w:type="spellEnd"/>
+      <w:r>
+        <w:t>.</w:t>
       </w:r>
     </w:p>
     <w:p>
@@ -6373,8 +7099,13 @@
           <w:numId w:val="2"/>
         </w:numPr>
       </w:pPr>
-      <w:r>
-        <w:t>Scrum Master : Guillaume Blanco</w:t>
+      <w:proofErr w:type="spellStart"/>
+      <w:r>
+        <w:t>Scrum</w:t>
+      </w:r>
+      <w:proofErr w:type="spellEnd"/>
+      <w:r>
+        <w:t xml:space="preserve"> Master : Guillaume Blanco</w:t>
       </w:r>
     </w:p>
     <w:p>
@@ -6386,8 +7117,21 @@
         </w:numPr>
       </w:pPr>
       <w:r>
-        <w:t>Product Owner : Mathieu Jee</w:t>
-      </w:r>
+        <w:t xml:space="preserve">Product </w:t>
+      </w:r>
+      <w:proofErr w:type="spellStart"/>
+      <w:r>
+        <w:t>Owner</w:t>
+      </w:r>
+      <w:proofErr w:type="spellEnd"/>
+      <w:r>
+        <w:t xml:space="preserve"> : Mathieu </w:t>
+      </w:r>
+      <w:proofErr w:type="spellStart"/>
+      <w:r>
+        <w:t>Jee</w:t>
+      </w:r>
+      <w:proofErr w:type="spellEnd"/>
     </w:p>
     <w:p>
       <w:pPr>
@@ -6406,7 +7150,15 @@
         <w:ind w:left="708"/>
       </w:pPr>
       <w:r>
-        <w:t>Nous avons décidé de changer de librairie graphique, nous utiliserons désormais libGDX.</w:t>
+        <w:t xml:space="preserve">Nous avons décidé de changer de librairie graphique, nous utiliserons désormais </w:t>
+      </w:r>
+      <w:proofErr w:type="spellStart"/>
+      <w:r>
+        <w:t>libGDX</w:t>
+      </w:r>
+      <w:proofErr w:type="spellEnd"/>
+      <w:r>
+        <w:t>.</w:t>
       </w:r>
     </w:p>
     <w:p>
@@ -6417,10 +7169,29 @@
         <w:t xml:space="preserve">Comme nous avons décidé que </w:t>
       </w:r>
       <w:r>
-        <w:t>la création de map serait faite</w:t>
-      </w:r>
-      <w:r>
-        <w:t xml:space="preserve"> en fonction du temps. Nous n’avons pas créé de table map et par conséquent notre base de données ne correspond pas tout à fait au MCD de base.</w:t>
+        <w:t xml:space="preserve">la création de </w:t>
+      </w:r>
+      <w:proofErr w:type="spellStart"/>
+      <w:r>
+        <w:t>map</w:t>
+      </w:r>
+      <w:proofErr w:type="spellEnd"/>
+      <w:r>
+        <w:t xml:space="preserve"> serait faite</w:t>
+      </w:r>
+      <w:r>
+        <w:t xml:space="preserve"> en fonction du temps, n</w:t>
+      </w:r>
+      <w:r>
+        <w:t xml:space="preserve">ous n’avons pas créé de table </w:t>
+      </w:r>
+      <w:proofErr w:type="spellStart"/>
+      <w:r>
+        <w:t>map</w:t>
+      </w:r>
+      <w:proofErr w:type="spellEnd"/>
+      <w:r>
+        <w:t xml:space="preserve"> et par conséquent notre base de données ne correspond pas tout à fait au MCD de base.</w:t>
       </w:r>
     </w:p>
     <w:p>
@@ -6429,7 +7200,13 @@
       </w:pPr>
       <w:r>
         <w:lastRenderedPageBreak/>
-        <w:t>Nous avons décidé, par soucis de praticité que les serpents seront déplacé au moyen des 4 touches</w:t>
+        <w:t>Nous avons décidé, par soucis de praticité que les serpents seront déplacé</w:t>
+      </w:r>
+      <w:r>
+        <w:t>s</w:t>
+      </w:r>
+      <w:r>
+        <w:t xml:space="preserve"> au moyen des 4 touches</w:t>
       </w:r>
       <w:r>
         <w:t> : A, S, W, D au lieu des deux flèches directionnelles.</w:t>
@@ -6466,7 +7243,13 @@
         <w:t>s ont</w:t>
       </w:r>
       <w:r>
-        <w:t xml:space="preserve"> changé mais nous feront gagné du temps par la suite. Il n’a pas de grand retard ou de problème à signaler</w:t>
+        <w:t xml:space="preserve"> changé mais</w:t>
+      </w:r>
+      <w:r>
+        <w:t xml:space="preserve"> elles</w:t>
+      </w:r>
+      <w:r>
+        <w:t xml:space="preserve"> nous feront gagné du temps par la suite. Il n’a pas de grand retard ou de problème à signaler</w:t>
       </w:r>
       <w:r>
         <w:t>.</w:t>
@@ -6567,7 +7350,23 @@
         <w:ind w:left="708"/>
       </w:pPr>
       <w:r>
-        <w:t xml:space="preserve">Je trouve que nous avons bien fait de changer les rôles car je me sens plus à l’aise comme Product Owner que comme scrum master </w:t>
+        <w:t xml:space="preserve">Je trouve que nous avons bien fait de changer les rôles car je me sens plus à l’aise comme Product </w:t>
+      </w:r>
+      <w:proofErr w:type="spellStart"/>
+      <w:r>
+        <w:t>Owner</w:t>
+      </w:r>
+      <w:proofErr w:type="spellEnd"/>
+      <w:r>
+        <w:t xml:space="preserve"> que comme </w:t>
+      </w:r>
+      <w:proofErr w:type="spellStart"/>
+      <w:r>
+        <w:t>scrum</w:t>
+      </w:r>
+      <w:proofErr w:type="spellEnd"/>
+      <w:r>
+        <w:t xml:space="preserve"> master </w:t>
       </w:r>
     </w:p>
     <w:p>
@@ -6641,7 +7440,10 @@
         <w:t>3 heures comme le temps prévu (mais l</w:t>
       </w:r>
       <w:r>
-        <w:t>a  tâches qui m’a été attribué a changé</w:t>
+        <w:t>a tâche</w:t>
+      </w:r>
+      <w:r>
+        <w:t xml:space="preserve"> qui m’a été attribué a changé</w:t>
       </w:r>
       <w:r>
         <w:t xml:space="preserve"> entre temps).</w:t>
@@ -6661,20 +7463,13 @@
     </w:p>
     <w:p>
       <w:pPr>
-        <w:ind w:left="708"/>
-      </w:pPr>
-      <w:r>
-        <w:t>Pour le moment tout va bien</w:t>
-      </w:r>
-      <w:r>
-        <w:t>.</w:t>
-      </w:r>
-    </w:p>
-    <w:p>
-      <w:pPr>
-        <w:ind w:left="708"/>
-      </w:pPr>
-    </w:p>
+        <w:pStyle w:val="Pardeliste"/>
+      </w:pPr>
+      <w:r>
+        <w:t>-Prévoir quelques heures pour se documenter sur le protocole UDP</w:t>
+      </w:r>
+    </w:p>
+    <w:p/>
     <w:p/>
     <w:p>
       <w:r>
@@ -6705,8 +7500,19 @@
         <w:t>(ces</w:t>
       </w:r>
       <w:r>
-        <w:t xml:space="preserve"> heures ont plutôt été attribué à de la rédaction et de la modification d’icescrum</w:t>
-      </w:r>
+        <w:t xml:space="preserve"> heures ont plutôt été attribué</w:t>
+      </w:r>
+      <w:r>
+        <w:t>es</w:t>
+      </w:r>
+      <w:r>
+        <w:t xml:space="preserve"> à de la rédaction et de la modification d’</w:t>
+      </w:r>
+      <w:proofErr w:type="spellStart"/>
+      <w:r>
+        <w:t>icescrum</w:t>
+      </w:r>
+      <w:proofErr w:type="spellEnd"/>
       <w:r>
         <w:t>)</w:t>
       </w:r>
@@ -6742,6 +7548,8 @@
       <w:r>
         <w:t>.</w:t>
       </w:r>
+      <w:bookmarkStart w:id="28" w:name="_GoBack"/>
+      <w:bookmarkEnd w:id="28"/>
     </w:p>
     <w:p/>
     <w:p/>
@@ -6817,7 +7625,23 @@
         <w:sz w:val="16"/>
         <w:szCs w:val="16"/>
       </w:rPr>
-      <w:t xml:space="preserve">Auteurs: G. Blanco, L. Burgbacher, M. Jee, P. Neto </w:t>
+      <w:t xml:space="preserve">Auteurs: G. Blanco, L. Burgbacher, M. </w:t>
+    </w:r>
+    <w:proofErr w:type="spellStart"/>
+    <w:r>
+      <w:rPr>
+        <w:sz w:val="16"/>
+        <w:szCs w:val="16"/>
+      </w:rPr>
+      <w:t>Jee</w:t>
+    </w:r>
+    <w:proofErr w:type="spellEnd"/>
+    <w:r>
+      <w:rPr>
+        <w:sz w:val="16"/>
+        <w:szCs w:val="16"/>
+      </w:rPr>
+      <w:t xml:space="preserve">, P. Neto </w:t>
     </w:r>
     <w:r>
       <w:rPr>
@@ -9646,7 +10470,7 @@
 </file>
 
 <file path=customXml/itemProps1.xml><?xml version="1.0" encoding="utf-8"?>
-<ds:datastoreItem xmlns:ds="http://schemas.openxmlformats.org/officeDocument/2006/customXml" ds:itemID="{726F1A13-EF55-1B47-BC01-95C516E658EA}">
+<ds:datastoreItem xmlns:ds="http://schemas.openxmlformats.org/officeDocument/2006/customXml" ds:itemID="{19E7D237-FAEF-7E41-8862-96465BBB6808}">
   <ds:schemaRefs>
     <ds:schemaRef ds:uri="http://schemas.openxmlformats.org/officeDocument/2006/bibliography"/>
   </ds:schemaRefs>

</xml_diff>

<commit_message>
modif du Bilan + planification courante
</commit_message>
<xml_diff>
--- a/Rapport_Intermediaire_JEE_BURGBACHER_NETO_BLANCO.docx
+++ b/Rapport_Intermediaire_JEE_BURGBACHER_NETO_BLANCO.docx
@@ -1,6 +1,6 @@
 
 <file path=word/document.xml><?xml version="1.0" encoding="utf-8"?>
-<w:document xmlns:wpc="http://schemas.microsoft.com/office/word/2010/wordprocessingCanvas" xmlns:mo="http://schemas.microsoft.com/office/mac/office/2008/main" xmlns:mc="http://schemas.openxmlformats.org/markup-compatibility/2006" xmlns:mv="urn:schemas-microsoft-com:mac:vml" xmlns:o="urn:schemas-microsoft-com:office:office" xmlns:r="http://schemas.openxmlformats.org/officeDocument/2006/relationships" xmlns:m="http://schemas.openxmlformats.org/officeDocument/2006/math" xmlns:v="urn:schemas-microsoft-com:vml" xmlns:wp14="http://schemas.microsoft.com/office/word/2010/wordprocessingDrawing" xmlns:wp="http://schemas.openxmlformats.org/drawingml/2006/wordprocessingDrawing" xmlns:w10="urn:schemas-microsoft-com:office:word" xmlns:w="http://schemas.openxmlformats.org/wordprocessingml/2006/main" xmlns:w14="http://schemas.microsoft.com/office/word/2010/wordml" xmlns:w15="http://schemas.microsoft.com/office/word/2012/wordml" xmlns:wpg="http://schemas.microsoft.com/office/word/2010/wordprocessingGroup" xmlns:wpi="http://schemas.microsoft.com/office/word/2010/wordprocessingInk" xmlns:wne="http://schemas.microsoft.com/office/word/2006/wordml" xmlns:wps="http://schemas.microsoft.com/office/word/2010/wordprocessingShape" mc:Ignorable="w14 w15 wp14">
+<w:document xmlns:wpc="http://schemas.microsoft.com/office/word/2010/wordprocessingCanvas" xmlns:mc="http://schemas.openxmlformats.org/markup-compatibility/2006" xmlns:o="urn:schemas-microsoft-com:office:office" xmlns:r="http://schemas.openxmlformats.org/officeDocument/2006/relationships" xmlns:m="http://schemas.openxmlformats.org/officeDocument/2006/math" xmlns:v="urn:schemas-microsoft-com:vml" xmlns:wp14="http://schemas.microsoft.com/office/word/2010/wordprocessingDrawing" xmlns:wp="http://schemas.openxmlformats.org/drawingml/2006/wordprocessingDrawing" xmlns:w10="urn:schemas-microsoft-com:office:word" xmlns:w="http://schemas.openxmlformats.org/wordprocessingml/2006/main" xmlns:w14="http://schemas.microsoft.com/office/word/2010/wordml" xmlns:wpg="http://schemas.microsoft.com/office/word/2010/wordprocessingGroup" xmlns:wpi="http://schemas.microsoft.com/office/word/2010/wordprocessingInk" xmlns:wne="http://schemas.microsoft.com/office/word/2006/wordml" xmlns:wps="http://schemas.microsoft.com/office/word/2010/wordprocessingShape" mc:Ignorable="w14 wp14">
   <w:body>
     <w:p>
       <w:pPr>
@@ -140,6 +140,260 @@
         </w:rPr>
       </w:pPr>
     </w:p>
+    <w:p>
+      <w:pPr>
+        <w:jc w:val="both"/>
+        <w:rPr>
+          <w:sz w:val="24"/>
+          <w:szCs w:val="24"/>
+        </w:rPr>
+      </w:pPr>
+    </w:p>
+    <w:p>
+      <w:pPr>
+        <w:spacing w:after="200"/>
+        <w:rPr>
+          <w:sz w:val="24"/>
+          <w:szCs w:val="24"/>
+        </w:rPr>
+      </w:pPr>
+      <w:r>
+        <w:rPr>
+          <w:sz w:val="24"/>
+          <w:szCs w:val="24"/>
+        </w:rPr>
+        <w:br w:type="page"/>
+      </w:r>
+    </w:p>
+    <w:tbl>
+      <w:tblPr>
+        <w:tblStyle w:val="Grilledutableau"/>
+        <w:tblW w:w="0" w:type="auto"/>
+        <w:tblLook w:val="04A0" w:firstRow="1" w:lastRow="0" w:firstColumn="1" w:lastColumn="0" w:noHBand="0" w:noVBand="1"/>
+      </w:tblPr>
+      <w:tblGrid>
+        <w:gridCol w:w="1242"/>
+        <w:gridCol w:w="1418"/>
+        <w:gridCol w:w="6509"/>
+      </w:tblGrid>
+      <w:tr>
+        <w:tc>
+          <w:tcPr>
+            <w:tcW w:w="1242" w:type="dxa"/>
+          </w:tcPr>
+          <w:p>
+            <w:r>
+              <w:lastRenderedPageBreak/>
+              <w:t>Version</w:t>
+            </w:r>
+          </w:p>
+        </w:tc>
+        <w:tc>
+          <w:tcPr>
+            <w:tcW w:w="1418" w:type="dxa"/>
+          </w:tcPr>
+          <w:p>
+            <w:r>
+              <w:t>Date</w:t>
+            </w:r>
+          </w:p>
+        </w:tc>
+        <w:tc>
+          <w:tcPr>
+            <w:tcW w:w="6509" w:type="dxa"/>
+          </w:tcPr>
+          <w:p>
+            <w:r>
+              <w:t>Ce qui a été fait</w:t>
+            </w:r>
+          </w:p>
+        </w:tc>
+      </w:tr>
+      <w:tr>
+        <w:tc>
+          <w:tcPr>
+            <w:tcW w:w="1242" w:type="dxa"/>
+          </w:tcPr>
+          <w:p>
+            <w:r>
+              <w:t>1</w:t>
+            </w:r>
+          </w:p>
+        </w:tc>
+        <w:tc>
+          <w:tcPr>
+            <w:tcW w:w="1418" w:type="dxa"/>
+          </w:tcPr>
+          <w:p>
+            <w:r>
+              <w:t>25.04.2018</w:t>
+            </w:r>
+          </w:p>
+        </w:tc>
+        <w:tc>
+          <w:tcPr>
+            <w:tcW w:w="6509" w:type="dxa"/>
+          </w:tcPr>
+          <w:p>
+            <w:r>
+              <w:t>Le rapport intermédiaire a été rendu</w:t>
+            </w:r>
+          </w:p>
+        </w:tc>
+      </w:tr>
+      <w:tr>
+        <w:tc>
+          <w:tcPr>
+            <w:tcW w:w="1242" w:type="dxa"/>
+          </w:tcPr>
+          <w:p>
+            <w:r>
+              <w:t>2</w:t>
+            </w:r>
+          </w:p>
+        </w:tc>
+        <w:tc>
+          <w:tcPr>
+            <w:tcW w:w="1418" w:type="dxa"/>
+          </w:tcPr>
+          <w:p>
+            <w:r>
+              <w:t>27.04.2018</w:t>
+            </w:r>
+          </w:p>
+        </w:tc>
+        <w:tc>
+          <w:tcPr>
+            <w:tcW w:w="6509" w:type="dxa"/>
+          </w:tcPr>
+          <w:p>
+            <w:r>
+              <w:t xml:space="preserve">Le rapport intermédiaire a été modifié selon des demandes du professeur (ajout de </w:t>
+            </w:r>
+            <w:proofErr w:type="spellStart"/>
+            <w:r>
+              <w:t>backlog</w:t>
+            </w:r>
+            <w:proofErr w:type="spellEnd"/>
+            <w:r>
+              <w:t xml:space="preserve"> et de sprint).</w:t>
+            </w:r>
+          </w:p>
+        </w:tc>
+      </w:tr>
+      <w:tr>
+        <w:tc>
+          <w:tcPr>
+            <w:tcW w:w="1242" w:type="dxa"/>
+          </w:tcPr>
+          <w:p>
+            <w:r>
+              <w:t>3</w:t>
+            </w:r>
+          </w:p>
+        </w:tc>
+        <w:tc>
+          <w:tcPr>
+            <w:tcW w:w="1418" w:type="dxa"/>
+          </w:tcPr>
+          <w:p>
+            <w:r>
+              <w:t>01.05.2018</w:t>
+            </w:r>
+          </w:p>
+        </w:tc>
+        <w:tc>
+          <w:tcPr>
+            <w:tcW w:w="6509" w:type="dxa"/>
+          </w:tcPr>
+          <w:p>
+            <w:r>
+              <w:t>Modification d’</w:t>
+            </w:r>
+            <w:proofErr w:type="spellStart"/>
+            <w:r>
+              <w:t>icescrum</w:t>
+            </w:r>
+            <w:proofErr w:type="spellEnd"/>
+            <w:r>
+              <w:t xml:space="preserve"> comme demandé par email.</w:t>
+            </w:r>
+          </w:p>
+        </w:tc>
+      </w:tr>
+      <w:tr>
+        <w:tc>
+          <w:tcPr>
+            <w:tcW w:w="1242" w:type="dxa"/>
+          </w:tcPr>
+          <w:p>
+            <w:r>
+              <w:t>4</w:t>
+            </w:r>
+          </w:p>
+        </w:tc>
+        <w:tc>
+          <w:tcPr>
+            <w:tcW w:w="1418" w:type="dxa"/>
+          </w:tcPr>
+          <w:p>
+            <w:r>
+              <w:t>02.05.2018</w:t>
+            </w:r>
+          </w:p>
+        </w:tc>
+        <w:tc>
+          <w:tcPr>
+            <w:tcW w:w="6509" w:type="dxa"/>
+          </w:tcPr>
+          <w:p>
+            <w:r>
+              <w:t>Ajout du premier Bilan</w:t>
+            </w:r>
+          </w:p>
+        </w:tc>
+      </w:tr>
+      <w:tr>
+        <w:tc>
+          <w:tcPr>
+            <w:tcW w:w="1242" w:type="dxa"/>
+          </w:tcPr>
+          <w:p>
+            <w:r>
+              <w:t>5</w:t>
+            </w:r>
+          </w:p>
+        </w:tc>
+        <w:tc>
+          <w:tcPr>
+            <w:tcW w:w="1418" w:type="dxa"/>
+          </w:tcPr>
+          <w:p>
+            <w:r>
+              <w:t>06.05.2018</w:t>
+            </w:r>
+          </w:p>
+        </w:tc>
+        <w:tc>
+          <w:tcPr>
+            <w:tcW w:w="6509" w:type="dxa"/>
+          </w:tcPr>
+          <w:p>
+            <w:r>
+              <w:t xml:space="preserve">Modification du Bilan par rapport </w:t>
+            </w:r>
+            <w:proofErr w:type="gramStart"/>
+            <w:r>
+              <w:t>au</w:t>
+            </w:r>
+            <w:proofErr w:type="gramEnd"/>
+            <w:r>
+              <w:t xml:space="preserve"> remarque du mail</w:t>
+            </w:r>
+          </w:p>
+        </w:tc>
+      </w:tr>
+    </w:tbl>
     <w:p>
       <w:pPr>
         <w:jc w:val="both"/>
@@ -308,6 +562,8 @@
             </w:rPr>
           </w:pPr>
         </w:p>
+        <w:bookmarkStart w:id="0" w:name="_GoBack"/>
+        <w:bookmarkEnd w:id="0"/>
         <w:p>
           <w:pPr>
             <w:pStyle w:val="TM2"/>
@@ -326,7 +582,7 @@
           <w:r>
             <w:fldChar w:fldCharType="separate"/>
           </w:r>
-          <w:hyperlink w:anchor="_Toc512590506" w:history="1">
+          <w:hyperlink w:anchor="_Toc513395079" w:history="1">
             <w:r>
               <w:rPr>
                 <w:rStyle w:val="Lienhypertexte"/>
@@ -353,7 +609,7 @@
                 <w:noProof/>
                 <w:webHidden/>
               </w:rPr>
-              <w:instrText xml:space="preserve"> PAGEREF _Toc512590506 \h </w:instrText>
+              <w:instrText xml:space="preserve"> PAGEREF _Toc513395079 \h </w:instrText>
             </w:r>
             <w:r>
               <w:rPr>
@@ -393,7 +649,7 @@
               <w:lang w:val="fr-CH"/>
             </w:rPr>
           </w:pPr>
-          <w:hyperlink w:anchor="_Toc512590507" w:history="1">
+          <w:hyperlink w:anchor="_Toc513395080" w:history="1">
             <w:r>
               <w:rPr>
                 <w:rStyle w:val="Lienhypertexte"/>
@@ -420,7 +676,7 @@
                 <w:noProof/>
                 <w:webHidden/>
               </w:rPr>
-              <w:instrText xml:space="preserve"> PAGEREF _Toc512590507 \h </w:instrText>
+              <w:instrText xml:space="preserve"> PAGEREF _Toc513395080 \h </w:instrText>
             </w:r>
             <w:r>
               <w:rPr>
@@ -460,7 +716,7 @@
               <w:lang w:val="fr-CH"/>
             </w:rPr>
           </w:pPr>
-          <w:hyperlink w:anchor="_Toc512590508" w:history="1">
+          <w:hyperlink w:anchor="_Toc513395081" w:history="1">
             <w:r>
               <w:rPr>
                 <w:rStyle w:val="Lienhypertexte"/>
@@ -487,7 +743,7 @@
                 <w:noProof/>
                 <w:webHidden/>
               </w:rPr>
-              <w:instrText xml:space="preserve"> PAGEREF _Toc512590508 \h </w:instrText>
+              <w:instrText xml:space="preserve"> PAGEREF _Toc513395081 \h </w:instrText>
             </w:r>
             <w:r>
               <w:rPr>
@@ -527,7 +783,7 @@
               <w:lang w:val="fr-CH"/>
             </w:rPr>
           </w:pPr>
-          <w:hyperlink w:anchor="_Toc512590509" w:history="1">
+          <w:hyperlink w:anchor="_Toc513395082" w:history="1">
             <w:r>
               <w:rPr>
                 <w:rStyle w:val="Lienhypertexte"/>
@@ -554,7 +810,7 @@
                 <w:noProof/>
                 <w:webHidden/>
               </w:rPr>
-              <w:instrText xml:space="preserve"> PAGEREF _Toc512590509 \h </w:instrText>
+              <w:instrText xml:space="preserve"> PAGEREF _Toc513395082 \h </w:instrText>
             </w:r>
             <w:r>
               <w:rPr>
@@ -594,7 +850,7 @@
               <w:lang w:val="fr-CH"/>
             </w:rPr>
           </w:pPr>
-          <w:hyperlink w:anchor="_Toc512590510" w:history="1">
+          <w:hyperlink w:anchor="_Toc513395083" w:history="1">
             <w:r>
               <w:rPr>
                 <w:rStyle w:val="Lienhypertexte"/>
@@ -621,7 +877,7 @@
                 <w:noProof/>
                 <w:webHidden/>
               </w:rPr>
-              <w:instrText xml:space="preserve"> PAGEREF _Toc512590510 \h </w:instrText>
+              <w:instrText xml:space="preserve"> PAGEREF _Toc513395083 \h </w:instrText>
             </w:r>
             <w:r>
               <w:rPr>
@@ -661,7 +917,7 @@
               <w:lang w:val="fr-CH"/>
             </w:rPr>
           </w:pPr>
-          <w:hyperlink w:anchor="_Toc512590511" w:history="1">
+          <w:hyperlink w:anchor="_Toc513395084" w:history="1">
             <w:r>
               <w:rPr>
                 <w:rStyle w:val="Lienhypertexte"/>
@@ -688,7 +944,7 @@
                 <w:noProof/>
                 <w:webHidden/>
               </w:rPr>
-              <w:instrText xml:space="preserve"> PAGEREF _Toc512590511 \h </w:instrText>
+              <w:instrText xml:space="preserve"> PAGEREF _Toc513395084 \h </w:instrText>
             </w:r>
             <w:r>
               <w:rPr>
@@ -728,7 +984,7 @@
               <w:lang w:val="fr-CH"/>
             </w:rPr>
           </w:pPr>
-          <w:hyperlink w:anchor="_Toc512590512" w:history="1">
+          <w:hyperlink w:anchor="_Toc513395085" w:history="1">
             <w:r>
               <w:rPr>
                 <w:rStyle w:val="Lienhypertexte"/>
@@ -755,7 +1011,7 @@
                 <w:noProof/>
                 <w:webHidden/>
               </w:rPr>
-              <w:instrText xml:space="preserve"> PAGEREF _Toc512590512 \h </w:instrText>
+              <w:instrText xml:space="preserve"> PAGEREF _Toc513395085 \h </w:instrText>
             </w:r>
             <w:r>
               <w:rPr>
@@ -795,7 +1051,7 @@
               <w:lang w:val="fr-CH"/>
             </w:rPr>
           </w:pPr>
-          <w:hyperlink w:anchor="_Toc512590513" w:history="1">
+          <w:hyperlink w:anchor="_Toc513395086" w:history="1">
             <w:r>
               <w:rPr>
                 <w:rStyle w:val="Lienhypertexte"/>
@@ -822,7 +1078,7 @@
                 <w:noProof/>
                 <w:webHidden/>
               </w:rPr>
-              <w:instrText xml:space="preserve"> PAGEREF _Toc512590513 \h </w:instrText>
+              <w:instrText xml:space="preserve"> PAGEREF _Toc513395086 \h </w:instrText>
             </w:r>
             <w:r>
               <w:rPr>
@@ -862,7 +1118,7 @@
               <w:lang w:val="fr-CH"/>
             </w:rPr>
           </w:pPr>
-          <w:hyperlink w:anchor="_Toc512590514" w:history="1">
+          <w:hyperlink w:anchor="_Toc513395087" w:history="1">
             <w:r>
               <w:rPr>
                 <w:rStyle w:val="Lienhypertexte"/>
@@ -889,7 +1145,7 @@
                 <w:noProof/>
                 <w:webHidden/>
               </w:rPr>
-              <w:instrText xml:space="preserve"> PAGEREF _Toc512590514 \h </w:instrText>
+              <w:instrText xml:space="preserve"> PAGEREF _Toc513395087 \h </w:instrText>
             </w:r>
             <w:r>
               <w:rPr>
@@ -929,7 +1185,7 @@
               <w:lang w:val="fr-CH"/>
             </w:rPr>
           </w:pPr>
-          <w:hyperlink w:anchor="_Toc512590515" w:history="1">
+          <w:hyperlink w:anchor="_Toc513395088" w:history="1">
             <w:r>
               <w:rPr>
                 <w:rStyle w:val="Lienhypertexte"/>
@@ -956,7 +1212,7 @@
                 <w:noProof/>
                 <w:webHidden/>
               </w:rPr>
-              <w:instrText xml:space="preserve"> PAGEREF _Toc512590515 \h </w:instrText>
+              <w:instrText xml:space="preserve"> PAGEREF _Toc513395088 \h </w:instrText>
             </w:r>
             <w:r>
               <w:rPr>
@@ -976,7 +1232,7 @@
                 <w:noProof/>
                 <w:webHidden/>
               </w:rPr>
-              <w:t>8</w:t>
+              <w:t>9</w:t>
             </w:r>
             <w:r>
               <w:rPr>
@@ -996,7 +1252,7 @@
               <w:lang w:val="fr-CH"/>
             </w:rPr>
           </w:pPr>
-          <w:hyperlink w:anchor="_Toc512590516" w:history="1">
+          <w:hyperlink w:anchor="_Toc513395089" w:history="1">
             <w:r>
               <w:rPr>
                 <w:rStyle w:val="Lienhypertexte"/>
@@ -1023,7 +1279,7 @@
                 <w:noProof/>
                 <w:webHidden/>
               </w:rPr>
-              <w:instrText xml:space="preserve"> PAGEREF _Toc512590516 \h </w:instrText>
+              <w:instrText xml:space="preserve"> PAGEREF _Toc513395089 \h </w:instrText>
             </w:r>
             <w:r>
               <w:rPr>
@@ -1063,7 +1319,7 @@
               <w:lang w:val="fr-CH"/>
             </w:rPr>
           </w:pPr>
-          <w:hyperlink w:anchor="_Toc512590517" w:history="1">
+          <w:hyperlink w:anchor="_Toc513395090" w:history="1">
             <w:r>
               <w:rPr>
                 <w:rStyle w:val="Lienhypertexte"/>
@@ -1090,7 +1346,7 @@
                 <w:noProof/>
                 <w:webHidden/>
               </w:rPr>
-              <w:instrText xml:space="preserve"> PAGEREF _Toc512590517 \h </w:instrText>
+              <w:instrText xml:space="preserve"> PAGEREF _Toc513395090 \h </w:instrText>
             </w:r>
             <w:r>
               <w:rPr>
@@ -1110,7 +1366,7 @@
                 <w:noProof/>
                 <w:webHidden/>
               </w:rPr>
-              <w:t>9</w:t>
+              <w:t>10</w:t>
             </w:r>
             <w:r>
               <w:rPr>
@@ -1130,7 +1386,7 @@
               <w:lang w:val="fr-CH"/>
             </w:rPr>
           </w:pPr>
-          <w:hyperlink w:anchor="_Toc512590518" w:history="1">
+          <w:hyperlink w:anchor="_Toc513395091" w:history="1">
             <w:r>
               <w:rPr>
                 <w:rStyle w:val="Lienhypertexte"/>
@@ -1157,7 +1413,7 @@
                 <w:noProof/>
                 <w:webHidden/>
               </w:rPr>
-              <w:instrText xml:space="preserve"> PAGEREF _Toc512590518 \h </w:instrText>
+              <w:instrText xml:space="preserve"> PAGEREF _Toc513395091 \h </w:instrText>
             </w:r>
             <w:r>
               <w:rPr>
@@ -1177,7 +1433,7 @@
                 <w:noProof/>
                 <w:webHidden/>
               </w:rPr>
-              <w:t>10</w:t>
+              <w:t>11</w:t>
             </w:r>
             <w:r>
               <w:rPr>
@@ -1197,7 +1453,7 @@
               <w:lang w:val="fr-CH"/>
             </w:rPr>
           </w:pPr>
-          <w:hyperlink w:anchor="_Toc512590519" w:history="1">
+          <w:hyperlink w:anchor="_Toc513395092" w:history="1">
             <w:r>
               <w:rPr>
                 <w:rStyle w:val="Lienhypertexte"/>
@@ -1224,7 +1480,7 @@
                 <w:noProof/>
                 <w:webHidden/>
               </w:rPr>
-              <w:instrText xml:space="preserve"> PAGEREF _Toc512590519 \h </w:instrText>
+              <w:instrText xml:space="preserve"> PAGEREF _Toc513395092 \h </w:instrText>
             </w:r>
             <w:r>
               <w:rPr>
@@ -1244,7 +1500,7 @@
                 <w:noProof/>
                 <w:webHidden/>
               </w:rPr>
-              <w:t>10</w:t>
+              <w:t>11</w:t>
             </w:r>
             <w:r>
               <w:rPr>
@@ -1264,7 +1520,7 @@
               <w:lang w:val="fr-CH"/>
             </w:rPr>
           </w:pPr>
-          <w:hyperlink w:anchor="_Toc512590520" w:history="1">
+          <w:hyperlink w:anchor="_Toc513395093" w:history="1">
             <w:r>
               <w:rPr>
                 <w:rStyle w:val="Lienhypertexte"/>
@@ -1291,7 +1547,7 @@
                 <w:noProof/>
                 <w:webHidden/>
               </w:rPr>
-              <w:instrText xml:space="preserve"> PAGEREF _Toc512590520 \h </w:instrText>
+              <w:instrText xml:space="preserve"> PAGEREF _Toc513395093 \h </w:instrText>
             </w:r>
             <w:r>
               <w:rPr>
@@ -1311,7 +1567,7 @@
                 <w:noProof/>
                 <w:webHidden/>
               </w:rPr>
-              <w:t>11</w:t>
+              <w:t>12</w:t>
             </w:r>
             <w:r>
               <w:rPr>
@@ -1331,7 +1587,7 @@
               <w:lang w:val="fr-CH"/>
             </w:rPr>
           </w:pPr>
-          <w:hyperlink w:anchor="_Toc512590521" w:history="1">
+          <w:hyperlink w:anchor="_Toc513395094" w:history="1">
             <w:r>
               <w:rPr>
                 <w:rStyle w:val="Lienhypertexte"/>
@@ -1358,7 +1614,7 @@
                 <w:noProof/>
                 <w:webHidden/>
               </w:rPr>
-              <w:instrText xml:space="preserve"> PAGEREF _Toc512590521 \h </w:instrText>
+              <w:instrText xml:space="preserve"> PAGEREF _Toc513395094 \h </w:instrText>
             </w:r>
             <w:r>
               <w:rPr>
@@ -1378,7 +1634,7 @@
                 <w:noProof/>
                 <w:webHidden/>
               </w:rPr>
-              <w:t>12</w:t>
+              <w:t>13</w:t>
             </w:r>
             <w:r>
               <w:rPr>
@@ -1398,7 +1654,7 @@
               <w:lang w:val="fr-CH"/>
             </w:rPr>
           </w:pPr>
-          <w:hyperlink w:anchor="_Toc512590522" w:history="1">
+          <w:hyperlink w:anchor="_Toc513395095" w:history="1">
             <w:r>
               <w:rPr>
                 <w:rStyle w:val="Lienhypertexte"/>
@@ -1425,7 +1681,7 @@
                 <w:noProof/>
                 <w:webHidden/>
               </w:rPr>
-              <w:instrText xml:space="preserve"> PAGEREF _Toc512590522 \h </w:instrText>
+              <w:instrText xml:space="preserve"> PAGEREF _Toc513395095 \h </w:instrText>
             </w:r>
             <w:r>
               <w:rPr>
@@ -1445,7 +1701,7 @@
                 <w:noProof/>
                 <w:webHidden/>
               </w:rPr>
-              <w:t>14</w:t>
+              <w:t>15</w:t>
             </w:r>
             <w:r>
               <w:rPr>
@@ -1465,13 +1721,13 @@
               <w:lang w:val="fr-CH"/>
             </w:rPr>
           </w:pPr>
-          <w:hyperlink w:anchor="_Toc512590523" w:history="1">
+          <w:hyperlink w:anchor="_Toc513395096" w:history="1">
             <w:r>
               <w:rPr>
                 <w:rStyle w:val="Lienhypertexte"/>
                 <w:noProof/>
               </w:rPr>
-              <w:t>Sprints :</w:t>
+              <w:t>Planification original :</w:t>
             </w:r>
             <w:r>
               <w:rPr>
@@ -1492,7 +1748,7 @@
                 <w:noProof/>
                 <w:webHidden/>
               </w:rPr>
-              <w:instrText xml:space="preserve"> PAGEREF _Toc512590523 \h </w:instrText>
+              <w:instrText xml:space="preserve"> PAGEREF _Toc513395096 \h </w:instrText>
             </w:r>
             <w:r>
               <w:rPr>
@@ -1512,7 +1768,7 @@
                 <w:noProof/>
                 <w:webHidden/>
               </w:rPr>
-              <w:t>15</w:t>
+              <w:t>16</w:t>
             </w:r>
             <w:r>
               <w:rPr>
@@ -1535,7 +1791,7 @@
               <w:lang w:val="fr-CH"/>
             </w:rPr>
           </w:pPr>
-          <w:hyperlink w:anchor="_Toc512590524" w:history="1">
+          <w:hyperlink w:anchor="_Toc513395097" w:history="1">
             <w:r>
               <w:rPr>
                 <w:rStyle w:val="Lienhypertexte"/>
@@ -1562,7 +1818,7 @@
                 <w:noProof/>
                 <w:webHidden/>
               </w:rPr>
-              <w:instrText xml:space="preserve"> PAGEREF _Toc512590524 \h </w:instrText>
+              <w:instrText xml:space="preserve"> PAGEREF _Toc513395097 \h </w:instrText>
             </w:r>
             <w:r>
               <w:rPr>
@@ -1582,7 +1838,7 @@
                 <w:noProof/>
                 <w:webHidden/>
               </w:rPr>
-              <w:t>15</w:t>
+              <w:t>16</w:t>
             </w:r>
             <w:r>
               <w:rPr>
@@ -1605,7 +1861,7 @@
               <w:lang w:val="fr-CH"/>
             </w:rPr>
           </w:pPr>
-          <w:hyperlink w:anchor="_Toc512590525" w:history="1">
+          <w:hyperlink w:anchor="_Toc513395098" w:history="1">
             <w:r>
               <w:rPr>
                 <w:rStyle w:val="Lienhypertexte"/>
@@ -1632,7 +1888,7 @@
                 <w:noProof/>
                 <w:webHidden/>
               </w:rPr>
-              <w:instrText xml:space="preserve"> PAGEREF _Toc512590525 \h </w:instrText>
+              <w:instrText xml:space="preserve"> PAGEREF _Toc513395098 \h </w:instrText>
             </w:r>
             <w:r>
               <w:rPr>
@@ -1652,7 +1908,7 @@
                 <w:noProof/>
                 <w:webHidden/>
               </w:rPr>
-              <w:t>16</w:t>
+              <w:t>17</w:t>
             </w:r>
             <w:r>
               <w:rPr>
@@ -1675,7 +1931,7 @@
               <w:lang w:val="fr-CH"/>
             </w:rPr>
           </w:pPr>
-          <w:hyperlink w:anchor="_Toc512590526" w:history="1">
+          <w:hyperlink w:anchor="_Toc513395099" w:history="1">
             <w:r>
               <w:rPr>
                 <w:rStyle w:val="Lienhypertexte"/>
@@ -1702,7 +1958,7 @@
                 <w:noProof/>
                 <w:webHidden/>
               </w:rPr>
-              <w:instrText xml:space="preserve"> PAGEREF _Toc512590526 \h </w:instrText>
+              <w:instrText xml:space="preserve"> PAGEREF _Toc513395099 \h </w:instrText>
             </w:r>
             <w:r>
               <w:rPr>
@@ -1722,7 +1978,7 @@
                 <w:noProof/>
                 <w:webHidden/>
               </w:rPr>
-              <w:t>16</w:t>
+              <w:t>17</w:t>
             </w:r>
             <w:r>
               <w:rPr>
@@ -1745,7 +2001,7 @@
               <w:lang w:val="fr-CH"/>
             </w:rPr>
           </w:pPr>
-          <w:hyperlink w:anchor="_Toc512590527" w:history="1">
+          <w:hyperlink w:anchor="_Toc513395100" w:history="1">
             <w:r>
               <w:rPr>
                 <w:rStyle w:val="Lienhypertexte"/>
@@ -1772,7 +2028,7 @@
                 <w:noProof/>
                 <w:webHidden/>
               </w:rPr>
-              <w:instrText xml:space="preserve"> PAGEREF _Toc512590527 \h </w:instrText>
+              <w:instrText xml:space="preserve"> PAGEREF _Toc513395100 \h </w:instrText>
             </w:r>
             <w:r>
               <w:rPr>
@@ -1792,7 +2048,7 @@
                 <w:noProof/>
                 <w:webHidden/>
               </w:rPr>
-              <w:t>17</w:t>
+              <w:t>18</w:t>
             </w:r>
             <w:r>
               <w:rPr>
@@ -1815,7 +2071,7 @@
               <w:lang w:val="fr-CH"/>
             </w:rPr>
           </w:pPr>
-          <w:hyperlink w:anchor="_Toc512590528" w:history="1">
+          <w:hyperlink w:anchor="_Toc513395101" w:history="1">
             <w:r>
               <w:rPr>
                 <w:rStyle w:val="Lienhypertexte"/>
@@ -1842,7 +2098,7 @@
                 <w:noProof/>
                 <w:webHidden/>
               </w:rPr>
-              <w:instrText xml:space="preserve"> PAGEREF _Toc512590528 \h </w:instrText>
+              <w:instrText xml:space="preserve"> PAGEREF _Toc513395101 \h </w:instrText>
             </w:r>
             <w:r>
               <w:rPr>
@@ -1862,7 +2118,7 @@
                 <w:noProof/>
                 <w:webHidden/>
               </w:rPr>
-              <w:t>17</w:t>
+              <w:t>18</w:t>
             </w:r>
             <w:r>
               <w:rPr>
@@ -1885,7 +2141,7 @@
               <w:lang w:val="fr-CH"/>
             </w:rPr>
           </w:pPr>
-          <w:hyperlink w:anchor="_Toc512590529" w:history="1">
+          <w:hyperlink w:anchor="_Toc513395102" w:history="1">
             <w:r>
               <w:rPr>
                 <w:rStyle w:val="Lienhypertexte"/>
@@ -1912,7 +2168,7 @@
                 <w:noProof/>
                 <w:webHidden/>
               </w:rPr>
-              <w:instrText xml:space="preserve"> PAGEREF _Toc512590529 \h </w:instrText>
+              <w:instrText xml:space="preserve"> PAGEREF _Toc513395102 \h </w:instrText>
             </w:r>
             <w:r>
               <w:rPr>
@@ -1932,7 +2188,7 @@
                 <w:noProof/>
                 <w:webHidden/>
               </w:rPr>
-              <w:t>18</w:t>
+              <w:t>19</w:t>
             </w:r>
             <w:r>
               <w:rPr>
@@ -1955,7 +2211,7 @@
               <w:lang w:val="fr-CH"/>
             </w:rPr>
           </w:pPr>
-          <w:hyperlink w:anchor="_Toc512590530" w:history="1">
+          <w:hyperlink w:anchor="_Toc513395103" w:history="1">
             <w:r>
               <w:rPr>
                 <w:rStyle w:val="Lienhypertexte"/>
@@ -1982,7 +2238,7 @@
                 <w:noProof/>
                 <w:webHidden/>
               </w:rPr>
-              <w:instrText xml:space="preserve"> PAGEREF _Toc512590530 \h </w:instrText>
+              <w:instrText xml:space="preserve"> PAGEREF _Toc513395103 \h </w:instrText>
             </w:r>
             <w:r>
               <w:rPr>
@@ -2002,7 +2258,421 @@
                 <w:noProof/>
                 <w:webHidden/>
               </w:rPr>
-              <w:t>18</w:t>
+              <w:t>19</w:t>
+            </w:r>
+            <w:r>
+              <w:rPr>
+                <w:noProof/>
+                <w:webHidden/>
+              </w:rPr>
+              <w:fldChar w:fldCharType="end"/>
+            </w:r>
+          </w:hyperlink>
+        </w:p>
+        <w:p>
+          <w:pPr>
+            <w:pStyle w:val="TM2"/>
+            <w:rPr>
+              <w:rFonts w:asciiTheme="minorHAnsi" w:eastAsiaTheme="minorEastAsia" w:hAnsiTheme="minorHAnsi" w:cstheme="minorBidi"/>
+              <w:noProof/>
+              <w:lang w:val="fr-CH"/>
+            </w:rPr>
+          </w:pPr>
+          <w:hyperlink w:anchor="_Toc513395104" w:history="1">
+            <w:r>
+              <w:rPr>
+                <w:rStyle w:val="Lienhypertexte"/>
+                <w:noProof/>
+              </w:rPr>
+              <w:t>Planification courante :</w:t>
+            </w:r>
+            <w:r>
+              <w:rPr>
+                <w:noProof/>
+                <w:webHidden/>
+              </w:rPr>
+              <w:tab/>
+            </w:r>
+            <w:r>
+              <w:rPr>
+                <w:noProof/>
+                <w:webHidden/>
+              </w:rPr>
+              <w:fldChar w:fldCharType="begin"/>
+            </w:r>
+            <w:r>
+              <w:rPr>
+                <w:noProof/>
+                <w:webHidden/>
+              </w:rPr>
+              <w:instrText xml:space="preserve"> PAGEREF _Toc513395104 \h </w:instrText>
+            </w:r>
+            <w:r>
+              <w:rPr>
+                <w:noProof/>
+                <w:webHidden/>
+              </w:rPr>
+            </w:r>
+            <w:r>
+              <w:rPr>
+                <w:noProof/>
+                <w:webHidden/>
+              </w:rPr>
+              <w:fldChar w:fldCharType="separate"/>
+            </w:r>
+            <w:r>
+              <w:rPr>
+                <w:noProof/>
+                <w:webHidden/>
+              </w:rPr>
+              <w:t>20</w:t>
+            </w:r>
+            <w:r>
+              <w:rPr>
+                <w:noProof/>
+                <w:webHidden/>
+              </w:rPr>
+              <w:fldChar w:fldCharType="end"/>
+            </w:r>
+          </w:hyperlink>
+        </w:p>
+        <w:p>
+          <w:pPr>
+            <w:pStyle w:val="TM3"/>
+            <w:tabs>
+              <w:tab w:val="right" w:leader="dot" w:pos="9019"/>
+            </w:tabs>
+            <w:rPr>
+              <w:rFonts w:asciiTheme="minorHAnsi" w:eastAsiaTheme="minorEastAsia" w:hAnsiTheme="minorHAnsi" w:cstheme="minorBidi"/>
+              <w:noProof/>
+              <w:lang w:val="fr-CH"/>
+            </w:rPr>
+          </w:pPr>
+          <w:hyperlink w:anchor="_Toc513395105" w:history="1">
+            <w:r>
+              <w:rPr>
+                <w:rStyle w:val="Lienhypertexte"/>
+                <w:noProof/>
+              </w:rPr>
+              <w:t>Sprint N°1</w:t>
+            </w:r>
+            <w:r>
+              <w:rPr>
+                <w:noProof/>
+                <w:webHidden/>
+              </w:rPr>
+              <w:tab/>
+            </w:r>
+            <w:r>
+              <w:rPr>
+                <w:noProof/>
+                <w:webHidden/>
+              </w:rPr>
+              <w:fldChar w:fldCharType="begin"/>
+            </w:r>
+            <w:r>
+              <w:rPr>
+                <w:noProof/>
+                <w:webHidden/>
+              </w:rPr>
+              <w:instrText xml:space="preserve"> PAGEREF _Toc513395105 \h </w:instrText>
+            </w:r>
+            <w:r>
+              <w:rPr>
+                <w:noProof/>
+                <w:webHidden/>
+              </w:rPr>
+            </w:r>
+            <w:r>
+              <w:rPr>
+                <w:noProof/>
+                <w:webHidden/>
+              </w:rPr>
+              <w:fldChar w:fldCharType="separate"/>
+            </w:r>
+            <w:r>
+              <w:rPr>
+                <w:noProof/>
+                <w:webHidden/>
+              </w:rPr>
+              <w:t>20</w:t>
+            </w:r>
+            <w:r>
+              <w:rPr>
+                <w:noProof/>
+                <w:webHidden/>
+              </w:rPr>
+              <w:fldChar w:fldCharType="end"/>
+            </w:r>
+          </w:hyperlink>
+        </w:p>
+        <w:p>
+          <w:pPr>
+            <w:pStyle w:val="TM3"/>
+            <w:tabs>
+              <w:tab w:val="right" w:leader="dot" w:pos="9019"/>
+            </w:tabs>
+            <w:rPr>
+              <w:rFonts w:asciiTheme="minorHAnsi" w:eastAsiaTheme="minorEastAsia" w:hAnsiTheme="minorHAnsi" w:cstheme="minorBidi"/>
+              <w:noProof/>
+              <w:lang w:val="fr-CH"/>
+            </w:rPr>
+          </w:pPr>
+          <w:hyperlink w:anchor="_Toc513395106" w:history="1">
+            <w:r>
+              <w:rPr>
+                <w:rStyle w:val="Lienhypertexte"/>
+                <w:noProof/>
+              </w:rPr>
+              <w:t>Sprint N°2</w:t>
+            </w:r>
+            <w:r>
+              <w:rPr>
+                <w:noProof/>
+                <w:webHidden/>
+              </w:rPr>
+              <w:tab/>
+            </w:r>
+            <w:r>
+              <w:rPr>
+                <w:noProof/>
+                <w:webHidden/>
+              </w:rPr>
+              <w:fldChar w:fldCharType="begin"/>
+            </w:r>
+            <w:r>
+              <w:rPr>
+                <w:noProof/>
+                <w:webHidden/>
+              </w:rPr>
+              <w:instrText xml:space="preserve"> PAGEREF _Toc513395106 \h </w:instrText>
+            </w:r>
+            <w:r>
+              <w:rPr>
+                <w:noProof/>
+                <w:webHidden/>
+              </w:rPr>
+            </w:r>
+            <w:r>
+              <w:rPr>
+                <w:noProof/>
+                <w:webHidden/>
+              </w:rPr>
+              <w:fldChar w:fldCharType="separate"/>
+            </w:r>
+            <w:r>
+              <w:rPr>
+                <w:noProof/>
+                <w:webHidden/>
+              </w:rPr>
+              <w:t>20</w:t>
+            </w:r>
+            <w:r>
+              <w:rPr>
+                <w:noProof/>
+                <w:webHidden/>
+              </w:rPr>
+              <w:fldChar w:fldCharType="end"/>
+            </w:r>
+          </w:hyperlink>
+        </w:p>
+        <w:p>
+          <w:pPr>
+            <w:pStyle w:val="TM2"/>
+            <w:rPr>
+              <w:rFonts w:asciiTheme="minorHAnsi" w:eastAsiaTheme="minorEastAsia" w:hAnsiTheme="minorHAnsi" w:cstheme="minorBidi"/>
+              <w:noProof/>
+              <w:lang w:val="fr-CH"/>
+            </w:rPr>
+          </w:pPr>
+          <w:hyperlink w:anchor="_Toc513395107" w:history="1">
+            <w:r>
+              <w:rPr>
+                <w:rStyle w:val="Lienhypertexte"/>
+                <w:noProof/>
+              </w:rPr>
+              <w:t>Bilan itération:</w:t>
+            </w:r>
+            <w:r>
+              <w:rPr>
+                <w:noProof/>
+                <w:webHidden/>
+              </w:rPr>
+              <w:tab/>
+            </w:r>
+            <w:r>
+              <w:rPr>
+                <w:noProof/>
+                <w:webHidden/>
+              </w:rPr>
+              <w:fldChar w:fldCharType="begin"/>
+            </w:r>
+            <w:r>
+              <w:rPr>
+                <w:noProof/>
+                <w:webHidden/>
+              </w:rPr>
+              <w:instrText xml:space="preserve"> PAGEREF _Toc513395107 \h </w:instrText>
+            </w:r>
+            <w:r>
+              <w:rPr>
+                <w:noProof/>
+                <w:webHidden/>
+              </w:rPr>
+            </w:r>
+            <w:r>
+              <w:rPr>
+                <w:noProof/>
+                <w:webHidden/>
+              </w:rPr>
+              <w:fldChar w:fldCharType="separate"/>
+            </w:r>
+            <w:r>
+              <w:rPr>
+                <w:noProof/>
+                <w:webHidden/>
+              </w:rPr>
+              <w:t>21</w:t>
+            </w:r>
+            <w:r>
+              <w:rPr>
+                <w:noProof/>
+                <w:webHidden/>
+              </w:rPr>
+              <w:fldChar w:fldCharType="end"/>
+            </w:r>
+          </w:hyperlink>
+        </w:p>
+        <w:p>
+          <w:pPr>
+            <w:pStyle w:val="TM3"/>
+            <w:tabs>
+              <w:tab w:val="right" w:leader="dot" w:pos="9019"/>
+            </w:tabs>
+            <w:rPr>
+              <w:rFonts w:asciiTheme="minorHAnsi" w:eastAsiaTheme="minorEastAsia" w:hAnsiTheme="minorHAnsi" w:cstheme="minorBidi"/>
+              <w:noProof/>
+              <w:lang w:val="fr-CH"/>
+            </w:rPr>
+          </w:pPr>
+          <w:hyperlink w:anchor="_Toc513395108" w:history="1">
+            <w:r>
+              <w:rPr>
+                <w:rStyle w:val="Lienhypertexte"/>
+                <w:noProof/>
+              </w:rPr>
+              <w:t>Bilan Sprint N°1</w:t>
+            </w:r>
+            <w:r>
+              <w:rPr>
+                <w:noProof/>
+                <w:webHidden/>
+              </w:rPr>
+              <w:tab/>
+            </w:r>
+            <w:r>
+              <w:rPr>
+                <w:noProof/>
+                <w:webHidden/>
+              </w:rPr>
+              <w:fldChar w:fldCharType="begin"/>
+            </w:r>
+            <w:r>
+              <w:rPr>
+                <w:noProof/>
+                <w:webHidden/>
+              </w:rPr>
+              <w:instrText xml:space="preserve"> PAGEREF _Toc513395108 \h </w:instrText>
+            </w:r>
+            <w:r>
+              <w:rPr>
+                <w:noProof/>
+                <w:webHidden/>
+              </w:rPr>
+            </w:r>
+            <w:r>
+              <w:rPr>
+                <w:noProof/>
+                <w:webHidden/>
+              </w:rPr>
+              <w:fldChar w:fldCharType="separate"/>
+            </w:r>
+            <w:r>
+              <w:rPr>
+                <w:noProof/>
+                <w:webHidden/>
+              </w:rPr>
+              <w:t>21</w:t>
+            </w:r>
+            <w:r>
+              <w:rPr>
+                <w:noProof/>
+                <w:webHidden/>
+              </w:rPr>
+              <w:fldChar w:fldCharType="end"/>
+            </w:r>
+          </w:hyperlink>
+        </w:p>
+        <w:p>
+          <w:pPr>
+            <w:pStyle w:val="TM3"/>
+            <w:tabs>
+              <w:tab w:val="right" w:leader="dot" w:pos="9019"/>
+            </w:tabs>
+            <w:rPr>
+              <w:rFonts w:asciiTheme="minorHAnsi" w:eastAsiaTheme="minorEastAsia" w:hAnsiTheme="minorHAnsi" w:cstheme="minorBidi"/>
+              <w:noProof/>
+              <w:lang w:val="fr-CH"/>
+            </w:rPr>
+          </w:pPr>
+          <w:hyperlink w:anchor="_Toc513395109" w:history="1">
+            <w:r>
+              <w:rPr>
+                <w:rStyle w:val="Lienhypertexte"/>
+                <w:noProof/>
+              </w:rPr>
+              <w:t>Bilan Personnels N°1</w:t>
+            </w:r>
+            <w:r>
+              <w:rPr>
+                <w:noProof/>
+                <w:webHidden/>
+              </w:rPr>
+              <w:tab/>
+            </w:r>
+            <w:r>
+              <w:rPr>
+                <w:noProof/>
+                <w:webHidden/>
+              </w:rPr>
+              <w:fldChar w:fldCharType="begin"/>
+            </w:r>
+            <w:r>
+              <w:rPr>
+                <w:noProof/>
+                <w:webHidden/>
+              </w:rPr>
+              <w:instrText xml:space="preserve"> PAGEREF _Toc513395109 \h </w:instrText>
+            </w:r>
+            <w:r>
+              <w:rPr>
+                <w:noProof/>
+                <w:webHidden/>
+              </w:rPr>
+            </w:r>
+            <w:r>
+              <w:rPr>
+                <w:noProof/>
+                <w:webHidden/>
+              </w:rPr>
+              <w:fldChar w:fldCharType="separate"/>
+            </w:r>
+            <w:r>
+              <w:rPr>
+                <w:noProof/>
+                <w:webHidden/>
+              </w:rPr>
+              <w:t>22</w:t>
             </w:r>
             <w:r>
               <w:rPr>
@@ -2049,12 +2719,12 @@
       <w:pPr>
         <w:pStyle w:val="Titre2"/>
       </w:pPr>
-      <w:bookmarkStart w:id="0" w:name="_Toc512590506"/>
+      <w:bookmarkStart w:id="1" w:name="_Toc513395079"/>
       <w:r>
         <w:lastRenderedPageBreak/>
         <w:t>Description Générale:</w:t>
       </w:r>
-      <w:bookmarkEnd w:id="0"/>
+      <w:bookmarkEnd w:id="1"/>
     </w:p>
     <w:p>
       <w:pPr>
@@ -2146,11 +2816,11 @@
       <w:pPr>
         <w:pStyle w:val="Titre2"/>
       </w:pPr>
-      <w:bookmarkStart w:id="1" w:name="_Toc512590507"/>
+      <w:bookmarkStart w:id="2" w:name="_Toc513395080"/>
       <w:r>
         <w:t>Déroulement d’une partie:</w:t>
       </w:r>
-      <w:bookmarkEnd w:id="1"/>
+      <w:bookmarkEnd w:id="2"/>
     </w:p>
     <w:p>
       <w:pPr>
@@ -2366,11 +3036,11 @@
       <w:pPr>
         <w:pStyle w:val="Titre2"/>
       </w:pPr>
-      <w:bookmarkStart w:id="2" w:name="_Toc512590508"/>
+      <w:bookmarkStart w:id="3" w:name="_Toc513395081"/>
       <w:r>
         <w:t>Contrôles:</w:t>
       </w:r>
-      <w:bookmarkEnd w:id="2"/>
+      <w:bookmarkEnd w:id="3"/>
       <w:r>
         <w:t xml:space="preserve"> </w:t>
       </w:r>
@@ -2407,11 +3077,11 @@
       <w:pPr>
         <w:pStyle w:val="Titre2"/>
       </w:pPr>
-      <w:bookmarkStart w:id="3" w:name="_Toc512590509"/>
+      <w:bookmarkStart w:id="4" w:name="_Toc513395082"/>
       <w:r>
         <w:t>Détails Supplémentaires:</w:t>
       </w:r>
-      <w:bookmarkEnd w:id="3"/>
+      <w:bookmarkEnd w:id="4"/>
     </w:p>
     <w:p>
       <w:pPr>
@@ -2540,7 +3210,7 @@
       <w:pPr>
         <w:pStyle w:val="Titre2"/>
       </w:pPr>
-      <w:bookmarkStart w:id="4" w:name="_Toc512590510"/>
+      <w:bookmarkStart w:id="5" w:name="_Toc513395083"/>
       <w:r>
         <w:t xml:space="preserve">Création de </w:t>
       </w:r>
@@ -2552,7 +3222,7 @@
       <w:r>
         <w:t xml:space="preserve"> (à voir):</w:t>
       </w:r>
-      <w:bookmarkEnd w:id="4"/>
+      <w:bookmarkEnd w:id="5"/>
     </w:p>
     <w:p>
       <w:pPr>
@@ -2751,11 +3421,11 @@
       <w:pPr>
         <w:pStyle w:val="Titre2"/>
       </w:pPr>
-      <w:bookmarkStart w:id="5" w:name="_Toc512590511"/>
+      <w:bookmarkStart w:id="6" w:name="_Toc513395084"/>
       <w:r>
         <w:t>Limites / Contraintes:</w:t>
       </w:r>
-      <w:bookmarkEnd w:id="5"/>
+      <w:bookmarkEnd w:id="6"/>
       <w:r>
         <w:t xml:space="preserve">  </w:t>
       </w:r>
@@ -2800,11 +3470,11 @@
       <w:pPr>
         <w:pStyle w:val="Titre2"/>
       </w:pPr>
-      <w:bookmarkStart w:id="6" w:name="_Toc512590512"/>
+      <w:bookmarkStart w:id="7" w:name="_Toc513395085"/>
       <w:r>
         <w:t>Possibles futures implémentations (si le temps le permet):</w:t>
       </w:r>
-      <w:bookmarkEnd w:id="6"/>
+      <w:bookmarkEnd w:id="7"/>
     </w:p>
     <w:p>
       <w:pPr>
@@ -2968,11 +3638,11 @@
       <w:pPr>
         <w:pStyle w:val="Titre2"/>
       </w:pPr>
-      <w:bookmarkStart w:id="7" w:name="_Toc512590513"/>
+      <w:bookmarkStart w:id="8" w:name="_Toc513395086"/>
       <w:r>
         <w:t>Principales interfaces utilisateurs:</w:t>
       </w:r>
-      <w:bookmarkEnd w:id="7"/>
+      <w:bookmarkEnd w:id="8"/>
       <w:r>
         <w:t xml:space="preserve"> </w:t>
       </w:r>
@@ -2997,7 +3667,7 @@
       <w:r>
         <w:rPr>
           <w:noProof/>
-          <w:lang w:val="fr-FR" w:eastAsia="fr-FR"/>
+          <w:lang w:val="fr-CH"/>
         </w:rPr>
         <w:drawing>
           <wp:inline distT="114300" distB="114300" distL="114300" distR="114300" wp14:anchorId="7C58B854" wp14:editId="72A4656D">
@@ -3013,7 +3683,7 @@
                     <pic:cNvPicPr preferRelativeResize="0"/>
                   </pic:nvPicPr>
                   <pic:blipFill>
-                    <a:blip r:embed="rId8"/>
+                    <a:blip r:embed="rId9"/>
                     <a:srcRect/>
                     <a:stretch>
                       <a:fillRect/>
@@ -3074,7 +3744,7 @@
       <w:r>
         <w:rPr>
           <w:noProof/>
-          <w:lang w:val="fr-FR" w:eastAsia="fr-FR"/>
+          <w:lang w:val="fr-CH"/>
         </w:rPr>
         <w:lastRenderedPageBreak/>
         <w:drawing>
@@ -3091,7 +3761,7 @@
                     <pic:cNvPicPr preferRelativeResize="0"/>
                   </pic:nvPicPr>
                   <pic:blipFill>
-                    <a:blip r:embed="rId9"/>
+                    <a:blip r:embed="rId10"/>
                     <a:srcRect/>
                     <a:stretch>
                       <a:fillRect/>
@@ -3154,11 +3824,11 @@
       <w:pPr>
         <w:pStyle w:val="Titre2"/>
       </w:pPr>
-      <w:bookmarkStart w:id="8" w:name="_Toc512590514"/>
+      <w:bookmarkStart w:id="9" w:name="_Toc513395087"/>
       <w:r>
         <w:t>Diagramme de cas d’utilisation général:</w:t>
       </w:r>
-      <w:bookmarkEnd w:id="8"/>
+      <w:bookmarkEnd w:id="9"/>
       <w:r>
         <w:t xml:space="preserve"> </w:t>
       </w:r>
@@ -3183,7 +3853,7 @@
           <w:noProof/>
           <w:sz w:val="24"/>
           <w:szCs w:val="24"/>
-          <w:lang w:val="fr-FR" w:eastAsia="fr-FR"/>
+          <w:lang w:val="fr-CH"/>
         </w:rPr>
         <w:drawing>
           <wp:inline distT="114300" distB="114300" distL="114300" distR="114300" wp14:anchorId="40DD95D0" wp14:editId="0FC92342">
@@ -3199,7 +3869,7 @@
                     <pic:cNvPicPr preferRelativeResize="0"/>
                   </pic:nvPicPr>
                   <pic:blipFill>
-                    <a:blip r:embed="rId10"/>
+                    <a:blip r:embed="rId11"/>
                     <a:srcRect/>
                     <a:stretch>
                       <a:fillRect/>
@@ -3241,11 +3911,11 @@
       <w:pPr>
         <w:pStyle w:val="Titre2"/>
       </w:pPr>
-      <w:bookmarkStart w:id="9" w:name="_Toc512590515"/>
+      <w:bookmarkStart w:id="10" w:name="_Toc513395088"/>
       <w:r>
         <w:t>Cas d’utilisation :</w:t>
       </w:r>
-      <w:bookmarkEnd w:id="9"/>
+      <w:bookmarkEnd w:id="10"/>
     </w:p>
     <w:p>
       <w:pPr>
@@ -3978,11 +4648,11 @@
       <w:pPr>
         <w:pStyle w:val="Titre2"/>
       </w:pPr>
-      <w:bookmarkStart w:id="10" w:name="_Toc512590516"/>
+      <w:bookmarkStart w:id="11" w:name="_Toc513395089"/>
       <w:r>
         <w:t>Rôles (utilisateurs)</w:t>
       </w:r>
-      <w:bookmarkEnd w:id="10"/>
+      <w:bookmarkEnd w:id="11"/>
     </w:p>
     <w:p>
       <w:pPr>
@@ -4187,11 +4857,11 @@
       <w:pPr>
         <w:pStyle w:val="Titre2"/>
       </w:pPr>
-      <w:bookmarkStart w:id="11" w:name="_Toc512590517"/>
+      <w:bookmarkStart w:id="12" w:name="_Toc513395090"/>
       <w:r>
         <w:t>Rôles (de l’équipe) :</w:t>
       </w:r>
-      <w:bookmarkEnd w:id="11"/>
+      <w:bookmarkEnd w:id="12"/>
     </w:p>
     <w:p>
       <w:pPr>
@@ -4335,12 +5005,12 @@
       <w:pPr>
         <w:pStyle w:val="Titre2"/>
       </w:pPr>
-      <w:bookmarkStart w:id="12" w:name="_Toc512590518"/>
+      <w:bookmarkStart w:id="13" w:name="_Toc513395091"/>
       <w:r>
         <w:lastRenderedPageBreak/>
         <w:t>Ébauche modèle du domaine</w:t>
       </w:r>
-      <w:bookmarkEnd w:id="12"/>
+      <w:bookmarkEnd w:id="13"/>
     </w:p>
     <w:p>
       <w:pPr>
@@ -4605,11 +5275,11 @@
       <w:pPr>
         <w:pStyle w:val="Titre2"/>
       </w:pPr>
-      <w:bookmarkStart w:id="13" w:name="_Toc512590519"/>
+      <w:bookmarkStart w:id="14" w:name="_Toc513395092"/>
       <w:r>
         <w:t>Modèle conceptuel de données :</w:t>
       </w:r>
-      <w:bookmarkEnd w:id="13"/>
+      <w:bookmarkEnd w:id="14"/>
     </w:p>
     <w:p>
       <w:pPr>
@@ -4676,23 +5346,7 @@
           <w:sz w:val="24"/>
           <w:szCs w:val="24"/>
         </w:rPr>
-        <w:t xml:space="preserve">, </w:t>
-      </w:r>
-      <w:proofErr w:type="spellStart"/>
-      <w:r>
-        <w:rPr>
-          <w:sz w:val="24"/>
-          <w:szCs w:val="24"/>
-        </w:rPr>
-        <w:t>etc</w:t>
-      </w:r>
-      <w:proofErr w:type="spellEnd"/>
-      <w:r>
-        <w:rPr>
-          <w:sz w:val="24"/>
-          <w:szCs w:val="24"/>
-        </w:rPr>
-        <w:t>…). Il y aura aussi un booléen qui indiquera si la personne est administrateur ou simple joueur.</w:t>
+        <w:t>, etc…). Il y aura aussi un booléen qui indiquera si la personne est administrateur ou simple joueur.</w:t>
       </w:r>
     </w:p>
     <w:p>
@@ -4705,7 +5359,7 @@
       <w:r>
         <w:rPr>
           <w:noProof/>
-          <w:lang w:val="fr-FR" w:eastAsia="fr-FR"/>
+          <w:lang w:val="fr-CH"/>
         </w:rPr>
         <w:drawing>
           <wp:inline distT="0" distB="0" distL="0" distR="0" wp14:anchorId="12F57D67" wp14:editId="027C17C3">
@@ -4723,7 +5377,7 @@
                     <pic:cNvPicPr/>
                   </pic:nvPicPr>
                   <pic:blipFill>
-                    <a:blip r:embed="rId11">
+                    <a:blip r:embed="rId12">
                       <a:extLst>
                         <a:ext uri="{28A0092B-C50C-407E-A947-70E740481C1C}">
                           <a14:useLocalDpi xmlns:a14="http://schemas.microsoft.com/office/drawing/2010/main" val="0"/>
@@ -4970,11 +5624,11 @@
       <w:pPr>
         <w:pStyle w:val="Titre2"/>
       </w:pPr>
-      <w:bookmarkStart w:id="14" w:name="_Toc512590520"/>
+      <w:bookmarkStart w:id="15" w:name="_Toc513395093"/>
       <w:r>
         <w:t>Responsabilités client/serveur</w:t>
       </w:r>
-      <w:bookmarkEnd w:id="14"/>
+      <w:bookmarkEnd w:id="15"/>
     </w:p>
     <w:p>
       <w:pPr>
@@ -5574,11 +6228,11 @@
       <w:pPr>
         <w:pStyle w:val="Titre2"/>
       </w:pPr>
-      <w:bookmarkStart w:id="15" w:name="_Toc512590521"/>
+      <w:bookmarkStart w:id="16" w:name="_Toc513395094"/>
       <w:r>
         <w:t>Protocoles</w:t>
       </w:r>
-      <w:bookmarkEnd w:id="15"/>
+      <w:bookmarkEnd w:id="16"/>
     </w:p>
     <w:p>
       <w:pPr>
@@ -5751,7 +6405,7 @@
           <w:noProof/>
           <w:sz w:val="24"/>
           <w:szCs w:val="24"/>
-          <w:lang w:val="fr-FR" w:eastAsia="fr-FR"/>
+          <w:lang w:val="fr-CH"/>
         </w:rPr>
         <w:drawing>
           <wp:inline distT="114300" distB="114300" distL="114300" distR="114300" wp14:anchorId="3B7B4B19" wp14:editId="03FCC44B">
@@ -5767,7 +6421,7 @@
                     <pic:cNvPicPr preferRelativeResize="0"/>
                   </pic:nvPicPr>
                   <pic:blipFill>
-                    <a:blip r:embed="rId12"/>
+                    <a:blip r:embed="rId13"/>
                     <a:srcRect/>
                     <a:stretch>
                       <a:fillRect/>
@@ -5838,13 +6492,13 @@
       <w:pPr>
         <w:pStyle w:val="Titre2"/>
       </w:pPr>
-      <w:bookmarkStart w:id="16" w:name="JR_PAGE_ANCHOR_0_1"/>
-      <w:bookmarkStart w:id="17" w:name="JR_PAGE_ANCHOR_0_2"/>
-      <w:bookmarkStart w:id="18" w:name="JR_PAGE_ANCHOR_0_3"/>
-      <w:bookmarkStart w:id="19" w:name="_Toc512590522"/>
-      <w:bookmarkEnd w:id="16"/>
+      <w:bookmarkStart w:id="17" w:name="JR_PAGE_ANCHOR_0_1"/>
+      <w:bookmarkStart w:id="18" w:name="JR_PAGE_ANCHOR_0_2"/>
+      <w:bookmarkStart w:id="19" w:name="JR_PAGE_ANCHOR_0_3"/>
+      <w:bookmarkStart w:id="20" w:name="_Toc513395095"/>
       <w:bookmarkEnd w:id="17"/>
       <w:bookmarkEnd w:id="18"/>
+      <w:bookmarkEnd w:id="19"/>
       <w:proofErr w:type="spellStart"/>
       <w:r>
         <w:lastRenderedPageBreak/>
@@ -5857,7 +6511,7 @@
       <w:r>
         <w:rPr>
           <w:noProof/>
-          <w:lang w:val="fr-FR" w:eastAsia="fr-FR"/>
+          <w:lang w:val="fr-CH"/>
         </w:rPr>
         <w:drawing>
           <wp:anchor distT="0" distB="0" distL="114300" distR="114300" simplePos="0" relativeHeight="251658240" behindDoc="0" locked="0" layoutInCell="1" allowOverlap="1" wp14:anchorId="0C48FA68" wp14:editId="783C5683">
@@ -5885,7 +6539,7 @@
                     </pic:cNvPicPr>
                   </pic:nvPicPr>
                   <pic:blipFill>
-                    <a:blip r:embed="rId13">
+                    <a:blip r:embed="rId14">
                       <a:extLst>
                         <a:ext uri="{28A0092B-C50C-407E-A947-70E740481C1C}">
                           <a14:useLocalDpi xmlns:a14="http://schemas.microsoft.com/office/drawing/2010/main" val="0"/>
@@ -5925,7 +6579,7 @@
       <w:r>
         <w:rPr>
           <w:noProof/>
-          <w:lang w:val="fr-FR" w:eastAsia="fr-FR"/>
+          <w:lang w:val="fr-CH"/>
         </w:rPr>
         <w:drawing>
           <wp:anchor distT="0" distB="0" distL="114300" distR="114300" simplePos="0" relativeHeight="251659264" behindDoc="0" locked="0" layoutInCell="1" allowOverlap="1" wp14:anchorId="6F5EFCA9" wp14:editId="171442C6">
@@ -5953,7 +6607,7 @@
                     </pic:cNvPicPr>
                   </pic:nvPicPr>
                   <pic:blipFill>
-                    <a:blip r:embed="rId14">
+                    <a:blip r:embed="rId15">
                       <a:extLst>
                         <a:ext uri="{28A0092B-C50C-407E-A947-70E740481C1C}">
                           <a14:useLocalDpi xmlns:a14="http://schemas.microsoft.com/office/drawing/2010/main" val="0"/>
@@ -5993,7 +6647,7 @@
       <w:r>
         <w:t>:</w:t>
       </w:r>
-      <w:bookmarkEnd w:id="19"/>
+      <w:bookmarkEnd w:id="20"/>
     </w:p>
     <w:p>
       <w:pPr>
@@ -6036,7 +6690,7 @@
           <w:noProof/>
           <w:sz w:val="28"/>
           <w:szCs w:val="26"/>
-          <w:lang w:val="fr-FR" w:eastAsia="fr-FR"/>
+          <w:lang w:val="fr-CH"/>
         </w:rPr>
         <w:lastRenderedPageBreak/>
         <w:drawing>
@@ -6065,7 +6719,7 @@
                     </pic:cNvPicPr>
                   </pic:nvPicPr>
                   <pic:blipFill>
-                    <a:blip r:embed="rId15">
+                    <a:blip r:embed="rId16">
                       <a:extLst>
                         <a:ext uri="{28A0092B-C50C-407E-A947-70E740481C1C}">
                           <a14:useLocalDpi xmlns:a14="http://schemas.microsoft.com/office/drawing/2010/main" val="0"/>
@@ -6107,14 +6761,14 @@
       <w:pPr>
         <w:pStyle w:val="Titre2"/>
       </w:pPr>
-      <w:bookmarkStart w:id="20" w:name="_Toc512590523"/>
-      <w:r>
-        <w:t>Sprint</w:t>
-      </w:r>
-      <w:r>
-        <w:t>s :</w:t>
-      </w:r>
-      <w:bookmarkEnd w:id="20"/>
+      <w:bookmarkStart w:id="21" w:name="_Toc513395096"/>
+      <w:r>
+        <w:t>Planification original</w:t>
+      </w:r>
+      <w:r>
+        <w:t> :</w:t>
+      </w:r>
+      <w:bookmarkEnd w:id="21"/>
     </w:p>
     <w:p>
       <w:pPr>
@@ -6123,14 +6777,14 @@
           <w:tab w:val="left" w:pos="1782"/>
         </w:tabs>
       </w:pPr>
-      <w:bookmarkStart w:id="21" w:name="_Toc512590524"/>
+      <w:bookmarkStart w:id="22" w:name="_Toc513395097"/>
       <w:r>
         <w:t>Sprint N</w:t>
       </w:r>
       <w:r>
         <w:t>°1</w:t>
       </w:r>
-      <w:bookmarkEnd w:id="21"/>
+      <w:bookmarkEnd w:id="22"/>
       <w:r>
         <w:tab/>
       </w:r>
@@ -6140,7 +6794,7 @@
       <w:r>
         <w:rPr>
           <w:noProof/>
-          <w:lang w:val="fr-FR" w:eastAsia="fr-FR"/>
+          <w:lang w:val="fr-CH"/>
         </w:rPr>
         <w:drawing>
           <wp:inline distT="0" distB="0" distL="0" distR="0" wp14:anchorId="17D91122" wp14:editId="7D72F23B">
@@ -6158,7 +6812,7 @@
                     <pic:cNvPicPr/>
                   </pic:nvPicPr>
                   <pic:blipFill>
-                    <a:blip r:embed="rId16"/>
+                    <a:blip r:embed="rId17"/>
                     <a:stretch>
                       <a:fillRect/>
                     </a:stretch>
@@ -6221,21 +6875,21 @@
       <w:pPr>
         <w:pStyle w:val="Titre3"/>
       </w:pPr>
-      <w:bookmarkStart w:id="22" w:name="_Toc512590525"/>
+      <w:bookmarkStart w:id="23" w:name="_Toc513395098"/>
       <w:r>
         <w:t>Sprint N</w:t>
       </w:r>
       <w:r>
         <w:t>°2</w:t>
       </w:r>
-      <w:bookmarkEnd w:id="22"/>
+      <w:bookmarkEnd w:id="23"/>
     </w:p>
     <w:p/>
     <w:p>
       <w:r>
         <w:rPr>
           <w:noProof/>
-          <w:lang w:val="fr-FR" w:eastAsia="fr-FR"/>
+          <w:lang w:val="fr-CH"/>
         </w:rPr>
         <w:drawing>
           <wp:inline distT="0" distB="0" distL="0" distR="0" wp14:anchorId="2B7BC5E6" wp14:editId="3E9E35D2">
@@ -6253,7 +6907,7 @@
                     <pic:cNvPicPr/>
                   </pic:nvPicPr>
                   <pic:blipFill>
-                    <a:blip r:embed="rId17">
+                    <a:blip r:embed="rId18">
                       <a:extLst>
                         <a:ext uri="{28A0092B-C50C-407E-A947-70E740481C1C}">
                           <a14:useLocalDpi xmlns:a14="http://schemas.microsoft.com/office/drawing/2010/main" val="0"/>
@@ -6315,109 +6969,27 @@
       <w:pPr>
         <w:pStyle w:val="Titre3"/>
       </w:pPr>
-      <w:bookmarkStart w:id="23" w:name="_Toc512590526"/>
+      <w:bookmarkStart w:id="24" w:name="_Toc513395099"/>
       <w:r>
         <w:t>Sprint N</w:t>
       </w:r>
       <w:r>
         <w:t>°3</w:t>
       </w:r>
-      <w:bookmarkEnd w:id="23"/>
+      <w:bookmarkEnd w:id="24"/>
     </w:p>
     <w:p/>
     <w:p>
       <w:r>
         <w:rPr>
           <w:noProof/>
-          <w:lang w:val="fr-FR" w:eastAsia="fr-FR"/>
+          <w:lang w:val="fr-CH"/>
         </w:rPr>
         <w:drawing>
           <wp:inline distT="0" distB="0" distL="0" distR="0" wp14:anchorId="44FC8EB8" wp14:editId="27FC08D4">
             <wp:extent cx="3562350" cy="1879600"/>
             <wp:effectExtent l="0" t="0" r="0" b="6350"/>
             <wp:docPr id="10" name="Image 10"/>
-            <wp:cNvGraphicFramePr>
-              <a:graphicFrameLocks xmlns:a="http://schemas.openxmlformats.org/drawingml/2006/main" noChangeAspect="1"/>
-            </wp:cNvGraphicFramePr>
-            <a:graphic xmlns:a="http://schemas.openxmlformats.org/drawingml/2006/main">
-              <a:graphicData uri="http://schemas.openxmlformats.org/drawingml/2006/picture">
-                <pic:pic xmlns:pic="http://schemas.openxmlformats.org/drawingml/2006/picture">
-                  <pic:nvPicPr>
-                    <pic:cNvPr id="0" name=""/>
-                    <pic:cNvPicPr/>
-                  </pic:nvPicPr>
-                  <pic:blipFill>
-                    <a:blip r:embed="rId18"/>
-                    <a:stretch>
-                      <a:fillRect/>
-                    </a:stretch>
-                  </pic:blipFill>
-                  <pic:spPr>
-                    <a:xfrm>
-                      <a:off x="0" y="0"/>
-                      <a:ext cx="3562350" cy="1879600"/>
-                    </a:xfrm>
-                    <a:prstGeom prst="rect">
-                      <a:avLst/>
-                    </a:prstGeom>
-                  </pic:spPr>
-                </pic:pic>
-              </a:graphicData>
-            </a:graphic>
-          </wp:inline>
-        </w:drawing>
-      </w:r>
-    </w:p>
-    <w:p>
-      <w:r>
-        <w:t xml:space="preserve">1 : Déplacement d’un serpent à travers les bordures d’une </w:t>
-      </w:r>
-      <w:proofErr w:type="spellStart"/>
-      <w:r>
-        <w:t>map</w:t>
-      </w:r>
-      <w:proofErr w:type="spellEnd"/>
-    </w:p>
-    <w:p>
-      <w:r>
-        <w:t>2 : Connexion des clients au serveur</w:t>
-      </w:r>
-    </w:p>
-    <w:p/>
-    <w:p>
-      <w:r>
-        <w:t>Sans doute un des sprints qui va nous prendre le plus de temps et un des plus i</w:t>
-      </w:r>
-      <w:r>
-        <w:t>mportant. Il comprend le calcul des déplacements pour pouvoir traverser les murs ainsi que la partie la plus dur du développement, la synchronisation des serpents avec le serveur.</w:t>
-      </w:r>
-    </w:p>
-    <w:p/>
-    <w:p>
-      <w:pPr>
-        <w:pStyle w:val="Titre3"/>
-      </w:pPr>
-      <w:bookmarkStart w:id="24" w:name="_Toc512590527"/>
-      <w:r>
-        <w:t>Sprint N</w:t>
-      </w:r>
-      <w:r>
-        <w:t>°4</w:t>
-      </w:r>
-      <w:bookmarkEnd w:id="24"/>
-    </w:p>
-    <w:p/>
-    <w:p>
-      <w:r>
-        <w:rPr>
-          <w:noProof/>
-          <w:lang w:val="fr-FR" w:eastAsia="fr-FR"/>
-        </w:rPr>
-        <w:drawing>
-          <wp:inline distT="0" distB="0" distL="0" distR="0" wp14:anchorId="2B36E169" wp14:editId="737249FD">
-            <wp:extent cx="3530600" cy="1746250"/>
-            <wp:effectExtent l="0" t="0" r="0" b="6350"/>
-            <wp:docPr id="11" name="Image 11"/>
             <wp:cNvGraphicFramePr>
               <a:graphicFrameLocks xmlns:a="http://schemas.openxmlformats.org/drawingml/2006/main" noChangeAspect="1"/>
             </wp:cNvGraphicFramePr>
@@ -6437,7 +7009,7 @@
                   <pic:spPr>
                     <a:xfrm>
                       <a:off x="0" y="0"/>
-                      <a:ext cx="3530600" cy="1746250"/>
+                      <a:ext cx="3562350" cy="1879600"/>
                     </a:xfrm>
                     <a:prstGeom prst="rect">
                       <a:avLst/>
@@ -6452,46 +7024,54 @@
     </w:p>
     <w:p>
       <w:r>
-        <w:t>1 : Calculs des positions</w:t>
-      </w:r>
-    </w:p>
-    <w:p>
-      <w:r>
-        <w:t>2 : Mort d’un serpent</w:t>
+        <w:t xml:space="preserve">1 : Déplacement d’un serpent à travers les bordures d’une </w:t>
+      </w:r>
+      <w:proofErr w:type="spellStart"/>
+      <w:r>
+        <w:t>map</w:t>
+      </w:r>
+      <w:proofErr w:type="spellEnd"/>
+    </w:p>
+    <w:p>
+      <w:r>
+        <w:t>2 : Connexion des clients au serveur</w:t>
       </w:r>
     </w:p>
     <w:p/>
     <w:p>
       <w:r>
-        <w:t>Dans la continuité du sprint n°3, ce sprint nous permettra d’avancer dans notre jeu et de pouvoir montrer un jeu déjà « fonctionnel » à notre client.</w:t>
-      </w:r>
-      <w:r>
-        <w:t xml:space="preserve"> En effet, le client pourra déjà jouer (bouger son serpent, rentrer dans un autre serpent et mourir).</w:t>
+        <w:t>Sans doute un des sprints qui va nous prendre le plus de temps et un des plus i</w:t>
+      </w:r>
+      <w:r>
+        <w:t>mportant. Il comprend le calcul des déplacements pour pouvoir traverser les murs ainsi que la partie la plus dur du développement, la synchronisation des serpents avec le serveur.</w:t>
       </w:r>
     </w:p>
     <w:p/>
+    <w:p>
+      <w:pPr>
+        <w:pStyle w:val="Titre3"/>
+      </w:pPr>
+      <w:bookmarkStart w:id="25" w:name="_Toc513395100"/>
+      <w:r>
+        <w:t>Sprint N</w:t>
+      </w:r>
+      <w:r>
+        <w:t>°4</w:t>
+      </w:r>
+      <w:bookmarkEnd w:id="25"/>
+    </w:p>
     <w:p/>
     <w:p>
-      <w:pPr>
-        <w:pStyle w:val="Titre3"/>
-      </w:pPr>
-      <w:bookmarkStart w:id="25" w:name="_Toc512590528"/>
-      <w:r>
-        <w:t>Sprint N°5</w:t>
-      </w:r>
-      <w:bookmarkEnd w:id="25"/>
-    </w:p>
-    <w:p>
       <w:r>
         <w:rPr>
           <w:noProof/>
-          <w:lang w:val="fr-FR" w:eastAsia="fr-FR"/>
+          <w:lang w:val="fr-CH"/>
         </w:rPr>
         <w:drawing>
-          <wp:inline distT="0" distB="0" distL="0" distR="0" wp14:anchorId="3271EA4C" wp14:editId="5736351B">
-            <wp:extent cx="3524250" cy="1987550"/>
-            <wp:effectExtent l="0" t="0" r="0" b="0"/>
-            <wp:docPr id="12" name="Image 12"/>
+          <wp:inline distT="0" distB="0" distL="0" distR="0" wp14:anchorId="2B36E169" wp14:editId="737249FD">
+            <wp:extent cx="3530600" cy="1746250"/>
+            <wp:effectExtent l="0" t="0" r="0" b="6350"/>
+            <wp:docPr id="11" name="Image 11"/>
             <wp:cNvGraphicFramePr>
               <a:graphicFrameLocks xmlns:a="http://schemas.openxmlformats.org/drawingml/2006/main" noChangeAspect="1"/>
             </wp:cNvGraphicFramePr>
@@ -6511,7 +7091,7 @@
                   <pic:spPr>
                     <a:xfrm>
                       <a:off x="0" y="0"/>
-                      <a:ext cx="3524250" cy="1987550"/>
+                      <a:ext cx="3530600" cy="1746250"/>
                     </a:xfrm>
                     <a:prstGeom prst="rect">
                       <a:avLst/>
@@ -6526,67 +7106,46 @@
     </w:p>
     <w:p>
       <w:r>
-        <w:t>1 : Ajout d’</w:t>
-      </w:r>
-      <w:r>
-        <w:t>une pomme /</w:t>
-      </w:r>
-      <w:r>
-        <w:t xml:space="preserve"> manger une pomme</w:t>
-      </w:r>
-    </w:p>
-    <w:p>
-      <w:r>
-        <w:t>2 : Salon d’attente (lobby)</w:t>
+        <w:t>1 : Calculs des positions</w:t>
+      </w:r>
+    </w:p>
+    <w:p>
+      <w:r>
+        <w:t>2 : Mort d’un serpent</w:t>
       </w:r>
     </w:p>
     <w:p/>
     <w:p>
       <w:r>
-        <w:t>Ce sprint impliquera la modification de la taille du serpent et donc une grande partie graphique qui nécessitera pas mal de jours/hommes. Ensuite la deuxième partie n’aura pas une très grande valeur pour le client mais demandera aussi pas mal de moyen et de synchronisation.</w:t>
+        <w:t>Dans la continuité du sprint n°3, ce sprint nous permettra d’avancer dans notre jeu et de pouvoir montrer un jeu déjà « fonctionnel » à notre client.</w:t>
+      </w:r>
+      <w:r>
+        <w:t xml:space="preserve"> En effet, le client pourra déjà jouer (bouger son serpent, rentrer dans un autre serpent et mourir).</w:t>
       </w:r>
     </w:p>
     <w:p/>
-    <w:p>
-      <w:pPr>
-        <w:spacing w:after="200"/>
-        <w:rPr>
-          <w:rFonts w:asciiTheme="majorHAnsi" w:eastAsiaTheme="majorEastAsia" w:hAnsiTheme="majorHAnsi" w:cstheme="majorBidi"/>
-          <w:b/>
-          <w:bCs/>
-          <w:sz w:val="24"/>
-        </w:rPr>
-      </w:pPr>
-      <w:r>
-        <w:br w:type="page"/>
-      </w:r>
-    </w:p>
+    <w:p/>
     <w:p>
       <w:pPr>
         <w:pStyle w:val="Titre3"/>
       </w:pPr>
-      <w:bookmarkStart w:id="26" w:name="_Toc512590529"/>
-      <w:r>
-        <w:lastRenderedPageBreak/>
-        <w:t>Sprint N</w:t>
-      </w:r>
-      <w:r>
-        <w:t>°6</w:t>
+      <w:bookmarkStart w:id="26" w:name="_Toc513395101"/>
+      <w:r>
+        <w:t>Sprint N°5</w:t>
       </w:r>
       <w:bookmarkEnd w:id="26"/>
     </w:p>
-    <w:p/>
     <w:p>
       <w:r>
         <w:rPr>
           <w:noProof/>
-          <w:lang w:val="fr-FR" w:eastAsia="fr-FR"/>
+          <w:lang w:val="fr-CH"/>
         </w:rPr>
         <w:drawing>
-          <wp:inline distT="0" distB="0" distL="0" distR="0" wp14:anchorId="3D43ED39" wp14:editId="71F06A96">
-            <wp:extent cx="2813050" cy="3352800"/>
-            <wp:effectExtent l="0" t="0" r="6350" b="0"/>
-            <wp:docPr id="13" name="Image 13"/>
+          <wp:inline distT="0" distB="0" distL="0" distR="0" wp14:anchorId="3271EA4C" wp14:editId="5736351B">
+            <wp:extent cx="3524250" cy="1987550"/>
+            <wp:effectExtent l="0" t="0" r="0" b="0"/>
+            <wp:docPr id="12" name="Image 12"/>
             <wp:cNvGraphicFramePr>
               <a:graphicFrameLocks xmlns:a="http://schemas.openxmlformats.org/drawingml/2006/main" noChangeAspect="1"/>
             </wp:cNvGraphicFramePr>
@@ -6606,7 +7165,7 @@
                   <pic:spPr>
                     <a:xfrm>
                       <a:off x="0" y="0"/>
-                      <a:ext cx="2813050" cy="3352800"/>
+                      <a:ext cx="3524250" cy="1987550"/>
                     </a:xfrm>
                     <a:prstGeom prst="rect">
                       <a:avLst/>
@@ -6621,61 +7180,67 @@
     </w:p>
     <w:p>
       <w:r>
-        <w:t>1 : Ajout de bonus et malus / manger bonus et malus</w:t>
-      </w:r>
-    </w:p>
-    <w:p>
-      <w:r>
-        <w:t>2 : Fin de la partie</w:t>
-      </w:r>
-    </w:p>
-    <w:p>
-      <w:r>
-        <w:t>3 : Créer une partie</w:t>
-      </w:r>
-    </w:p>
-    <w:p>
-      <w:r>
-        <w:t>4 : Inviter des joueurs</w:t>
-      </w:r>
-    </w:p>
-    <w:p>
-      <w:r>
-        <w:t>5 : Lancer une partie</w:t>
+        <w:t>1 : Ajout d’</w:t>
+      </w:r>
+      <w:r>
+        <w:t>une pomme /</w:t>
+      </w:r>
+      <w:r>
+        <w:t xml:space="preserve"> manger une pomme</w:t>
+      </w:r>
+    </w:p>
+    <w:p>
+      <w:r>
+        <w:t>2 : Salon d’attente (lobby)</w:t>
       </w:r>
     </w:p>
     <w:p/>
     <w:p>
       <w:r>
-        <w:t>Ce sprint est le plus gros en terme d’investissement de temps et contient tous ce qu’il nous reste à faire pour que le jeu soit complétement opérationnel. Il coïncide avec une période où nous auront plus de temps d’où notre choix de le placer avant le dernier sprint.</w:t>
+        <w:t>Ce sprint impliquera la modification de la taille du serpent et donc une grande partie graphique qui nécessitera pas mal de jours/hommes. Ensuite la deuxième partie n’aura pas une très grande valeur pour le client mais demandera aussi pas mal de moyen et de synchronisation.</w:t>
       </w:r>
     </w:p>
     <w:p/>
     <w:p>
       <w:pPr>
+        <w:spacing w:after="200"/>
+        <w:rPr>
+          <w:rFonts w:asciiTheme="majorHAnsi" w:eastAsiaTheme="majorEastAsia" w:hAnsiTheme="majorHAnsi" w:cstheme="majorBidi"/>
+          <w:b/>
+          <w:bCs/>
+          <w:sz w:val="24"/>
+        </w:rPr>
+      </w:pPr>
+      <w:r>
+        <w:br w:type="page"/>
+      </w:r>
+    </w:p>
+    <w:p>
+      <w:pPr>
         <w:pStyle w:val="Titre3"/>
       </w:pPr>
-      <w:bookmarkStart w:id="27" w:name="_Toc512590530"/>
-      <w:r>
-        <w:t>Sprint N°7</w:t>
+      <w:bookmarkStart w:id="27" w:name="_Toc513395102"/>
+      <w:r>
+        <w:lastRenderedPageBreak/>
+        <w:t>Sprint N</w:t>
+      </w:r>
+      <w:r>
+        <w:t>°6</w:t>
       </w:r>
       <w:bookmarkEnd w:id="27"/>
-      <w:r>
-        <w:t xml:space="preserve">  </w:t>
-      </w:r>
     </w:p>
     <w:p/>
     <w:p>
       <w:r>
         <w:rPr>
           <w:noProof/>
-          <w:lang w:val="fr-FR" w:eastAsia="fr-FR"/>
+          <w:lang w:val="fr-CH"/>
         </w:rPr>
         <w:drawing>
-          <wp:inline distT="0" distB="0" distL="0" distR="0" wp14:anchorId="790B9567" wp14:editId="4C6F933F">
-            <wp:extent cx="2851150" cy="1663700"/>
+          <wp:inline distT="0" distB="0" distL="0" distR="0" wp14:anchorId="3D43ED39" wp14:editId="71F06A96">
+            <wp:extent cx="2813050" cy="3352800"/>
             <wp:effectExtent l="0" t="0" r="6350" b="0"/>
-            <wp:docPr id="14" name="Image 14"/>
+            <wp:docPr id="13" name="Image 13"/>
             <wp:cNvGraphicFramePr>
               <a:graphicFrameLocks xmlns:a="http://schemas.openxmlformats.org/drawingml/2006/main" noChangeAspect="1"/>
             </wp:cNvGraphicFramePr>
@@ -6695,6 +7260,95 @@
                   <pic:spPr>
                     <a:xfrm>
                       <a:off x="0" y="0"/>
+                      <a:ext cx="2813050" cy="3352800"/>
+                    </a:xfrm>
+                    <a:prstGeom prst="rect">
+                      <a:avLst/>
+                    </a:prstGeom>
+                  </pic:spPr>
+                </pic:pic>
+              </a:graphicData>
+            </a:graphic>
+          </wp:inline>
+        </w:drawing>
+      </w:r>
+    </w:p>
+    <w:p>
+      <w:r>
+        <w:t>1 : Ajout de bonus et malus / manger bonus et malus</w:t>
+      </w:r>
+    </w:p>
+    <w:p>
+      <w:r>
+        <w:t>2 : Fin de la partie</w:t>
+      </w:r>
+    </w:p>
+    <w:p>
+      <w:r>
+        <w:t>3 : Créer une partie</w:t>
+      </w:r>
+    </w:p>
+    <w:p>
+      <w:r>
+        <w:t>4 : Inviter des joueurs</w:t>
+      </w:r>
+    </w:p>
+    <w:p>
+      <w:r>
+        <w:t>5 : Lancer une partie</w:t>
+      </w:r>
+    </w:p>
+    <w:p/>
+    <w:p>
+      <w:r>
+        <w:t>Ce sprint est le plus gros en terme d’investissement de temps et contient tous ce qu’il nous reste à faire pour que le jeu soit complétement opérationnel. Il coïncide avec une période où nous auront plus de temps d’où notre choix de le placer avant le dernier sprint.</w:t>
+      </w:r>
+    </w:p>
+    <w:p/>
+    <w:p>
+      <w:pPr>
+        <w:pStyle w:val="Titre3"/>
+      </w:pPr>
+      <w:bookmarkStart w:id="28" w:name="_Toc513395103"/>
+      <w:r>
+        <w:t>Sprint N°7</w:t>
+      </w:r>
+      <w:bookmarkEnd w:id="28"/>
+      <w:r>
+        <w:t xml:space="preserve">  </w:t>
+      </w:r>
+    </w:p>
+    <w:p/>
+    <w:p>
+      <w:r>
+        <w:rPr>
+          <w:noProof/>
+          <w:lang w:val="fr-CH"/>
+        </w:rPr>
+        <w:drawing>
+          <wp:inline distT="0" distB="0" distL="0" distR="0" wp14:anchorId="790B9567" wp14:editId="4C6F933F">
+            <wp:extent cx="2851150" cy="1663700"/>
+            <wp:effectExtent l="0" t="0" r="6350" b="0"/>
+            <wp:docPr id="14" name="Image 14"/>
+            <wp:cNvGraphicFramePr>
+              <a:graphicFrameLocks xmlns:a="http://schemas.openxmlformats.org/drawingml/2006/main" noChangeAspect="1"/>
+            </wp:cNvGraphicFramePr>
+            <a:graphic xmlns:a="http://schemas.openxmlformats.org/drawingml/2006/main">
+              <a:graphicData uri="http://schemas.openxmlformats.org/drawingml/2006/picture">
+                <pic:pic xmlns:pic="http://schemas.openxmlformats.org/drawingml/2006/picture">
+                  <pic:nvPicPr>
+                    <pic:cNvPr id="0" name=""/>
+                    <pic:cNvPicPr/>
+                  </pic:nvPicPr>
+                  <pic:blipFill>
+                    <a:blip r:embed="rId23"/>
+                    <a:stretch>
+                      <a:fillRect/>
+                    </a:stretch>
+                  </pic:blipFill>
+                  <pic:spPr>
+                    <a:xfrm>
+                      <a:off x="0" y="0"/>
                       <a:ext cx="2851150" cy="1663700"/>
                     </a:xfrm>
                     <a:prstGeom prst="rect">
@@ -6733,209 +7387,766 @@
     </w:p>
     <w:p/>
     <w:p/>
+    <w:p>
+      <w:pPr>
+        <w:pStyle w:val="Titre2"/>
+      </w:pPr>
+      <w:bookmarkStart w:id="29" w:name="_Toc513395104"/>
+      <w:r>
+        <w:t>Planification courante :</w:t>
+      </w:r>
+      <w:bookmarkEnd w:id="29"/>
+    </w:p>
     <w:p/>
-    <w:tbl>
-      <w:tblPr>
-        <w:tblStyle w:val="Grilledutableau"/>
-        <w:tblW w:w="0" w:type="auto"/>
-        <w:tblLook w:val="04A0" w:firstRow="1" w:lastRow="0" w:firstColumn="1" w:lastColumn="0" w:noHBand="0" w:noVBand="1"/>
-      </w:tblPr>
-      <w:tblGrid>
-        <w:gridCol w:w="1242"/>
-        <w:gridCol w:w="1418"/>
-        <w:gridCol w:w="6509"/>
-      </w:tblGrid>
-      <w:tr>
-        <w:tc>
-          <w:tcPr>
-            <w:tcW w:w="1242" w:type="dxa"/>
-          </w:tcPr>
-          <w:p>
-            <w:r>
-              <w:t>Version</w:t>
-            </w:r>
-          </w:p>
-        </w:tc>
-        <w:tc>
-          <w:tcPr>
-            <w:tcW w:w="1418" w:type="dxa"/>
-          </w:tcPr>
-          <w:p>
-            <w:r>
-              <w:t>Date</w:t>
-            </w:r>
-          </w:p>
-        </w:tc>
-        <w:tc>
-          <w:tcPr>
-            <w:tcW w:w="6509" w:type="dxa"/>
-          </w:tcPr>
-          <w:p>
-            <w:r>
-              <w:t>Ce qui a été fait</w:t>
-            </w:r>
-          </w:p>
-        </w:tc>
-      </w:tr>
-      <w:tr>
-        <w:tc>
-          <w:tcPr>
-            <w:tcW w:w="1242" w:type="dxa"/>
-          </w:tcPr>
-          <w:p>
-            <w:r>
-              <w:t>1</w:t>
-            </w:r>
-          </w:p>
-        </w:tc>
-        <w:tc>
-          <w:tcPr>
-            <w:tcW w:w="1418" w:type="dxa"/>
-          </w:tcPr>
-          <w:p>
-            <w:r>
-              <w:t>25.04.2018</w:t>
-            </w:r>
-          </w:p>
-        </w:tc>
-        <w:tc>
-          <w:tcPr>
-            <w:tcW w:w="6509" w:type="dxa"/>
-          </w:tcPr>
-          <w:p>
-            <w:r>
-              <w:t>Le rapport intermédiaire a été rendu</w:t>
-            </w:r>
-          </w:p>
-        </w:tc>
-      </w:tr>
-      <w:tr>
-        <w:tc>
-          <w:tcPr>
-            <w:tcW w:w="1242" w:type="dxa"/>
-          </w:tcPr>
-          <w:p>
-            <w:r>
-              <w:t>2</w:t>
-            </w:r>
-          </w:p>
-        </w:tc>
-        <w:tc>
-          <w:tcPr>
-            <w:tcW w:w="1418" w:type="dxa"/>
-          </w:tcPr>
-          <w:p>
-            <w:r>
-              <w:t>27.04.2018</w:t>
-            </w:r>
-          </w:p>
-        </w:tc>
-        <w:tc>
-          <w:tcPr>
-            <w:tcW w:w="6509" w:type="dxa"/>
-          </w:tcPr>
-          <w:p>
-            <w:r>
-              <w:t xml:space="preserve">Le rapport intermédiaire a été modifié selon des demandes du </w:t>
-            </w:r>
-            <w:r>
-              <w:t>professeur (</w:t>
-            </w:r>
-            <w:r>
-              <w:t xml:space="preserve">ajout de </w:t>
-            </w:r>
-            <w:proofErr w:type="spellStart"/>
-            <w:r>
-              <w:t>backlog</w:t>
-            </w:r>
-            <w:proofErr w:type="spellEnd"/>
-            <w:r>
-              <w:t xml:space="preserve"> et de sprint).</w:t>
-            </w:r>
-          </w:p>
-        </w:tc>
-      </w:tr>
-      <w:tr>
-        <w:tc>
-          <w:tcPr>
-            <w:tcW w:w="1242" w:type="dxa"/>
-          </w:tcPr>
-          <w:p>
-            <w:r>
-              <w:t>3</w:t>
-            </w:r>
-          </w:p>
-        </w:tc>
-        <w:tc>
-          <w:tcPr>
-            <w:tcW w:w="1418" w:type="dxa"/>
-          </w:tcPr>
-          <w:p>
-            <w:r>
-              <w:t>01.05.2018</w:t>
-            </w:r>
-          </w:p>
-        </w:tc>
-        <w:tc>
-          <w:tcPr>
-            <w:tcW w:w="6509" w:type="dxa"/>
-          </w:tcPr>
-          <w:p>
-            <w:r>
-              <w:t xml:space="preserve">Modification </w:t>
-            </w:r>
-            <w:r>
-              <w:t>d’</w:t>
-            </w:r>
-            <w:proofErr w:type="spellStart"/>
-            <w:r>
-              <w:t>icescrum</w:t>
-            </w:r>
-            <w:proofErr w:type="spellEnd"/>
-            <w:r>
-              <w:t xml:space="preserve"> comme demandé par email.</w:t>
-            </w:r>
-          </w:p>
-        </w:tc>
-      </w:tr>
-      <w:tr>
-        <w:tc>
-          <w:tcPr>
-            <w:tcW w:w="1242" w:type="dxa"/>
-          </w:tcPr>
-          <w:p/>
-        </w:tc>
-        <w:tc>
-          <w:tcPr>
-            <w:tcW w:w="1418" w:type="dxa"/>
-          </w:tcPr>
-          <w:p/>
-        </w:tc>
-        <w:tc>
-          <w:tcPr>
-            <w:tcW w:w="6509" w:type="dxa"/>
-          </w:tcPr>
-          <w:p/>
-        </w:tc>
-      </w:tr>
-    </w:tbl>
+    <w:p>
+      <w:pPr>
+        <w:pStyle w:val="Titre3"/>
+      </w:pPr>
+      <w:bookmarkStart w:id="30" w:name="_Toc513395105"/>
+      <w:r>
+        <w:t>Sprint N°1</w:t>
+      </w:r>
+      <w:bookmarkEnd w:id="30"/>
+      <w:r>
+        <w:t> </w:t>
+      </w:r>
+    </w:p>
+    <w:p>
+      <w:r>
+        <w:t xml:space="preserve">Pas de modification </w:t>
+      </w:r>
+    </w:p>
     <w:p/>
     <w:p>
       <w:pPr>
+        <w:pStyle w:val="Titre3"/>
+      </w:pPr>
+      <w:bookmarkStart w:id="31" w:name="_Toc513395106"/>
+      <w:r>
+        <w:t>Sprint N°2</w:t>
+      </w:r>
+      <w:bookmarkEnd w:id="31"/>
+    </w:p>
+    <w:p/>
+    <w:p>
+      <w:r>
+        <w:rPr>
+          <w:noProof/>
+          <w:lang w:val="fr-CH"/>
+        </w:rPr>
+        <w:drawing>
+          <wp:inline distT="0" distB="0" distL="0" distR="0" wp14:anchorId="3A2C4916" wp14:editId="76ABB26C">
+            <wp:extent cx="5733415" cy="1412764"/>
+            <wp:effectExtent l="0" t="0" r="635" b="0"/>
+            <wp:docPr id="4" name="Image 4"/>
+            <wp:cNvGraphicFramePr>
+              <a:graphicFrameLocks xmlns:a="http://schemas.openxmlformats.org/drawingml/2006/main" noChangeAspect="1"/>
+            </wp:cNvGraphicFramePr>
+            <a:graphic xmlns:a="http://schemas.openxmlformats.org/drawingml/2006/main">
+              <a:graphicData uri="http://schemas.openxmlformats.org/drawingml/2006/picture">
+                <pic:pic xmlns:pic="http://schemas.openxmlformats.org/drawingml/2006/picture">
+                  <pic:nvPicPr>
+                    <pic:cNvPr id="0" name=""/>
+                    <pic:cNvPicPr/>
+                  </pic:nvPicPr>
+                  <pic:blipFill>
+                    <a:blip r:embed="rId24"/>
+                    <a:stretch>
+                      <a:fillRect/>
+                    </a:stretch>
+                  </pic:blipFill>
+                  <pic:spPr>
+                    <a:xfrm>
+                      <a:off x="0" y="0"/>
+                      <a:ext cx="5733415" cy="1412764"/>
+                    </a:xfrm>
+                    <a:prstGeom prst="rect">
+                      <a:avLst/>
+                    </a:prstGeom>
+                  </pic:spPr>
+                </pic:pic>
+              </a:graphicData>
+            </a:graphic>
+          </wp:inline>
+        </w:drawing>
+      </w:r>
+    </w:p>
+    <w:p/>
+    <w:p>
+      <w:r>
+        <w:rPr>
+          <w:noProof/>
+          <w:lang w:val="fr-CH"/>
+        </w:rPr>
+        <mc:AlternateContent>
+          <mc:Choice Requires="wps">
+            <w:drawing>
+              <wp:anchor distT="0" distB="0" distL="114300" distR="114300" simplePos="0" relativeHeight="251667456" behindDoc="0" locked="0" layoutInCell="1" allowOverlap="1" wp14:anchorId="35E95EEB" wp14:editId="79BFCDA3">
+                <wp:simplePos x="0" y="0"/>
+                <wp:positionH relativeFrom="column">
+                  <wp:posOffset>2070100</wp:posOffset>
+                </wp:positionH>
+                <wp:positionV relativeFrom="paragraph">
+                  <wp:posOffset>2902585</wp:posOffset>
+                </wp:positionV>
+                <wp:extent cx="3581400" cy="863600"/>
+                <wp:effectExtent l="0" t="0" r="19050" b="12700"/>
+                <wp:wrapNone/>
+                <wp:docPr id="22" name="Zone de texte 22"/>
+                <wp:cNvGraphicFramePr/>
+                <a:graphic xmlns:a="http://schemas.openxmlformats.org/drawingml/2006/main">
+                  <a:graphicData uri="http://schemas.microsoft.com/office/word/2010/wordprocessingShape">
+                    <wps:wsp>
+                      <wps:cNvSpPr txBox="1"/>
+                      <wps:spPr>
+                        <a:xfrm>
+                          <a:off x="0" y="0"/>
+                          <a:ext cx="3581400" cy="863600"/>
+                        </a:xfrm>
+                        <a:prstGeom prst="rect">
+                          <a:avLst/>
+                        </a:prstGeom>
+                        <a:solidFill>
+                          <a:schemeClr val="lt1"/>
+                        </a:solidFill>
+                        <a:ln w="6350">
+                          <a:solidFill>
+                            <a:prstClr val="black"/>
+                          </a:solidFill>
+                        </a:ln>
+                        <a:effectLst/>
+                      </wps:spPr>
+                      <wps:style>
+                        <a:lnRef idx="0">
+                          <a:schemeClr val="accent1"/>
+                        </a:lnRef>
+                        <a:fillRef idx="0">
+                          <a:schemeClr val="accent1"/>
+                        </a:fillRef>
+                        <a:effectRef idx="0">
+                          <a:schemeClr val="accent1"/>
+                        </a:effectRef>
+                        <a:fontRef idx="minor">
+                          <a:schemeClr val="dk1"/>
+                        </a:fontRef>
+                      </wps:style>
+                      <wps:txbx>
+                        <w:txbxContent>
+                          <w:p>
+                            <w:pPr>
+                              <w:rPr>
+                                <w:lang w:val="fr-CH"/>
+                              </w:rPr>
+                            </w:pPr>
+                            <w:r>
+                              <w:rPr>
+                                <w:lang w:val="fr-CH"/>
+                              </w:rPr>
+                              <w:t xml:space="preserve">Déplacement du serpent sur la </w:t>
+                            </w:r>
+                            <w:proofErr w:type="spellStart"/>
+                            <w:r>
+                              <w:rPr>
+                                <w:lang w:val="fr-CH"/>
+                              </w:rPr>
+                              <w:t>map</w:t>
+                            </w:r>
+                            <w:proofErr w:type="spellEnd"/>
+                            <w:r>
+                              <w:rPr>
+                                <w:lang w:val="fr-CH"/>
+                              </w:rPr>
+                              <w:t xml:space="preserve"> </w:t>
+                            </w:r>
+                          </w:p>
+                          <w:p>
+                            <w:pPr>
+                              <w:rPr>
+                                <w:lang w:val="fr-CH"/>
+                              </w:rPr>
+                            </w:pPr>
+                            <w:r>
+                              <w:rPr>
+                                <w:lang w:val="fr-CH"/>
+                              </w:rPr>
+                              <w:t xml:space="preserve">Responsable : </w:t>
+                            </w:r>
+                            <w:r>
+                              <w:rPr>
+                                <w:lang w:val="fr-CH"/>
+                              </w:rPr>
+                              <w:t>Mathieu</w:t>
+                            </w:r>
+                          </w:p>
+                        </w:txbxContent>
+                      </wps:txbx>
+                      <wps:bodyPr rot="0" spcFirstLastPara="0" vertOverflow="overflow" horzOverflow="overflow" vert="horz" wrap="square" lIns="91440" tIns="45720" rIns="91440" bIns="45720" numCol="1" spcCol="0" rtlCol="0" fromWordArt="0" anchor="t" anchorCtr="0" forceAA="0" compatLnSpc="1">
+                        <a:prstTxWarp prst="textNoShape">
+                          <a:avLst/>
+                        </a:prstTxWarp>
+                        <a:noAutofit/>
+                      </wps:bodyPr>
+                    </wps:wsp>
+                  </a:graphicData>
+                </a:graphic>
+              </wp:anchor>
+            </w:drawing>
+          </mc:Choice>
+          <mc:Fallback>
+            <w:pict>
+              <v:shapetype id="_x0000_t202" coordsize="21600,21600" o:spt="202" path="m,l,21600r21600,l21600,xe">
+                <v:stroke joinstyle="miter"/>
+                <v:path gradientshapeok="t" o:connecttype="rect"/>
+              </v:shapetype>
+              <v:shape id="Zone de texte 22" o:spid="_x0000_s1026" type="#_x0000_t202" style="position:absolute;margin-left:163pt;margin-top:228.55pt;width:282pt;height:68pt;z-index:251667456;visibility:visible;mso-wrap-style:square;mso-wrap-distance-left:9pt;mso-wrap-distance-top:0;mso-wrap-distance-right:9pt;mso-wrap-distance-bottom:0;mso-position-horizontal:absolute;mso-position-horizontal-relative:text;mso-position-vertical:absolute;mso-position-vertical-relative:text;v-text-anchor:top" o:gfxdata="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" fillcolor="white [3201]" strokeweight=".5pt">
+                <v:textbox>
+                  <w:txbxContent>
+                    <w:p>
+                      <w:pPr>
+                        <w:rPr>
+                          <w:lang w:val="fr-CH"/>
+                        </w:rPr>
+                      </w:pPr>
+                      <w:r>
+                        <w:rPr>
+                          <w:lang w:val="fr-CH"/>
+                        </w:rPr>
+                        <w:t xml:space="preserve">Déplacement du serpent sur la </w:t>
+                      </w:r>
+                      <w:proofErr w:type="spellStart"/>
+                      <w:r>
+                        <w:rPr>
+                          <w:lang w:val="fr-CH"/>
+                        </w:rPr>
+                        <w:t>map</w:t>
+                      </w:r>
+                      <w:proofErr w:type="spellEnd"/>
+                      <w:r>
+                        <w:rPr>
+                          <w:lang w:val="fr-CH"/>
+                        </w:rPr>
+                        <w:t xml:space="preserve"> </w:t>
+                      </w:r>
+                    </w:p>
+                    <w:p>
+                      <w:pPr>
+                        <w:rPr>
+                          <w:lang w:val="fr-CH"/>
+                        </w:rPr>
+                      </w:pPr>
+                      <w:r>
+                        <w:rPr>
+                          <w:lang w:val="fr-CH"/>
+                        </w:rPr>
+                        <w:t xml:space="preserve">Responsable : </w:t>
+                      </w:r>
+                      <w:r>
+                        <w:rPr>
+                          <w:lang w:val="fr-CH"/>
+                        </w:rPr>
+                        <w:t>Mathieu</w:t>
+                      </w:r>
+                    </w:p>
+                  </w:txbxContent>
+                </v:textbox>
+              </v:shape>
+            </w:pict>
+          </mc:Fallback>
+        </mc:AlternateContent>
+      </w:r>
+      <w:r>
+        <w:rPr>
+          <w:noProof/>
+          <w:lang w:val="fr-CH"/>
+        </w:rPr>
+        <mc:AlternateContent>
+          <mc:Choice Requires="wps">
+            <w:drawing>
+              <wp:anchor distT="0" distB="0" distL="114300" distR="114300" simplePos="0" relativeHeight="251665408" behindDoc="0" locked="0" layoutInCell="1" allowOverlap="1" wp14:anchorId="4E092C22" wp14:editId="121ECB1F">
+                <wp:simplePos x="0" y="0"/>
+                <wp:positionH relativeFrom="column">
+                  <wp:posOffset>2070100</wp:posOffset>
+                </wp:positionH>
+                <wp:positionV relativeFrom="paragraph">
+                  <wp:posOffset>1988185</wp:posOffset>
+                </wp:positionV>
+                <wp:extent cx="3581400" cy="863600"/>
+                <wp:effectExtent l="0" t="0" r="19050" b="12700"/>
+                <wp:wrapNone/>
+                <wp:docPr id="21" name="Zone de texte 21"/>
+                <wp:cNvGraphicFramePr/>
+                <a:graphic xmlns:a="http://schemas.openxmlformats.org/drawingml/2006/main">
+                  <a:graphicData uri="http://schemas.microsoft.com/office/word/2010/wordprocessingShape">
+                    <wps:wsp>
+                      <wps:cNvSpPr txBox="1"/>
+                      <wps:spPr>
+                        <a:xfrm>
+                          <a:off x="0" y="0"/>
+                          <a:ext cx="3581400" cy="863600"/>
+                        </a:xfrm>
+                        <a:prstGeom prst="rect">
+                          <a:avLst/>
+                        </a:prstGeom>
+                        <a:solidFill>
+                          <a:schemeClr val="lt1"/>
+                        </a:solidFill>
+                        <a:ln w="6350">
+                          <a:solidFill>
+                            <a:prstClr val="black"/>
+                          </a:solidFill>
+                        </a:ln>
+                        <a:effectLst/>
+                      </wps:spPr>
+                      <wps:style>
+                        <a:lnRef idx="0">
+                          <a:schemeClr val="accent1"/>
+                        </a:lnRef>
+                        <a:fillRef idx="0">
+                          <a:schemeClr val="accent1"/>
+                        </a:fillRef>
+                        <a:effectRef idx="0">
+                          <a:schemeClr val="accent1"/>
+                        </a:effectRef>
+                        <a:fontRef idx="minor">
+                          <a:schemeClr val="dk1"/>
+                        </a:fontRef>
+                      </wps:style>
+                      <wps:txbx>
+                        <w:txbxContent>
+                          <w:p>
+                            <w:pPr>
+                              <w:rPr>
+                                <w:lang w:val="fr-CH"/>
+                              </w:rPr>
+                            </w:pPr>
+                            <w:r>
+                              <w:rPr>
+                                <w:lang w:val="fr-CH"/>
+                              </w:rPr>
+                              <w:t>Background de l’authentification et communication avec la BD</w:t>
+                            </w:r>
+                          </w:p>
+                          <w:p>
+                            <w:pPr>
+                              <w:rPr>
+                                <w:lang w:val="fr-CH"/>
+                              </w:rPr>
+                            </w:pPr>
+                            <w:r>
+                              <w:rPr>
+                                <w:lang w:val="fr-CH"/>
+                              </w:rPr>
+                              <w:t xml:space="preserve">Responsable : </w:t>
+                            </w:r>
+                            <w:r>
+                              <w:rPr>
+                                <w:lang w:val="fr-CH"/>
+                              </w:rPr>
+                              <w:t>Patrick</w:t>
+                            </w:r>
+                          </w:p>
+                        </w:txbxContent>
+                      </wps:txbx>
+                      <wps:bodyPr rot="0" spcFirstLastPara="0" vertOverflow="overflow" horzOverflow="overflow" vert="horz" wrap="square" lIns="91440" tIns="45720" rIns="91440" bIns="45720" numCol="1" spcCol="0" rtlCol="0" fromWordArt="0" anchor="t" anchorCtr="0" forceAA="0" compatLnSpc="1">
+                        <a:prstTxWarp prst="textNoShape">
+                          <a:avLst/>
+                        </a:prstTxWarp>
+                        <a:noAutofit/>
+                      </wps:bodyPr>
+                    </wps:wsp>
+                  </a:graphicData>
+                </a:graphic>
+              </wp:anchor>
+            </w:drawing>
+          </mc:Choice>
+          <mc:Fallback>
+            <w:pict>
+              <v:shape id="Zone de texte 21" o:spid="_x0000_s1027" type="#_x0000_t202" style="position:absolute;margin-left:163pt;margin-top:156.55pt;width:282pt;height:68pt;z-index:251665408;visibility:visible;mso-wrap-style:square;mso-wrap-distance-left:9pt;mso-wrap-distance-top:0;mso-wrap-distance-right:9pt;mso-wrap-distance-bottom:0;mso-position-horizontal:absolute;mso-position-horizontal-relative:text;mso-position-vertical:absolute;mso-position-vertical-relative:text;v-text-anchor:top" o:gfxdata="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" fillcolor="white [3201]" strokeweight=".5pt">
+                <v:textbox>
+                  <w:txbxContent>
+                    <w:p>
+                      <w:pPr>
+                        <w:rPr>
+                          <w:lang w:val="fr-CH"/>
+                        </w:rPr>
+                      </w:pPr>
+                      <w:r>
+                        <w:rPr>
+                          <w:lang w:val="fr-CH"/>
+                        </w:rPr>
+                        <w:t>Background de l’authentification et communication avec la BD</w:t>
+                      </w:r>
+                    </w:p>
+                    <w:p>
+                      <w:pPr>
+                        <w:rPr>
+                          <w:lang w:val="fr-CH"/>
+                        </w:rPr>
+                      </w:pPr>
+                      <w:r>
+                        <w:rPr>
+                          <w:lang w:val="fr-CH"/>
+                        </w:rPr>
+                        <w:t xml:space="preserve">Responsable : </w:t>
+                      </w:r>
+                      <w:r>
+                        <w:rPr>
+                          <w:lang w:val="fr-CH"/>
+                        </w:rPr>
+                        <w:t>Patrick</w:t>
+                      </w:r>
+                    </w:p>
+                  </w:txbxContent>
+                </v:textbox>
+              </v:shape>
+            </w:pict>
+          </mc:Fallback>
+        </mc:AlternateContent>
+      </w:r>
+      <w:r>
+        <w:rPr>
+          <w:noProof/>
+          <w:lang w:val="fr-CH"/>
+        </w:rPr>
+        <mc:AlternateContent>
+          <mc:Choice Requires="wps">
+            <w:drawing>
+              <wp:anchor distT="0" distB="0" distL="114300" distR="114300" simplePos="0" relativeHeight="251663360" behindDoc="0" locked="0" layoutInCell="1" allowOverlap="1" wp14:anchorId="0E4C203A" wp14:editId="0CD1F058">
+                <wp:simplePos x="0" y="0"/>
+                <wp:positionH relativeFrom="column">
+                  <wp:posOffset>2070100</wp:posOffset>
+                </wp:positionH>
+                <wp:positionV relativeFrom="paragraph">
+                  <wp:posOffset>1010285</wp:posOffset>
+                </wp:positionV>
+                <wp:extent cx="3581400" cy="863600"/>
+                <wp:effectExtent l="0" t="0" r="19050" b="12700"/>
+                <wp:wrapNone/>
+                <wp:docPr id="20" name="Zone de texte 20"/>
+                <wp:cNvGraphicFramePr/>
+                <a:graphic xmlns:a="http://schemas.openxmlformats.org/drawingml/2006/main">
+                  <a:graphicData uri="http://schemas.microsoft.com/office/word/2010/wordprocessingShape">
+                    <wps:wsp>
+                      <wps:cNvSpPr txBox="1"/>
+                      <wps:spPr>
+                        <a:xfrm>
+                          <a:off x="0" y="0"/>
+                          <a:ext cx="3581400" cy="863600"/>
+                        </a:xfrm>
+                        <a:prstGeom prst="rect">
+                          <a:avLst/>
+                        </a:prstGeom>
+                        <a:solidFill>
+                          <a:schemeClr val="lt1"/>
+                        </a:solidFill>
+                        <a:ln w="6350">
+                          <a:solidFill>
+                            <a:prstClr val="black"/>
+                          </a:solidFill>
+                        </a:ln>
+                        <a:effectLst/>
+                      </wps:spPr>
+                      <wps:style>
+                        <a:lnRef idx="0">
+                          <a:schemeClr val="accent1"/>
+                        </a:lnRef>
+                        <a:fillRef idx="0">
+                          <a:schemeClr val="accent1"/>
+                        </a:fillRef>
+                        <a:effectRef idx="0">
+                          <a:schemeClr val="accent1"/>
+                        </a:effectRef>
+                        <a:fontRef idx="minor">
+                          <a:schemeClr val="dk1"/>
+                        </a:fontRef>
+                      </wps:style>
+                      <wps:txbx>
+                        <w:txbxContent>
+                          <w:p>
+                            <w:pPr>
+                              <w:rPr>
+                                <w:lang w:val="fr-CH"/>
+                              </w:rPr>
+                            </w:pPr>
+                            <w:r>
+                              <w:rPr>
+                                <w:lang w:val="fr-CH"/>
+                              </w:rPr>
+                              <w:t>Interface graphique de l’Authentification</w:t>
+                            </w:r>
+                          </w:p>
+                          <w:p>
+                            <w:pPr>
+                              <w:rPr>
+                                <w:lang w:val="fr-CH"/>
+                              </w:rPr>
+                            </w:pPr>
+                            <w:r>
+                              <w:rPr>
+                                <w:lang w:val="fr-CH"/>
+                              </w:rPr>
+                              <w:t>Responsable : Lionel</w:t>
+                            </w:r>
+                          </w:p>
+                        </w:txbxContent>
+                      </wps:txbx>
+                      <wps:bodyPr rot="0" spcFirstLastPara="0" vertOverflow="overflow" horzOverflow="overflow" vert="horz" wrap="square" lIns="91440" tIns="45720" rIns="91440" bIns="45720" numCol="1" spcCol="0" rtlCol="0" fromWordArt="0" anchor="t" anchorCtr="0" forceAA="0" compatLnSpc="1">
+                        <a:prstTxWarp prst="textNoShape">
+                          <a:avLst/>
+                        </a:prstTxWarp>
+                        <a:noAutofit/>
+                      </wps:bodyPr>
+                    </wps:wsp>
+                  </a:graphicData>
+                </a:graphic>
+              </wp:anchor>
+            </w:drawing>
+          </mc:Choice>
+          <mc:Fallback>
+            <w:pict>
+              <v:shape id="Zone de texte 20" o:spid="_x0000_s1028" type="#_x0000_t202" style="position:absolute;margin-left:163pt;margin-top:79.55pt;width:282pt;height:68pt;z-index:251663360;visibility:visible;mso-wrap-style:square;mso-wrap-distance-left:9pt;mso-wrap-distance-top:0;mso-wrap-distance-right:9pt;mso-wrap-distance-bottom:0;mso-position-horizontal:absolute;mso-position-horizontal-relative:text;mso-position-vertical:absolute;mso-position-vertical-relative:text;v-text-anchor:top" o:gfxdata="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" fillcolor="white [3201]" strokeweight=".5pt">
+                <v:textbox>
+                  <w:txbxContent>
+                    <w:p>
+                      <w:pPr>
+                        <w:rPr>
+                          <w:lang w:val="fr-CH"/>
+                        </w:rPr>
+                      </w:pPr>
+                      <w:r>
+                        <w:rPr>
+                          <w:lang w:val="fr-CH"/>
+                        </w:rPr>
+                        <w:t>Interface graphique de l’Authentification</w:t>
+                      </w:r>
+                    </w:p>
+                    <w:p>
+                      <w:pPr>
+                        <w:rPr>
+                          <w:lang w:val="fr-CH"/>
+                        </w:rPr>
+                      </w:pPr>
+                      <w:r>
+                        <w:rPr>
+                          <w:lang w:val="fr-CH"/>
+                        </w:rPr>
+                        <w:t>Responsable : Lionel</w:t>
+                      </w:r>
+                    </w:p>
+                  </w:txbxContent>
+                </v:textbox>
+              </v:shape>
+            </w:pict>
+          </mc:Fallback>
+        </mc:AlternateContent>
+      </w:r>
+      <w:r>
+        <w:rPr>
+          <w:noProof/>
+          <w:lang w:val="fr-CH"/>
+        </w:rPr>
+        <mc:AlternateContent>
+          <mc:Choice Requires="wps">
+            <w:drawing>
+              <wp:anchor distT="0" distB="0" distL="114300" distR="114300" simplePos="0" relativeHeight="251661312" behindDoc="0" locked="0" layoutInCell="1" allowOverlap="1" wp14:anchorId="69096B0A" wp14:editId="54F1A8FB">
+                <wp:simplePos x="0" y="0"/>
+                <wp:positionH relativeFrom="column">
+                  <wp:posOffset>2070100</wp:posOffset>
+                </wp:positionH>
+                <wp:positionV relativeFrom="paragraph">
+                  <wp:posOffset>51435</wp:posOffset>
+                </wp:positionV>
+                <wp:extent cx="3581400" cy="863600"/>
+                <wp:effectExtent l="0" t="0" r="19050" b="12700"/>
+                <wp:wrapNone/>
+                <wp:docPr id="19" name="Zone de texte 19"/>
+                <wp:cNvGraphicFramePr/>
+                <a:graphic xmlns:a="http://schemas.openxmlformats.org/drawingml/2006/main">
+                  <a:graphicData uri="http://schemas.microsoft.com/office/word/2010/wordprocessingShape">
+                    <wps:wsp>
+                      <wps:cNvSpPr txBox="1"/>
+                      <wps:spPr>
+                        <a:xfrm>
+                          <a:off x="0" y="0"/>
+                          <a:ext cx="3581400" cy="863600"/>
+                        </a:xfrm>
+                        <a:prstGeom prst="rect">
+                          <a:avLst/>
+                        </a:prstGeom>
+                        <a:solidFill>
+                          <a:schemeClr val="lt1"/>
+                        </a:solidFill>
+                        <a:ln w="6350">
+                          <a:solidFill>
+                            <a:prstClr val="black"/>
+                          </a:solidFill>
+                        </a:ln>
+                        <a:effectLst/>
+                      </wps:spPr>
+                      <wps:style>
+                        <a:lnRef idx="0">
+                          <a:schemeClr val="accent1"/>
+                        </a:lnRef>
+                        <a:fillRef idx="0">
+                          <a:schemeClr val="accent1"/>
+                        </a:fillRef>
+                        <a:effectRef idx="0">
+                          <a:schemeClr val="accent1"/>
+                        </a:effectRef>
+                        <a:fontRef idx="minor">
+                          <a:schemeClr val="dk1"/>
+                        </a:fontRef>
+                      </wps:style>
+                      <wps:txbx>
+                        <w:txbxContent>
+                          <w:p>
+                            <w:pPr>
+                              <w:rPr>
+                                <w:lang w:val="fr-CH"/>
+                              </w:rPr>
+                            </w:pPr>
+                            <w:r>
+                              <w:rPr>
+                                <w:lang w:val="fr-CH"/>
+                              </w:rPr>
+                              <w:t>Tâche non complétement terminée du sprint N°1</w:t>
+                            </w:r>
+                          </w:p>
+                          <w:p>
+                            <w:pPr>
+                              <w:rPr>
+                                <w:lang w:val="fr-CH"/>
+                              </w:rPr>
+                            </w:pPr>
+                            <w:r>
+                              <w:rPr>
+                                <w:lang w:val="fr-CH"/>
+                              </w:rPr>
+                              <w:t>Responsable : Lionel</w:t>
+                            </w:r>
+                          </w:p>
+                        </w:txbxContent>
+                      </wps:txbx>
+                      <wps:bodyPr rot="0" spcFirstLastPara="0" vertOverflow="overflow" horzOverflow="overflow" vert="horz" wrap="square" lIns="91440" tIns="45720" rIns="91440" bIns="45720" numCol="1" spcCol="0" rtlCol="0" fromWordArt="0" anchor="t" anchorCtr="0" forceAA="0" compatLnSpc="1">
+                        <a:prstTxWarp prst="textNoShape">
+                          <a:avLst/>
+                        </a:prstTxWarp>
+                        <a:noAutofit/>
+                      </wps:bodyPr>
+                    </wps:wsp>
+                  </a:graphicData>
+                </a:graphic>
+              </wp:anchor>
+            </w:drawing>
+          </mc:Choice>
+          <mc:Fallback>
+            <w:pict>
+              <v:shape id="Zone de texte 19" o:spid="_x0000_s1029" type="#_x0000_t202" style="position:absolute;margin-left:163pt;margin-top:4.05pt;width:282pt;height:68pt;z-index:251661312;visibility:visible;mso-wrap-style:square;mso-wrap-distance-left:9pt;mso-wrap-distance-top:0;mso-wrap-distance-right:9pt;mso-wrap-distance-bottom:0;mso-position-horizontal:absolute;mso-position-horizontal-relative:text;mso-position-vertical:absolute;mso-position-vertical-relative:text;v-text-anchor:top" o:gfxdata="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" fillcolor="white [3201]" strokeweight=".5pt">
+                <v:textbox>
+                  <w:txbxContent>
+                    <w:p>
+                      <w:pPr>
+                        <w:rPr>
+                          <w:lang w:val="fr-CH"/>
+                        </w:rPr>
+                      </w:pPr>
+                      <w:r>
+                        <w:rPr>
+                          <w:lang w:val="fr-CH"/>
+                        </w:rPr>
+                        <w:t>Tâche non complétement terminée du sprint N°1</w:t>
+                      </w:r>
+                    </w:p>
+                    <w:p>
+                      <w:pPr>
+                        <w:rPr>
+                          <w:lang w:val="fr-CH"/>
+                        </w:rPr>
+                      </w:pPr>
+                      <w:r>
+                        <w:rPr>
+                          <w:lang w:val="fr-CH"/>
+                        </w:rPr>
+                        <w:t>Responsable : Lionel</w:t>
+                      </w:r>
+                    </w:p>
+                  </w:txbxContent>
+                </v:textbox>
+              </v:shape>
+            </w:pict>
+          </mc:Fallback>
+        </mc:AlternateContent>
+      </w:r>
+      <w:r>
+        <w:rPr>
+          <w:noProof/>
+          <w:lang w:val="fr-CH"/>
+        </w:rPr>
+        <w:drawing>
+          <wp:inline distT="0" distB="0" distL="0" distR="0" wp14:anchorId="33848DA0" wp14:editId="3EAA2895">
+            <wp:extent cx="1862282" cy="3812778"/>
+            <wp:effectExtent l="0" t="0" r="5080" b="0"/>
+            <wp:docPr id="18" name="Image 18"/>
+            <wp:cNvGraphicFramePr>
+              <a:graphicFrameLocks xmlns:a="http://schemas.openxmlformats.org/drawingml/2006/main" noChangeAspect="1"/>
+            </wp:cNvGraphicFramePr>
+            <a:graphic xmlns:a="http://schemas.openxmlformats.org/drawingml/2006/main">
+              <a:graphicData uri="http://schemas.openxmlformats.org/drawingml/2006/picture">
+                <pic:pic xmlns:pic="http://schemas.openxmlformats.org/drawingml/2006/picture">
+                  <pic:nvPicPr>
+                    <pic:cNvPr id="0" name=""/>
+                    <pic:cNvPicPr/>
+                  </pic:nvPicPr>
+                  <pic:blipFill>
+                    <a:blip r:embed="rId25">
+                      <a:extLst>
+                        <a:ext uri="{28A0092B-C50C-407E-A947-70E740481C1C}">
+                          <a14:useLocalDpi xmlns:a14="http://schemas.microsoft.com/office/drawing/2010/main" val="0"/>
+                        </a:ext>
+                      </a:extLst>
+                    </a:blip>
+                    <a:stretch>
+                      <a:fillRect/>
+                    </a:stretch>
+                  </pic:blipFill>
+                  <pic:spPr>
+                    <a:xfrm>
+                      <a:off x="0" y="0"/>
+                      <a:ext cx="1862282" cy="3812778"/>
+                    </a:xfrm>
+                    <a:prstGeom prst="rect">
+                      <a:avLst/>
+                    </a:prstGeom>
+                  </pic:spPr>
+                </pic:pic>
+              </a:graphicData>
+            </a:graphic>
+          </wp:inline>
+        </w:drawing>
+      </w:r>
+    </w:p>
+    <w:p/>
+    <w:p>
+      <w:pPr>
         <w:pStyle w:val="Titre2"/>
       </w:pPr>
-      <w:r>
+      <w:bookmarkStart w:id="32" w:name="_Toc513395107"/>
+      <w:r>
+        <w:lastRenderedPageBreak/>
         <w:t>Bilan itération:</w:t>
       </w:r>
+      <w:bookmarkEnd w:id="32"/>
     </w:p>
     <w:p/>
     <w:p>
       <w:pPr>
         <w:pStyle w:val="Titre3"/>
       </w:pPr>
+      <w:bookmarkStart w:id="33" w:name="_Toc513395108"/>
       <w:r>
         <w:t>Bilan Sprint N°1</w:t>
       </w:r>
+      <w:bookmarkEnd w:id="33"/>
     </w:p>
     <w:p>
       <w:pPr>
@@ -7013,7 +8224,7 @@
     </w:p>
     <w:p>
       <w:pPr>
-        <w:pStyle w:val="Pardeliste"/>
+        <w:pStyle w:val="Paragraphedeliste"/>
       </w:pPr>
       <w:r>
         <w:t>Comme cité au point numér</w:t>
@@ -7039,27 +8250,10 @@
       </w:r>
       <w:proofErr w:type="spellEnd"/>
       <w:r>
-        <w:t xml:space="preserve">, vous pouvez vous référer à la partie sprint N°2 plus haut dans le rapport </w:t>
-      </w:r>
-      <w:r>
-        <w:t>(il</w:t>
-      </w:r>
-      <w:r>
-        <w:t xml:space="preserve"> y aura juste l’histoire créer le serveur qui continuera du sprint N°1 au sprint N°2.</w:t>
-      </w:r>
-      <w:r>
-        <w:t>).</w:t>
-      </w:r>
-      <w:r>
-        <w:t xml:space="preserve">Vous pouvez aussi vous référer à </w:t>
-      </w:r>
-      <w:proofErr w:type="spellStart"/>
-      <w:r>
-        <w:t>IceScrum</w:t>
-      </w:r>
-      <w:proofErr w:type="spellEnd"/>
-      <w:r>
-        <w:t>.</w:t>
+        <w:t xml:space="preserve">, vous pouvez vous référer </w:t>
+      </w:r>
+      <w:r>
+        <w:t>à planification courante Sprint N°2</w:t>
       </w:r>
     </w:p>
     <w:p>
@@ -7085,7 +8279,7 @@
     </w:p>
     <w:p>
       <w:pPr>
-        <w:pStyle w:val="Pardeliste"/>
+        <w:pStyle w:val="Paragraphedeliste"/>
       </w:pPr>
       <w:r>
         <w:t>Nous avons décidé de changer nos différents rôles de cette manière :</w:t>
@@ -7093,7 +8287,7 @@
     </w:p>
     <w:p>
       <w:pPr>
-        <w:pStyle w:val="Pardeliste"/>
+        <w:pStyle w:val="Paragraphedeliste"/>
         <w:numPr>
           <w:ilvl w:val="1"/>
           <w:numId w:val="2"/>
@@ -7110,7 +8304,7 @@
     </w:p>
     <w:p>
       <w:pPr>
-        <w:pStyle w:val="Pardeliste"/>
+        <w:pStyle w:val="Paragraphedeliste"/>
         <w:numPr>
           <w:ilvl w:val="1"/>
           <w:numId w:val="2"/>
@@ -7135,7 +8329,7 @@
     </w:p>
     <w:p>
       <w:pPr>
-        <w:pStyle w:val="Pardeliste"/>
+        <w:pStyle w:val="Paragraphedeliste"/>
         <w:numPr>
           <w:ilvl w:val="1"/>
           <w:numId w:val="2"/>
@@ -7199,7 +8393,6 @@
         <w:ind w:left="708"/>
       </w:pPr>
       <w:r>
-        <w:lastRenderedPageBreak/>
         <w:t>Nous avons décidé, par soucis de praticité que les serpents seront déplacé</w:t>
       </w:r>
       <w:r>
@@ -7234,7 +8427,7 @@
     </w:p>
     <w:p>
       <w:pPr>
-        <w:pStyle w:val="Pardeliste"/>
+        <w:pStyle w:val="Paragraphedeliste"/>
       </w:pPr>
       <w:r>
         <w:t>Le premier sprint c’est plutôt bien passé, plusieurs chose</w:t>
@@ -7257,7 +8450,7 @@
     </w:p>
     <w:p>
       <w:pPr>
-        <w:pStyle w:val="Pardeliste"/>
+        <w:pStyle w:val="Paragraphedeliste"/>
       </w:pPr>
     </w:p>
     <w:p>
@@ -7274,7 +8467,7 @@
     </w:p>
     <w:p>
       <w:pPr>
-        <w:pStyle w:val="Pardeliste"/>
+        <w:pStyle w:val="Paragraphedeliste"/>
       </w:pPr>
       <w:r>
         <w:t xml:space="preserve">Nous sommes plutôt satisfait de notre travail et avons même avancé un peu plus que prévu pour l’histoire déplacement du carré, en effet notre carré peut traverser les murs et par conséquent notre serpent le pourra aussi. Si nous devions émettre une critique, c’est que nous n’avons pas pu travailler de </w:t>
@@ -7283,7 +8476,11 @@
         <w:t>manière homogène</w:t>
       </w:r>
       <w:r>
-        <w:t xml:space="preserve"> toute la semaine (de mercredi à mercredi) mais avons fait nos différentes histoires depuis lundi.</w:t>
+        <w:t xml:space="preserve"> toute la </w:t>
+      </w:r>
+      <w:r>
+        <w:lastRenderedPageBreak/>
+        <w:t>semaine (de mercredi à mercredi) mais avons fait nos différentes histoires depuis lundi.</w:t>
       </w:r>
     </w:p>
     <w:p/>
@@ -7291,9 +8488,14 @@
       <w:pPr>
         <w:pStyle w:val="Titre3"/>
       </w:pPr>
+      <w:bookmarkStart w:id="34" w:name="_Toc513395109"/>
       <w:r>
         <w:t>Bilan Personnels</w:t>
       </w:r>
+      <w:r>
+        <w:t xml:space="preserve"> N°1</w:t>
+      </w:r>
+      <w:bookmarkEnd w:id="34"/>
     </w:p>
     <w:p/>
     <w:p>
@@ -7330,7 +8532,15 @@
         <w:t>ma tâche</w:t>
       </w:r>
       <w:r>
-        <w:t>.</w:t>
+        <w:t xml:space="preserve"> (le temps initiale avait été prévu avec java FX et Guillaume avait essayé durant environ 4 heures de faire déplacer le carré comme nous le voulions, la librairie </w:t>
+      </w:r>
+      <w:proofErr w:type="spellStart"/>
+      <w:r>
+        <w:t>LibGDX</w:t>
+      </w:r>
+      <w:proofErr w:type="spellEnd"/>
+      <w:r>
+        <w:t xml:space="preserve"> a considérablement accéléré les choses).   </w:t>
       </w:r>
     </w:p>
     <w:p>
@@ -7463,7 +8673,7 @@
     </w:p>
     <w:p>
       <w:pPr>
-        <w:pStyle w:val="Pardeliste"/>
+        <w:pStyle w:val="Paragraphedeliste"/>
       </w:pPr>
       <w:r>
         <w:t>-Prévoir quelques heures pour se documenter sur le protocole UDP</w:t>
@@ -7473,7 +8683,6 @@
     <w:p/>
     <w:p>
       <w:r>
-        <w:lastRenderedPageBreak/>
         <w:t>Guillaume</w:t>
       </w:r>
     </w:p>
@@ -7548,16 +8757,12 @@
       <w:r>
         <w:t>.</w:t>
       </w:r>
-      <w:bookmarkStart w:id="28" w:name="_GoBack"/>
-      <w:bookmarkEnd w:id="28"/>
     </w:p>
     <w:p/>
     <w:p/>
     <w:p/>
-    <w:p/>
-    <w:p>
-      <w:pPr>
-        <w:jc w:val="center"/>
+    <w:p>
+      <w:pPr>
         <w:rPr>
           <w:sz w:val="24"/>
           <w:szCs w:val="24"/>
@@ -7565,8 +8770,8 @@
       </w:pPr>
     </w:p>
     <w:sectPr>
-      <w:headerReference w:type="default" r:id="rId23"/>
-      <w:footerReference w:type="default" r:id="rId24"/>
+      <w:headerReference w:type="default" r:id="rId26"/>
+      <w:footerReference w:type="default" r:id="rId27"/>
       <w:pgSz w:w="11909" w:h="16834"/>
       <w:pgMar w:top="1440" w:right="1440" w:bottom="1440" w:left="1440" w:header="0" w:footer="720" w:gutter="0"/>
       <w:pgNumType w:start="1"/>
@@ -7577,7 +8782,7 @@
 </file>
 
 <file path=word/endnotes.xml><?xml version="1.0" encoding="utf-8"?>
-<w:endnotes xmlns:wpc="http://schemas.microsoft.com/office/word/2010/wordprocessingCanvas" xmlns:mo="http://schemas.microsoft.com/office/mac/office/2008/main" xmlns:mc="http://schemas.openxmlformats.org/markup-compatibility/2006" xmlns:mv="urn:schemas-microsoft-com:mac:vml" xmlns:o="urn:schemas-microsoft-com:office:office" xmlns:r="http://schemas.openxmlformats.org/officeDocument/2006/relationships" xmlns:m="http://schemas.openxmlformats.org/officeDocument/2006/math" xmlns:v="urn:schemas-microsoft-com:vml" xmlns:wp14="http://schemas.microsoft.com/office/word/2010/wordprocessingDrawing" xmlns:wp="http://schemas.openxmlformats.org/drawingml/2006/wordprocessingDrawing" xmlns:w10="urn:schemas-microsoft-com:office:word" xmlns:w="http://schemas.openxmlformats.org/wordprocessingml/2006/main" xmlns:w14="http://schemas.microsoft.com/office/word/2010/wordml" xmlns:w15="http://schemas.microsoft.com/office/word/2012/wordml" xmlns:wpg="http://schemas.microsoft.com/office/word/2010/wordprocessingGroup" xmlns:wpi="http://schemas.microsoft.com/office/word/2010/wordprocessingInk" xmlns:wne="http://schemas.microsoft.com/office/word/2006/wordml" xmlns:wps="http://schemas.microsoft.com/office/word/2010/wordprocessingShape" mc:Ignorable="w14 w15 wp14">
+<w:endnotes xmlns:wpc="http://schemas.microsoft.com/office/word/2010/wordprocessingCanvas" xmlns:mc="http://schemas.openxmlformats.org/markup-compatibility/2006" xmlns:o="urn:schemas-microsoft-com:office:office" xmlns:r="http://schemas.openxmlformats.org/officeDocument/2006/relationships" xmlns:m="http://schemas.openxmlformats.org/officeDocument/2006/math" xmlns:v="urn:schemas-microsoft-com:vml" xmlns:wp14="http://schemas.microsoft.com/office/word/2010/wordprocessingDrawing" xmlns:wp="http://schemas.openxmlformats.org/drawingml/2006/wordprocessingDrawing" xmlns:w10="urn:schemas-microsoft-com:office:word" xmlns:w="http://schemas.openxmlformats.org/wordprocessingml/2006/main" xmlns:w14="http://schemas.microsoft.com/office/word/2010/wordml" xmlns:wpg="http://schemas.microsoft.com/office/word/2010/wordprocessingGroup" xmlns:wpi="http://schemas.microsoft.com/office/word/2010/wordprocessingInk" xmlns:wne="http://schemas.microsoft.com/office/word/2006/wordml" xmlns:wps="http://schemas.microsoft.com/office/word/2010/wordprocessingShape" mc:Ignorable="w14 wp14">
   <w:endnote w:type="separator" w:id="-1">
     <w:p>
       <w:pPr>
@@ -7602,7 +8807,7 @@
 </file>
 
 <file path=word/footer1.xml><?xml version="1.0" encoding="utf-8"?>
-<w:ftr xmlns:wpc="http://schemas.microsoft.com/office/word/2010/wordprocessingCanvas" xmlns:mo="http://schemas.microsoft.com/office/mac/office/2008/main" xmlns:mc="http://schemas.openxmlformats.org/markup-compatibility/2006" xmlns:mv="urn:schemas-microsoft-com:mac:vml" xmlns:o="urn:schemas-microsoft-com:office:office" xmlns:r="http://schemas.openxmlformats.org/officeDocument/2006/relationships" xmlns:m="http://schemas.openxmlformats.org/officeDocument/2006/math" xmlns:v="urn:schemas-microsoft-com:vml" xmlns:wp14="http://schemas.microsoft.com/office/word/2010/wordprocessingDrawing" xmlns:wp="http://schemas.openxmlformats.org/drawingml/2006/wordprocessingDrawing" xmlns:w10="urn:schemas-microsoft-com:office:word" xmlns:w="http://schemas.openxmlformats.org/wordprocessingml/2006/main" xmlns:w14="http://schemas.microsoft.com/office/word/2010/wordml" xmlns:w15="http://schemas.microsoft.com/office/word/2012/wordml" xmlns:wpg="http://schemas.microsoft.com/office/word/2010/wordprocessingGroup" xmlns:wpi="http://schemas.microsoft.com/office/word/2010/wordprocessingInk" xmlns:wne="http://schemas.microsoft.com/office/word/2006/wordml" xmlns:wps="http://schemas.microsoft.com/office/word/2010/wordprocessingShape" mc:Ignorable="w14 w15 wp14">
+<w:ftr xmlns:wpc="http://schemas.microsoft.com/office/word/2010/wordprocessingCanvas" xmlns:mc="http://schemas.openxmlformats.org/markup-compatibility/2006" xmlns:o="urn:schemas-microsoft-com:office:office" xmlns:r="http://schemas.openxmlformats.org/officeDocument/2006/relationships" xmlns:m="http://schemas.openxmlformats.org/officeDocument/2006/math" xmlns:v="urn:schemas-microsoft-com:vml" xmlns:wp14="http://schemas.microsoft.com/office/word/2010/wordprocessingDrawing" xmlns:wp="http://schemas.openxmlformats.org/drawingml/2006/wordprocessingDrawing" xmlns:w10="urn:schemas-microsoft-com:office:word" xmlns:w="http://schemas.openxmlformats.org/wordprocessingml/2006/main" xmlns:w14="http://schemas.microsoft.com/office/word/2010/wordml" xmlns:wpg="http://schemas.microsoft.com/office/word/2010/wordprocessingGroup" xmlns:wpi="http://schemas.microsoft.com/office/word/2010/wordprocessingInk" xmlns:wne="http://schemas.microsoft.com/office/word/2006/wordml" xmlns:wps="http://schemas.microsoft.com/office/word/2010/wordprocessingShape" mc:Ignorable="w14 wp14">
   <w:p>
     <w:r>
       <w:pict w14:anchorId="2B777E0C">
@@ -7678,7 +8883,7 @@
         <w:sz w:val="16"/>
         <w:szCs w:val="16"/>
       </w:rPr>
-      <w:t>15</w:t>
+      <w:t>20</w:t>
     </w:r>
     <w:r>
       <w:rPr>
@@ -7758,7 +8963,7 @@
 </file>
 
 <file path=word/footnotes.xml><?xml version="1.0" encoding="utf-8"?>
-<w:footnotes xmlns:wpc="http://schemas.microsoft.com/office/word/2010/wordprocessingCanvas" xmlns:mo="http://schemas.microsoft.com/office/mac/office/2008/main" xmlns:mc="http://schemas.openxmlformats.org/markup-compatibility/2006" xmlns:mv="urn:schemas-microsoft-com:mac:vml" xmlns:o="urn:schemas-microsoft-com:office:office" xmlns:r="http://schemas.openxmlformats.org/officeDocument/2006/relationships" xmlns:m="http://schemas.openxmlformats.org/officeDocument/2006/math" xmlns:v="urn:schemas-microsoft-com:vml" xmlns:wp14="http://schemas.microsoft.com/office/word/2010/wordprocessingDrawing" xmlns:wp="http://schemas.openxmlformats.org/drawingml/2006/wordprocessingDrawing" xmlns:w10="urn:schemas-microsoft-com:office:word" xmlns:w="http://schemas.openxmlformats.org/wordprocessingml/2006/main" xmlns:w14="http://schemas.microsoft.com/office/word/2010/wordml" xmlns:w15="http://schemas.microsoft.com/office/word/2012/wordml" xmlns:wpg="http://schemas.microsoft.com/office/word/2010/wordprocessingGroup" xmlns:wpi="http://schemas.microsoft.com/office/word/2010/wordprocessingInk" xmlns:wne="http://schemas.microsoft.com/office/word/2006/wordml" xmlns:wps="http://schemas.microsoft.com/office/word/2010/wordprocessingShape" mc:Ignorable="w14 w15 wp14">
+<w:footnotes xmlns:wpc="http://schemas.microsoft.com/office/word/2010/wordprocessingCanvas" xmlns:mc="http://schemas.openxmlformats.org/markup-compatibility/2006" xmlns:o="urn:schemas-microsoft-com:office:office" xmlns:r="http://schemas.openxmlformats.org/officeDocument/2006/relationships" xmlns:m="http://schemas.openxmlformats.org/officeDocument/2006/math" xmlns:v="urn:schemas-microsoft-com:vml" xmlns:wp14="http://schemas.microsoft.com/office/word/2010/wordprocessingDrawing" xmlns:wp="http://schemas.openxmlformats.org/drawingml/2006/wordprocessingDrawing" xmlns:w10="urn:schemas-microsoft-com:office:word" xmlns:w="http://schemas.openxmlformats.org/wordprocessingml/2006/main" xmlns:w14="http://schemas.microsoft.com/office/word/2010/wordml" xmlns:wpg="http://schemas.microsoft.com/office/word/2010/wordprocessingGroup" xmlns:wpi="http://schemas.microsoft.com/office/word/2010/wordprocessingInk" xmlns:wne="http://schemas.microsoft.com/office/word/2006/wordml" xmlns:wps="http://schemas.microsoft.com/office/word/2010/wordprocessingShape" mc:Ignorable="w14 wp14">
   <w:footnote w:type="separator" w:id="-1">
     <w:p>
       <w:pPr>
@@ -7783,7 +8988,7 @@
 </file>
 
 <file path=word/header1.xml><?xml version="1.0" encoding="utf-8"?>
-<w:hdr xmlns:wpc="http://schemas.microsoft.com/office/word/2010/wordprocessingCanvas" xmlns:mo="http://schemas.microsoft.com/office/mac/office/2008/main" xmlns:mc="http://schemas.openxmlformats.org/markup-compatibility/2006" xmlns:mv="urn:schemas-microsoft-com:mac:vml" xmlns:o="urn:schemas-microsoft-com:office:office" xmlns:r="http://schemas.openxmlformats.org/officeDocument/2006/relationships" xmlns:m="http://schemas.openxmlformats.org/officeDocument/2006/math" xmlns:v="urn:schemas-microsoft-com:vml" xmlns:wp14="http://schemas.microsoft.com/office/word/2010/wordprocessingDrawing" xmlns:wp="http://schemas.openxmlformats.org/drawingml/2006/wordprocessingDrawing" xmlns:w10="urn:schemas-microsoft-com:office:word" xmlns:w="http://schemas.openxmlformats.org/wordprocessingml/2006/main" xmlns:w14="http://schemas.microsoft.com/office/word/2010/wordml" xmlns:w15="http://schemas.microsoft.com/office/word/2012/wordml" xmlns:wpg="http://schemas.microsoft.com/office/word/2010/wordprocessingGroup" xmlns:wpi="http://schemas.microsoft.com/office/word/2010/wordprocessingInk" xmlns:wne="http://schemas.microsoft.com/office/word/2006/wordml" xmlns:wps="http://schemas.microsoft.com/office/word/2010/wordprocessingShape" mc:Ignorable="w14 w15 wp14">
+<w:hdr xmlns:wpc="http://schemas.microsoft.com/office/word/2010/wordprocessingCanvas" xmlns:mc="http://schemas.openxmlformats.org/markup-compatibility/2006" xmlns:o="urn:schemas-microsoft-com:office:office" xmlns:r="http://schemas.openxmlformats.org/officeDocument/2006/relationships" xmlns:m="http://schemas.openxmlformats.org/officeDocument/2006/math" xmlns:v="urn:schemas-microsoft-com:vml" xmlns:wp14="http://schemas.microsoft.com/office/word/2010/wordprocessingDrawing" xmlns:wp="http://schemas.openxmlformats.org/drawingml/2006/wordprocessingDrawing" xmlns:w10="urn:schemas-microsoft-com:office:word" xmlns:w="http://schemas.openxmlformats.org/wordprocessingml/2006/main" xmlns:w14="http://schemas.microsoft.com/office/word/2010/wordml" xmlns:wpg="http://schemas.microsoft.com/office/word/2010/wordprocessingGroup" xmlns:wpi="http://schemas.microsoft.com/office/word/2010/wordprocessingInk" xmlns:wne="http://schemas.microsoft.com/office/word/2006/wordml" xmlns:wps="http://schemas.microsoft.com/office/word/2010/wordprocessingShape" mc:Ignorable="w14 wp14">
   <w:p>
     <w:pPr>
       <w:tabs>
@@ -7804,7 +9009,7 @@
     <w:r>
       <w:rPr>
         <w:noProof/>
-        <w:lang w:val="fr-FR" w:eastAsia="fr-FR"/>
+        <w:lang w:val="fr-CH"/>
       </w:rPr>
       <w:drawing>
         <wp:anchor distT="114300" distB="114300" distL="114300" distR="114300" simplePos="0" relativeHeight="251659264" behindDoc="0" locked="0" layoutInCell="1" hidden="0" allowOverlap="1" wp14:anchorId="03685708" wp14:editId="54DF6EB9">
@@ -7929,7 +9134,7 @@
 </file>
 
 <file path=word/numbering.xml><?xml version="1.0" encoding="utf-8"?>
-<w:numbering xmlns:wpc="http://schemas.microsoft.com/office/word/2010/wordprocessingCanvas" xmlns:mo="http://schemas.microsoft.com/office/mac/office/2008/main" xmlns:mc="http://schemas.openxmlformats.org/markup-compatibility/2006" xmlns:mv="urn:schemas-microsoft-com:mac:vml" xmlns:o="urn:schemas-microsoft-com:office:office" xmlns:r="http://schemas.openxmlformats.org/officeDocument/2006/relationships" xmlns:m="http://schemas.openxmlformats.org/officeDocument/2006/math" xmlns:v="urn:schemas-microsoft-com:vml" xmlns:wp14="http://schemas.microsoft.com/office/word/2010/wordprocessingDrawing" xmlns:wp="http://schemas.openxmlformats.org/drawingml/2006/wordprocessingDrawing" xmlns:w10="urn:schemas-microsoft-com:office:word" xmlns:w="http://schemas.openxmlformats.org/wordprocessingml/2006/main" xmlns:w14="http://schemas.microsoft.com/office/word/2010/wordml" xmlns:w15="http://schemas.microsoft.com/office/word/2012/wordml" xmlns:wpg="http://schemas.microsoft.com/office/word/2010/wordprocessingGroup" xmlns:wpi="http://schemas.microsoft.com/office/word/2010/wordprocessingInk" xmlns:wne="http://schemas.microsoft.com/office/word/2006/wordml" xmlns:wps="http://schemas.microsoft.com/office/word/2010/wordprocessingShape" mc:Ignorable="w14 w15 wp14">
+<w:numbering xmlns:wpc="http://schemas.microsoft.com/office/word/2010/wordprocessingCanvas" xmlns:mc="http://schemas.openxmlformats.org/markup-compatibility/2006" xmlns:o="urn:schemas-microsoft-com:office:office" xmlns:r="http://schemas.openxmlformats.org/officeDocument/2006/relationships" xmlns:m="http://schemas.openxmlformats.org/officeDocument/2006/math" xmlns:v="urn:schemas-microsoft-com:vml" xmlns:wp14="http://schemas.microsoft.com/office/word/2010/wordprocessingDrawing" xmlns:wp="http://schemas.openxmlformats.org/drawingml/2006/wordprocessingDrawing" xmlns:w10="urn:schemas-microsoft-com:office:word" xmlns:w="http://schemas.openxmlformats.org/wordprocessingml/2006/main" xmlns:w14="http://schemas.microsoft.com/office/word/2010/wordml" xmlns:wpg="http://schemas.microsoft.com/office/word/2010/wordprocessingGroup" xmlns:wpi="http://schemas.microsoft.com/office/word/2010/wordprocessingInk" xmlns:wne="http://schemas.microsoft.com/office/word/2006/wordml" xmlns:wps="http://schemas.microsoft.com/office/word/2010/wordprocessingShape" mc:Ignorable="w14 wp14">
   <w:abstractNum w:abstractNumId="0">
     <w:nsid w:val="02687071"/>
     <w:multiLevelType w:val="hybridMultilevel"/>
@@ -9366,7 +10571,7 @@
 </file>
 
 <file path=word/styles.xml><?xml version="1.0" encoding="utf-8"?>
-<w:styles xmlns:mc="http://schemas.openxmlformats.org/markup-compatibility/2006" xmlns:r="http://schemas.openxmlformats.org/officeDocument/2006/relationships" xmlns:w="http://schemas.openxmlformats.org/wordprocessingml/2006/main" xmlns:w14="http://schemas.microsoft.com/office/word/2010/wordml" xmlns:w15="http://schemas.microsoft.com/office/word/2012/wordml" mc:Ignorable="w14 w15">
+<w:styles xmlns:mc="http://schemas.openxmlformats.org/markup-compatibility/2006" xmlns:r="http://schemas.openxmlformats.org/officeDocument/2006/relationships" xmlns:w="http://schemas.openxmlformats.org/wordprocessingml/2006/main" xmlns:w14="http://schemas.microsoft.com/office/word/2010/wordml" mc:Ignorable="w14">
   <w:docDefaults>
     <w:rPrDefault>
       <w:rPr>
@@ -9382,389 +10587,144 @@
       </w:pPr>
     </w:pPrDefault>
   </w:docDefaults>
-  <w:latentStyles w:defLockedState="0" w:defUIPriority="99" w:defSemiHidden="0" w:defUnhideWhenUsed="0" w:defQFormat="0" w:count="382">
-    <w:lsdException w:name="Normal" w:uiPriority="0" w:qFormat="1"/>
-    <w:lsdException w:name="heading 1" w:uiPriority="9" w:qFormat="1"/>
-    <w:lsdException w:name="heading 2" w:semiHidden="1" w:uiPriority="9" w:unhideWhenUsed="1" w:qFormat="1"/>
-    <w:lsdException w:name="heading 3" w:semiHidden="1" w:uiPriority="9" w:unhideWhenUsed="1" w:qFormat="1"/>
-    <w:lsdException w:name="heading 4" w:semiHidden="1" w:uiPriority="9" w:unhideWhenUsed="1" w:qFormat="1"/>
-    <w:lsdException w:name="heading 5" w:semiHidden="1" w:uiPriority="9" w:unhideWhenUsed="1" w:qFormat="1"/>
-    <w:lsdException w:name="heading 6" w:semiHidden="1" w:uiPriority="9" w:unhideWhenUsed="1" w:qFormat="1"/>
-    <w:lsdException w:name="heading 7" w:semiHidden="1" w:uiPriority="9" w:unhideWhenUsed="1" w:qFormat="1"/>
-    <w:lsdException w:name="heading 8" w:semiHidden="1" w:uiPriority="9" w:unhideWhenUsed="1" w:qFormat="1"/>
-    <w:lsdException w:name="heading 9" w:semiHidden="1" w:uiPriority="9" w:unhideWhenUsed="1" w:qFormat="1"/>
-    <w:lsdException w:name="index 1" w:semiHidden="1" w:unhideWhenUsed="1"/>
-    <w:lsdException w:name="index 2" w:semiHidden="1" w:unhideWhenUsed="1"/>
-    <w:lsdException w:name="index 3" w:semiHidden="1" w:unhideWhenUsed="1"/>
-    <w:lsdException w:name="index 4" w:semiHidden="1" w:unhideWhenUsed="1"/>
-    <w:lsdException w:name="index 5" w:semiHidden="1" w:unhideWhenUsed="1"/>
-    <w:lsdException w:name="index 6" w:semiHidden="1" w:unhideWhenUsed="1"/>
-    <w:lsdException w:name="index 7" w:semiHidden="1" w:unhideWhenUsed="1"/>
-    <w:lsdException w:name="index 8" w:semiHidden="1" w:unhideWhenUsed="1"/>
-    <w:lsdException w:name="index 9" w:semiHidden="1" w:unhideWhenUsed="1"/>
-    <w:lsdException w:name="toc 1" w:semiHidden="1" w:uiPriority="39" w:unhideWhenUsed="1"/>
-    <w:lsdException w:name="toc 2" w:semiHidden="1" w:uiPriority="39" w:unhideWhenUsed="1"/>
-    <w:lsdException w:name="toc 3" w:semiHidden="1" w:uiPriority="39" w:unhideWhenUsed="1"/>
-    <w:lsdException w:name="toc 4" w:semiHidden="1" w:uiPriority="39" w:unhideWhenUsed="1"/>
-    <w:lsdException w:name="toc 5" w:semiHidden="1" w:uiPriority="39" w:unhideWhenUsed="1"/>
-    <w:lsdException w:name="toc 6" w:semiHidden="1" w:uiPriority="39" w:unhideWhenUsed="1"/>
-    <w:lsdException w:name="toc 7" w:semiHidden="1" w:uiPriority="39" w:unhideWhenUsed="1"/>
-    <w:lsdException w:name="toc 8" w:semiHidden="1" w:uiPriority="39" w:unhideWhenUsed="1"/>
-    <w:lsdException w:name="toc 9" w:semiHidden="1" w:uiPriority="39" w:unhideWhenUsed="1"/>
-    <w:lsdException w:name="Normal Indent" w:semiHidden="1" w:unhideWhenUsed="1"/>
-    <w:lsdException w:name="footnote text" w:semiHidden="1" w:unhideWhenUsed="1"/>
-    <w:lsdException w:name="annotation text" w:semiHidden="1" w:unhideWhenUsed="1"/>
-    <w:lsdException w:name="header" w:semiHidden="1" w:unhideWhenUsed="1"/>
-    <w:lsdException w:name="footer" w:semiHidden="1" w:unhideWhenUsed="1"/>
-    <w:lsdException w:name="index heading" w:semiHidden="1" w:unhideWhenUsed="1"/>
-    <w:lsdException w:name="caption" w:semiHidden="1" w:uiPriority="35" w:unhideWhenUsed="1" w:qFormat="1"/>
-    <w:lsdException w:name="table of figures" w:semiHidden="1" w:unhideWhenUsed="1"/>
-    <w:lsdException w:name="envelope address" w:semiHidden="1" w:unhideWhenUsed="1"/>
-    <w:lsdException w:name="envelope return" w:semiHidden="1" w:unhideWhenUsed="1"/>
-    <w:lsdException w:name="footnote reference" w:semiHidden="1" w:unhideWhenUsed="1"/>
-    <w:lsdException w:name="annotation reference" w:semiHidden="1" w:unhideWhenUsed="1"/>
-    <w:lsdException w:name="line number" w:semiHidden="1" w:unhideWhenUsed="1"/>
-    <w:lsdException w:name="page number" w:semiHidden="1" w:unhideWhenUsed="1"/>
-    <w:lsdException w:name="endnote reference" w:semiHidden="1" w:unhideWhenUsed="1"/>
-    <w:lsdException w:name="endnote text" w:semiHidden="1" w:unhideWhenUsed="1"/>
-    <w:lsdException w:name="table of authorities" w:semiHidden="1" w:unhideWhenUsed="1"/>
-    <w:lsdException w:name="macro" w:semiHidden="1" w:unhideWhenUsed="1"/>
-    <w:lsdException w:name="toa heading" w:semiHidden="1" w:unhideWhenUsed="1"/>
-    <w:lsdException w:name="List" w:semiHidden="1" w:unhideWhenUsed="1"/>
-    <w:lsdException w:name="List Bullet" w:semiHidden="1" w:unhideWhenUsed="1"/>
-    <w:lsdException w:name="List Number" w:semiHidden="1" w:unhideWhenUsed="1"/>
-    <w:lsdException w:name="List 2" w:semiHidden="1" w:unhideWhenUsed="1"/>
-    <w:lsdException w:name="List 3" w:semiHidden="1" w:unhideWhenUsed="1"/>
-    <w:lsdException w:name="List 4" w:semiHidden="1" w:unhideWhenUsed="1"/>
-    <w:lsdException w:name="List 5" w:semiHidden="1" w:unhideWhenUsed="1"/>
-    <w:lsdException w:name="List Bullet 2" w:semiHidden="1" w:unhideWhenUsed="1"/>
-    <w:lsdException w:name="List Bullet 3" w:semiHidden="1" w:unhideWhenUsed="1"/>
-    <w:lsdException w:name="List Bullet 4" w:semiHidden="1" w:unhideWhenUsed="1"/>
-    <w:lsdException w:name="List Bullet 5" w:semiHidden="1" w:unhideWhenUsed="1"/>
-    <w:lsdException w:name="List Number 2" w:semiHidden="1" w:unhideWhenUsed="1"/>
-    <w:lsdException w:name="List Number 3" w:semiHidden="1" w:unhideWhenUsed="1"/>
-    <w:lsdException w:name="List Number 4" w:semiHidden="1" w:unhideWhenUsed="1"/>
-    <w:lsdException w:name="List Number 5" w:semiHidden="1" w:unhideWhenUsed="1"/>
-    <w:lsdException w:name="Title" w:uiPriority="10" w:qFormat="1"/>
-    <w:lsdException w:name="Closing" w:semiHidden="1" w:unhideWhenUsed="1"/>
-    <w:lsdException w:name="Signature" w:semiHidden="1" w:unhideWhenUsed="1"/>
-    <w:lsdException w:name="Default Paragraph Font" w:semiHidden="1" w:uiPriority="1" w:unhideWhenUsed="1"/>
-    <w:lsdException w:name="Body Text" w:semiHidden="1" w:unhideWhenUsed="1"/>
-    <w:lsdException w:name="Body Text Indent" w:semiHidden="1" w:unhideWhenUsed="1"/>
-    <w:lsdException w:name="List Continue" w:semiHidden="1" w:unhideWhenUsed="1"/>
-    <w:lsdException w:name="List Continue 2" w:semiHidden="1" w:unhideWhenUsed="1"/>
-    <w:lsdException w:name="List Continue 3" w:semiHidden="1" w:unhideWhenUsed="1"/>
-    <w:lsdException w:name="List Continue 4" w:semiHidden="1" w:unhideWhenUsed="1"/>
-    <w:lsdException w:name="List Continue 5" w:semiHidden="1" w:unhideWhenUsed="1"/>
-    <w:lsdException w:name="Message Header" w:semiHidden="1" w:unhideWhenUsed="1"/>
-    <w:lsdException w:name="Subtitle" w:uiPriority="11" w:qFormat="1"/>
-    <w:lsdException w:name="Salutation" w:semiHidden="1" w:unhideWhenUsed="1"/>
-    <w:lsdException w:name="Date" w:semiHidden="1" w:unhideWhenUsed="1"/>
-    <w:lsdException w:name="Body Text First Indent" w:semiHidden="1" w:unhideWhenUsed="1"/>
-    <w:lsdException w:name="Body Text First Indent 2" w:semiHidden="1" w:unhideWhenUsed="1"/>
-    <w:lsdException w:name="Note Heading" w:semiHidden="1" w:unhideWhenUsed="1"/>
-    <w:lsdException w:name="Body Text 2" w:semiHidden="1" w:unhideWhenUsed="1"/>
-    <w:lsdException w:name="Body Text 3" w:semiHidden="1" w:unhideWhenUsed="1"/>
-    <w:lsdException w:name="Body Text Indent 2" w:semiHidden="1" w:unhideWhenUsed="1"/>
-    <w:lsdException w:name="Body Text Indent 3" w:semiHidden="1" w:unhideWhenUsed="1"/>
-    <w:lsdException w:name="Block Text" w:semiHidden="1" w:unhideWhenUsed="1"/>
-    <w:lsdException w:name="Hyperlink" w:semiHidden="1" w:unhideWhenUsed="1"/>
-    <w:lsdException w:name="FollowedHyperlink" w:semiHidden="1" w:unhideWhenUsed="1"/>
-    <w:lsdException w:name="Strong" w:uiPriority="22" w:qFormat="1"/>
-    <w:lsdException w:name="Emphasis" w:uiPriority="20" w:qFormat="1"/>
-    <w:lsdException w:name="Document Map" w:semiHidden="1" w:unhideWhenUsed="1"/>
-    <w:lsdException w:name="Plain Text" w:semiHidden="1" w:unhideWhenUsed="1"/>
-    <w:lsdException w:name="E-mail Signature" w:semiHidden="1" w:unhideWhenUsed="1"/>
-    <w:lsdException w:name="HTML Top of Form" w:semiHidden="1" w:unhideWhenUsed="1"/>
-    <w:lsdException w:name="HTML Bottom of Form" w:semiHidden="1" w:unhideWhenUsed="1"/>
-    <w:lsdException w:name="Normal (Web)" w:semiHidden="1" w:unhideWhenUsed="1"/>
-    <w:lsdException w:name="HTML Acronym" w:semiHidden="1" w:unhideWhenUsed="1"/>
-    <w:lsdException w:name="HTML Address" w:semiHidden="1" w:unhideWhenUsed="1"/>
-    <w:lsdException w:name="HTML Cite" w:semiHidden="1" w:unhideWhenUsed="1"/>
-    <w:lsdException w:name="HTML Code" w:semiHidden="1" w:unhideWhenUsed="1"/>
-    <w:lsdException w:name="HTML Definition" w:semiHidden="1" w:unhideWhenUsed="1"/>
-    <w:lsdException w:name="HTML Keyboard" w:semiHidden="1" w:unhideWhenUsed="1"/>
-    <w:lsdException w:name="HTML Preformatted" w:semiHidden="1" w:unhideWhenUsed="1"/>
-    <w:lsdException w:name="HTML Sample" w:semiHidden="1" w:unhideWhenUsed="1"/>
-    <w:lsdException w:name="HTML Typewriter" w:semiHidden="1" w:unhideWhenUsed="1"/>
-    <w:lsdException w:name="HTML Variable" w:semiHidden="1" w:unhideWhenUsed="1"/>
-    <w:lsdException w:name="Normal Table" w:semiHidden="1" w:unhideWhenUsed="1"/>
-    <w:lsdException w:name="annotation subject" w:semiHidden="1" w:unhideWhenUsed="1"/>
-    <w:lsdException w:name="No List" w:semiHidden="1" w:unhideWhenUsed="1"/>
-    <w:lsdException w:name="Outline List 1" w:semiHidden="1" w:unhideWhenUsed="1"/>
-    <w:lsdException w:name="Outline List 2" w:semiHidden="1" w:unhideWhenUsed="1"/>
-    <w:lsdException w:name="Outline List 3" w:semiHidden="1" w:unhideWhenUsed="1"/>
-    <w:lsdException w:name="Table Simple 1" w:semiHidden="1" w:unhideWhenUsed="1"/>
-    <w:lsdException w:name="Table Simple 2" w:semiHidden="1" w:unhideWhenUsed="1"/>
-    <w:lsdException w:name="Table Simple 3" w:semiHidden="1" w:unhideWhenUsed="1"/>
-    <w:lsdException w:name="Table Classic 1" w:semiHidden="1" w:unhideWhenUsed="1"/>
-    <w:lsdException w:name="Table Classic 2" w:semiHidden="1" w:unhideWhenUsed="1"/>
-    <w:lsdException w:name="Table Classic 3" w:semiHidden="1" w:unhideWhenUsed="1"/>
-    <w:lsdException w:name="Table Classic 4" w:semiHidden="1" w:unhideWhenUsed="1"/>
-    <w:lsdException w:name="Table Colorful 1" w:semiHidden="1" w:unhideWhenUsed="1"/>
-    <w:lsdException w:name="Table Colorful 2" w:semiHidden="1" w:unhideWhenUsed="1"/>
-    <w:lsdException w:name="Table Colorful 3" w:semiHidden="1" w:unhideWhenUsed="1"/>
-    <w:lsdException w:name="Table Columns 1" w:semiHidden="1" w:unhideWhenUsed="1"/>
-    <w:lsdException w:name="Table Columns 2" w:semiHidden="1" w:unhideWhenUsed="1"/>
-    <w:lsdException w:name="Table Columns 3" w:semiHidden="1" w:unhideWhenUsed="1"/>
-    <w:lsdException w:name="Table Columns 4" w:semiHidden="1" w:unhideWhenUsed="1"/>
-    <w:lsdException w:name="Table Columns 5" w:semiHidden="1" w:unhideWhenUsed="1"/>
-    <w:lsdException w:name="Table Grid 1" w:semiHidden="1" w:unhideWhenUsed="1"/>
-    <w:lsdException w:name="Table Grid 2" w:semiHidden="1" w:unhideWhenUsed="1"/>
-    <w:lsdException w:name="Table Grid 3" w:semiHidden="1" w:unhideWhenUsed="1"/>
-    <w:lsdException w:name="Table Grid 4" w:semiHidden="1" w:unhideWhenUsed="1"/>
-    <w:lsdException w:name="Table Grid 5" w:semiHidden="1" w:unhideWhenUsed="1"/>
-    <w:lsdException w:name="Table Grid 6" w:semiHidden="1" w:unhideWhenUsed="1"/>
-    <w:lsdException w:name="Table Grid 7" w:semiHidden="1" w:unhideWhenUsed="1"/>
-    <w:lsdException w:name="Table Grid 8" w:semiHidden="1" w:unhideWhenUsed="1"/>
-    <w:lsdException w:name="Table List 1" w:semiHidden="1" w:unhideWhenUsed="1"/>
-    <w:lsdException w:name="Table List 2" w:semiHidden="1" w:unhideWhenUsed="1"/>
-    <w:lsdException w:name="Table List 3" w:semiHidden="1" w:unhideWhenUsed="1"/>
-    <w:lsdException w:name="Table List 4" w:semiHidden="1" w:unhideWhenUsed="1"/>
-    <w:lsdException w:name="Table List 5" w:semiHidden="1" w:unhideWhenUsed="1"/>
-    <w:lsdException w:name="Table List 6" w:semiHidden="1" w:unhideWhenUsed="1"/>
-    <w:lsdException w:name="Table List 7" w:semiHidden="1" w:unhideWhenUsed="1"/>
-    <w:lsdException w:name="Table List 8" w:semiHidden="1" w:unhideWhenUsed="1"/>
-    <w:lsdException w:name="Table 3D effects 1" w:semiHidden="1" w:unhideWhenUsed="1"/>
-    <w:lsdException w:name="Table 3D effects 2" w:semiHidden="1" w:unhideWhenUsed="1"/>
-    <w:lsdException w:name="Table 3D effects 3" w:semiHidden="1" w:unhideWhenUsed="1"/>
-    <w:lsdException w:name="Table Contemporary" w:semiHidden="1" w:unhideWhenUsed="1"/>
-    <w:lsdException w:name="Table Elegant" w:semiHidden="1" w:unhideWhenUsed="1"/>
-    <w:lsdException w:name="Table Professional" w:semiHidden="1" w:unhideWhenUsed="1"/>
-    <w:lsdException w:name="Table Subtle 1" w:semiHidden="1" w:unhideWhenUsed="1"/>
-    <w:lsdException w:name="Table Subtle 2" w:semiHidden="1" w:unhideWhenUsed="1"/>
-    <w:lsdException w:name="Table Web 1" w:semiHidden="1" w:unhideWhenUsed="1"/>
-    <w:lsdException w:name="Table Web 2" w:semiHidden="1" w:unhideWhenUsed="1"/>
-    <w:lsdException w:name="Table Web 3" w:semiHidden="1" w:unhideWhenUsed="1"/>
-    <w:lsdException w:name="Balloon Text" w:semiHidden="1" w:unhideWhenUsed="1"/>
-    <w:lsdException w:name="Table Grid" w:uiPriority="59"/>
-    <w:lsdException w:name="Table Theme" w:semiHidden="1" w:unhideWhenUsed="1"/>
-    <w:lsdException w:name="Note Level 1" w:semiHidden="1" w:unhideWhenUsed="1"/>
-    <w:lsdException w:name="Note Level 2" w:semiHidden="1" w:unhideWhenUsed="1"/>
-    <w:lsdException w:name="Note Level 3" w:semiHidden="1" w:unhideWhenUsed="1"/>
-    <w:lsdException w:name="Note Level 4" w:semiHidden="1" w:unhideWhenUsed="1"/>
-    <w:lsdException w:name="Note Level 5" w:semiHidden="1" w:unhideWhenUsed="1"/>
-    <w:lsdException w:name="Note Level 6" w:semiHidden="1" w:unhideWhenUsed="1"/>
-    <w:lsdException w:name="Note Level 7" w:semiHidden="1" w:unhideWhenUsed="1"/>
-    <w:lsdException w:name="Note Level 8" w:semiHidden="1" w:unhideWhenUsed="1"/>
-    <w:lsdException w:name="Note Level 9" w:semiHidden="1" w:unhideWhenUsed="1"/>
-    <w:lsdException w:name="Placeholder Text" w:semiHidden="1"/>
-    <w:lsdException w:name="No Spacing" w:uiPriority="1" w:qFormat="1"/>
-    <w:lsdException w:name="Light Shading" w:uiPriority="60"/>
-    <w:lsdException w:name="Light List" w:uiPriority="61"/>
-    <w:lsdException w:name="Light Grid" w:uiPriority="62"/>
-    <w:lsdException w:name="Medium Shading 1" w:uiPriority="63"/>
-    <w:lsdException w:name="Medium Shading 2" w:uiPriority="64"/>
-    <w:lsdException w:name="Medium List 1" w:uiPriority="65"/>
-    <w:lsdException w:name="Medium List 2" w:uiPriority="66"/>
-    <w:lsdException w:name="Medium Grid 1" w:uiPriority="67"/>
-    <w:lsdException w:name="Medium Grid 2" w:uiPriority="68"/>
-    <w:lsdException w:name="Medium Grid 3" w:uiPriority="69"/>
-    <w:lsdException w:name="Dark List" w:uiPriority="70"/>
-    <w:lsdException w:name="Colorful Shading" w:uiPriority="71"/>
-    <w:lsdException w:name="Colorful List" w:uiPriority="72"/>
-    <w:lsdException w:name="Colorful Grid" w:uiPriority="73"/>
-    <w:lsdException w:name="Light Shading Accent 1" w:uiPriority="60"/>
-    <w:lsdException w:name="Light List Accent 1" w:uiPriority="61"/>
-    <w:lsdException w:name="Light Grid Accent 1" w:uiPriority="62"/>
-    <w:lsdException w:name="Medium Shading 1 Accent 1" w:uiPriority="63"/>
-    <w:lsdException w:name="Medium Shading 2 Accent 1" w:uiPriority="64"/>
-    <w:lsdException w:name="Medium List 1 Accent 1" w:uiPriority="65"/>
-    <w:lsdException w:name="Revision" w:semiHidden="1"/>
-    <w:lsdException w:name="List Paragraph" w:uiPriority="34" w:qFormat="1"/>
-    <w:lsdException w:name="Quote" w:uiPriority="29" w:qFormat="1"/>
-    <w:lsdException w:name="Intense Quote" w:uiPriority="30" w:qFormat="1"/>
-    <w:lsdException w:name="Medium List 2 Accent 1" w:uiPriority="66"/>
-    <w:lsdException w:name="Medium Grid 1 Accent 1" w:uiPriority="67"/>
-    <w:lsdException w:name="Medium Grid 2 Accent 1" w:uiPriority="68"/>
-    <w:lsdException w:name="Medium Grid 3 Accent 1" w:uiPriority="69"/>
-    <w:lsdException w:name="Dark List Accent 1" w:uiPriority="70"/>
-    <w:lsdException w:name="Colorful Shading Accent 1" w:uiPriority="71"/>
-    <w:lsdException w:name="Colorful List Accent 1" w:uiPriority="72"/>
-    <w:lsdException w:name="Colorful Grid Accent 1" w:uiPriority="73"/>
-    <w:lsdException w:name="Light Shading Accent 2" w:uiPriority="60"/>
-    <w:lsdException w:name="Light List Accent 2" w:uiPriority="61"/>
-    <w:lsdException w:name="Light Grid Accent 2" w:uiPriority="62"/>
-    <w:lsdException w:name="Medium Shading 1 Accent 2" w:uiPriority="63"/>
-    <w:lsdException w:name="Medium Shading 2 Accent 2" w:uiPriority="64"/>
-    <w:lsdException w:name="Medium List 1 Accent 2" w:uiPriority="65"/>
-    <w:lsdException w:name="Medium List 2 Accent 2" w:uiPriority="66"/>
-    <w:lsdException w:name="Medium Grid 1 Accent 2" w:uiPriority="67"/>
-    <w:lsdException w:name="Medium Grid 2 Accent 2" w:uiPriority="68"/>
-    <w:lsdException w:name="Medium Grid 3 Accent 2" w:uiPriority="69"/>
-    <w:lsdException w:name="Dark List Accent 2" w:uiPriority="70"/>
-    <w:lsdException w:name="Colorful Shading Accent 2" w:uiPriority="71"/>
-    <w:lsdException w:name="Colorful List Accent 2" w:uiPriority="72"/>
-    <w:lsdException w:name="Colorful Grid Accent 2" w:uiPriority="73"/>
-    <w:lsdException w:name="Light Shading Accent 3" w:uiPriority="60"/>
-    <w:lsdException w:name="Light List Accent 3" w:uiPriority="61"/>
-    <w:lsdException w:name="Light Grid Accent 3" w:uiPriority="62"/>
-    <w:lsdException w:name="Medium Shading 1 Accent 3" w:uiPriority="63"/>
-    <w:lsdException w:name="Medium Shading 2 Accent 3" w:uiPriority="64"/>
-    <w:lsdException w:name="Medium List 1 Accent 3" w:uiPriority="65"/>
-    <w:lsdException w:name="Medium List 2 Accent 3" w:uiPriority="66"/>
-    <w:lsdException w:name="Medium Grid 1 Accent 3" w:uiPriority="67"/>
-    <w:lsdException w:name="Medium Grid 2 Accent 3" w:uiPriority="68"/>
-    <w:lsdException w:name="Medium Grid 3 Accent 3" w:uiPriority="69"/>
-    <w:lsdException w:name="Dark List Accent 3" w:uiPriority="70"/>
-    <w:lsdException w:name="Colorful Shading Accent 3" w:uiPriority="71"/>
-    <w:lsdException w:name="Colorful List Accent 3" w:uiPriority="72"/>
-    <w:lsdException w:name="Colorful Grid Accent 3" w:uiPriority="73"/>
-    <w:lsdException w:name="Light Shading Accent 4" w:uiPriority="60"/>
-    <w:lsdException w:name="Light List Accent 4" w:uiPriority="61"/>
-    <w:lsdException w:name="Light Grid Accent 4" w:uiPriority="62"/>
-    <w:lsdException w:name="Medium Shading 1 Accent 4" w:uiPriority="63"/>
-    <w:lsdException w:name="Medium Shading 2 Accent 4" w:uiPriority="64"/>
-    <w:lsdException w:name="Medium List 1 Accent 4" w:uiPriority="65"/>
-    <w:lsdException w:name="Medium List 2 Accent 4" w:uiPriority="66"/>
-    <w:lsdException w:name="Medium Grid 1 Accent 4" w:uiPriority="67"/>
-    <w:lsdException w:name="Medium Grid 2 Accent 4" w:uiPriority="68"/>
-    <w:lsdException w:name="Medium Grid 3 Accent 4" w:uiPriority="69"/>
-    <w:lsdException w:name="Dark List Accent 4" w:uiPriority="70"/>
-    <w:lsdException w:name="Colorful Shading Accent 4" w:uiPriority="71"/>
-    <w:lsdException w:name="Colorful List Accent 4" w:uiPriority="72"/>
-    <w:lsdException w:name="Colorful Grid Accent 4" w:uiPriority="73"/>
-    <w:lsdException w:name="Light Shading Accent 5" w:uiPriority="60"/>
-    <w:lsdException w:name="Light List Accent 5" w:uiPriority="61"/>
-    <w:lsdException w:name="Light Grid Accent 5" w:uiPriority="62"/>
-    <w:lsdException w:name="Medium Shading 1 Accent 5" w:uiPriority="63"/>
-    <w:lsdException w:name="Medium Shading 2 Accent 5" w:uiPriority="64"/>
-    <w:lsdException w:name="Medium List 1 Accent 5" w:uiPriority="65"/>
-    <w:lsdException w:name="Medium List 2 Accent 5" w:uiPriority="66"/>
-    <w:lsdException w:name="Medium Grid 1 Accent 5" w:uiPriority="67"/>
-    <w:lsdException w:name="Medium Grid 2 Accent 5" w:uiPriority="68"/>
-    <w:lsdException w:name="Medium Grid 3 Accent 5" w:uiPriority="69"/>
-    <w:lsdException w:name="Dark List Accent 5" w:uiPriority="70"/>
-    <w:lsdException w:name="Colorful Shading Accent 5" w:uiPriority="71"/>
-    <w:lsdException w:name="Colorful List Accent 5" w:uiPriority="72"/>
-    <w:lsdException w:name="Colorful Grid Accent 5" w:uiPriority="73"/>
-    <w:lsdException w:name="Light Shading Accent 6" w:uiPriority="60"/>
-    <w:lsdException w:name="Light List Accent 6" w:uiPriority="61"/>
-    <w:lsdException w:name="Light Grid Accent 6" w:uiPriority="62"/>
-    <w:lsdException w:name="Medium Shading 1 Accent 6" w:uiPriority="63"/>
-    <w:lsdException w:name="Medium Shading 2 Accent 6" w:uiPriority="64"/>
-    <w:lsdException w:name="Medium List 1 Accent 6" w:uiPriority="65"/>
-    <w:lsdException w:name="Medium List 2 Accent 6" w:uiPriority="66"/>
-    <w:lsdException w:name="Medium Grid 1 Accent 6" w:uiPriority="67"/>
-    <w:lsdException w:name="Medium Grid 2 Accent 6" w:uiPriority="68"/>
-    <w:lsdException w:name="Medium Grid 3 Accent 6" w:uiPriority="69"/>
-    <w:lsdException w:name="Dark List Accent 6" w:uiPriority="70"/>
-    <w:lsdException w:name="Colorful Shading Accent 6" w:uiPriority="71"/>
-    <w:lsdException w:name="Colorful List Accent 6" w:uiPriority="72"/>
-    <w:lsdException w:name="Colorful Grid Accent 6" w:uiPriority="73"/>
-    <w:lsdException w:name="Subtle Emphasis" w:uiPriority="19" w:qFormat="1"/>
-    <w:lsdException w:name="Intense Emphasis" w:uiPriority="21" w:qFormat="1"/>
-    <w:lsdException w:name="Subtle Reference" w:uiPriority="31" w:qFormat="1"/>
-    <w:lsdException w:name="Intense Reference" w:uiPriority="32" w:qFormat="1"/>
-    <w:lsdException w:name="Book Title" w:uiPriority="33" w:qFormat="1"/>
-    <w:lsdException w:name="Bibliography" w:semiHidden="1" w:uiPriority="37" w:unhideWhenUsed="1"/>
-    <w:lsdException w:name="TOC Heading" w:semiHidden="1" w:uiPriority="39" w:unhideWhenUsed="1" w:qFormat="1"/>
-    <w:lsdException w:name="Plain Table 1" w:uiPriority="41"/>
-    <w:lsdException w:name="Plain Table 2" w:uiPriority="42"/>
-    <w:lsdException w:name="Plain Table 3" w:uiPriority="43"/>
-    <w:lsdException w:name="Plain Table 4" w:uiPriority="44"/>
-    <w:lsdException w:name="Plain Table 5" w:uiPriority="45"/>
-    <w:lsdException w:name="Grid Table Light" w:uiPriority="40"/>
-    <w:lsdException w:name="Grid Table 1 Light" w:uiPriority="46"/>
-    <w:lsdException w:name="Grid Table 2" w:uiPriority="47"/>
-    <w:lsdException w:name="Grid Table 3" w:uiPriority="48"/>
-    <w:lsdException w:name="Grid Table 4" w:uiPriority="49"/>
-    <w:lsdException w:name="Grid Table 5 Dark" w:uiPriority="50"/>
-    <w:lsdException w:name="Grid Table 6 Colorful" w:uiPriority="51"/>
-    <w:lsdException w:name="Grid Table 7 Colorful" w:uiPriority="52"/>
-    <w:lsdException w:name="Grid Table 1 Light Accent 1" w:uiPriority="46"/>
-    <w:lsdException w:name="Grid Table 2 Accent 1" w:uiPriority="47"/>
-    <w:lsdException w:name="Grid Table 3 Accent 1" w:uiPriority="48"/>
-    <w:lsdException w:name="Grid Table 4 Accent 1" w:uiPriority="49"/>
-    <w:lsdException w:name="Grid Table 5 Dark Accent 1" w:uiPriority="50"/>
-    <w:lsdException w:name="Grid Table 6 Colorful Accent 1" w:uiPriority="51"/>
-    <w:lsdException w:name="Grid Table 7 Colorful Accent 1" w:uiPriority="52"/>
-    <w:lsdException w:name="Grid Table 1 Light Accent 2" w:uiPriority="46"/>
-    <w:lsdException w:name="Grid Table 2 Accent 2" w:uiPriority="47"/>
-    <w:lsdException w:name="Grid Table 3 Accent 2" w:uiPriority="48"/>
-    <w:lsdException w:name="Grid Table 4 Accent 2" w:uiPriority="49"/>
-    <w:lsdException w:name="Grid Table 5 Dark Accent 2" w:uiPriority="50"/>
-    <w:lsdException w:name="Grid Table 6 Colorful Accent 2" w:uiPriority="51"/>
-    <w:lsdException w:name="Grid Table 7 Colorful Accent 2" w:uiPriority="52"/>
-    <w:lsdException w:name="Grid Table 1 Light Accent 3" w:uiPriority="46"/>
-    <w:lsdException w:name="Grid Table 2 Accent 3" w:uiPriority="47"/>
-    <w:lsdException w:name="Grid Table 3 Accent 3" w:uiPriority="48"/>
-    <w:lsdException w:name="Grid Table 4 Accent 3" w:uiPriority="49"/>
-    <w:lsdException w:name="Grid Table 5 Dark Accent 3" w:uiPriority="50"/>
-    <w:lsdException w:name="Grid Table 6 Colorful Accent 3" w:uiPriority="51"/>
-    <w:lsdException w:name="Grid Table 7 Colorful Accent 3" w:uiPriority="52"/>
-    <w:lsdException w:name="Grid Table 1 Light Accent 4" w:uiPriority="46"/>
-    <w:lsdException w:name="Grid Table 2 Accent 4" w:uiPriority="47"/>
-    <w:lsdException w:name="Grid Table 3 Accent 4" w:uiPriority="48"/>
-    <w:lsdException w:name="Grid Table 4 Accent 4" w:uiPriority="49"/>
-    <w:lsdException w:name="Grid Table 5 Dark Accent 4" w:uiPriority="50"/>
-    <w:lsdException w:name="Grid Table 6 Colorful Accent 4" w:uiPriority="51"/>
-    <w:lsdException w:name="Grid Table 7 Colorful Accent 4" w:uiPriority="52"/>
-    <w:lsdException w:name="Grid Table 1 Light Accent 5" w:uiPriority="46"/>
-    <w:lsdException w:name="Grid Table 2 Accent 5" w:uiPriority="47"/>
-    <w:lsdException w:name="Grid Table 3 Accent 5" w:uiPriority="48"/>
-    <w:lsdException w:name="Grid Table 4 Accent 5" w:uiPriority="49"/>
-    <w:lsdException w:name="Grid Table 5 Dark Accent 5" w:uiPriority="50"/>
-    <w:lsdException w:name="Grid Table 6 Colorful Accent 5" w:uiPriority="51"/>
-    <w:lsdException w:name="Grid Table 7 Colorful Accent 5" w:uiPriority="52"/>
-    <w:lsdException w:name="Grid Table 1 Light Accent 6" w:uiPriority="46"/>
-    <w:lsdException w:name="Grid Table 2 Accent 6" w:uiPriority="47"/>
-    <w:lsdException w:name="Grid Table 3 Accent 6" w:uiPriority="48"/>
-    <w:lsdException w:name="Grid Table 4 Accent 6" w:uiPriority="49"/>
-    <w:lsdException w:name="Grid Table 5 Dark Accent 6" w:uiPriority="50"/>
-    <w:lsdException w:name="Grid Table 6 Colorful Accent 6" w:uiPriority="51"/>
-    <w:lsdException w:name="Grid Table 7 Colorful Accent 6" w:uiPriority="52"/>
-    <w:lsdException w:name="List Table 1 Light" w:uiPriority="46"/>
-    <w:lsdException w:name="List Table 2" w:uiPriority="47"/>
-    <w:lsdException w:name="List Table 3" w:uiPriority="48"/>
-    <w:lsdException w:name="List Table 4" w:uiPriority="49"/>
-    <w:lsdException w:name="List Table 5 Dark" w:uiPriority="50"/>
-    <w:lsdException w:name="List Table 6 Colorful" w:uiPriority="51"/>
-    <w:lsdException w:name="List Table 7 Colorful" w:uiPriority="52"/>
-    <w:lsdException w:name="List Table 1 Light Accent 1" w:uiPriority="46"/>
-    <w:lsdException w:name="List Table 2 Accent 1" w:uiPriority="47"/>
-    <w:lsdException w:name="List Table 3 Accent 1" w:uiPriority="48"/>
-    <w:lsdException w:name="List Table 4 Accent 1" w:uiPriority="49"/>
-    <w:lsdException w:name="List Table 5 Dark Accent 1" w:uiPriority="50"/>
-    <w:lsdException w:name="List Table 6 Colorful Accent 1" w:uiPriority="51"/>
-    <w:lsdException w:name="List Table 7 Colorful Accent 1" w:uiPriority="52"/>
-    <w:lsdException w:name="List Table 1 Light Accent 2" w:uiPriority="46"/>
-    <w:lsdException w:name="List Table 2 Accent 2" w:uiPriority="47"/>
-    <w:lsdException w:name="List Table 3 Accent 2" w:uiPriority="48"/>
-    <w:lsdException w:name="List Table 4 Accent 2" w:uiPriority="49"/>
-    <w:lsdException w:name="List Table 5 Dark Accent 2" w:uiPriority="50"/>
-    <w:lsdException w:name="List Table 6 Colorful Accent 2" w:uiPriority="51"/>
-    <w:lsdException w:name="List Table 7 Colorful Accent 2" w:uiPriority="52"/>
-    <w:lsdException w:name="List Table 1 Light Accent 3" w:uiPriority="46"/>
-    <w:lsdException w:name="List Table 2 Accent 3" w:uiPriority="47"/>
-    <w:lsdException w:name="List Table 3 Accent 3" w:uiPriority="48"/>
-    <w:lsdException w:name="List Table 4 Accent 3" w:uiPriority="49"/>
-    <w:lsdException w:name="List Table 5 Dark Accent 3" w:uiPriority="50"/>
-    <w:lsdException w:name="List Table 6 Colorful Accent 3" w:uiPriority="51"/>
-    <w:lsdException w:name="List Table 7 Colorful Accent 3" w:uiPriority="52"/>
-    <w:lsdException w:name="List Table 1 Light Accent 4" w:uiPriority="46"/>
-    <w:lsdException w:name="List Table 2 Accent 4" w:uiPriority="47"/>
-    <w:lsdException w:name="List Table 3 Accent 4" w:uiPriority="48"/>
-    <w:lsdException w:name="List Table 4 Accent 4" w:uiPriority="49"/>
-    <w:lsdException w:name="List Table 5 Dark Accent 4" w:uiPriority="50"/>
-    <w:lsdException w:name="List Table 6 Colorful Accent 4" w:uiPriority="51"/>
-    <w:lsdException w:name="List Table 7 Colorful Accent 4" w:uiPriority="52"/>
-    <w:lsdException w:name="List Table 1 Light Accent 5" w:uiPriority="46"/>
-    <w:lsdException w:name="List Table 2 Accent 5" w:uiPriority="47"/>
-    <w:lsdException w:name="List Table 3 Accent 5" w:uiPriority="48"/>
-    <w:lsdException w:name="List Table 4 Accent 5" w:uiPriority="49"/>
-    <w:lsdException w:name="List Table 5 Dark Accent 5" w:uiPriority="50"/>
-    <w:lsdException w:name="List Table 6 Colorful Accent 5" w:uiPriority="51"/>
-    <w:lsdException w:name="List Table 7 Colorful Accent 5" w:uiPriority="52"/>
-    <w:lsdException w:name="List Table 1 Light Accent 6" w:uiPriority="46"/>
-    <w:lsdException w:name="List Table 2 Accent 6" w:uiPriority="47"/>
-    <w:lsdException w:name="List Table 3 Accent 6" w:uiPriority="48"/>
-    <w:lsdException w:name="List Table 4 Accent 6" w:uiPriority="49"/>
-    <w:lsdException w:name="List Table 5 Dark Accent 6" w:uiPriority="50"/>
-    <w:lsdException w:name="List Table 6 Colorful Accent 6" w:uiPriority="51"/>
-    <w:lsdException w:name="List Table 7 Colorful Accent 6" w:uiPriority="52"/>
-    <w:lsdException w:name="Mention" w:semiHidden="1" w:unhideWhenUsed="1"/>
-    <w:lsdException w:name="Smart Hyperlink" w:semiHidden="1" w:unhideWhenUsed="1"/>
+  <w:latentStyles w:defLockedState="0" w:defUIPriority="99" w:defSemiHidden="1" w:defUnhideWhenUsed="1" w:defQFormat="0" w:count="267">
+    <w:lsdException w:name="Normal" w:semiHidden="0" w:uiPriority="0" w:unhideWhenUsed="0" w:qFormat="1"/>
+    <w:lsdException w:name="heading 1" w:semiHidden="0" w:uiPriority="9" w:unhideWhenUsed="0" w:qFormat="1"/>
+    <w:lsdException w:name="heading 2" w:uiPriority="9" w:qFormat="1"/>
+    <w:lsdException w:name="heading 3" w:uiPriority="9" w:qFormat="1"/>
+    <w:lsdException w:name="heading 4" w:uiPriority="9" w:qFormat="1"/>
+    <w:lsdException w:name="heading 5" w:uiPriority="9" w:qFormat="1"/>
+    <w:lsdException w:name="heading 6" w:uiPriority="9" w:qFormat="1"/>
+    <w:lsdException w:name="heading 7" w:uiPriority="9" w:qFormat="1"/>
+    <w:lsdException w:name="heading 8" w:uiPriority="9" w:qFormat="1"/>
+    <w:lsdException w:name="heading 9" w:uiPriority="9" w:qFormat="1"/>
+    <w:lsdException w:name="toc 1" w:uiPriority="39"/>
+    <w:lsdException w:name="toc 2" w:uiPriority="39"/>
+    <w:lsdException w:name="toc 3" w:uiPriority="39"/>
+    <w:lsdException w:name="toc 4" w:uiPriority="39"/>
+    <w:lsdException w:name="toc 5" w:uiPriority="39"/>
+    <w:lsdException w:name="toc 6" w:uiPriority="39"/>
+    <w:lsdException w:name="toc 7" w:uiPriority="39"/>
+    <w:lsdException w:name="toc 8" w:uiPriority="39"/>
+    <w:lsdException w:name="toc 9" w:uiPriority="39"/>
+    <w:lsdException w:name="caption" w:uiPriority="35" w:qFormat="1"/>
+    <w:lsdException w:name="Title" w:semiHidden="0" w:uiPriority="10" w:unhideWhenUsed="0" w:qFormat="1"/>
+    <w:lsdException w:name="Default Paragraph Font" w:uiPriority="1"/>
+    <w:lsdException w:name="Subtitle" w:semiHidden="0" w:uiPriority="11" w:unhideWhenUsed="0" w:qFormat="1"/>
+    <w:lsdException w:name="Strong" w:semiHidden="0" w:uiPriority="22" w:unhideWhenUsed="0" w:qFormat="1"/>
+    <w:lsdException w:name="Emphasis" w:semiHidden="0" w:uiPriority="20" w:unhideWhenUsed="0" w:qFormat="1"/>
+    <w:lsdException w:name="Table Grid" w:semiHidden="0" w:uiPriority="59" w:unhideWhenUsed="0"/>
+    <w:lsdException w:name="Placeholder Text" w:unhideWhenUsed="0"/>
+    <w:lsdException w:name="No Spacing" w:semiHidden="0" w:uiPriority="1" w:unhideWhenUsed="0" w:qFormat="1"/>
+    <w:lsdException w:name="Light Shading" w:semiHidden="0" w:uiPriority="60" w:unhideWhenUsed="0"/>
+    <w:lsdException w:name="Light List" w:semiHidden="0" w:uiPriority="61" w:unhideWhenUsed="0"/>
+    <w:lsdException w:name="Light Grid" w:semiHidden="0" w:uiPriority="62" w:unhideWhenUsed="0"/>
+    <w:lsdException w:name="Medium Shading 1" w:semiHidden="0" w:uiPriority="63" w:unhideWhenUsed="0"/>
+    <w:lsdException w:name="Medium Shading 2" w:semiHidden="0" w:uiPriority="64" w:unhideWhenUsed="0"/>
+    <w:lsdException w:name="Medium List 1" w:semiHidden="0" w:uiPriority="65" w:unhideWhenUsed="0"/>
+    <w:lsdException w:name="Medium List 2" w:semiHidden="0" w:uiPriority="66" w:unhideWhenUsed="0"/>
+    <w:lsdException w:name="Medium Grid 1" w:semiHidden="0" w:uiPriority="67" w:unhideWhenUsed="0"/>
+    <w:lsdException w:name="Medium Grid 2" w:semiHidden="0" w:uiPriority="68" w:unhideWhenUsed="0"/>
+    <w:lsdException w:name="Medium Grid 3" w:semiHidden="0" w:uiPriority="69" w:unhideWhenUsed="0"/>
+    <w:lsdException w:name="Dark List" w:semiHidden="0" w:uiPriority="70" w:unhideWhenUsed="0"/>
+    <w:lsdException w:name="Colorful Shading" w:semiHidden="0" w:uiPriority="71" w:unhideWhenUsed="0"/>
+    <w:lsdException w:name="Colorful List" w:semiHidden="0" w:uiPriority="72" w:unhideWhenUsed="0"/>
+    <w:lsdException w:name="Colorful Grid" w:semiHidden="0" w:uiPriority="73" w:unhideWhenUsed="0"/>
+    <w:lsdException w:name="Light Shading Accent 1" w:semiHidden="0" w:uiPriority="60" w:unhideWhenUsed="0"/>
+    <w:lsdException w:name="Light List Accent 1" w:semiHidden="0" w:uiPriority="61" w:unhideWhenUsed="0"/>
+    <w:lsdException w:name="Light Grid Accent 1" w:semiHidden="0" w:uiPriority="62" w:unhideWhenUsed="0"/>
+    <w:lsdException w:name="Medium Shading 1 Accent 1" w:semiHidden="0" w:uiPriority="63" w:unhideWhenUsed="0"/>
+    <w:lsdException w:name="Medium Shading 2 Accent 1" w:semiHidden="0" w:uiPriority="64" w:unhideWhenUsed="0"/>
+    <w:lsdException w:name="Medium List 1 Accent 1" w:semiHidden="0" w:uiPriority="65" w:unhideWhenUsed="0"/>
+    <w:lsdException w:name="Revision" w:unhideWhenUsed="0"/>
+    <w:lsdException w:name="List Paragraph" w:semiHidden="0" w:uiPriority="34" w:unhideWhenUsed="0" w:qFormat="1"/>
+    <w:lsdException w:name="Quote" w:semiHidden="0" w:uiPriority="29" w:unhideWhenUsed="0" w:qFormat="1"/>
+    <w:lsdException w:name="Intense Quote" w:semiHidden="0" w:uiPriority="30" w:unhideWhenUsed="0" w:qFormat="1"/>
+    <w:lsdException w:name="Medium List 2 Accent 1" w:semiHidden="0" w:uiPriority="66" w:unhideWhenUsed="0"/>
+    <w:lsdException w:name="Medium Grid 1 Accent 1" w:semiHidden="0" w:uiPriority="67" w:unhideWhenUsed="0"/>
+    <w:lsdException w:name="Medium Grid 2 Accent 1" w:semiHidden="0" w:uiPriority="68" w:unhideWhenUsed="0"/>
+    <w:lsdException w:name="Medium Grid 3 Accent 1" w:semiHidden="0" w:uiPriority="69" w:unhideWhenUsed="0"/>
+    <w:lsdException w:name="Dark List Accent 1" w:semiHidden="0" w:uiPriority="70" w:unhideWhenUsed="0"/>
+    <w:lsdException w:name="Colorful Shading Accent 1" w:semiHidden="0" w:uiPriority="71" w:unhideWhenUsed="0"/>
+    <w:lsdException w:name="Colorful List Accent 1" w:semiHidden="0" w:uiPriority="72" w:unhideWhenUsed="0"/>
+    <w:lsdException w:name="Colorful Grid Accent 1" w:semiHidden="0" w:uiPriority="73" w:unhideWhenUsed="0"/>
+    <w:lsdException w:name="Light Shading Accent 2" w:semiHidden="0" w:uiPriority="60" w:unhideWhenUsed="0"/>
+    <w:lsdException w:name="Light List Accent 2" w:semiHidden="0" w:uiPriority="61" w:unhideWhenUsed="0"/>
+    <w:lsdException w:name="Light Grid Accent 2" w:semiHidden="0" w:uiPriority="62" w:unhideWhenUsed="0"/>
+    <w:lsdException w:name="Medium Shading 1 Accent 2" w:semiHidden="0" w:uiPriority="63" w:unhideWhenUsed="0"/>
+    <w:lsdException w:name="Medium Shading 2 Accent 2" w:semiHidden="0" w:uiPriority="64" w:unhideWhenUsed="0"/>
+    <w:lsdException w:name="Medium List 1 Accent 2" w:semiHidden="0" w:uiPriority="65" w:unhideWhenUsed="0"/>
+    <w:lsdException w:name="Medium List 2 Accent 2" w:semiHidden="0" w:uiPriority="66" w:unhideWhenUsed="0"/>
+    <w:lsdException w:name="Medium Grid 1 Accent 2" w:semiHidden="0" w:uiPriority="67" w:unhideWhenUsed="0"/>
+    <w:lsdException w:name="Medium Grid 2 Accent 2" w:semiHidden="0" w:uiPriority="68" w:unhideWhenUsed="0"/>
+    <w:lsdException w:name="Medium Grid 3 Accent 2" w:semiHidden="0" w:uiPriority="69" w:unhideWhenUsed="0"/>
+    <w:lsdException w:name="Dark List Accent 2" w:semiHidden="0" w:uiPriority="70" w:unhideWhenUsed="0"/>
+    <w:lsdException w:name="Colorful Shading Accent 2" w:semiHidden="0" w:uiPriority="71" w:unhideWhenUsed="0"/>
+    <w:lsdException w:name="Colorful List Accent 2" w:semiHidden="0" w:uiPriority="72" w:unhideWhenUsed="0"/>
+    <w:lsdException w:name="Colorful Grid Accent 2" w:semiHidden="0" w:uiPriority="73" w:unhideWhenUsed="0"/>
+    <w:lsdException w:name="Light Shading Accent 3" w:semiHidden="0" w:uiPriority="60" w:unhideWhenUsed="0"/>
+    <w:lsdException w:name="Light List Accent 3" w:semiHidden="0" w:uiPriority="61" w:unhideWhenUsed="0"/>
+    <w:lsdException w:name="Light Grid Accent 3" w:semiHidden="0" w:uiPriority="62" w:unhideWhenUsed="0"/>
+    <w:lsdException w:name="Medium Shading 1 Accent 3" w:semiHidden="0" w:uiPriority="63" w:unhideWhenUsed="0"/>
+    <w:lsdException w:name="Medium Shading 2 Accent 3" w:semiHidden="0" w:uiPriority="64" w:unhideWhenUsed="0"/>
+    <w:lsdException w:name="Medium List 1 Accent 3" w:semiHidden="0" w:uiPriority="65" w:unhideWhenUsed="0"/>
+    <w:lsdException w:name="Medium List 2 Accent 3" w:semiHidden="0" w:uiPriority="66" w:unhideWhenUsed="0"/>
+    <w:lsdException w:name="Medium Grid 1 Accent 3" w:semiHidden="0" w:uiPriority="67" w:unhideWhenUsed="0"/>
+    <w:lsdException w:name="Medium Grid 2 Accent 3" w:semiHidden="0" w:uiPriority="68" w:unhideWhenUsed="0"/>
+    <w:lsdException w:name="Medium Grid 3 Accent 3" w:semiHidden="0" w:uiPriority="69" w:unhideWhenUsed="0"/>
+    <w:lsdException w:name="Dark List Accent 3" w:semiHidden="0" w:uiPriority="70" w:unhideWhenUsed="0"/>
+    <w:lsdException w:name="Colorful Shading Accent 3" w:semiHidden="0" w:uiPriority="71" w:unhideWhenUsed="0"/>
+    <w:lsdException w:name="Colorful List Accent 3" w:semiHidden="0" w:uiPriority="72" w:unhideWhenUsed="0"/>
+    <w:lsdException w:name="Colorful Grid Accent 3" w:semiHidden="0" w:uiPriority="73" w:unhideWhenUsed="0"/>
+    <w:lsdException w:name="Light Shading Accent 4" w:semiHidden="0" w:uiPriority="60" w:unhideWhenUsed="0"/>
+    <w:lsdException w:name="Light List Accent 4" w:semiHidden="0" w:uiPriority="61" w:unhideWhenUsed="0"/>
+    <w:lsdException w:name="Light Grid Accent 4" w:semiHidden="0" w:uiPriority="62" w:unhideWhenUsed="0"/>
+    <w:lsdException w:name="Medium Shading 1 Accent 4" w:semiHidden="0" w:uiPriority="63" w:unhideWhenUsed="0"/>
+    <w:lsdException w:name="Medium Shading 2 Accent 4" w:semiHidden="0" w:uiPriority="64" w:unhideWhenUsed="0"/>
+    <w:lsdException w:name="Medium List 1 Accent 4" w:semiHidden="0" w:uiPriority="65" w:unhideWhenUsed="0"/>
+    <w:lsdException w:name="Medium List 2 Accent 4" w:semiHidden="0" w:uiPriority="66" w:unhideWhenUsed="0"/>
+    <w:lsdException w:name="Medium Grid 1 Accent 4" w:semiHidden="0" w:uiPriority="67" w:unhideWhenUsed="0"/>
+    <w:lsdException w:name="Medium Grid 2 Accent 4" w:semiHidden="0" w:uiPriority="68" w:unhideWhenUsed="0"/>
+    <w:lsdException w:name="Medium Grid 3 Accent 4" w:semiHidden="0" w:uiPriority="69" w:unhideWhenUsed="0"/>
+    <w:lsdException w:name="Dark List Accent 4" w:semiHidden="0" w:uiPriority="70" w:unhideWhenUsed="0"/>
+    <w:lsdException w:name="Colorful Shading Accent 4" w:semiHidden="0" w:uiPriority="71" w:unhideWhenUsed="0"/>
+    <w:lsdException w:name="Colorful List Accent 4" w:semiHidden="0" w:uiPriority="72" w:unhideWhenUsed="0"/>
+    <w:lsdException w:name="Colorful Grid Accent 4" w:semiHidden="0" w:uiPriority="73" w:unhideWhenUsed="0"/>
+    <w:lsdException w:name="Light Shading Accent 5" w:semiHidden="0" w:uiPriority="60" w:unhideWhenUsed="0"/>
+    <w:lsdException w:name="Light List Accent 5" w:semiHidden="0" w:uiPriority="61" w:unhideWhenUsed="0"/>
+    <w:lsdException w:name="Light Grid Accent 5" w:semiHidden="0" w:uiPriority="62" w:unhideWhenUsed="0"/>
+    <w:lsdException w:name="Medium Shading 1 Accent 5" w:semiHidden="0" w:uiPriority="63" w:unhideWhenUsed="0"/>
+    <w:lsdException w:name="Medium Shading 2 Accent 5" w:semiHidden="0" w:uiPriority="64" w:unhideWhenUsed="0"/>
+    <w:lsdException w:name="Medium List 1 Accent 5" w:semiHidden="0" w:uiPriority="65" w:unhideWhenUsed="0"/>
+    <w:lsdException w:name="Medium List 2 Accent 5" w:semiHidden="0" w:uiPriority="66" w:unhideWhenUsed="0"/>
+    <w:lsdException w:name="Medium Grid 1 Accent 5" w:semiHidden="0" w:uiPriority="67" w:unhideWhenUsed="0"/>
+    <w:lsdException w:name="Medium Grid 2 Accent 5" w:semiHidden="0" w:uiPriority="68" w:unhideWhenUsed="0"/>
+    <w:lsdException w:name="Medium Grid 3 Accent 5" w:semiHidden="0" w:uiPriority="69" w:unhideWhenUsed="0"/>
+    <w:lsdException w:name="Dark List Accent 5" w:semiHidden="0" w:uiPriority="70" w:unhideWhenUsed="0"/>
+    <w:lsdException w:name="Colorful Shading Accent 5" w:semiHidden="0" w:uiPriority="71" w:unhideWhenUsed="0"/>
+    <w:lsdException w:name="Colorful List Accent 5" w:semiHidden="0" w:uiPriority="72" w:unhideWhenUsed="0"/>
+    <w:lsdException w:name="Colorful Grid Accent 5" w:semiHidden="0" w:uiPriority="73" w:unhideWhenUsed="0"/>
+    <w:lsdException w:name="Light Shading Accent 6" w:semiHidden="0" w:uiPriority="60" w:unhideWhenUsed="0"/>
+    <w:lsdException w:name="Light List Accent 6" w:semiHidden="0" w:uiPriority="61" w:unhideWhenUsed="0"/>
+    <w:lsdException w:name="Light Grid Accent 6" w:semiHidden="0" w:uiPriority="62" w:unhideWhenUsed="0"/>
+    <w:lsdException w:name="Medium Shading 1 Accent 6" w:semiHidden="0" w:uiPriority="63" w:unhideWhenUsed="0"/>
+    <w:lsdException w:name="Medium Shading 2 Accent 6" w:semiHidden="0" w:uiPriority="64" w:unhideWhenUsed="0"/>
+    <w:lsdException w:name="Medium List 1 Accent 6" w:semiHidden="0" w:uiPriority="65" w:unhideWhenUsed="0"/>
+    <w:lsdException w:name="Medium List 2 Accent 6" w:semiHidden="0" w:uiPriority="66" w:unhideWhenUsed="0"/>
+    <w:lsdException w:name="Medium Grid 1 Accent 6" w:semiHidden="0" w:uiPriority="67" w:unhideWhenUsed="0"/>
+    <w:lsdException w:name="Medium Grid 2 Accent 6" w:semiHidden="0" w:uiPriority="68" w:unhideWhenUsed="0"/>
+    <w:lsdException w:name="Medium Grid 3 Accent 6" w:semiHidden="0" w:uiPriority="69" w:unhideWhenUsed="0"/>
+    <w:lsdException w:name="Dark List Accent 6" w:semiHidden="0" w:uiPriority="70" w:unhideWhenUsed="0"/>
+    <w:lsdException w:name="Colorful Shading Accent 6" w:semiHidden="0" w:uiPriority="71" w:unhideWhenUsed="0"/>
+    <w:lsdException w:name="Colorful List Accent 6" w:semiHidden="0" w:uiPriority="72" w:unhideWhenUsed="0"/>
+    <w:lsdException w:name="Colorful Grid Accent 6" w:semiHidden="0" w:uiPriority="73" w:unhideWhenUsed="0"/>
+    <w:lsdException w:name="Subtle Emphasis" w:semiHidden="0" w:uiPriority="19" w:unhideWhenUsed="0" w:qFormat="1"/>
+    <w:lsdException w:name="Intense Emphasis" w:semiHidden="0" w:uiPriority="21" w:unhideWhenUsed="0" w:qFormat="1"/>
+    <w:lsdException w:name="Subtle Reference" w:semiHidden="0" w:uiPriority="31" w:unhideWhenUsed="0" w:qFormat="1"/>
+    <w:lsdException w:name="Intense Reference" w:semiHidden="0" w:uiPriority="32" w:unhideWhenUsed="0" w:qFormat="1"/>
+    <w:lsdException w:name="Book Title" w:semiHidden="0" w:uiPriority="33" w:unhideWhenUsed="0" w:qFormat="1"/>
+    <w:lsdException w:name="Bibliography" w:uiPriority="37"/>
+    <w:lsdException w:name="TOC Heading" w:uiPriority="39" w:qFormat="1"/>
   </w:latentStyles>
   <w:style w:type="paragraph" w:default="1" w:styleId="Normal">
     <w:name w:val="Normal"/>
@@ -10135,7 +11095,6 @@
       <w:spacing w:after="0" w:line="240" w:lineRule="auto"/>
     </w:pPr>
     <w:tblPr>
-      <w:tblInd w:w="0" w:type="dxa"/>
       <w:tblBorders>
         <w:top w:val="single" w:sz="4" w:space="0" w:color="auto"/>
         <w:left w:val="single" w:sz="4" w:space="0" w:color="auto"/>
@@ -10144,12 +11103,6 @@
         <w:insideH w:val="single" w:sz="4" w:space="0" w:color="auto"/>
         <w:insideV w:val="single" w:sz="4" w:space="0" w:color="auto"/>
       </w:tblBorders>
-      <w:tblCellMar>
-        <w:top w:w="0" w:type="dxa"/>
-        <w:left w:w="108" w:type="dxa"/>
-        <w:bottom w:w="0" w:type="dxa"/>
-        <w:right w:w="108" w:type="dxa"/>
-      </w:tblCellMar>
     </w:tblPr>
   </w:style>
   <w:style w:type="character" w:customStyle="1" w:styleId="Titre4Car">
@@ -10166,7 +11119,570 @@
       <w:lang w:val="fr" w:eastAsia="fr-CH"/>
     </w:rPr>
   </w:style>
-  <w:style w:type="paragraph" w:styleId="Pardeliste">
+  <w:style w:type="paragraph" w:styleId="Paragraphedeliste">
+    <w:name w:val="List Paragraph"/>
+    <w:basedOn w:val="Normal"/>
+    <w:uiPriority w:val="34"/>
+    <w:qFormat/>
+    <w:rsid w:val="00735AD2"/>
+    <w:pPr>
+      <w:ind w:left="720"/>
+      <w:contextualSpacing/>
+    </w:pPr>
+  </w:style>
+</w:styles>
+</file>
+
+<file path=word/stylesWithEffects.xml><?xml version="1.0" encoding="utf-8"?>
+<w:styles xmlns:wpc="http://schemas.microsoft.com/office/word/2010/wordprocessingCanvas" xmlns:mc="http://schemas.openxmlformats.org/markup-compatibility/2006" xmlns:o="urn:schemas-microsoft-com:office:office" xmlns:r="http://schemas.openxmlformats.org/officeDocument/2006/relationships" xmlns:m="http://schemas.openxmlformats.org/officeDocument/2006/math" xmlns:v="urn:schemas-microsoft-com:vml" xmlns:wp14="http://schemas.microsoft.com/office/word/2010/wordprocessingDrawing" xmlns:wp="http://schemas.openxmlformats.org/drawingml/2006/wordprocessingDrawing" xmlns:w10="urn:schemas-microsoft-com:office:word" xmlns:w="http://schemas.openxmlformats.org/wordprocessingml/2006/main" xmlns:w14="http://schemas.microsoft.com/office/word/2010/wordml" xmlns:wpg="http://schemas.microsoft.com/office/word/2010/wordprocessingGroup" xmlns:wpi="http://schemas.microsoft.com/office/word/2010/wordprocessingInk" xmlns:wne="http://schemas.microsoft.com/office/word/2006/wordml" xmlns:wps="http://schemas.microsoft.com/office/word/2010/wordprocessingShape" mc:Ignorable="w14 wp14">
+  <w:docDefaults>
+    <w:rPrDefault>
+      <w:rPr>
+        <w:rFonts w:asciiTheme="minorHAnsi" w:eastAsiaTheme="minorHAnsi" w:hAnsiTheme="minorHAnsi" w:cstheme="minorBidi"/>
+        <w:sz w:val="22"/>
+        <w:szCs w:val="22"/>
+        <w:lang w:val="fr-CH" w:eastAsia="en-US" w:bidi="ar-SA"/>
+      </w:rPr>
+    </w:rPrDefault>
+    <w:pPrDefault>
+      <w:pPr>
+        <w:spacing w:after="200" w:line="276" w:lineRule="auto"/>
+      </w:pPr>
+    </w:pPrDefault>
+  </w:docDefaults>
+  <w:latentStyles w:defLockedState="0" w:defUIPriority="99" w:defSemiHidden="1" w:defUnhideWhenUsed="1" w:defQFormat="0" w:count="267">
+    <w:lsdException w:name="Normal" w:semiHidden="0" w:uiPriority="0" w:unhideWhenUsed="0" w:qFormat="1"/>
+    <w:lsdException w:name="heading 1" w:semiHidden="0" w:uiPriority="9" w:unhideWhenUsed="0" w:qFormat="1"/>
+    <w:lsdException w:name="heading 2" w:uiPriority="9" w:qFormat="1"/>
+    <w:lsdException w:name="heading 3" w:uiPriority="9" w:qFormat="1"/>
+    <w:lsdException w:name="heading 4" w:uiPriority="9" w:qFormat="1"/>
+    <w:lsdException w:name="heading 5" w:uiPriority="9" w:qFormat="1"/>
+    <w:lsdException w:name="heading 6" w:uiPriority="9" w:qFormat="1"/>
+    <w:lsdException w:name="heading 7" w:uiPriority="9" w:qFormat="1"/>
+    <w:lsdException w:name="heading 8" w:uiPriority="9" w:qFormat="1"/>
+    <w:lsdException w:name="heading 9" w:uiPriority="9" w:qFormat="1"/>
+    <w:lsdException w:name="toc 1" w:uiPriority="39"/>
+    <w:lsdException w:name="toc 2" w:uiPriority="39"/>
+    <w:lsdException w:name="toc 3" w:uiPriority="39"/>
+    <w:lsdException w:name="toc 4" w:uiPriority="39"/>
+    <w:lsdException w:name="toc 5" w:uiPriority="39"/>
+    <w:lsdException w:name="toc 6" w:uiPriority="39"/>
+    <w:lsdException w:name="toc 7" w:uiPriority="39"/>
+    <w:lsdException w:name="toc 8" w:uiPriority="39"/>
+    <w:lsdException w:name="toc 9" w:uiPriority="39"/>
+    <w:lsdException w:name="caption" w:uiPriority="35" w:qFormat="1"/>
+    <w:lsdException w:name="Title" w:semiHidden="0" w:uiPriority="10" w:unhideWhenUsed="0" w:qFormat="1"/>
+    <w:lsdException w:name="Default Paragraph Font" w:uiPriority="1"/>
+    <w:lsdException w:name="Subtitle" w:semiHidden="0" w:uiPriority="11" w:unhideWhenUsed="0" w:qFormat="1"/>
+    <w:lsdException w:name="Strong" w:semiHidden="0" w:uiPriority="22" w:unhideWhenUsed="0" w:qFormat="1"/>
+    <w:lsdException w:name="Emphasis" w:semiHidden="0" w:uiPriority="20" w:unhideWhenUsed="0" w:qFormat="1"/>
+    <w:lsdException w:name="Table Grid" w:semiHidden="0" w:uiPriority="59" w:unhideWhenUsed="0"/>
+    <w:lsdException w:name="Placeholder Text" w:unhideWhenUsed="0"/>
+    <w:lsdException w:name="No Spacing" w:semiHidden="0" w:uiPriority="1" w:unhideWhenUsed="0" w:qFormat="1"/>
+    <w:lsdException w:name="Light Shading" w:semiHidden="0" w:uiPriority="60" w:unhideWhenUsed="0"/>
+    <w:lsdException w:name="Light List" w:semiHidden="0" w:uiPriority="61" w:unhideWhenUsed="0"/>
+    <w:lsdException w:name="Light Grid" w:semiHidden="0" w:uiPriority="62" w:unhideWhenUsed="0"/>
+    <w:lsdException w:name="Medium Shading 1" w:semiHidden="0" w:uiPriority="63" w:unhideWhenUsed="0"/>
+    <w:lsdException w:name="Medium Shading 2" w:semiHidden="0" w:uiPriority="64" w:unhideWhenUsed="0"/>
+    <w:lsdException w:name="Medium List 1" w:semiHidden="0" w:uiPriority="65" w:unhideWhenUsed="0"/>
+    <w:lsdException w:name="Medium List 2" w:semiHidden="0" w:uiPriority="66" w:unhideWhenUsed="0"/>
+    <w:lsdException w:name="Medium Grid 1" w:semiHidden="0" w:uiPriority="67" w:unhideWhenUsed="0"/>
+    <w:lsdException w:name="Medium Grid 2" w:semiHidden="0" w:uiPriority="68" w:unhideWhenUsed="0"/>
+    <w:lsdException w:name="Medium Grid 3" w:semiHidden="0" w:uiPriority="69" w:unhideWhenUsed="0"/>
+    <w:lsdException w:name="Dark List" w:semiHidden="0" w:uiPriority="70" w:unhideWhenUsed="0"/>
+    <w:lsdException w:name="Colorful Shading" w:semiHidden="0" w:uiPriority="71" w:unhideWhenUsed="0"/>
+    <w:lsdException w:name="Colorful List" w:semiHidden="0" w:uiPriority="72" w:unhideWhenUsed="0"/>
+    <w:lsdException w:name="Colorful Grid" w:semiHidden="0" w:uiPriority="73" w:unhideWhenUsed="0"/>
+    <w:lsdException w:name="Light Shading Accent 1" w:semiHidden="0" w:uiPriority="60" w:unhideWhenUsed="0"/>
+    <w:lsdException w:name="Light List Accent 1" w:semiHidden="0" w:uiPriority="61" w:unhideWhenUsed="0"/>
+    <w:lsdException w:name="Light Grid Accent 1" w:semiHidden="0" w:uiPriority="62" w:unhideWhenUsed="0"/>
+    <w:lsdException w:name="Medium Shading 1 Accent 1" w:semiHidden="0" w:uiPriority="63" w:unhideWhenUsed="0"/>
+    <w:lsdException w:name="Medium Shading 2 Accent 1" w:semiHidden="0" w:uiPriority="64" w:unhideWhenUsed="0"/>
+    <w:lsdException w:name="Medium List 1 Accent 1" w:semiHidden="0" w:uiPriority="65" w:unhideWhenUsed="0"/>
+    <w:lsdException w:name="Revision" w:unhideWhenUsed="0"/>
+    <w:lsdException w:name="List Paragraph" w:semiHidden="0" w:uiPriority="34" w:unhideWhenUsed="0" w:qFormat="1"/>
+    <w:lsdException w:name="Quote" w:semiHidden="0" w:uiPriority="29" w:unhideWhenUsed="0" w:qFormat="1"/>
+    <w:lsdException w:name="Intense Quote" w:semiHidden="0" w:uiPriority="30" w:unhideWhenUsed="0" w:qFormat="1"/>
+    <w:lsdException w:name="Medium List 2 Accent 1" w:semiHidden="0" w:uiPriority="66" w:unhideWhenUsed="0"/>
+    <w:lsdException w:name="Medium Grid 1 Accent 1" w:semiHidden="0" w:uiPriority="67" w:unhideWhenUsed="0"/>
+    <w:lsdException w:name="Medium Grid 2 Accent 1" w:semiHidden="0" w:uiPriority="68" w:unhideWhenUsed="0"/>
+    <w:lsdException w:name="Medium Grid 3 Accent 1" w:semiHidden="0" w:uiPriority="69" w:unhideWhenUsed="0"/>
+    <w:lsdException w:name="Dark List Accent 1" w:semiHidden="0" w:uiPriority="70" w:unhideWhenUsed="0"/>
+    <w:lsdException w:name="Colorful Shading Accent 1" w:semiHidden="0" w:uiPriority="71" w:unhideWhenUsed="0"/>
+    <w:lsdException w:name="Colorful List Accent 1" w:semiHidden="0" w:uiPriority="72" w:unhideWhenUsed="0"/>
+    <w:lsdException w:name="Colorful Grid Accent 1" w:semiHidden="0" w:uiPriority="73" w:unhideWhenUsed="0"/>
+    <w:lsdException w:name="Light Shading Accent 2" w:semiHidden="0" w:uiPriority="60" w:unhideWhenUsed="0"/>
+    <w:lsdException w:name="Light List Accent 2" w:semiHidden="0" w:uiPriority="61" w:unhideWhenUsed="0"/>
+    <w:lsdException w:name="Light Grid Accent 2" w:semiHidden="0" w:uiPriority="62" w:unhideWhenUsed="0"/>
+    <w:lsdException w:name="Medium Shading 1 Accent 2" w:semiHidden="0" w:uiPriority="63" w:unhideWhenUsed="0"/>
+    <w:lsdException w:name="Medium Shading 2 Accent 2" w:semiHidden="0" w:uiPriority="64" w:unhideWhenUsed="0"/>
+    <w:lsdException w:name="Medium List 1 Accent 2" w:semiHidden="0" w:uiPriority="65" w:unhideWhenUsed="0"/>
+    <w:lsdException w:name="Medium List 2 Accent 2" w:semiHidden="0" w:uiPriority="66" w:unhideWhenUsed="0"/>
+    <w:lsdException w:name="Medium Grid 1 Accent 2" w:semiHidden="0" w:uiPriority="67" w:unhideWhenUsed="0"/>
+    <w:lsdException w:name="Medium Grid 2 Accent 2" w:semiHidden="0" w:uiPriority="68" w:unhideWhenUsed="0"/>
+    <w:lsdException w:name="Medium Grid 3 Accent 2" w:semiHidden="0" w:uiPriority="69" w:unhideWhenUsed="0"/>
+    <w:lsdException w:name="Dark List Accent 2" w:semiHidden="0" w:uiPriority="70" w:unhideWhenUsed="0"/>
+    <w:lsdException w:name="Colorful Shading Accent 2" w:semiHidden="0" w:uiPriority="71" w:unhideWhenUsed="0"/>
+    <w:lsdException w:name="Colorful List Accent 2" w:semiHidden="0" w:uiPriority="72" w:unhideWhenUsed="0"/>
+    <w:lsdException w:name="Colorful Grid Accent 2" w:semiHidden="0" w:uiPriority="73" w:unhideWhenUsed="0"/>
+    <w:lsdException w:name="Light Shading Accent 3" w:semiHidden="0" w:uiPriority="60" w:unhideWhenUsed="0"/>
+    <w:lsdException w:name="Light List Accent 3" w:semiHidden="0" w:uiPriority="61" w:unhideWhenUsed="0"/>
+    <w:lsdException w:name="Light Grid Accent 3" w:semiHidden="0" w:uiPriority="62" w:unhideWhenUsed="0"/>
+    <w:lsdException w:name="Medium Shading 1 Accent 3" w:semiHidden="0" w:uiPriority="63" w:unhideWhenUsed="0"/>
+    <w:lsdException w:name="Medium Shading 2 Accent 3" w:semiHidden="0" w:uiPriority="64" w:unhideWhenUsed="0"/>
+    <w:lsdException w:name="Medium List 1 Accent 3" w:semiHidden="0" w:uiPriority="65" w:unhideWhenUsed="0"/>
+    <w:lsdException w:name="Medium List 2 Accent 3" w:semiHidden="0" w:uiPriority="66" w:unhideWhenUsed="0"/>
+    <w:lsdException w:name="Medium Grid 1 Accent 3" w:semiHidden="0" w:uiPriority="67" w:unhideWhenUsed="0"/>
+    <w:lsdException w:name="Medium Grid 2 Accent 3" w:semiHidden="0" w:uiPriority="68" w:unhideWhenUsed="0"/>
+    <w:lsdException w:name="Medium Grid 3 Accent 3" w:semiHidden="0" w:uiPriority="69" w:unhideWhenUsed="0"/>
+    <w:lsdException w:name="Dark List Accent 3" w:semiHidden="0" w:uiPriority="70" w:unhideWhenUsed="0"/>
+    <w:lsdException w:name="Colorful Shading Accent 3" w:semiHidden="0" w:uiPriority="71" w:unhideWhenUsed="0"/>
+    <w:lsdException w:name="Colorful List Accent 3" w:semiHidden="0" w:uiPriority="72" w:unhideWhenUsed="0"/>
+    <w:lsdException w:name="Colorful Grid Accent 3" w:semiHidden="0" w:uiPriority="73" w:unhideWhenUsed="0"/>
+    <w:lsdException w:name="Light Shading Accent 4" w:semiHidden="0" w:uiPriority="60" w:unhideWhenUsed="0"/>
+    <w:lsdException w:name="Light List Accent 4" w:semiHidden="0" w:uiPriority="61" w:unhideWhenUsed="0"/>
+    <w:lsdException w:name="Light Grid Accent 4" w:semiHidden="0" w:uiPriority="62" w:unhideWhenUsed="0"/>
+    <w:lsdException w:name="Medium Shading 1 Accent 4" w:semiHidden="0" w:uiPriority="63" w:unhideWhenUsed="0"/>
+    <w:lsdException w:name="Medium Shading 2 Accent 4" w:semiHidden="0" w:uiPriority="64" w:unhideWhenUsed="0"/>
+    <w:lsdException w:name="Medium List 1 Accent 4" w:semiHidden="0" w:uiPriority="65" w:unhideWhenUsed="0"/>
+    <w:lsdException w:name="Medium List 2 Accent 4" w:semiHidden="0" w:uiPriority="66" w:unhideWhenUsed="0"/>
+    <w:lsdException w:name="Medium Grid 1 Accent 4" w:semiHidden="0" w:uiPriority="67" w:unhideWhenUsed="0"/>
+    <w:lsdException w:name="Medium Grid 2 Accent 4" w:semiHidden="0" w:uiPriority="68" w:unhideWhenUsed="0"/>
+    <w:lsdException w:name="Medium Grid 3 Accent 4" w:semiHidden="0" w:uiPriority="69" w:unhideWhenUsed="0"/>
+    <w:lsdException w:name="Dark List Accent 4" w:semiHidden="0" w:uiPriority="70" w:unhideWhenUsed="0"/>
+    <w:lsdException w:name="Colorful Shading Accent 4" w:semiHidden="0" w:uiPriority="71" w:unhideWhenUsed="0"/>
+    <w:lsdException w:name="Colorful List Accent 4" w:semiHidden="0" w:uiPriority="72" w:unhideWhenUsed="0"/>
+    <w:lsdException w:name="Colorful Grid Accent 4" w:semiHidden="0" w:uiPriority="73" w:unhideWhenUsed="0"/>
+    <w:lsdException w:name="Light Shading Accent 5" w:semiHidden="0" w:uiPriority="60" w:unhideWhenUsed="0"/>
+    <w:lsdException w:name="Light List Accent 5" w:semiHidden="0" w:uiPriority="61" w:unhideWhenUsed="0"/>
+    <w:lsdException w:name="Light Grid Accent 5" w:semiHidden="0" w:uiPriority="62" w:unhideWhenUsed="0"/>
+    <w:lsdException w:name="Medium Shading 1 Accent 5" w:semiHidden="0" w:uiPriority="63" w:unhideWhenUsed="0"/>
+    <w:lsdException w:name="Medium Shading 2 Accent 5" w:semiHidden="0" w:uiPriority="64" w:unhideWhenUsed="0"/>
+    <w:lsdException w:name="Medium List 1 Accent 5" w:semiHidden="0" w:uiPriority="65" w:unhideWhenUsed="0"/>
+    <w:lsdException w:name="Medium List 2 Accent 5" w:semiHidden="0" w:uiPriority="66" w:unhideWhenUsed="0"/>
+    <w:lsdException w:name="Medium Grid 1 Accent 5" w:semiHidden="0" w:uiPriority="67" w:unhideWhenUsed="0"/>
+    <w:lsdException w:name="Medium Grid 2 Accent 5" w:semiHidden="0" w:uiPriority="68" w:unhideWhenUsed="0"/>
+    <w:lsdException w:name="Medium Grid 3 Accent 5" w:semiHidden="0" w:uiPriority="69" w:unhideWhenUsed="0"/>
+    <w:lsdException w:name="Dark List Accent 5" w:semiHidden="0" w:uiPriority="70" w:unhideWhenUsed="0"/>
+    <w:lsdException w:name="Colorful Shading Accent 5" w:semiHidden="0" w:uiPriority="71" w:unhideWhenUsed="0"/>
+    <w:lsdException w:name="Colorful List Accent 5" w:semiHidden="0" w:uiPriority="72" w:unhideWhenUsed="0"/>
+    <w:lsdException w:name="Colorful Grid Accent 5" w:semiHidden="0" w:uiPriority="73" w:unhideWhenUsed="0"/>
+    <w:lsdException w:name="Light Shading Accent 6" w:semiHidden="0" w:uiPriority="60" w:unhideWhenUsed="0"/>
+    <w:lsdException w:name="Light List Accent 6" w:semiHidden="0" w:uiPriority="61" w:unhideWhenUsed="0"/>
+    <w:lsdException w:name="Light Grid Accent 6" w:semiHidden="0" w:uiPriority="62" w:unhideWhenUsed="0"/>
+    <w:lsdException w:name="Medium Shading 1 Accent 6" w:semiHidden="0" w:uiPriority="63" w:unhideWhenUsed="0"/>
+    <w:lsdException w:name="Medium Shading 2 Accent 6" w:semiHidden="0" w:uiPriority="64" w:unhideWhenUsed="0"/>
+    <w:lsdException w:name="Medium List 1 Accent 6" w:semiHidden="0" w:uiPriority="65" w:unhideWhenUsed="0"/>
+    <w:lsdException w:name="Medium List 2 Accent 6" w:semiHidden="0" w:uiPriority="66" w:unhideWhenUsed="0"/>
+    <w:lsdException w:name="Medium Grid 1 Accent 6" w:semiHidden="0" w:uiPriority="67" w:unhideWhenUsed="0"/>
+    <w:lsdException w:name="Medium Grid 2 Accent 6" w:semiHidden="0" w:uiPriority="68" w:unhideWhenUsed="0"/>
+    <w:lsdException w:name="Medium Grid 3 Accent 6" w:semiHidden="0" w:uiPriority="69" w:unhideWhenUsed="0"/>
+    <w:lsdException w:name="Dark List Accent 6" w:semiHidden="0" w:uiPriority="70" w:unhideWhenUsed="0"/>
+    <w:lsdException w:name="Colorful Shading Accent 6" w:semiHidden="0" w:uiPriority="71" w:unhideWhenUsed="0"/>
+    <w:lsdException w:name="Colorful List Accent 6" w:semiHidden="0" w:uiPriority="72" w:unhideWhenUsed="0"/>
+    <w:lsdException w:name="Colorful Grid Accent 6" w:semiHidden="0" w:uiPriority="73" w:unhideWhenUsed="0"/>
+    <w:lsdException w:name="Subtle Emphasis" w:semiHidden="0" w:uiPriority="19" w:unhideWhenUsed="0" w:qFormat="1"/>
+    <w:lsdException w:name="Intense Emphasis" w:semiHidden="0" w:uiPriority="21" w:unhideWhenUsed="0" w:qFormat="1"/>
+    <w:lsdException w:name="Subtle Reference" w:semiHidden="0" w:uiPriority="31" w:unhideWhenUsed="0" w:qFormat="1"/>
+    <w:lsdException w:name="Intense Reference" w:semiHidden="0" w:uiPriority="32" w:unhideWhenUsed="0" w:qFormat="1"/>
+    <w:lsdException w:name="Book Title" w:semiHidden="0" w:uiPriority="33" w:unhideWhenUsed="0" w:qFormat="1"/>
+    <w:lsdException w:name="Bibliography" w:uiPriority="37"/>
+    <w:lsdException w:name="TOC Heading" w:uiPriority="39" w:qFormat="1"/>
+  </w:latentStyles>
+  <w:style w:type="paragraph" w:default="1" w:styleId="Normal">
+    <w:name w:val="Normal"/>
+    <w:rsid w:val="00733C1F"/>
+    <w:pPr>
+      <w:spacing w:after="0"/>
+    </w:pPr>
+    <w:rPr>
+      <w:rFonts w:ascii="Arial" w:eastAsia="Arial" w:hAnsi="Arial" w:cs="Arial"/>
+      <w:lang w:val="fr" w:eastAsia="fr-CH"/>
+    </w:rPr>
+  </w:style>
+  <w:style w:type="paragraph" w:styleId="Titre1">
+    <w:name w:val="heading 1"/>
+    <w:basedOn w:val="Normal"/>
+    <w:next w:val="Normal"/>
+    <w:link w:val="Titre1Car"/>
+    <w:uiPriority w:val="9"/>
+    <w:qFormat/>
+    <w:rsid w:val="00733C1F"/>
+    <w:pPr>
+      <w:keepNext/>
+      <w:keepLines/>
+      <w:spacing w:before="480"/>
+      <w:jc w:val="center"/>
+      <w:outlineLvl w:val="0"/>
+    </w:pPr>
+    <w:rPr>
+      <w:rFonts w:asciiTheme="majorHAnsi" w:eastAsiaTheme="majorEastAsia" w:hAnsiTheme="majorHAnsi" w:cstheme="majorBidi"/>
+      <w:b/>
+      <w:bCs/>
+      <w:sz w:val="36"/>
+      <w:szCs w:val="28"/>
+    </w:rPr>
+  </w:style>
+  <w:style w:type="paragraph" w:styleId="Titre2">
+    <w:name w:val="heading 2"/>
+    <w:basedOn w:val="Normal"/>
+    <w:next w:val="Normal"/>
+    <w:link w:val="Titre2Car"/>
+    <w:uiPriority w:val="9"/>
+    <w:unhideWhenUsed/>
+    <w:qFormat/>
+    <w:rsid w:val="003958EE"/>
+    <w:pPr>
+      <w:keepNext/>
+      <w:keepLines/>
+      <w:spacing w:before="200"/>
+      <w:outlineLvl w:val="1"/>
+    </w:pPr>
+    <w:rPr>
+      <w:rFonts w:asciiTheme="majorHAnsi" w:eastAsiaTheme="majorEastAsia" w:hAnsiTheme="majorHAnsi" w:cstheme="majorBidi"/>
+      <w:b/>
+      <w:bCs/>
+      <w:sz w:val="32"/>
+      <w:szCs w:val="26"/>
+    </w:rPr>
+  </w:style>
+  <w:style w:type="paragraph" w:styleId="Titre3">
+    <w:name w:val="heading 3"/>
+    <w:basedOn w:val="Normal"/>
+    <w:next w:val="Normal"/>
+    <w:link w:val="Titre3Car"/>
+    <w:uiPriority w:val="9"/>
+    <w:unhideWhenUsed/>
+    <w:qFormat/>
+    <w:rsid w:val="003958EE"/>
+    <w:pPr>
+      <w:keepNext/>
+      <w:keepLines/>
+      <w:spacing w:before="200"/>
+      <w:outlineLvl w:val="2"/>
+    </w:pPr>
+    <w:rPr>
+      <w:rFonts w:asciiTheme="majorHAnsi" w:eastAsiaTheme="majorEastAsia" w:hAnsiTheme="majorHAnsi" w:cstheme="majorBidi"/>
+      <w:b/>
+      <w:bCs/>
+      <w:sz w:val="28"/>
+    </w:rPr>
+  </w:style>
+  <w:style w:type="paragraph" w:styleId="Titre4">
+    <w:name w:val="heading 4"/>
+    <w:basedOn w:val="Normal"/>
+    <w:next w:val="Normal"/>
+    <w:link w:val="Titre4Car"/>
+    <w:uiPriority w:val="9"/>
+    <w:unhideWhenUsed/>
+    <w:qFormat/>
+    <w:rsid w:val="000E651F"/>
+    <w:pPr>
+      <w:keepNext/>
+      <w:keepLines/>
+      <w:spacing w:before="200"/>
+      <w:outlineLvl w:val="3"/>
+    </w:pPr>
+    <w:rPr>
+      <w:rFonts w:asciiTheme="majorHAnsi" w:eastAsiaTheme="majorEastAsia" w:hAnsiTheme="majorHAnsi" w:cstheme="majorBidi"/>
+      <w:bCs/>
+      <w:iCs/>
+      <w:sz w:val="24"/>
+    </w:rPr>
+  </w:style>
+  <w:style w:type="character" w:default="1" w:styleId="Policepardfaut">
+    <w:name w:val="Default Paragraph Font"/>
+    <w:uiPriority w:val="1"/>
+    <w:semiHidden/>
+    <w:unhideWhenUsed/>
+  </w:style>
+  <w:style w:type="table" w:default="1" w:styleId="TableauNormal">
+    <w:name w:val="Normal Table"/>
+    <w:uiPriority w:val="99"/>
+    <w:semiHidden/>
+    <w:unhideWhenUsed/>
+    <w:tblPr>
+      <w:tblInd w:w="0" w:type="dxa"/>
+      <w:tblCellMar>
+        <w:top w:w="0" w:type="dxa"/>
+        <w:left w:w="108" w:type="dxa"/>
+        <w:bottom w:w="0" w:type="dxa"/>
+        <w:right w:w="108" w:type="dxa"/>
+      </w:tblCellMar>
+    </w:tblPr>
+  </w:style>
+  <w:style w:type="numbering" w:default="1" w:styleId="Aucuneliste">
+    <w:name w:val="No List"/>
+    <w:uiPriority w:val="99"/>
+    <w:semiHidden/>
+    <w:unhideWhenUsed/>
+  </w:style>
+  <w:style w:type="paragraph" w:styleId="Textedebulles">
+    <w:name w:val="Balloon Text"/>
+    <w:basedOn w:val="Normal"/>
+    <w:link w:val="TextedebullesCar"/>
+    <w:uiPriority w:val="99"/>
+    <w:semiHidden/>
+    <w:unhideWhenUsed/>
+    <w:rsid w:val="00733C1F"/>
+    <w:pPr>
+      <w:spacing w:line="240" w:lineRule="auto"/>
+    </w:pPr>
+    <w:rPr>
+      <w:rFonts w:ascii="Tahoma" w:hAnsi="Tahoma" w:cs="Tahoma"/>
+      <w:sz w:val="16"/>
+      <w:szCs w:val="16"/>
+    </w:rPr>
+  </w:style>
+  <w:style w:type="character" w:customStyle="1" w:styleId="TextedebullesCar">
+    <w:name w:val="Texte de bulles Car"/>
+    <w:basedOn w:val="Policepardfaut"/>
+    <w:link w:val="Textedebulles"/>
+    <w:uiPriority w:val="99"/>
+    <w:semiHidden/>
+    <w:rsid w:val="00733C1F"/>
+    <w:rPr>
+      <w:rFonts w:ascii="Tahoma" w:eastAsia="Arial" w:hAnsi="Tahoma" w:cs="Tahoma"/>
+      <w:sz w:val="16"/>
+      <w:szCs w:val="16"/>
+      <w:lang w:val="fr" w:eastAsia="fr-CH"/>
+    </w:rPr>
+  </w:style>
+  <w:style w:type="character" w:customStyle="1" w:styleId="Titre1Car">
+    <w:name w:val="Titre 1 Car"/>
+    <w:basedOn w:val="Policepardfaut"/>
+    <w:link w:val="Titre1"/>
+    <w:uiPriority w:val="9"/>
+    <w:rsid w:val="00733C1F"/>
+    <w:rPr>
+      <w:rFonts w:asciiTheme="majorHAnsi" w:eastAsiaTheme="majorEastAsia" w:hAnsiTheme="majorHAnsi" w:cstheme="majorBidi"/>
+      <w:b/>
+      <w:bCs/>
+      <w:sz w:val="36"/>
+      <w:szCs w:val="28"/>
+      <w:lang w:val="fr" w:eastAsia="fr-CH"/>
+    </w:rPr>
+  </w:style>
+  <w:style w:type="character" w:customStyle="1" w:styleId="Titre2Car">
+    <w:name w:val="Titre 2 Car"/>
+    <w:basedOn w:val="Policepardfaut"/>
+    <w:link w:val="Titre2"/>
+    <w:uiPriority w:val="9"/>
+    <w:rsid w:val="003958EE"/>
+    <w:rPr>
+      <w:rFonts w:asciiTheme="majorHAnsi" w:eastAsiaTheme="majorEastAsia" w:hAnsiTheme="majorHAnsi" w:cstheme="majorBidi"/>
+      <w:b/>
+      <w:bCs/>
+      <w:sz w:val="32"/>
+      <w:szCs w:val="26"/>
+      <w:lang w:val="fr" w:eastAsia="fr-CH"/>
+    </w:rPr>
+  </w:style>
+  <w:style w:type="character" w:customStyle="1" w:styleId="Titre3Car">
+    <w:name w:val="Titre 3 Car"/>
+    <w:basedOn w:val="Policepardfaut"/>
+    <w:link w:val="Titre3"/>
+    <w:uiPriority w:val="9"/>
+    <w:rsid w:val="003958EE"/>
+    <w:rPr>
+      <w:rFonts w:asciiTheme="majorHAnsi" w:eastAsiaTheme="majorEastAsia" w:hAnsiTheme="majorHAnsi" w:cstheme="majorBidi"/>
+      <w:b/>
+      <w:bCs/>
+      <w:sz w:val="28"/>
+      <w:lang w:val="fr" w:eastAsia="fr-CH"/>
+    </w:rPr>
+  </w:style>
+  <w:style w:type="paragraph" w:styleId="En-ttedetabledesmatires">
+    <w:name w:val="TOC Heading"/>
+    <w:basedOn w:val="Titre1"/>
+    <w:next w:val="Normal"/>
+    <w:uiPriority w:val="39"/>
+    <w:unhideWhenUsed/>
+    <w:qFormat/>
+    <w:rsid w:val="00733C1F"/>
+    <w:pPr>
+      <w:jc w:val="left"/>
+      <w:outlineLvl w:val="9"/>
+    </w:pPr>
+    <w:rPr>
+      <w:color w:val="365F91" w:themeColor="accent1" w:themeShade="BF"/>
+      <w:sz w:val="28"/>
+      <w:lang w:val="fr-CH"/>
+    </w:rPr>
+  </w:style>
+  <w:style w:type="paragraph" w:styleId="TM1">
+    <w:name w:val="toc 1"/>
+    <w:basedOn w:val="Normal"/>
+    <w:next w:val="Normal"/>
+    <w:autoRedefine/>
+    <w:uiPriority w:val="39"/>
+    <w:unhideWhenUsed/>
+    <w:rsid w:val="00733C1F"/>
+    <w:pPr>
+      <w:spacing w:after="100"/>
+    </w:pPr>
+  </w:style>
+  <w:style w:type="paragraph" w:styleId="TM2">
+    <w:name w:val="toc 2"/>
+    <w:basedOn w:val="Normal"/>
+    <w:next w:val="Normal"/>
+    <w:autoRedefine/>
+    <w:uiPriority w:val="39"/>
+    <w:unhideWhenUsed/>
+    <w:rsid w:val="007D727D"/>
+    <w:pPr>
+      <w:tabs>
+        <w:tab w:val="right" w:leader="dot" w:pos="9019"/>
+      </w:tabs>
+      <w:spacing w:after="100" w:line="432" w:lineRule="auto"/>
+      <w:ind w:left="221"/>
+    </w:pPr>
+  </w:style>
+  <w:style w:type="character" w:styleId="Lienhypertexte">
+    <w:name w:val="Hyperlink"/>
+    <w:basedOn w:val="Policepardfaut"/>
+    <w:uiPriority w:val="99"/>
+    <w:unhideWhenUsed/>
+    <w:rsid w:val="00733C1F"/>
+    <w:rPr>
+      <w:color w:val="0000FF" w:themeColor="hyperlink"/>
+      <w:u w:val="single"/>
+    </w:rPr>
+  </w:style>
+  <w:style w:type="paragraph" w:styleId="En-tte">
+    <w:name w:val="header"/>
+    <w:basedOn w:val="Normal"/>
+    <w:link w:val="En-tteCar"/>
+    <w:uiPriority w:val="99"/>
+    <w:unhideWhenUsed/>
+    <w:rsid w:val="00733C1F"/>
+    <w:pPr>
+      <w:tabs>
+        <w:tab w:val="center" w:pos="4536"/>
+        <w:tab w:val="right" w:pos="9072"/>
+      </w:tabs>
+      <w:spacing w:line="240" w:lineRule="auto"/>
+    </w:pPr>
+  </w:style>
+  <w:style w:type="character" w:customStyle="1" w:styleId="En-tteCar">
+    <w:name w:val="En-tête Car"/>
+    <w:basedOn w:val="Policepardfaut"/>
+    <w:link w:val="En-tte"/>
+    <w:uiPriority w:val="99"/>
+    <w:rsid w:val="00733C1F"/>
+    <w:rPr>
+      <w:rFonts w:ascii="Arial" w:eastAsia="Arial" w:hAnsi="Arial" w:cs="Arial"/>
+      <w:lang w:val="fr" w:eastAsia="fr-CH"/>
+    </w:rPr>
+  </w:style>
+  <w:style w:type="paragraph" w:styleId="Pieddepage">
+    <w:name w:val="footer"/>
+    <w:basedOn w:val="Normal"/>
+    <w:link w:val="PieddepageCar"/>
+    <w:uiPriority w:val="99"/>
+    <w:unhideWhenUsed/>
+    <w:rsid w:val="00733C1F"/>
+    <w:pPr>
+      <w:tabs>
+        <w:tab w:val="center" w:pos="4536"/>
+        <w:tab w:val="right" w:pos="9072"/>
+      </w:tabs>
+      <w:spacing w:line="240" w:lineRule="auto"/>
+    </w:pPr>
+  </w:style>
+  <w:style w:type="character" w:customStyle="1" w:styleId="PieddepageCar">
+    <w:name w:val="Pied de page Car"/>
+    <w:basedOn w:val="Policepardfaut"/>
+    <w:link w:val="Pieddepage"/>
+    <w:uiPriority w:val="99"/>
+    <w:rsid w:val="00733C1F"/>
+    <w:rPr>
+      <w:rFonts w:ascii="Arial" w:eastAsia="Arial" w:hAnsi="Arial" w:cs="Arial"/>
+      <w:lang w:val="fr" w:eastAsia="fr-CH"/>
+    </w:rPr>
+  </w:style>
+  <w:style w:type="character" w:styleId="Numrodepage">
+    <w:name w:val="page number"/>
+    <w:basedOn w:val="Policepardfaut"/>
+    <w:uiPriority w:val="99"/>
+    <w:semiHidden/>
+    <w:unhideWhenUsed/>
+    <w:rsid w:val="00D47A42"/>
+  </w:style>
+  <w:style w:type="paragraph" w:styleId="Sansinterligne">
+    <w:name w:val="No Spacing"/>
+    <w:uiPriority w:val="1"/>
+    <w:qFormat/>
+    <w:rsid w:val="00F52244"/>
+    <w:pPr>
+      <w:spacing w:after="0" w:line="240" w:lineRule="auto"/>
+    </w:pPr>
+    <w:rPr>
+      <w:rFonts w:ascii="Arial" w:eastAsia="Arial" w:hAnsi="Arial" w:cs="Arial"/>
+      <w:lang w:val="fr" w:eastAsia="fr-CH"/>
+    </w:rPr>
+  </w:style>
+  <w:style w:type="paragraph" w:styleId="TM3">
+    <w:name w:val="toc 3"/>
+    <w:basedOn w:val="Normal"/>
+    <w:next w:val="Normal"/>
+    <w:autoRedefine/>
+    <w:uiPriority w:val="39"/>
+    <w:unhideWhenUsed/>
+    <w:rsid w:val="00CB0AF9"/>
+    <w:pPr>
+      <w:spacing w:after="100"/>
+      <w:ind w:left="440"/>
+    </w:pPr>
+  </w:style>
+  <w:style w:type="paragraph" w:customStyle="1" w:styleId="EMPTYCELLSTYLE">
+    <w:name w:val="EMPTY_CELL_STYLE"/>
+    <w:qFormat/>
+    <w:rsid w:val="002E6935"/>
+    <w:pPr>
+      <w:spacing w:after="0" w:line="240" w:lineRule="auto"/>
+    </w:pPr>
+    <w:rPr>
+      <w:rFonts w:ascii="Times New Roman" w:eastAsia="Times New Roman" w:hAnsi="Times New Roman" w:cs="Times New Roman"/>
+      <w:sz w:val="1"/>
+      <w:szCs w:val="20"/>
+      <w:lang w:eastAsia="fr-CH"/>
+    </w:rPr>
+  </w:style>
+  <w:style w:type="table" w:styleId="Grilledutableau">
+    <w:name w:val="Table Grid"/>
+    <w:basedOn w:val="TableauNormal"/>
+    <w:uiPriority w:val="59"/>
+    <w:rsid w:val="00712381"/>
+    <w:pPr>
+      <w:spacing w:after="0" w:line="240" w:lineRule="auto"/>
+    </w:pPr>
+    <w:tblPr>
+      <w:tblBorders>
+        <w:top w:val="single" w:sz="4" w:space="0" w:color="auto"/>
+        <w:left w:val="single" w:sz="4" w:space="0" w:color="auto"/>
+        <w:bottom w:val="single" w:sz="4" w:space="0" w:color="auto"/>
+        <w:right w:val="single" w:sz="4" w:space="0" w:color="auto"/>
+        <w:insideH w:val="single" w:sz="4" w:space="0" w:color="auto"/>
+        <w:insideV w:val="single" w:sz="4" w:space="0" w:color="auto"/>
+      </w:tblBorders>
+    </w:tblPr>
+  </w:style>
+  <w:style w:type="character" w:customStyle="1" w:styleId="Titre4Car">
+    <w:name w:val="Titre 4 Car"/>
+    <w:basedOn w:val="Policepardfaut"/>
+    <w:link w:val="Titre4"/>
+    <w:uiPriority w:val="9"/>
+    <w:rsid w:val="000E651F"/>
+    <w:rPr>
+      <w:rFonts w:asciiTheme="majorHAnsi" w:eastAsiaTheme="majorEastAsia" w:hAnsiTheme="majorHAnsi" w:cstheme="majorBidi"/>
+      <w:bCs/>
+      <w:iCs/>
+      <w:sz w:val="24"/>
+      <w:lang w:val="fr" w:eastAsia="fr-CH"/>
+    </w:rPr>
+  </w:style>
+  <w:style w:type="paragraph" w:styleId="Paragraphedeliste">
     <w:name w:val="List Paragraph"/>
     <w:basedOn w:val="Normal"/>
     <w:uiPriority w:val="34"/>
@@ -10470,7 +11986,7 @@
 </file>
 
 <file path=customXml/itemProps1.xml><?xml version="1.0" encoding="utf-8"?>
-<ds:datastoreItem xmlns:ds="http://schemas.openxmlformats.org/officeDocument/2006/customXml" ds:itemID="{19E7D237-FAEF-7E41-8862-96465BBB6808}">
+<ds:datastoreItem xmlns:ds="http://schemas.openxmlformats.org/officeDocument/2006/customXml" ds:itemID="{0AB8C6E0-A7E2-488E-A136-A76619D17908}">
   <ds:schemaRefs>
     <ds:schemaRef ds:uri="http://schemas.openxmlformats.org/officeDocument/2006/bibliography"/>
   </ds:schemaRefs>

</xml_diff>

<commit_message>
Ajout des bilans personnels de chacun
</commit_message>
<xml_diff>
--- a/Rapport_Intermediaire_JEE_BURGBACHER_NETO_BLANCO.docx
+++ b/Rapport_Intermediaire_JEE_BURGBACHER_NETO_BLANCO.docx
@@ -7897,8 +7897,6 @@
                               </w:rPr>
                               <w:t>Lionel va la créer et Patrick l’implémenter</w:t>
                             </w:r>
-                            <w:bookmarkStart w:id="32" w:name="_GoBack"/>
-                            <w:bookmarkEnd w:id="32"/>
                           </w:p>
                         </w:txbxContent>
                       </wps:txbx>
@@ -7963,8 +7961,6 @@
                         </w:rPr>
                         <w:t>Lionel va la créer et Patrick l’implémenter</w:t>
                       </w:r>
-                      <w:bookmarkStart w:id="33" w:name="_GoBack"/>
-                      <w:bookmarkEnd w:id="33"/>
                     </w:p>
                   </w:txbxContent>
                 </v:textbox>
@@ -8047,12 +8043,12 @@
       <w:pPr>
         <w:pStyle w:val="Titre3"/>
       </w:pPr>
-      <w:bookmarkStart w:id="34" w:name="_Toc513395108"/>
+      <w:bookmarkStart w:id="32" w:name="_Toc513395108"/>
       <w:r>
         <w:lastRenderedPageBreak/>
         <w:t>Bilan Sprint N°1</w:t>
       </w:r>
-      <w:bookmarkEnd w:id="34"/>
+      <w:bookmarkEnd w:id="32"/>
     </w:p>
     <w:p>
       <w:pPr>
@@ -8329,7 +8325,7 @@
       <w:pPr>
         <w:pStyle w:val="Titre3"/>
       </w:pPr>
-      <w:bookmarkStart w:id="35" w:name="_Toc513395109"/>
+      <w:bookmarkStart w:id="33" w:name="_Toc513395109"/>
       <w:r>
         <w:lastRenderedPageBreak/>
         <w:t>Bilan Personnels</w:t>
@@ -8337,7 +8333,7 @@
       <w:r>
         <w:t xml:space="preserve"> N°1</w:t>
       </w:r>
-      <w:bookmarkEnd w:id="35"/>
+      <w:bookmarkEnd w:id="33"/>
     </w:p>
     <w:p/>
     <w:p>
@@ -8781,7 +8777,6 @@
       </w:r>
     </w:p>
     <w:p/>
-    <w:p/>
     <w:p>
       <w:r>
         <w:t>Mathieu</w:t>
@@ -8824,9 +8819,18 @@
       <w:pPr>
         <w:ind w:left="708"/>
       </w:pPr>
-    </w:p>
-    <w:p>
-      <w:r>
+      <w:r>
+        <w:t>J’ai de plus en plus d’aisance avec la nouvelle librairie et ça m’a permis de prendre pas mal d’avance.</w:t>
+      </w:r>
+    </w:p>
+    <w:p>
+      <w:pPr>
+        <w:ind w:left="708"/>
+      </w:pPr>
+    </w:p>
+    <w:p>
+      <w:r>
+        <w:lastRenderedPageBreak/>
         <w:t>Patrick</w:t>
       </w:r>
     </w:p>
@@ -8839,8 +8843,15 @@
         </w:numPr>
       </w:pPr>
       <w:r>
-        <w:lastRenderedPageBreak/>
         <w:t>Temps prévu vs temps réalisé</w:t>
+      </w:r>
+    </w:p>
+    <w:p>
+      <w:pPr>
+        <w:ind w:left="708"/>
+      </w:pPr>
+      <w:r>
+        <w:t>Nous avions donné environ 2h pour la connexion au jeu mais cela m’a pris environ 5h</w:t>
       </w:r>
     </w:p>
     <w:p>
@@ -8855,6 +8866,14 @@
         <w:t>Commentaire personnel</w:t>
       </w:r>
     </w:p>
+    <w:p>
+      <w:pPr>
+        <w:ind w:left="708"/>
+      </w:pPr>
+      <w:r>
+        <w:t xml:space="preserve">En regardant ce qui a été fait j’ai l’impression que nous avons un peu sous-estimé le temps tâches dirigés vers le serveur (niveau bd et connexion) et surestimé le temps imparti au jeu lui-même (le snake et son interface). Je vais regarder avec Guillaume pour essayer d’équilibré tout ça pour la suite.   </w:t>
+      </w:r>
+    </w:p>
     <w:p/>
     <w:p>
       <w:r>
@@ -8875,6 +8894,26 @@
     </w:p>
     <w:p>
       <w:pPr>
+        <w:ind w:left="708"/>
+      </w:pPr>
+      <w:r>
+        <w:t xml:space="preserve">La tâche création du serveur avait été </w:t>
+      </w:r>
+      <w:r>
+        <w:t>estimée</w:t>
+      </w:r>
+      <w:r>
+        <w:t xml:space="preserve"> à 2h (nous l’avions clairement sous-estimé). Entre ces changements et la difficulté de la tâche cela m’a pris 8h cette </w:t>
+      </w:r>
+      <w:r>
+        <w:t>semaine (et</w:t>
+      </w:r>
+      <w:r>
+        <w:t xml:space="preserve"> 3 la semaine passée).</w:t>
+      </w:r>
+    </w:p>
+    <w:p>
+      <w:pPr>
         <w:pStyle w:val="Titre4"/>
         <w:numPr>
           <w:ilvl w:val="0"/>
@@ -8885,6 +8924,29 @@
         <w:t>Commentaire personnel</w:t>
       </w:r>
     </w:p>
+    <w:p>
+      <w:pPr>
+        <w:ind w:left="708"/>
+      </w:pPr>
+      <w:r>
+        <w:t xml:space="preserve">Malgré que cela m’ait prit beaucoup plus de temps que prévu, je suis satisfait de l’avance que nous avons </w:t>
+      </w:r>
+      <w:r>
+        <w:t>pris</w:t>
+      </w:r>
+      <w:r>
+        <w:t>.</w:t>
+      </w:r>
+      <w:r>
+        <w:t xml:space="preserve"> Le temps pris pour me </w:t>
+      </w:r>
+      <w:r>
+        <w:t>documenter (sur le protocole udp)</w:t>
+      </w:r>
+      <w:r>
+        <w:t xml:space="preserve"> me servira en plus dans d’autre cours.</w:t>
+      </w:r>
+    </w:p>
     <w:p/>
     <w:p>
       <w:r>
@@ -8905,6 +8967,34 @@
     </w:p>
     <w:p>
       <w:pPr>
+        <w:ind w:left="708"/>
+      </w:pPr>
+      <w:r>
+        <w:t xml:space="preserve">Pas vraiment de temps prévu dans icescrum mais j’ai travaillé environ 3h de tâche </w:t>
+      </w:r>
+      <w:r>
+        <w:t>diverses (</w:t>
+      </w:r>
+      <w:r>
+        <w:t xml:space="preserve">MaJ </w:t>
+      </w:r>
+      <w:bookmarkStart w:id="34" w:name="_GoBack"/>
+      <w:bookmarkEnd w:id="34"/>
+      <w:r>
+        <w:t>d’icescrum,</w:t>
+      </w:r>
+      <w:r>
+        <w:t xml:space="preserve"> </w:t>
+      </w:r>
+      <w:r>
+        <w:t>documentation)</w:t>
+      </w:r>
+      <w:r>
+        <w:t>.</w:t>
+      </w:r>
+    </w:p>
+    <w:p>
+      <w:pPr>
         <w:pStyle w:val="Titre4"/>
         <w:numPr>
           <w:ilvl w:val="0"/>
@@ -8913,6 +9003,19 @@
       </w:pPr>
       <w:r>
         <w:t>Commentaire personnel</w:t>
+      </w:r>
+    </w:p>
+    <w:p>
+      <w:pPr>
+        <w:ind w:left="708"/>
+      </w:pPr>
+    </w:p>
+    <w:p>
+      <w:pPr>
+        <w:ind w:left="708"/>
+      </w:pPr>
+      <w:r>
+        <w:t>Je suis assez contant de l’avancement dans le projet. Nous avons réussi à trouver un bon rythme et réussi à utiliser les qualités de chacun des membres du groupe. Je vais essayer de faire en sorte que l’on communique un peu plus entre les séances de projet pour être un peu plus au courant de l’avancement de chaque sprint.</w:t>
       </w:r>
     </w:p>
     <w:p>
@@ -10120,7 +10223,7 @@
         <w:sz w:val="16"/>
         <w:szCs w:val="16"/>
       </w:rPr>
-      <w:t>21</w:t>
+      <w:t>25</w:t>
     </w:r>
     <w:r>
       <w:rPr>
@@ -16351,7 +16454,7 @@
 </file>
 
 <file path=customXml/itemProps1.xml><?xml version="1.0" encoding="utf-8"?>
-<ds:datastoreItem xmlns:ds="http://schemas.openxmlformats.org/officeDocument/2006/customXml" ds:itemID="{DE6F8653-F204-456F-8122-30EA4E984C20}">
+<ds:datastoreItem xmlns:ds="http://schemas.openxmlformats.org/officeDocument/2006/customXml" ds:itemID="{EFEC8E51-7F95-44CA-8CCC-49A57DFA54A4}">
   <ds:schemaRefs>
     <ds:schemaRef ds:uri="http://schemas.openxmlformats.org/officeDocument/2006/bibliography"/>
   </ds:schemaRefs>

</xml_diff>

<commit_message>
ajout du bilan N°3
</commit_message>
<xml_diff>
--- a/Rapport_Intermediaire_JEE_BURGBACHER_NETO_BLANCO.docx
+++ b/Rapport_Intermediaire_JEE_BURGBACHER_NETO_BLANCO.docx
@@ -398,6 +398,40 @@
             <w:r>
               <w:t>Ajout du deuxième bilan</w:t>
             </w:r>
+          </w:p>
+        </w:tc>
+      </w:tr>
+      <w:tr>
+        <w:tc>
+          <w:tcPr>
+            <w:tcW w:w="1242" w:type="dxa"/>
+          </w:tcPr>
+          <w:p>
+            <w:r>
+              <w:t>7</w:t>
+            </w:r>
+          </w:p>
+        </w:tc>
+        <w:tc>
+          <w:tcPr>
+            <w:tcW w:w="1418" w:type="dxa"/>
+          </w:tcPr>
+          <w:p>
+            <w:r>
+              <w:t>16.05.2018</w:t>
+            </w:r>
+          </w:p>
+        </w:tc>
+        <w:tc>
+          <w:tcPr>
+            <w:tcW w:w="6509" w:type="dxa"/>
+          </w:tcPr>
+          <w:p>
+            <w:r>
+              <w:t>Ajout du bilan N°3</w:t>
+            </w:r>
+            <w:bookmarkStart w:id="0" w:name="_GoBack"/>
+            <w:bookmarkEnd w:id="0"/>
           </w:p>
         </w:tc>
       </w:tr>
@@ -2724,12 +2758,12 @@
       <w:pPr>
         <w:pStyle w:val="Titre2"/>
       </w:pPr>
-      <w:bookmarkStart w:id="0" w:name="_Toc513395079"/>
+      <w:bookmarkStart w:id="1" w:name="_Toc513395079"/>
       <w:r>
         <w:lastRenderedPageBreak/>
         <w:t>Description Générale:</w:t>
       </w:r>
-      <w:bookmarkEnd w:id="0"/>
+      <w:bookmarkEnd w:id="1"/>
     </w:p>
     <w:p>
       <w:pPr>
@@ -2801,11 +2835,11 @@
       <w:pPr>
         <w:pStyle w:val="Titre2"/>
       </w:pPr>
-      <w:bookmarkStart w:id="1" w:name="_Toc513395080"/>
+      <w:bookmarkStart w:id="2" w:name="_Toc513395080"/>
       <w:r>
         <w:t>Déroulement d’une partie:</w:t>
       </w:r>
-      <w:bookmarkEnd w:id="1"/>
+      <w:bookmarkEnd w:id="2"/>
     </w:p>
     <w:p>
       <w:pPr>
@@ -2993,11 +3027,11 @@
       <w:pPr>
         <w:pStyle w:val="Titre2"/>
       </w:pPr>
-      <w:bookmarkStart w:id="2" w:name="_Toc513395081"/>
+      <w:bookmarkStart w:id="3" w:name="_Toc513395081"/>
       <w:r>
         <w:t>Contrôles:</w:t>
       </w:r>
-      <w:bookmarkEnd w:id="2"/>
+      <w:bookmarkEnd w:id="3"/>
       <w:r>
         <w:t xml:space="preserve"> </w:t>
       </w:r>
@@ -3034,11 +3068,11 @@
       <w:pPr>
         <w:pStyle w:val="Titre2"/>
       </w:pPr>
-      <w:bookmarkStart w:id="3" w:name="_Toc513395082"/>
+      <w:bookmarkStart w:id="4" w:name="_Toc513395082"/>
       <w:r>
         <w:t>Détails Supplémentaires:</w:t>
       </w:r>
-      <w:bookmarkEnd w:id="3"/>
+      <w:bookmarkEnd w:id="4"/>
     </w:p>
     <w:p>
       <w:pPr>
@@ -3159,11 +3193,11 @@
       <w:pPr>
         <w:pStyle w:val="Titre2"/>
       </w:pPr>
-      <w:bookmarkStart w:id="4" w:name="_Toc513395083"/>
+      <w:bookmarkStart w:id="5" w:name="_Toc513395083"/>
       <w:r>
         <w:t>Création de maps (à voir):</w:t>
       </w:r>
-      <w:bookmarkEnd w:id="4"/>
+      <w:bookmarkEnd w:id="5"/>
     </w:p>
     <w:p>
       <w:pPr>
@@ -3304,11 +3338,11 @@
       <w:pPr>
         <w:pStyle w:val="Titre2"/>
       </w:pPr>
-      <w:bookmarkStart w:id="5" w:name="_Toc513395084"/>
+      <w:bookmarkStart w:id="6" w:name="_Toc513395084"/>
       <w:r>
         <w:t>Limites / Contraintes:</w:t>
       </w:r>
-      <w:bookmarkEnd w:id="5"/>
+      <w:bookmarkEnd w:id="6"/>
       <w:r>
         <w:t xml:space="preserve">  </w:t>
       </w:r>
@@ -3353,11 +3387,11 @@
       <w:pPr>
         <w:pStyle w:val="Titre2"/>
       </w:pPr>
-      <w:bookmarkStart w:id="6" w:name="_Toc513395085"/>
+      <w:bookmarkStart w:id="7" w:name="_Toc513395085"/>
       <w:r>
         <w:t>Possibles futures implémentations (si le temps le permet):</w:t>
       </w:r>
-      <w:bookmarkEnd w:id="6"/>
+      <w:bookmarkEnd w:id="7"/>
     </w:p>
     <w:p>
       <w:pPr>
@@ -3511,11 +3545,11 @@
       <w:pPr>
         <w:pStyle w:val="Titre2"/>
       </w:pPr>
-      <w:bookmarkStart w:id="7" w:name="_Toc513395086"/>
+      <w:bookmarkStart w:id="8" w:name="_Toc513395086"/>
       <w:r>
         <w:t>Principales interfaces utilisateurs:</w:t>
       </w:r>
-      <w:bookmarkEnd w:id="7"/>
+      <w:bookmarkEnd w:id="8"/>
       <w:r>
         <w:t xml:space="preserve"> </w:t>
       </w:r>
@@ -3679,11 +3713,11 @@
       <w:pPr>
         <w:pStyle w:val="Titre2"/>
       </w:pPr>
-      <w:bookmarkStart w:id="8" w:name="_Toc513395087"/>
+      <w:bookmarkStart w:id="9" w:name="_Toc513395087"/>
       <w:r>
         <w:t>Diagramme de cas d’utilisation général:</w:t>
       </w:r>
-      <w:bookmarkEnd w:id="8"/>
+      <w:bookmarkEnd w:id="9"/>
       <w:r>
         <w:t xml:space="preserve"> </w:t>
       </w:r>
@@ -3766,11 +3800,11 @@
       <w:pPr>
         <w:pStyle w:val="Titre2"/>
       </w:pPr>
-      <w:bookmarkStart w:id="9" w:name="_Toc513395088"/>
+      <w:bookmarkStart w:id="10" w:name="_Toc513395088"/>
       <w:r>
         <w:t>Cas d’utilisation :</w:t>
       </w:r>
-      <w:bookmarkEnd w:id="9"/>
+      <w:bookmarkEnd w:id="10"/>
     </w:p>
     <w:p>
       <w:pPr>
@@ -4249,11 +4283,11 @@
       <w:pPr>
         <w:pStyle w:val="Titre2"/>
       </w:pPr>
-      <w:bookmarkStart w:id="10" w:name="_Toc513395089"/>
+      <w:bookmarkStart w:id="11" w:name="_Toc513395089"/>
       <w:r>
         <w:t>Rôles (utilisateurs)</w:t>
       </w:r>
-      <w:bookmarkEnd w:id="10"/>
+      <w:bookmarkEnd w:id="11"/>
     </w:p>
     <w:p>
       <w:pPr>
@@ -4394,11 +4428,11 @@
       <w:pPr>
         <w:pStyle w:val="Titre2"/>
       </w:pPr>
-      <w:bookmarkStart w:id="11" w:name="_Toc513395090"/>
+      <w:bookmarkStart w:id="12" w:name="_Toc513395090"/>
       <w:r>
         <w:t>Rôles (de l’équipe) :</w:t>
       </w:r>
-      <w:bookmarkEnd w:id="11"/>
+      <w:bookmarkEnd w:id="12"/>
     </w:p>
     <w:p>
       <w:pPr>
@@ -4508,12 +4542,12 @@
       <w:pPr>
         <w:pStyle w:val="Titre2"/>
       </w:pPr>
-      <w:bookmarkStart w:id="12" w:name="_Toc513395091"/>
+      <w:bookmarkStart w:id="13" w:name="_Toc513395091"/>
       <w:r>
         <w:lastRenderedPageBreak/>
         <w:t>Ébauche modèle du domaine</w:t>
       </w:r>
-      <w:bookmarkEnd w:id="12"/>
+      <w:bookmarkEnd w:id="13"/>
     </w:p>
     <w:p>
       <w:pPr>
@@ -4767,11 +4801,11 @@
       <w:pPr>
         <w:pStyle w:val="Titre2"/>
       </w:pPr>
-      <w:bookmarkStart w:id="13" w:name="_Toc513395092"/>
+      <w:bookmarkStart w:id="14" w:name="_Toc513395092"/>
       <w:r>
         <w:t>Modèle conceptuel de données :</w:t>
       </w:r>
-      <w:bookmarkEnd w:id="13"/>
+      <w:bookmarkEnd w:id="14"/>
     </w:p>
     <w:p>
       <w:pPr>
@@ -5042,11 +5076,11 @@
       <w:pPr>
         <w:pStyle w:val="Titre2"/>
       </w:pPr>
-      <w:bookmarkStart w:id="14" w:name="_Toc513395093"/>
+      <w:bookmarkStart w:id="15" w:name="_Toc513395093"/>
       <w:r>
         <w:t>Responsabilités client/serveur</w:t>
       </w:r>
-      <w:bookmarkEnd w:id="14"/>
+      <w:bookmarkEnd w:id="15"/>
     </w:p>
     <w:p>
       <w:pPr>
@@ -5593,11 +5627,11 @@
       <w:pPr>
         <w:pStyle w:val="Titre2"/>
       </w:pPr>
-      <w:bookmarkStart w:id="15" w:name="_Toc513395094"/>
+      <w:bookmarkStart w:id="16" w:name="_Toc513395094"/>
       <w:r>
         <w:t>Protocoles</w:t>
       </w:r>
-      <w:bookmarkEnd w:id="15"/>
+      <w:bookmarkEnd w:id="16"/>
     </w:p>
     <w:p>
       <w:pPr>
@@ -5853,13 +5887,13 @@
       <w:pPr>
         <w:pStyle w:val="Titre2"/>
       </w:pPr>
-      <w:bookmarkStart w:id="16" w:name="JR_PAGE_ANCHOR_0_1"/>
-      <w:bookmarkStart w:id="17" w:name="JR_PAGE_ANCHOR_0_2"/>
-      <w:bookmarkStart w:id="18" w:name="JR_PAGE_ANCHOR_0_3"/>
-      <w:bookmarkStart w:id="19" w:name="_Toc513395095"/>
-      <w:bookmarkEnd w:id="16"/>
+      <w:bookmarkStart w:id="17" w:name="JR_PAGE_ANCHOR_0_1"/>
+      <w:bookmarkStart w:id="18" w:name="JR_PAGE_ANCHOR_0_2"/>
+      <w:bookmarkStart w:id="19" w:name="JR_PAGE_ANCHOR_0_3"/>
+      <w:bookmarkStart w:id="20" w:name="_Toc513395095"/>
       <w:bookmarkEnd w:id="17"/>
       <w:bookmarkEnd w:id="18"/>
+      <w:bookmarkEnd w:id="19"/>
       <w:r>
         <w:lastRenderedPageBreak/>
         <w:t>Backlog</w:t>
@@ -6006,7 +6040,7 @@
       <w:r>
         <w:t>:</w:t>
       </w:r>
-      <w:bookmarkEnd w:id="19"/>
+      <w:bookmarkEnd w:id="20"/>
     </w:p>
     <w:p>
       <w:pPr>
@@ -6120,14 +6154,14 @@
       <w:pPr>
         <w:pStyle w:val="Titre2"/>
       </w:pPr>
-      <w:bookmarkStart w:id="20" w:name="_Toc513395096"/>
+      <w:bookmarkStart w:id="21" w:name="_Toc513395096"/>
       <w:r>
         <w:t>Planification original</w:t>
       </w:r>
       <w:r>
         <w:t> :</w:t>
       </w:r>
-      <w:bookmarkEnd w:id="20"/>
+      <w:bookmarkEnd w:id="21"/>
     </w:p>
     <w:p>
       <w:pPr>
@@ -6136,14 +6170,14 @@
           <w:tab w:val="left" w:pos="1782"/>
         </w:tabs>
       </w:pPr>
-      <w:bookmarkStart w:id="21" w:name="_Toc513395097"/>
+      <w:bookmarkStart w:id="22" w:name="_Toc513395097"/>
       <w:r>
         <w:t>Sprint N</w:t>
       </w:r>
       <w:r>
         <w:t>°1</w:t>
       </w:r>
-      <w:bookmarkEnd w:id="21"/>
+      <w:bookmarkEnd w:id="22"/>
       <w:r>
         <w:tab/>
       </w:r>
@@ -6229,14 +6263,14 @@
       <w:pPr>
         <w:pStyle w:val="Titre3"/>
       </w:pPr>
-      <w:bookmarkStart w:id="22" w:name="_Toc513395098"/>
+      <w:bookmarkStart w:id="23" w:name="_Toc513395098"/>
       <w:r>
         <w:t>Sprint N</w:t>
       </w:r>
       <w:r>
         <w:t>°2</w:t>
       </w:r>
-      <w:bookmarkEnd w:id="22"/>
+      <w:bookmarkEnd w:id="23"/>
     </w:p>
     <w:p/>
     <w:p>
@@ -6318,14 +6352,14 @@
       <w:pPr>
         <w:pStyle w:val="Titre3"/>
       </w:pPr>
-      <w:bookmarkStart w:id="23" w:name="_Toc513395099"/>
+      <w:bookmarkStart w:id="24" w:name="_Toc513395099"/>
       <w:r>
         <w:t>Sprint N</w:t>
       </w:r>
       <w:r>
         <w:t>°3</w:t>
       </w:r>
-      <w:bookmarkEnd w:id="23"/>
+      <w:bookmarkEnd w:id="24"/>
     </w:p>
     <w:p/>
     <w:p>
@@ -6395,14 +6429,14 @@
       <w:pPr>
         <w:pStyle w:val="Titre3"/>
       </w:pPr>
-      <w:bookmarkStart w:id="24" w:name="_Toc513395100"/>
+      <w:bookmarkStart w:id="25" w:name="_Toc513395100"/>
       <w:r>
         <w:t>Sprint N</w:t>
       </w:r>
       <w:r>
         <w:t>°4</w:t>
       </w:r>
-      <w:bookmarkEnd w:id="24"/>
+      <w:bookmarkEnd w:id="25"/>
     </w:p>
     <w:p/>
     <w:p>
@@ -6473,11 +6507,11 @@
       <w:pPr>
         <w:pStyle w:val="Titre3"/>
       </w:pPr>
-      <w:bookmarkStart w:id="25" w:name="_Toc513395101"/>
+      <w:bookmarkStart w:id="26" w:name="_Toc513395101"/>
       <w:r>
         <w:t>Sprint N°5</w:t>
       </w:r>
-      <w:bookmarkEnd w:id="25"/>
+      <w:bookmarkEnd w:id="26"/>
     </w:p>
     <w:p>
       <w:r>
@@ -6563,7 +6597,7 @@
       <w:pPr>
         <w:pStyle w:val="Titre3"/>
       </w:pPr>
-      <w:bookmarkStart w:id="26" w:name="_Toc513395102"/>
+      <w:bookmarkStart w:id="27" w:name="_Toc513395102"/>
       <w:r>
         <w:lastRenderedPageBreak/>
         <w:t>Sprint N</w:t>
@@ -6571,7 +6605,7 @@
       <w:r>
         <w:t>°6</w:t>
       </w:r>
-      <w:bookmarkEnd w:id="26"/>
+      <w:bookmarkEnd w:id="27"/>
     </w:p>
     <w:p/>
     <w:p>
@@ -6653,11 +6687,11 @@
       <w:pPr>
         <w:pStyle w:val="Titre3"/>
       </w:pPr>
-      <w:bookmarkStart w:id="27" w:name="_Toc513395103"/>
+      <w:bookmarkStart w:id="28" w:name="_Toc513395103"/>
       <w:r>
         <w:t>Sprint N°7</w:t>
       </w:r>
-      <w:bookmarkEnd w:id="27"/>
+      <w:bookmarkEnd w:id="28"/>
       <w:r>
         <w:t xml:space="preserve">  </w:t>
       </w:r>
@@ -6735,22 +6769,22 @@
       <w:pPr>
         <w:pStyle w:val="Titre2"/>
       </w:pPr>
-      <w:bookmarkStart w:id="28" w:name="_Toc513395104"/>
+      <w:bookmarkStart w:id="29" w:name="_Toc513395104"/>
       <w:r>
         <w:t>Planification courante :</w:t>
       </w:r>
-      <w:bookmarkEnd w:id="28"/>
+      <w:bookmarkEnd w:id="29"/>
     </w:p>
     <w:p/>
     <w:p>
       <w:pPr>
         <w:pStyle w:val="Titre3"/>
       </w:pPr>
-      <w:bookmarkStart w:id="29" w:name="_Toc513395105"/>
+      <w:bookmarkStart w:id="30" w:name="_Toc513395105"/>
       <w:r>
         <w:t>Sprint N°1</w:t>
       </w:r>
-      <w:bookmarkEnd w:id="29"/>
+      <w:bookmarkEnd w:id="30"/>
       <w:r>
         <w:t> </w:t>
       </w:r>
@@ -6765,11 +6799,11 @@
       <w:pPr>
         <w:pStyle w:val="Titre3"/>
       </w:pPr>
-      <w:bookmarkStart w:id="30" w:name="_Toc513395106"/>
+      <w:bookmarkStart w:id="31" w:name="_Toc513395106"/>
       <w:r>
         <w:t>Sprint N°2</w:t>
       </w:r>
-      <w:bookmarkEnd w:id="30"/>
+      <w:bookmarkEnd w:id="31"/>
     </w:p>
     <w:p/>
     <w:p>
@@ -7422,7 +7456,7 @@
       <w:pPr>
         <w:pStyle w:val="Titre3"/>
       </w:pPr>
-      <w:bookmarkStart w:id="31" w:name="_Toc513395107"/>
+      <w:bookmarkStart w:id="32" w:name="_Toc513395107"/>
       <w:r>
         <w:lastRenderedPageBreak/>
         <w:t>Sprint N°3</w:t>
@@ -7802,7 +7836,7 @@
         <mc:AlternateContent>
           <mc:Choice Requires="wps">
             <w:drawing>
-              <wp:anchor distT="0" distB="0" distL="114300" distR="114300" simplePos="0" relativeHeight="251668480" behindDoc="0" locked="0" layoutInCell="1" allowOverlap="1" wp14:anchorId="7F53D45A" wp14:editId="455D01A8">
+              <wp:anchor distT="0" distB="0" distL="114300" distR="114300" simplePos="0" relativeHeight="251668480" behindDoc="0" locked="0" layoutInCell="1" allowOverlap="1" wp14:anchorId="7F53D45A" wp14:editId="487E7E41">
                 <wp:simplePos x="0" y="0"/>
                 <wp:positionH relativeFrom="column">
                   <wp:posOffset>3530600</wp:posOffset>
@@ -7863,13 +7897,7 @@
                               <w:rPr>
                                 <w:lang w:val="fr-CH"/>
                               </w:rPr>
-                              <w:t>Interface graphique d’authentification</w:t>
-                            </w:r>
-                            <w:r>
-                              <w:rPr>
-                                <w:lang w:val="fr-CH"/>
-                              </w:rPr>
-                              <w:t xml:space="preserve"> (non faite au sprint précédent)</w:t>
+                              <w:t>Interface graphique d’authentification (non faite au sprint précédent)</w:t>
                             </w:r>
                           </w:p>
                           <w:p>
@@ -7927,13 +7955,7 @@
                         <w:rPr>
                           <w:lang w:val="fr-CH"/>
                         </w:rPr>
-                        <w:t>Interface graphique d’authentification</w:t>
-                      </w:r>
-                      <w:r>
-                        <w:rPr>
-                          <w:lang w:val="fr-CH"/>
-                        </w:rPr>
-                        <w:t xml:space="preserve"> (non faite au sprint précédent)</w:t>
+                        <w:t>Interface graphique d’authentification (non faite au sprint précédent)</w:t>
                       </w:r>
                     </w:p>
                     <w:p>
@@ -8029,26 +8051,1018 @@
         <w:pStyle w:val="Titre2"/>
       </w:pPr>
     </w:p>
+    <w:p/>
+    <w:p/>
+    <w:p>
+      <w:pPr>
+        <w:spacing w:after="200"/>
+      </w:pPr>
+      <w:r>
+        <w:br w:type="page"/>
+      </w:r>
+    </w:p>
+    <w:p>
+      <w:pPr>
+        <w:pStyle w:val="Titre3"/>
+      </w:pPr>
+      <w:r>
+        <w:lastRenderedPageBreak/>
+        <w:t>Sprint N°4</w:t>
+      </w:r>
+    </w:p>
+    <w:p/>
+    <w:p>
+      <w:r>
+        <w:rPr>
+          <w:noProof/>
+          <w:lang w:val="fr-CH"/>
+        </w:rPr>
+        <w:drawing>
+          <wp:inline distT="0" distB="0" distL="0" distR="0" wp14:anchorId="6C84B0DF" wp14:editId="398251D9">
+            <wp:extent cx="4038600" cy="1149350"/>
+            <wp:effectExtent l="0" t="0" r="0" b="0"/>
+            <wp:docPr id="24" name="Image 24"/>
+            <wp:cNvGraphicFramePr>
+              <a:graphicFrameLocks xmlns:a="http://schemas.openxmlformats.org/drawingml/2006/main" noChangeAspect="1"/>
+            </wp:cNvGraphicFramePr>
+            <a:graphic xmlns:a="http://schemas.openxmlformats.org/drawingml/2006/main">
+              <a:graphicData uri="http://schemas.openxmlformats.org/drawingml/2006/picture">
+                <pic:pic xmlns:pic="http://schemas.openxmlformats.org/drawingml/2006/picture">
+                  <pic:nvPicPr>
+                    <pic:cNvPr id="0" name=""/>
+                    <pic:cNvPicPr/>
+                  </pic:nvPicPr>
+                  <pic:blipFill>
+                    <a:blip r:embed="rId28"/>
+                    <a:stretch>
+                      <a:fillRect/>
+                    </a:stretch>
+                  </pic:blipFill>
+                  <pic:spPr>
+                    <a:xfrm>
+                      <a:off x="0" y="0"/>
+                      <a:ext cx="4038600" cy="1149350"/>
+                    </a:xfrm>
+                    <a:prstGeom prst="rect">
+                      <a:avLst/>
+                    </a:prstGeom>
+                  </pic:spPr>
+                </pic:pic>
+              </a:graphicData>
+            </a:graphic>
+          </wp:inline>
+        </w:drawing>
+      </w:r>
+    </w:p>
+    <w:p/>
+    <w:p>
+      <w:r>
+        <w:rPr>
+          <w:noProof/>
+          <w:lang w:val="fr-CH"/>
+        </w:rPr>
+        <mc:AlternateContent>
+          <mc:Choice Requires="wps">
+            <w:drawing>
+              <wp:anchor distT="0" distB="0" distL="114300" distR="114300" simplePos="0" relativeHeight="251676672" behindDoc="0" locked="0" layoutInCell="1" allowOverlap="1" wp14:anchorId="670D8975" wp14:editId="28F51405">
+                <wp:simplePos x="0" y="0"/>
+                <wp:positionH relativeFrom="column">
+                  <wp:posOffset>3562350</wp:posOffset>
+                </wp:positionH>
+                <wp:positionV relativeFrom="paragraph">
+                  <wp:posOffset>4478655</wp:posOffset>
+                </wp:positionV>
+                <wp:extent cx="2882900" cy="692150"/>
+                <wp:effectExtent l="0" t="0" r="12700" b="12700"/>
+                <wp:wrapNone/>
+                <wp:docPr id="34" name="Zone de texte 34"/>
+                <wp:cNvGraphicFramePr/>
+                <a:graphic xmlns:a="http://schemas.openxmlformats.org/drawingml/2006/main">
+                  <a:graphicData uri="http://schemas.microsoft.com/office/word/2010/wordprocessingShape">
+                    <wps:wsp>
+                      <wps:cNvSpPr txBox="1"/>
+                      <wps:spPr>
+                        <a:xfrm>
+                          <a:off x="0" y="0"/>
+                          <a:ext cx="2882900" cy="692150"/>
+                        </a:xfrm>
+                        <a:prstGeom prst="rect">
+                          <a:avLst/>
+                        </a:prstGeom>
+                        <a:solidFill>
+                          <a:schemeClr val="lt1"/>
+                        </a:solidFill>
+                        <a:ln w="6350">
+                          <a:solidFill>
+                            <a:prstClr val="black"/>
+                          </a:solidFill>
+                        </a:ln>
+                        <a:effectLst/>
+                      </wps:spPr>
+                      <wps:style>
+                        <a:lnRef idx="0">
+                          <a:schemeClr val="accent1"/>
+                        </a:lnRef>
+                        <a:fillRef idx="0">
+                          <a:schemeClr val="accent1"/>
+                        </a:fillRef>
+                        <a:effectRef idx="0">
+                          <a:schemeClr val="accent1"/>
+                        </a:effectRef>
+                        <a:fontRef idx="minor">
+                          <a:schemeClr val="dk1"/>
+                        </a:fontRef>
+                      </wps:style>
+                      <wps:txbx>
+                        <w:txbxContent>
+                          <w:p>
+                            <w:pPr>
+                              <w:rPr>
+                                <w:lang w:val="fr-CH"/>
+                              </w:rPr>
+                            </w:pPr>
+                            <w:r>
+                              <w:rPr>
+                                <w:lang w:val="fr-CH"/>
+                              </w:rPr>
+                              <w:t>Détecter un contact avec un autre serpent</w:t>
+                            </w:r>
+                          </w:p>
+                          <w:p>
+                            <w:pPr>
+                              <w:rPr>
+                                <w:lang w:val="fr-CH"/>
+                              </w:rPr>
+                            </w:pPr>
+                            <w:r>
+                              <w:rPr>
+                                <w:lang w:val="fr-CH"/>
+                              </w:rPr>
+                              <w:t xml:space="preserve">Responsable : Guillaume </w:t>
+                            </w:r>
+                          </w:p>
+                        </w:txbxContent>
+                      </wps:txbx>
+                      <wps:bodyPr rot="0" spcFirstLastPara="0" vertOverflow="overflow" horzOverflow="overflow" vert="horz" wrap="square" lIns="91440" tIns="45720" rIns="91440" bIns="45720" numCol="1" spcCol="0" rtlCol="0" fromWordArt="0" anchor="t" anchorCtr="0" forceAA="0" compatLnSpc="1">
+                        <a:prstTxWarp prst="textNoShape">
+                          <a:avLst/>
+                        </a:prstTxWarp>
+                        <a:noAutofit/>
+                      </wps:bodyPr>
+                    </wps:wsp>
+                  </a:graphicData>
+                </a:graphic>
+                <wp14:sizeRelV relativeFrom="margin">
+                  <wp14:pctHeight>0</wp14:pctHeight>
+                </wp14:sizeRelV>
+              </wp:anchor>
+            </w:drawing>
+          </mc:Choice>
+          <mc:Fallback>
+            <w:pict>
+              <v:shape id="Zone de texte 34" o:spid="_x0000_s1033" type="#_x0000_t202" style="position:absolute;margin-left:280.5pt;margin-top:352.65pt;width:227pt;height:54.5pt;z-index:251676672;visibility:visible;mso-wrap-style:square;mso-height-percent:0;mso-wrap-distance-left:9pt;mso-wrap-distance-top:0;mso-wrap-distance-right:9pt;mso-wrap-distance-bottom:0;mso-position-horizontal:absolute;mso-position-horizontal-relative:text;mso-position-vertical:absolute;mso-position-vertical-relative:text;mso-height-percent:0;mso-height-relative:margin;v-text-anchor:top" o:gfxdata="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" fillcolor="white [3201]" strokeweight=".5pt">
+                <v:textbox>
+                  <w:txbxContent>
+                    <w:p>
+                      <w:pPr>
+                        <w:rPr>
+                          <w:lang w:val="fr-CH"/>
+                        </w:rPr>
+                      </w:pPr>
+                      <w:r>
+                        <w:rPr>
+                          <w:lang w:val="fr-CH"/>
+                        </w:rPr>
+                        <w:t>Détecter un contact avec un autre serpent</w:t>
+                      </w:r>
+                    </w:p>
+                    <w:p>
+                      <w:pPr>
+                        <w:rPr>
+                          <w:lang w:val="fr-CH"/>
+                        </w:rPr>
+                      </w:pPr>
+                      <w:r>
+                        <w:rPr>
+                          <w:lang w:val="fr-CH"/>
+                        </w:rPr>
+                        <w:t xml:space="preserve">Responsable : Guillaume </w:t>
+                      </w:r>
+                    </w:p>
+                  </w:txbxContent>
+                </v:textbox>
+              </v:shape>
+            </w:pict>
+          </mc:Fallback>
+        </mc:AlternateContent>
+      </w:r>
+      <w:r>
+        <w:rPr>
+          <w:noProof/>
+          <w:lang w:val="fr-CH"/>
+        </w:rPr>
+        <mc:AlternateContent>
+          <mc:Choice Requires="wps">
+            <w:drawing>
+              <wp:anchor distT="0" distB="0" distL="114300" distR="114300" simplePos="0" relativeHeight="251675648" behindDoc="0" locked="0" layoutInCell="1" allowOverlap="1" wp14:anchorId="2AFFADE8" wp14:editId="217A8020">
+                <wp:simplePos x="0" y="0"/>
+                <wp:positionH relativeFrom="column">
+                  <wp:posOffset>3562350</wp:posOffset>
+                </wp:positionH>
+                <wp:positionV relativeFrom="paragraph">
+                  <wp:posOffset>3742055</wp:posOffset>
+                </wp:positionV>
+                <wp:extent cx="2882900" cy="685800"/>
+                <wp:effectExtent l="0" t="0" r="12700" b="19050"/>
+                <wp:wrapNone/>
+                <wp:docPr id="33" name="Zone de texte 33"/>
+                <wp:cNvGraphicFramePr/>
+                <a:graphic xmlns:a="http://schemas.openxmlformats.org/drawingml/2006/main">
+                  <a:graphicData uri="http://schemas.microsoft.com/office/word/2010/wordprocessingShape">
+                    <wps:wsp>
+                      <wps:cNvSpPr txBox="1"/>
+                      <wps:spPr>
+                        <a:xfrm>
+                          <a:off x="0" y="0"/>
+                          <a:ext cx="2882900" cy="685800"/>
+                        </a:xfrm>
+                        <a:prstGeom prst="rect">
+                          <a:avLst/>
+                        </a:prstGeom>
+                        <a:solidFill>
+                          <a:schemeClr val="lt1"/>
+                        </a:solidFill>
+                        <a:ln w="6350">
+                          <a:solidFill>
+                            <a:prstClr val="black"/>
+                          </a:solidFill>
+                        </a:ln>
+                        <a:effectLst/>
+                      </wps:spPr>
+                      <wps:style>
+                        <a:lnRef idx="0">
+                          <a:schemeClr val="accent1"/>
+                        </a:lnRef>
+                        <a:fillRef idx="0">
+                          <a:schemeClr val="accent1"/>
+                        </a:fillRef>
+                        <a:effectRef idx="0">
+                          <a:schemeClr val="accent1"/>
+                        </a:effectRef>
+                        <a:fontRef idx="minor">
+                          <a:schemeClr val="dk1"/>
+                        </a:fontRef>
+                      </wps:style>
+                      <wps:txbx>
+                        <w:txbxContent>
+                          <w:p>
+                            <w:pPr>
+                              <w:rPr>
+                                <w:lang w:val="fr-CH"/>
+                              </w:rPr>
+                            </w:pPr>
+                            <w:r>
+                              <w:rPr>
+                                <w:lang w:val="fr-CH"/>
+                              </w:rPr>
+                              <w:t xml:space="preserve">Gérer un choc frontal entre serpents </w:t>
+                            </w:r>
+                          </w:p>
+                          <w:p>
+                            <w:pPr>
+                              <w:rPr>
+                                <w:lang w:val="fr-CH"/>
+                              </w:rPr>
+                            </w:pPr>
+                            <w:r>
+                              <w:rPr>
+                                <w:lang w:val="fr-CH"/>
+                              </w:rPr>
+                              <w:t>Responsable : Mathieu</w:t>
+                            </w:r>
+                          </w:p>
+                        </w:txbxContent>
+                      </wps:txbx>
+                      <wps:bodyPr rot="0" spcFirstLastPara="0" vertOverflow="overflow" horzOverflow="overflow" vert="horz" wrap="square" lIns="91440" tIns="45720" rIns="91440" bIns="45720" numCol="1" spcCol="0" rtlCol="0" fromWordArt="0" anchor="t" anchorCtr="0" forceAA="0" compatLnSpc="1">
+                        <a:prstTxWarp prst="textNoShape">
+                          <a:avLst/>
+                        </a:prstTxWarp>
+                        <a:noAutofit/>
+                      </wps:bodyPr>
+                    </wps:wsp>
+                  </a:graphicData>
+                </a:graphic>
+                <wp14:sizeRelV relativeFrom="margin">
+                  <wp14:pctHeight>0</wp14:pctHeight>
+                </wp14:sizeRelV>
+              </wp:anchor>
+            </w:drawing>
+          </mc:Choice>
+          <mc:Fallback>
+            <w:pict>
+              <v:shape id="Zone de texte 33" o:spid="_x0000_s1034" type="#_x0000_t202" style="position:absolute;margin-left:280.5pt;margin-top:294.65pt;width:227pt;height:54pt;z-index:251675648;visibility:visible;mso-wrap-style:square;mso-height-percent:0;mso-wrap-distance-left:9pt;mso-wrap-distance-top:0;mso-wrap-distance-right:9pt;mso-wrap-distance-bottom:0;mso-position-horizontal:absolute;mso-position-horizontal-relative:text;mso-position-vertical:absolute;mso-position-vertical-relative:text;mso-height-percent:0;mso-height-relative:margin;v-text-anchor:top" o:gfxdata="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" fillcolor="white [3201]" strokeweight=".5pt">
+                <v:textbox>
+                  <w:txbxContent>
+                    <w:p>
+                      <w:pPr>
+                        <w:rPr>
+                          <w:lang w:val="fr-CH"/>
+                        </w:rPr>
+                      </w:pPr>
+                      <w:r>
+                        <w:rPr>
+                          <w:lang w:val="fr-CH"/>
+                        </w:rPr>
+                        <w:t xml:space="preserve">Gérer un choc frontal entre serpents </w:t>
+                      </w:r>
+                    </w:p>
+                    <w:p>
+                      <w:pPr>
+                        <w:rPr>
+                          <w:lang w:val="fr-CH"/>
+                        </w:rPr>
+                      </w:pPr>
+                      <w:r>
+                        <w:rPr>
+                          <w:lang w:val="fr-CH"/>
+                        </w:rPr>
+                        <w:t>Responsable : Mathieu</w:t>
+                      </w:r>
+                    </w:p>
+                  </w:txbxContent>
+                </v:textbox>
+              </v:shape>
+            </w:pict>
+          </mc:Fallback>
+        </mc:AlternateContent>
+      </w:r>
+      <w:r>
+        <w:rPr>
+          <w:noProof/>
+          <w:lang w:val="fr-CH"/>
+        </w:rPr>
+        <mc:AlternateContent>
+          <mc:Choice Requires="wps">
+            <w:drawing>
+              <wp:anchor distT="0" distB="0" distL="114300" distR="114300" simplePos="0" relativeHeight="251677696" behindDoc="0" locked="0" layoutInCell="1" allowOverlap="1" wp14:anchorId="34062634" wp14:editId="67D2961A">
+                <wp:simplePos x="0" y="0"/>
+                <wp:positionH relativeFrom="column">
+                  <wp:posOffset>3562350</wp:posOffset>
+                </wp:positionH>
+                <wp:positionV relativeFrom="paragraph">
+                  <wp:posOffset>5215255</wp:posOffset>
+                </wp:positionV>
+                <wp:extent cx="2851150" cy="774700"/>
+                <wp:effectExtent l="0" t="0" r="25400" b="25400"/>
+                <wp:wrapNone/>
+                <wp:docPr id="35" name="Zone de texte 35"/>
+                <wp:cNvGraphicFramePr/>
+                <a:graphic xmlns:a="http://schemas.openxmlformats.org/drawingml/2006/main">
+                  <a:graphicData uri="http://schemas.microsoft.com/office/word/2010/wordprocessingShape">
+                    <wps:wsp>
+                      <wps:cNvSpPr txBox="1"/>
+                      <wps:spPr>
+                        <a:xfrm>
+                          <a:off x="0" y="0"/>
+                          <a:ext cx="2851150" cy="774700"/>
+                        </a:xfrm>
+                        <a:prstGeom prst="rect">
+                          <a:avLst/>
+                        </a:prstGeom>
+                        <a:solidFill>
+                          <a:schemeClr val="lt1"/>
+                        </a:solidFill>
+                        <a:ln w="6350">
+                          <a:solidFill>
+                            <a:prstClr val="black"/>
+                          </a:solidFill>
+                        </a:ln>
+                        <a:effectLst/>
+                      </wps:spPr>
+                      <wps:style>
+                        <a:lnRef idx="0">
+                          <a:schemeClr val="accent1"/>
+                        </a:lnRef>
+                        <a:fillRef idx="0">
+                          <a:schemeClr val="accent1"/>
+                        </a:fillRef>
+                        <a:effectRef idx="0">
+                          <a:schemeClr val="accent1"/>
+                        </a:effectRef>
+                        <a:fontRef idx="minor">
+                          <a:schemeClr val="dk1"/>
+                        </a:fontRef>
+                      </wps:style>
+                      <wps:txbx>
+                        <w:txbxContent>
+                          <w:p>
+                            <w:pPr>
+                              <w:rPr>
+                                <w:lang w:val="fr-CH"/>
+                              </w:rPr>
+                            </w:pPr>
+                            <w:r>
+                              <w:rPr>
+                                <w:lang w:val="fr-CH"/>
+                              </w:rPr>
+                              <w:t>Détecter un contact avec sa propre queue</w:t>
+                            </w:r>
+                          </w:p>
+                          <w:p>
+                            <w:pPr>
+                              <w:rPr>
+                                <w:lang w:val="fr-CH"/>
+                              </w:rPr>
+                            </w:pPr>
+                            <w:r>
+                              <w:rPr>
+                                <w:lang w:val="fr-CH"/>
+                              </w:rPr>
+                              <w:t>Responsable : Guillaume</w:t>
+                            </w:r>
+                          </w:p>
+                        </w:txbxContent>
+                      </wps:txbx>
+                      <wps:bodyPr rot="0" spcFirstLastPara="0" vertOverflow="overflow" horzOverflow="overflow" vert="horz" wrap="square" lIns="91440" tIns="45720" rIns="91440" bIns="45720" numCol="1" spcCol="0" rtlCol="0" fromWordArt="0" anchor="t" anchorCtr="0" forceAA="0" compatLnSpc="1">
+                        <a:prstTxWarp prst="textNoShape">
+                          <a:avLst/>
+                        </a:prstTxWarp>
+                        <a:noAutofit/>
+                      </wps:bodyPr>
+                    </wps:wsp>
+                  </a:graphicData>
+                </a:graphic>
+              </wp:anchor>
+            </w:drawing>
+          </mc:Choice>
+          <mc:Fallback>
+            <w:pict>
+              <v:shape id="Zone de texte 35" o:spid="_x0000_s1035" type="#_x0000_t202" style="position:absolute;margin-left:280.5pt;margin-top:410.65pt;width:224.5pt;height:61pt;z-index:251677696;visibility:visible;mso-wrap-style:square;mso-wrap-distance-left:9pt;mso-wrap-distance-top:0;mso-wrap-distance-right:9pt;mso-wrap-distance-bottom:0;mso-position-horizontal:absolute;mso-position-horizontal-relative:text;mso-position-vertical:absolute;mso-position-vertical-relative:text;v-text-anchor:top" o:gfxdata="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" fillcolor="white [3201]" strokeweight=".5pt">
+                <v:textbox>
+                  <w:txbxContent>
+                    <w:p>
+                      <w:pPr>
+                        <w:rPr>
+                          <w:lang w:val="fr-CH"/>
+                        </w:rPr>
+                      </w:pPr>
+                      <w:r>
+                        <w:rPr>
+                          <w:lang w:val="fr-CH"/>
+                        </w:rPr>
+                        <w:t>Détecter un contact avec sa propre queue</w:t>
+                      </w:r>
+                    </w:p>
+                    <w:p>
+                      <w:pPr>
+                        <w:rPr>
+                          <w:lang w:val="fr-CH"/>
+                        </w:rPr>
+                      </w:pPr>
+                      <w:r>
+                        <w:rPr>
+                          <w:lang w:val="fr-CH"/>
+                        </w:rPr>
+                        <w:t>Responsable : Guillaume</w:t>
+                      </w:r>
+                    </w:p>
+                  </w:txbxContent>
+                </v:textbox>
+              </v:shape>
+            </w:pict>
+          </mc:Fallback>
+        </mc:AlternateContent>
+      </w:r>
+      <w:r>
+        <w:rPr>
+          <w:noProof/>
+          <w:lang w:val="fr-CH"/>
+        </w:rPr>
+        <mc:AlternateContent>
+          <mc:Choice Requires="wps">
+            <w:drawing>
+              <wp:anchor distT="0" distB="0" distL="114300" distR="114300" simplePos="0" relativeHeight="251674624" behindDoc="0" locked="0" layoutInCell="1" allowOverlap="1" wp14:anchorId="50B3A73B" wp14:editId="623AC14F">
+                <wp:simplePos x="0" y="0"/>
+                <wp:positionH relativeFrom="column">
+                  <wp:posOffset>3562350</wp:posOffset>
+                </wp:positionH>
+                <wp:positionV relativeFrom="paragraph">
+                  <wp:posOffset>2846705</wp:posOffset>
+                </wp:positionV>
+                <wp:extent cx="2882900" cy="844550"/>
+                <wp:effectExtent l="0" t="0" r="12700" b="12700"/>
+                <wp:wrapNone/>
+                <wp:docPr id="32" name="Zone de texte 32"/>
+                <wp:cNvGraphicFramePr/>
+                <a:graphic xmlns:a="http://schemas.openxmlformats.org/drawingml/2006/main">
+                  <a:graphicData uri="http://schemas.microsoft.com/office/word/2010/wordprocessingShape">
+                    <wps:wsp>
+                      <wps:cNvSpPr txBox="1"/>
+                      <wps:spPr>
+                        <a:xfrm>
+                          <a:off x="0" y="0"/>
+                          <a:ext cx="2882900" cy="844550"/>
+                        </a:xfrm>
+                        <a:prstGeom prst="rect">
+                          <a:avLst/>
+                        </a:prstGeom>
+                        <a:solidFill>
+                          <a:schemeClr val="lt1"/>
+                        </a:solidFill>
+                        <a:ln w="6350">
+                          <a:solidFill>
+                            <a:prstClr val="black"/>
+                          </a:solidFill>
+                        </a:ln>
+                        <a:effectLst/>
+                      </wps:spPr>
+                      <wps:style>
+                        <a:lnRef idx="0">
+                          <a:schemeClr val="accent1"/>
+                        </a:lnRef>
+                        <a:fillRef idx="0">
+                          <a:schemeClr val="accent1"/>
+                        </a:fillRef>
+                        <a:effectRef idx="0">
+                          <a:schemeClr val="accent1"/>
+                        </a:effectRef>
+                        <a:fontRef idx="minor">
+                          <a:schemeClr val="dk1"/>
+                        </a:fontRef>
+                      </wps:style>
+                      <wps:txbx>
+                        <w:txbxContent>
+                          <w:p>
+                            <w:pPr>
+                              <w:rPr>
+                                <w:lang w:val="fr-CH"/>
+                              </w:rPr>
+                            </w:pPr>
+                            <w:r>
+                              <w:rPr>
+                                <w:lang w:val="fr-CH"/>
+                              </w:rPr>
+                              <w:t>Détecter un contact avec un obstacle</w:t>
+                            </w:r>
+                          </w:p>
+                          <w:p>
+                            <w:pPr>
+                              <w:rPr>
+                                <w:lang w:val="fr-CH"/>
+                              </w:rPr>
+                            </w:pPr>
+                          </w:p>
+                          <w:p>
+                            <w:pPr>
+                              <w:rPr>
+                                <w:lang w:val="fr-CH"/>
+                              </w:rPr>
+                            </w:pPr>
+                            <w:r>
+                              <w:rPr>
+                                <w:lang w:val="fr-CH"/>
+                              </w:rPr>
+                              <w:t>Responsable : Mathieu</w:t>
+                            </w:r>
+                          </w:p>
+                        </w:txbxContent>
+                      </wps:txbx>
+                      <wps:bodyPr rot="0" spcFirstLastPara="0" vertOverflow="overflow" horzOverflow="overflow" vert="horz" wrap="square" lIns="91440" tIns="45720" rIns="91440" bIns="45720" numCol="1" spcCol="0" rtlCol="0" fromWordArt="0" anchor="t" anchorCtr="0" forceAA="0" compatLnSpc="1">
+                        <a:prstTxWarp prst="textNoShape">
+                          <a:avLst/>
+                        </a:prstTxWarp>
+                        <a:noAutofit/>
+                      </wps:bodyPr>
+                    </wps:wsp>
+                  </a:graphicData>
+                </a:graphic>
+                <wp14:sizeRelV relativeFrom="margin">
+                  <wp14:pctHeight>0</wp14:pctHeight>
+                </wp14:sizeRelV>
+              </wp:anchor>
+            </w:drawing>
+          </mc:Choice>
+          <mc:Fallback>
+            <w:pict>
+              <v:shape id="Zone de texte 32" o:spid="_x0000_s1036" type="#_x0000_t202" style="position:absolute;margin-left:280.5pt;margin-top:224.15pt;width:227pt;height:66.5pt;z-index:251674624;visibility:visible;mso-wrap-style:square;mso-height-percent:0;mso-wrap-distance-left:9pt;mso-wrap-distance-top:0;mso-wrap-distance-right:9pt;mso-wrap-distance-bottom:0;mso-position-horizontal:absolute;mso-position-horizontal-relative:text;mso-position-vertical:absolute;mso-position-vertical-relative:text;mso-height-percent:0;mso-height-relative:margin;v-text-anchor:top" o:gfxdata="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" fillcolor="white [3201]" strokeweight=".5pt">
+                <v:textbox>
+                  <w:txbxContent>
+                    <w:p>
+                      <w:pPr>
+                        <w:rPr>
+                          <w:lang w:val="fr-CH"/>
+                        </w:rPr>
+                      </w:pPr>
+                      <w:r>
+                        <w:rPr>
+                          <w:lang w:val="fr-CH"/>
+                        </w:rPr>
+                        <w:t>Détecter un contact avec un obstacle</w:t>
+                      </w:r>
+                    </w:p>
+                    <w:p>
+                      <w:pPr>
+                        <w:rPr>
+                          <w:lang w:val="fr-CH"/>
+                        </w:rPr>
+                      </w:pPr>
+                    </w:p>
+                    <w:p>
+                      <w:pPr>
+                        <w:rPr>
+                          <w:lang w:val="fr-CH"/>
+                        </w:rPr>
+                      </w:pPr>
+                      <w:r>
+                        <w:rPr>
+                          <w:lang w:val="fr-CH"/>
+                        </w:rPr>
+                        <w:t>Responsable : Mathieu</w:t>
+                      </w:r>
+                    </w:p>
+                  </w:txbxContent>
+                </v:textbox>
+              </v:shape>
+            </w:pict>
+          </mc:Fallback>
+        </mc:AlternateContent>
+      </w:r>
+      <w:r>
+        <w:rPr>
+          <w:noProof/>
+          <w:lang w:val="fr-CH"/>
+        </w:rPr>
+        <mc:AlternateContent>
+          <mc:Choice Requires="wps">
+            <w:drawing>
+              <wp:anchor distT="0" distB="0" distL="114300" distR="114300" simplePos="0" relativeHeight="251673600" behindDoc="0" locked="0" layoutInCell="1" allowOverlap="1" wp14:anchorId="1D23E6C7" wp14:editId="1B6D3FD7">
+                <wp:simplePos x="0" y="0"/>
+                <wp:positionH relativeFrom="column">
+                  <wp:posOffset>3632200</wp:posOffset>
+                </wp:positionH>
+                <wp:positionV relativeFrom="paragraph">
+                  <wp:posOffset>1233805</wp:posOffset>
+                </wp:positionV>
+                <wp:extent cx="2813050" cy="1250950"/>
+                <wp:effectExtent l="0" t="0" r="25400" b="25400"/>
+                <wp:wrapNone/>
+                <wp:docPr id="31" name="Zone de texte 31"/>
+                <wp:cNvGraphicFramePr/>
+                <a:graphic xmlns:a="http://schemas.openxmlformats.org/drawingml/2006/main">
+                  <a:graphicData uri="http://schemas.microsoft.com/office/word/2010/wordprocessingShape">
+                    <wps:wsp>
+                      <wps:cNvSpPr txBox="1"/>
+                      <wps:spPr>
+                        <a:xfrm>
+                          <a:off x="0" y="0"/>
+                          <a:ext cx="2813050" cy="1250950"/>
+                        </a:xfrm>
+                        <a:prstGeom prst="rect">
+                          <a:avLst/>
+                        </a:prstGeom>
+                        <a:solidFill>
+                          <a:schemeClr val="lt1"/>
+                        </a:solidFill>
+                        <a:ln w="6350">
+                          <a:solidFill>
+                            <a:prstClr val="black"/>
+                          </a:solidFill>
+                        </a:ln>
+                        <a:effectLst/>
+                      </wps:spPr>
+                      <wps:style>
+                        <a:lnRef idx="0">
+                          <a:schemeClr val="accent1"/>
+                        </a:lnRef>
+                        <a:fillRef idx="0">
+                          <a:schemeClr val="accent1"/>
+                        </a:fillRef>
+                        <a:effectRef idx="0">
+                          <a:schemeClr val="accent1"/>
+                        </a:effectRef>
+                        <a:fontRef idx="minor">
+                          <a:schemeClr val="dk1"/>
+                        </a:fontRef>
+                      </wps:style>
+                      <wps:txbx>
+                        <w:txbxContent>
+                          <w:p>
+                            <w:pPr>
+                              <w:rPr>
+                                <w:lang w:val="fr-CH"/>
+                              </w:rPr>
+                            </w:pPr>
+                            <w:r>
+                              <w:rPr>
+                                <w:lang w:val="fr-CH"/>
+                              </w:rPr>
+                              <w:t>Calcul des positions du serpent (sur le serveur)</w:t>
+                            </w:r>
+                          </w:p>
+                          <w:p>
+                            <w:pPr>
+                              <w:rPr>
+                                <w:lang w:val="fr-CH"/>
+                              </w:rPr>
+                            </w:pPr>
+                            <w:r>
+                              <w:rPr>
+                                <w:lang w:val="fr-CH"/>
+                              </w:rPr>
+                              <w:t>Responsable : Mathieu</w:t>
+                            </w:r>
+                          </w:p>
+                        </w:txbxContent>
+                      </wps:txbx>
+                      <wps:bodyPr rot="0" spcFirstLastPara="0" vertOverflow="overflow" horzOverflow="overflow" vert="horz" wrap="square" lIns="91440" tIns="45720" rIns="91440" bIns="45720" numCol="1" spcCol="0" rtlCol="0" fromWordArt="0" anchor="t" anchorCtr="0" forceAA="0" compatLnSpc="1">
+                        <a:prstTxWarp prst="textNoShape">
+                          <a:avLst/>
+                        </a:prstTxWarp>
+                        <a:noAutofit/>
+                      </wps:bodyPr>
+                    </wps:wsp>
+                  </a:graphicData>
+                </a:graphic>
+              </wp:anchor>
+            </w:drawing>
+          </mc:Choice>
+          <mc:Fallback>
+            <w:pict>
+              <v:shape id="Zone de texte 31" o:spid="_x0000_s1037" type="#_x0000_t202" style="position:absolute;margin-left:286pt;margin-top:97.15pt;width:221.5pt;height:98.5pt;z-index:251673600;visibility:visible;mso-wrap-style:square;mso-wrap-distance-left:9pt;mso-wrap-distance-top:0;mso-wrap-distance-right:9pt;mso-wrap-distance-bottom:0;mso-position-horizontal:absolute;mso-position-horizontal-relative:text;mso-position-vertical:absolute;mso-position-vertical-relative:text;v-text-anchor:top" o:gfxdata="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" fillcolor="white [3201]" strokeweight=".5pt">
+                <v:textbox>
+                  <w:txbxContent>
+                    <w:p>
+                      <w:pPr>
+                        <w:rPr>
+                          <w:lang w:val="fr-CH"/>
+                        </w:rPr>
+                      </w:pPr>
+                      <w:r>
+                        <w:rPr>
+                          <w:lang w:val="fr-CH"/>
+                        </w:rPr>
+                        <w:t>Calcul des positions du serpent (sur le serveur)</w:t>
+                      </w:r>
+                    </w:p>
+                    <w:p>
+                      <w:pPr>
+                        <w:rPr>
+                          <w:lang w:val="fr-CH"/>
+                        </w:rPr>
+                      </w:pPr>
+                      <w:r>
+                        <w:rPr>
+                          <w:lang w:val="fr-CH"/>
+                        </w:rPr>
+                        <w:t>Responsable : Mathieu</w:t>
+                      </w:r>
+                    </w:p>
+                  </w:txbxContent>
+                </v:textbox>
+              </v:shape>
+            </w:pict>
+          </mc:Fallback>
+        </mc:AlternateContent>
+      </w:r>
+      <w:r>
+        <w:rPr>
+          <w:noProof/>
+          <w:lang w:val="fr-CH"/>
+        </w:rPr>
+        <mc:AlternateContent>
+          <mc:Choice Requires="wps">
+            <w:drawing>
+              <wp:anchor distT="0" distB="0" distL="114300" distR="114300" simplePos="0" relativeHeight="251672576" behindDoc="0" locked="0" layoutInCell="1" allowOverlap="1" wp14:anchorId="4974A156" wp14:editId="28183B06">
+                <wp:simplePos x="0" y="0"/>
+                <wp:positionH relativeFrom="column">
+                  <wp:posOffset>3644900</wp:posOffset>
+                </wp:positionH>
+                <wp:positionV relativeFrom="paragraph">
+                  <wp:posOffset>65405</wp:posOffset>
+                </wp:positionV>
+                <wp:extent cx="2838450" cy="1123950"/>
+                <wp:effectExtent l="0" t="0" r="19050" b="19050"/>
+                <wp:wrapNone/>
+                <wp:docPr id="30" name="Zone de texte 30"/>
+                <wp:cNvGraphicFramePr/>
+                <a:graphic xmlns:a="http://schemas.openxmlformats.org/drawingml/2006/main">
+                  <a:graphicData uri="http://schemas.microsoft.com/office/word/2010/wordprocessingShape">
+                    <wps:wsp>
+                      <wps:cNvSpPr txBox="1"/>
+                      <wps:spPr>
+                        <a:xfrm>
+                          <a:off x="0" y="0"/>
+                          <a:ext cx="2838450" cy="1123950"/>
+                        </a:xfrm>
+                        <a:prstGeom prst="rect">
+                          <a:avLst/>
+                        </a:prstGeom>
+                        <a:solidFill>
+                          <a:schemeClr val="lt1"/>
+                        </a:solidFill>
+                        <a:ln w="6350">
+                          <a:solidFill>
+                            <a:prstClr val="black"/>
+                          </a:solidFill>
+                        </a:ln>
+                        <a:effectLst/>
+                      </wps:spPr>
+                      <wps:style>
+                        <a:lnRef idx="0">
+                          <a:schemeClr val="accent1"/>
+                        </a:lnRef>
+                        <a:fillRef idx="0">
+                          <a:schemeClr val="accent1"/>
+                        </a:fillRef>
+                        <a:effectRef idx="0">
+                          <a:schemeClr val="accent1"/>
+                        </a:effectRef>
+                        <a:fontRef idx="minor">
+                          <a:schemeClr val="dk1"/>
+                        </a:fontRef>
+                      </wps:style>
+                      <wps:txbx>
+                        <w:txbxContent>
+                          <w:p>
+                            <w:pPr>
+                              <w:rPr>
+                                <w:lang w:val="fr-CH"/>
+                              </w:rPr>
+                            </w:pPr>
+                            <w:r>
+                              <w:rPr>
+                                <w:lang w:val="fr-CH"/>
+                              </w:rPr>
+                              <w:t>Interface graphique d’authentification (non faite au sprint précédent)</w:t>
+                            </w:r>
+                          </w:p>
+                          <w:p>
+                            <w:pPr>
+                              <w:rPr>
+                                <w:lang w:val="fr-CH"/>
+                              </w:rPr>
+                            </w:pPr>
+                            <w:r>
+                              <w:rPr>
+                                <w:lang w:val="fr-CH"/>
+                              </w:rPr>
+                              <w:t>Responsable : Lionel &amp; Patrick</w:t>
+                            </w:r>
+                          </w:p>
+                          <w:p>
+                            <w:pPr>
+                              <w:rPr>
+                                <w:lang w:val="fr-CH"/>
+                              </w:rPr>
+                            </w:pPr>
+                            <w:r>
+                              <w:rPr>
+                                <w:lang w:val="fr-CH"/>
+                              </w:rPr>
+                              <w:t>Lionel va la créer et Patrick l’implémenter</w:t>
+                            </w:r>
+                          </w:p>
+                        </w:txbxContent>
+                      </wps:txbx>
+                      <wps:bodyPr rot="0" spcFirstLastPara="0" vertOverflow="overflow" horzOverflow="overflow" vert="horz" wrap="square" lIns="91440" tIns="45720" rIns="91440" bIns="45720" numCol="1" spcCol="0" rtlCol="0" fromWordArt="0" anchor="t" anchorCtr="0" forceAA="0" compatLnSpc="1">
+                        <a:prstTxWarp prst="textNoShape">
+                          <a:avLst/>
+                        </a:prstTxWarp>
+                        <a:noAutofit/>
+                      </wps:bodyPr>
+                    </wps:wsp>
+                  </a:graphicData>
+                </a:graphic>
+              </wp:anchor>
+            </w:drawing>
+          </mc:Choice>
+          <mc:Fallback>
+            <w:pict>
+              <v:shape id="Zone de texte 30" o:spid="_x0000_s1038" type="#_x0000_t202" style="position:absolute;margin-left:287pt;margin-top:5.15pt;width:223.5pt;height:88.5pt;z-index:251672576;visibility:visible;mso-wrap-style:square;mso-wrap-distance-left:9pt;mso-wrap-distance-top:0;mso-wrap-distance-right:9pt;mso-wrap-distance-bottom:0;mso-position-horizontal:absolute;mso-position-horizontal-relative:text;mso-position-vertical:absolute;mso-position-vertical-relative:text;v-text-anchor:top" o:gfxdata="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" fillcolor="white [3201]" strokeweight=".5pt">
+                <v:textbox>
+                  <w:txbxContent>
+                    <w:p>
+                      <w:pPr>
+                        <w:rPr>
+                          <w:lang w:val="fr-CH"/>
+                        </w:rPr>
+                      </w:pPr>
+                      <w:r>
+                        <w:rPr>
+                          <w:lang w:val="fr-CH"/>
+                        </w:rPr>
+                        <w:t>Interface graphique d’authentification (non faite au sprint précédent)</w:t>
+                      </w:r>
+                    </w:p>
+                    <w:p>
+                      <w:pPr>
+                        <w:rPr>
+                          <w:lang w:val="fr-CH"/>
+                        </w:rPr>
+                      </w:pPr>
+                      <w:r>
+                        <w:rPr>
+                          <w:lang w:val="fr-CH"/>
+                        </w:rPr>
+                        <w:t>Responsable : Lionel &amp; Patrick</w:t>
+                      </w:r>
+                    </w:p>
+                    <w:p>
+                      <w:pPr>
+                        <w:rPr>
+                          <w:lang w:val="fr-CH"/>
+                        </w:rPr>
+                      </w:pPr>
+                      <w:r>
+                        <w:rPr>
+                          <w:lang w:val="fr-CH"/>
+                        </w:rPr>
+                        <w:t>Lionel va la créer et Patrick l’implémenter</w:t>
+                      </w:r>
+                    </w:p>
+                  </w:txbxContent>
+                </v:textbox>
+              </v:shape>
+            </w:pict>
+          </mc:Fallback>
+        </mc:AlternateContent>
+      </w:r>
+      <w:r>
+        <w:rPr>
+          <w:noProof/>
+          <w:lang w:val="fr-CH"/>
+        </w:rPr>
+        <w:drawing>
+          <wp:inline distT="0" distB="0" distL="0" distR="0" wp14:anchorId="542B1120" wp14:editId="73CB42F2">
+            <wp:extent cx="3619500" cy="6153150"/>
+            <wp:effectExtent l="0" t="0" r="0" b="0"/>
+            <wp:docPr id="29" name="Image 29"/>
+            <wp:cNvGraphicFramePr>
+              <a:graphicFrameLocks xmlns:a="http://schemas.openxmlformats.org/drawingml/2006/main" noChangeAspect="1"/>
+            </wp:cNvGraphicFramePr>
+            <a:graphic xmlns:a="http://schemas.openxmlformats.org/drawingml/2006/main">
+              <a:graphicData uri="http://schemas.openxmlformats.org/drawingml/2006/picture">
+                <pic:pic xmlns:pic="http://schemas.openxmlformats.org/drawingml/2006/picture">
+                  <pic:nvPicPr>
+                    <pic:cNvPr id="0" name="Picture 3"/>
+                    <pic:cNvPicPr>
+                      <a:picLocks noChangeAspect="1" noChangeArrowheads="1"/>
+                    </pic:cNvPicPr>
+                  </pic:nvPicPr>
+                  <pic:blipFill>
+                    <a:blip r:embed="rId29">
+                      <a:extLst>
+                        <a:ext uri="{28A0092B-C50C-407E-A947-70E740481C1C}">
+                          <a14:useLocalDpi xmlns:a14="http://schemas.microsoft.com/office/drawing/2010/main" val="0"/>
+                        </a:ext>
+                      </a:extLst>
+                    </a:blip>
+                    <a:srcRect/>
+                    <a:stretch>
+                      <a:fillRect/>
+                    </a:stretch>
+                  </pic:blipFill>
+                  <pic:spPr bwMode="auto">
+                    <a:xfrm>
+                      <a:off x="0" y="0"/>
+                      <a:ext cx="3619500" cy="6153150"/>
+                    </a:xfrm>
+                    <a:prstGeom prst="rect">
+                      <a:avLst/>
+                    </a:prstGeom>
+                    <a:noFill/>
+                    <a:ln>
+                      <a:noFill/>
+                    </a:ln>
+                  </pic:spPr>
+                </pic:pic>
+              </a:graphicData>
+            </a:graphic>
+          </wp:inline>
+        </w:drawing>
+      </w:r>
+    </w:p>
+    <w:p/>
     <w:p>
       <w:pPr>
         <w:pStyle w:val="Titre2"/>
       </w:pPr>
       <w:r>
+        <w:lastRenderedPageBreak/>
         <w:t>Bilan itération:</w:t>
       </w:r>
-      <w:bookmarkEnd w:id="31"/>
+      <w:bookmarkEnd w:id="32"/>
     </w:p>
     <w:p/>
     <w:p>
       <w:pPr>
         <w:pStyle w:val="Titre3"/>
       </w:pPr>
-      <w:bookmarkStart w:id="32" w:name="_Toc513395108"/>
-      <w:r>
-        <w:lastRenderedPageBreak/>
+      <w:bookmarkStart w:id="33" w:name="_Toc513395108"/>
+      <w:r>
         <w:t>Bilan Sprint N°1</w:t>
       </w:r>
-      <w:bookmarkEnd w:id="32"/>
+      <w:bookmarkEnd w:id="33"/>
     </w:p>
     <w:p>
       <w:pPr>
@@ -8318,22 +9332,25 @@
         <w:t>manière homogène</w:t>
       </w:r>
       <w:r>
-        <w:t xml:space="preserve"> toute la semaine (de mercredi à mercredi) mais avons fait nos différentes histoires depuis lundi.</w:t>
+        <w:t xml:space="preserve"> toute la </w:t>
+      </w:r>
+      <w:r>
+        <w:lastRenderedPageBreak/>
+        <w:t>semaine (de mercredi à mercredi) mais avons fait nos différentes histoires depuis lundi.</w:t>
       </w:r>
     </w:p>
     <w:p>
       <w:pPr>
         <w:pStyle w:val="Titre3"/>
       </w:pPr>
-      <w:bookmarkStart w:id="33" w:name="_Toc513395109"/>
-      <w:r>
-        <w:lastRenderedPageBreak/>
+      <w:bookmarkStart w:id="34" w:name="_Toc513395109"/>
+      <w:r>
         <w:t>Bilan Personnels</w:t>
       </w:r>
       <w:r>
         <w:t xml:space="preserve"> N°1</w:t>
       </w:r>
-      <w:bookmarkEnd w:id="33"/>
+      <w:bookmarkEnd w:id="34"/>
     </w:p>
     <w:p/>
     <w:p>
@@ -8704,7 +9721,10 @@
         <w:ind w:left="708"/>
       </w:pPr>
       <w:r>
-        <w:t>Il n’y a pas eu de modification apportée depuis le sprint N°2</w:t>
+        <w:t>Il n’y a pas eu de modificati</w:t>
+      </w:r>
+      <w:r>
+        <w:t>on apportée depuis le sprint N°1</w:t>
       </w:r>
     </w:p>
     <w:p>
@@ -8978,8 +9998,6 @@
       <w:r>
         <w:t xml:space="preserve">MaJ </w:t>
       </w:r>
-      <w:bookmarkStart w:id="34" w:name="_GoBack"/>
-      <w:bookmarkEnd w:id="34"/>
       <w:r>
         <w:t>d’icescrum,</w:t>
       </w:r>
@@ -9047,6 +10065,19 @@
         <w:t>Bilan sur la terminaison des histoires :</w:t>
       </w:r>
     </w:p>
+    <w:p/>
+    <w:p>
+      <w:pPr>
+        <w:ind w:left="708"/>
+      </w:pPr>
+      <w:r>
+        <w:t>Les tâches 31 et 34 ont été complétement terminée (la tâche 34 avait été finie au sprint précédent)</w:t>
+      </w:r>
+      <w:r>
+        <w:t>. La tâches numéro 29 a encore été reportée (elle n’était toujours pas indispensable) mais avancée. Effectivement, nous avons fini la partie graphique ainsi que la partie communication avec la base de données. Il ne nous manque « qu’a » les connecter les deux.</w:t>
+      </w:r>
+    </w:p>
+    <w:p/>
     <w:p>
       <w:pPr>
         <w:pStyle w:val="Titre4"/>
@@ -9059,6 +10090,26 @@
         <w:t>Vélocité du sprint</w:t>
       </w:r>
     </w:p>
+    <w:p/>
+    <w:p>
+      <w:pPr>
+        <w:ind w:left="708"/>
+      </w:pPr>
+      <w:r>
+        <w:t>La vélocité est</w:t>
+      </w:r>
+      <w:r>
+        <w:t xml:space="preserve"> donc de 18 sur 21</w:t>
+      </w:r>
+      <w:r>
+        <w:t xml:space="preserve"> comme indiqué dans icescrum</w:t>
+      </w:r>
+    </w:p>
+    <w:p>
+      <w:pPr>
+        <w:ind w:left="708"/>
+      </w:pPr>
+    </w:p>
     <w:p>
       <w:pPr>
         <w:pStyle w:val="Titre4"/>
@@ -9074,6 +10125,36 @@
     <w:p/>
     <w:p>
       <w:pPr>
+        <w:ind w:left="708"/>
+      </w:pPr>
+    </w:p>
+    <w:p>
+      <w:pPr>
+        <w:ind w:left="708"/>
+      </w:pPr>
+      <w:r>
+        <w:t>La tâche 29 a été déplacée au sprint suivant</w:t>
+      </w:r>
+      <w:r>
+        <w:t xml:space="preserve"> </w:t>
+      </w:r>
+      <w:r>
+        <w:t>(mais sera peut-être re-déplacée au sprint 5 en fonction de l’avancement)</w:t>
+      </w:r>
+      <w:r>
+        <w:t>. Voir p</w:t>
+      </w:r>
+      <w:r>
+        <w:t>lanification courante sprint N°4</w:t>
+      </w:r>
+    </w:p>
+    <w:p>
+      <w:pPr>
+        <w:ind w:left="708"/>
+      </w:pPr>
+    </w:p>
+    <w:p>
+      <w:pPr>
         <w:pStyle w:val="Titre4"/>
         <w:numPr>
           <w:ilvl w:val="0"/>
@@ -9086,6 +10167,19 @@
     </w:p>
     <w:p>
       <w:pPr>
+        <w:ind w:left="360"/>
+      </w:pPr>
+    </w:p>
+    <w:p>
+      <w:pPr>
+        <w:ind w:left="708"/>
+      </w:pPr>
+      <w:r>
+        <w:t>Il n’y pas eu de modification entre le sprint N°2 et celui-ci.</w:t>
+      </w:r>
+    </w:p>
+    <w:p>
+      <w:pPr>
         <w:pStyle w:val="Titre4"/>
         <w:numPr>
           <w:ilvl w:val="0"/>
@@ -9096,6 +10190,23 @@
         <w:t>Commentaire général</w:t>
       </w:r>
     </w:p>
+    <w:p/>
+    <w:p>
+      <w:pPr>
+        <w:ind w:left="708"/>
+      </w:pPr>
+      <w:r>
+        <w:t>Nous sommes encore dans les temps malgré un petit retard sur la tâche authentification. Il y a pas mal de travail cette semaine et ça sera pareil pour la semaine prochaine.  En effet, le rendu de PRO est prévu pour cette dernière.</w:t>
+      </w:r>
+    </w:p>
+    <w:p>
+      <w:pPr>
+        <w:ind w:left="708"/>
+      </w:pPr>
+      <w:r>
+        <w:t>Mais le sprint de cette semaine a été prévu en connaissance de cause, il ne devrait donc pas y avoir de problème.</w:t>
+      </w:r>
+    </w:p>
     <w:p>
       <w:pPr>
         <w:pStyle w:val="Titre4"/>
@@ -9108,12 +10219,50 @@
         <w:t>Autocritique</w:t>
       </w:r>
     </w:p>
-    <w:p/>
+    <w:p>
+      <w:pPr>
+        <w:ind w:left="708"/>
+      </w:pPr>
+    </w:p>
+    <w:p>
+      <w:pPr>
+        <w:ind w:left="708"/>
+      </w:pPr>
+      <w:r>
+        <w:t xml:space="preserve">Nous sommes un peu déçus de ne pas réussi à avoir fini cette tâches depuis plus d’un sprint mais nous sommes aussi plutôt fier de l’avancée du jeu. En effet, malgré quelque lag nous pouvons déjà jouer d’une ordinateur à l’autre et nous trouvons que c’est déjà bien. </w:t>
+      </w:r>
+    </w:p>
+    <w:p>
+      <w:pPr>
+        <w:ind w:left="708"/>
+      </w:pPr>
+    </w:p>
+    <w:p>
+      <w:pPr>
+        <w:ind w:left="708"/>
+      </w:pPr>
+    </w:p>
+    <w:p>
+      <w:pPr>
+        <w:ind w:left="708"/>
+      </w:pPr>
+    </w:p>
+    <w:p>
+      <w:pPr>
+        <w:ind w:left="708"/>
+      </w:pPr>
+    </w:p>
+    <w:p>
+      <w:pPr>
+        <w:ind w:left="708"/>
+      </w:pPr>
+    </w:p>
     <w:p>
       <w:pPr>
         <w:pStyle w:val="Titre3"/>
       </w:pPr>
       <w:r>
+        <w:lastRenderedPageBreak/>
         <w:t>Bilan personnels N°3</w:t>
       </w:r>
     </w:p>
@@ -9138,6 +10287,25 @@
     </w:p>
     <w:p>
       <w:pPr>
+        <w:ind w:left="708"/>
+      </w:pPr>
+    </w:p>
+    <w:p>
+      <w:pPr>
+        <w:ind w:left="708"/>
+      </w:pPr>
+      <w:r>
+        <w:t>5 heures</w:t>
+      </w:r>
+      <w:r>
+        <w:t>. Le temps prévu pour la tâche entière a été estimé à 13 heures (j’ai été secondé par Lionel)</w:t>
+      </w:r>
+      <w:r>
+        <w:t>.</w:t>
+      </w:r>
+    </w:p>
+    <w:p>
+      <w:pPr>
         <w:pStyle w:val="Titre4"/>
         <w:numPr>
           <w:ilvl w:val="0"/>
@@ -9148,6 +10316,15 @@
         <w:t>Commentaire personnel</w:t>
       </w:r>
     </w:p>
+    <w:p/>
+    <w:p>
+      <w:pPr>
+        <w:ind w:left="708"/>
+      </w:pPr>
+      <w:r>
+        <w:t>Je suis contant d’avoir réussi à faire fonctionner la synchronisation entre plusieurs ordinateur qui n’était pas une tâche aisée.</w:t>
+      </w:r>
+    </w:p>
     <w:p>
       <w:r>
         <w:t>Patrick</w:t>
@@ -9167,6 +10344,49 @@
     </w:p>
     <w:p>
       <w:pPr>
+        <w:ind w:left="708"/>
+      </w:pPr>
+    </w:p>
+    <w:p>
+      <w:pPr>
+        <w:ind w:left="708"/>
+      </w:pPr>
+      <w:r>
+        <w:t>4</w:t>
+      </w:r>
+      <w:r>
+        <w:t xml:space="preserve"> heures. Le temps </w:t>
+      </w:r>
+      <w:r>
+        <w:t>initial</w:t>
+      </w:r>
+      <w:r>
+        <w:t xml:space="preserve"> </w:t>
+      </w:r>
+      <w:r>
+        <w:t>de la tâche</w:t>
+      </w:r>
+      <w:r>
+        <w:t xml:space="preserve"> à clairement été </w:t>
+      </w:r>
+      <w:r>
+        <w:t>sous-évalué</w:t>
+      </w:r>
+      <w:r>
+        <w:t xml:space="preserve"> </w:t>
+      </w:r>
+      <w:r>
+        <w:t>(il</w:t>
+      </w:r>
+      <w:r>
+        <w:t xml:space="preserve"> était d’environ 3 heures)</w:t>
+      </w:r>
+      <w:r>
+        <w:t>.</w:t>
+      </w:r>
+    </w:p>
+    <w:p>
+      <w:pPr>
         <w:pStyle w:val="Titre4"/>
         <w:numPr>
           <w:ilvl w:val="0"/>
@@ -9177,6 +10397,19 @@
         <w:t>Commentaire personnel</w:t>
       </w:r>
     </w:p>
+    <w:p>
+      <w:pPr>
+        <w:ind w:left="708"/>
+      </w:pPr>
+    </w:p>
+    <w:p>
+      <w:pPr>
+        <w:ind w:left="708"/>
+      </w:pPr>
+      <w:r>
+        <w:t>J’ai été pris par beaucoup de chose cette semaine et notamment PRO, ce qui m’a empêcher de finaliser la tâche N°29 avec Lionel. Mais tout devrait revenir dans l’ordre après le rendu du projet.</w:t>
+      </w:r>
+    </w:p>
     <w:p/>
     <w:p>
       <w:r>
@@ -9197,6 +10430,20 @@
     </w:p>
     <w:p>
       <w:pPr>
+        <w:ind w:left="708"/>
+      </w:pPr>
+      <w:r>
+        <w:t xml:space="preserve">3 heures. Je devais faire la partie graphique de l’authentification (estimé à 3 heures en tous) et seconder Mathieu pour la synchronisation des serpents </w:t>
+      </w:r>
+      <w:r>
+        <w:t>(en</w:t>
+      </w:r>
+      <w:r>
+        <w:t xml:space="preserve"> tout 13 heures).</w:t>
+      </w:r>
+    </w:p>
+    <w:p>
+      <w:pPr>
         <w:pStyle w:val="Titre4"/>
         <w:numPr>
           <w:ilvl w:val="0"/>
@@ -9209,6 +10456,15 @@
     </w:p>
     <w:p/>
     <w:p>
+      <w:pPr>
+        <w:ind w:left="708"/>
+      </w:pPr>
+      <w:r>
+        <w:t>J’ai aussi été très occupé par PRO mais je suis quand même contant que nous ayons pu présenter des serpents synchronisé au client.</w:t>
+      </w:r>
+    </w:p>
+    <w:p/>
+    <w:p>
       <w:r>
         <w:t>Guillaume</w:t>
       </w:r>
@@ -9225,6 +10481,25 @@
         <w:t>Temps prévu vs temps réalisé</w:t>
       </w:r>
     </w:p>
+    <w:p/>
+    <w:p>
+      <w:pPr>
+        <w:ind w:left="708"/>
+      </w:pPr>
+      <w:r>
+        <w:t xml:space="preserve">2-3h encore une fois de tâches diverse. </w:t>
+      </w:r>
+    </w:p>
+    <w:p>
+      <w:pPr>
+        <w:ind w:left="708"/>
+      </w:pPr>
+    </w:p>
+    <w:p>
+      <w:pPr>
+        <w:ind w:left="708"/>
+      </w:pPr>
+    </w:p>
     <w:p>
       <w:pPr>
         <w:pStyle w:val="Titre4"/>
@@ -9234,23 +10509,35 @@
         </w:numPr>
       </w:pPr>
       <w:r>
+        <w:lastRenderedPageBreak/>
         <w:t>Commentaire personnel</w:t>
       </w:r>
     </w:p>
     <w:p>
       <w:pPr>
         <w:spacing w:after="200"/>
-      </w:pPr>
-      <w:r>
-        <w:br w:type="page"/>
-      </w:r>
+        <w:ind w:left="708"/>
+      </w:pPr>
+    </w:p>
+    <w:p>
+      <w:pPr>
+        <w:spacing w:after="200"/>
+        <w:ind w:left="708"/>
+      </w:pPr>
+      <w:r>
+        <w:t>Comme mes collègues doivent rendre PRO pour la semaine prochaine j’ai décidé de m’investir un peu plus dans la partie code du projet pour essayer de les décharger un petit peu. Sinon je pense que toujours que c’est  une bonne chose d’avoir pris la place de scrum master.</w:t>
+      </w:r>
+    </w:p>
+    <w:p>
+      <w:pPr>
+        <w:spacing w:after="200"/>
+      </w:pPr>
     </w:p>
     <w:p>
       <w:pPr>
         <w:pStyle w:val="Titre3"/>
       </w:pPr>
       <w:r>
-        <w:lastRenderedPageBreak/>
         <w:t>Bilan Sprint N°4</w:t>
       </w:r>
     </w:p>
@@ -9441,6 +10728,7 @@
         </w:numPr>
       </w:pPr>
       <w:r>
+        <w:lastRenderedPageBreak/>
         <w:t>Temps prévu vs temps réalisé</w:t>
       </w:r>
     </w:p>
@@ -10126,8 +11414,8 @@
       </w:pPr>
     </w:p>
     <w:sectPr>
-      <w:headerReference w:type="default" r:id="rId28"/>
-      <w:footerReference w:type="default" r:id="rId29"/>
+      <w:headerReference w:type="default" r:id="rId30"/>
+      <w:footerReference w:type="default" r:id="rId31"/>
       <w:pgSz w:w="11909" w:h="16834"/>
       <w:pgMar w:top="1440" w:right="1440" w:bottom="1440" w:left="1440" w:header="0" w:footer="720" w:gutter="0"/>
       <w:pgNumType w:start="1"/>
@@ -10223,7 +11511,7 @@
         <w:sz w:val="16"/>
         <w:szCs w:val="16"/>
       </w:rPr>
-      <w:t>25</w:t>
+      <w:t>2</w:t>
     </w:r>
     <w:r>
       <w:rPr>
@@ -10266,7 +11554,7 @@
         <w:sz w:val="16"/>
         <w:szCs w:val="16"/>
       </w:rPr>
-      <w:t>30</w:t>
+      <w:t>33</w:t>
     </w:r>
     <w:r>
       <w:rPr>
@@ -16454,7 +17742,7 @@
 </file>
 
 <file path=customXml/itemProps1.xml><?xml version="1.0" encoding="utf-8"?>
-<ds:datastoreItem xmlns:ds="http://schemas.openxmlformats.org/officeDocument/2006/customXml" ds:itemID="{EFEC8E51-7F95-44CA-8CCC-49A57DFA54A4}">
+<ds:datastoreItem xmlns:ds="http://schemas.openxmlformats.org/officeDocument/2006/customXml" ds:itemID="{6F2464E5-B1CB-418D-A042-6B3B4C2053FB}">
   <ds:schemaRefs>
     <ds:schemaRef ds:uri="http://schemas.openxmlformats.org/officeDocument/2006/bibliography"/>
   </ds:schemaRefs>

</xml_diff>